<commit_message>
update figure 5, ym
</commit_message>
<xml_diff>
--- a/fire-related/paper_FIRE_preproc/FIRE_Preproc_Paper.docx
+++ b/fire-related/paper_FIRE_preproc/FIRE_Preproc_Paper.docx
@@ -1600,7 +1600,7 @@
       <w:r>
         <w:rPr>
           <w:noProof/>
-          <w:lang w:bidi="ar-SA"/>
+          <w:lang w:eastAsia="zh-CN" w:bidi="ar-SA"/>
         </w:rPr>
         <w:drawing>
           <wp:inline distT="0" distB="0" distL="0" distR="0">
@@ -1785,15 +1785,7 @@
         <w:fldChar w:fldCharType="end"/>
       </w:r>
       <w:r>
-        <w:t xml:space="preserve">, the </w:t>
-      </w:r>
-      <w:proofErr w:type="spellStart"/>
-      <w:r>
-        <w:t>Curvelet</w:t>
-      </w:r>
-      <w:proofErr w:type="spellEnd"/>
-      <w:r>
-        <w:t xml:space="preserve"> transform method published by </w:t>
+        <w:t xml:space="preserve">, the Curvelet transform method published by </w:t>
       </w:r>
       <w:proofErr w:type="spellStart"/>
       <w:r>
@@ -2428,7 +2420,7 @@
       <w:r>
         <w:rPr>
           <w:noProof/>
-          <w:lang w:bidi="ar-SA"/>
+          <w:lang w:eastAsia="zh-CN" w:bidi="ar-SA"/>
         </w:rPr>
         <w:lastRenderedPageBreak/>
         <w:drawing>
@@ -2606,15 +2598,7 @@
         <w:fldChar w:fldCharType="end"/>
       </w:r>
       <w:r>
-        <w:t xml:space="preserve">, and a </w:t>
-      </w:r>
-      <w:proofErr w:type="spellStart"/>
-      <w:r>
-        <w:t>curvelet</w:t>
-      </w:r>
-      <w:proofErr w:type="spellEnd"/>
-      <w:r>
-        <w:t xml:space="preserve"> transform</w:t>
+        <w:t>, and a curvelet transform</w:t>
       </w:r>
       <w:r>
         <w:t xml:space="preserve"> based</w:t>
@@ -2811,15 +2795,7 @@
         <w:t xml:space="preserve"> of</w:t>
       </w:r>
       <w:r>
-        <w:t xml:space="preserve"> </w:t>
-      </w:r>
-      <w:proofErr w:type="spellStart"/>
-      <w:r>
-        <w:t>curvelet</w:t>
-      </w:r>
-      <w:proofErr w:type="spellEnd"/>
-      <w:r>
-        <w:t xml:space="preserve"> transform</w:t>
+        <w:t xml:space="preserve"> curvelet transform</w:t>
       </w:r>
       <w:r>
         <w:t xml:space="preserve"> </w:t>
@@ -4484,67 +4460,46 @@
         <w:pStyle w:val="Heading3"/>
       </w:pPr>
       <w:bookmarkStart w:id="10" w:name="_Toc335398076"/>
+      <w:r>
+        <w:t>C</w:t>
+      </w:r>
+      <w:r>
+        <w:t>urvelet filter</w:t>
+      </w:r>
+      <w:bookmarkEnd w:id="10"/>
+    </w:p>
+    <w:p>
+      <w:r>
+        <w:t>W</w:t>
+      </w:r>
+      <w:r>
+        <w:t xml:space="preserve">e have implemented a </w:t>
+      </w:r>
       <w:proofErr w:type="spellStart"/>
       <w:r>
-        <w:t>C</w:t>
-      </w:r>
-      <w:r>
-        <w:t>urvelet</w:t>
+        <w:t>denoising</w:t>
       </w:r>
       <w:proofErr w:type="spellEnd"/>
       <w:r>
-        <w:t xml:space="preserve"> filter</w:t>
-      </w:r>
-      <w:bookmarkEnd w:id="10"/>
-    </w:p>
-    <w:p>
-      <w:r>
-        <w:t>W</w:t>
-      </w:r>
-      <w:r>
-        <w:t xml:space="preserve">e have implemented a </w:t>
+        <w:t xml:space="preserve"> filter based on the 2-D curvelet transform. The curvelet transform was developed</w:t>
+      </w:r>
+      <w:r>
+        <w:t xml:space="preserve"> by </w:t>
       </w:r>
       <w:proofErr w:type="spellStart"/>
       <w:r>
-        <w:t>denoising</w:t>
+        <w:t>Candes</w:t>
       </w:r>
       <w:proofErr w:type="spellEnd"/>
       <w:r>
-        <w:t xml:space="preserve"> filter based on the 2-D </w:t>
+        <w:t xml:space="preserve"> and </w:t>
       </w:r>
       <w:proofErr w:type="spellStart"/>
       <w:r>
-        <w:t>curvelet</w:t>
+        <w:t>Donoho</w:t>
       </w:r>
       <w:proofErr w:type="spellEnd"/>
       <w:r>
-        <w:t xml:space="preserve"> transform. The </w:t>
-      </w:r>
-      <w:proofErr w:type="spellStart"/>
-      <w:r>
-        <w:t>curvelet</w:t>
-      </w:r>
-      <w:proofErr w:type="spellEnd"/>
-      <w:r>
-        <w:t xml:space="preserve"> transform was developed</w:t>
-      </w:r>
-      <w:r>
-        <w:t xml:space="preserve"> by </w:t>
-      </w:r>
-      <w:proofErr w:type="spellStart"/>
-      <w:r>
-        <w:t>Candes</w:t>
-      </w:r>
-      <w:proofErr w:type="spellEnd"/>
-      <w:r>
-        <w:t xml:space="preserve"> and </w:t>
-      </w:r>
-      <w:proofErr w:type="spellStart"/>
-      <w:r>
-        <w:t>Donoho</w:t>
-      </w:r>
-      <w:proofErr w:type="spellEnd"/>
-      <w:r>
         <w:t xml:space="preserve"> </w:t>
       </w:r>
       <w:r>
@@ -4575,15 +4530,7 @@
         <w:t>for enhancing edges and lines in noisy images.</w:t>
       </w:r>
       <w:r>
-        <w:t xml:space="preserve"> Our group has recently reported on the successful use of the </w:t>
-      </w:r>
-      <w:proofErr w:type="spellStart"/>
-      <w:r>
-        <w:t>curvelet</w:t>
-      </w:r>
-      <w:proofErr w:type="spellEnd"/>
-      <w:r>
-        <w:t xml:space="preserve"> </w:t>
+        <w:t xml:space="preserve"> Our group has recently reported on the successful use of the curvelet </w:t>
       </w:r>
       <w:r>
         <w:lastRenderedPageBreak/>
@@ -4608,54 +4555,30 @@
         <w:fldChar w:fldCharType="end"/>
       </w:r>
       <w:r>
-        <w:t xml:space="preserve">. Here we report on the use of the </w:t>
+        <w:t>. Here we report on the use of the curvelet transform as a preprocessing step to</w:t>
+      </w:r>
+      <w:r>
+        <w:t xml:space="preserve"> high level</w:t>
+      </w:r>
+      <w:r>
+        <w:t xml:space="preserve"> fiber extraction. Briefly, the curvelet transform</w:t>
+      </w:r>
+      <w:r>
+        <w:t xml:space="preserve"> represents images as </w:t>
       </w:r>
       <w:proofErr w:type="spellStart"/>
       <w:r>
-        <w:t>curvelet</w:t>
+        <w:t>superpositions</w:t>
       </w:r>
       <w:proofErr w:type="spellEnd"/>
       <w:r>
-        <w:t xml:space="preserve"> transform as a preprocessing step to</w:t>
-      </w:r>
-      <w:r>
-        <w:t xml:space="preserve"> high level</w:t>
-      </w:r>
-      <w:r>
-        <w:t xml:space="preserve"> fiber extraction. Briefly, the </w:t>
-      </w:r>
-      <w:proofErr w:type="spellStart"/>
-      <w:r>
-        <w:t>curvelet</w:t>
-      </w:r>
-      <w:proofErr w:type="spellEnd"/>
-      <w:r>
-        <w:t xml:space="preserve"> transform</w:t>
-      </w:r>
-      <w:r>
-        <w:t xml:space="preserve"> represents images as </w:t>
-      </w:r>
-      <w:proofErr w:type="spellStart"/>
-      <w:r>
-        <w:t>superpositions</w:t>
-      </w:r>
-      <w:proofErr w:type="spellEnd"/>
-      <w:r>
         <w:t xml:space="preserve"> of elements that are constant along ridge lines and wavelets in the orthogonal direction</w:t>
       </w:r>
       <w:r>
         <w:t>.</w:t>
       </w:r>
       <w:r>
-        <w:t xml:space="preserve"> The basic form of a </w:t>
-      </w:r>
-      <w:proofErr w:type="spellStart"/>
-      <w:r>
-        <w:t>curvelet</w:t>
-      </w:r>
-      <w:proofErr w:type="spellEnd"/>
-      <w:r>
-        <w:t xml:space="preserve"> is </w:t>
+        <w:t xml:space="preserve"> The basic form of a curvelet is </w:t>
       </w:r>
       <w:r>
         <w:t xml:space="preserve">described in (Stark 2002) and is </w:t>
@@ -4846,13 +4769,8 @@
       <w:r>
         <w:t xml:space="preserve"> is a position parameter.  </w:t>
       </w:r>
-      <w:proofErr w:type="spellStart"/>
-      <w:r>
-        <w:t>Curvelet</w:t>
-      </w:r>
-      <w:proofErr w:type="spellEnd"/>
-      <w:r>
-        <w:t xml:space="preserve"> lengths and widths vary with scale and obey the rule </w:t>
+      <w:r>
+        <w:t xml:space="preserve">Curvelet lengths and widths vary with scale and obey the rule </w:t>
       </w:r>
       <m:oMath>
         <m:r>
@@ -4892,52 +4810,44 @@
         <w:t xml:space="preserve">. </w:t>
       </w:r>
       <w:r>
-        <w:t xml:space="preserve">Simple </w:t>
+        <w:t xml:space="preserve">Simple curvelet coefficient </w:t>
       </w:r>
       <w:proofErr w:type="spellStart"/>
       <w:r>
-        <w:t>curvelet</w:t>
+        <w:t>thresholding</w:t>
       </w:r>
       <w:proofErr w:type="spellEnd"/>
       <w:r>
-        <w:t xml:space="preserve"> coefficient </w:t>
+        <w:t xml:space="preserve"> has been shown to be an improvement over advanced </w:t>
       </w:r>
       <w:proofErr w:type="spellStart"/>
       <w:r>
-        <w:t>thresholding</w:t>
+        <w:t>denoising</w:t>
       </w:r>
       <w:proofErr w:type="spellEnd"/>
       <w:r>
-        <w:t xml:space="preserve"> has been shown to be an improvement over advanced </w:t>
+        <w:t xml:space="preserve"> techniques based on wavelets</w:t>
+      </w:r>
+      <w:r>
+        <w:t xml:space="preserve"> such as decimated or </w:t>
       </w:r>
       <w:proofErr w:type="spellStart"/>
       <w:r>
+        <w:t>undecimated</w:t>
+      </w:r>
+      <w:proofErr w:type="spellEnd"/>
+      <w:r>
+        <w:t xml:space="preserve"> wavelet transforms</w:t>
+      </w:r>
+      <w:r>
+        <w:t xml:space="preserve"> (Stark 2002). Our </w:t>
+      </w:r>
+      <w:proofErr w:type="spellStart"/>
+      <w:r>
         <w:t>denoising</w:t>
       </w:r>
       <w:proofErr w:type="spellEnd"/>
       <w:r>
-        <w:t xml:space="preserve"> techniques based on wavelets</w:t>
-      </w:r>
-      <w:r>
-        <w:t xml:space="preserve"> such as decimated or </w:t>
-      </w:r>
-      <w:proofErr w:type="spellStart"/>
-      <w:r>
-        <w:t>undecimated</w:t>
-      </w:r>
-      <w:proofErr w:type="spellEnd"/>
-      <w:r>
-        <w:t xml:space="preserve"> wavelet transforms</w:t>
-      </w:r>
-      <w:r>
-        <w:t xml:space="preserve"> (Stark 2002). Our </w:t>
-      </w:r>
-      <w:proofErr w:type="spellStart"/>
-      <w:r>
-        <w:t>denoising</w:t>
-      </w:r>
-      <w:proofErr w:type="spellEnd"/>
-      <w:r>
         <w:t xml:space="preserve"> </w:t>
       </w:r>
       <w:r>
@@ -4952,13 +4862,8 @@
       <w:r>
         <w:t xml:space="preserve"> of </w:t>
       </w:r>
-      <w:proofErr w:type="spellStart"/>
-      <w:r>
-        <w:t>curvelet</w:t>
-      </w:r>
-      <w:proofErr w:type="spellEnd"/>
-      <w:r>
-        <w:t xml:space="preserve"> </w:t>
+      <w:r>
+        <w:t xml:space="preserve">curvelet </w:t>
       </w:r>
       <w:r>
         <w:t>coefficients from the intermediate scales 4, 5, and 6</w:t>
@@ -5027,15 +4932,7 @@
       </w:r>
       <w:proofErr w:type="spellEnd"/>
       <w:r>
-        <w:t xml:space="preserve"> ROI Manager. The ROIs for each of the test cases were saved for each of the 3 observers. These ROIs were then read into </w:t>
-      </w:r>
-      <w:proofErr w:type="spellStart"/>
-      <w:r>
-        <w:t>Matlab</w:t>
-      </w:r>
-      <w:proofErr w:type="spellEnd"/>
-      <w:r>
-        <w:t xml:space="preserve"> using the </w:t>
+        <w:t xml:space="preserve"> ROI Manager. The ROIs for each of the test cases were saved for each of the 3 observers. These ROIs were then read into Matlab using the </w:t>
       </w:r>
       <w:proofErr w:type="spellStart"/>
       <w:r>
@@ -5471,11 +5368,9 @@
       <w:r>
         <w:t xml:space="preserve">and </w:t>
       </w:r>
-      <w:proofErr w:type="spellStart"/>
       <w:r>
         <w:t>curvelet</w:t>
       </w:r>
-      <w:proofErr w:type="spellEnd"/>
       <w:r>
         <w:t xml:space="preserve"> filter</w:t>
       </w:r>
@@ -5585,59 +5480,27 @@
       </w:r>
       <w:proofErr w:type="spellEnd"/>
       <w:r>
-        <w:t xml:space="preserve"> and </w:t>
+        <w:t xml:space="preserve"> and curvelet filters do not perform perfectly in this situation, however, they are able to identify at least one of the three fibers in the bundle. This problem is more obvious in test case D, where many densely packed fibers are running in parallel to each other. In this case, Gaussian and </w:t>
+      </w:r>
+      <w:r>
+        <w:t>SPIRAL-</w:t>
+      </w:r>
+      <w:r>
+        <w:t xml:space="preserve">TVX filters create false star patterns while the </w:t>
       </w:r>
       <w:proofErr w:type="spellStart"/>
       <w:r>
-        <w:t>curvelet</w:t>
+        <w:t>tubeness</w:t>
       </w:r>
       <w:proofErr w:type="spellEnd"/>
       <w:r>
-        <w:t xml:space="preserve"> filters do not perform perfectly in this situation, however, they are able to identify at least one of the three fibers in the bundle. This problem is more obvious in test case D, where many densely packed fibers are running in parallel to each other. In this case, Gaussian and </w:t>
-      </w:r>
-      <w:r>
-        <w:t>SPIRAL-</w:t>
-      </w:r>
-      <w:r>
-        <w:t xml:space="preserve">TVX filters create false star patterns while the </w:t>
-      </w:r>
-      <w:proofErr w:type="spellStart"/>
-      <w:r>
-        <w:t>tubeness</w:t>
-      </w:r>
-      <w:proofErr w:type="spellEnd"/>
-      <w:r>
-        <w:t xml:space="preserve"> and </w:t>
-      </w:r>
-      <w:proofErr w:type="spellStart"/>
-      <w:r>
-        <w:t>curvelet</w:t>
-      </w:r>
-      <w:proofErr w:type="spellEnd"/>
-      <w:r>
-        <w:t xml:space="preserve"> filters are able to successfully identify many of the fiber centers. In case E, we see that the fiber indicated by the arrow is most accurately extracted after </w:t>
-      </w:r>
-      <w:proofErr w:type="spellStart"/>
-      <w:r>
-        <w:t>curvelet</w:t>
-      </w:r>
-      <w:proofErr w:type="spellEnd"/>
-      <w:r>
-        <w:t xml:space="preserve"> filte</w:t>
+        <w:t xml:space="preserve"> and curvelet filters are able to successfully identify many of the fiber centers. In case E, we see that the fiber indicated by the arrow is most accurately extracted after curvelet filte</w:t>
       </w:r>
       <w:r>
         <w:t>r</w:t>
       </w:r>
       <w:r>
-        <w:t xml:space="preserve">ing compared to all other methods. This is one example of many where the fibers extracted after </w:t>
-      </w:r>
-      <w:proofErr w:type="spellStart"/>
-      <w:r>
-        <w:t>curvelet</w:t>
-      </w:r>
-      <w:proofErr w:type="spellEnd"/>
-      <w:r>
-        <w:t xml:space="preserve"> filtering most closely match the manual segmentation.</w:t>
+        <w:t>ing compared to all other methods. This is one example of many where the fibers extracted after curvelet filtering most closely match the manual segmentation.</w:t>
       </w:r>
     </w:p>
     <w:p>
@@ -5647,7 +5510,7 @@
       <w:r>
         <w:rPr>
           <w:noProof/>
-          <w:lang w:bidi="ar-SA"/>
+          <w:lang w:eastAsia="zh-CN" w:bidi="ar-SA"/>
         </w:rPr>
         <w:lastRenderedPageBreak/>
         <w:drawing>
@@ -5763,13 +5626,8 @@
       <w:r>
         <w:t xml:space="preserve">(column 5), and </w:t>
       </w:r>
-      <w:proofErr w:type="spellStart"/>
-      <w:r>
-        <w:t>curvelet</w:t>
-      </w:r>
-      <w:proofErr w:type="spellEnd"/>
-      <w:r>
-        <w:t xml:space="preserve"> </w:t>
+      <w:r>
+        <w:t xml:space="preserve">curvelet </w:t>
       </w:r>
       <w:r>
         <w:t>filter</w:t>
@@ -5795,13 +5653,8 @@
         <w:t>orithms were compared against each of the 3 segmentations performed by the independent observers</w:t>
       </w:r>
       <w:r>
-        <w:t xml:space="preserve"> using a collection of custom scripts written in </w:t>
-      </w:r>
-      <w:proofErr w:type="spellStart"/>
-      <w:r>
-        <w:t>Matlab</w:t>
-      </w:r>
-      <w:proofErr w:type="spellEnd"/>
+        <w:t xml:space="preserve"> using a collection of custom scripts written in Matlab</w:t>
+      </w:r>
       <w:r>
         <w:t xml:space="preserve">. If a fiber segmented by the automated process had a similar angle, close proximity, and similar length to a manually segmented fiber, then an association was made between the automated and manual fibers, indicating a true positive. </w:t>
       </w:r>
@@ -5849,37 +5702,21 @@
         <w:fldChar w:fldCharType="end"/>
       </w:r>
       <w:r>
-        <w:t xml:space="preserve">. The average F-measure score for the </w:t>
+        <w:t xml:space="preserve">. The average F-measure score for the curvelet filter was the highest followed by the </w:t>
       </w:r>
       <w:proofErr w:type="spellStart"/>
       <w:r>
-        <w:t>curvelet</w:t>
+        <w:t>tubeness</w:t>
       </w:r>
       <w:proofErr w:type="spellEnd"/>
       <w:r>
-        <w:t xml:space="preserve"> filter was the highest followed by the </w:t>
-      </w:r>
-      <w:proofErr w:type="spellStart"/>
-      <w:r>
-        <w:t>tubeness</w:t>
-      </w:r>
-      <w:proofErr w:type="spellEnd"/>
-      <w:r>
         <w:t xml:space="preserve">, </w:t>
       </w:r>
       <w:r>
         <w:t>SPIRAL-</w:t>
       </w:r>
       <w:r>
-        <w:t xml:space="preserve">TVX, and Gaussian filters. The error bars indicate the standard deviation between the F-measure scores from each of the 3 observers and show that the scores between observers were very similar, meaning that the </w:t>
-      </w:r>
-      <w:proofErr w:type="spellStart"/>
-      <w:r>
-        <w:t>curvelet</w:t>
-      </w:r>
-      <w:proofErr w:type="spellEnd"/>
-      <w:r>
-        <w:t xml:space="preserve"> filter result was the closest match to all 3 observers. </w:t>
+        <w:t xml:space="preserve">TVX, and Gaussian filters. The error bars indicate the standard deviation between the F-measure scores from each of the 3 observers and show that the scores between observers were very similar, meaning that the curvelet filter result was the closest match to all 3 observers. </w:t>
       </w:r>
     </w:p>
     <w:p>
@@ -5890,7 +5727,7 @@
       <w:r>
         <w:rPr>
           <w:noProof/>
-          <w:lang w:bidi="ar-SA"/>
+          <w:lang w:eastAsia="zh-CN" w:bidi="ar-SA"/>
         </w:rPr>
         <w:drawing>
           <wp:inline distT="0" distB="0" distL="0" distR="0">
@@ -5972,23 +5809,7 @@
     </w:p>
     <w:p>
       <w:r>
-        <w:t xml:space="preserve">Based on these data, we decided to focus on our </w:t>
-      </w:r>
-      <w:proofErr w:type="spellStart"/>
-      <w:r>
-        <w:t>curvelet</w:t>
-      </w:r>
-      <w:proofErr w:type="spellEnd"/>
-      <w:r>
-        <w:t xml:space="preserve"> filter and further evaluate its performance combined with FIRE. To do this, we developed a </w:t>
-      </w:r>
-      <w:proofErr w:type="spellStart"/>
-      <w:r>
-        <w:t>Matlab</w:t>
-      </w:r>
-      <w:proofErr w:type="spellEnd"/>
-      <w:r>
-        <w:t xml:space="preserve"> script to create noisy synthetic fiber images with known length and angle distributions. Then, we processed these images with the </w:t>
+        <w:t xml:space="preserve">Based on these data, we decided to focus on our curvelet filter and further evaluate its performance combined with FIRE. To do this, we developed a Matlab script to create noisy synthetic fiber images with known length and angle distributions. Then, we processed these images with the </w:t>
       </w:r>
       <w:r>
         <w:t>CT-FIRE</w:t>
@@ -6033,6 +5854,145 @@
         <w:t xml:space="preserve"> These results show that the CT-FIRE algorithm produces accurate length and angle measures in synthetic images.</w:t>
       </w:r>
     </w:p>
+    <w:p/>
+    <w:p>
+      <w:ins w:id="16" w:author="youmap" w:date="2012-10-16T12:14:00Z">
+        <w:r>
+          <w:rPr>
+            <w:noProof/>
+            <w:lang w:eastAsia="zh-CN" w:bidi="ar-SA"/>
+          </w:rPr>
+          <w:lastRenderedPageBreak/>
+          <w:drawing>
+            <wp:inline distT="0" distB="0" distL="0" distR="0">
+              <wp:extent cx="5943600" cy="2971572"/>
+              <wp:effectExtent l="0" t="0" r="0" b="0"/>
+              <wp:docPr id="3" name="Picture 6"/>
+              <wp:cNvGraphicFramePr>
+                <a:graphicFrameLocks xmlns:a="http://schemas.openxmlformats.org/drawingml/2006/main" noChangeAspect="1"/>
+              </wp:cNvGraphicFramePr>
+              <a:graphic xmlns:a="http://schemas.openxmlformats.org/drawingml/2006/main">
+                <a:graphicData uri="http://schemas.openxmlformats.org/drawingml/2006/picture">
+                  <pic:pic xmlns:pic="http://schemas.openxmlformats.org/drawingml/2006/picture">
+                    <pic:nvPicPr>
+                      <pic:cNvPr id="0" name="Picture 6"/>
+                      <pic:cNvPicPr>
+                        <a:picLocks noChangeAspect="1" noChangeArrowheads="1"/>
+                      </pic:cNvPicPr>
+                    </pic:nvPicPr>
+                    <pic:blipFill>
+                      <a:blip r:embed="rId10" cstate="print"/>
+                      <a:srcRect/>
+                      <a:stretch>
+                        <a:fillRect/>
+                      </a:stretch>
+                    </pic:blipFill>
+                    <pic:spPr bwMode="auto">
+                      <a:xfrm>
+                        <a:off x="0" y="0"/>
+                        <a:ext cx="5943600" cy="2971572"/>
+                      </a:xfrm>
+                      <a:prstGeom prst="rect">
+                        <a:avLst/>
+                      </a:prstGeom>
+                      <a:noFill/>
+                      <a:ln w="9525">
+                        <a:noFill/>
+                        <a:miter lim="800000"/>
+                        <a:headEnd/>
+                        <a:tailEnd/>
+                      </a:ln>
+                    </pic:spPr>
+                  </pic:pic>
+                </a:graphicData>
+              </a:graphic>
+            </wp:inline>
+          </w:drawing>
+        </w:r>
+      </w:ins>
+      <w:ins w:id="17" w:author="youmap" w:date="2012-10-16T12:13:00Z">
+        <w:r>
+          <w:rPr>
+            <w:noProof/>
+            <w:lang w:eastAsia="zh-CN" w:bidi="ar-SA"/>
+          </w:rPr>
+          <w:drawing>
+            <wp:inline distT="0" distB="0" distL="0" distR="0">
+              <wp:extent cx="5943600" cy="2971572"/>
+              <wp:effectExtent l="0" t="0" r="0" b="0"/>
+              <wp:docPr id="1" name="Picture 5"/>
+              <wp:cNvGraphicFramePr>
+                <a:graphicFrameLocks xmlns:a="http://schemas.openxmlformats.org/drawingml/2006/main" noChangeAspect="1"/>
+              </wp:cNvGraphicFramePr>
+              <a:graphic xmlns:a="http://schemas.openxmlformats.org/drawingml/2006/main">
+                <a:graphicData uri="http://schemas.openxmlformats.org/drawingml/2006/picture">
+                  <pic:pic xmlns:pic="http://schemas.openxmlformats.org/drawingml/2006/picture">
+                    <pic:nvPicPr>
+                      <pic:cNvPr id="0" name="Picture 5"/>
+                      <pic:cNvPicPr>
+                        <a:picLocks noChangeAspect="1" noChangeArrowheads="1"/>
+                      </pic:cNvPicPr>
+                    </pic:nvPicPr>
+                    <pic:blipFill>
+                      <a:blip r:embed="rId11" cstate="print"/>
+                      <a:srcRect/>
+                      <a:stretch>
+                        <a:fillRect/>
+                      </a:stretch>
+                    </pic:blipFill>
+                    <pic:spPr bwMode="auto">
+                      <a:xfrm>
+                        <a:off x="0" y="0"/>
+                        <a:ext cx="5943600" cy="2971572"/>
+                      </a:xfrm>
+                      <a:prstGeom prst="rect">
+                        <a:avLst/>
+                      </a:prstGeom>
+                      <a:noFill/>
+                      <a:ln w="9525">
+                        <a:noFill/>
+                        <a:miter lim="800000"/>
+                        <a:headEnd/>
+                        <a:tailEnd/>
+                      </a:ln>
+                    </pic:spPr>
+                  </pic:pic>
+                </a:graphicData>
+              </a:graphic>
+            </wp:inline>
+          </w:drawing>
+        </w:r>
+      </w:ins>
+      <w:del w:id="18" w:author="youmap" w:date="2012-10-16T12:14:00Z">
+        <w:r>
+          <w:lastRenderedPageBreak/>
+          <w:pict>
+            <v:shapetype id="_x0000_t75" coordsize="21600,21600" o:spt="75" o:preferrelative="t" path="m@4@5l@4@11@9@11@9@5xe" filled="f" stroked="f">
+              <v:stroke joinstyle="miter"/>
+              <v:formulas>
+                <v:f eqn="if lineDrawn pixelLineWidth 0"/>
+                <v:f eqn="sum @0 1 0"/>
+                <v:f eqn="sum 0 0 @1"/>
+                <v:f eqn="prod @2 1 2"/>
+                <v:f eqn="prod @3 21600 pixelWidth"/>
+                <v:f eqn="prod @3 21600 pixelHeight"/>
+                <v:f eqn="sum @0 0 1"/>
+                <v:f eqn="prod @6 1 2"/>
+                <v:f eqn="prod @7 21600 pixelWidth"/>
+                <v:f eqn="sum @8 21600 0"/>
+                <v:f eqn="prod @7 21600 pixelHeight"/>
+                <v:f eqn="sum @10 21600 0"/>
+              </v:formulas>
+              <v:path o:extrusionok="f" gradientshapeok="t" o:connecttype="rect"/>
+              <o:lock v:ext="edit" aspectratio="t"/>
+            </v:shapetype>
+            <v:shape id="_x0000_i1025" type="#_x0000_t75" style="width:468pt;height:280.65pt">
+              <v:imagedata croptop="-65520f" cropbottom="65520f"/>
+            </v:shape>
+          </w:pict>
+        </w:r>
+      </w:del>
+    </w:p>
     <w:p>
       <w:pPr>
         <w:jc w:val="center"/>
@@ -6040,9 +6000,8 @@
       <w:r>
         <w:rPr>
           <w:noProof/>
-          <w:lang w:bidi="ar-SA"/>
-        </w:rPr>
-        <w:lastRenderedPageBreak/>
+          <w:lang w:eastAsia="zh-CN" w:bidi="ar-SA"/>
+        </w:rPr>
         <w:drawing>
           <wp:inline distT="0" distB="0" distL="0" distR="0">
             <wp:extent cx="5266944" cy="2670048"/>
@@ -6059,7 +6018,7 @@
                     <pic:cNvPicPr/>
                   </pic:nvPicPr>
                   <pic:blipFill>
-                    <a:blip r:embed="rId10" cstate="print"/>
+                    <a:blip r:embed="rId12" cstate="print"/>
                     <a:srcRect l="8846" t="29463" r="8858" b="15094"/>
                     <a:stretch>
                       <a:fillRect/>
@@ -6089,8 +6048,9 @@
       <w:r>
         <w:rPr>
           <w:noProof/>
-          <w:lang w:bidi="ar-SA"/>
-        </w:rPr>
+          <w:lang w:eastAsia="zh-CN" w:bidi="ar-SA"/>
+        </w:rPr>
+        <w:lastRenderedPageBreak/>
         <w:drawing>
           <wp:inline distT="0" distB="0" distL="0" distR="0">
             <wp:extent cx="5148961" cy="2414016"/>
@@ -6107,7 +6067,7 @@
                     <pic:cNvPicPr/>
                   </pic:nvPicPr>
                   <pic:blipFill>
-                    <a:blip r:embed="rId11" cstate="print"/>
+                    <a:blip r:embed="rId13" cstate="print"/>
                     <a:srcRect l="8001" t="36430" r="11430" b="13353"/>
                     <a:stretch>
                       <a:fillRect/>
@@ -6133,7 +6093,7 @@
       <w:pPr>
         <w:pStyle w:val="Caption"/>
       </w:pPr>
-      <w:bookmarkStart w:id="16" w:name="_Ref335122993"/>
+      <w:bookmarkStart w:id="19" w:name="_Ref335122993"/>
       <w:r>
         <w:t xml:space="preserve">Figure </w:t>
       </w:r>
@@ -6158,7 +6118,7 @@
         </w:rPr>
         <w:fldChar w:fldCharType="end"/>
       </w:r>
-      <w:bookmarkEnd w:id="16"/>
+      <w:bookmarkEnd w:id="19"/>
       <w:r>
         <w:t>. Distribution of lengths (top row) and angles (bottom row) of all fibers in all simulated test cases. Ground truth data is on the left and the results of the automated CT+FIRE algorithm are shown on the right.</w:t>
       </w:r>
@@ -6167,11 +6127,11 @@
       <w:pPr>
         <w:pStyle w:val="Heading1"/>
       </w:pPr>
-      <w:bookmarkStart w:id="17" w:name="_Toc335398080"/>
+      <w:bookmarkStart w:id="20" w:name="_Toc335398080"/>
       <w:r>
         <w:t>Discussion</w:t>
       </w:r>
-      <w:bookmarkEnd w:id="17"/>
+      <w:bookmarkEnd w:id="20"/>
     </w:p>
     <w:p>
       <w:r>
@@ -6180,147 +6140,144 @@
     </w:p>
     <w:p>
       <w:r>
-        <w:t xml:space="preserve">What are pros and cons of each method? Discussion should include computation time, expandability to larger images, ability to handle noise, dense fibers, curvy fibers, fibers of varying thickness and </w:t>
-      </w:r>
+        <w:t xml:space="preserve">What are pros and cons of each method? Discussion should include computation time, expandability to larger images, ability to handle noise, dense fibers, curvy fibers, fibers of varying thickness and brightness, fibers of varying outline shape (like does the fiber look like a string of pearls </w:t>
+      </w:r>
+      <w:proofErr w:type="spellStart"/>
+      <w:r>
+        <w:t>vs</w:t>
+      </w:r>
+      <w:proofErr w:type="spellEnd"/>
+      <w:r>
+        <w:t xml:space="preserve"> a straight rod for example).</w:t>
+      </w:r>
+    </w:p>
+    <w:p>
+      <w:proofErr w:type="spellStart"/>
+      <w:r>
+        <w:t>Quanti</w:t>
+      </w:r>
+      <w:proofErr w:type="spellEnd"/>
+      <w:r>
+        <w:t xml:space="preserve"> </w:t>
+      </w:r>
+      <w:proofErr w:type="spellStart"/>
+      <w:r>
+        <w:t>vs</w:t>
+      </w:r>
+      <w:proofErr w:type="spellEnd"/>
+      <w:r>
+        <w:t xml:space="preserve"> class</w:t>
+      </w:r>
+    </w:p>
+    <w:p>
+      <w:r>
+        <w:t xml:space="preserve">2D </w:t>
+      </w:r>
+      <w:proofErr w:type="spellStart"/>
+      <w:r>
+        <w:t>vs</w:t>
+      </w:r>
+      <w:proofErr w:type="spellEnd"/>
+      <w:r>
+        <w:t xml:space="preserve"> 3D</w:t>
+      </w:r>
+    </w:p>
+    <w:p>
+      <w:r>
+        <w:t xml:space="preserve">FW </w:t>
+      </w:r>
+      <w:proofErr w:type="spellStart"/>
+      <w:r>
+        <w:t>vs</w:t>
+      </w:r>
+      <w:proofErr w:type="spellEnd"/>
+      <w:r>
+        <w:t xml:space="preserve"> Backwards SHG</w:t>
+      </w:r>
+    </w:p>
+    <w:p>
+      <w:r>
+        <w:t>Having software that is integrated with analysis solutions</w:t>
+      </w:r>
+    </w:p>
+    <w:p/>
+    <w:p>
+      <w:pPr>
+        <w:rPr>
+          <w:ins w:id="21" w:author="Jeremy Bredfeldt" w:date="2012-10-15T15:25:00Z"/>
+        </w:rPr>
+      </w:pPr>
       <w:r>
         <w:lastRenderedPageBreak/>
-        <w:t xml:space="preserve">brightness, fibers of varying outline shape (like does the fiber look like a string of pearls </w:t>
-      </w:r>
-      <w:proofErr w:type="spellStart"/>
-      <w:r>
-        <w:t>vs</w:t>
-      </w:r>
-      <w:proofErr w:type="spellEnd"/>
-      <w:r>
-        <w:t xml:space="preserve"> a straight rod for example).</w:t>
-      </w:r>
-    </w:p>
-    <w:p>
-      <w:proofErr w:type="spellStart"/>
-      <w:r>
-        <w:t>Quanti</w:t>
-      </w:r>
-      <w:proofErr w:type="spellEnd"/>
+        <w:t>In the present study we compare preprocessing approaches prior to the</w:t>
+      </w:r>
+      <w:r>
+        <w:t xml:space="preserve"> application of the</w:t>
+      </w:r>
+      <w:r>
+        <w:t xml:space="preserve"> FIRE fiber extraction algorithm to identify high level collagen fiber characteristics in a series of SHG images of </w:t>
+      </w:r>
+      <w:r>
+        <w:t xml:space="preserve">collagen in </w:t>
+      </w:r>
+      <w:r>
+        <w:t>mammary tissue. Fiber extraction facilitates automated analysis of collagen features such as fiber number, length, and curvature. These features are important to the study of cellular interactions with tissues and have not been readily available with current collagen image analysis techniques.</w:t>
+      </w:r>
+      <w:r>
+        <w:t xml:space="preserve"> Computer assisted interpretation of these high-level collagen fiber patterns has the potential to generate more reliable and reproducible results compared to manual quantification methods. Furthermore, an algorithm that identifies collagen fiber characteristics in </w:t>
+      </w:r>
+      <w:r>
+        <w:t>tissue</w:t>
+      </w:r>
+      <w:r>
+        <w:t xml:space="preserve"> samples may enable large scale studies </w:t>
+      </w:r>
+      <w:r>
+        <w:t>of tumor associated collagen signatures</w:t>
+      </w:r>
+      <w:r>
+        <w:t xml:space="preserve"> as a follow up to the manual analysis performed previously </w:t>
+      </w:r>
+      <w:r>
+        <w:fldChar w:fldCharType="begin"/>
+      </w:r>
+      <w:r>
+        <w:instrText xml:space="preserve"> ADDIN EN.CITE &lt;EndNote&gt;&lt;Cite&gt;&lt;Author&gt;Conklin&lt;/Author&gt;&lt;Year&gt;2011&lt;/Year&gt;&lt;IDText&gt;Aligned collagen is a prognostic signature for survival in human breast carcinoma.&lt;/IDText&gt;&lt;DisplayText&gt;(1)&lt;/DisplayText&gt;&lt;record&gt;&lt;dates&gt;&lt;pub-dates&gt;&lt;date&gt;Mar&lt;/date&gt;&lt;/pub-dates&gt;&lt;year&gt;2011&lt;/year&gt;&lt;/dates&gt;&lt;keywords&gt;&lt;keyword&gt;Biopsy&lt;/keyword&gt;&lt;keyword&gt;Breast Neoplasms&lt;/keyword&gt;&lt;keyword&gt;Collagen&lt;/keyword&gt;&lt;keyword&gt;Diagnostic Imaging&lt;/keyword&gt;&lt;keyword&gt;Female&lt;/keyword&gt;&lt;keyword&gt;Humans&lt;/keyword&gt;&lt;keyword&gt;Multivariate Analysis&lt;/keyword&gt;&lt;keyword&gt;Prognosis&lt;/keyword&gt;&lt;keyword&gt;Regression Analysis&lt;/keyword&gt;&lt;keyword&gt;Survival Analysis&lt;/keyword&gt;&lt;keyword&gt;Tumor Markers, Biological&lt;/keyword&gt;&lt;/keywords&gt;&lt;urls&gt;&lt;related-urls&gt;&lt;url&gt;http://www.ncbi.nlm.nih.gov/pubmed/21356373&lt;/url&gt;&lt;/related-urls&gt;&lt;/urls&gt;&lt;isbn&gt;1525-2191&lt;/isbn&gt;&lt;custom2&gt;PMC3070581&lt;/custom2&gt;&lt;titles&gt;&lt;title&gt;Aligned collagen is a prognostic signature for survival in human breast carcinoma.&lt;/title&gt;&lt;secondary-title&gt;Am J Pathol&lt;/secondary-title&gt;&lt;/titles&gt;&lt;pages&gt;1221-32&lt;/pages&gt;&lt;number&gt;3&lt;/number&gt;&lt;contributors&gt;&lt;authors&gt;&lt;author&gt;Conklin, M. W.&lt;/author&gt;&lt;author&gt;Eickhoff, J. C.&lt;/author&gt;&lt;author&gt;Riching, K. M.&lt;/author&gt;&lt;author&gt;Pehlke, C. A.&lt;/author&gt;&lt;author&gt;Eliceiri, K. W.&lt;/author&gt;&lt;author&gt;Provenzano, P. P.&lt;/author&gt;&lt;author&gt;Friedl, A.&lt;/author&gt;&lt;author&gt;Keely, P. J.&lt;/author&gt;&lt;/authors&gt;&lt;/contributors&gt;&lt;language&gt;eng&lt;/language&gt;&lt;added-date format="utc"&gt;1326864880&lt;/added-date&gt;&lt;ref-type name="Journal Article"&gt;17&lt;/ref-type&gt;&lt;auth-address&gt;Department of Pharmacology, and the Laboratory for Molecular Biology, University of Wisconsin, Madison, Wisconsin 53706, USA.&lt;/auth-address&gt;&lt;rec-number&gt;28&lt;/rec-number&gt;&lt;last-updated-date format="utc"&gt;1326864880&lt;/last-updated-date&gt;&lt;accession-num&gt;21356373&lt;/accession-num&gt;&lt;electronic-resource-num&gt;S0002-9440(10)00233-6 [pii]&amp;#xD;&amp;#xA;10.1016/j.ajpath.2010.11.076&lt;/electronic-resource-num&gt;&lt;volume&gt;178&lt;/volume&gt;&lt;/record&gt;&lt;/Cite&gt;&lt;/EndNote&gt;</w:instrText>
+      </w:r>
+      <w:r>
+        <w:fldChar w:fldCharType="separate"/>
+      </w:r>
+      <w:r>
+        <w:rPr>
+          <w:noProof/>
+        </w:rPr>
+        <w:t>(1)</w:t>
+      </w:r>
+      <w:r>
+        <w:fldChar w:fldCharType="end"/>
+      </w:r>
+      <w:r>
+        <w:t>.</w:t>
+      </w:r>
       <w:r>
         <w:t xml:space="preserve"> </w:t>
       </w:r>
-      <w:proofErr w:type="spellStart"/>
-      <w:r>
-        <w:t>vs</w:t>
-      </w:r>
-      <w:proofErr w:type="spellEnd"/>
-      <w:r>
-        <w:t xml:space="preserve"> class</w:t>
-      </w:r>
-    </w:p>
-    <w:p>
-      <w:r>
-        <w:t xml:space="preserve">2D </w:t>
-      </w:r>
-      <w:proofErr w:type="spellStart"/>
-      <w:r>
-        <w:t>vs</w:t>
-      </w:r>
-      <w:proofErr w:type="spellEnd"/>
-      <w:r>
-        <w:t xml:space="preserve"> 3D</w:t>
-      </w:r>
-    </w:p>
-    <w:p>
-      <w:r>
-        <w:t xml:space="preserve">FW </w:t>
-      </w:r>
-      <w:proofErr w:type="spellStart"/>
-      <w:r>
-        <w:t>vs</w:t>
-      </w:r>
-      <w:proofErr w:type="spellEnd"/>
-      <w:r>
-        <w:t xml:space="preserve"> Backwards SHG</w:t>
-      </w:r>
-    </w:p>
-    <w:p>
-      <w:r>
-        <w:t>Having software that is integrated with analysis solutions</w:t>
-      </w:r>
-    </w:p>
-    <w:p/>
-    <w:p>
-      <w:pPr>
-        <w:rPr>
-          <w:ins w:id="18" w:author="Jeremy Bredfeldt" w:date="2012-10-15T15:25:00Z"/>
-        </w:rPr>
-      </w:pPr>
-      <w:r>
-        <w:t>In the present study we compare preprocessing approaches prior to the</w:t>
-      </w:r>
-      <w:r>
-        <w:t xml:space="preserve"> application of the</w:t>
-      </w:r>
-      <w:r>
-        <w:t xml:space="preserve"> FIRE fiber extraction algorithm to identify high level collagen fiber characteristics in a series of SHG images of </w:t>
-      </w:r>
-      <w:r>
-        <w:t xml:space="preserve">collagen in </w:t>
-      </w:r>
-      <w:r>
-        <w:t>mammary tissue. Fiber extraction facilitates automated analysis of collagen features such as fiber number, length, and curvature. These features are important to the study of cellular interactions with tissues and have not been readily available with current collagen image analysis techniques.</w:t>
-      </w:r>
-      <w:r>
-        <w:t xml:space="preserve"> Computer assisted interpretation of these high-level collagen fiber patterns has the potential to generate more reliable and reproducible results compared to manual quantification methods. Furthermore, an algorithm that identifies collagen fiber characteristics in </w:t>
-      </w:r>
-      <w:r>
-        <w:t>tissue</w:t>
-      </w:r>
-      <w:r>
-        <w:t xml:space="preserve"> samples may enable large scale studies </w:t>
-      </w:r>
-      <w:r>
-        <w:t>of tumor associated collagen signatures</w:t>
-      </w:r>
-      <w:r>
-        <w:t xml:space="preserve"> as a follow up to the manual analysis performed previously </w:t>
-      </w:r>
-      <w:r>
-        <w:fldChar w:fldCharType="begin"/>
-      </w:r>
-      <w:r>
-        <w:instrText xml:space="preserve"> ADDIN EN.CITE &lt;EndNote&gt;&lt;Cite&gt;&lt;Author&gt;Conklin&lt;/Author&gt;&lt;Year&gt;2011&lt;/Year&gt;&lt;IDText&gt;Aligned collagen is a prognostic signature for survival in human breast carcinoma.&lt;/IDText&gt;&lt;DisplayText&gt;(1)&lt;/DisplayText&gt;&lt;record&gt;&lt;dates&gt;&lt;pub-dates&gt;&lt;date&gt;Mar&lt;/date&gt;&lt;/pub-dates&gt;&lt;year&gt;2011&lt;/year&gt;&lt;/dates&gt;&lt;keywords&gt;&lt;keyword&gt;Biopsy&lt;/keyword&gt;&lt;keyword&gt;Breast Neoplasms&lt;/keyword&gt;&lt;keyword&gt;Collagen&lt;/keyword&gt;&lt;keyword&gt;Diagnostic Imaging&lt;/keyword&gt;&lt;keyword&gt;Female&lt;/keyword&gt;&lt;keyword&gt;Humans&lt;/keyword&gt;&lt;keyword&gt;Multivariate Analysis&lt;/keyword&gt;&lt;keyword&gt;Prognosis&lt;/keyword&gt;&lt;keyword&gt;Regression Analysis&lt;/keyword&gt;&lt;keyword&gt;Survival Analysis&lt;/keyword&gt;&lt;keyword&gt;Tumor Markers, Biological&lt;/keyword&gt;&lt;/keywords&gt;&lt;urls&gt;&lt;related-urls&gt;&lt;url&gt;http://www.ncbi.nlm.nih.gov/pubmed/21356373&lt;/url&gt;&lt;/related-urls&gt;&lt;/urls&gt;&lt;isbn&gt;1525-2191&lt;/isbn&gt;&lt;custom2&gt;PMC3070581&lt;/custom2&gt;&lt;titles&gt;&lt;title&gt;Aligned collagen is a prognostic signature for survival in human breast carcinoma.&lt;/title&gt;&lt;secondary-title&gt;Am J Pathol&lt;/secondary-title&gt;&lt;/titles&gt;&lt;pages&gt;1221-32&lt;/pages&gt;&lt;number&gt;3&lt;/number&gt;&lt;contributors&gt;&lt;authors&gt;&lt;author&gt;Conklin, M. W.&lt;/author&gt;&lt;author&gt;Eickhoff, J. C.&lt;/author&gt;&lt;author&gt;Riching, K. M.&lt;/author&gt;&lt;author&gt;Pehlke, C. A.&lt;/author&gt;&lt;author&gt;Eliceiri, K. W.&lt;/author&gt;&lt;author&gt;Provenzano, P. P.&lt;/author&gt;&lt;author&gt;Friedl, A.&lt;/author&gt;&lt;author&gt;Keely, P. J.&lt;/author&gt;&lt;/authors&gt;&lt;/contributors&gt;&lt;language&gt;eng&lt;/language&gt;&lt;added-date format="utc"&gt;1326864880&lt;/added-date&gt;&lt;ref-type name="Journal Article"&gt;17&lt;/ref-type&gt;&lt;auth-address&gt;Department of Pharmacology, and the Laboratory for Molecular Biology, University of Wisconsin, Madison, Wisconsin 53706, USA.&lt;/auth-address&gt;&lt;rec-number&gt;28&lt;/rec-number&gt;&lt;last-updated-date format="utc"&gt;1326864880&lt;/last-updated-date&gt;&lt;accession-num&gt;21356373&lt;/accession-num&gt;&lt;electronic-resource-num&gt;S0002-9440(10)00233-6 [pii]&amp;#xD;&amp;#xA;10.1016/j.ajpath.2010.11.076&lt;/electronic-resource-num&gt;&lt;volume&gt;178&lt;/volume&gt;&lt;/record&gt;&lt;/Cite&gt;&lt;/EndNote&gt;</w:instrText>
-      </w:r>
-      <w:r>
-        <w:fldChar w:fldCharType="separate"/>
-      </w:r>
-      <w:r>
-        <w:rPr>
-          <w:noProof/>
-        </w:rPr>
-        <w:t>(1)</w:t>
-      </w:r>
-      <w:r>
-        <w:fldChar w:fldCharType="end"/>
-      </w:r>
-      <w:r>
-        <w:t>.</w:t>
-      </w:r>
-      <w:r>
-        <w:t xml:space="preserve"> </w:t>
-      </w:r>
-    </w:p>
-    <w:p>
-      <w:pPr>
-        <w:rPr>
-          <w:ins w:id="19" w:author="Jeremy Bredfeldt" w:date="2012-10-15T15:35:00Z"/>
+    </w:p>
+    <w:p>
+      <w:pPr>
+        <w:rPr>
+          <w:ins w:id="22" w:author="Jeremy Bredfeldt" w:date="2012-10-15T15:35:00Z"/>
         </w:rPr>
       </w:pPr>
       <w:r>
         <w:t xml:space="preserve">To our knowledge, FIRE </w:t>
       </w:r>
-      <w:del w:id="20" w:author="Jeremy Bredfeldt" w:date="2012-10-15T15:26:00Z">
+      <w:del w:id="23" w:author="Jeremy Bredfeldt" w:date="2012-10-15T15:26:00Z">
         <w:r>
           <w:delText>is the only automatic high-level fiber information extraction software  available for collagen alignment analysis and was not evaluated for the</w:delText>
         </w:r>
       </w:del>
-      <w:ins w:id="21" w:author="Jeremy Bredfeldt" w:date="2012-10-15T15:26:00Z">
+      <w:ins w:id="24" w:author="Jeremy Bredfeldt" w:date="2012-10-15T15:26:00Z">
         <w:r>
           <w:t>has not been applied to</w:t>
         </w:r>
@@ -6328,7 +6285,7 @@
       <w:r>
         <w:t xml:space="preserve"> SHG images</w:t>
       </w:r>
-      <w:ins w:id="22" w:author="Jeremy Bredfeldt" w:date="2012-10-15T15:26:00Z">
+      <w:ins w:id="25" w:author="Jeremy Bredfeldt" w:date="2012-10-15T15:26:00Z">
         <w:r>
           <w:t xml:space="preserve"> of collagen in tissue</w:t>
         </w:r>
@@ -6336,12 +6293,12 @@
       <w:r>
         <w:t>. According to our testing, though FIRE works well in some situations without any preprocessing or pre-filtering,</w:t>
       </w:r>
-      <w:del w:id="23" w:author="Jeremy Bredfeldt" w:date="2012-10-15T15:26:00Z">
+      <w:del w:id="26" w:author="Jeremy Bredfeldt" w:date="2012-10-15T15:26:00Z">
         <w:r>
           <w:delText xml:space="preserve"> it</w:delText>
         </w:r>
       </w:del>
-      <w:ins w:id="24" w:author="Jeremy Bredfeldt" w:date="2012-10-15T15:26:00Z">
+      <w:ins w:id="27" w:author="Jeremy Bredfeldt" w:date="2012-10-15T15:26:00Z">
         <w:r>
           <w:t xml:space="preserve"> the algorithm</w:t>
         </w:r>
@@ -6349,51 +6306,50 @@
       <w:r>
         <w:t xml:space="preserve"> fails </w:t>
       </w:r>
-      <w:ins w:id="25" w:author="Jeremy Bredfeldt" w:date="2012-10-15T15:27:00Z">
+      <w:ins w:id="28" w:author="Jeremy Bredfeldt" w:date="2012-10-15T15:27:00Z">
         <w:r>
           <w:t xml:space="preserve">when collagen fibers are densely packed or image quality is degraded. </w:t>
         </w:r>
       </w:ins>
-      <w:del w:id="26" w:author="Jeremy Bredfeldt" w:date="2012-10-15T15:28:00Z">
+      <w:del w:id="29" w:author="Jeremy Bredfeldt" w:date="2012-10-15T15:28:00Z">
         <w:r>
           <w:delText xml:space="preserve">in many complicated SHG collagen image analysis such as those shown in section 3. </w:delText>
         </w:r>
       </w:del>
       <w:r>
-        <w:lastRenderedPageBreak/>
         <w:t>Our work aimed to extend FIRE's applications to complicated SHG images</w:t>
       </w:r>
-      <w:ins w:id="27" w:author="Jeremy Bredfeldt" w:date="2012-10-15T15:36:00Z">
+      <w:ins w:id="30" w:author="Jeremy Bredfeldt" w:date="2012-10-15T15:36:00Z">
         <w:r>
           <w:t xml:space="preserve"> in tissue</w:t>
         </w:r>
       </w:ins>
-      <w:ins w:id="28" w:author="Jeremy Bredfeldt" w:date="2012-10-15T15:30:00Z">
+      <w:ins w:id="31" w:author="Jeremy Bredfeldt" w:date="2012-10-15T15:30:00Z">
         <w:r>
           <w:t xml:space="preserve"> and to quantitatively compare </w:t>
         </w:r>
       </w:ins>
-      <w:ins w:id="29" w:author="Jeremy Bredfeldt" w:date="2012-10-15T15:31:00Z">
+      <w:ins w:id="32" w:author="Jeremy Bredfeldt" w:date="2012-10-15T15:31:00Z">
         <w:r>
           <w:t xml:space="preserve">the performance of a collection of </w:t>
         </w:r>
       </w:ins>
-      <w:ins w:id="30" w:author="Jeremy Bredfeldt" w:date="2012-10-15T15:30:00Z">
+      <w:ins w:id="33" w:author="Jeremy Bredfeldt" w:date="2012-10-15T15:30:00Z">
         <w:r>
           <w:t>preprocessing algorithm</w:t>
         </w:r>
       </w:ins>
-      <w:ins w:id="31" w:author="Jeremy Bredfeldt" w:date="2012-10-15T15:31:00Z">
+      <w:ins w:id="34" w:author="Jeremy Bredfeldt" w:date="2012-10-15T15:31:00Z">
         <w:r>
           <w:t>s</w:t>
         </w:r>
       </w:ins>
-      <w:ins w:id="32" w:author="Jeremy Bredfeldt" w:date="2012-10-15T15:30:00Z">
+      <w:ins w:id="35" w:author="Jeremy Bredfeldt" w:date="2012-10-15T15:30:00Z">
         <w:r>
           <w:t>.</w:t>
         </w:r>
       </w:ins>
-      <w:del w:id="33" w:author="Jeremy Bredfeldt" w:date="2012-10-15T15:30:00Z">
+      <w:del w:id="36" w:author="Jeremy Bredfeldt" w:date="2012-10-15T15:30:00Z">
         <w:r>
           <w:delText xml:space="preserve"> to diagnose various cancers by integrating FIRE with other preprocessing or classification methods. </w:delText>
         </w:r>
@@ -6401,7 +6357,7 @@
       <w:r>
         <w:t xml:space="preserve"> </w:t>
       </w:r>
-      <w:del w:id="34" w:author="Jeremy Bredfeldt" w:date="2012-10-15T15:33:00Z">
+      <w:del w:id="37" w:author="Jeremy Bredfeldt" w:date="2012-10-15T15:33:00Z">
         <w:r>
           <w:delText>For the purpose of collagen alignment analysis,</w:delText>
         </w:r>
@@ -6409,12 +6365,12 @@
       <w:r>
         <w:t xml:space="preserve"> </w:t>
       </w:r>
-      <w:del w:id="35" w:author="Jeremy Bredfeldt" w:date="2012-10-15T15:32:00Z">
+      <w:del w:id="38" w:author="Jeremy Bredfeldt" w:date="2012-10-15T15:32:00Z">
         <w:r>
           <w:delText xml:space="preserve">the </w:delText>
         </w:r>
       </w:del>
-      <w:ins w:id="36" w:author="Jeremy Bredfeldt" w:date="2012-10-15T15:32:00Z">
+      <w:ins w:id="39" w:author="Jeremy Bredfeldt" w:date="2012-10-15T15:32:00Z">
         <w:r>
           <w:t xml:space="preserve">Our </w:t>
         </w:r>
@@ -6422,7 +6378,7 @@
       <w:r>
         <w:t xml:space="preserve">results show </w:t>
       </w:r>
-      <w:ins w:id="37" w:author="Jeremy Bredfeldt" w:date="2012-10-15T15:33:00Z">
+      <w:ins w:id="40" w:author="Jeremy Bredfeldt" w:date="2012-10-15T15:33:00Z">
         <w:r>
           <w:t xml:space="preserve">that </w:t>
         </w:r>
@@ -6430,20 +6386,15 @@
       <w:r>
         <w:t xml:space="preserve">both </w:t>
       </w:r>
-      <w:ins w:id="38" w:author="Jeremy Bredfeldt" w:date="2012-10-15T15:33:00Z">
+      <w:ins w:id="41" w:author="Jeremy Bredfeldt" w:date="2012-10-15T15:33:00Z">
         <w:r>
           <w:t xml:space="preserve">the </w:t>
         </w:r>
       </w:ins>
-      <w:proofErr w:type="spellStart"/>
-      <w:r>
-        <w:t>curvelet</w:t>
-      </w:r>
-      <w:proofErr w:type="spellEnd"/>
-      <w:r>
-        <w:t xml:space="preserve"> transform and </w:t>
-      </w:r>
-      <w:ins w:id="39" w:author="Jeremy Bredfeldt" w:date="2012-10-15T15:33:00Z">
+      <w:r>
+        <w:t xml:space="preserve">curvelet transform and </w:t>
+      </w:r>
+      <w:ins w:id="42" w:author="Jeremy Bredfeldt" w:date="2012-10-15T15:33:00Z">
         <w:r>
           <w:t xml:space="preserve">the </w:t>
         </w:r>
@@ -6452,7 +6403,7 @@
           <w:t>t</w:t>
         </w:r>
       </w:ins>
-      <w:del w:id="40" w:author="Jeremy Bredfeldt" w:date="2012-10-15T15:33:00Z">
+      <w:del w:id="43" w:author="Jeremy Bredfeldt" w:date="2012-10-15T15:33:00Z">
         <w:r>
           <w:delText>T</w:delText>
         </w:r>
@@ -6464,12 +6415,12 @@
       <w:r>
         <w:t xml:space="preserve"> filter(TF) are very promising and </w:t>
       </w:r>
-      <w:del w:id="41" w:author="Jeremy Bredfeldt" w:date="2012-10-15T15:33:00Z">
+      <w:del w:id="44" w:author="Jeremy Bredfeldt" w:date="2012-10-15T15:33:00Z">
         <w:r>
           <w:delText>there are very</w:delText>
         </w:r>
       </w:del>
-      <w:ins w:id="42" w:author="Jeremy Bredfeldt" w:date="2012-10-15T15:33:00Z">
+      <w:ins w:id="45" w:author="Jeremy Bredfeldt" w:date="2012-10-15T15:33:00Z">
         <w:r>
           <w:t>are</w:t>
         </w:r>
@@ -6477,7 +6428,7 @@
       <w:r>
         <w:t xml:space="preserve"> likely to </w:t>
       </w:r>
-      <w:del w:id="43" w:author="Jeremy Bredfeldt" w:date="2012-10-15T15:37:00Z">
+      <w:del w:id="46" w:author="Jeremy Bredfeldt" w:date="2012-10-15T15:37:00Z">
         <w:r>
           <w:delText xml:space="preserve">further </w:delText>
         </w:r>
@@ -6485,7 +6436,7 @@
       <w:r>
         <w:t xml:space="preserve">improve the fiber extraction accuracy </w:t>
       </w:r>
-      <w:ins w:id="44" w:author="Jeremy Bredfeldt" w:date="2012-10-15T15:37:00Z">
+      <w:ins w:id="47" w:author="Jeremy Bredfeldt" w:date="2012-10-15T15:37:00Z">
         <w:r>
           <w:t xml:space="preserve">achieved </w:t>
         </w:r>
@@ -6493,12 +6444,12 @@
       <w:r>
         <w:t xml:space="preserve">by </w:t>
       </w:r>
-      <w:del w:id="45" w:author="Jeremy Bredfeldt" w:date="2012-10-15T15:38:00Z">
+      <w:del w:id="48" w:author="Jeremy Bredfeldt" w:date="2012-10-15T15:38:00Z">
         <w:r>
           <w:delText>modifying for example the strategy of extending/merging  fiber segments/branches currently adopted in</w:delText>
         </w:r>
       </w:del>
-      <w:ins w:id="46" w:author="Jeremy Bredfeldt" w:date="2012-10-15T15:38:00Z">
+      <w:ins w:id="49" w:author="Jeremy Bredfeldt" w:date="2012-10-15T15:38:00Z">
         <w:r>
           <w:t>the</w:t>
         </w:r>
@@ -6506,47 +6457,47 @@
       <w:r>
         <w:t xml:space="preserve"> FIRE algorithm. </w:t>
       </w:r>
-      <w:ins w:id="47" w:author="Jeremy Bredfeldt" w:date="2012-10-15T15:40:00Z">
+      <w:ins w:id="50" w:author="Jeremy Bredfeldt" w:date="2012-10-15T15:40:00Z">
         <w:r>
           <w:t>Although FIRE is used in our study for fiber extraction, other</w:t>
         </w:r>
       </w:ins>
-      <w:ins w:id="48" w:author="Jeremy Bredfeldt" w:date="2012-10-15T16:05:00Z">
+      <w:ins w:id="51" w:author="Jeremy Bredfeldt" w:date="2012-10-15T16:05:00Z">
         <w:r>
           <w:t xml:space="preserve"> effective</w:t>
         </w:r>
       </w:ins>
-      <w:ins w:id="49" w:author="Jeremy Bredfeldt" w:date="2012-10-15T16:04:00Z">
+      <w:ins w:id="52" w:author="Jeremy Bredfeldt" w:date="2012-10-15T16:04:00Z">
         <w:r>
           <w:t xml:space="preserve"> approaches</w:t>
         </w:r>
       </w:ins>
-      <w:ins w:id="50" w:author="Jeremy Bredfeldt" w:date="2012-10-15T16:05:00Z">
+      <w:ins w:id="53" w:author="Jeremy Bredfeldt" w:date="2012-10-15T16:05:00Z">
         <w:r>
           <w:t xml:space="preserve"> </w:t>
         </w:r>
       </w:ins>
-      <w:ins w:id="51" w:author="Jeremy Bredfeldt" w:date="2012-10-15T16:07:00Z">
+      <w:ins w:id="54" w:author="Jeremy Bredfeldt" w:date="2012-10-15T16:07:00Z">
         <w:r>
           <w:t xml:space="preserve">that have been developed </w:t>
         </w:r>
       </w:ins>
-      <w:ins w:id="52" w:author="Jeremy Bredfeldt" w:date="2012-10-15T16:05:00Z">
+      <w:ins w:id="55" w:author="Jeremy Bredfeldt" w:date="2012-10-15T16:05:00Z">
         <w:r>
           <w:t>for vessel segmentation</w:t>
         </w:r>
       </w:ins>
-      <w:ins w:id="53" w:author="Jeremy Bredfeldt" w:date="2012-10-15T16:04:00Z">
+      <w:ins w:id="56" w:author="Jeremy Bredfeldt" w:date="2012-10-15T16:04:00Z">
         <w:r>
           <w:t xml:space="preserve"> such as</w:t>
         </w:r>
       </w:ins>
-      <w:ins w:id="54" w:author="Jeremy Bredfeldt" w:date="2012-10-15T15:40:00Z">
+      <w:ins w:id="57" w:author="Jeremy Bredfeldt" w:date="2012-10-15T15:40:00Z">
         <w:r>
           <w:t xml:space="preserve"> </w:t>
         </w:r>
       </w:ins>
-      <w:ins w:id="55" w:author="Jeremy Bredfeldt" w:date="2012-10-15T15:46:00Z">
+      <w:ins w:id="58" w:author="Jeremy Bredfeldt" w:date="2012-10-15T15:46:00Z">
         <w:r>
           <w:t xml:space="preserve">statistical tracking </w:t>
         </w:r>
@@ -6830,27 +6781,19 @@
       <w:r>
         <w:fldChar w:fldCharType="end"/>
       </w:r>
-      <w:ins w:id="56" w:author="Jeremy Bredfeldt" w:date="2012-10-15T16:07:00Z">
+      <w:ins w:id="59" w:author="Jeremy Bredfeldt" w:date="2012-10-15T16:07:00Z">
         <w:r>
           <w:t xml:space="preserve"> may be effective in SHG image analysis</w:t>
         </w:r>
       </w:ins>
-      <w:ins w:id="57" w:author="Jeremy Bredfeldt" w:date="2012-10-15T15:40:00Z">
+      <w:ins w:id="60" w:author="Jeremy Bredfeldt" w:date="2012-10-15T15:40:00Z">
         <w:r>
           <w:t xml:space="preserve">. </w:t>
         </w:r>
       </w:ins>
-      <w:ins w:id="58" w:author="Jeremy Bredfeldt" w:date="2012-10-15T15:41:00Z">
+      <w:ins w:id="61" w:author="Jeremy Bredfeldt" w:date="2012-10-15T15:41:00Z">
         <w:r>
-          <w:t xml:space="preserve">We believe the </w:t>
-        </w:r>
-        <w:proofErr w:type="spellStart"/>
-        <w:r>
-          <w:t>curvelet</w:t>
-        </w:r>
-        <w:proofErr w:type="spellEnd"/>
-        <w:r>
-          <w:t xml:space="preserve"> transform and </w:t>
+          <w:t xml:space="preserve">We believe the curvelet transform and </w:t>
         </w:r>
         <w:proofErr w:type="spellStart"/>
         <w:r>
@@ -6861,28 +6804,32 @@
           <w:t xml:space="preserve"> filter</w:t>
         </w:r>
         <w:r>
-          <w:t xml:space="preserve"> would generally improve </w:t>
+          <w:t xml:space="preserve"> would </w:t>
+        </w:r>
+        <w:r>
+          <w:lastRenderedPageBreak/>
+          <w:t xml:space="preserve">generally improve </w:t>
         </w:r>
         <w:r>
           <w:t>these algorithms</w:t>
         </w:r>
       </w:ins>
-      <w:ins w:id="59" w:author="Jeremy Bredfeldt" w:date="2012-10-15T16:07:00Z">
+      <w:ins w:id="62" w:author="Jeremy Bredfeldt" w:date="2012-10-15T16:07:00Z">
         <w:r>
           <w:t xml:space="preserve"> as well.</w:t>
         </w:r>
       </w:ins>
-      <w:ins w:id="60" w:author="Jeremy Bredfeldt" w:date="2012-10-15T15:41:00Z">
+      <w:ins w:id="63" w:author="Jeremy Bredfeldt" w:date="2012-10-15T15:41:00Z">
         <w:r>
           <w:t xml:space="preserve"> </w:t>
         </w:r>
       </w:ins>
-      <w:del w:id="61" w:author="Jeremy Bredfeldt" w:date="2012-10-15T16:08:00Z">
+      <w:del w:id="64" w:author="Jeremy Bredfeldt" w:date="2012-10-15T16:08:00Z">
         <w:r>
           <w:delText>CT and TF could also be integrated with other mature approaches commonly used in for example blood vessel extraction  to meet the increasing needs in SHG collagen alignment analysis.</w:delText>
         </w:r>
       </w:del>
-      <w:del w:id="62" w:author="Jeremy Bredfeldt" w:date="2012-10-15T15:35:00Z">
+      <w:del w:id="65" w:author="Jeremy Bredfeldt" w:date="2012-10-15T15:35:00Z">
         <w:r>
           <w:delText>(This paragraph may be included in the Conclusion section).</w:delText>
         </w:r>
@@ -6891,15 +6838,15 @@
     <w:p>
       <w:pPr>
         <w:rPr>
-          <w:ins w:id="63" w:author="Jeremy Bredfeldt" w:date="2012-10-15T16:21:00Z"/>
-        </w:rPr>
-      </w:pPr>
-      <w:del w:id="64" w:author="Jeremy Bredfeldt" w:date="2012-10-15T16:11:00Z">
+          <w:ins w:id="66" w:author="Jeremy Bredfeldt" w:date="2012-10-15T16:21:00Z"/>
+        </w:rPr>
+      </w:pPr>
+      <w:del w:id="67" w:author="Jeremy Bredfeldt" w:date="2012-10-15T16:11:00Z">
         <w:r>
           <w:delText>As in a recent review</w:delText>
         </w:r>
       </w:del>
-      <w:ins w:id="65" w:author="Jeremy Bredfeldt" w:date="2012-10-15T16:09:00Z">
+      <w:ins w:id="68" w:author="Jeremy Bredfeldt" w:date="2012-10-15T16:09:00Z">
         <w:r>
           <w:t xml:space="preserve">A recent review </w:t>
         </w:r>
@@ -6922,68 +6869,60 @@
       <w:r>
         <w:fldChar w:fldCharType="end"/>
       </w:r>
-      <w:del w:id="66" w:author="Jeremy Bredfeldt" w:date="2012-10-15T16:09:00Z">
+      <w:del w:id="69" w:author="Jeremy Bredfeldt" w:date="2012-10-15T16:09:00Z">
         <w:r>
           <w:delText>,</w:delText>
         </w:r>
       </w:del>
-      <w:ins w:id="67" w:author="Jeremy Bredfeldt" w:date="2012-10-15T16:09:00Z">
+      <w:ins w:id="70" w:author="Jeremy Bredfeldt" w:date="2012-10-15T16:09:00Z">
         <w:r>
           <w:t>suggest</w:t>
         </w:r>
       </w:ins>
-      <w:ins w:id="68" w:author="Jeremy Bredfeldt" w:date="2012-10-15T16:10:00Z">
+      <w:ins w:id="71" w:author="Jeremy Bredfeldt" w:date="2012-10-15T16:10:00Z">
         <w:r>
           <w:t>ed</w:t>
         </w:r>
       </w:ins>
-      <w:ins w:id="69" w:author="Jeremy Bredfeldt" w:date="2012-10-15T16:09:00Z">
+      <w:ins w:id="72" w:author="Jeremy Bredfeldt" w:date="2012-10-15T16:09:00Z">
         <w:r>
           <w:t xml:space="preserve"> that the</w:t>
         </w:r>
       </w:ins>
       <w:r>
-        <w:t xml:space="preserve"> </w:t>
-      </w:r>
-      <w:proofErr w:type="spellStart"/>
-      <w:r>
-        <w:t>curvelet</w:t>
-      </w:r>
-      <w:proofErr w:type="spellEnd"/>
-      <w:r>
-        <w:t xml:space="preserve"> transform </w:t>
-      </w:r>
-      <w:del w:id="70" w:author="Jeremy Bredfeldt" w:date="2012-10-15T16:10:00Z">
+        <w:t xml:space="preserve"> curvelet transform </w:t>
+      </w:r>
+      <w:del w:id="73" w:author="Jeremy Bredfeldt" w:date="2012-10-15T16:10:00Z">
         <w:r>
           <w:delText>has most</w:delText>
         </w:r>
       </w:del>
-      <w:ins w:id="71" w:author="Jeremy Bredfeldt" w:date="2012-10-15T16:11:00Z">
+      <w:ins w:id="74" w:author="Jeremy Bredfeldt" w:date="2012-10-15T16:11:00Z">
         <w:r>
           <w:t>should</w:t>
         </w:r>
       </w:ins>
-      <w:ins w:id="72" w:author="Jeremy Bredfeldt" w:date="2012-10-15T16:10:00Z">
+      <w:ins w:id="75" w:author="Jeremy Bredfeldt" w:date="2012-10-15T16:10:00Z">
         <w:r>
           <w:t xml:space="preserve"> </w:t>
         </w:r>
       </w:ins>
-      <w:del w:id="73" w:author="Jeremy Bredfeldt" w:date="2012-10-15T16:12:00Z">
+      <w:del w:id="76" w:author="Jeremy Bredfeldt" w:date="2012-10-15T16:12:00Z">
         <w:r>
           <w:delText xml:space="preserve"> successful</w:delText>
         </w:r>
       </w:del>
-      <w:del w:id="74" w:author="Jeremy Bredfeldt" w:date="2012-10-15T16:10:00Z">
+      <w:del w:id="77" w:author="Jeremy Bredfeldt" w:date="2012-10-15T16:10:00Z">
         <w:r>
           <w:delText xml:space="preserve"> applications when used</w:delText>
         </w:r>
       </w:del>
-      <w:ins w:id="75" w:author="Jeremy Bredfeldt" w:date="2012-10-15T16:12:00Z">
+      <w:ins w:id="78" w:author="Jeremy Bredfeldt" w:date="2012-10-15T16:12:00Z">
         <w:r>
           <w:t xml:space="preserve">be </w:t>
         </w:r>
       </w:ins>
-      <w:ins w:id="76" w:author="Jeremy Bredfeldt" w:date="2012-10-15T16:10:00Z">
+      <w:ins w:id="79" w:author="Jeremy Bredfeldt" w:date="2012-10-15T16:10:00Z">
         <w:r>
           <w:t>applied</w:t>
         </w:r>
@@ -6991,7 +6930,7 @@
       <w:r>
         <w:t xml:space="preserve"> in combination with other approaches for </w:t>
       </w:r>
-      <w:del w:id="77" w:author="Jeremy Bredfeldt" w:date="2012-10-15T16:10:00Z">
+      <w:del w:id="80" w:author="Jeremy Bredfeldt" w:date="2012-10-15T16:10:00Z">
         <w:r>
           <w:delText xml:space="preserve"> </w:delText>
         </w:r>
@@ -6999,12 +6938,12 @@
       <w:r>
         <w:t>image processing</w:t>
       </w:r>
-      <w:ins w:id="78" w:author="Jeremy Bredfeldt" w:date="2012-10-15T16:10:00Z">
+      <w:ins w:id="81" w:author="Jeremy Bredfeldt" w:date="2012-10-15T16:10:00Z">
         <w:r>
           <w:t xml:space="preserve"> such as fiber extraction</w:t>
         </w:r>
       </w:ins>
-      <w:ins w:id="79" w:author="Jeremy Bredfeldt" w:date="2012-10-15T16:12:00Z">
+      <w:ins w:id="82" w:author="Jeremy Bredfeldt" w:date="2012-10-15T16:12:00Z">
         <w:r>
           <w:t>, as we have done here</w:t>
         </w:r>
@@ -7018,31 +6957,31 @@
       </w:r>
       <w:proofErr w:type="spellEnd"/>
       <w:r>
-        <w:t xml:space="preserve"> the most representative scales,  the </w:t>
+        <w:t xml:space="preserve"> the most representative scales,  the curvelet transform(CT) based method shows the best performance for both </w:t>
       </w:r>
       <w:proofErr w:type="spellStart"/>
       <w:r>
-        <w:t>curvelet</w:t>
+        <w:t>denoising</w:t>
       </w:r>
       <w:proofErr w:type="spellEnd"/>
       <w:r>
-        <w:t xml:space="preserve"> transform(CT) based method shows the best performance for both </w:t>
+        <w:t xml:space="preserve"> the image and enhancing edge information producing a better fiber extraction among all the proposed preprocessing algorithms discussed in this paper. In addition, the CT based method simplifies the often difficult choice of selecting a threshold to </w:t>
       </w:r>
       <w:proofErr w:type="spellStart"/>
       <w:r>
-        <w:t>denoising</w:t>
+        <w:t>binarize</w:t>
       </w:r>
       <w:proofErr w:type="spellEnd"/>
       <w:r>
-        <w:t xml:space="preserve"> the image and enhancing edge information producing a better fiber extraction among all the proposed preprocessing algorithms discussed in this paper. In addition, the CT based method simplifies the often difficult choice of selecting a threshold to </w:t>
+        <w:t xml:space="preserve"> the image early in the FIRE process. Image </w:t>
       </w:r>
       <w:proofErr w:type="spellStart"/>
       <w:r>
-        <w:t>binarize</w:t>
+        <w:t>thresholding</w:t>
       </w:r>
       <w:proofErr w:type="spellEnd"/>
       <w:r>
-        <w:t xml:space="preserve"> the image early in the FIRE process. Image </w:t>
+        <w:t xml:space="preserve"> can be difficult in low SNR and non-stationary images but can be alleviated through the application of more complicated </w:t>
       </w:r>
       <w:proofErr w:type="spellStart"/>
       <w:r>
@@ -7050,14 +6989,6 @@
       </w:r>
       <w:proofErr w:type="spellEnd"/>
       <w:r>
-        <w:t xml:space="preserve"> can be difficult in low SNR and non-stationary images but can be alleviated through the application of more complicated </w:t>
-      </w:r>
-      <w:proofErr w:type="spellStart"/>
-      <w:r>
-        <w:t>thresholding</w:t>
-      </w:r>
-      <w:proofErr w:type="spellEnd"/>
-      <w:r>
         <w:t xml:space="preserve"> techniques </w:t>
       </w:r>
       <w:r>
@@ -7106,43 +7037,15 @@
         <w:t xml:space="preserve">. </w:t>
       </w:r>
       <w:r>
-        <w:t xml:space="preserve">In our case, the inverse </w:t>
-      </w:r>
-      <w:proofErr w:type="spellStart"/>
-      <w:r>
-        <w:t>curvelet</w:t>
-      </w:r>
-      <w:proofErr w:type="spellEnd"/>
-      <w:r>
-        <w:t xml:space="preserve"> transform makes threshold selection simple by placing the background on the negative side of zero and the for</w:t>
+        <w:t>In our case, the inverse curvelet transform makes threshold selection simple by placing the background on the negative side of zero and the for</w:t>
       </w:r>
       <w:r>
         <w:t>e</w:t>
       </w:r>
       <w:r>
-        <w:t xml:space="preserve">ground on the positive side of zero, allowing the threshold to always remain at zero. To take full advantage of the </w:t>
-      </w:r>
-      <w:proofErr w:type="spellStart"/>
-      <w:r>
-        <w:t>multiscale</w:t>
-      </w:r>
-      <w:proofErr w:type="spellEnd"/>
-      <w:r>
-        <w:t xml:space="preserve"> analysis of </w:t>
-      </w:r>
-      <w:proofErr w:type="spellStart"/>
-      <w:r>
-        <w:t>curvelet</w:t>
-      </w:r>
-      <w:proofErr w:type="spellEnd"/>
-      <w:r>
-        <w:t xml:space="preserve"> </w:t>
-      </w:r>
-      <w:r>
-        <w:lastRenderedPageBreak/>
-        <w:t>transform based approaches, an optimal scale combination can be obtained according to the features of the images to take into account different fiber width, length and dynamic intensity change</w:t>
-      </w:r>
-      <w:ins w:id="80" w:author="Jeremy Bredfeldt" w:date="2012-10-15T16:14:00Z">
+        <w:t>ground on the positive side of zero, allowing the threshold to always remain at zero. To take full advantage of the multiscale analysis of curvelet transform based approaches, an optimal scale combination can be obtained according to the features of the images to take into account different fiber width, length and dynamic intensity change</w:t>
+      </w:r>
+      <w:ins w:id="83" w:author="Jeremy Bredfeldt" w:date="2012-10-15T16:14:00Z">
         <w:r>
           <w:t>s</w:t>
         </w:r>
@@ -7156,15 +7059,21 @@
       </w:r>
       <w:proofErr w:type="spellEnd"/>
       <w:r>
-        <w:t xml:space="preserve"> approach used in </w:t>
+        <w:t xml:space="preserve"> approach used in curvelet transform has robust performance for most cases we have tested, other soft </w:t>
       </w:r>
       <w:proofErr w:type="spellStart"/>
       <w:r>
-        <w:t>curvelet</w:t>
+        <w:t>thresholding</w:t>
       </w:r>
       <w:proofErr w:type="spellEnd"/>
       <w:r>
-        <w:t xml:space="preserve"> transform has robust performance for most cases we have tested, other soft </w:t>
+        <w:t xml:space="preserve"> or scale</w:t>
+      </w:r>
+      <w:r>
+        <w:t>-</w:t>
+      </w:r>
+      <w:r>
+        <w:t xml:space="preserve">adaptive </w:t>
       </w:r>
       <w:proofErr w:type="spellStart"/>
       <w:r>
@@ -7172,37 +7081,15 @@
       </w:r>
       <w:proofErr w:type="spellEnd"/>
       <w:r>
-        <w:t xml:space="preserve"> or scale</w:t>
-      </w:r>
-      <w:r>
-        <w:t>-</w:t>
-      </w:r>
-      <w:r>
-        <w:t xml:space="preserve">adaptive </w:t>
-      </w:r>
-      <w:proofErr w:type="spellStart"/>
-      <w:r>
-        <w:t>thresholding</w:t>
-      </w:r>
-      <w:proofErr w:type="spellEnd"/>
-      <w:r>
         <w:t xml:space="preserve"> techniques can be adopted to finely adjust the CT-reconstruction</w:t>
       </w:r>
-      <w:del w:id="81" w:author="Jeremy Bredfeldt" w:date="2012-10-15T16:16:00Z">
+      <w:del w:id="84" w:author="Jeremy Bredfeldt" w:date="2012-10-15T16:16:00Z">
         <w:r>
           <w:delText xml:space="preserve"> image</w:delText>
         </w:r>
       </w:del>
       <w:r>
-        <w:t xml:space="preserve">. The </w:t>
-      </w:r>
-      <w:proofErr w:type="spellStart"/>
-      <w:r>
-        <w:t>CurveAlign</w:t>
-      </w:r>
-      <w:proofErr w:type="spellEnd"/>
-      <w:r>
-        <w:t xml:space="preserve"> software </w:t>
+        <w:t xml:space="preserve">. The CurveAlign software </w:t>
       </w:r>
       <w:r>
         <w:fldChar w:fldCharType="begin"/>
@@ -7223,25 +7110,9 @@
         <w:fldChar w:fldCharType="end"/>
       </w:r>
       <w:r>
-        <w:t xml:space="preserve">previously developed in our group which can be used to show the </w:t>
-      </w:r>
-      <w:proofErr w:type="spellStart"/>
-      <w:r>
-        <w:t>curvelets</w:t>
-      </w:r>
-      <w:proofErr w:type="spellEnd"/>
-      <w:r>
-        <w:t xml:space="preserve"> center and direction of the fiber edges at a specified scale may also be helpful for choosing the optimal scales and threshold of the </w:t>
-      </w:r>
-      <w:proofErr w:type="spellStart"/>
-      <w:r>
-        <w:t>curvelet</w:t>
-      </w:r>
-      <w:proofErr w:type="spellEnd"/>
-      <w:r>
-        <w:t xml:space="preserve"> coefficients.   These advantages may make </w:t>
-      </w:r>
-      <w:ins w:id="82" w:author="Jeremy Bredfeldt" w:date="2012-10-15T16:17:00Z">
+        <w:t xml:space="preserve">previously developed in our group which can be used to show the curvelets center and direction of the fiber edges at a specified scale may also be helpful for choosing the optimal scales and threshold of the curvelet coefficients.   These advantages may make </w:t>
+      </w:r>
+      <w:ins w:id="85" w:author="Jeremy Bredfeldt" w:date="2012-10-15T16:17:00Z">
         <w:r>
           <w:t>CT-</w:t>
         </w:r>
@@ -7249,23 +7120,20 @@
       <w:r>
         <w:t xml:space="preserve">FIRE more </w:t>
       </w:r>
-      <w:del w:id="83" w:author="Jeremy Bredfeldt" w:date="2012-10-15T16:17:00Z">
+      <w:del w:id="86" w:author="Jeremy Bredfeldt" w:date="2012-10-15T16:17:00Z">
         <w:r>
           <w:delText xml:space="preserve">applicable </w:delText>
         </w:r>
       </w:del>
-      <w:ins w:id="84" w:author="Jeremy Bredfeldt" w:date="2012-10-15T16:17:00Z">
+      <w:ins w:id="87" w:author="Jeremy Bredfeldt" w:date="2012-10-15T16:17:00Z">
         <w:r>
-          <w:t>able</w:t>
-        </w:r>
-        <w:r>
-          <w:t xml:space="preserve"> </w:t>
+          <w:t xml:space="preserve">able </w:t>
         </w:r>
       </w:ins>
       <w:r>
         <w:t xml:space="preserve">to deal with </w:t>
       </w:r>
-      <w:del w:id="85" w:author="Jeremy Bredfeldt" w:date="2012-10-15T16:18:00Z">
+      <w:del w:id="88" w:author="Jeremy Bredfeldt" w:date="2012-10-15T16:18:00Z">
         <w:r>
           <w:delText xml:space="preserve">a variety of </w:delText>
         </w:r>
@@ -7273,17 +7141,15 @@
       <w:r>
         <w:t xml:space="preserve">images </w:t>
       </w:r>
-      <w:del w:id="86" w:author="Jeremy Bredfeldt" w:date="2012-10-15T16:18:00Z">
+      <w:del w:id="89" w:author="Jeremy Bredfeldt" w:date="2012-10-15T16:18:00Z">
         <w:r>
           <w:delText xml:space="preserve">with </w:delText>
         </w:r>
       </w:del>
-      <w:ins w:id="87" w:author="Jeremy Bredfeldt" w:date="2012-10-15T16:18:00Z">
+      <w:ins w:id="90" w:author="Jeremy Bredfeldt" w:date="2012-10-15T16:18:00Z">
         <w:r>
-          <w:t>containing</w:t>
-        </w:r>
-        <w:r>
-          <w:t xml:space="preserve"> </w:t>
+          <w:lastRenderedPageBreak/>
+          <w:t xml:space="preserve">containing </w:t>
         </w:r>
       </w:ins>
       <w:r>
@@ -7293,7 +7159,7 @@
     <w:p>
       <w:pPr>
         <w:rPr>
-          <w:ins w:id="88" w:author="Jeremy Bredfeldt" w:date="2012-10-15T16:21:00Z"/>
+          <w:ins w:id="91" w:author="Jeremy Bredfeldt" w:date="2012-10-15T16:21:00Z"/>
         </w:rPr>
       </w:pPr>
     </w:p>
@@ -7324,76 +7190,41 @@
       </w:r>
       <w:proofErr w:type="spellEnd"/>
       <w:r>
-        <w:t xml:space="preserve"> in Fiji is capable of  enhancing line/curve structures and recovering these structures of different width, it may lose some detailed fiber information such as in ? and its ability of </w:t>
+        <w:t xml:space="preserve"> in Fiji is capable of  enhancing line/curve structures and recovering these structures of different width, it may lose some detailed fiber information such as in ? and its ability of multiscale analysis and fiber orientation extraction for SHG collagen images is yet to be evaluated partly because </w:t>
       </w:r>
       <w:proofErr w:type="spellStart"/>
       <w:r>
-        <w:t>multiscale</w:t>
+        <w:t>Tubeness</w:t>
       </w:r>
       <w:proofErr w:type="spellEnd"/>
       <w:r>
-        <w:t xml:space="preserve"> analysis and fiber orientation extraction for SHG collagen images is yet to be evaluated partly because </w:t>
+        <w:t xml:space="preserve"> filter is not as  a universal and well mathematically  grounded multiscale methods  as curvelet transform.  </w:t>
+      </w:r>
+    </w:p>
+    <w:p>
+      <w:r>
+        <w:t xml:space="preserve"> </w:t>
+      </w:r>
+      <w:r>
+        <w:t>It is worth mentioning that, although the preprocessing methods can extend FIRE algorithm's to some degree, they may do little about some intrinsic limitations of FIRE, such as the ability to always properly segment crossing or cross-linked fibers, extremely curvy fibers, or fibers with gaps due to the fibers traveling in and out of the focal plane as we observed in our testing. Advanced or intelligent fiber extension strategy (ref, as Rob mentioned) and fiber segmentation used in other fields may help address this issue.</w:t>
+      </w:r>
+    </w:p>
+    <w:p>
+      <w:r>
+        <w:t xml:space="preserve">Given an automated  and more accurate high-level collagen fiber extraction, we can anticipate collagen alignment analysis can be practically applied to  a huge amount of experimental data  and extract more useful information for cancer diagnosis or and other relevant researches ... ( as those mentioned in section 1,emphasis again the importance ). </w:t>
+      </w:r>
+    </w:p>
+    <w:p>
+      <w:r>
+        <w:lastRenderedPageBreak/>
+        <w:t xml:space="preserve">Our current work is under both Matlab  and Fiji developing environment. To make these approaches more widely accessible to the public, we are planning on developing Fiji </w:t>
       </w:r>
       <w:proofErr w:type="spellStart"/>
       <w:r>
-        <w:t>Tubeness</w:t>
+        <w:t>plugin</w:t>
       </w:r>
       <w:proofErr w:type="spellEnd"/>
       <w:r>
-        <w:t xml:space="preserve"> filter is not as  a universal and well mathematically  grounded </w:t>
-      </w:r>
-      <w:proofErr w:type="spellStart"/>
-      <w:r>
-        <w:t>multiscale</w:t>
-      </w:r>
-      <w:proofErr w:type="spellEnd"/>
-      <w:r>
-        <w:t xml:space="preserve"> methods  as </w:t>
-      </w:r>
-      <w:proofErr w:type="spellStart"/>
-      <w:r>
-        <w:t>curvelet</w:t>
-      </w:r>
-      <w:proofErr w:type="spellEnd"/>
-      <w:r>
-        <w:t xml:space="preserve"> transform.  </w:t>
-      </w:r>
-    </w:p>
-    <w:p>
-      <w:r>
-        <w:t xml:space="preserve"> </w:t>
-      </w:r>
-      <w:r>
-        <w:t xml:space="preserve">It is worth mentioning that, although the preprocessing methods can extend FIRE algorithm's to some degree, they may do little about some intrinsic limitations of FIRE, such as the ability to always properly segment crossing or cross-linked fibers, extremely curvy fibers, or fibers with gaps due to the fibers traveling in and out of the focal plane as we observed in our testing. Advanced or intelligent fiber </w:t>
-      </w:r>
-      <w:r>
-        <w:lastRenderedPageBreak/>
-        <w:t>extension strategy (ref, as Rob mentioned) and fiber segmentation used in other fields may help address this issue.</w:t>
-      </w:r>
-    </w:p>
-    <w:p>
-      <w:r>
-        <w:t xml:space="preserve">Given an automated  and more accurate high-level collagen fiber extraction, we can anticipate collagen alignment analysis can be practically applied to  a huge amount of experimental data  and extract more useful information for cancer diagnosis or and other relevant researches ... ( as those mentioned in section 1,emphasis again the importance ). </w:t>
-      </w:r>
-    </w:p>
-    <w:p>
-      <w:r>
-        <w:t xml:space="preserve">Our current work is under both </w:t>
-      </w:r>
-      <w:proofErr w:type="spellStart"/>
-      <w:r>
-        <w:t>Matlab</w:t>
-      </w:r>
-      <w:proofErr w:type="spellEnd"/>
-      <w:r>
-        <w:t xml:space="preserve">  and Fiji developing environment. To make these approaches more widely accessible to the public, we are planning on developing Fiji </w:t>
-      </w:r>
-      <w:proofErr w:type="spellStart"/>
-      <w:r>
-        <w:t>plugin</w:t>
-      </w:r>
-      <w:proofErr w:type="spellEnd"/>
-      <w:r>
         <w:t xml:space="preserve"> of an advanced collagen alignment analysis which may include the function of 2D, 3D collagen fiber/fiber network extraction, cancer diagnosis, ....)</w:t>
       </w:r>
     </w:p>
@@ -7401,11 +7232,11 @@
       <w:pPr>
         <w:pStyle w:val="Heading1"/>
       </w:pPr>
-      <w:bookmarkStart w:id="89" w:name="_Toc335398081"/>
+      <w:bookmarkStart w:id="92" w:name="_Toc335398081"/>
       <w:r>
         <w:t>Conclusion</w:t>
       </w:r>
-      <w:bookmarkEnd w:id="89"/>
+      <w:bookmarkEnd w:id="92"/>
     </w:p>
     <w:p>
       <w:r>
@@ -7428,7 +7259,7 @@
     <w:p/>
     <w:p/>
     <w:p/>
-    <w:bookmarkStart w:id="90" w:name="_ENREF_30"/>
+    <w:bookmarkStart w:id="93" w:name="_ENREF_30"/>
     <w:p>
       <w:pPr>
         <w:spacing w:line="240" w:lineRule="auto"/>
@@ -7446,7 +7277,7 @@
       <w:r>
         <w:fldChar w:fldCharType="separate"/>
       </w:r>
-      <w:bookmarkStart w:id="91" w:name="_ENREF_1"/>
+      <w:bookmarkStart w:id="94" w:name="_ENREF_1"/>
       <w:r>
         <w:rPr>
           <w:rFonts w:ascii="Calibri" w:hAnsi="Calibri" w:cs="Calibri"/>
@@ -7479,7 +7310,7 @@
         <w:t>10.1016/j.ajpath.2010.11.076. PubMed PMID: 21356373; PubMed Central PMCID: PMCPMC3070581.</w:t>
       </w:r>
     </w:p>
-    <w:bookmarkEnd w:id="91"/>
+    <w:bookmarkEnd w:id="94"/>
     <w:p>
       <w:pPr>
         <w:spacing w:after="0" w:line="240" w:lineRule="auto"/>
@@ -7493,10 +7324,9 @@
           <w:rFonts w:ascii="Calibri" w:hAnsi="Calibri" w:cs="Calibri"/>
           <w:noProof/>
         </w:rPr>
-        <w:lastRenderedPageBreak/>
         <w:t>2</w:t>
       </w:r>
-      <w:bookmarkStart w:id="92" w:name="_ENREF_2"/>
+      <w:bookmarkStart w:id="95" w:name="_ENREF_2"/>
       <w:r>
         <w:rPr>
           <w:rFonts w:ascii="Calibri" w:hAnsi="Calibri" w:cs="Calibri"/>
@@ -7544,7 +7374,7 @@
         </w:rPr>
         <w:t>3</w:t>
       </w:r>
-      <w:bookmarkEnd w:id="92"/>
+      <w:bookmarkEnd w:id="95"/>
       <w:r>
         <w:rPr>
           <w:rFonts w:ascii="Calibri" w:hAnsi="Calibri" w:cs="Calibri"/>
@@ -7552,7 +7382,7 @@
         </w:rPr>
         <w:t>.</w:t>
       </w:r>
-      <w:bookmarkStart w:id="93" w:name="_ENREF_3"/>
+      <w:bookmarkStart w:id="96" w:name="_ENREF_3"/>
       <w:r>
         <w:rPr>
           <w:rFonts w:ascii="Calibri" w:hAnsi="Calibri" w:cs="Calibri"/>
@@ -7577,7 +7407,7 @@
         </w:rPr>
         <w:t>4</w:t>
       </w:r>
-      <w:bookmarkEnd w:id="93"/>
+      <w:bookmarkEnd w:id="96"/>
       <w:r>
         <w:rPr>
           <w:rFonts w:ascii="Calibri" w:hAnsi="Calibri" w:cs="Calibri"/>
@@ -7585,7 +7415,7 @@
         </w:rPr>
         <w:t>.</w:t>
       </w:r>
-      <w:bookmarkStart w:id="94" w:name="_ENREF_4"/>
+      <w:bookmarkStart w:id="97" w:name="_ENREF_4"/>
       <w:r>
         <w:rPr>
           <w:rFonts w:ascii="Calibri" w:hAnsi="Calibri" w:cs="Calibri"/>
@@ -7610,7 +7440,7 @@
         </w:rPr>
         <w:t>5</w:t>
       </w:r>
-      <w:bookmarkEnd w:id="94"/>
+      <w:bookmarkEnd w:id="97"/>
       <w:r>
         <w:rPr>
           <w:rFonts w:ascii="Calibri" w:hAnsi="Calibri" w:cs="Calibri"/>
@@ -7618,7 +7448,7 @@
         </w:rPr>
         <w:t>.</w:t>
       </w:r>
-      <w:bookmarkStart w:id="95" w:name="_ENREF_5"/>
+      <w:bookmarkStart w:id="98" w:name="_ENREF_5"/>
       <w:r>
         <w:rPr>
           <w:rFonts w:ascii="Calibri" w:hAnsi="Calibri" w:cs="Calibri"/>
@@ -7641,9 +7471,10 @@
           <w:rFonts w:ascii="Calibri" w:hAnsi="Calibri" w:cs="Calibri"/>
           <w:noProof/>
         </w:rPr>
+        <w:lastRenderedPageBreak/>
         <w:t>6</w:t>
       </w:r>
-      <w:bookmarkEnd w:id="95"/>
+      <w:bookmarkEnd w:id="98"/>
       <w:r>
         <w:rPr>
           <w:rFonts w:ascii="Calibri" w:hAnsi="Calibri" w:cs="Calibri"/>
@@ -7651,7 +7482,7 @@
         </w:rPr>
         <w:t>.</w:t>
       </w:r>
-      <w:bookmarkStart w:id="96" w:name="_ENREF_6"/>
+      <w:bookmarkStart w:id="99" w:name="_ENREF_6"/>
       <w:r>
         <w:rPr>
           <w:rFonts w:ascii="Calibri" w:hAnsi="Calibri" w:cs="Calibri"/>
@@ -7676,7 +7507,7 @@
         </w:rPr>
         <w:t>7</w:t>
       </w:r>
-      <w:bookmarkEnd w:id="96"/>
+      <w:bookmarkEnd w:id="99"/>
       <w:r>
         <w:rPr>
           <w:rFonts w:ascii="Calibri" w:hAnsi="Calibri" w:cs="Calibri"/>
@@ -7684,7 +7515,7 @@
         </w:rPr>
         <w:t>.</w:t>
       </w:r>
-      <w:bookmarkStart w:id="97" w:name="_ENREF_7"/>
+      <w:bookmarkStart w:id="100" w:name="_ENREF_7"/>
       <w:r>
         <w:rPr>
           <w:rFonts w:ascii="Calibri" w:hAnsi="Calibri" w:cs="Calibri"/>
@@ -7709,7 +7540,7 @@
         </w:rPr>
         <w:t>8</w:t>
       </w:r>
-      <w:bookmarkEnd w:id="97"/>
+      <w:bookmarkEnd w:id="100"/>
       <w:r>
         <w:rPr>
           <w:rFonts w:ascii="Calibri" w:hAnsi="Calibri" w:cs="Calibri"/>
@@ -7717,7 +7548,7 @@
         </w:rPr>
         <w:t>.</w:t>
       </w:r>
-      <w:bookmarkStart w:id="98" w:name="_ENREF_8"/>
+      <w:bookmarkStart w:id="101" w:name="_ENREF_8"/>
       <w:r>
         <w:rPr>
           <w:rFonts w:ascii="Calibri" w:hAnsi="Calibri" w:cs="Calibri"/>
@@ -7742,7 +7573,7 @@
         </w:rPr>
         <w:t>9</w:t>
       </w:r>
-      <w:bookmarkEnd w:id="98"/>
+      <w:bookmarkEnd w:id="101"/>
       <w:r>
         <w:rPr>
           <w:rFonts w:ascii="Calibri" w:hAnsi="Calibri" w:cs="Calibri"/>
@@ -7750,7 +7581,7 @@
         </w:rPr>
         <w:t>.</w:t>
       </w:r>
-      <w:bookmarkStart w:id="99" w:name="_ENREF_9"/>
+      <w:bookmarkStart w:id="102" w:name="_ENREF_9"/>
       <w:r>
         <w:rPr>
           <w:rFonts w:ascii="Calibri" w:hAnsi="Calibri" w:cs="Calibri"/>
@@ -7775,7 +7606,7 @@
         </w:rPr>
         <w:t>1</w:t>
       </w:r>
-      <w:bookmarkEnd w:id="99"/>
+      <w:bookmarkEnd w:id="102"/>
       <w:r>
         <w:rPr>
           <w:rFonts w:ascii="Calibri" w:hAnsi="Calibri" w:cs="Calibri"/>
@@ -7783,7 +7614,7 @@
         </w:rPr>
         <w:t>0</w:t>
       </w:r>
-      <w:bookmarkStart w:id="100" w:name="_ENREF_10"/>
+      <w:bookmarkStart w:id="103" w:name="_ENREF_10"/>
       <w:r>
         <w:rPr>
           <w:rFonts w:ascii="Calibri" w:hAnsi="Calibri" w:cs="Calibri"/>
@@ -7815,7 +7646,7 @@
         </w:rPr>
         <w:t>1</w:t>
       </w:r>
-      <w:bookmarkEnd w:id="100"/>
+      <w:bookmarkEnd w:id="103"/>
       <w:r>
         <w:rPr>
           <w:rFonts w:ascii="Calibri" w:hAnsi="Calibri" w:cs="Calibri"/>
@@ -7823,7 +7654,7 @@
         </w:rPr>
         <w:t>1</w:t>
       </w:r>
-      <w:bookmarkStart w:id="101" w:name="_ENREF_11"/>
+      <w:bookmarkStart w:id="104" w:name="_ENREF_11"/>
       <w:r>
         <w:rPr>
           <w:rFonts w:ascii="Calibri" w:hAnsi="Calibri" w:cs="Calibri"/>
@@ -7871,7 +7702,7 @@
         </w:rPr>
         <w:t>12</w:t>
       </w:r>
-      <w:bookmarkEnd w:id="101"/>
+      <w:bookmarkEnd w:id="104"/>
       <w:r>
         <w:rPr>
           <w:rFonts w:ascii="Calibri" w:hAnsi="Calibri" w:cs="Calibri"/>
@@ -7879,7 +7710,7 @@
         </w:rPr>
         <w:t>.</w:t>
       </w:r>
-      <w:bookmarkStart w:id="102" w:name="_ENREF_12"/>
+      <w:bookmarkStart w:id="105" w:name="_ENREF_12"/>
       <w:r>
         <w:rPr>
           <w:rFonts w:ascii="Calibri" w:hAnsi="Calibri" w:cs="Calibri"/>
@@ -7904,7 +7735,7 @@
         </w:rPr>
         <w:t>13</w:t>
       </w:r>
-      <w:bookmarkEnd w:id="102"/>
+      <w:bookmarkEnd w:id="105"/>
       <w:r>
         <w:rPr>
           <w:rFonts w:ascii="Calibri" w:hAnsi="Calibri" w:cs="Calibri"/>
@@ -7912,7 +7743,7 @@
         </w:rPr>
         <w:t>.</w:t>
       </w:r>
-      <w:bookmarkStart w:id="103" w:name="_ENREF_13"/>
+      <w:bookmarkStart w:id="106" w:name="_ENREF_13"/>
       <w:r>
         <w:rPr>
           <w:rFonts w:ascii="Calibri" w:hAnsi="Calibri" w:cs="Calibri"/>
@@ -7953,7 +7784,7 @@
         </w:rPr>
         <w:t>14.</w:t>
       </w:r>
-      <w:bookmarkEnd w:id="103"/>
+      <w:bookmarkEnd w:id="106"/>
       <w:r>
         <w:rPr>
           <w:rFonts w:ascii="Calibri" w:hAnsi="Calibri" w:cs="Calibri"/>
@@ -7961,7 +7792,7 @@
         </w:rPr>
         <w:tab/>
       </w:r>
-      <w:bookmarkStart w:id="104" w:name="_ENREF_14"/>
+      <w:bookmarkStart w:id="107" w:name="_ENREF_14"/>
       <w:r>
         <w:rPr>
           <w:rFonts w:ascii="Calibri" w:hAnsi="Calibri" w:cs="Calibri"/>
@@ -7985,7 +7816,7 @@
         </w:rPr>
         <w:t>15.</w:t>
       </w:r>
-      <w:bookmarkEnd w:id="104"/>
+      <w:bookmarkEnd w:id="107"/>
       <w:r>
         <w:rPr>
           <w:rFonts w:ascii="Calibri" w:hAnsi="Calibri" w:cs="Calibri"/>
@@ -7993,7 +7824,7 @@
         </w:rPr>
         <w:tab/>
       </w:r>
-      <w:bookmarkStart w:id="105" w:name="_ENREF_15"/>
+      <w:bookmarkStart w:id="108" w:name="_ENREF_15"/>
       <w:r>
         <w:rPr>
           <w:rFonts w:ascii="Calibri" w:hAnsi="Calibri" w:cs="Calibri"/>
@@ -8017,7 +7848,7 @@
         </w:rPr>
         <w:t>16.</w:t>
       </w:r>
-      <w:bookmarkEnd w:id="105"/>
+      <w:bookmarkEnd w:id="108"/>
       <w:r>
         <w:rPr>
           <w:rFonts w:ascii="Calibri" w:hAnsi="Calibri" w:cs="Calibri"/>
@@ -8025,7 +7856,7 @@
         </w:rPr>
         <w:tab/>
       </w:r>
-      <w:bookmarkStart w:id="106" w:name="_ENREF_16"/>
+      <w:bookmarkStart w:id="109" w:name="_ENREF_16"/>
       <w:r>
         <w:rPr>
           <w:rFonts w:ascii="Calibri" w:hAnsi="Calibri" w:cs="Calibri"/>
@@ -8047,10 +7878,170 @@
           <w:rFonts w:ascii="Calibri" w:hAnsi="Calibri" w:cs="Calibri"/>
           <w:noProof/>
         </w:rPr>
+        <w:t>17.</w:t>
+      </w:r>
+      <w:bookmarkEnd w:id="109"/>
+      <w:r>
+        <w:rPr>
+          <w:rFonts w:ascii="Calibri" w:hAnsi="Calibri" w:cs="Calibri"/>
+          <w:noProof/>
+        </w:rPr>
+        <w:tab/>
+      </w:r>
+      <w:bookmarkStart w:id="110" w:name="_ENREF_17"/>
+      <w:r>
+        <w:rPr>
+          <w:rFonts w:ascii="Calibri" w:hAnsi="Calibri" w:cs="Calibri"/>
+          <w:noProof/>
+        </w:rPr>
+        <w:t>Candes E, Demanet L, Donoho D, Ying L. Fast discrete curvelet transforms. Multiscale Modeling &amp; Simulation. 2006;5(3). doi: 10.1137/05064182x. PubMed PMID: WOS:000242572200007.</w:t>
+      </w:r>
+    </w:p>
+    <w:p>
+      <w:pPr>
+        <w:spacing w:after="0" w:line="240" w:lineRule="auto"/>
+        <w:rPr>
+          <w:rFonts w:ascii="Calibri" w:hAnsi="Calibri" w:cs="Calibri"/>
+          <w:noProof/>
+        </w:rPr>
+      </w:pPr>
+      <w:r>
+        <w:rPr>
+          <w:rFonts w:ascii="Calibri" w:hAnsi="Calibri" w:cs="Calibri"/>
+          <w:noProof/>
+        </w:rPr>
+        <w:t>18.</w:t>
+      </w:r>
+      <w:bookmarkEnd w:id="110"/>
+      <w:r>
+        <w:rPr>
+          <w:rFonts w:ascii="Calibri" w:hAnsi="Calibri" w:cs="Calibri"/>
+          <w:noProof/>
+        </w:rPr>
+        <w:tab/>
+      </w:r>
+      <w:bookmarkStart w:id="111" w:name="_ENREF_18"/>
+      <w:r>
+        <w:rPr>
+          <w:rFonts w:ascii="Calibri" w:hAnsi="Calibri" w:cs="Calibri"/>
+          <w:noProof/>
+        </w:rPr>
+        <w:t>Stein A. FIRE FIbeR Extraction 2008 [cited 2012]. Available from: http://www.ima.umn.edu/~astein/Andrew%20Stein/Software.html.</w:t>
+      </w:r>
+    </w:p>
+    <w:p>
+      <w:pPr>
+        <w:spacing w:after="0" w:line="240" w:lineRule="auto"/>
+        <w:rPr>
+          <w:rFonts w:ascii="Calibri" w:hAnsi="Calibri" w:cs="Calibri"/>
+          <w:noProof/>
+        </w:rPr>
+      </w:pPr>
+      <w:r>
+        <w:rPr>
+          <w:rFonts w:ascii="Calibri" w:hAnsi="Calibri" w:cs="Calibri"/>
+          <w:noProof/>
+        </w:rPr>
+        <w:t>19.</w:t>
+      </w:r>
+      <w:bookmarkEnd w:id="111"/>
+      <w:r>
+        <w:rPr>
+          <w:rFonts w:ascii="Calibri" w:hAnsi="Calibri" w:cs="Calibri"/>
+          <w:noProof/>
+        </w:rPr>
+        <w:tab/>
+      </w:r>
+      <w:bookmarkStart w:id="112" w:name="_ENREF_19"/>
+      <w:r>
+        <w:rPr>
+          <w:rFonts w:ascii="Calibri" w:hAnsi="Calibri" w:cs="Calibri"/>
+          <w:noProof/>
+        </w:rPr>
+        <w:t>Yew EYS, Sheppard CJR. Second harmonic generation polarization microscopy with tightly focused linearly and radially polarized beams. Optics Communications. 2007;275(2):453-7. doi: 10.1016/j.optcom.2007.03.065. PubMed PMID: WOS:000247381500028.</w:t>
+      </w:r>
+    </w:p>
+    <w:p>
+      <w:pPr>
+        <w:spacing w:after="0" w:line="240" w:lineRule="auto"/>
+        <w:rPr>
+          <w:rFonts w:ascii="Calibri" w:hAnsi="Calibri" w:cs="Calibri"/>
+          <w:noProof/>
+        </w:rPr>
+      </w:pPr>
+      <w:r>
+        <w:rPr>
+          <w:rFonts w:ascii="Calibri" w:hAnsi="Calibri" w:cs="Calibri"/>
+          <w:noProof/>
+        </w:rPr>
+        <w:t>20.</w:t>
+      </w:r>
+      <w:bookmarkEnd w:id="112"/>
+      <w:r>
+        <w:rPr>
+          <w:rFonts w:ascii="Calibri" w:hAnsi="Calibri" w:cs="Calibri"/>
+          <w:noProof/>
+        </w:rPr>
+        <w:tab/>
+      </w:r>
+      <w:bookmarkStart w:id="113" w:name="_ENREF_20"/>
+      <w:r>
+        <w:rPr>
+          <w:rFonts w:ascii="Calibri" w:hAnsi="Calibri" w:cs="Calibri"/>
+          <w:noProof/>
+        </w:rPr>
+        <w:t>Yew EYS, Sheppard CJR. Effects of axial field components on second harmonic generation microscopy. Optics Express. 2006;14(3):1167-74. doi: 10.1364/oe.14.001167. PubMed PMID: WOS:000235184500020.</w:t>
+      </w:r>
+    </w:p>
+    <w:p>
+      <w:pPr>
+        <w:spacing w:after="0" w:line="240" w:lineRule="auto"/>
+        <w:rPr>
+          <w:rFonts w:ascii="Calibri" w:hAnsi="Calibri" w:cs="Calibri"/>
+          <w:noProof/>
+        </w:rPr>
+      </w:pPr>
+      <w:r>
+        <w:rPr>
+          <w:rFonts w:ascii="Calibri" w:hAnsi="Calibri" w:cs="Calibri"/>
+          <w:noProof/>
+        </w:rPr>
+        <w:t>21.</w:t>
+      </w:r>
+      <w:bookmarkEnd w:id="113"/>
+      <w:r>
+        <w:rPr>
+          <w:rFonts w:ascii="Calibri" w:hAnsi="Calibri" w:cs="Calibri"/>
+          <w:noProof/>
+        </w:rPr>
+        <w:tab/>
+      </w:r>
+      <w:bookmarkStart w:id="114" w:name="_ENREF_21"/>
+      <w:r>
+        <w:rPr>
+          <w:rFonts w:ascii="Calibri" w:hAnsi="Calibri" w:cs="Calibri"/>
+          <w:noProof/>
+        </w:rPr>
+        <w:t>Schindelin J, Arganda-Carreras I, Frise E, Kaynig V, Longair M, Pietzsch T, et al. Fiji: an open-source platform for biological-image analysis. Nature Methods. 2012;9(7):676-82. doi: 10.1038/nmeth.2019. PubMed PMID: WOS:000305942200021.</w:t>
+      </w:r>
+    </w:p>
+    <w:p>
+      <w:pPr>
+        <w:spacing w:after="0" w:line="240" w:lineRule="auto"/>
+        <w:rPr>
+          <w:rFonts w:ascii="Calibri" w:hAnsi="Calibri" w:cs="Calibri"/>
+          <w:noProof/>
+        </w:rPr>
+      </w:pPr>
+      <w:r>
+        <w:rPr>
+          <w:rFonts w:ascii="Calibri" w:hAnsi="Calibri" w:cs="Calibri"/>
+          <w:noProof/>
+        </w:rPr>
         <w:lastRenderedPageBreak/>
-        <w:t>17.</w:t>
-      </w:r>
-      <w:bookmarkEnd w:id="106"/>
+        <w:t>22.</w:t>
+      </w:r>
+      <w:bookmarkEnd w:id="114"/>
       <w:r>
         <w:rPr>
           <w:rFonts w:ascii="Calibri" w:hAnsi="Calibri" w:cs="Calibri"/>
@@ -8058,13 +8049,13 @@
         </w:rPr>
         <w:tab/>
       </w:r>
-      <w:bookmarkStart w:id="107" w:name="_ENREF_17"/>
-      <w:r>
-        <w:rPr>
-          <w:rFonts w:ascii="Calibri" w:hAnsi="Calibri" w:cs="Calibri"/>
-          <w:noProof/>
-        </w:rPr>
-        <w:t>Candes E, Demanet L, Donoho D, Ying L. Fast discrete curvelet transforms. Multiscale Modeling &amp; Simulation. 2006;5(3). doi: 10.1137/05064182x. PubMed PMID: WOS:000242572200007.</w:t>
+      <w:bookmarkStart w:id="115" w:name="_ENREF_22"/>
+      <w:r>
+        <w:rPr>
+          <w:rFonts w:ascii="Calibri" w:hAnsi="Calibri" w:cs="Calibri"/>
+          <w:noProof/>
+        </w:rPr>
+        <w:t>Longair MH, Baker DA, Armstrong JD. Simple Neurite Tracer: open source software for reconstruction, visualization and analysis of neuronal processes. Bioinformatics. 2011;27(17):2453-4. doi: 10.1093/bioinformatics/btr390. PubMed PMID: WOS:000294067300027.</w:t>
       </w:r>
     </w:p>
     <w:p>
@@ -8080,9 +8071,9 @@
           <w:rFonts w:ascii="Calibri" w:hAnsi="Calibri" w:cs="Calibri"/>
           <w:noProof/>
         </w:rPr>
-        <w:t>18.</w:t>
-      </w:r>
-      <w:bookmarkEnd w:id="107"/>
+        <w:t>23.</w:t>
+      </w:r>
+      <w:bookmarkEnd w:id="115"/>
       <w:r>
         <w:rPr>
           <w:rFonts w:ascii="Calibri" w:hAnsi="Calibri" w:cs="Calibri"/>
@@ -8090,13 +8081,13 @@
         </w:rPr>
         <w:tab/>
       </w:r>
-      <w:bookmarkStart w:id="108" w:name="_ENREF_18"/>
-      <w:r>
-        <w:rPr>
-          <w:rFonts w:ascii="Calibri" w:hAnsi="Calibri" w:cs="Calibri"/>
-          <w:noProof/>
-        </w:rPr>
-        <w:t>Stein A. FIRE FIbeR Extraction 2008 [cited 2012]. Available from: http://www.ima.umn.edu/~astein/Andrew%20Stein/Software.html.</w:t>
+      <w:bookmarkStart w:id="116" w:name="_ENREF_23"/>
+      <w:r>
+        <w:rPr>
+          <w:rFonts w:ascii="Calibri" w:hAnsi="Calibri" w:cs="Calibri"/>
+          <w:noProof/>
+        </w:rPr>
+        <w:t>Candes EJ, Guo F. New multiscale transforms, minimum total variation synthesis: applications to edge-preserving image reconstruction. Signal Processing. 2002;82(11). doi: 10.1016/s0165-1684(02)00300-6. PubMed PMID: WOS:000178707700002.</w:t>
       </w:r>
     </w:p>
     <w:p>
@@ -8112,9 +8103,9 @@
           <w:rFonts w:ascii="Calibri" w:hAnsi="Calibri" w:cs="Calibri"/>
           <w:noProof/>
         </w:rPr>
-        <w:t>19.</w:t>
-      </w:r>
-      <w:bookmarkEnd w:id="108"/>
+        <w:t>24.</w:t>
+      </w:r>
+      <w:bookmarkEnd w:id="116"/>
       <w:r>
         <w:rPr>
           <w:rFonts w:ascii="Calibri" w:hAnsi="Calibri" w:cs="Calibri"/>
@@ -8122,13 +8113,28 @@
         </w:rPr>
         <w:tab/>
       </w:r>
-      <w:bookmarkStart w:id="109" w:name="_ENREF_19"/>
-      <w:r>
-        <w:rPr>
-          <w:rFonts w:ascii="Calibri" w:hAnsi="Calibri" w:cs="Calibri"/>
-          <w:noProof/>
-        </w:rPr>
-        <w:t>Yew EYS, Sheppard CJR. Second harmonic generation polarization microscopy with tightly focused linearly and radially polarized beams. Optics Communications. 2007;275(2):453-7. doi: 10.1016/j.optcom.2007.03.065. PubMed PMID: WOS:000247381500028.</w:t>
+      <w:bookmarkStart w:id="117" w:name="_ENREF_24"/>
+      <w:r>
+        <w:rPr>
+          <w:rFonts w:ascii="Calibri" w:hAnsi="Calibri" w:cs="Calibri"/>
+          <w:noProof/>
+        </w:rPr>
+        <w:t>Sage D, Prodanov D, Ortiz C, Tivenez J-Y, Pecreaux J, Schindelin J. A Ja</w:t>
+      </w:r>
+      <w:r>
+        <w:rPr>
+          <w:rFonts w:ascii="Calibri" w:hAnsi="Calibri" w:cs="Calibri"/>
+          <w:b/>
+          <w:noProof/>
+        </w:rPr>
+        <w:t>va package for bi-directional communication and data exchange from Matlab to ImageJ/Fiji. Av</w:t>
+      </w:r>
+      <w:r>
+        <w:rPr>
+          <w:rFonts w:ascii="Calibri" w:hAnsi="Calibri" w:cs="Calibri"/>
+          <w:noProof/>
+        </w:rPr>
+        <w:t>ailable from: http://bigwww.epfl.ch/sage/soft/mij/Available from: http://fiji.sc/Miji.</w:t>
       </w:r>
     </w:p>
     <w:p>
@@ -8144,9 +8150,9 @@
           <w:rFonts w:ascii="Calibri" w:hAnsi="Calibri" w:cs="Calibri"/>
           <w:noProof/>
         </w:rPr>
-        <w:t>20.</w:t>
-      </w:r>
-      <w:bookmarkEnd w:id="109"/>
+        <w:t>25.</w:t>
+      </w:r>
+      <w:bookmarkEnd w:id="117"/>
       <w:r>
         <w:rPr>
           <w:rFonts w:ascii="Calibri" w:hAnsi="Calibri" w:cs="Calibri"/>
@@ -8154,13 +8160,13 @@
         </w:rPr>
         <w:tab/>
       </w:r>
-      <w:bookmarkStart w:id="110" w:name="_ENREF_20"/>
-      <w:r>
-        <w:rPr>
-          <w:rFonts w:ascii="Calibri" w:hAnsi="Calibri" w:cs="Calibri"/>
-          <w:noProof/>
-        </w:rPr>
-        <w:t>Yew EYS, Sheppard CJR. Effects of axial field components on second harmonic generation microscopy. Optics Express. 2006;14(3):1167-74. doi: 10.1364/oe.14.001167. PubMed PMID: WOS:000235184500020.</w:t>
+      <w:bookmarkStart w:id="118" w:name="_ENREF_25"/>
+      <w:r>
+        <w:rPr>
+          <w:rFonts w:ascii="Calibri" w:hAnsi="Calibri" w:cs="Calibri"/>
+          <w:noProof/>
+        </w:rPr>
+        <w:t>Wang X, Heimann T, Lo P, Sumkauskaite M, Puderbach M, de Bruijne M, et al. Statistical tracking of tree-like tubular structures with efficient branching detection in 3D medical image data. Physics in Medicine and Biology. 2012;57(16):18. doi: 10.1088/0031-9155/57/16/5325. PubMed PMID: WOS:000307112600018.</w:t>
       </w:r>
     </w:p>
     <w:p>
@@ -8176,9 +8182,9 @@
           <w:rFonts w:ascii="Calibri" w:hAnsi="Calibri" w:cs="Calibri"/>
           <w:noProof/>
         </w:rPr>
-        <w:t>21.</w:t>
-      </w:r>
-      <w:bookmarkEnd w:id="110"/>
+        <w:t>26.</w:t>
+      </w:r>
+      <w:bookmarkEnd w:id="118"/>
       <w:r>
         <w:rPr>
           <w:rFonts w:ascii="Calibri" w:hAnsi="Calibri" w:cs="Calibri"/>
@@ -8186,13 +8192,13 @@
         </w:rPr>
         <w:tab/>
       </w:r>
-      <w:bookmarkStart w:id="111" w:name="_ENREF_21"/>
-      <w:r>
-        <w:rPr>
-          <w:rFonts w:ascii="Calibri" w:hAnsi="Calibri" w:cs="Calibri"/>
-          <w:noProof/>
-        </w:rPr>
-        <w:t>Schindelin J, Arganda-Carreras I, Frise E, Kaynig V, Longair M, Pietzsch T, et al. Fiji: an open-source platform for biological-image analysis. Nature Methods. 2012;9(7):676-82. doi: 10.1038/nmeth.2019. PubMed PMID: WOS:000305942200021.</w:t>
+      <w:bookmarkStart w:id="119" w:name="_ENREF_26"/>
+      <w:r>
+        <w:rPr>
+          <w:rFonts w:ascii="Calibri" w:hAnsi="Calibri" w:cs="Calibri"/>
+          <w:noProof/>
+        </w:rPr>
+        <w:t>Mohan V, Sundaramoorthi G, Tannenbaum A. Tubular Surface Segmentation for Extracting Anatomical Structures From Medical Imagery. Ieee Transactions on Medical Imaging. 2010;29(12):1945-58. doi: 10.1109/tmi.2010.2050896. PubMed PMID: WOS:000284848700001.</w:t>
       </w:r>
     </w:p>
     <w:p>
@@ -8208,9 +8214,9 @@
           <w:rFonts w:ascii="Calibri" w:hAnsi="Calibri" w:cs="Calibri"/>
           <w:noProof/>
         </w:rPr>
-        <w:t>22.</w:t>
-      </w:r>
-      <w:bookmarkEnd w:id="111"/>
+        <w:t>27.</w:t>
+      </w:r>
+      <w:bookmarkEnd w:id="119"/>
       <w:r>
         <w:rPr>
           <w:rFonts w:ascii="Calibri" w:hAnsi="Calibri" w:cs="Calibri"/>
@@ -8218,13 +8224,13 @@
         </w:rPr>
         <w:tab/>
       </w:r>
-      <w:bookmarkStart w:id="112" w:name="_ENREF_22"/>
-      <w:r>
-        <w:rPr>
-          <w:rFonts w:ascii="Calibri" w:hAnsi="Calibri" w:cs="Calibri"/>
-          <w:noProof/>
-        </w:rPr>
-        <w:t>Longair MH, Baker DA, Armstrong JD. Simple Neurite Tracer: open source software for reconstruction, visualization and analysis of neuronal processes. Bioinformatics. 2011;27(17):2453-4. doi: 10.1093/bioinformatics/btr390. PubMed PMID: WOS:000294067300027.</w:t>
+      <w:bookmarkStart w:id="120" w:name="_ENREF_27"/>
+      <w:r>
+        <w:rPr>
+          <w:rFonts w:ascii="Calibri" w:hAnsi="Calibri" w:cs="Calibri"/>
+          <w:noProof/>
+        </w:rPr>
+        <w:t>Friman O, Hindennach M, Kuhnel C, Peitgen HO. Multiple hypothesis template tracking of small 3D vessel structures. Medical Image Analysis. 2010;14(2):160-71. doi: 10.1016/j.media.2009.12.003. PubMed PMID: WOS:000275619400006.</w:t>
       </w:r>
     </w:p>
     <w:p>
@@ -8240,9 +8246,9 @@
           <w:rFonts w:ascii="Calibri" w:hAnsi="Calibri" w:cs="Calibri"/>
           <w:noProof/>
         </w:rPr>
-        <w:t>23.</w:t>
-      </w:r>
-      <w:bookmarkEnd w:id="112"/>
+        <w:t>28.</w:t>
+      </w:r>
+      <w:bookmarkEnd w:id="120"/>
       <w:r>
         <w:rPr>
           <w:rFonts w:ascii="Calibri" w:hAnsi="Calibri" w:cs="Calibri"/>
@@ -8250,13 +8256,13 @@
         </w:rPr>
         <w:tab/>
       </w:r>
-      <w:bookmarkStart w:id="113" w:name="_ENREF_23"/>
-      <w:r>
-        <w:rPr>
-          <w:rFonts w:ascii="Calibri" w:hAnsi="Calibri" w:cs="Calibri"/>
-          <w:noProof/>
-        </w:rPr>
-        <w:t>Candes EJ, Guo F. New multiscale transforms, minimum total variation synthesis: applications to edge-preserving image reconstruction. Signal Processing. 2002;82(11). doi: 10.1016/s0165-1684(02)00300-6. PubMed PMID: WOS:000178707700002.</w:t>
+      <w:bookmarkStart w:id="121" w:name="_ENREF_28"/>
+      <w:r>
+        <w:rPr>
+          <w:rFonts w:ascii="Calibri" w:hAnsi="Calibri" w:cs="Calibri"/>
+          <w:noProof/>
+        </w:rPr>
+        <w:t>Ma J, Plonka G. The Curvelet Transform. Ieee Signal Processing Magazine. 2010;27(2). doi: 10.1109/msp.2009.935453. PubMed PMID: WOS:000276068100015.</w:t>
       </w:r>
     </w:p>
     <w:p>
@@ -8272,9 +8278,9 @@
           <w:rFonts w:ascii="Calibri" w:hAnsi="Calibri" w:cs="Calibri"/>
           <w:noProof/>
         </w:rPr>
-        <w:t>24.</w:t>
-      </w:r>
-      <w:bookmarkEnd w:id="113"/>
+        <w:t>29.</w:t>
+      </w:r>
+      <w:bookmarkEnd w:id="121"/>
       <w:r>
         <w:rPr>
           <w:rFonts w:ascii="Calibri" w:hAnsi="Calibri" w:cs="Calibri"/>
@@ -8282,28 +8288,13 @@
         </w:rPr>
         <w:tab/>
       </w:r>
-      <w:bookmarkStart w:id="114" w:name="_ENREF_24"/>
-      <w:r>
-        <w:rPr>
-          <w:rFonts w:ascii="Calibri" w:hAnsi="Calibri" w:cs="Calibri"/>
-          <w:noProof/>
-        </w:rPr>
-        <w:t>Sage D, Prodanov D, Ortiz C, Tivenez J-Y, Pecreaux J, Schindelin J. A Ja</w:t>
-      </w:r>
-      <w:r>
-        <w:rPr>
-          <w:rFonts w:ascii="Calibri" w:hAnsi="Calibri" w:cs="Calibri"/>
-          <w:b/>
-          <w:noProof/>
-        </w:rPr>
-        <w:t>va package for bi-directional communication and data exchange from Matlab to ImageJ/Fiji. Av</w:t>
-      </w:r>
-      <w:r>
-        <w:rPr>
-          <w:rFonts w:ascii="Calibri" w:hAnsi="Calibri" w:cs="Calibri"/>
-          <w:noProof/>
-        </w:rPr>
-        <w:t>ailable from: http://bigwww.epfl.ch/sage/soft/mij/Available from: http://fiji.sc/Miji.</w:t>
+      <w:bookmarkStart w:id="122" w:name="_ENREF_29"/>
+      <w:r>
+        <w:rPr>
+          <w:rFonts w:ascii="Calibri" w:hAnsi="Calibri" w:cs="Calibri"/>
+          <w:noProof/>
+        </w:rPr>
+        <w:t>Pal NR, Pal SK. A REVIEW ON IMAGE SEGMENTATION TECHNIQUES. Pattern Recognition. 1993;26(9):1277-94. doi: 10.1016/0031-3203(93)90135-j. PubMed PMID: WOS:A1993ME10000001.</w:t>
       </w:r>
     </w:p>
     <w:p>
@@ -8319,169 +8310,9 @@
           <w:rFonts w:ascii="Calibri" w:hAnsi="Calibri" w:cs="Calibri"/>
           <w:noProof/>
         </w:rPr>
-        <w:t>25.</w:t>
-      </w:r>
-      <w:bookmarkEnd w:id="114"/>
-      <w:r>
-        <w:rPr>
-          <w:rFonts w:ascii="Calibri" w:hAnsi="Calibri" w:cs="Calibri"/>
-          <w:noProof/>
-        </w:rPr>
-        <w:tab/>
-      </w:r>
-      <w:bookmarkStart w:id="115" w:name="_ENREF_25"/>
-      <w:r>
-        <w:rPr>
-          <w:rFonts w:ascii="Calibri" w:hAnsi="Calibri" w:cs="Calibri"/>
-          <w:noProof/>
-        </w:rPr>
-        <w:t>Wang X, Heimann T, Lo P, Sumkauskaite M, Puderbach M, de Bruijne M, et al. Statistical tracking of tree-like tubular structures with efficient branching detection in 3D medical image data. Physics in Medicine and Biology. 2012;57(16):18. doi: 10.1088/0031-9155/57/16/5325. PubMed PMID: WOS:000307112600018.</w:t>
-      </w:r>
-    </w:p>
-    <w:p>
-      <w:pPr>
-        <w:spacing w:after="0" w:line="240" w:lineRule="auto"/>
-        <w:rPr>
-          <w:rFonts w:ascii="Calibri" w:hAnsi="Calibri" w:cs="Calibri"/>
-          <w:noProof/>
-        </w:rPr>
-      </w:pPr>
-      <w:r>
-        <w:rPr>
-          <w:rFonts w:ascii="Calibri" w:hAnsi="Calibri" w:cs="Calibri"/>
-          <w:noProof/>
-        </w:rPr>
-        <w:t>26.</w:t>
-      </w:r>
-      <w:bookmarkEnd w:id="115"/>
-      <w:r>
-        <w:rPr>
-          <w:rFonts w:ascii="Calibri" w:hAnsi="Calibri" w:cs="Calibri"/>
-          <w:noProof/>
-        </w:rPr>
-        <w:tab/>
-      </w:r>
-      <w:bookmarkStart w:id="116" w:name="_ENREF_26"/>
-      <w:r>
-        <w:rPr>
-          <w:rFonts w:ascii="Calibri" w:hAnsi="Calibri" w:cs="Calibri"/>
-          <w:noProof/>
-        </w:rPr>
-        <w:t>Mohan V, Sundaramoorthi G, Tannenbaum A. Tubular Surface Segmentation for Extracting Anatomical Structures From Medical Imagery. Ieee Transactions on Medical Imaging. 2010;29(12):1945-58. doi: 10.1109/tmi.2010.2050896. PubMed PMID: WOS:000284848700001.</w:t>
-      </w:r>
-    </w:p>
-    <w:p>
-      <w:pPr>
-        <w:spacing w:after="0" w:line="240" w:lineRule="auto"/>
-        <w:rPr>
-          <w:rFonts w:ascii="Calibri" w:hAnsi="Calibri" w:cs="Calibri"/>
-          <w:noProof/>
-        </w:rPr>
-      </w:pPr>
-      <w:r>
-        <w:rPr>
-          <w:rFonts w:ascii="Calibri" w:hAnsi="Calibri" w:cs="Calibri"/>
-          <w:noProof/>
-        </w:rPr>
-        <w:t>27.</w:t>
-      </w:r>
-      <w:bookmarkEnd w:id="116"/>
-      <w:r>
-        <w:rPr>
-          <w:rFonts w:ascii="Calibri" w:hAnsi="Calibri" w:cs="Calibri"/>
-          <w:noProof/>
-        </w:rPr>
-        <w:tab/>
-      </w:r>
-      <w:bookmarkStart w:id="117" w:name="_ENREF_27"/>
-      <w:r>
-        <w:rPr>
-          <w:rFonts w:ascii="Calibri" w:hAnsi="Calibri" w:cs="Calibri"/>
-          <w:noProof/>
-        </w:rPr>
-        <w:t>Friman O, Hindennach M, Kuhnel C, Peitgen HO. Multiple hypothesis template tracking of small 3D vessel structures. Medical Image Analysis. 2010;14(2):160-71. doi: 10.1016/j.media.2009.12.003. PubMed PMID: WOS:000275619400006.</w:t>
-      </w:r>
-    </w:p>
-    <w:p>
-      <w:pPr>
-        <w:spacing w:after="0" w:line="240" w:lineRule="auto"/>
-        <w:rPr>
-          <w:rFonts w:ascii="Calibri" w:hAnsi="Calibri" w:cs="Calibri"/>
-          <w:noProof/>
-        </w:rPr>
-      </w:pPr>
-      <w:r>
-        <w:rPr>
-          <w:rFonts w:ascii="Calibri" w:hAnsi="Calibri" w:cs="Calibri"/>
-          <w:noProof/>
-        </w:rPr>
-        <w:t>28.</w:t>
-      </w:r>
-      <w:bookmarkEnd w:id="117"/>
-      <w:r>
-        <w:rPr>
-          <w:rFonts w:ascii="Calibri" w:hAnsi="Calibri" w:cs="Calibri"/>
-          <w:noProof/>
-        </w:rPr>
-        <w:tab/>
-      </w:r>
-      <w:bookmarkStart w:id="118" w:name="_ENREF_28"/>
-      <w:r>
-        <w:rPr>
-          <w:rFonts w:ascii="Calibri" w:hAnsi="Calibri" w:cs="Calibri"/>
-          <w:noProof/>
-        </w:rPr>
-        <w:t>Ma J, Plonka G. The Curvelet Transform. Ieee Signal Processing Magazine. 2010;27(2). doi: 10.1109/msp.2009.935453. PubMed PMID: WOS:000276068100015.</w:t>
-      </w:r>
-    </w:p>
-    <w:p>
-      <w:pPr>
-        <w:spacing w:after="0" w:line="240" w:lineRule="auto"/>
-        <w:rPr>
-          <w:rFonts w:ascii="Calibri" w:hAnsi="Calibri" w:cs="Calibri"/>
-          <w:noProof/>
-        </w:rPr>
-      </w:pPr>
-      <w:r>
-        <w:rPr>
-          <w:rFonts w:ascii="Calibri" w:hAnsi="Calibri" w:cs="Calibri"/>
-          <w:noProof/>
-        </w:rPr>
-        <w:t>29.</w:t>
-      </w:r>
-      <w:bookmarkEnd w:id="118"/>
-      <w:r>
-        <w:rPr>
-          <w:rFonts w:ascii="Calibri" w:hAnsi="Calibri" w:cs="Calibri"/>
-          <w:noProof/>
-        </w:rPr>
-        <w:tab/>
-      </w:r>
-      <w:bookmarkStart w:id="119" w:name="_ENREF_29"/>
-      <w:r>
-        <w:rPr>
-          <w:rFonts w:ascii="Calibri" w:hAnsi="Calibri" w:cs="Calibri"/>
-          <w:noProof/>
-        </w:rPr>
-        <w:t>Pal NR, Pal SK. A REVIEW ON IMAGE SEGMENTATION TECHNIQUES. Pattern Recognition. 1993;26(9):1277-94. doi: 10.1016/0031-3203(93)90135-j. PubMed PMID: WOS:A1993ME10000001.</w:t>
-      </w:r>
-    </w:p>
-    <w:p>
-      <w:pPr>
-        <w:spacing w:after="0" w:line="240" w:lineRule="auto"/>
-        <w:rPr>
-          <w:rFonts w:ascii="Calibri" w:hAnsi="Calibri" w:cs="Calibri"/>
-          <w:noProof/>
-        </w:rPr>
-      </w:pPr>
-      <w:r>
-        <w:rPr>
-          <w:rFonts w:ascii="Calibri" w:hAnsi="Calibri" w:cs="Calibri"/>
-          <w:noProof/>
-        </w:rPr>
         <w:t>30.</w:t>
       </w:r>
-      <w:bookmarkEnd w:id="119"/>
+      <w:bookmarkEnd w:id="122"/>
       <w:r>
         <w:rPr>
           <w:rFonts w:ascii="Calibri" w:hAnsi="Calibri" w:cs="Calibri"/>
@@ -8504,7 +8335,7 @@
       <w:r>
         <w:fldChar w:fldCharType="end"/>
       </w:r>
-      <w:bookmarkEnd w:id="90"/>
+      <w:bookmarkEnd w:id="93"/>
     </w:p>
     <w:sectPr>
       <w:pgSz w:w="12240" w:h="15840"/>
@@ -10272,196 +10103,6 @@
 </w:styles>
 </file>
 
-<file path=word/stylesWithEffects.xml><?xml version="1.0" encoding="utf-8"?>
-<w:styles xmlns:wpc="http://schemas.microsoft.com/office/word/2010/wordprocessingCanvas" xmlns:mc="http://schemas.openxmlformats.org/markup-compatibility/2006" xmlns:o="urn:schemas-microsoft-com:office:office" xmlns:r="http://schemas.openxmlformats.org/officeDocument/2006/relationships" xmlns:m="http://schemas.openxmlformats.org/officeDocument/2006/math" xmlns:v="urn:schemas-microsoft-com:vml" xmlns:wp14="http://schemas.microsoft.com/office/word/2010/wordprocessingDrawing" xmlns:wp="http://schemas.openxmlformats.org/drawingml/2006/wordprocessingDrawing" xmlns:w10="urn:schemas-microsoft-com:office:word" xmlns:w="http://schemas.openxmlformats.org/wordprocessingml/2006/main" xmlns:w14="http://schemas.microsoft.com/office/word/2010/wordml" xmlns:wpg="http://schemas.microsoft.com/office/word/2010/wordprocessingGroup" xmlns:wpi="http://schemas.microsoft.com/office/word/2010/wordprocessingInk" xmlns:wne="http://schemas.microsoft.com/office/word/2006/wordml" xmlns:wps="http://schemas.microsoft.com/office/word/2010/wordprocessingShape" mc:Ignorable="w14 wp14">
-  <w:docDefaults>
-    <w:rPrDefault>
-      <w:rPr>
-        <w:rFonts w:asciiTheme="minorHAnsi" w:eastAsiaTheme="minorEastAsia" w:hAnsiTheme="minorHAnsi" w:cstheme="minorBidi"/>
-        <w:sz w:val="22"/>
-        <w:szCs w:val="22"/>
-        <w:lang w:val="en-US" w:eastAsia="en-US" w:bidi="ar-SA"/>
-      </w:rPr>
-    </w:rPrDefault>
-    <w:pPrDefault>
-      <w:pPr>
-        <w:spacing w:after="200" w:line="276" w:lineRule="auto"/>
-      </w:pPr>
-    </w:pPrDefault>
-  </w:docDefaults>
-  <w:latentStyles w:defLockedState="0" w:defUIPriority="99" w:defSemiHidden="1" w:defUnhideWhenUsed="1" w:defQFormat="0" w:count="267">
-    <w:lsdException w:name="Normal" w:semiHidden="0" w:uiPriority="0" w:unhideWhenUsed="0" w:qFormat="1"/>
-    <w:lsdException w:name="heading 1" w:semiHidden="0" w:uiPriority="9" w:unhideWhenUsed="0" w:qFormat="1"/>
-    <w:lsdException w:name="heading 2" w:uiPriority="9" w:qFormat="1"/>
-    <w:lsdException w:name="heading 3" w:uiPriority="9" w:qFormat="1"/>
-    <w:lsdException w:name="heading 4" w:uiPriority="9" w:qFormat="1"/>
-    <w:lsdException w:name="heading 5" w:uiPriority="9" w:qFormat="1"/>
-    <w:lsdException w:name="heading 6" w:uiPriority="9" w:qFormat="1"/>
-    <w:lsdException w:name="heading 7" w:uiPriority="9" w:qFormat="1"/>
-    <w:lsdException w:name="heading 8" w:uiPriority="9" w:qFormat="1"/>
-    <w:lsdException w:name="heading 9" w:uiPriority="9" w:qFormat="1"/>
-    <w:lsdException w:name="toc 1" w:uiPriority="39"/>
-    <w:lsdException w:name="toc 2" w:uiPriority="39"/>
-    <w:lsdException w:name="toc 3" w:uiPriority="39"/>
-    <w:lsdException w:name="toc 4" w:uiPriority="39"/>
-    <w:lsdException w:name="toc 5" w:uiPriority="39"/>
-    <w:lsdException w:name="toc 6" w:uiPriority="39"/>
-    <w:lsdException w:name="toc 7" w:uiPriority="39"/>
-    <w:lsdException w:name="toc 8" w:uiPriority="39"/>
-    <w:lsdException w:name="toc 9" w:uiPriority="39"/>
-    <w:lsdException w:name="caption" w:uiPriority="35" w:qFormat="1"/>
-    <w:lsdException w:name="Title" w:semiHidden="0" w:uiPriority="10" w:unhideWhenUsed="0" w:qFormat="1"/>
-    <w:lsdException w:name="Default Paragraph Font" w:uiPriority="1"/>
-    <w:lsdException w:name="Subtitle" w:semiHidden="0" w:uiPriority="11" w:unhideWhenUsed="0" w:qFormat="1"/>
-    <w:lsdException w:name="Strong" w:semiHidden="0" w:uiPriority="22" w:unhideWhenUsed="0" w:qFormat="1"/>
-    <w:lsdException w:name="Emphasis" w:semiHidden="0" w:uiPriority="20" w:unhideWhenUsed="0" w:qFormat="1"/>
-    <w:lsdException w:name="Table Grid" w:semiHidden="0" w:uiPriority="59" w:unhideWhenUsed="0"/>
-    <w:lsdException w:name="Placeholder Text" w:unhideWhenUsed="0"/>
-    <w:lsdException w:name="No Spacing" w:semiHidden="0" w:uiPriority="1" w:unhideWhenUsed="0" w:qFormat="1"/>
-    <w:lsdException w:name="Light Shading" w:semiHidden="0" w:uiPriority="60" w:unhideWhenUsed="0"/>
-    <w:lsdException w:name="Light List" w:semiHidden="0" w:uiPriority="61" w:unhideWhenUsed="0"/>
-    <w:lsdException w:name="Light Grid" w:semiHidden="0" w:uiPriority="62" w:unhideWhenUsed="0"/>
-    <w:lsdException w:name="Medium Shading 1" w:semiHidden="0" w:uiPriority="63" w:unhideWhenUsed="0"/>
-    <w:lsdException w:name="Medium Shading 2" w:semiHidden="0" w:uiPriority="64" w:unhideWhenUsed="0"/>
-    <w:lsdException w:name="Medium List 1" w:semiHidden="0" w:uiPriority="65" w:unhideWhenUsed="0"/>
-    <w:lsdException w:name="Medium List 2" w:semiHidden="0" w:uiPriority="66" w:unhideWhenUsed="0"/>
-    <w:lsdException w:name="Medium Grid 1" w:semiHidden="0" w:uiPriority="67" w:unhideWhenUsed="0"/>
-    <w:lsdException w:name="Medium Grid 2" w:semiHidden="0" w:uiPriority="68" w:unhideWhenUsed="0"/>
-    <w:lsdException w:name="Medium Grid 3" w:semiHidden="0" w:uiPriority="69" w:unhideWhenUsed="0"/>
-    <w:lsdException w:name="Dark List" w:semiHidden="0" w:uiPriority="70" w:unhideWhenUsed="0"/>
-    <w:lsdException w:name="Colorful Shading" w:semiHidden="0" w:uiPriority="71" w:unhideWhenUsed="0"/>
-    <w:lsdException w:name="Colorful List" w:semiHidden="0" w:uiPriority="72" w:unhideWhenUsed="0"/>
-    <w:lsdException w:name="Colorful Grid" w:semiHidden="0" w:uiPriority="73" w:unhideWhenUsed="0"/>
-    <w:lsdException w:name="Light Shading Accent 1" w:semiHidden="0" w:uiPriority="60" w:unhideWhenUsed="0"/>
-    <w:lsdException w:name="Light List Accent 1" w:semiHidden="0" w:uiPriority="61" w:unhideWhenUsed="0"/>
-    <w:lsdException w:name="Light Grid Accent 1" w:semiHidden="0" w:uiPriority="62" w:unhideWhenUsed="0"/>
-    <w:lsdException w:name="Medium Shading 1 Accent 1" w:semiHidden="0" w:uiPriority="63" w:unhideWhenUsed="0"/>
-    <w:lsdException w:name="Medium Shading 2 Accent 1" w:semiHidden="0" w:uiPriority="64" w:unhideWhenUsed="0"/>
-    <w:lsdException w:name="Medium List 1 Accent 1" w:semiHidden="0" w:uiPriority="65" w:unhideWhenUsed="0"/>
-    <w:lsdException w:name="Revision" w:unhideWhenUsed="0"/>
-    <w:lsdException w:name="List Paragraph" w:semiHidden="0" w:uiPriority="34" w:unhideWhenUsed="0" w:qFormat="1"/>
-    <w:lsdException w:name="Quote" w:semiHidden="0" w:uiPriority="29" w:unhideWhenUsed="0" w:qFormat="1"/>
-    <w:lsdException w:name="Intense Quote" w:semiHidden="0" w:uiPriority="30" w:unhideWhenUsed="0" w:qFormat="1"/>
-    <w:lsdException w:name="Medium List 2 Accent 1" w:semiHidden="0" w:uiPriority="66" w:unhideWhenUsed="0"/>
-    <w:lsdException w:name="Medium Grid 1 Accent 1" w:semiHidden="0" w:uiPriority="67" w:unhideWhenUsed="0"/>
-    <w:lsdException w:name="Medium Grid 2 Accent 1" w:semiHidden="0" w:uiPriority="68" w:unhideWhenUsed="0"/>
-    <w:lsdException w:name="Medium Grid 3 Accent 1" w:semiHidden="0" w:uiPriority="69" w:unhideWhenUsed="0"/>
-    <w:lsdException w:name="Dark List Accent 1" w:semiHidden="0" w:uiPriority="70" w:unhideWhenUsed="0"/>
-    <w:lsdException w:name="Colorful Shading Accent 1" w:semiHidden="0" w:uiPriority="71" w:unhideWhenUsed="0"/>
-    <w:lsdException w:name="Colorful List Accent 1" w:semiHidden="0" w:uiPriority="72" w:unhideWhenUsed="0"/>
-    <w:lsdException w:name="Colorful Grid Accent 1" w:semiHidden="0" w:uiPriority="73" w:unhideWhenUsed="0"/>
-    <w:lsdException w:name="Light Shading Accent 2" w:semiHidden="0" w:uiPriority="60" w:unhideWhenUsed="0"/>
-    <w:lsdException w:name="Light List Accent 2" w:semiHidden="0" w:uiPriority="61" w:unhideWhenUsed="0"/>
-    <w:lsdException w:name="Light Grid Accent 2" w:semiHidden="0" w:uiPriority="62" w:unhideWhenUsed="0"/>
-    <w:lsdException w:name="Medium Shading 1 Accent 2" w:semiHidden="0" w:uiPriority="63" w:unhideWhenUsed="0"/>
-    <w:lsdException w:name="Medium Shading 2 Accent 2" w:semiHidden="0" w:uiPriority="64" w:unhideWhenUsed="0"/>
-    <w:lsdException w:name="Medium List 1 Accent 2" w:semiHidden="0" w:uiPriority="65" w:unhideWhenUsed="0"/>
-    <w:lsdException w:name="Medium List 2 Accent 2" w:semiHidden="0" w:uiPriority="66" w:unhideWhenUsed="0"/>
-    <w:lsdException w:name="Medium Grid 1 Accent 2" w:semiHidden="0" w:uiPriority="67" w:unhideWhenUsed="0"/>
-    <w:lsdException w:name="Medium Grid 2 Accent 2" w:semiHidden="0" w:uiPriority="68" w:unhideWhenUsed="0"/>
-    <w:lsdException w:name="Medium Grid 3 Accent 2" w:semiHidden="0" w:uiPriority="69" w:unhideWhenUsed="0"/>
-    <w:lsdException w:name="Dark List Accent 2" w:semiHidden="0" w:uiPriority="70" w:unhideWhenUsed="0"/>
-    <w:lsdException w:name="Colorful Shading Accent 2" w:semiHidden="0" w:uiPriority="71" w:unhideWhenUsed="0"/>
-    <w:lsdException w:name="Colorful List Accent 2" w:semiHidden="0" w:uiPriority="72" w:unhideWhenUsed="0"/>
-    <w:lsdException w:name="Colorful Grid Accent 2" w:semiHidden="0" w:uiPriority="73" w:unhideWhenUsed="0"/>
-    <w:lsdException w:name="Light Shading Accent 3" w:semiHidden="0" w:uiPriority="60" w:unhideWhenUsed="0"/>
-    <w:lsdException w:name="Light List Accent 3" w:semiHidden="0" w:uiPriority="61" w:unhideWhenUsed="0"/>
-    <w:lsdException w:name="Light Grid Accent 3" w:semiHidden="0" w:uiPriority="62" w:unhideWhenUsed="0"/>
-    <w:lsdException w:name="Medium Shading 1 Accent 3" w:semiHidden="0" w:uiPriority="63" w:unhideWhenUsed="0"/>
-    <w:lsdException w:name="Medium Shading 2 Accent 3" w:semiHidden="0" w:uiPriority="64" w:unhideWhenUsed="0"/>
-    <w:lsdException w:name="Medium List 1 Accent 3" w:semiHidden="0" w:uiPriority="65" w:unhideWhenUsed="0"/>
-    <w:lsdException w:name="Medium List 2 Accent 3" w:semiHidden="0" w:uiPriority="66" w:unhideWhenUsed="0"/>
-    <w:lsdException w:name="Medium Grid 1 Accent 3" w:semiHidden="0" w:uiPriority="67" w:unhideWhenUsed="0"/>
-    <w:lsdException w:name="Medium Grid 2 Accent 3" w:semiHidden="0" w:uiPriority="68" w:unhideWhenUsed="0"/>
-    <w:lsdException w:name="Medium Grid 3 Accent 3" w:semiHidden="0" w:uiPriority="69" w:unhideWhenUsed="0"/>
-    <w:lsdException w:name="Dark List Accent 3" w:semiHidden="0" w:uiPriority="70" w:unhideWhenUsed="0"/>
-    <w:lsdException w:name="Colorful Shading Accent 3" w:semiHidden="0" w:uiPriority="71" w:unhideWhenUsed="0"/>
-    <w:lsdException w:name="Colorful List Accent 3" w:semiHidden="0" w:uiPriority="72" w:unhideWhenUsed="0"/>
-    <w:lsdException w:name="Colorful Grid Accent 3" w:semiHidden="0" w:uiPriority="73" w:unhideWhenUsed="0"/>
-    <w:lsdException w:name="Light Shading Accent 4" w:semiHidden="0" w:uiPriority="60" w:unhideWhenUsed="0"/>
-    <w:lsdException w:name="Light List Accent 4" w:semiHidden="0" w:uiPriority="61" w:unhideWhenUsed="0"/>
-    <w:lsdException w:name="Light Grid Accent 4" w:semiHidden="0" w:uiPriority="62" w:unhideWhenUsed="0"/>
-    <w:lsdException w:name="Medium Shading 1 Accent 4" w:semiHidden="0" w:uiPriority="63" w:unhideWhenUsed="0"/>
-    <w:lsdException w:name="Medium Shading 2 Accent 4" w:semiHidden="0" w:uiPriority="64" w:unhideWhenUsed="0"/>
-    <w:lsdException w:name="Medium List 1 Accent 4" w:semiHidden="0" w:uiPriority="65" w:unhideWhenUsed="0"/>
-    <w:lsdException w:name="Medium List 2 Accent 4" w:semiHidden="0" w:uiPriority="66" w:unhideWhenUsed="0"/>
-    <w:lsdException w:name="Medium Grid 1 Accent 4" w:semiHidden="0" w:uiPriority="67" w:unhideWhenUsed="0"/>
-    <w:lsdException w:name="Medium Grid 2 Accent 4" w:semiHidden="0" w:uiPriority="68" w:unhideWhenUsed="0"/>
-    <w:lsdException w:name="Medium Grid 3 Accent 4" w:semiHidden="0" w:uiPriority="69" w:unhideWhenUsed="0"/>
-    <w:lsdException w:name="Dark List Accent 4" w:semiHidden="0" w:uiPriority="70" w:unhideWhenUsed="0"/>
-    <w:lsdException w:name="Colorful Shading Accent 4" w:semiHidden="0" w:uiPriority="71" w:unhideWhenUsed="0"/>
-    <w:lsdException w:name="Colorful List Accent 4" w:semiHidden="0" w:uiPriority="72" w:unhideWhenUsed="0"/>
-    <w:lsdException w:name="Colorful Grid Accent 4" w:semiHidden="0" w:uiPriority="73" w:unhideWhenUsed="0"/>
-    <w:lsdException w:name="Light Shading Accent 5" w:semiHidden="0" w:uiPriority="60" w:unhideWhenUsed="0"/>
-    <w:lsdException w:name="Light List Accent 5" w:semiHidden="0" w:uiPriority="61" w:unhideWhenUsed="0"/>
-    <w:lsdException w:name="Light Grid Accent 5" w:semiHidden="0" w:uiPriority="62" w:unhideWhenUsed="0"/>
-    <w:lsdException w:name="Medium Shading 1 Accent 5" w:semiHidden="0" w:uiPriority="63" w:unhideWhenUsed="0"/>
-    <w:lsdException w:name="Medium Shading 2 Accent 5" w:semiHidden="0" w:uiPriority="64" w:unhideWhenUsed="0"/>
-    <w:lsdException w:name="Medium List 1 Accent 5" w:semiHidden="0" w:uiPriority="65" w:unhideWhenUsed="0"/>
-    <w:lsdException w:name="Medium List 2 Accent 5" w:semiHidden="0" w:uiPriority="66" w:unhideWhenUsed="0"/>
-    <w:lsdException w:name="Medium Grid 1 Accent 5" w:semiHidden="0" w:uiPriority="67" w:unhideWhenUsed="0"/>
-    <w:lsdException w:name="Medium Grid 2 Accent 5" w:semiHidden="0" w:uiPriority="68" w:unhideWhenUsed="0"/>
-    <w:lsdException w:name="Medium Grid 3 Accent 5" w:semiHidden="0" w:uiPriority="69" w:unhideWhenUsed="0"/>
-    <w:lsdException w:name="Dark List Accent 5" w:semiHidden="0" w:uiPriority="70" w:unhideWhenUsed="0"/>
-    <w:lsdException w:name="Colorful Shading Accent 5" w:semiHidden="0" w:uiPriority="71" w:unhideWhenUsed="0"/>
-    <w:lsdException w:name="Colorful List Accent 5" w:semiHidden="0" w:uiPriority="72" w:unhideWhenUsed="0"/>
-    <w:lsdException w:name="Colorful Grid Accent 5" w:semiHidden="0" w:uiPriority="73" w:unhideWhenUsed="0"/>
-    <w:lsdException w:name="Light Shading Accent 6" w:semiHidden="0" w:uiPriority="60" w:unhideWhenUsed="0"/>
-    <w:lsdException w:name="Light List Accent 6" w:semiHidden="0" w:uiPriority="61" w:unhideWhenUsed="0"/>
-    <w:lsdException w:name="Light Grid Accent 6" w:semiHidden="0" w:uiPriority="62" w:unhideWhenUsed="0"/>
-    <w:lsdException w:name="Medium Shading 1 Accent 6" w:semiHidden="0" w:uiPriority="63" w:unhideWhenUsed="0"/>
-    <w:lsdException w:name="Medium Shading 2 Accent 6" w:semiHidden="0" w:uiPriority="64" w:unhideWhenUsed="0"/>
-    <w:lsdException w:name="Medium List 1 Accent 6" w:semiHidden="0" w:uiPriority="65" w:unhideWhenUsed="0"/>
-    <w:lsdException w:name="Medium List 2 Accent 6" w:semiHidden="0" w:uiPriority="66" w:unhideWhenUsed="0"/>
-    <w:lsdException w:name="Medium Grid 1 Accent 6" w:semiHidden="0" w:uiPriority="67" w:unhideWhenUsed="0"/>
-    <w:lsdException w:name="Medium Grid 2 Accent 6" w:semiHidden="0" w:uiPriority="68" w:unhideWhenUsed="0"/>
-    <w:lsdException w:name="Medium Grid 3 Accent 6" w:semiHidden="0" w:uiPriority="69" w:unhideWhenUsed="0"/>
-    <w:lsdException w:name="Dark List Accent 6" w:semiHidden="0" w:uiPriority="70" w:unhideWhenUsed="0"/>
-    <w:lsdException w:name="Colorful Shading Accent 6" w:semiHidden="0" w:uiPriority="71" w:unhideWhenUsed="0"/>
-    <w:lsdException w:name="Colorful List Accent 6" w:semiHidden="0" w:uiPriority="72" w:unhideWhenUsed="0"/>
-    <w:lsdException w:name="Colorful Grid Accent 6" w:semiHidden="0" w:uiPriority="73" w:unhideWhenUsed="0"/>
-    <w:lsdException w:name="Subtle Emphasis" w:semiHidden="0" w:uiPriority="19" w:unhideWhenUsed="0" w:qFormat="1"/>
-    <w:lsdException w:name="Intense Emphasis" w:semiHidden="0" w:uiPriority="21" w:unhideWhenUsed="0" w:qFormat="1"/>
-    <w:lsdException w:name="Subtle Reference" w:semiHidden="0" w:uiPriority="31" w:unhideWhenUsed="0" w:qFormat="1"/>
-    <w:lsdException w:name="Intense Reference" w:semiHidden="0" w:uiPriority="32" w:unhideWhenUsed="0" w:qFormat="1"/>
-    <w:lsdException w:name="Book Title" w:semiHidden="0" w:uiPriority="33" w:unhideWhenUsed="0" w:qFormat="1"/>
-    <w:lsdException w:name="Bibliography" w:uiPriority="37"/>
-    <w:lsdException w:name="TOC Heading" w:uiPriority="39" w:qFormat="1"/>
-  </w:latentStyles>
-  <w:style w:type="paragraph" w:default="1" w:styleId="Normal">
-    <w:name w:val="Normal"/>
-    <w:qFormat/>
-  </w:style>
-  <w:style w:type="character" w:default="1" w:styleId="DefaultParagraphFont">
-    <w:name w:val="Default Paragraph Font"/>
-    <w:uiPriority w:val="1"/>
-    <w:semiHidden/>
-    <w:unhideWhenUsed/>
-  </w:style>
-  <w:style w:type="table" w:default="1" w:styleId="TableNormal">
-    <w:name w:val="Normal Table"/>
-    <w:uiPriority w:val="99"/>
-    <w:semiHidden/>
-    <w:unhideWhenUsed/>
-    <w:tblPr>
-      <w:tblInd w:w="0" w:type="dxa"/>
-      <w:tblCellMar>
-        <w:top w:w="0" w:type="dxa"/>
-        <w:left w:w="108" w:type="dxa"/>
-        <w:bottom w:w="0" w:type="dxa"/>
-        <w:right w:w="108" w:type="dxa"/>
-      </w:tblCellMar>
-    </w:tblPr>
-  </w:style>
-  <w:style w:type="numbering" w:default="1" w:styleId="NoList">
-    <w:name w:val="No List"/>
-    <w:uiPriority w:val="99"/>
-    <w:semiHidden/>
-    <w:unhideWhenUsed/>
-  </w:style>
-</w:styles>
-</file>
-
 <file path=word/theme/theme1.xml><?xml version="1.0" encoding="utf-8"?>
 <a:theme xmlns:a="http://schemas.openxmlformats.org/drawingml/2006/main" name="Office Theme">
   <a:themeElements>
@@ -10750,7 +10391,7 @@
 </file>
 
 <file path=customXml/itemProps1.xml><?xml version="1.0" encoding="utf-8"?>
-<ds:datastoreItem xmlns:ds="http://schemas.openxmlformats.org/officeDocument/2006/customXml" ds:itemID="{679D389F-E5C1-4159-90B9-794668299CE5}">
+<ds:datastoreItem xmlns:ds="http://schemas.openxmlformats.org/officeDocument/2006/customXml" ds:itemID="{1F2D94A4-F351-4AE2-944A-87C1557A4711}">
   <ds:schemaRefs>
     <ds:schemaRef ds:uri="http://schemas.openxmlformats.org/officeDocument/2006/bibliography"/>
   </ds:schemaRefs>

</xml_diff>

<commit_message>
Merge of Yuming's Figure and recent changes
</commit_message>
<xml_diff>
--- a/fire-related/paper_FIRE_preproc/FIRE_Preproc_Paper.docx
+++ b/fire-related/paper_FIRE_preproc/FIRE_Preproc_Paper.docx
@@ -7,6 +7,9 @@
         <w:pStyle w:val="Title"/>
       </w:pPr>
       <w:r>
+        <w:t xml:space="preserve">Preprocessing </w:t>
+      </w:r>
+      <w:r>
         <w:t xml:space="preserve">Approaches for </w:t>
       </w:r>
       <w:r>
@@ -16,10 +19,7 @@
         <w:t xml:space="preserve">Collagen </w:t>
       </w:r>
       <w:r>
-        <w:t>Fiber Images</w:t>
-      </w:r>
-      <w:r>
-        <w:t xml:space="preserve"> for Breast Cancer Prognosis</w:t>
+        <w:t>Fibers</w:t>
       </w:r>
     </w:p>
     <w:p>
@@ -62,7 +62,7 @@
           <w:r>
             <w:fldChar w:fldCharType="separate"/>
           </w:r>
-          <w:hyperlink w:anchor="_Toc335398069" w:history="1">
+          <w:hyperlink w:anchor="_Toc338196108" w:history="1">
             <w:r>
               <w:rPr>
                 <w:rStyle w:val="Hyperlink"/>
@@ -103,7 +103,7 @@
                 <w:noProof/>
                 <w:webHidden/>
               </w:rPr>
-              <w:instrText xml:space="preserve"> PAGEREF _Toc335398069 \h </w:instrText>
+              <w:instrText xml:space="preserve"> PAGEREF _Toc338196108 \h </w:instrText>
             </w:r>
             <w:r>
               <w:rPr>
@@ -146,7 +146,7 @@
               <w:lang w:bidi="ar-SA"/>
             </w:rPr>
           </w:pPr>
-          <w:hyperlink w:anchor="_Toc335398070" w:history="1">
+          <w:hyperlink w:anchor="_Toc338196109" w:history="1">
             <w:r>
               <w:rPr>
                 <w:rStyle w:val="Hyperlink"/>
@@ -187,7 +187,7 @@
                 <w:noProof/>
                 <w:webHidden/>
               </w:rPr>
-              <w:instrText xml:space="preserve"> PAGEREF _Toc335398070 \h </w:instrText>
+              <w:instrText xml:space="preserve"> PAGEREF _Toc338196109 \h </w:instrText>
             </w:r>
             <w:r>
               <w:rPr>
@@ -207,7 +207,7 @@
                 <w:noProof/>
                 <w:webHidden/>
               </w:rPr>
-              <w:t>5</w:t>
+              <w:t>6</w:t>
             </w:r>
             <w:r>
               <w:rPr>
@@ -230,7 +230,7 @@
               <w:lang w:bidi="ar-SA"/>
             </w:rPr>
           </w:pPr>
-          <w:hyperlink w:anchor="_Toc335398071" w:history="1">
+          <w:hyperlink w:anchor="_Toc338196110" w:history="1">
             <w:r>
               <w:rPr>
                 <w:rStyle w:val="Hyperlink"/>
@@ -271,7 +271,7 @@
                 <w:noProof/>
                 <w:webHidden/>
               </w:rPr>
-              <w:instrText xml:space="preserve"> PAGEREF _Toc335398071 \h </w:instrText>
+              <w:instrText xml:space="preserve"> PAGEREF _Toc338196110 \h </w:instrText>
             </w:r>
             <w:r>
               <w:rPr>
@@ -291,7 +291,7 @@
                 <w:noProof/>
                 <w:webHidden/>
               </w:rPr>
-              <w:t>5</w:t>
+              <w:t>6</w:t>
             </w:r>
             <w:r>
               <w:rPr>
@@ -314,7 +314,7 @@
               <w:lang w:bidi="ar-SA"/>
             </w:rPr>
           </w:pPr>
-          <w:hyperlink w:anchor="_Toc335398072" w:history="1">
+          <w:hyperlink w:anchor="_Toc338196111" w:history="1">
             <w:r>
               <w:rPr>
                 <w:rStyle w:val="Hyperlink"/>
@@ -355,7 +355,7 @@
                 <w:noProof/>
                 <w:webHidden/>
               </w:rPr>
-              <w:instrText xml:space="preserve"> PAGEREF _Toc335398072 \h </w:instrText>
+              <w:instrText xml:space="preserve"> PAGEREF _Toc338196111 \h </w:instrText>
             </w:r>
             <w:r>
               <w:rPr>
@@ -375,7 +375,7 @@
                 <w:noProof/>
                 <w:webHidden/>
               </w:rPr>
-              <w:t>6</w:t>
+              <w:t>7</w:t>
             </w:r>
             <w:r>
               <w:rPr>
@@ -398,7 +398,7 @@
               <w:lang w:bidi="ar-SA"/>
             </w:rPr>
           </w:pPr>
-          <w:hyperlink w:anchor="_Toc335398073" w:history="1">
+          <w:hyperlink w:anchor="_Toc338196112" w:history="1">
             <w:r>
               <w:rPr>
                 <w:rStyle w:val="Hyperlink"/>
@@ -439,7 +439,7 @@
                 <w:noProof/>
                 <w:webHidden/>
               </w:rPr>
-              <w:instrText xml:space="preserve"> PAGEREF _Toc335398073 \h </w:instrText>
+              <w:instrText xml:space="preserve"> PAGEREF _Toc338196112 \h </w:instrText>
             </w:r>
             <w:r>
               <w:rPr>
@@ -459,7 +459,7 @@
                 <w:noProof/>
                 <w:webHidden/>
               </w:rPr>
-              <w:t>6</w:t>
+              <w:t>7</w:t>
             </w:r>
             <w:r>
               <w:rPr>
@@ -482,7 +482,7 @@
               <w:lang w:bidi="ar-SA"/>
             </w:rPr>
           </w:pPr>
-          <w:hyperlink w:anchor="_Toc335398074" w:history="1">
+          <w:hyperlink w:anchor="_Toc338196113" w:history="1">
             <w:r>
               <w:rPr>
                 <w:rStyle w:val="Hyperlink"/>
@@ -523,7 +523,7 @@
                 <w:noProof/>
                 <w:webHidden/>
               </w:rPr>
-              <w:instrText xml:space="preserve"> PAGEREF _Toc335398074 \h </w:instrText>
+              <w:instrText xml:space="preserve"> PAGEREF _Toc338196113 \h </w:instrText>
             </w:r>
             <w:r>
               <w:rPr>
@@ -543,7 +543,7 @@
                 <w:noProof/>
                 <w:webHidden/>
               </w:rPr>
-              <w:t>6</w:t>
+              <w:t>7</w:t>
             </w:r>
             <w:r>
               <w:rPr>
@@ -566,7 +566,7 @@
               <w:lang w:bidi="ar-SA"/>
             </w:rPr>
           </w:pPr>
-          <w:hyperlink w:anchor="_Toc335398075" w:history="1">
+          <w:hyperlink w:anchor="_Toc338196114" w:history="1">
             <w:r>
               <w:rPr>
                 <w:rStyle w:val="Hyperlink"/>
@@ -586,7 +586,7 @@
                 <w:rStyle w:val="Hyperlink"/>
                 <w:noProof/>
               </w:rPr>
-              <w:t>tubeness filter</w:t>
+              <w:t>Tubeness filter</w:t>
             </w:r>
             <w:r>
               <w:rPr>
@@ -607,7 +607,7 @@
                 <w:noProof/>
                 <w:webHidden/>
               </w:rPr>
-              <w:instrText xml:space="preserve"> PAGEREF _Toc335398075 \h </w:instrText>
+              <w:instrText xml:space="preserve"> PAGEREF _Toc338196114 \h </w:instrText>
             </w:r>
             <w:r>
               <w:rPr>
@@ -627,7 +627,7 @@
                 <w:noProof/>
                 <w:webHidden/>
               </w:rPr>
-              <w:t>7</w:t>
+              <w:t>8</w:t>
             </w:r>
             <w:r>
               <w:rPr>
@@ -650,7 +650,7 @@
               <w:lang w:bidi="ar-SA"/>
             </w:rPr>
           </w:pPr>
-          <w:hyperlink w:anchor="_Toc335398076" w:history="1">
+          <w:hyperlink w:anchor="_Toc338196115" w:history="1">
             <w:r>
               <w:rPr>
                 <w:rStyle w:val="Hyperlink"/>
@@ -691,7 +691,7 @@
                 <w:noProof/>
                 <w:webHidden/>
               </w:rPr>
-              <w:instrText xml:space="preserve"> PAGEREF _Toc335398076 \h </w:instrText>
+              <w:instrText xml:space="preserve"> PAGEREF _Toc338196115 \h </w:instrText>
             </w:r>
             <w:r>
               <w:rPr>
@@ -711,7 +711,7 @@
                 <w:noProof/>
                 <w:webHidden/>
               </w:rPr>
-              <w:t>7</w:t>
+              <w:t>8</w:t>
             </w:r>
             <w:r>
               <w:rPr>
@@ -734,7 +734,7 @@
               <w:lang w:bidi="ar-SA"/>
             </w:rPr>
           </w:pPr>
-          <w:hyperlink w:anchor="_Toc335398077" w:history="1">
+          <w:hyperlink w:anchor="_Toc338196116" w:history="1">
             <w:r>
               <w:rPr>
                 <w:rStyle w:val="Hyperlink"/>
@@ -775,7 +775,7 @@
                 <w:noProof/>
                 <w:webHidden/>
               </w:rPr>
-              <w:instrText xml:space="preserve"> PAGEREF _Toc335398077 \h </w:instrText>
+              <w:instrText xml:space="preserve"> PAGEREF _Toc338196116 \h </w:instrText>
             </w:r>
             <w:r>
               <w:rPr>
@@ -795,7 +795,7 @@
                 <w:noProof/>
                 <w:webHidden/>
               </w:rPr>
-              <w:t>8</w:t>
+              <w:t>9</w:t>
             </w:r>
             <w:r>
               <w:rPr>
@@ -818,7 +818,7 @@
               <w:lang w:bidi="ar-SA"/>
             </w:rPr>
           </w:pPr>
-          <w:hyperlink w:anchor="_Toc335398078" w:history="1">
+          <w:hyperlink w:anchor="_Toc338196117" w:history="1">
             <w:r>
               <w:rPr>
                 <w:rStyle w:val="Hyperlink"/>
@@ -859,7 +859,7 @@
                 <w:noProof/>
                 <w:webHidden/>
               </w:rPr>
-              <w:instrText xml:space="preserve"> PAGEREF _Toc335398078 \h </w:instrText>
+              <w:instrText xml:space="preserve"> PAGEREF _Toc338196117 \h </w:instrText>
             </w:r>
             <w:r>
               <w:rPr>
@@ -879,7 +879,7 @@
                 <w:noProof/>
                 <w:webHidden/>
               </w:rPr>
-              <w:t>9</w:t>
+              <w:t>10</w:t>
             </w:r>
             <w:r>
               <w:rPr>
@@ -902,7 +902,7 @@
               <w:lang w:bidi="ar-SA"/>
             </w:rPr>
           </w:pPr>
-          <w:hyperlink w:anchor="_Toc335398079" w:history="1">
+          <w:hyperlink w:anchor="_Toc338196118" w:history="1">
             <w:r>
               <w:rPr>
                 <w:rStyle w:val="Hyperlink"/>
@@ -943,7 +943,7 @@
                 <w:noProof/>
                 <w:webHidden/>
               </w:rPr>
-              <w:instrText xml:space="preserve"> PAGEREF _Toc335398079 \h </w:instrText>
+              <w:instrText xml:space="preserve"> PAGEREF _Toc338196118 \h </w:instrText>
             </w:r>
             <w:r>
               <w:rPr>
@@ -963,7 +963,7 @@
                 <w:noProof/>
                 <w:webHidden/>
               </w:rPr>
-              <w:t>10</w:t>
+              <w:t>11</w:t>
             </w:r>
             <w:r>
               <w:rPr>
@@ -986,7 +986,7 @@
               <w:lang w:bidi="ar-SA"/>
             </w:rPr>
           </w:pPr>
-          <w:hyperlink w:anchor="_Toc335398080" w:history="1">
+          <w:hyperlink w:anchor="_Toc338196119" w:history="1">
             <w:r>
               <w:rPr>
                 <w:rStyle w:val="Hyperlink"/>
@@ -1027,7 +1027,7 @@
                 <w:noProof/>
                 <w:webHidden/>
               </w:rPr>
-              <w:instrText xml:space="preserve"> PAGEREF _Toc335398080 \h </w:instrText>
+              <w:instrText xml:space="preserve"> PAGEREF _Toc338196119 \h </w:instrText>
             </w:r>
             <w:r>
               <w:rPr>
@@ -1047,7 +1047,7 @@
                 <w:noProof/>
                 <w:webHidden/>
               </w:rPr>
-              <w:t>13</w:t>
+              <w:t>15</w:t>
             </w:r>
             <w:r>
               <w:rPr>
@@ -1070,7 +1070,7 @@
               <w:lang w:bidi="ar-SA"/>
             </w:rPr>
           </w:pPr>
-          <w:hyperlink w:anchor="_Toc335398081" w:history="1">
+          <w:hyperlink w:anchor="_Toc338196120" w:history="1">
             <w:r>
               <w:rPr>
                 <w:rStyle w:val="Hyperlink"/>
@@ -1111,7 +1111,7 @@
                 <w:noProof/>
                 <w:webHidden/>
               </w:rPr>
-              <w:instrText xml:space="preserve"> PAGEREF _Toc335398081 \h </w:instrText>
+              <w:instrText xml:space="preserve"> PAGEREF _Toc338196120 \h </w:instrText>
             </w:r>
             <w:r>
               <w:rPr>
@@ -1131,7 +1131,7 @@
                 <w:noProof/>
                 <w:webHidden/>
               </w:rPr>
-              <w:t>14</w:t>
+              <w:t>19</w:t>
             </w:r>
             <w:r>
               <w:rPr>
@@ -1161,7 +1161,7 @@
       <w:pPr>
         <w:pStyle w:val="Heading1"/>
       </w:pPr>
-      <w:bookmarkStart w:id="0" w:name="_Toc335398069"/>
+      <w:bookmarkStart w:id="0" w:name="_Toc338196108"/>
       <w:r>
         <w:lastRenderedPageBreak/>
         <w:t>Introduction</w:t>
@@ -1600,7 +1600,7 @@
       <w:r>
         <w:rPr>
           <w:noProof/>
-          <w:lang w:eastAsia="zh-CN" w:bidi="ar-SA"/>
+          <w:lang w:bidi="ar-SA"/>
         </w:rPr>
         <w:drawing>
           <wp:inline distT="0" distB="0" distL="0" distR="0">
@@ -1785,7 +1785,15 @@
         <w:fldChar w:fldCharType="end"/>
       </w:r>
       <w:r>
-        <w:t xml:space="preserve">, the Curvelet transform method published by </w:t>
+        <w:t xml:space="preserve">, the </w:t>
+      </w:r>
+      <w:proofErr w:type="spellStart"/>
+      <w:r>
+        <w:t>Curvelet</w:t>
+      </w:r>
+      <w:proofErr w:type="spellEnd"/>
+      <w:r>
+        <w:t xml:space="preserve"> transform method published by </w:t>
       </w:r>
       <w:proofErr w:type="spellStart"/>
       <w:r>
@@ -1928,7 +1936,10 @@
         <w:t xml:space="preserve">significant </w:t>
       </w:r>
       <w:r>
-        <w:t>high level fiber based information.</w:t>
+        <w:t>high-level</w:t>
+      </w:r>
+      <w:r>
+        <w:t xml:space="preserve"> fiber based information.</w:t>
       </w:r>
       <w:r>
         <w:t xml:space="preserve"> For example,</w:t>
@@ -2194,7 +2205,10 @@
         <w:t xml:space="preserve"> to</w:t>
       </w:r>
       <w:r>
-        <w:t xml:space="preserve"> extract high level</w:t>
+        <w:t xml:space="preserve"> extract </w:t>
+      </w:r>
+      <w:r>
+        <w:t>high-level</w:t>
       </w:r>
       <w:r>
         <w:t xml:space="preserve"> fiber information</w:t>
@@ -2206,7 +2220,10 @@
         <w:t xml:space="preserve">important </w:t>
       </w:r>
       <w:r>
-        <w:t>high level parameters such as</w:t>
+        <w:t>high-level</w:t>
+      </w:r>
+      <w:r>
+        <w:t xml:space="preserve"> parameters such as</w:t>
       </w:r>
       <w:r>
         <w:t xml:space="preserve"> fiber length and curvature</w:t>
@@ -2420,7 +2437,7 @@
       <w:r>
         <w:rPr>
           <w:noProof/>
-          <w:lang w:eastAsia="zh-CN" w:bidi="ar-SA"/>
+          <w:lang w:bidi="ar-SA"/>
         </w:rPr>
         <w:lastRenderedPageBreak/>
         <w:drawing>
@@ -2530,7 +2547,13 @@
         <w:t xml:space="preserve"> </w:t>
       </w:r>
       <w:r>
-        <w:t>with the ultimate goal of improving the accuracy of high level fiber extraction</w:t>
+        <w:t xml:space="preserve">with the ultimate goal of improving the accuracy of </w:t>
+      </w:r>
+      <w:r>
+        <w:t>high-level</w:t>
+      </w:r>
+      <w:r>
+        <w:t xml:space="preserve"> fiber extraction</w:t>
       </w:r>
       <w:r>
         <w:t xml:space="preserve"> with an algorithm such as FIRE.</w:t>
@@ -2598,7 +2621,15 @@
         <w:fldChar w:fldCharType="end"/>
       </w:r>
       <w:r>
-        <w:t>, and a curvelet transform</w:t>
+        <w:t xml:space="preserve">, and a </w:t>
+      </w:r>
+      <w:proofErr w:type="spellStart"/>
+      <w:r>
+        <w:t>curvelet</w:t>
+      </w:r>
+      <w:proofErr w:type="spellEnd"/>
+      <w:r>
+        <w:t xml:space="preserve"> transform</w:t>
       </w:r>
       <w:r>
         <w:t xml:space="preserve"> based</w:t>
@@ -2795,7 +2826,15 @@
         <w:t xml:space="preserve"> of</w:t>
       </w:r>
       <w:r>
-        <w:t xml:space="preserve"> curvelet transform</w:t>
+        <w:t xml:space="preserve"> </w:t>
+      </w:r>
+      <w:proofErr w:type="spellStart"/>
+      <w:r>
+        <w:t>curvelet</w:t>
+      </w:r>
+      <w:proofErr w:type="spellEnd"/>
+      <w:r>
+        <w:t xml:space="preserve"> transform</w:t>
       </w:r>
       <w:r>
         <w:t xml:space="preserve"> </w:t>
@@ -2888,7 +2927,7 @@
       <w:pPr>
         <w:pStyle w:val="Heading1"/>
       </w:pPr>
-      <w:bookmarkStart w:id="4" w:name="_Toc335398070"/>
+      <w:bookmarkStart w:id="4" w:name="_Toc338196109"/>
       <w:r>
         <w:t>Methods</w:t>
       </w:r>
@@ -2945,7 +2984,7 @@
       <w:pPr>
         <w:pStyle w:val="Heading2"/>
       </w:pPr>
-      <w:bookmarkStart w:id="5" w:name="_Toc335398071"/>
+      <w:bookmarkStart w:id="5" w:name="_Toc338196110"/>
       <w:r>
         <w:t>FIRE Algorithm</w:t>
       </w:r>
@@ -3135,7 +3174,7 @@
       <w:pPr>
         <w:pStyle w:val="Heading2"/>
       </w:pPr>
-      <w:bookmarkStart w:id="6" w:name="_Toc335398072"/>
+      <w:bookmarkStart w:id="6" w:name="_Toc338196111"/>
       <w:r>
         <w:t>Preprocessing Algorithms</w:t>
       </w:r>
@@ -3171,7 +3210,7 @@
       <w:pPr>
         <w:pStyle w:val="Heading3"/>
       </w:pPr>
-      <w:bookmarkStart w:id="7" w:name="_Toc335398073"/>
+      <w:bookmarkStart w:id="7" w:name="_Toc338196112"/>
       <w:r>
         <w:t>Gaussian</w:t>
       </w:r>
@@ -3204,7 +3243,7 @@
       <w:pPr>
         <w:pStyle w:val="Heading3"/>
       </w:pPr>
-      <w:bookmarkStart w:id="8" w:name="_Toc335398074"/>
+      <w:bookmarkStart w:id="8" w:name="_Toc338196113"/>
       <w:r>
         <w:t>SPIRAL-</w:t>
       </w:r>
@@ -3730,7 +3769,7 @@
       <w:pPr>
         <w:pStyle w:val="Heading3"/>
       </w:pPr>
-      <w:bookmarkStart w:id="9" w:name="_Toc335398075"/>
+      <w:bookmarkStart w:id="9" w:name="_Toc338196114"/>
       <w:proofErr w:type="spellStart"/>
       <w:r>
         <w:t>T</w:t>
@@ -4459,12 +4498,17 @@
       <w:pPr>
         <w:pStyle w:val="Heading3"/>
       </w:pPr>
-      <w:bookmarkStart w:id="10" w:name="_Toc335398076"/>
+      <w:bookmarkStart w:id="10" w:name="_Toc338196115"/>
+      <w:proofErr w:type="spellStart"/>
       <w:r>
         <w:t>C</w:t>
       </w:r>
       <w:r>
-        <w:t>urvelet filter</w:t>
+        <w:t>urvelet</w:t>
+      </w:r>
+      <w:proofErr w:type="spellEnd"/>
+      <w:r>
+        <w:t xml:space="preserve"> filter</w:t>
       </w:r>
       <w:bookmarkEnd w:id="10"/>
     </w:p>
@@ -4481,7 +4525,23 @@
       </w:r>
       <w:proofErr w:type="spellEnd"/>
       <w:r>
-        <w:t xml:space="preserve"> filter based on the 2-D curvelet transform. The curvelet transform was developed</w:t>
+        <w:t xml:space="preserve"> filter based on the 2-D </w:t>
+      </w:r>
+      <w:proofErr w:type="spellStart"/>
+      <w:r>
+        <w:t>curvelet</w:t>
+      </w:r>
+      <w:proofErr w:type="spellEnd"/>
+      <w:r>
+        <w:t xml:space="preserve"> transform. The </w:t>
+      </w:r>
+      <w:proofErr w:type="spellStart"/>
+      <w:r>
+        <w:t>curvelet</w:t>
+      </w:r>
+      <w:proofErr w:type="spellEnd"/>
+      <w:r>
+        <w:t xml:space="preserve"> transform was developed</w:t>
       </w:r>
       <w:r>
         <w:t xml:space="preserve"> by </w:t>
@@ -4524,17 +4584,40 @@
         <w:t xml:space="preserve"> </w:t>
       </w:r>
       <w:r>
-        <w:t xml:space="preserve">as an alternative to wavelet methods </w:t>
-      </w:r>
-      <w:r>
-        <w:t>for enhancing edges and lines in noisy images.</w:t>
-      </w:r>
-      <w:r>
-        <w:t xml:space="preserve"> Our group has recently reported on the successful use of the curvelet </w:t>
-      </w:r>
+        <w:t>to overcome the</w:t>
+      </w:r>
+      <w:r>
+        <w:t xml:space="preserve"> missing sensitivity </w:t>
+      </w:r>
+      <w:r>
+        <w:t>of the conventional wavelet transform</w:t>
+      </w:r>
+      <w:r>
+        <w:t xml:space="preserve"> to</w:t>
+      </w:r>
+      <w:r>
+        <w:t xml:space="preserve"> </w:t>
+      </w:r>
+      <w:r>
+        <w:t xml:space="preserve"> </w:t>
+      </w:r>
+      <w:r>
+        <w:t>lines and edges.</w:t>
+      </w:r>
+      <w:r>
+        <w:t>.</w:t>
+      </w:r>
+      <w:r>
+        <w:t xml:space="preserve"> Our group has recently reported on the successful use of the </w:t>
+      </w:r>
+      <w:proofErr w:type="spellStart"/>
       <w:r>
         <w:lastRenderedPageBreak/>
-        <w:t xml:space="preserve">transform for finding fiber alignment information in SHG images of collagen </w:t>
+        <w:t>curvelet</w:t>
+      </w:r>
+      <w:proofErr w:type="spellEnd"/>
+      <w:r>
+        <w:t xml:space="preserve"> transform for finding fiber alignment information in SHG images of collagen </w:t>
       </w:r>
       <w:r>
         <w:fldChar w:fldCharType="begin"/>
@@ -4555,13 +4638,32 @@
         <w:fldChar w:fldCharType="end"/>
       </w:r>
       <w:r>
-        <w:t>. Here we report on the use of the curvelet transform as a preprocessing step to</w:t>
-      </w:r>
-      <w:r>
-        <w:t xml:space="preserve"> high level</w:t>
-      </w:r>
-      <w:r>
-        <w:t xml:space="preserve"> fiber extraction. Briefly, the curvelet transform</w:t>
+        <w:t xml:space="preserve">. Here we report on the use of the </w:t>
+      </w:r>
+      <w:proofErr w:type="spellStart"/>
+      <w:r>
+        <w:t>curvelet</w:t>
+      </w:r>
+      <w:proofErr w:type="spellEnd"/>
+      <w:r>
+        <w:t xml:space="preserve"> transform as a preprocessing step to</w:t>
+      </w:r>
+      <w:r>
+        <w:t xml:space="preserve"> </w:t>
+      </w:r>
+      <w:r>
+        <w:t>high-level</w:t>
+      </w:r>
+      <w:r>
+        <w:t xml:space="preserve"> fiber extraction. Briefly, the </w:t>
+      </w:r>
+      <w:proofErr w:type="spellStart"/>
+      <w:r>
+        <w:t>curvelet</w:t>
+      </w:r>
+      <w:proofErr w:type="spellEnd"/>
+      <w:r>
+        <w:t xml:space="preserve"> transform</w:t>
       </w:r>
       <w:r>
         <w:t xml:space="preserve"> represents images as </w:t>
@@ -4578,7 +4680,15 @@
         <w:t>.</w:t>
       </w:r>
       <w:r>
-        <w:t xml:space="preserve"> The basic form of a curvelet is </w:t>
+        <w:t xml:space="preserve"> The basic form of a </w:t>
+      </w:r>
+      <w:proofErr w:type="spellStart"/>
+      <w:r>
+        <w:t>curvelet</w:t>
+      </w:r>
+      <w:proofErr w:type="spellEnd"/>
+      <w:r>
+        <w:t xml:space="preserve"> is </w:t>
       </w:r>
       <w:r>
         <w:t xml:space="preserve">described in (Stark 2002) and is </w:t>
@@ -4769,8 +4879,13 @@
       <w:r>
         <w:t xml:space="preserve"> is a position parameter.  </w:t>
       </w:r>
-      <w:r>
-        <w:t xml:space="preserve">Curvelet lengths and widths vary with scale and obey the rule </w:t>
+      <w:proofErr w:type="spellStart"/>
+      <w:r>
+        <w:t>Curvelet</w:t>
+      </w:r>
+      <w:proofErr w:type="spellEnd"/>
+      <w:r>
+        <w:t xml:space="preserve"> lengths and widths vary with scale and obey the rule </w:t>
       </w:r>
       <m:oMath>
         <m:r>
@@ -4810,7 +4925,15 @@
         <w:t xml:space="preserve">. </w:t>
       </w:r>
       <w:r>
-        <w:t xml:space="preserve">Simple curvelet coefficient </w:t>
+        <w:t xml:space="preserve">Simple </w:t>
+      </w:r>
+      <w:proofErr w:type="spellStart"/>
+      <w:r>
+        <w:t>curvelet</w:t>
+      </w:r>
+      <w:proofErr w:type="spellEnd"/>
+      <w:r>
+        <w:t xml:space="preserve"> coefficient </w:t>
       </w:r>
       <w:proofErr w:type="spellStart"/>
       <w:r>
@@ -4862,8 +4985,13 @@
       <w:r>
         <w:t xml:space="preserve"> of </w:t>
       </w:r>
-      <w:r>
-        <w:t xml:space="preserve">curvelet </w:t>
+      <w:proofErr w:type="spellStart"/>
+      <w:r>
+        <w:t>curvelet</w:t>
+      </w:r>
+      <w:proofErr w:type="spellEnd"/>
+      <w:r>
+        <w:t xml:space="preserve"> </w:t>
       </w:r>
       <w:r>
         <w:t>coefficients from the intermediate scales 4, 5, and 6</w:t>
@@ -4900,7 +5028,7 @@
       <w:pPr>
         <w:pStyle w:val="Heading2"/>
       </w:pPr>
-      <w:bookmarkStart w:id="11" w:name="_Toc335398077"/>
+      <w:bookmarkStart w:id="11" w:name="_Toc338196116"/>
       <w:r>
         <w:t xml:space="preserve">Test case selection and </w:t>
       </w:r>
@@ -4932,7 +5060,15 @@
       </w:r>
       <w:proofErr w:type="spellEnd"/>
       <w:r>
-        <w:t xml:space="preserve"> ROI Manager. The ROIs for each of the test cases were saved for each of the 3 observers. These ROIs were then read into Matlab using the </w:t>
+        <w:t xml:space="preserve"> ROI Manager. The ROIs for each of the test cases were saved for each of the 3 observers. These ROIs were then read into </w:t>
+      </w:r>
+      <w:proofErr w:type="spellStart"/>
+      <w:r>
+        <w:t>Matlab</w:t>
+      </w:r>
+      <w:proofErr w:type="spellEnd"/>
+      <w:r>
+        <w:t xml:space="preserve"> using the </w:t>
       </w:r>
       <w:proofErr w:type="spellStart"/>
       <w:r>
@@ -5242,7 +5378,7 @@
       <w:pPr>
         <w:pStyle w:val="Heading2"/>
       </w:pPr>
-      <w:bookmarkStart w:id="12" w:name="_Toc335398078"/>
+      <w:bookmarkStart w:id="12" w:name="_Toc338196117"/>
       <w:r>
         <w:t>Simulated test cases</w:t>
       </w:r>
@@ -5300,7 +5436,7 @@
       <w:pPr>
         <w:pStyle w:val="Heading1"/>
       </w:pPr>
-      <w:bookmarkStart w:id="13" w:name="_Toc335398079"/>
+      <w:bookmarkStart w:id="13" w:name="_Toc338196118"/>
       <w:r>
         <w:t>Results</w:t>
       </w:r>
@@ -5368,9 +5504,11 @@
       <w:r>
         <w:t xml:space="preserve">and </w:t>
       </w:r>
+      <w:proofErr w:type="spellStart"/>
       <w:r>
         <w:t>curvelet</w:t>
       </w:r>
+      <w:proofErr w:type="spellEnd"/>
       <w:r>
         <w:t xml:space="preserve"> filter</w:t>
       </w:r>
@@ -5480,7 +5618,15 @@
       </w:r>
       <w:proofErr w:type="spellEnd"/>
       <w:r>
-        <w:t xml:space="preserve"> and curvelet filters do not perform perfectly in this situation, however, they are able to identify at least one of the three fibers in the bundle. This problem is more obvious in test case D, where many densely packed fibers are running in parallel to each other. In this case, Gaussian and </w:t>
+        <w:t xml:space="preserve"> and </w:t>
+      </w:r>
+      <w:proofErr w:type="spellStart"/>
+      <w:r>
+        <w:t>curvelet</w:t>
+      </w:r>
+      <w:proofErr w:type="spellEnd"/>
+      <w:r>
+        <w:t xml:space="preserve"> filters do not perform perfectly in this situation, however, they are able to identify at least one of the three fibers in the bundle. This problem is more obvious in test case D, where many densely packed fibers are running in parallel to each other. In this case, Gaussian and </w:t>
       </w:r>
       <w:r>
         <w:t>SPIRAL-</w:t>
@@ -5494,13 +5640,37 @@
       </w:r>
       <w:proofErr w:type="spellEnd"/>
       <w:r>
-        <w:t xml:space="preserve"> and curvelet filters are able to successfully identify many of the fiber centers. In case E, we see that the fiber indicated by the arrow is most accurately extracted after curvelet filte</w:t>
+        <w:t xml:space="preserve"> and </w:t>
+      </w:r>
+      <w:proofErr w:type="spellStart"/>
+      <w:r>
+        <w:t>curvelet</w:t>
+      </w:r>
+      <w:proofErr w:type="spellEnd"/>
+      <w:r>
+        <w:t xml:space="preserve"> filters are able to successfully identify many of the fiber centers. In case E, we see that the fiber indicated by the arrow is most accurately extracted after </w:t>
+      </w:r>
+      <w:proofErr w:type="spellStart"/>
+      <w:r>
+        <w:t>curvelet</w:t>
+      </w:r>
+      <w:proofErr w:type="spellEnd"/>
+      <w:r>
+        <w:t xml:space="preserve"> filte</w:t>
       </w:r>
       <w:r>
         <w:t>r</w:t>
       </w:r>
       <w:r>
-        <w:t>ing compared to all other methods. This is one example of many where the fibers extracted after curvelet filtering most closely match the manual segmentation.</w:t>
+        <w:t xml:space="preserve">ing compared to all other methods. This is one example of many where the fibers extracted after </w:t>
+      </w:r>
+      <w:proofErr w:type="spellStart"/>
+      <w:r>
+        <w:t>curvelet</w:t>
+      </w:r>
+      <w:proofErr w:type="spellEnd"/>
+      <w:r>
+        <w:t xml:space="preserve"> filtering most closely match the manual segmentation.</w:t>
       </w:r>
     </w:p>
     <w:p>
@@ -5510,7 +5680,7 @@
       <w:r>
         <w:rPr>
           <w:noProof/>
-          <w:lang w:eastAsia="zh-CN" w:bidi="ar-SA"/>
+          <w:lang w:bidi="ar-SA"/>
         </w:rPr>
         <w:lastRenderedPageBreak/>
         <w:drawing>
@@ -5626,8 +5796,13 @@
       <w:r>
         <w:t xml:space="preserve">(column 5), and </w:t>
       </w:r>
-      <w:r>
-        <w:t xml:space="preserve">curvelet </w:t>
+      <w:proofErr w:type="spellStart"/>
+      <w:r>
+        <w:t>curvelet</w:t>
+      </w:r>
+      <w:proofErr w:type="spellEnd"/>
+      <w:r>
+        <w:t xml:space="preserve"> </w:t>
       </w:r>
       <w:r>
         <w:t>filter</w:t>
@@ -5640,100 +5815,120 @@
       <w:pPr>
         <w:keepNext/>
       </w:pPr>
-      <w:r>
-        <w:t>The result</w:t>
-      </w:r>
-      <w:r>
-        <w:t>s</w:t>
-      </w:r>
-      <w:r>
-        <w:t xml:space="preserve"> of each of the fiber extraction preprocessing alg</w:t>
-      </w:r>
-      <w:r>
-        <w:t>orithms were compared against each of the 3 segmentations performed by the independent observers</w:t>
-      </w:r>
-      <w:r>
-        <w:t xml:space="preserve"> using a collection of custom scripts written in Matlab</w:t>
-      </w:r>
-      <w:r>
-        <w:t xml:space="preserve">. If a fiber segmented by the automated process had a similar angle, close proximity, and similar length to a manually segmented fiber, then an association was made between the automated and manual fibers, indicating a true positive. </w:t>
-      </w:r>
-      <w:r>
-        <w:t>After all fibers were evaluated, all remaining unassociat</w:t>
-      </w:r>
-      <w:r>
-        <w:t>ed manual fibers were counted</w:t>
-      </w:r>
-      <w:r>
-        <w:t xml:space="preserve"> false negatives (misses) and all remaining unassociated </w:t>
-      </w:r>
-      <w:r>
-        <w:t>automatic fibers were counted</w:t>
-      </w:r>
-      <w:r>
-        <w:t xml:space="preserve"> false positives (false hits).</w:t>
-      </w:r>
-      <w:r>
-        <w:t xml:space="preserve"> Precision, recall and their harmonic sum (F-measure) were computed and compiled for all test cases and all observers. Overall average F-measure scores for each </w:t>
-      </w:r>
-      <w:r>
-        <w:lastRenderedPageBreak/>
-        <w:t xml:space="preserve">of the preprocessing algorithms are shown in </w:t>
-      </w:r>
-      <w:r>
-        <w:fldChar w:fldCharType="begin"/>
-      </w:r>
-      <w:r>
-        <w:instrText xml:space="preserve"> REF _Ref335120694 \h </w:instrText>
-      </w:r>
-      <w:r>
-        <w:fldChar w:fldCharType="separate"/>
-      </w:r>
-      <w:r>
-        <w:t xml:space="preserve">Figure </w:t>
-      </w:r>
-      <w:r>
-        <w:rPr>
-          <w:noProof/>
-        </w:rPr>
-        <w:t>4</w:t>
-      </w:r>
-      <w:r>
-        <w:fldChar w:fldCharType="end"/>
-      </w:r>
-      <w:r>
-        <w:t xml:space="preserve">. The average F-measure score for the curvelet filter was the highest followed by the </w:t>
-      </w:r>
-      <w:proofErr w:type="spellStart"/>
-      <w:r>
-        <w:t>tubeness</w:t>
-      </w:r>
-      <w:proofErr w:type="spellEnd"/>
-      <w:r>
-        <w:t xml:space="preserve">, </w:t>
-      </w:r>
-      <w:r>
-        <w:t>SPIRAL-</w:t>
-      </w:r>
-      <w:r>
-        <w:t xml:space="preserve">TVX, and Gaussian filters. The error bars indicate the standard deviation between the F-measure scores from each of the 3 observers and show that the scores between observers were very similar, meaning that the curvelet filter result was the closest match to all 3 observers. </w:t>
-      </w:r>
     </w:p>
     <w:p>
       <w:pPr>
         <w:keepNext/>
-        <w:jc w:val="center"/>
-      </w:pPr>
-      <w:r>
-        <w:rPr>
-          <w:noProof/>
-          <w:lang w:eastAsia="zh-CN" w:bidi="ar-SA"/>
+      </w:pPr>
+      <w:r>
+        <w:t>The result</w:t>
+      </w:r>
+      <w:r>
+        <w:t>s</w:t>
+      </w:r>
+      <w:r>
+        <w:t xml:space="preserve"> of each of the fiber extraction preprocessing alg</w:t>
+      </w:r>
+      <w:r>
+        <w:t>orithms were compared against each of the 3 segmentations performed by the independent observers</w:t>
+      </w:r>
+      <w:r>
+        <w:t xml:space="preserve"> using a collection of custom scripts written in </w:t>
+      </w:r>
+      <w:proofErr w:type="spellStart"/>
+      <w:r>
+        <w:t>Matlab</w:t>
+      </w:r>
+      <w:proofErr w:type="spellEnd"/>
+      <w:r>
+        <w:t xml:space="preserve">. If a fiber segmented by the automated process had a similar angle, close proximity, and similar length to a manually segmented fiber, then an association was made between the automated and manual fibers, indicating a true positive. </w:t>
+      </w:r>
+      <w:r>
+        <w:t>After all fibers were evaluated, all remaining unassociat</w:t>
+      </w:r>
+      <w:r>
+        <w:t>ed manual fibers were counted</w:t>
+      </w:r>
+      <w:r>
+        <w:t xml:space="preserve"> false negatives (misses) and all remaining unassociated </w:t>
+      </w:r>
+      <w:r>
+        <w:t xml:space="preserve">automatic fibers </w:t>
+      </w:r>
+      <w:r>
+        <w:lastRenderedPageBreak/>
+        <w:t>were counted</w:t>
+      </w:r>
+      <w:r>
+        <w:t xml:space="preserve"> false positives (false hits).</w:t>
+      </w:r>
+      <w:r>
+        <w:t xml:space="preserve"> Precision, recall and their harmonic sum (F-measure) were computed and compiled for all test cases and all observers. Overall average F-measure scores for each of the preprocessing algorithms are shown in </w:t>
+      </w:r>
+      <w:r>
+        <w:fldChar w:fldCharType="begin"/>
+      </w:r>
+      <w:r>
+        <w:instrText xml:space="preserve"> REF _Ref335120694 \h </w:instrText>
+      </w:r>
+      <w:r>
+        <w:fldChar w:fldCharType="separate"/>
+      </w:r>
+      <w:r>
+        <w:t xml:space="preserve">Figure </w:t>
+      </w:r>
+      <w:r>
+        <w:rPr>
+          <w:noProof/>
+        </w:rPr>
+        <w:t>4</w:t>
+      </w:r>
+      <w:r>
+        <w:fldChar w:fldCharType="end"/>
+      </w:r>
+      <w:r>
+        <w:t xml:space="preserve">. The average F-measure score for the </w:t>
+      </w:r>
+      <w:proofErr w:type="spellStart"/>
+      <w:r>
+        <w:t>curvelet</w:t>
+      </w:r>
+      <w:proofErr w:type="spellEnd"/>
+      <w:r>
+        <w:t xml:space="preserve"> filter was the highest followed by the </w:t>
+      </w:r>
+      <w:proofErr w:type="spellStart"/>
+      <w:r>
+        <w:t>tubeness</w:t>
+      </w:r>
+      <w:proofErr w:type="spellEnd"/>
+      <w:r>
+        <w:t xml:space="preserve">, </w:t>
+      </w:r>
+      <w:r>
+        <w:t>SPIRAL-</w:t>
+      </w:r>
+      <w:r>
+        <w:t xml:space="preserve">TVX, and Gaussian filters. The error bars indicate the standard deviation between the F-measure scores from each of the 3 observers and show that the scores between observers were very similar, meaning that the </w:t>
+      </w:r>
+      <w:proofErr w:type="spellStart"/>
+      <w:r>
+        <w:t>curvelet</w:t>
+      </w:r>
+      <w:proofErr w:type="spellEnd"/>
+      <w:r>
+        <w:t xml:space="preserve"> filter result was the closest match to all 3 observers.</w:t>
+      </w:r>
+      <w:r>
+        <w:rPr>
+          <w:noProof/>
+          <w:lang w:bidi="ar-SA"/>
         </w:rPr>
         <w:drawing>
           <wp:inline distT="0" distB="0" distL="0" distR="0">
-            <wp:extent cx="4596765" cy="2767965"/>
-            <wp:effectExtent l="19050" t="0" r="0" b="0"/>
-            <wp:docPr id="6" name="Picture 3"/>
+            <wp:extent cx="5337110" cy="3480319"/>
+            <wp:effectExtent l="0" t="0" r="0" b="0"/>
+            <wp:docPr id="1" name="Picture 5"/>
             <wp:cNvGraphicFramePr>
               <a:graphicFrameLocks xmlns:a="http://schemas.openxmlformats.org/drawingml/2006/main" noChangeAspect="1"/>
             </wp:cNvGraphicFramePr>
@@ -5741,14 +5936,14 @@
               <a:graphicData uri="http://schemas.openxmlformats.org/drawingml/2006/picture">
                 <pic:pic xmlns:pic="http://schemas.openxmlformats.org/drawingml/2006/picture">
                   <pic:nvPicPr>
-                    <pic:cNvPr id="0" name="Picture 3"/>
+                    <pic:cNvPr id="0" name="Picture 5"/>
                     <pic:cNvPicPr>
                       <a:picLocks noChangeAspect="1" noChangeArrowheads="1"/>
                     </pic:cNvPicPr>
                   </pic:nvPicPr>
                   <pic:blipFill>
                     <a:blip r:embed="rId9" cstate="print"/>
-                    <a:srcRect/>
+                    <a:srcRect t="6527" b="6527"/>
                     <a:stretch>
                       <a:fillRect/>
                     </a:stretch>
@@ -5756,12 +5951,18 @@
                   <pic:spPr bwMode="auto">
                     <a:xfrm>
                       <a:off x="0" y="0"/>
-                      <a:ext cx="4596765" cy="2767965"/>
+                      <a:ext cx="5337110" cy="3480319"/>
                     </a:xfrm>
                     <a:prstGeom prst="rect">
                       <a:avLst/>
                     </a:prstGeom>
                     <a:noFill/>
+                    <a:ln w="9525">
+                      <a:noFill/>
+                      <a:miter lim="800000"/>
+                      <a:headEnd/>
+                      <a:tailEnd/>
+                    </a:ln>
                   </pic:spPr>
                 </pic:pic>
               </a:graphicData>
@@ -5809,7 +6010,23 @@
     </w:p>
     <w:p>
       <w:r>
-        <w:t xml:space="preserve">Based on these data, we decided to focus on our curvelet filter and further evaluate its performance combined with FIRE. To do this, we developed a Matlab script to create noisy synthetic fiber images with known length and angle distributions. Then, we processed these images with the </w:t>
+        <w:t xml:space="preserve">Based on these data, we decided to focus on our </w:t>
+      </w:r>
+      <w:proofErr w:type="spellStart"/>
+      <w:r>
+        <w:t>curvelet</w:t>
+      </w:r>
+      <w:proofErr w:type="spellEnd"/>
+      <w:r>
+        <w:t xml:space="preserve"> filter and further evaluate its performance combined with FIRE. To do this, we developed a </w:t>
+      </w:r>
+      <w:proofErr w:type="spellStart"/>
+      <w:r>
+        <w:t>Matlab</w:t>
+      </w:r>
+      <w:proofErr w:type="spellEnd"/>
+      <w:r>
+        <w:t xml:space="preserve"> script to create noisy synthetic fiber images with known length and angle distributions. Then, we processed these images with the </w:t>
       </w:r>
       <w:r>
         <w:t>CT-FIRE</w:t>
@@ -5827,6 +6044,7 @@
         <w:t xml:space="preserve"> The results of this test are shown in </w:t>
       </w:r>
       <w:r>
+        <w:lastRenderedPageBreak/>
         <w:fldChar w:fldCharType="begin"/>
       </w:r>
       <w:r>
@@ -5853,160 +6071,22 @@
       <w:r>
         <w:t xml:space="preserve"> These results show that the CT-FIRE algorithm produces accurate length and angle measures in synthetic images.</w:t>
       </w:r>
-    </w:p>
-    <w:p/>
-    <w:p>
-      <w:ins w:id="16" w:author="youmap" w:date="2012-10-16T12:14:00Z">
-        <w:r>
-          <w:rPr>
-            <w:noProof/>
-            <w:lang w:eastAsia="zh-CN" w:bidi="ar-SA"/>
-          </w:rPr>
-          <w:lastRenderedPageBreak/>
-          <w:drawing>
-            <wp:inline distT="0" distB="0" distL="0" distR="0">
-              <wp:extent cx="5943600" cy="2971572"/>
-              <wp:effectExtent l="0" t="0" r="0" b="0"/>
-              <wp:docPr id="3" name="Picture 6"/>
-              <wp:cNvGraphicFramePr>
-                <a:graphicFrameLocks xmlns:a="http://schemas.openxmlformats.org/drawingml/2006/main" noChangeAspect="1"/>
-              </wp:cNvGraphicFramePr>
-              <a:graphic xmlns:a="http://schemas.openxmlformats.org/drawingml/2006/main">
-                <a:graphicData uri="http://schemas.openxmlformats.org/drawingml/2006/picture">
-                  <pic:pic xmlns:pic="http://schemas.openxmlformats.org/drawingml/2006/picture">
-                    <pic:nvPicPr>
-                      <pic:cNvPr id="0" name="Picture 6"/>
-                      <pic:cNvPicPr>
-                        <a:picLocks noChangeAspect="1" noChangeArrowheads="1"/>
-                      </pic:cNvPicPr>
-                    </pic:nvPicPr>
-                    <pic:blipFill>
-                      <a:blip r:embed="rId10" cstate="print"/>
-                      <a:srcRect/>
-                      <a:stretch>
-                        <a:fillRect/>
-                      </a:stretch>
-                    </pic:blipFill>
-                    <pic:spPr bwMode="auto">
-                      <a:xfrm>
-                        <a:off x="0" y="0"/>
-                        <a:ext cx="5943600" cy="2971572"/>
-                      </a:xfrm>
-                      <a:prstGeom prst="rect">
-                        <a:avLst/>
-                      </a:prstGeom>
-                      <a:noFill/>
-                      <a:ln w="9525">
-                        <a:noFill/>
-                        <a:miter lim="800000"/>
-                        <a:headEnd/>
-                        <a:tailEnd/>
-                      </a:ln>
-                    </pic:spPr>
-                  </pic:pic>
-                </a:graphicData>
-              </a:graphic>
-            </wp:inline>
-          </w:drawing>
-        </w:r>
-      </w:ins>
-      <w:ins w:id="17" w:author="youmap" w:date="2012-10-16T12:13:00Z">
-        <w:r>
-          <w:rPr>
-            <w:noProof/>
-            <w:lang w:eastAsia="zh-CN" w:bidi="ar-SA"/>
-          </w:rPr>
-          <w:drawing>
-            <wp:inline distT="0" distB="0" distL="0" distR="0">
-              <wp:extent cx="5943600" cy="2971572"/>
-              <wp:effectExtent l="0" t="0" r="0" b="0"/>
-              <wp:docPr id="1" name="Picture 5"/>
-              <wp:cNvGraphicFramePr>
-                <a:graphicFrameLocks xmlns:a="http://schemas.openxmlformats.org/drawingml/2006/main" noChangeAspect="1"/>
-              </wp:cNvGraphicFramePr>
-              <a:graphic xmlns:a="http://schemas.openxmlformats.org/drawingml/2006/main">
-                <a:graphicData uri="http://schemas.openxmlformats.org/drawingml/2006/picture">
-                  <pic:pic xmlns:pic="http://schemas.openxmlformats.org/drawingml/2006/picture">
-                    <pic:nvPicPr>
-                      <pic:cNvPr id="0" name="Picture 5"/>
-                      <pic:cNvPicPr>
-                        <a:picLocks noChangeAspect="1" noChangeArrowheads="1"/>
-                      </pic:cNvPicPr>
-                    </pic:nvPicPr>
-                    <pic:blipFill>
-                      <a:blip r:embed="rId11" cstate="print"/>
-                      <a:srcRect/>
-                      <a:stretch>
-                        <a:fillRect/>
-                      </a:stretch>
-                    </pic:blipFill>
-                    <pic:spPr bwMode="auto">
-                      <a:xfrm>
-                        <a:off x="0" y="0"/>
-                        <a:ext cx="5943600" cy="2971572"/>
-                      </a:xfrm>
-                      <a:prstGeom prst="rect">
-                        <a:avLst/>
-                      </a:prstGeom>
-                      <a:noFill/>
-                      <a:ln w="9525">
-                        <a:noFill/>
-                        <a:miter lim="800000"/>
-                        <a:headEnd/>
-                        <a:tailEnd/>
-                      </a:ln>
-                    </pic:spPr>
-                  </pic:pic>
-                </a:graphicData>
-              </a:graphic>
-            </wp:inline>
-          </w:drawing>
-        </w:r>
-      </w:ins>
-      <w:del w:id="18" w:author="youmap" w:date="2012-10-16T12:14:00Z">
-        <w:r>
-          <w:lastRenderedPageBreak/>
-          <w:pict>
-            <v:shapetype id="_x0000_t75" coordsize="21600,21600" o:spt="75" o:preferrelative="t" path="m@4@5l@4@11@9@11@9@5xe" filled="f" stroked="f">
-              <v:stroke joinstyle="miter"/>
-              <v:formulas>
-                <v:f eqn="if lineDrawn pixelLineWidth 0"/>
-                <v:f eqn="sum @0 1 0"/>
-                <v:f eqn="sum 0 0 @1"/>
-                <v:f eqn="prod @2 1 2"/>
-                <v:f eqn="prod @3 21600 pixelWidth"/>
-                <v:f eqn="prod @3 21600 pixelHeight"/>
-                <v:f eqn="sum @0 0 1"/>
-                <v:f eqn="prod @6 1 2"/>
-                <v:f eqn="prod @7 21600 pixelWidth"/>
-                <v:f eqn="sum @8 21600 0"/>
-                <v:f eqn="prod @7 21600 pixelHeight"/>
-                <v:f eqn="sum @10 21600 0"/>
-              </v:formulas>
-              <v:path o:extrusionok="f" gradientshapeok="t" o:connecttype="rect"/>
-              <o:lock v:ext="edit" aspectratio="t"/>
-            </v:shapetype>
-            <v:shape id="_x0000_i1025" type="#_x0000_t75" style="width:468pt;height:280.65pt">
-              <v:imagedata croptop="-65520f" cropbottom="65520f"/>
-            </v:shape>
-          </w:pict>
-        </w:r>
-      </w:del>
     </w:p>
     <w:p>
       <w:pPr>
+        <w:keepNext/>
         <w:jc w:val="center"/>
       </w:pPr>
       <w:r>
         <w:rPr>
           <w:noProof/>
-          <w:lang w:eastAsia="zh-CN" w:bidi="ar-SA"/>
+          <w:lang w:bidi="ar-SA"/>
         </w:rPr>
         <w:drawing>
           <wp:inline distT="0" distB="0" distL="0" distR="0">
-            <wp:extent cx="5266944" cy="2670048"/>
-            <wp:effectExtent l="19050" t="0" r="0" b="0"/>
-            <wp:docPr id="4" name="Picture 3" descr="FiberSegmentations _histo1.png"/>
+            <wp:extent cx="5085183" cy="2528596"/>
+            <wp:effectExtent l="0" t="0" r="0" b="0"/>
+            <wp:docPr id="3" name="Picture 6"/>
             <wp:cNvGraphicFramePr>
               <a:graphicFrameLocks xmlns:a="http://schemas.openxmlformats.org/drawingml/2006/main" noChangeAspect="1"/>
             </wp:cNvGraphicFramePr>
@@ -6014,24 +6094,33 @@
               <a:graphicData uri="http://schemas.openxmlformats.org/drawingml/2006/picture">
                 <pic:pic xmlns:pic="http://schemas.openxmlformats.org/drawingml/2006/picture">
                   <pic:nvPicPr>
-                    <pic:cNvPr id="0" name="FiberSegmentations _histo1.png"/>
-                    <pic:cNvPicPr/>
+                    <pic:cNvPr id="0" name="Picture 6"/>
+                    <pic:cNvPicPr>
+                      <a:picLocks noChangeAspect="1" noChangeArrowheads="1"/>
+                    </pic:cNvPicPr>
                   </pic:nvPicPr>
                   <pic:blipFill>
-                    <a:blip r:embed="rId12" cstate="print"/>
-                    <a:srcRect l="8846" t="29463" r="8858" b="15094"/>
+                    <a:blip r:embed="rId10" cstate="print"/>
+                    <a:srcRect l="6907" t="6918" r="7535" b="7862"/>
                     <a:stretch>
                       <a:fillRect/>
                     </a:stretch>
                   </pic:blipFill>
-                  <pic:spPr>
+                  <pic:spPr bwMode="auto">
                     <a:xfrm>
                       <a:off x="0" y="0"/>
-                      <a:ext cx="5266944" cy="2670048"/>
+                      <a:ext cx="5085183" cy="2528596"/>
                     </a:xfrm>
                     <a:prstGeom prst="rect">
                       <a:avLst/>
                     </a:prstGeom>
+                    <a:noFill/>
+                    <a:ln w="9525">
+                      <a:noFill/>
+                      <a:miter lim="800000"/>
+                      <a:headEnd/>
+                      <a:tailEnd/>
+                    </a:ln>
                   </pic:spPr>
                 </pic:pic>
               </a:graphicData>
@@ -6048,14 +6137,13 @@
       <w:r>
         <w:rPr>
           <w:noProof/>
-          <w:lang w:eastAsia="zh-CN" w:bidi="ar-SA"/>
-        </w:rPr>
-        <w:lastRenderedPageBreak/>
+          <w:lang w:bidi="ar-SA"/>
+        </w:rPr>
         <w:drawing>
           <wp:inline distT="0" distB="0" distL="0" distR="0">
-            <wp:extent cx="5148961" cy="2414016"/>
-            <wp:effectExtent l="19050" t="0" r="0" b="0"/>
-            <wp:docPr id="5" name="Picture 4" descr="FiberSegmentations _histo2.png"/>
+            <wp:extent cx="5066522" cy="2500604"/>
+            <wp:effectExtent l="19050" t="0" r="778" b="0"/>
+            <wp:docPr id="6" name="Picture 5"/>
             <wp:cNvGraphicFramePr>
               <a:graphicFrameLocks xmlns:a="http://schemas.openxmlformats.org/drawingml/2006/main" noChangeAspect="1"/>
             </wp:cNvGraphicFramePr>
@@ -6063,24 +6151,33 @@
               <a:graphicData uri="http://schemas.openxmlformats.org/drawingml/2006/picture">
                 <pic:pic xmlns:pic="http://schemas.openxmlformats.org/drawingml/2006/picture">
                   <pic:nvPicPr>
-                    <pic:cNvPr id="0" name="FiberSegmentations _histo2.png"/>
-                    <pic:cNvPicPr/>
+                    <pic:cNvPr id="0" name="Picture 5"/>
+                    <pic:cNvPicPr>
+                      <a:picLocks noChangeAspect="1" noChangeArrowheads="1"/>
+                    </pic:cNvPicPr>
                   </pic:nvPicPr>
                   <pic:blipFill>
-                    <a:blip r:embed="rId13" cstate="print"/>
-                    <a:srcRect l="8001" t="36430" r="11430" b="13353"/>
+                    <a:blip r:embed="rId11" cstate="print"/>
+                    <a:srcRect l="6750" t="7547" r="8006" b="8176"/>
                     <a:stretch>
                       <a:fillRect/>
                     </a:stretch>
                   </pic:blipFill>
-                  <pic:spPr>
+                  <pic:spPr bwMode="auto">
                     <a:xfrm>
                       <a:off x="0" y="0"/>
-                      <a:ext cx="5148961" cy="2414016"/>
+                      <a:ext cx="5066522" cy="2500604"/>
                     </a:xfrm>
                     <a:prstGeom prst="rect">
                       <a:avLst/>
                     </a:prstGeom>
+                    <a:noFill/>
+                    <a:ln w="9525">
+                      <a:noFill/>
+                      <a:miter lim="800000"/>
+                      <a:headEnd/>
+                      <a:tailEnd/>
+                    </a:ln>
                   </pic:spPr>
                 </pic:pic>
               </a:graphicData>
@@ -6093,7 +6190,7 @@
       <w:pPr>
         <w:pStyle w:val="Caption"/>
       </w:pPr>
-      <w:bookmarkStart w:id="19" w:name="_Ref335122993"/>
+      <w:bookmarkStart w:id="16" w:name="_Ref335122993"/>
       <w:r>
         <w:t xml:space="preserve">Figure </w:t>
       </w:r>
@@ -6118,7 +6215,7 @@
         </w:rPr>
         <w:fldChar w:fldCharType="end"/>
       </w:r>
-      <w:bookmarkEnd w:id="19"/>
+      <w:bookmarkEnd w:id="16"/>
       <w:r>
         <w:t>. Distribution of lengths (top row) and angles (bottom row) of all fibers in all simulated test cases. Ground truth data is on the left and the results of the automated CT+FIRE algorithm are shown on the right.</w:t>
       </w:r>
@@ -6127,11 +6224,11 @@
       <w:pPr>
         <w:pStyle w:val="Heading1"/>
       </w:pPr>
-      <w:bookmarkStart w:id="20" w:name="_Toc335398080"/>
+      <w:bookmarkStart w:id="17" w:name="_Toc338196119"/>
       <w:r>
         <w:t>Discussion</w:t>
       </w:r>
-      <w:bookmarkEnd w:id="20"/>
+      <w:bookmarkEnd w:id="17"/>
     </w:p>
     <w:p>
       <w:r>
@@ -6140,6 +6237,7 @@
     </w:p>
     <w:p>
       <w:r>
+        <w:lastRenderedPageBreak/>
         <w:t xml:space="preserve">What are pros and cons of each method? Discussion should include computation time, expandability to larger images, ability to handle noise, dense fibers, curvy fibers, fibers of varying thickness and brightness, fibers of varying outline shape (like does the fiber look like a string of pearls </w:t>
       </w:r>
       <w:proofErr w:type="spellStart"/>
@@ -6202,20 +6300,20 @@
     </w:p>
     <w:p/>
     <w:p>
-      <w:pPr>
-        <w:rPr>
-          <w:ins w:id="21" w:author="Jeremy Bredfeldt" w:date="2012-10-15T15:25:00Z"/>
-        </w:rPr>
-      </w:pPr>
-      <w:r>
-        <w:lastRenderedPageBreak/>
+      <w:r>
         <w:t>In the present study we compare preprocessing approaches prior to the</w:t>
       </w:r>
       <w:r>
         <w:t xml:space="preserve"> application of the</w:t>
       </w:r>
       <w:r>
-        <w:t xml:space="preserve"> FIRE fiber extraction algorithm to identify high level collagen fiber characteristics in a series of SHG images of </w:t>
+        <w:t xml:space="preserve"> FIRE fiber extraction algorithm to identify </w:t>
+      </w:r>
+      <w:r>
+        <w:t>high-level</w:t>
+      </w:r>
+      <w:r>
+        <w:t xml:space="preserve"> collagen fiber characteristics in a series of SHG images of </w:t>
       </w:r>
       <w:r>
         <w:t xml:space="preserve">collagen in </w:t>
@@ -6264,244 +6362,119 @@
       </w:r>
     </w:p>
     <w:p>
-      <w:pPr>
-        <w:rPr>
-          <w:ins w:id="22" w:author="Jeremy Bredfeldt" w:date="2012-10-15T15:35:00Z"/>
-        </w:rPr>
-      </w:pPr>
       <w:r>
         <w:t xml:space="preserve">To our knowledge, FIRE </w:t>
       </w:r>
-      <w:del w:id="23" w:author="Jeremy Bredfeldt" w:date="2012-10-15T15:26:00Z">
-        <w:r>
-          <w:delText>is the only automatic high-level fiber information extraction software  available for collagen alignment analysis and was not evaluated for the</w:delText>
-        </w:r>
-      </w:del>
-      <w:ins w:id="24" w:author="Jeremy Bredfeldt" w:date="2012-10-15T15:26:00Z">
-        <w:r>
-          <w:t>has not been applied to</w:t>
-        </w:r>
-      </w:ins>
+      <w:r>
+        <w:t>has not been applied to</w:t>
+      </w:r>
       <w:r>
         <w:t xml:space="preserve"> SHG images</w:t>
       </w:r>
-      <w:ins w:id="25" w:author="Jeremy Bredfeldt" w:date="2012-10-15T15:26:00Z">
-        <w:r>
-          <w:t xml:space="preserve"> of collagen in tissue</w:t>
-        </w:r>
-      </w:ins>
+      <w:r>
+        <w:t xml:space="preserve"> of collagen in tissue</w:t>
+      </w:r>
       <w:r>
         <w:t>. According to our testing, though FIRE works well in some situations without any preprocessing or pre-filtering,</w:t>
       </w:r>
-      <w:del w:id="26" w:author="Jeremy Bredfeldt" w:date="2012-10-15T15:26:00Z">
-        <w:r>
-          <w:delText xml:space="preserve"> it</w:delText>
-        </w:r>
-      </w:del>
-      <w:ins w:id="27" w:author="Jeremy Bredfeldt" w:date="2012-10-15T15:26:00Z">
-        <w:r>
-          <w:t xml:space="preserve"> the algorithm</w:t>
-        </w:r>
-      </w:ins>
+      <w:r>
+        <w:t xml:space="preserve"> the algorithm</w:t>
+      </w:r>
       <w:r>
         <w:t xml:space="preserve"> fails </w:t>
       </w:r>
-      <w:ins w:id="28" w:author="Jeremy Bredfeldt" w:date="2012-10-15T15:27:00Z">
-        <w:r>
-          <w:t xml:space="preserve">when collagen fibers are densely packed or image quality is degraded. </w:t>
-        </w:r>
-      </w:ins>
-      <w:del w:id="29" w:author="Jeremy Bredfeldt" w:date="2012-10-15T15:28:00Z">
-        <w:r>
-          <w:delText xml:space="preserve">in many complicated SHG collagen image analysis such as those shown in section 3. </w:delText>
-        </w:r>
-      </w:del>
-      <w:r>
-        <w:t>Our work aimed to extend FIRE's applications to complicated SHG images</w:t>
-      </w:r>
-      <w:ins w:id="30" w:author="Jeremy Bredfeldt" w:date="2012-10-15T15:36:00Z">
-        <w:r>
-          <w:t xml:space="preserve"> in tissue</w:t>
-        </w:r>
-      </w:ins>
-      <w:ins w:id="31" w:author="Jeremy Bredfeldt" w:date="2012-10-15T15:30:00Z">
-        <w:r>
-          <w:t xml:space="preserve"> and to quantitatively compare </w:t>
-        </w:r>
-      </w:ins>
-      <w:ins w:id="32" w:author="Jeremy Bredfeldt" w:date="2012-10-15T15:31:00Z">
-        <w:r>
-          <w:t xml:space="preserve">the performance of a collection of </w:t>
-        </w:r>
-      </w:ins>
-      <w:ins w:id="33" w:author="Jeremy Bredfeldt" w:date="2012-10-15T15:30:00Z">
-        <w:r>
-          <w:t>preprocessing algorithm</w:t>
-        </w:r>
-      </w:ins>
-      <w:ins w:id="34" w:author="Jeremy Bredfeldt" w:date="2012-10-15T15:31:00Z">
-        <w:r>
-          <w:t>s</w:t>
-        </w:r>
-      </w:ins>
-      <w:ins w:id="35" w:author="Jeremy Bredfeldt" w:date="2012-10-15T15:30:00Z">
-        <w:r>
-          <w:t>.</w:t>
-        </w:r>
-      </w:ins>
-      <w:del w:id="36" w:author="Jeremy Bredfeldt" w:date="2012-10-15T15:30:00Z">
-        <w:r>
-          <w:delText xml:space="preserve"> to diagnose various cancers by integrating FIRE with other preprocessing or classification methods. </w:delText>
-        </w:r>
-      </w:del>
+      <w:r>
+        <w:t xml:space="preserve">when collagen fibers are densely packed or image quality is degraded. </w:t>
+      </w:r>
+      <w:r>
+        <w:t xml:space="preserve">Our work aimed to </w:t>
+      </w:r>
+      <w:r>
+        <w:lastRenderedPageBreak/>
+        <w:t>extend FIRE's applications to complicated SHG images</w:t>
+      </w:r>
+      <w:r>
+        <w:t xml:space="preserve"> in tissue</w:t>
+      </w:r>
+      <w:r>
+        <w:t xml:space="preserve"> and to quantitatively compare the performance of a </w:t>
+      </w:r>
+      <w:r>
+        <w:t>selection</w:t>
+      </w:r>
+      <w:r>
+        <w:t xml:space="preserve"> of preprocessing algorithms.</w:t>
+      </w:r>
+      <w:r>
+        <w:t xml:space="preserve">  </w:t>
+      </w:r>
+      <w:r>
+        <w:t xml:space="preserve">Our </w:t>
+      </w:r>
+      <w:r>
+        <w:t xml:space="preserve">results show </w:t>
+      </w:r>
+      <w:r>
+        <w:t xml:space="preserve">that </w:t>
+      </w:r>
+      <w:r>
+        <w:t xml:space="preserve">both </w:t>
+      </w:r>
+      <w:r>
+        <w:t xml:space="preserve">the </w:t>
+      </w:r>
+      <w:proofErr w:type="spellStart"/>
+      <w:r>
+        <w:t>curvelet</w:t>
+      </w:r>
+      <w:proofErr w:type="spellEnd"/>
+      <w:r>
+        <w:t xml:space="preserve"> transform and </w:t>
+      </w:r>
+      <w:r>
+        <w:t xml:space="preserve">the </w:t>
+      </w:r>
+      <w:proofErr w:type="spellStart"/>
+      <w:r>
+        <w:t>t</w:t>
+      </w:r>
+      <w:r>
+        <w:t>ubeness</w:t>
+      </w:r>
+      <w:proofErr w:type="spellEnd"/>
+      <w:r>
+        <w:t xml:space="preserve"> filter(TF) are very promising and </w:t>
+      </w:r>
+      <w:r>
+        <w:t>are</w:t>
+      </w:r>
+      <w:r>
+        <w:t xml:space="preserve"> likely to improve the fiber extraction accuracy </w:t>
+      </w:r>
+      <w:r>
+        <w:t xml:space="preserve">achieved </w:t>
+      </w:r>
+      <w:r>
+        <w:t xml:space="preserve">by </w:t>
+      </w:r>
+      <w:r>
+        <w:t>the</w:t>
+      </w:r>
+      <w:r>
+        <w:t xml:space="preserve"> FIRE algorithm. </w:t>
+      </w:r>
+      <w:r>
+        <w:t>Although FIRE is used in our study for fiber extraction, other</w:t>
+      </w:r>
+      <w:r>
+        <w:t xml:space="preserve"> effective approaches that have been developed for vessel segmentation such as</w:t>
+      </w:r>
       <w:r>
         <w:t xml:space="preserve"> </w:t>
       </w:r>
-      <w:del w:id="37" w:author="Jeremy Bredfeldt" w:date="2012-10-15T15:33:00Z">
-        <w:r>
-          <w:delText>For the purpose of collagen alignment analysis,</w:delText>
-        </w:r>
-      </w:del>
-      <w:r>
-        <w:t xml:space="preserve"> </w:t>
-      </w:r>
-      <w:del w:id="38" w:author="Jeremy Bredfeldt" w:date="2012-10-15T15:32:00Z">
-        <w:r>
-          <w:delText xml:space="preserve">the </w:delText>
-        </w:r>
-      </w:del>
-      <w:ins w:id="39" w:author="Jeremy Bredfeldt" w:date="2012-10-15T15:32:00Z">
-        <w:r>
-          <w:t xml:space="preserve">Our </w:t>
-        </w:r>
-      </w:ins>
-      <w:r>
-        <w:t xml:space="preserve">results show </w:t>
-      </w:r>
-      <w:ins w:id="40" w:author="Jeremy Bredfeldt" w:date="2012-10-15T15:33:00Z">
-        <w:r>
-          <w:t xml:space="preserve">that </w:t>
-        </w:r>
-      </w:ins>
-      <w:r>
-        <w:t xml:space="preserve">both </w:t>
-      </w:r>
-      <w:ins w:id="41" w:author="Jeremy Bredfeldt" w:date="2012-10-15T15:33:00Z">
-        <w:r>
-          <w:t xml:space="preserve">the </w:t>
-        </w:r>
-      </w:ins>
-      <w:r>
-        <w:t xml:space="preserve">curvelet transform and </w:t>
-      </w:r>
-      <w:ins w:id="42" w:author="Jeremy Bredfeldt" w:date="2012-10-15T15:33:00Z">
-        <w:r>
-          <w:t xml:space="preserve">the </w:t>
-        </w:r>
-        <w:proofErr w:type="spellStart"/>
-        <w:r>
-          <w:t>t</w:t>
-        </w:r>
-      </w:ins>
-      <w:del w:id="43" w:author="Jeremy Bredfeldt" w:date="2012-10-15T15:33:00Z">
-        <w:r>
-          <w:delText>T</w:delText>
-        </w:r>
-      </w:del>
-      <w:r>
-        <w:t>ubeness</w:t>
-      </w:r>
-      <w:proofErr w:type="spellEnd"/>
-      <w:r>
-        <w:t xml:space="preserve"> filter(TF) are very promising and </w:t>
-      </w:r>
-      <w:del w:id="44" w:author="Jeremy Bredfeldt" w:date="2012-10-15T15:33:00Z">
-        <w:r>
-          <w:delText>there are very</w:delText>
-        </w:r>
-      </w:del>
-      <w:ins w:id="45" w:author="Jeremy Bredfeldt" w:date="2012-10-15T15:33:00Z">
-        <w:r>
-          <w:t>are</w:t>
-        </w:r>
-      </w:ins>
-      <w:r>
-        <w:t xml:space="preserve"> likely to </w:t>
-      </w:r>
-      <w:del w:id="46" w:author="Jeremy Bredfeldt" w:date="2012-10-15T15:37:00Z">
-        <w:r>
-          <w:delText xml:space="preserve">further </w:delText>
-        </w:r>
-      </w:del>
-      <w:r>
-        <w:t xml:space="preserve">improve the fiber extraction accuracy </w:t>
-      </w:r>
-      <w:ins w:id="47" w:author="Jeremy Bredfeldt" w:date="2012-10-15T15:37:00Z">
-        <w:r>
-          <w:t xml:space="preserve">achieved </w:t>
-        </w:r>
-      </w:ins>
-      <w:r>
-        <w:t xml:space="preserve">by </w:t>
-      </w:r>
-      <w:del w:id="48" w:author="Jeremy Bredfeldt" w:date="2012-10-15T15:38:00Z">
-        <w:r>
-          <w:delText>modifying for example the strategy of extending/merging  fiber segments/branches currently adopted in</w:delText>
-        </w:r>
-      </w:del>
-      <w:ins w:id="49" w:author="Jeremy Bredfeldt" w:date="2012-10-15T15:38:00Z">
-        <w:r>
-          <w:t>the</w:t>
-        </w:r>
-      </w:ins>
-      <w:r>
-        <w:t xml:space="preserve"> FIRE algorithm. </w:t>
-      </w:r>
-      <w:ins w:id="50" w:author="Jeremy Bredfeldt" w:date="2012-10-15T15:40:00Z">
-        <w:r>
-          <w:t>Although FIRE is used in our study for fiber extraction, other</w:t>
-        </w:r>
-      </w:ins>
-      <w:ins w:id="51" w:author="Jeremy Bredfeldt" w:date="2012-10-15T16:05:00Z">
-        <w:r>
-          <w:t xml:space="preserve"> effective</w:t>
-        </w:r>
-      </w:ins>
-      <w:ins w:id="52" w:author="Jeremy Bredfeldt" w:date="2012-10-15T16:04:00Z">
-        <w:r>
-          <w:t xml:space="preserve"> approaches</w:t>
-        </w:r>
-      </w:ins>
-      <w:ins w:id="53" w:author="Jeremy Bredfeldt" w:date="2012-10-15T16:05:00Z">
-        <w:r>
-          <w:t xml:space="preserve"> </w:t>
-        </w:r>
-      </w:ins>
-      <w:ins w:id="54" w:author="Jeremy Bredfeldt" w:date="2012-10-15T16:07:00Z">
-        <w:r>
-          <w:t xml:space="preserve">that have been developed </w:t>
-        </w:r>
-      </w:ins>
-      <w:ins w:id="55" w:author="Jeremy Bredfeldt" w:date="2012-10-15T16:05:00Z">
-        <w:r>
-          <w:t>for vessel segmentation</w:t>
-        </w:r>
-      </w:ins>
-      <w:ins w:id="56" w:author="Jeremy Bredfeldt" w:date="2012-10-15T16:04:00Z">
-        <w:r>
-          <w:t xml:space="preserve"> such as</w:t>
-        </w:r>
-      </w:ins>
-      <w:ins w:id="57" w:author="Jeremy Bredfeldt" w:date="2012-10-15T15:40:00Z">
-        <w:r>
-          <w:t xml:space="preserve"> </w:t>
-        </w:r>
-      </w:ins>
-      <w:ins w:id="58" w:author="Jeremy Bredfeldt" w:date="2012-10-15T15:46:00Z">
-        <w:r>
-          <w:t xml:space="preserve">statistical tracking </w:t>
-        </w:r>
-      </w:ins>
+      <w:r>
+        <w:t xml:space="preserve">statistical tracking </w:t>
+      </w:r>
       <w:r>
         <w:fldChar w:fldCharType="begin">
           <w:fldData xml:space="preserve">PEVuZE5vdGU+PENpdGU+PEF1dGhvcj5XYW5nPC9BdXRob3I+PFllYXI+MjAxMjwvWWVhcj48SURU
@@ -6781,76 +6754,45 @@
       <w:r>
         <w:fldChar w:fldCharType="end"/>
       </w:r>
-      <w:ins w:id="59" w:author="Jeremy Bredfeldt" w:date="2012-10-15T16:07:00Z">
-        <w:r>
-          <w:t xml:space="preserve"> may be effective in SHG image analysis</w:t>
-        </w:r>
-      </w:ins>
-      <w:ins w:id="60" w:author="Jeremy Bredfeldt" w:date="2012-10-15T15:40:00Z">
-        <w:r>
-          <w:t xml:space="preserve">. </w:t>
-        </w:r>
-      </w:ins>
-      <w:ins w:id="61" w:author="Jeremy Bredfeldt" w:date="2012-10-15T15:41:00Z">
-        <w:r>
-          <w:t xml:space="preserve">We believe the curvelet transform and </w:t>
-        </w:r>
-        <w:proofErr w:type="spellStart"/>
-        <w:r>
-          <w:t>tubeness</w:t>
-        </w:r>
-        <w:proofErr w:type="spellEnd"/>
-        <w:r>
-          <w:t xml:space="preserve"> filter</w:t>
-        </w:r>
-        <w:r>
-          <w:t xml:space="preserve"> would </w:t>
-        </w:r>
-        <w:r>
-          <w:lastRenderedPageBreak/>
-          <w:t xml:space="preserve">generally improve </w:t>
-        </w:r>
-        <w:r>
-          <w:t>these algorithms</w:t>
-        </w:r>
-      </w:ins>
-      <w:ins w:id="62" w:author="Jeremy Bredfeldt" w:date="2012-10-15T16:07:00Z">
-        <w:r>
-          <w:t xml:space="preserve"> as well.</w:t>
-        </w:r>
-      </w:ins>
-      <w:ins w:id="63" w:author="Jeremy Bredfeldt" w:date="2012-10-15T15:41:00Z">
-        <w:r>
-          <w:t xml:space="preserve"> </w:t>
-        </w:r>
-      </w:ins>
-      <w:del w:id="64" w:author="Jeremy Bredfeldt" w:date="2012-10-15T16:08:00Z">
-        <w:r>
-          <w:delText>CT and TF could also be integrated with other mature approaches commonly used in for example blood vessel extraction  to meet the increasing needs in SHG collagen alignment analysis.</w:delText>
-        </w:r>
-      </w:del>
-      <w:del w:id="65" w:author="Jeremy Bredfeldt" w:date="2012-10-15T15:35:00Z">
-        <w:r>
-          <w:delText>(This paragraph may be included in the Conclusion section).</w:delText>
-        </w:r>
-      </w:del>
+      <w:r>
+        <w:t xml:space="preserve"> may be effective in SHG image analysis</w:t>
+      </w:r>
+      <w:r>
+        <w:t xml:space="preserve">. We believe the </w:t>
+      </w:r>
+      <w:proofErr w:type="spellStart"/>
+      <w:r>
+        <w:t>curvelet</w:t>
+      </w:r>
+      <w:proofErr w:type="spellEnd"/>
+      <w:r>
+        <w:t xml:space="preserve"> transform and </w:t>
+      </w:r>
+      <w:proofErr w:type="spellStart"/>
+      <w:r>
+        <w:t>tubeness</w:t>
+      </w:r>
+      <w:proofErr w:type="spellEnd"/>
+      <w:r>
+        <w:t xml:space="preserve"> filter</w:t>
+      </w:r>
+      <w:r>
+        <w:t xml:space="preserve"> would generally improve </w:t>
+      </w:r>
+      <w:r>
+        <w:t>these algorithms</w:t>
+      </w:r>
+      <w:r>
+        <w:t xml:space="preserve"> as well.</w:t>
+      </w:r>
+      <w:r>
+        <w:t xml:space="preserve"> </w:t>
+      </w:r>
     </w:p>
     <w:p>
-      <w:pPr>
-        <w:rPr>
-          <w:ins w:id="66" w:author="Jeremy Bredfeldt" w:date="2012-10-15T16:21:00Z"/>
-        </w:rPr>
-      </w:pPr>
-      <w:del w:id="67" w:author="Jeremy Bredfeldt" w:date="2012-10-15T16:11:00Z">
-        <w:r>
-          <w:delText>As in a recent review</w:delText>
-        </w:r>
-      </w:del>
-      <w:ins w:id="68" w:author="Jeremy Bredfeldt" w:date="2012-10-15T16:09:00Z">
-        <w:r>
-          <w:t xml:space="preserve">A recent review </w:t>
-        </w:r>
-      </w:ins>
+      <w:r>
+        <w:t xml:space="preserve">A recent review </w:t>
+      </w:r>
       <w:r>
         <w:fldChar w:fldCharType="begin"/>
       </w:r>
@@ -6869,85 +6811,29 @@
       <w:r>
         <w:fldChar w:fldCharType="end"/>
       </w:r>
-      <w:del w:id="69" w:author="Jeremy Bredfeldt" w:date="2012-10-15T16:09:00Z">
-        <w:r>
-          <w:delText>,</w:delText>
-        </w:r>
-      </w:del>
-      <w:ins w:id="70" w:author="Jeremy Bredfeldt" w:date="2012-10-15T16:09:00Z">
-        <w:r>
-          <w:t>suggest</w:t>
-        </w:r>
-      </w:ins>
-      <w:ins w:id="71" w:author="Jeremy Bredfeldt" w:date="2012-10-15T16:10:00Z">
-        <w:r>
-          <w:t>ed</w:t>
-        </w:r>
-      </w:ins>
-      <w:ins w:id="72" w:author="Jeremy Bredfeldt" w:date="2012-10-15T16:09:00Z">
-        <w:r>
-          <w:t xml:space="preserve"> that the</w:t>
-        </w:r>
-      </w:ins>
-      <w:r>
-        <w:t xml:space="preserve"> curvelet transform </w:t>
-      </w:r>
-      <w:del w:id="73" w:author="Jeremy Bredfeldt" w:date="2012-10-15T16:10:00Z">
-        <w:r>
-          <w:delText>has most</w:delText>
-        </w:r>
-      </w:del>
-      <w:ins w:id="74" w:author="Jeremy Bredfeldt" w:date="2012-10-15T16:11:00Z">
-        <w:r>
-          <w:t>should</w:t>
-        </w:r>
-      </w:ins>
-      <w:ins w:id="75" w:author="Jeremy Bredfeldt" w:date="2012-10-15T16:10:00Z">
-        <w:r>
-          <w:t xml:space="preserve"> </w:t>
-        </w:r>
-      </w:ins>
-      <w:del w:id="76" w:author="Jeremy Bredfeldt" w:date="2012-10-15T16:12:00Z">
-        <w:r>
-          <w:delText xml:space="preserve"> successful</w:delText>
-        </w:r>
-      </w:del>
-      <w:del w:id="77" w:author="Jeremy Bredfeldt" w:date="2012-10-15T16:10:00Z">
-        <w:r>
-          <w:delText xml:space="preserve"> applications when used</w:delText>
-        </w:r>
-      </w:del>
-      <w:ins w:id="78" w:author="Jeremy Bredfeldt" w:date="2012-10-15T16:12:00Z">
-        <w:r>
-          <w:t xml:space="preserve">be </w:t>
-        </w:r>
-      </w:ins>
-      <w:ins w:id="79" w:author="Jeremy Bredfeldt" w:date="2012-10-15T16:10:00Z">
-        <w:r>
-          <w:t>applied</w:t>
-        </w:r>
-      </w:ins>
-      <w:r>
-        <w:t xml:space="preserve"> in combination with other approaches for </w:t>
-      </w:r>
-      <w:del w:id="80" w:author="Jeremy Bredfeldt" w:date="2012-10-15T16:10:00Z">
-        <w:r>
-          <w:delText xml:space="preserve"> </w:delText>
-        </w:r>
-      </w:del>
-      <w:r>
-        <w:t>image processing</w:t>
-      </w:r>
-      <w:ins w:id="81" w:author="Jeremy Bredfeldt" w:date="2012-10-15T16:10:00Z">
-        <w:r>
-          <w:t xml:space="preserve"> such as fiber extraction</w:t>
-        </w:r>
-      </w:ins>
-      <w:ins w:id="82" w:author="Jeremy Bredfeldt" w:date="2012-10-15T16:12:00Z">
-        <w:r>
-          <w:t>, as we have done here</w:t>
-        </w:r>
-      </w:ins>
+      <w:r>
+        <w:t>suggested that the</w:t>
+      </w:r>
+      <w:r>
+        <w:t xml:space="preserve"> </w:t>
+      </w:r>
+      <w:proofErr w:type="spellStart"/>
+      <w:r>
+        <w:t>curvelet</w:t>
+      </w:r>
+      <w:proofErr w:type="spellEnd"/>
+      <w:r>
+        <w:t xml:space="preserve"> transform </w:t>
+      </w:r>
+      <w:r>
+        <w:t>should be applied</w:t>
+      </w:r>
+      <w:r>
+        <w:t xml:space="preserve"> in combination with other approaches for image processing</w:t>
+      </w:r>
+      <w:r>
+        <w:t xml:space="preserve"> such as fiber extraction, as we have done here</w:t>
+      </w:r>
       <w:r>
         <w:t xml:space="preserve">. By selecting and </w:t>
       </w:r>
@@ -6957,7 +6843,15 @@
       </w:r>
       <w:proofErr w:type="spellEnd"/>
       <w:r>
-        <w:t xml:space="preserve"> the most representative scales,  the curvelet transform(CT) based method shows the best performance for both </w:t>
+        <w:t xml:space="preserve"> the most representative scales,  the </w:t>
+      </w:r>
+      <w:proofErr w:type="spellStart"/>
+      <w:r>
+        <w:t>curvelet</w:t>
+      </w:r>
+      <w:proofErr w:type="spellEnd"/>
+      <w:r>
+        <w:t xml:space="preserve"> transform(CT) based method shows the best performance for both </w:t>
       </w:r>
       <w:proofErr w:type="spellStart"/>
       <w:r>
@@ -7037,19 +6931,41 @@
         <w:t xml:space="preserve">. </w:t>
       </w:r>
       <w:r>
-        <w:t>In our case, the inverse curvelet transform makes threshold selection simple by placing the background on the negative side of zero and the for</w:t>
+        <w:t xml:space="preserve">In our case, the inverse </w:t>
+      </w:r>
+      <w:proofErr w:type="spellStart"/>
+      <w:r>
+        <w:t>curvelet</w:t>
+      </w:r>
+      <w:proofErr w:type="spellEnd"/>
+      <w:r>
+        <w:t xml:space="preserve"> transform makes threshold selection simple by placing the background on the negative side of zero and the for</w:t>
       </w:r>
       <w:r>
         <w:t>e</w:t>
       </w:r>
       <w:r>
-        <w:t>ground on the positive side of zero, allowing the threshold to always remain at zero. To take full advantage of the multiscale analysis of curvelet transform based approaches, an optimal scale combination can be obtained according to the features of the images to take into account different fiber width, length and dynamic intensity change</w:t>
-      </w:r>
-      <w:ins w:id="83" w:author="Jeremy Bredfeldt" w:date="2012-10-15T16:14:00Z">
-        <w:r>
-          <w:t>s</w:t>
-        </w:r>
-      </w:ins>
+        <w:t xml:space="preserve">ground on the positive side of zero, allowing the threshold to always remain at zero. To take full advantage of the </w:t>
+      </w:r>
+      <w:proofErr w:type="spellStart"/>
+      <w:r>
+        <w:t>multiscale</w:t>
+      </w:r>
+      <w:proofErr w:type="spellEnd"/>
+      <w:r>
+        <w:t xml:space="preserve"> analysis of </w:t>
+      </w:r>
+      <w:proofErr w:type="spellStart"/>
+      <w:r>
+        <w:t>curvelet</w:t>
+      </w:r>
+      <w:proofErr w:type="spellEnd"/>
+      <w:r>
+        <w:t xml:space="preserve"> transform based approaches, an optimal scale combination can be obtained according to the features of the images to take into account different fiber width, length and dynamic intensity change</w:t>
+      </w:r>
+      <w:r>
+        <w:t>s</w:t>
+      </w:r>
       <w:r>
         <w:t xml:space="preserve">. In addition, although the hard </w:t>
       </w:r>
@@ -7059,7 +6975,35 @@
       </w:r>
       <w:proofErr w:type="spellEnd"/>
       <w:r>
-        <w:t xml:space="preserve"> approach used in curvelet transform has robust performance for most cases we have tested, other soft </w:t>
+        <w:t xml:space="preserve"> approach </w:t>
+      </w:r>
+      <w:r>
+        <w:t xml:space="preserve">we </w:t>
+      </w:r>
+      <w:r>
+        <w:t xml:space="preserve">used in </w:t>
+      </w:r>
+      <w:r>
+        <w:t xml:space="preserve">our </w:t>
+      </w:r>
+      <w:proofErr w:type="spellStart"/>
+      <w:r>
+        <w:t>curvelet</w:t>
+      </w:r>
+      <w:proofErr w:type="spellEnd"/>
+      <w:r>
+        <w:t xml:space="preserve"> </w:t>
+      </w:r>
+      <w:proofErr w:type="spellStart"/>
+      <w:r>
+        <w:t>denoising</w:t>
+      </w:r>
+      <w:proofErr w:type="spellEnd"/>
+      <w:r>
+        <w:t xml:space="preserve"> algorithm </w:t>
+      </w:r>
+      <w:r>
+        <w:t xml:space="preserve"> has robust performance for most cases we have tested, other soft </w:t>
       </w:r>
       <w:proofErr w:type="spellStart"/>
       <w:r>
@@ -7081,15 +7025,15 @@
       </w:r>
       <w:proofErr w:type="spellEnd"/>
       <w:r>
-        <w:t xml:space="preserve"> techniques can be adopted to finely adjust the CT-reconstruction</w:t>
-      </w:r>
-      <w:del w:id="84" w:author="Jeremy Bredfeldt" w:date="2012-10-15T16:16:00Z">
-        <w:r>
-          <w:delText xml:space="preserve"> image</w:delText>
-        </w:r>
-      </w:del>
-      <w:r>
-        <w:t xml:space="preserve">. The CurveAlign software </w:t>
+        <w:t xml:space="preserve"> techniques can be adopted to finely adjust the CT-reconstruction. The </w:t>
+      </w:r>
+      <w:proofErr w:type="spellStart"/>
+      <w:r>
+        <w:t>CurveAlign</w:t>
+      </w:r>
+      <w:proofErr w:type="spellEnd"/>
+      <w:r>
+        <w:t xml:space="preserve"> software </w:t>
       </w:r>
       <w:r>
         <w:fldChar w:fldCharType="begin"/>
@@ -7110,133 +7054,166 @@
         <w:fldChar w:fldCharType="end"/>
       </w:r>
       <w:r>
-        <w:t xml:space="preserve">previously developed in our group which can be used to show the curvelets center and direction of the fiber edges at a specified scale may also be helpful for choosing the optimal scales and threshold of the curvelet coefficients.   These advantages may make </w:t>
-      </w:r>
-      <w:ins w:id="85" w:author="Jeremy Bredfeldt" w:date="2012-10-15T16:17:00Z">
-        <w:r>
-          <w:t>CT-</w:t>
-        </w:r>
-      </w:ins>
+        <w:t xml:space="preserve">previously developed in our group which can be used to show the </w:t>
+      </w:r>
+      <w:proofErr w:type="spellStart"/>
+      <w:r>
+        <w:t>curvelet</w:t>
+      </w:r>
+      <w:proofErr w:type="spellEnd"/>
+      <w:r>
+        <w:t xml:space="preserve"> center</w:t>
+      </w:r>
+      <w:r>
+        <w:t>s</w:t>
+      </w:r>
+      <w:r>
+        <w:t xml:space="preserve"> and direction</w:t>
+      </w:r>
+      <w:r>
+        <w:t>s</w:t>
+      </w:r>
+      <w:r>
+        <w:t xml:space="preserve"> of </w:t>
+      </w:r>
+      <w:r>
+        <w:lastRenderedPageBreak/>
+        <w:t xml:space="preserve">the fiber edges at a specified scale may also be helpful for choosing the optimal scales and threshold of the </w:t>
+      </w:r>
+      <w:proofErr w:type="spellStart"/>
+      <w:r>
+        <w:t>curvelet</w:t>
+      </w:r>
+      <w:proofErr w:type="spellEnd"/>
+      <w:r>
+        <w:t xml:space="preserve"> coefficients.   These advantages may make </w:t>
+      </w:r>
+      <w:r>
+        <w:t>CT-</w:t>
+      </w:r>
       <w:r>
         <w:t xml:space="preserve">FIRE more </w:t>
       </w:r>
-      <w:del w:id="86" w:author="Jeremy Bredfeldt" w:date="2012-10-15T16:17:00Z">
-        <w:r>
-          <w:delText xml:space="preserve">applicable </w:delText>
-        </w:r>
-      </w:del>
-      <w:ins w:id="87" w:author="Jeremy Bredfeldt" w:date="2012-10-15T16:17:00Z">
-        <w:r>
-          <w:t xml:space="preserve">able </w:t>
-        </w:r>
-      </w:ins>
-      <w:r>
-        <w:t xml:space="preserve">to deal with </w:t>
-      </w:r>
-      <w:del w:id="88" w:author="Jeremy Bredfeldt" w:date="2012-10-15T16:18:00Z">
-        <w:r>
-          <w:delText xml:space="preserve">a variety of </w:delText>
-        </w:r>
-      </w:del>
-      <w:r>
-        <w:t xml:space="preserve">images </w:t>
-      </w:r>
-      <w:del w:id="89" w:author="Jeremy Bredfeldt" w:date="2012-10-15T16:18:00Z">
-        <w:r>
-          <w:delText xml:space="preserve">with </w:delText>
-        </w:r>
-      </w:del>
-      <w:ins w:id="90" w:author="Jeremy Bredfeldt" w:date="2012-10-15T16:18:00Z">
-        <w:r>
-          <w:lastRenderedPageBreak/>
-          <w:t xml:space="preserve">containing </w:t>
-        </w:r>
-      </w:ins>
-      <w:r>
-        <w:t>complicated features such as low signal to noise ratio, high fiber density, or non-stationary image intensity or contrast</w:t>
+      <w:r>
+        <w:t xml:space="preserve">able </w:t>
+      </w:r>
+      <w:r>
+        <w:t xml:space="preserve">to deal with images </w:t>
+      </w:r>
+      <w:r>
+        <w:t xml:space="preserve">containing </w:t>
+      </w:r>
+      <w:r>
+        <w:t>complicated features such as high fiber density, or non-stationary image intensity or contrast</w:t>
+      </w:r>
+    </w:p>
+    <w:p/>
+    <w:p/>
+    <w:p>
+      <w:r>
+        <w:t xml:space="preserve">With regard to the other filters, Gaussian filter is a low pass filter and can attenuate the high frequency noise. However, </w:t>
+      </w:r>
+      <w:proofErr w:type="spellStart"/>
+      <w:r>
+        <w:t>its</w:t>
+      </w:r>
+      <w:proofErr w:type="spellEnd"/>
+      <w:r>
+        <w:t xml:space="preserve"> essential function is to smooth or blur the image which can't meet the needs of fiber edge enhancement.  Although the </w:t>
+      </w:r>
+      <w:proofErr w:type="spellStart"/>
+      <w:r>
+        <w:t>Tubeness</w:t>
+      </w:r>
+      <w:proofErr w:type="spellEnd"/>
+      <w:r>
+        <w:t xml:space="preserve"> </w:t>
+      </w:r>
+      <w:proofErr w:type="spellStart"/>
+      <w:r>
+        <w:t>plugin</w:t>
+      </w:r>
+      <w:proofErr w:type="spellEnd"/>
+      <w:r>
+        <w:t xml:space="preserve"> in Fiji is capable of  enhancing line/curve structures and recovering these structures of different width, it may lose some detailed fiber information such as in ? and its ability of </w:t>
+      </w:r>
+      <w:proofErr w:type="spellStart"/>
+      <w:r>
+        <w:t>multiscale</w:t>
+      </w:r>
+      <w:proofErr w:type="spellEnd"/>
+      <w:r>
+        <w:t xml:space="preserve"> analysis and fiber orientation extraction for SHG collagen images is yet to be evaluated partly because </w:t>
+      </w:r>
+      <w:proofErr w:type="spellStart"/>
+      <w:r>
+        <w:t>Tubeness</w:t>
+      </w:r>
+      <w:proofErr w:type="spellEnd"/>
+      <w:r>
+        <w:t xml:space="preserve"> filter is not as  a universal and well mathematically  grounded </w:t>
+      </w:r>
+      <w:proofErr w:type="spellStart"/>
+      <w:r>
+        <w:t>multiscale</w:t>
+      </w:r>
+      <w:proofErr w:type="spellEnd"/>
+      <w:r>
+        <w:t xml:space="preserve"> methods  as </w:t>
+      </w:r>
+      <w:proofErr w:type="spellStart"/>
+      <w:r>
+        <w:t>curvelet</w:t>
+      </w:r>
+      <w:proofErr w:type="spellEnd"/>
+      <w:r>
+        <w:t xml:space="preserve"> transform.  </w:t>
       </w:r>
     </w:p>
     <w:p>
-      <w:pPr>
-        <w:rPr>
-          <w:ins w:id="91" w:author="Jeremy Bredfeldt" w:date="2012-10-15T16:21:00Z"/>
-        </w:rPr>
-      </w:pPr>
-    </w:p>
-    <w:p/>
-    <w:p>
-      <w:r>
-        <w:t xml:space="preserve">With regard to the other filters, Gaussian filter is a low pass filter and can attenuate the high frequency noise. However, </w:t>
-      </w:r>
-      <w:proofErr w:type="spellStart"/>
-      <w:r>
-        <w:t>its</w:t>
-      </w:r>
-      <w:proofErr w:type="spellEnd"/>
-      <w:r>
-        <w:t xml:space="preserve"> essential function is to smooth or blur the image which can't meet the needs of fiber edge enhancement.  Although the </w:t>
-      </w:r>
-      <w:proofErr w:type="spellStart"/>
-      <w:r>
-        <w:t>Tubeness</w:t>
-      </w:r>
-      <w:proofErr w:type="spellEnd"/>
       <w:r>
         <w:t xml:space="preserve"> </w:t>
       </w:r>
-      <w:proofErr w:type="spellStart"/>
-      <w:r>
-        <w:t>plugin</w:t>
-      </w:r>
-      <w:proofErr w:type="spellEnd"/>
-      <w:r>
-        <w:t xml:space="preserve"> in Fiji is capable of  enhancing line/curve structures and recovering these structures of different width, it may lose some detailed fiber information such as in ? and its ability of multiscale analysis and fiber orientation extraction for SHG collagen images is yet to be evaluated partly because </w:t>
-      </w:r>
-      <w:proofErr w:type="spellStart"/>
-      <w:r>
-        <w:t>Tubeness</w:t>
-      </w:r>
-      <w:proofErr w:type="spellEnd"/>
-      <w:r>
-        <w:t xml:space="preserve"> filter is not as  a universal and well mathematically  grounded multiscale methods  as curvelet transform.  </w:t>
+      <w:r>
+        <w:t>It is worth mentioning that, although the preprocessing methods can extend FIRE algorithm's to some degree, they may do little about some intrinsic limitations of FIRE, such as the ability to always properly segment crossing or cross-linked fibers, extremely curvy fibers, or fibers with gaps due to the fibers traveling in and out of the focal plane as we observed in our testing. Advanced or intelligent fiber extension strategy (ref, as Rob mentioned) and fiber segmentation used in other fields may help address this issue.</w:t>
       </w:r>
     </w:p>
     <w:p>
       <w:r>
-        <w:t xml:space="preserve"> </w:t>
-      </w:r>
-      <w:r>
-        <w:t>It is worth mentioning that, although the preprocessing methods can extend FIRE algorithm's to some degree, they may do little about some intrinsic limitations of FIRE, such as the ability to always properly segment crossing or cross-linked fibers, extremely curvy fibers, or fibers with gaps due to the fibers traveling in and out of the focal plane as we observed in our testing. Advanced or intelligent fiber extension strategy (ref, as Rob mentioned) and fiber segmentation used in other fields may help address this issue.</w:t>
+        <w:t xml:space="preserve">Given an automated  and more accurate high-level collagen fiber extraction, we can anticipate collagen alignment analysis can be practically applied to  a huge amount of experimental data  and extract more useful information for cancer diagnosis or and other relevant researches ... ( as those mentioned in section 1,emphasis again the importance ). </w:t>
       </w:r>
     </w:p>
     <w:p>
       <w:r>
-        <w:t xml:space="preserve">Given an automated  and more accurate high-level collagen fiber extraction, we can anticipate collagen alignment analysis can be practically applied to  a huge amount of experimental data  and extract more useful information for cancer diagnosis or and other relevant researches ... ( as those mentioned in section 1,emphasis again the importance ). </w:t>
+        <w:lastRenderedPageBreak/>
+        <w:t xml:space="preserve">Our current work is under both </w:t>
+      </w:r>
+      <w:proofErr w:type="spellStart"/>
+      <w:r>
+        <w:t>Matlab</w:t>
+      </w:r>
+      <w:proofErr w:type="spellEnd"/>
+      <w:r>
+        <w:t xml:space="preserve">  and Fiji developing environment. To make these approaches more widely accessible to the public, we are planning on developing Fiji </w:t>
+      </w:r>
+      <w:proofErr w:type="spellStart"/>
+      <w:r>
+        <w:t>plugin</w:t>
+      </w:r>
+      <w:proofErr w:type="spellEnd"/>
+      <w:r>
+        <w:t xml:space="preserve"> of an advanced collagen alignment analysis which may include the function of 2D, 3D collagen fiber/fiber network extraction, cancer diagnosis, ....)</w:t>
       </w:r>
     </w:p>
     <w:p>
-      <w:r>
-        <w:lastRenderedPageBreak/>
-        <w:t xml:space="preserve">Our current work is under both Matlab  and Fiji developing environment. To make these approaches more widely accessible to the public, we are planning on developing Fiji </w:t>
-      </w:r>
-      <w:proofErr w:type="spellStart"/>
-      <w:r>
-        <w:t>plugin</w:t>
-      </w:r>
-      <w:proofErr w:type="spellEnd"/>
-      <w:r>
-        <w:t xml:space="preserve"> of an advanced collagen alignment analysis which may include the function of 2D, 3D collagen fiber/fiber network extraction, cancer diagnosis, ....)</w:t>
-      </w:r>
-    </w:p>
-    <w:p>
       <w:pPr>
         <w:pStyle w:val="Heading1"/>
       </w:pPr>
-      <w:bookmarkStart w:id="92" w:name="_Toc335398081"/>
+      <w:bookmarkStart w:id="18" w:name="_Toc338196120"/>
       <w:r>
         <w:t>Conclusion</w:t>
       </w:r>
-      <w:bookmarkEnd w:id="92"/>
+      <w:bookmarkEnd w:id="18"/>
     </w:p>
     <w:p>
       <w:r>
@@ -7259,7 +7236,7 @@
     <w:p/>
     <w:p/>
     <w:p/>
-    <w:bookmarkStart w:id="93" w:name="_ENREF_30"/>
+    <w:bookmarkStart w:id="19" w:name="_ENREF_30"/>
     <w:p>
       <w:pPr>
         <w:spacing w:line="240" w:lineRule="auto"/>
@@ -7277,7 +7254,7 @@
       <w:r>
         <w:fldChar w:fldCharType="separate"/>
       </w:r>
-      <w:bookmarkStart w:id="94" w:name="_ENREF_1"/>
+      <w:bookmarkStart w:id="20" w:name="_ENREF_1"/>
       <w:r>
         <w:rPr>
           <w:rFonts w:ascii="Calibri" w:hAnsi="Calibri" w:cs="Calibri"/>
@@ -7310,7 +7287,7 @@
         <w:t>10.1016/j.ajpath.2010.11.076. PubMed PMID: 21356373; PubMed Central PMCID: PMCPMC3070581.</w:t>
       </w:r>
     </w:p>
-    <w:bookmarkEnd w:id="94"/>
+    <w:bookmarkEnd w:id="20"/>
     <w:p>
       <w:pPr>
         <w:spacing w:after="0" w:line="240" w:lineRule="auto"/>
@@ -7326,7 +7303,7 @@
         </w:rPr>
         <w:t>2</w:t>
       </w:r>
-      <w:bookmarkStart w:id="95" w:name="_ENREF_2"/>
+      <w:bookmarkStart w:id="21" w:name="_ENREF_2"/>
       <w:r>
         <w:rPr>
           <w:rFonts w:ascii="Calibri" w:hAnsi="Calibri" w:cs="Calibri"/>
@@ -7374,7 +7351,7 @@
         </w:rPr>
         <w:t>3</w:t>
       </w:r>
-      <w:bookmarkEnd w:id="95"/>
+      <w:bookmarkEnd w:id="21"/>
       <w:r>
         <w:rPr>
           <w:rFonts w:ascii="Calibri" w:hAnsi="Calibri" w:cs="Calibri"/>
@@ -7382,7 +7359,7 @@
         </w:rPr>
         <w:t>.</w:t>
       </w:r>
-      <w:bookmarkStart w:id="96" w:name="_ENREF_3"/>
+      <w:bookmarkStart w:id="22" w:name="_ENREF_3"/>
       <w:r>
         <w:rPr>
           <w:rFonts w:ascii="Calibri" w:hAnsi="Calibri" w:cs="Calibri"/>
@@ -7407,7 +7384,7 @@
         </w:rPr>
         <w:t>4</w:t>
       </w:r>
-      <w:bookmarkEnd w:id="96"/>
+      <w:bookmarkEnd w:id="22"/>
       <w:r>
         <w:rPr>
           <w:rFonts w:ascii="Calibri" w:hAnsi="Calibri" w:cs="Calibri"/>
@@ -7415,7 +7392,7 @@
         </w:rPr>
         <w:t>.</w:t>
       </w:r>
-      <w:bookmarkStart w:id="97" w:name="_ENREF_4"/>
+      <w:bookmarkStart w:id="23" w:name="_ENREF_4"/>
       <w:r>
         <w:rPr>
           <w:rFonts w:ascii="Calibri" w:hAnsi="Calibri" w:cs="Calibri"/>
@@ -7440,7 +7417,7 @@
         </w:rPr>
         <w:t>5</w:t>
       </w:r>
-      <w:bookmarkEnd w:id="97"/>
+      <w:bookmarkEnd w:id="23"/>
       <w:r>
         <w:rPr>
           <w:rFonts w:ascii="Calibri" w:hAnsi="Calibri" w:cs="Calibri"/>
@@ -7448,7 +7425,7 @@
         </w:rPr>
         <w:t>.</w:t>
       </w:r>
-      <w:bookmarkStart w:id="98" w:name="_ENREF_5"/>
+      <w:bookmarkStart w:id="24" w:name="_ENREF_5"/>
       <w:r>
         <w:rPr>
           <w:rFonts w:ascii="Calibri" w:hAnsi="Calibri" w:cs="Calibri"/>
@@ -7474,7 +7451,7 @@
         <w:lastRenderedPageBreak/>
         <w:t>6</w:t>
       </w:r>
-      <w:bookmarkEnd w:id="98"/>
+      <w:bookmarkEnd w:id="24"/>
       <w:r>
         <w:rPr>
           <w:rFonts w:ascii="Calibri" w:hAnsi="Calibri" w:cs="Calibri"/>
@@ -7482,7 +7459,7 @@
         </w:rPr>
         <w:t>.</w:t>
       </w:r>
-      <w:bookmarkStart w:id="99" w:name="_ENREF_6"/>
+      <w:bookmarkStart w:id="25" w:name="_ENREF_6"/>
       <w:r>
         <w:rPr>
           <w:rFonts w:ascii="Calibri" w:hAnsi="Calibri" w:cs="Calibri"/>
@@ -7507,7 +7484,7 @@
         </w:rPr>
         <w:t>7</w:t>
       </w:r>
-      <w:bookmarkEnd w:id="99"/>
+      <w:bookmarkEnd w:id="25"/>
       <w:r>
         <w:rPr>
           <w:rFonts w:ascii="Calibri" w:hAnsi="Calibri" w:cs="Calibri"/>
@@ -7515,7 +7492,7 @@
         </w:rPr>
         <w:t>.</w:t>
       </w:r>
-      <w:bookmarkStart w:id="100" w:name="_ENREF_7"/>
+      <w:bookmarkStart w:id="26" w:name="_ENREF_7"/>
       <w:r>
         <w:rPr>
           <w:rFonts w:ascii="Calibri" w:hAnsi="Calibri" w:cs="Calibri"/>
@@ -7540,7 +7517,7 @@
         </w:rPr>
         <w:t>8</w:t>
       </w:r>
-      <w:bookmarkEnd w:id="100"/>
+      <w:bookmarkEnd w:id="26"/>
       <w:r>
         <w:rPr>
           <w:rFonts w:ascii="Calibri" w:hAnsi="Calibri" w:cs="Calibri"/>
@@ -7548,7 +7525,7 @@
         </w:rPr>
         <w:t>.</w:t>
       </w:r>
-      <w:bookmarkStart w:id="101" w:name="_ENREF_8"/>
+      <w:bookmarkStart w:id="27" w:name="_ENREF_8"/>
       <w:r>
         <w:rPr>
           <w:rFonts w:ascii="Calibri" w:hAnsi="Calibri" w:cs="Calibri"/>
@@ -7573,7 +7550,7 @@
         </w:rPr>
         <w:t>9</w:t>
       </w:r>
-      <w:bookmarkEnd w:id="101"/>
+      <w:bookmarkEnd w:id="27"/>
       <w:r>
         <w:rPr>
           <w:rFonts w:ascii="Calibri" w:hAnsi="Calibri" w:cs="Calibri"/>
@@ -7581,7 +7558,7 @@
         </w:rPr>
         <w:t>.</w:t>
       </w:r>
-      <w:bookmarkStart w:id="102" w:name="_ENREF_9"/>
+      <w:bookmarkStart w:id="28" w:name="_ENREF_9"/>
       <w:r>
         <w:rPr>
           <w:rFonts w:ascii="Calibri" w:hAnsi="Calibri" w:cs="Calibri"/>
@@ -7606,7 +7583,7 @@
         </w:rPr>
         <w:t>1</w:t>
       </w:r>
-      <w:bookmarkEnd w:id="102"/>
+      <w:bookmarkEnd w:id="28"/>
       <w:r>
         <w:rPr>
           <w:rFonts w:ascii="Calibri" w:hAnsi="Calibri" w:cs="Calibri"/>
@@ -7614,7 +7591,7 @@
         </w:rPr>
         <w:t>0</w:t>
       </w:r>
-      <w:bookmarkStart w:id="103" w:name="_ENREF_10"/>
+      <w:bookmarkStart w:id="29" w:name="_ENREF_10"/>
       <w:r>
         <w:rPr>
           <w:rFonts w:ascii="Calibri" w:hAnsi="Calibri" w:cs="Calibri"/>
@@ -7646,7 +7623,7 @@
         </w:rPr>
         <w:t>1</w:t>
       </w:r>
-      <w:bookmarkEnd w:id="103"/>
+      <w:bookmarkEnd w:id="29"/>
       <w:r>
         <w:rPr>
           <w:rFonts w:ascii="Calibri" w:hAnsi="Calibri" w:cs="Calibri"/>
@@ -7654,7 +7631,7 @@
         </w:rPr>
         <w:t>1</w:t>
       </w:r>
-      <w:bookmarkStart w:id="104" w:name="_ENREF_11"/>
+      <w:bookmarkStart w:id="30" w:name="_ENREF_11"/>
       <w:r>
         <w:rPr>
           <w:rFonts w:ascii="Calibri" w:hAnsi="Calibri" w:cs="Calibri"/>
@@ -7702,7 +7679,7 @@
         </w:rPr>
         <w:t>12</w:t>
       </w:r>
-      <w:bookmarkEnd w:id="104"/>
+      <w:bookmarkEnd w:id="30"/>
       <w:r>
         <w:rPr>
           <w:rFonts w:ascii="Calibri" w:hAnsi="Calibri" w:cs="Calibri"/>
@@ -7710,7 +7687,7 @@
         </w:rPr>
         <w:t>.</w:t>
       </w:r>
-      <w:bookmarkStart w:id="105" w:name="_ENREF_12"/>
+      <w:bookmarkStart w:id="31" w:name="_ENREF_12"/>
       <w:r>
         <w:rPr>
           <w:rFonts w:ascii="Calibri" w:hAnsi="Calibri" w:cs="Calibri"/>
@@ -7735,7 +7712,7 @@
         </w:rPr>
         <w:t>13</w:t>
       </w:r>
-      <w:bookmarkEnd w:id="105"/>
+      <w:bookmarkEnd w:id="31"/>
       <w:r>
         <w:rPr>
           <w:rFonts w:ascii="Calibri" w:hAnsi="Calibri" w:cs="Calibri"/>
@@ -7743,7 +7720,7 @@
         </w:rPr>
         <w:t>.</w:t>
       </w:r>
-      <w:bookmarkStart w:id="106" w:name="_ENREF_13"/>
+      <w:bookmarkStart w:id="32" w:name="_ENREF_13"/>
       <w:r>
         <w:rPr>
           <w:rFonts w:ascii="Calibri" w:hAnsi="Calibri" w:cs="Calibri"/>
@@ -7784,7 +7761,7 @@
         </w:rPr>
         <w:t>14.</w:t>
       </w:r>
-      <w:bookmarkEnd w:id="106"/>
+      <w:bookmarkEnd w:id="32"/>
       <w:r>
         <w:rPr>
           <w:rFonts w:ascii="Calibri" w:hAnsi="Calibri" w:cs="Calibri"/>
@@ -7792,7 +7769,7 @@
         </w:rPr>
         <w:tab/>
       </w:r>
-      <w:bookmarkStart w:id="107" w:name="_ENREF_14"/>
+      <w:bookmarkStart w:id="33" w:name="_ENREF_14"/>
       <w:r>
         <w:rPr>
           <w:rFonts w:ascii="Calibri" w:hAnsi="Calibri" w:cs="Calibri"/>
@@ -7816,7 +7793,7 @@
         </w:rPr>
         <w:t>15.</w:t>
       </w:r>
-      <w:bookmarkEnd w:id="107"/>
+      <w:bookmarkEnd w:id="33"/>
       <w:r>
         <w:rPr>
           <w:rFonts w:ascii="Calibri" w:hAnsi="Calibri" w:cs="Calibri"/>
@@ -7824,7 +7801,7 @@
         </w:rPr>
         <w:tab/>
       </w:r>
-      <w:bookmarkStart w:id="108" w:name="_ENREF_15"/>
+      <w:bookmarkStart w:id="34" w:name="_ENREF_15"/>
       <w:r>
         <w:rPr>
           <w:rFonts w:ascii="Calibri" w:hAnsi="Calibri" w:cs="Calibri"/>
@@ -7848,7 +7825,7 @@
         </w:rPr>
         <w:t>16.</w:t>
       </w:r>
-      <w:bookmarkEnd w:id="108"/>
+      <w:bookmarkEnd w:id="34"/>
       <w:r>
         <w:rPr>
           <w:rFonts w:ascii="Calibri" w:hAnsi="Calibri" w:cs="Calibri"/>
@@ -7856,7 +7833,7 @@
         </w:rPr>
         <w:tab/>
       </w:r>
-      <w:bookmarkStart w:id="109" w:name="_ENREF_16"/>
+      <w:bookmarkStart w:id="35" w:name="_ENREF_16"/>
       <w:r>
         <w:rPr>
           <w:rFonts w:ascii="Calibri" w:hAnsi="Calibri" w:cs="Calibri"/>
@@ -7880,7 +7857,7 @@
         </w:rPr>
         <w:t>17.</w:t>
       </w:r>
-      <w:bookmarkEnd w:id="109"/>
+      <w:bookmarkEnd w:id="35"/>
       <w:r>
         <w:rPr>
           <w:rFonts w:ascii="Calibri" w:hAnsi="Calibri" w:cs="Calibri"/>
@@ -7888,7 +7865,7 @@
         </w:rPr>
         <w:tab/>
       </w:r>
-      <w:bookmarkStart w:id="110" w:name="_ENREF_17"/>
+      <w:bookmarkStart w:id="36" w:name="_ENREF_17"/>
       <w:r>
         <w:rPr>
           <w:rFonts w:ascii="Calibri" w:hAnsi="Calibri" w:cs="Calibri"/>
@@ -7912,7 +7889,7 @@
         </w:rPr>
         <w:t>18.</w:t>
       </w:r>
-      <w:bookmarkEnd w:id="110"/>
+      <w:bookmarkEnd w:id="36"/>
       <w:r>
         <w:rPr>
           <w:rFonts w:ascii="Calibri" w:hAnsi="Calibri" w:cs="Calibri"/>
@@ -7920,7 +7897,7 @@
         </w:rPr>
         <w:tab/>
       </w:r>
-      <w:bookmarkStart w:id="111" w:name="_ENREF_18"/>
+      <w:bookmarkStart w:id="37" w:name="_ENREF_18"/>
       <w:r>
         <w:rPr>
           <w:rFonts w:ascii="Calibri" w:hAnsi="Calibri" w:cs="Calibri"/>
@@ -7944,7 +7921,7 @@
         </w:rPr>
         <w:t>19.</w:t>
       </w:r>
-      <w:bookmarkEnd w:id="111"/>
+      <w:bookmarkEnd w:id="37"/>
       <w:r>
         <w:rPr>
           <w:rFonts w:ascii="Calibri" w:hAnsi="Calibri" w:cs="Calibri"/>
@@ -7952,7 +7929,7 @@
         </w:rPr>
         <w:tab/>
       </w:r>
-      <w:bookmarkStart w:id="112" w:name="_ENREF_19"/>
+      <w:bookmarkStart w:id="38" w:name="_ENREF_19"/>
       <w:r>
         <w:rPr>
           <w:rFonts w:ascii="Calibri" w:hAnsi="Calibri" w:cs="Calibri"/>
@@ -7976,7 +7953,7 @@
         </w:rPr>
         <w:t>20.</w:t>
       </w:r>
-      <w:bookmarkEnd w:id="112"/>
+      <w:bookmarkEnd w:id="38"/>
       <w:r>
         <w:rPr>
           <w:rFonts w:ascii="Calibri" w:hAnsi="Calibri" w:cs="Calibri"/>
@@ -7984,7 +7961,7 @@
         </w:rPr>
         <w:tab/>
       </w:r>
-      <w:bookmarkStart w:id="113" w:name="_ENREF_20"/>
+      <w:bookmarkStart w:id="39" w:name="_ENREF_20"/>
       <w:r>
         <w:rPr>
           <w:rFonts w:ascii="Calibri" w:hAnsi="Calibri" w:cs="Calibri"/>
@@ -8008,7 +7985,7 @@
         </w:rPr>
         <w:t>21.</w:t>
       </w:r>
-      <w:bookmarkEnd w:id="113"/>
+      <w:bookmarkEnd w:id="39"/>
       <w:r>
         <w:rPr>
           <w:rFonts w:ascii="Calibri" w:hAnsi="Calibri" w:cs="Calibri"/>
@@ -8016,7 +7993,7 @@
         </w:rPr>
         <w:tab/>
       </w:r>
-      <w:bookmarkStart w:id="114" w:name="_ENREF_21"/>
+      <w:bookmarkStart w:id="40" w:name="_ENREF_21"/>
       <w:r>
         <w:rPr>
           <w:rFonts w:ascii="Calibri" w:hAnsi="Calibri" w:cs="Calibri"/>
@@ -8041,7 +8018,7 @@
         <w:lastRenderedPageBreak/>
         <w:t>22.</w:t>
       </w:r>
-      <w:bookmarkEnd w:id="114"/>
+      <w:bookmarkEnd w:id="40"/>
       <w:r>
         <w:rPr>
           <w:rFonts w:ascii="Calibri" w:hAnsi="Calibri" w:cs="Calibri"/>
@@ -8049,7 +8026,7 @@
         </w:rPr>
         <w:tab/>
       </w:r>
-      <w:bookmarkStart w:id="115" w:name="_ENREF_22"/>
+      <w:bookmarkStart w:id="41" w:name="_ENREF_22"/>
       <w:r>
         <w:rPr>
           <w:rFonts w:ascii="Calibri" w:hAnsi="Calibri" w:cs="Calibri"/>
@@ -8073,7 +8050,7 @@
         </w:rPr>
         <w:t>23.</w:t>
       </w:r>
-      <w:bookmarkEnd w:id="115"/>
+      <w:bookmarkEnd w:id="41"/>
       <w:r>
         <w:rPr>
           <w:rFonts w:ascii="Calibri" w:hAnsi="Calibri" w:cs="Calibri"/>
@@ -8081,7 +8058,7 @@
         </w:rPr>
         <w:tab/>
       </w:r>
-      <w:bookmarkStart w:id="116" w:name="_ENREF_23"/>
+      <w:bookmarkStart w:id="42" w:name="_ENREF_23"/>
       <w:r>
         <w:rPr>
           <w:rFonts w:ascii="Calibri" w:hAnsi="Calibri" w:cs="Calibri"/>
@@ -8105,7 +8082,7 @@
         </w:rPr>
         <w:t>24.</w:t>
       </w:r>
-      <w:bookmarkEnd w:id="116"/>
+      <w:bookmarkEnd w:id="42"/>
       <w:r>
         <w:rPr>
           <w:rFonts w:ascii="Calibri" w:hAnsi="Calibri" w:cs="Calibri"/>
@@ -8113,7 +8090,7 @@
         </w:rPr>
         <w:tab/>
       </w:r>
-      <w:bookmarkStart w:id="117" w:name="_ENREF_24"/>
+      <w:bookmarkStart w:id="43" w:name="_ENREF_24"/>
       <w:r>
         <w:rPr>
           <w:rFonts w:ascii="Calibri" w:hAnsi="Calibri" w:cs="Calibri"/>
@@ -8152,7 +8129,7 @@
         </w:rPr>
         <w:t>25.</w:t>
       </w:r>
-      <w:bookmarkEnd w:id="117"/>
+      <w:bookmarkEnd w:id="43"/>
       <w:r>
         <w:rPr>
           <w:rFonts w:ascii="Calibri" w:hAnsi="Calibri" w:cs="Calibri"/>
@@ -8160,7 +8137,7 @@
         </w:rPr>
         <w:tab/>
       </w:r>
-      <w:bookmarkStart w:id="118" w:name="_ENREF_25"/>
+      <w:bookmarkStart w:id="44" w:name="_ENREF_25"/>
       <w:r>
         <w:rPr>
           <w:rFonts w:ascii="Calibri" w:hAnsi="Calibri" w:cs="Calibri"/>
@@ -8184,7 +8161,7 @@
         </w:rPr>
         <w:t>26.</w:t>
       </w:r>
-      <w:bookmarkEnd w:id="118"/>
+      <w:bookmarkEnd w:id="44"/>
       <w:r>
         <w:rPr>
           <w:rFonts w:ascii="Calibri" w:hAnsi="Calibri" w:cs="Calibri"/>
@@ -8192,7 +8169,7 @@
         </w:rPr>
         <w:tab/>
       </w:r>
-      <w:bookmarkStart w:id="119" w:name="_ENREF_26"/>
+      <w:bookmarkStart w:id="45" w:name="_ENREF_26"/>
       <w:r>
         <w:rPr>
           <w:rFonts w:ascii="Calibri" w:hAnsi="Calibri" w:cs="Calibri"/>
@@ -8216,7 +8193,7 @@
         </w:rPr>
         <w:t>27.</w:t>
       </w:r>
-      <w:bookmarkEnd w:id="119"/>
+      <w:bookmarkEnd w:id="45"/>
       <w:r>
         <w:rPr>
           <w:rFonts w:ascii="Calibri" w:hAnsi="Calibri" w:cs="Calibri"/>
@@ -8224,7 +8201,7 @@
         </w:rPr>
         <w:tab/>
       </w:r>
-      <w:bookmarkStart w:id="120" w:name="_ENREF_27"/>
+      <w:bookmarkStart w:id="46" w:name="_ENREF_27"/>
       <w:r>
         <w:rPr>
           <w:rFonts w:ascii="Calibri" w:hAnsi="Calibri" w:cs="Calibri"/>
@@ -8248,7 +8225,7 @@
         </w:rPr>
         <w:t>28.</w:t>
       </w:r>
-      <w:bookmarkEnd w:id="120"/>
+      <w:bookmarkEnd w:id="46"/>
       <w:r>
         <w:rPr>
           <w:rFonts w:ascii="Calibri" w:hAnsi="Calibri" w:cs="Calibri"/>
@@ -8256,7 +8233,7 @@
         </w:rPr>
         <w:tab/>
       </w:r>
-      <w:bookmarkStart w:id="121" w:name="_ENREF_28"/>
+      <w:bookmarkStart w:id="47" w:name="_ENREF_28"/>
       <w:r>
         <w:rPr>
           <w:rFonts w:ascii="Calibri" w:hAnsi="Calibri" w:cs="Calibri"/>
@@ -8280,7 +8257,7 @@
         </w:rPr>
         <w:t>29.</w:t>
       </w:r>
-      <w:bookmarkEnd w:id="121"/>
+      <w:bookmarkEnd w:id="47"/>
       <w:r>
         <w:rPr>
           <w:rFonts w:ascii="Calibri" w:hAnsi="Calibri" w:cs="Calibri"/>
@@ -8288,7 +8265,7 @@
         </w:rPr>
         <w:tab/>
       </w:r>
-      <w:bookmarkStart w:id="122" w:name="_ENREF_29"/>
+      <w:bookmarkStart w:id="48" w:name="_ENREF_29"/>
       <w:r>
         <w:rPr>
           <w:rFonts w:ascii="Calibri" w:hAnsi="Calibri" w:cs="Calibri"/>
@@ -8312,7 +8289,7 @@
         </w:rPr>
         <w:t>30.</w:t>
       </w:r>
-      <w:bookmarkEnd w:id="122"/>
+      <w:bookmarkEnd w:id="48"/>
       <w:r>
         <w:rPr>
           <w:rFonts w:ascii="Calibri" w:hAnsi="Calibri" w:cs="Calibri"/>
@@ -8335,7 +8312,7 @@
       <w:r>
         <w:fldChar w:fldCharType="end"/>
       </w:r>
-      <w:bookmarkEnd w:id="93"/>
+      <w:bookmarkEnd w:id="19"/>
     </w:p>
     <w:sectPr>
       <w:pgSz w:w="12240" w:h="15840"/>
@@ -10103,6 +10080,196 @@
 </w:styles>
 </file>
 
+<file path=word/stylesWithEffects.xml><?xml version="1.0" encoding="utf-8"?>
+<w:styles xmlns:wpc="http://schemas.microsoft.com/office/word/2010/wordprocessingCanvas" xmlns:mc="http://schemas.openxmlformats.org/markup-compatibility/2006" xmlns:o="urn:schemas-microsoft-com:office:office" xmlns:r="http://schemas.openxmlformats.org/officeDocument/2006/relationships" xmlns:m="http://schemas.openxmlformats.org/officeDocument/2006/math" xmlns:v="urn:schemas-microsoft-com:vml" xmlns:wp14="http://schemas.microsoft.com/office/word/2010/wordprocessingDrawing" xmlns:wp="http://schemas.openxmlformats.org/drawingml/2006/wordprocessingDrawing" xmlns:w10="urn:schemas-microsoft-com:office:word" xmlns:w="http://schemas.openxmlformats.org/wordprocessingml/2006/main" xmlns:w14="http://schemas.microsoft.com/office/word/2010/wordml" xmlns:wpg="http://schemas.microsoft.com/office/word/2010/wordprocessingGroup" xmlns:wpi="http://schemas.microsoft.com/office/word/2010/wordprocessingInk" xmlns:wne="http://schemas.microsoft.com/office/word/2006/wordml" xmlns:wps="http://schemas.microsoft.com/office/word/2010/wordprocessingShape" mc:Ignorable="w14 wp14">
+  <w:docDefaults>
+    <w:rPrDefault>
+      <w:rPr>
+        <w:rFonts w:asciiTheme="minorHAnsi" w:eastAsiaTheme="minorEastAsia" w:hAnsiTheme="minorHAnsi" w:cstheme="minorBidi"/>
+        <w:sz w:val="22"/>
+        <w:szCs w:val="22"/>
+        <w:lang w:val="en-US" w:eastAsia="en-US" w:bidi="ar-SA"/>
+      </w:rPr>
+    </w:rPrDefault>
+    <w:pPrDefault>
+      <w:pPr>
+        <w:spacing w:after="200" w:line="276" w:lineRule="auto"/>
+      </w:pPr>
+    </w:pPrDefault>
+  </w:docDefaults>
+  <w:latentStyles w:defLockedState="0" w:defUIPriority="99" w:defSemiHidden="1" w:defUnhideWhenUsed="1" w:defQFormat="0" w:count="267">
+    <w:lsdException w:name="Normal" w:semiHidden="0" w:uiPriority="0" w:unhideWhenUsed="0" w:qFormat="1"/>
+    <w:lsdException w:name="heading 1" w:semiHidden="0" w:uiPriority="9" w:unhideWhenUsed="0" w:qFormat="1"/>
+    <w:lsdException w:name="heading 2" w:uiPriority="9" w:qFormat="1"/>
+    <w:lsdException w:name="heading 3" w:uiPriority="9" w:qFormat="1"/>
+    <w:lsdException w:name="heading 4" w:uiPriority="9" w:qFormat="1"/>
+    <w:lsdException w:name="heading 5" w:uiPriority="9" w:qFormat="1"/>
+    <w:lsdException w:name="heading 6" w:uiPriority="9" w:qFormat="1"/>
+    <w:lsdException w:name="heading 7" w:uiPriority="9" w:qFormat="1"/>
+    <w:lsdException w:name="heading 8" w:uiPriority="9" w:qFormat="1"/>
+    <w:lsdException w:name="heading 9" w:uiPriority="9" w:qFormat="1"/>
+    <w:lsdException w:name="toc 1" w:uiPriority="39"/>
+    <w:lsdException w:name="toc 2" w:uiPriority="39"/>
+    <w:lsdException w:name="toc 3" w:uiPriority="39"/>
+    <w:lsdException w:name="toc 4" w:uiPriority="39"/>
+    <w:lsdException w:name="toc 5" w:uiPriority="39"/>
+    <w:lsdException w:name="toc 6" w:uiPriority="39"/>
+    <w:lsdException w:name="toc 7" w:uiPriority="39"/>
+    <w:lsdException w:name="toc 8" w:uiPriority="39"/>
+    <w:lsdException w:name="toc 9" w:uiPriority="39"/>
+    <w:lsdException w:name="caption" w:uiPriority="35" w:qFormat="1"/>
+    <w:lsdException w:name="Title" w:semiHidden="0" w:uiPriority="10" w:unhideWhenUsed="0" w:qFormat="1"/>
+    <w:lsdException w:name="Default Paragraph Font" w:uiPriority="1"/>
+    <w:lsdException w:name="Subtitle" w:semiHidden="0" w:uiPriority="11" w:unhideWhenUsed="0" w:qFormat="1"/>
+    <w:lsdException w:name="Strong" w:semiHidden="0" w:uiPriority="22" w:unhideWhenUsed="0" w:qFormat="1"/>
+    <w:lsdException w:name="Emphasis" w:semiHidden="0" w:uiPriority="20" w:unhideWhenUsed="0" w:qFormat="1"/>
+    <w:lsdException w:name="Table Grid" w:semiHidden="0" w:uiPriority="59" w:unhideWhenUsed="0"/>
+    <w:lsdException w:name="Placeholder Text" w:unhideWhenUsed="0"/>
+    <w:lsdException w:name="No Spacing" w:semiHidden="0" w:uiPriority="1" w:unhideWhenUsed="0" w:qFormat="1"/>
+    <w:lsdException w:name="Light Shading" w:semiHidden="0" w:uiPriority="60" w:unhideWhenUsed="0"/>
+    <w:lsdException w:name="Light List" w:semiHidden="0" w:uiPriority="61" w:unhideWhenUsed="0"/>
+    <w:lsdException w:name="Light Grid" w:semiHidden="0" w:uiPriority="62" w:unhideWhenUsed="0"/>
+    <w:lsdException w:name="Medium Shading 1" w:semiHidden="0" w:uiPriority="63" w:unhideWhenUsed="0"/>
+    <w:lsdException w:name="Medium Shading 2" w:semiHidden="0" w:uiPriority="64" w:unhideWhenUsed="0"/>
+    <w:lsdException w:name="Medium List 1" w:semiHidden="0" w:uiPriority="65" w:unhideWhenUsed="0"/>
+    <w:lsdException w:name="Medium List 2" w:semiHidden="0" w:uiPriority="66" w:unhideWhenUsed="0"/>
+    <w:lsdException w:name="Medium Grid 1" w:semiHidden="0" w:uiPriority="67" w:unhideWhenUsed="0"/>
+    <w:lsdException w:name="Medium Grid 2" w:semiHidden="0" w:uiPriority="68" w:unhideWhenUsed="0"/>
+    <w:lsdException w:name="Medium Grid 3" w:semiHidden="0" w:uiPriority="69" w:unhideWhenUsed="0"/>
+    <w:lsdException w:name="Dark List" w:semiHidden="0" w:uiPriority="70" w:unhideWhenUsed="0"/>
+    <w:lsdException w:name="Colorful Shading" w:semiHidden="0" w:uiPriority="71" w:unhideWhenUsed="0"/>
+    <w:lsdException w:name="Colorful List" w:semiHidden="0" w:uiPriority="72" w:unhideWhenUsed="0"/>
+    <w:lsdException w:name="Colorful Grid" w:semiHidden="0" w:uiPriority="73" w:unhideWhenUsed="0"/>
+    <w:lsdException w:name="Light Shading Accent 1" w:semiHidden="0" w:uiPriority="60" w:unhideWhenUsed="0"/>
+    <w:lsdException w:name="Light List Accent 1" w:semiHidden="0" w:uiPriority="61" w:unhideWhenUsed="0"/>
+    <w:lsdException w:name="Light Grid Accent 1" w:semiHidden="0" w:uiPriority="62" w:unhideWhenUsed="0"/>
+    <w:lsdException w:name="Medium Shading 1 Accent 1" w:semiHidden="0" w:uiPriority="63" w:unhideWhenUsed="0"/>
+    <w:lsdException w:name="Medium Shading 2 Accent 1" w:semiHidden="0" w:uiPriority="64" w:unhideWhenUsed="0"/>
+    <w:lsdException w:name="Medium List 1 Accent 1" w:semiHidden="0" w:uiPriority="65" w:unhideWhenUsed="0"/>
+    <w:lsdException w:name="Revision" w:unhideWhenUsed="0"/>
+    <w:lsdException w:name="List Paragraph" w:semiHidden="0" w:uiPriority="34" w:unhideWhenUsed="0" w:qFormat="1"/>
+    <w:lsdException w:name="Quote" w:semiHidden="0" w:uiPriority="29" w:unhideWhenUsed="0" w:qFormat="1"/>
+    <w:lsdException w:name="Intense Quote" w:semiHidden="0" w:uiPriority="30" w:unhideWhenUsed="0" w:qFormat="1"/>
+    <w:lsdException w:name="Medium List 2 Accent 1" w:semiHidden="0" w:uiPriority="66" w:unhideWhenUsed="0"/>
+    <w:lsdException w:name="Medium Grid 1 Accent 1" w:semiHidden="0" w:uiPriority="67" w:unhideWhenUsed="0"/>
+    <w:lsdException w:name="Medium Grid 2 Accent 1" w:semiHidden="0" w:uiPriority="68" w:unhideWhenUsed="0"/>
+    <w:lsdException w:name="Medium Grid 3 Accent 1" w:semiHidden="0" w:uiPriority="69" w:unhideWhenUsed="0"/>
+    <w:lsdException w:name="Dark List Accent 1" w:semiHidden="0" w:uiPriority="70" w:unhideWhenUsed="0"/>
+    <w:lsdException w:name="Colorful Shading Accent 1" w:semiHidden="0" w:uiPriority="71" w:unhideWhenUsed="0"/>
+    <w:lsdException w:name="Colorful List Accent 1" w:semiHidden="0" w:uiPriority="72" w:unhideWhenUsed="0"/>
+    <w:lsdException w:name="Colorful Grid Accent 1" w:semiHidden="0" w:uiPriority="73" w:unhideWhenUsed="0"/>
+    <w:lsdException w:name="Light Shading Accent 2" w:semiHidden="0" w:uiPriority="60" w:unhideWhenUsed="0"/>
+    <w:lsdException w:name="Light List Accent 2" w:semiHidden="0" w:uiPriority="61" w:unhideWhenUsed="0"/>
+    <w:lsdException w:name="Light Grid Accent 2" w:semiHidden="0" w:uiPriority="62" w:unhideWhenUsed="0"/>
+    <w:lsdException w:name="Medium Shading 1 Accent 2" w:semiHidden="0" w:uiPriority="63" w:unhideWhenUsed="0"/>
+    <w:lsdException w:name="Medium Shading 2 Accent 2" w:semiHidden="0" w:uiPriority="64" w:unhideWhenUsed="0"/>
+    <w:lsdException w:name="Medium List 1 Accent 2" w:semiHidden="0" w:uiPriority="65" w:unhideWhenUsed="0"/>
+    <w:lsdException w:name="Medium List 2 Accent 2" w:semiHidden="0" w:uiPriority="66" w:unhideWhenUsed="0"/>
+    <w:lsdException w:name="Medium Grid 1 Accent 2" w:semiHidden="0" w:uiPriority="67" w:unhideWhenUsed="0"/>
+    <w:lsdException w:name="Medium Grid 2 Accent 2" w:semiHidden="0" w:uiPriority="68" w:unhideWhenUsed="0"/>
+    <w:lsdException w:name="Medium Grid 3 Accent 2" w:semiHidden="0" w:uiPriority="69" w:unhideWhenUsed="0"/>
+    <w:lsdException w:name="Dark List Accent 2" w:semiHidden="0" w:uiPriority="70" w:unhideWhenUsed="0"/>
+    <w:lsdException w:name="Colorful Shading Accent 2" w:semiHidden="0" w:uiPriority="71" w:unhideWhenUsed="0"/>
+    <w:lsdException w:name="Colorful List Accent 2" w:semiHidden="0" w:uiPriority="72" w:unhideWhenUsed="0"/>
+    <w:lsdException w:name="Colorful Grid Accent 2" w:semiHidden="0" w:uiPriority="73" w:unhideWhenUsed="0"/>
+    <w:lsdException w:name="Light Shading Accent 3" w:semiHidden="0" w:uiPriority="60" w:unhideWhenUsed="0"/>
+    <w:lsdException w:name="Light List Accent 3" w:semiHidden="0" w:uiPriority="61" w:unhideWhenUsed="0"/>
+    <w:lsdException w:name="Light Grid Accent 3" w:semiHidden="0" w:uiPriority="62" w:unhideWhenUsed="0"/>
+    <w:lsdException w:name="Medium Shading 1 Accent 3" w:semiHidden="0" w:uiPriority="63" w:unhideWhenUsed="0"/>
+    <w:lsdException w:name="Medium Shading 2 Accent 3" w:semiHidden="0" w:uiPriority="64" w:unhideWhenUsed="0"/>
+    <w:lsdException w:name="Medium List 1 Accent 3" w:semiHidden="0" w:uiPriority="65" w:unhideWhenUsed="0"/>
+    <w:lsdException w:name="Medium List 2 Accent 3" w:semiHidden="0" w:uiPriority="66" w:unhideWhenUsed="0"/>
+    <w:lsdException w:name="Medium Grid 1 Accent 3" w:semiHidden="0" w:uiPriority="67" w:unhideWhenUsed="0"/>
+    <w:lsdException w:name="Medium Grid 2 Accent 3" w:semiHidden="0" w:uiPriority="68" w:unhideWhenUsed="0"/>
+    <w:lsdException w:name="Medium Grid 3 Accent 3" w:semiHidden="0" w:uiPriority="69" w:unhideWhenUsed="0"/>
+    <w:lsdException w:name="Dark List Accent 3" w:semiHidden="0" w:uiPriority="70" w:unhideWhenUsed="0"/>
+    <w:lsdException w:name="Colorful Shading Accent 3" w:semiHidden="0" w:uiPriority="71" w:unhideWhenUsed="0"/>
+    <w:lsdException w:name="Colorful List Accent 3" w:semiHidden="0" w:uiPriority="72" w:unhideWhenUsed="0"/>
+    <w:lsdException w:name="Colorful Grid Accent 3" w:semiHidden="0" w:uiPriority="73" w:unhideWhenUsed="0"/>
+    <w:lsdException w:name="Light Shading Accent 4" w:semiHidden="0" w:uiPriority="60" w:unhideWhenUsed="0"/>
+    <w:lsdException w:name="Light List Accent 4" w:semiHidden="0" w:uiPriority="61" w:unhideWhenUsed="0"/>
+    <w:lsdException w:name="Light Grid Accent 4" w:semiHidden="0" w:uiPriority="62" w:unhideWhenUsed="0"/>
+    <w:lsdException w:name="Medium Shading 1 Accent 4" w:semiHidden="0" w:uiPriority="63" w:unhideWhenUsed="0"/>
+    <w:lsdException w:name="Medium Shading 2 Accent 4" w:semiHidden="0" w:uiPriority="64" w:unhideWhenUsed="0"/>
+    <w:lsdException w:name="Medium List 1 Accent 4" w:semiHidden="0" w:uiPriority="65" w:unhideWhenUsed="0"/>
+    <w:lsdException w:name="Medium List 2 Accent 4" w:semiHidden="0" w:uiPriority="66" w:unhideWhenUsed="0"/>
+    <w:lsdException w:name="Medium Grid 1 Accent 4" w:semiHidden="0" w:uiPriority="67" w:unhideWhenUsed="0"/>
+    <w:lsdException w:name="Medium Grid 2 Accent 4" w:semiHidden="0" w:uiPriority="68" w:unhideWhenUsed="0"/>
+    <w:lsdException w:name="Medium Grid 3 Accent 4" w:semiHidden="0" w:uiPriority="69" w:unhideWhenUsed="0"/>
+    <w:lsdException w:name="Dark List Accent 4" w:semiHidden="0" w:uiPriority="70" w:unhideWhenUsed="0"/>
+    <w:lsdException w:name="Colorful Shading Accent 4" w:semiHidden="0" w:uiPriority="71" w:unhideWhenUsed="0"/>
+    <w:lsdException w:name="Colorful List Accent 4" w:semiHidden="0" w:uiPriority="72" w:unhideWhenUsed="0"/>
+    <w:lsdException w:name="Colorful Grid Accent 4" w:semiHidden="0" w:uiPriority="73" w:unhideWhenUsed="0"/>
+    <w:lsdException w:name="Light Shading Accent 5" w:semiHidden="0" w:uiPriority="60" w:unhideWhenUsed="0"/>
+    <w:lsdException w:name="Light List Accent 5" w:semiHidden="0" w:uiPriority="61" w:unhideWhenUsed="0"/>
+    <w:lsdException w:name="Light Grid Accent 5" w:semiHidden="0" w:uiPriority="62" w:unhideWhenUsed="0"/>
+    <w:lsdException w:name="Medium Shading 1 Accent 5" w:semiHidden="0" w:uiPriority="63" w:unhideWhenUsed="0"/>
+    <w:lsdException w:name="Medium Shading 2 Accent 5" w:semiHidden="0" w:uiPriority="64" w:unhideWhenUsed="0"/>
+    <w:lsdException w:name="Medium List 1 Accent 5" w:semiHidden="0" w:uiPriority="65" w:unhideWhenUsed="0"/>
+    <w:lsdException w:name="Medium List 2 Accent 5" w:semiHidden="0" w:uiPriority="66" w:unhideWhenUsed="0"/>
+    <w:lsdException w:name="Medium Grid 1 Accent 5" w:semiHidden="0" w:uiPriority="67" w:unhideWhenUsed="0"/>
+    <w:lsdException w:name="Medium Grid 2 Accent 5" w:semiHidden="0" w:uiPriority="68" w:unhideWhenUsed="0"/>
+    <w:lsdException w:name="Medium Grid 3 Accent 5" w:semiHidden="0" w:uiPriority="69" w:unhideWhenUsed="0"/>
+    <w:lsdException w:name="Dark List Accent 5" w:semiHidden="0" w:uiPriority="70" w:unhideWhenUsed="0"/>
+    <w:lsdException w:name="Colorful Shading Accent 5" w:semiHidden="0" w:uiPriority="71" w:unhideWhenUsed="0"/>
+    <w:lsdException w:name="Colorful List Accent 5" w:semiHidden="0" w:uiPriority="72" w:unhideWhenUsed="0"/>
+    <w:lsdException w:name="Colorful Grid Accent 5" w:semiHidden="0" w:uiPriority="73" w:unhideWhenUsed="0"/>
+    <w:lsdException w:name="Light Shading Accent 6" w:semiHidden="0" w:uiPriority="60" w:unhideWhenUsed="0"/>
+    <w:lsdException w:name="Light List Accent 6" w:semiHidden="0" w:uiPriority="61" w:unhideWhenUsed="0"/>
+    <w:lsdException w:name="Light Grid Accent 6" w:semiHidden="0" w:uiPriority="62" w:unhideWhenUsed="0"/>
+    <w:lsdException w:name="Medium Shading 1 Accent 6" w:semiHidden="0" w:uiPriority="63" w:unhideWhenUsed="0"/>
+    <w:lsdException w:name="Medium Shading 2 Accent 6" w:semiHidden="0" w:uiPriority="64" w:unhideWhenUsed="0"/>
+    <w:lsdException w:name="Medium List 1 Accent 6" w:semiHidden="0" w:uiPriority="65" w:unhideWhenUsed="0"/>
+    <w:lsdException w:name="Medium List 2 Accent 6" w:semiHidden="0" w:uiPriority="66" w:unhideWhenUsed="0"/>
+    <w:lsdException w:name="Medium Grid 1 Accent 6" w:semiHidden="0" w:uiPriority="67" w:unhideWhenUsed="0"/>
+    <w:lsdException w:name="Medium Grid 2 Accent 6" w:semiHidden="0" w:uiPriority="68" w:unhideWhenUsed="0"/>
+    <w:lsdException w:name="Medium Grid 3 Accent 6" w:semiHidden="0" w:uiPriority="69" w:unhideWhenUsed="0"/>
+    <w:lsdException w:name="Dark List Accent 6" w:semiHidden="0" w:uiPriority="70" w:unhideWhenUsed="0"/>
+    <w:lsdException w:name="Colorful Shading Accent 6" w:semiHidden="0" w:uiPriority="71" w:unhideWhenUsed="0"/>
+    <w:lsdException w:name="Colorful List Accent 6" w:semiHidden="0" w:uiPriority="72" w:unhideWhenUsed="0"/>
+    <w:lsdException w:name="Colorful Grid Accent 6" w:semiHidden="0" w:uiPriority="73" w:unhideWhenUsed="0"/>
+    <w:lsdException w:name="Subtle Emphasis" w:semiHidden="0" w:uiPriority="19" w:unhideWhenUsed="0" w:qFormat="1"/>
+    <w:lsdException w:name="Intense Emphasis" w:semiHidden="0" w:uiPriority="21" w:unhideWhenUsed="0" w:qFormat="1"/>
+    <w:lsdException w:name="Subtle Reference" w:semiHidden="0" w:uiPriority="31" w:unhideWhenUsed="0" w:qFormat="1"/>
+    <w:lsdException w:name="Intense Reference" w:semiHidden="0" w:uiPriority="32" w:unhideWhenUsed="0" w:qFormat="1"/>
+    <w:lsdException w:name="Book Title" w:semiHidden="0" w:uiPriority="33" w:unhideWhenUsed="0" w:qFormat="1"/>
+    <w:lsdException w:name="Bibliography" w:uiPriority="37"/>
+    <w:lsdException w:name="TOC Heading" w:uiPriority="39" w:qFormat="1"/>
+  </w:latentStyles>
+  <w:style w:type="paragraph" w:default="1" w:styleId="Normal">
+    <w:name w:val="Normal"/>
+    <w:qFormat/>
+  </w:style>
+  <w:style w:type="character" w:default="1" w:styleId="DefaultParagraphFont">
+    <w:name w:val="Default Paragraph Font"/>
+    <w:uiPriority w:val="1"/>
+    <w:semiHidden/>
+    <w:unhideWhenUsed/>
+  </w:style>
+  <w:style w:type="table" w:default="1" w:styleId="TableNormal">
+    <w:name w:val="Normal Table"/>
+    <w:uiPriority w:val="99"/>
+    <w:semiHidden/>
+    <w:unhideWhenUsed/>
+    <w:tblPr>
+      <w:tblInd w:w="0" w:type="dxa"/>
+      <w:tblCellMar>
+        <w:top w:w="0" w:type="dxa"/>
+        <w:left w:w="108" w:type="dxa"/>
+        <w:bottom w:w="0" w:type="dxa"/>
+        <w:right w:w="108" w:type="dxa"/>
+      </w:tblCellMar>
+    </w:tblPr>
+  </w:style>
+  <w:style w:type="numbering" w:default="1" w:styleId="NoList">
+    <w:name w:val="No List"/>
+    <w:uiPriority w:val="99"/>
+    <w:semiHidden/>
+    <w:unhideWhenUsed/>
+  </w:style>
+</w:styles>
+</file>
+
 <file path=word/theme/theme1.xml><?xml version="1.0" encoding="utf-8"?>
 <a:theme xmlns:a="http://schemas.openxmlformats.org/drawingml/2006/main" name="Office Theme">
   <a:themeElements>
@@ -10391,7 +10558,7 @@
 </file>
 
 <file path=customXml/itemProps1.xml><?xml version="1.0" encoding="utf-8"?>
-<ds:datastoreItem xmlns:ds="http://schemas.openxmlformats.org/officeDocument/2006/customXml" ds:itemID="{1F2D94A4-F351-4AE2-944A-87C1557A4711}">
+<ds:datastoreItem xmlns:ds="http://schemas.openxmlformats.org/officeDocument/2006/customXml" ds:itemID="{B1B997F6-835F-4ABA-8F16-BA05E6B0C42A}">
   <ds:schemaRefs>
     <ds:schemaRef ds:uri="http://schemas.openxmlformats.org/officeDocument/2006/bibliography"/>
   </ds:schemaRefs>

</xml_diff>

<commit_message>
Changes to intro and methods
</commit_message>
<xml_diff>
--- a/fire-related/paper_FIRE_preproc/FIRE_Preproc_Paper.docx
+++ b/fire-related/paper_FIRE_preproc/FIRE_Preproc_Paper.docx
@@ -7,9 +7,6 @@
         <w:pStyle w:val="Title"/>
       </w:pPr>
       <w:r>
-        <w:t xml:space="preserve">Preprocessing </w:t>
-      </w:r>
-      <w:r>
         <w:t xml:space="preserve">Approaches for </w:t>
       </w:r>
       <w:r>
@@ -20,6 +17,9 @@
       </w:r>
       <w:r>
         <w:t>Fibers</w:t>
+      </w:r>
+      <w:r>
+        <w:t xml:space="preserve"> in Breast Tissue</w:t>
       </w:r>
     </w:p>
     <w:p>
@@ -62,7 +62,7 @@
           <w:r>
             <w:fldChar w:fldCharType="separate"/>
           </w:r>
-          <w:hyperlink w:anchor="_Toc338196108" w:history="1">
+          <w:hyperlink w:anchor="_Toc338674420" w:history="1">
             <w:r>
               <w:rPr>
                 <w:rStyle w:val="Hyperlink"/>
@@ -103,7 +103,7 @@
                 <w:noProof/>
                 <w:webHidden/>
               </w:rPr>
-              <w:instrText xml:space="preserve"> PAGEREF _Toc338196108 \h </w:instrText>
+              <w:instrText xml:space="preserve"> PAGEREF _Toc338674420 \h </w:instrText>
             </w:r>
             <w:r>
               <w:rPr>
@@ -146,7 +146,7 @@
               <w:lang w:bidi="ar-SA"/>
             </w:rPr>
           </w:pPr>
-          <w:hyperlink w:anchor="_Toc338196109" w:history="1">
+          <w:hyperlink w:anchor="_Toc338674421" w:history="1">
             <w:r>
               <w:rPr>
                 <w:rStyle w:val="Hyperlink"/>
@@ -187,7 +187,7 @@
                 <w:noProof/>
                 <w:webHidden/>
               </w:rPr>
-              <w:instrText xml:space="preserve"> PAGEREF _Toc338196109 \h </w:instrText>
+              <w:instrText xml:space="preserve"> PAGEREF _Toc338674421 \h </w:instrText>
             </w:r>
             <w:r>
               <w:rPr>
@@ -230,7 +230,7 @@
               <w:lang w:bidi="ar-SA"/>
             </w:rPr>
           </w:pPr>
-          <w:hyperlink w:anchor="_Toc338196110" w:history="1">
+          <w:hyperlink w:anchor="_Toc338674422" w:history="1">
             <w:r>
               <w:rPr>
                 <w:rStyle w:val="Hyperlink"/>
@@ -271,7 +271,7 @@
                 <w:noProof/>
                 <w:webHidden/>
               </w:rPr>
-              <w:instrText xml:space="preserve"> PAGEREF _Toc338196110 \h </w:instrText>
+              <w:instrText xml:space="preserve"> PAGEREF _Toc338674422 \h </w:instrText>
             </w:r>
             <w:r>
               <w:rPr>
@@ -314,7 +314,7 @@
               <w:lang w:bidi="ar-SA"/>
             </w:rPr>
           </w:pPr>
-          <w:hyperlink w:anchor="_Toc338196111" w:history="1">
+          <w:hyperlink w:anchor="_Toc338674423" w:history="1">
             <w:r>
               <w:rPr>
                 <w:rStyle w:val="Hyperlink"/>
@@ -355,7 +355,7 @@
                 <w:noProof/>
                 <w:webHidden/>
               </w:rPr>
-              <w:instrText xml:space="preserve"> PAGEREF _Toc338196111 \h </w:instrText>
+              <w:instrText xml:space="preserve"> PAGEREF _Toc338674423 \h </w:instrText>
             </w:r>
             <w:r>
               <w:rPr>
@@ -398,7 +398,7 @@
               <w:lang w:bidi="ar-SA"/>
             </w:rPr>
           </w:pPr>
-          <w:hyperlink w:anchor="_Toc338196112" w:history="1">
+          <w:hyperlink w:anchor="_Toc338674424" w:history="1">
             <w:r>
               <w:rPr>
                 <w:rStyle w:val="Hyperlink"/>
@@ -418,7 +418,7 @@
                 <w:rStyle w:val="Hyperlink"/>
                 <w:noProof/>
               </w:rPr>
-              <w:t>Gaussian</w:t>
+              <w:t>Gaussian filter</w:t>
             </w:r>
             <w:r>
               <w:rPr>
@@ -439,7 +439,7 @@
                 <w:noProof/>
                 <w:webHidden/>
               </w:rPr>
-              <w:instrText xml:space="preserve"> PAGEREF _Toc338196112 \h </w:instrText>
+              <w:instrText xml:space="preserve"> PAGEREF _Toc338674424 \h </w:instrText>
             </w:r>
             <w:r>
               <w:rPr>
@@ -482,7 +482,7 @@
               <w:lang w:bidi="ar-SA"/>
             </w:rPr>
           </w:pPr>
-          <w:hyperlink w:anchor="_Toc338196113" w:history="1">
+          <w:hyperlink w:anchor="_Toc338674425" w:history="1">
             <w:r>
               <w:rPr>
                 <w:rStyle w:val="Hyperlink"/>
@@ -502,7 +502,7 @@
                 <w:rStyle w:val="Hyperlink"/>
                 <w:noProof/>
               </w:rPr>
-              <w:t>SPIRAL- TV</w:t>
+              <w:t>SPIRAL- TV filter</w:t>
             </w:r>
             <w:r>
               <w:rPr>
@@ -523,7 +523,7 @@
                 <w:noProof/>
                 <w:webHidden/>
               </w:rPr>
-              <w:instrText xml:space="preserve"> PAGEREF _Toc338196113 \h </w:instrText>
+              <w:instrText xml:space="preserve"> PAGEREF _Toc338674425 \h </w:instrText>
             </w:r>
             <w:r>
               <w:rPr>
@@ -543,7 +543,7 @@
                 <w:noProof/>
                 <w:webHidden/>
               </w:rPr>
-              <w:t>7</w:t>
+              <w:t>8</w:t>
             </w:r>
             <w:r>
               <w:rPr>
@@ -566,7 +566,7 @@
               <w:lang w:bidi="ar-SA"/>
             </w:rPr>
           </w:pPr>
-          <w:hyperlink w:anchor="_Toc338196114" w:history="1">
+          <w:hyperlink w:anchor="_Toc338674426" w:history="1">
             <w:r>
               <w:rPr>
                 <w:rStyle w:val="Hyperlink"/>
@@ -607,7 +607,7 @@
                 <w:noProof/>
                 <w:webHidden/>
               </w:rPr>
-              <w:instrText xml:space="preserve"> PAGEREF _Toc338196114 \h </w:instrText>
+              <w:instrText xml:space="preserve"> PAGEREF _Toc338674426 \h </w:instrText>
             </w:r>
             <w:r>
               <w:rPr>
@@ -650,7 +650,7 @@
               <w:lang w:bidi="ar-SA"/>
             </w:rPr>
           </w:pPr>
-          <w:hyperlink w:anchor="_Toc338196115" w:history="1">
+          <w:hyperlink w:anchor="_Toc338674427" w:history="1">
             <w:r>
               <w:rPr>
                 <w:rStyle w:val="Hyperlink"/>
@@ -691,7 +691,7 @@
                 <w:noProof/>
                 <w:webHidden/>
               </w:rPr>
-              <w:instrText xml:space="preserve"> PAGEREF _Toc338196115 \h </w:instrText>
+              <w:instrText xml:space="preserve"> PAGEREF _Toc338674427 \h </w:instrText>
             </w:r>
             <w:r>
               <w:rPr>
@@ -711,7 +711,7 @@
                 <w:noProof/>
                 <w:webHidden/>
               </w:rPr>
-              <w:t>8</w:t>
+              <w:t>9</w:t>
             </w:r>
             <w:r>
               <w:rPr>
@@ -734,7 +734,7 @@
               <w:lang w:bidi="ar-SA"/>
             </w:rPr>
           </w:pPr>
-          <w:hyperlink w:anchor="_Toc338196116" w:history="1">
+          <w:hyperlink w:anchor="_Toc338674428" w:history="1">
             <w:r>
               <w:rPr>
                 <w:rStyle w:val="Hyperlink"/>
@@ -775,7 +775,7 @@
                 <w:noProof/>
                 <w:webHidden/>
               </w:rPr>
-              <w:instrText xml:space="preserve"> PAGEREF _Toc338196116 \h </w:instrText>
+              <w:instrText xml:space="preserve"> PAGEREF _Toc338674428 \h </w:instrText>
             </w:r>
             <w:r>
               <w:rPr>
@@ -795,7 +795,7 @@
                 <w:noProof/>
                 <w:webHidden/>
               </w:rPr>
-              <w:t>9</w:t>
+              <w:t>10</w:t>
             </w:r>
             <w:r>
               <w:rPr>
@@ -818,7 +818,7 @@
               <w:lang w:bidi="ar-SA"/>
             </w:rPr>
           </w:pPr>
-          <w:hyperlink w:anchor="_Toc338196117" w:history="1">
+          <w:hyperlink w:anchor="_Toc338674429" w:history="1">
             <w:r>
               <w:rPr>
                 <w:rStyle w:val="Hyperlink"/>
@@ -859,7 +859,7 @@
                 <w:noProof/>
                 <w:webHidden/>
               </w:rPr>
-              <w:instrText xml:space="preserve"> PAGEREF _Toc338196117 \h </w:instrText>
+              <w:instrText xml:space="preserve"> PAGEREF _Toc338674429 \h </w:instrText>
             </w:r>
             <w:r>
               <w:rPr>
@@ -879,7 +879,7 @@
                 <w:noProof/>
                 <w:webHidden/>
               </w:rPr>
-              <w:t>10</w:t>
+              <w:t>11</w:t>
             </w:r>
             <w:r>
               <w:rPr>
@@ -902,7 +902,7 @@
               <w:lang w:bidi="ar-SA"/>
             </w:rPr>
           </w:pPr>
-          <w:hyperlink w:anchor="_Toc338196118" w:history="1">
+          <w:hyperlink w:anchor="_Toc338674430" w:history="1">
             <w:r>
               <w:rPr>
                 <w:rStyle w:val="Hyperlink"/>
@@ -943,7 +943,7 @@
                 <w:noProof/>
                 <w:webHidden/>
               </w:rPr>
-              <w:instrText xml:space="preserve"> PAGEREF _Toc338196118 \h </w:instrText>
+              <w:instrText xml:space="preserve"> PAGEREF _Toc338674430 \h </w:instrText>
             </w:r>
             <w:r>
               <w:rPr>
@@ -986,7 +986,7 @@
               <w:lang w:bidi="ar-SA"/>
             </w:rPr>
           </w:pPr>
-          <w:hyperlink w:anchor="_Toc338196119" w:history="1">
+          <w:hyperlink w:anchor="_Toc338674431" w:history="1">
             <w:r>
               <w:rPr>
                 <w:rStyle w:val="Hyperlink"/>
@@ -1027,7 +1027,7 @@
                 <w:noProof/>
                 <w:webHidden/>
               </w:rPr>
-              <w:instrText xml:space="preserve"> PAGEREF _Toc338196119 \h </w:instrText>
+              <w:instrText xml:space="preserve"> PAGEREF _Toc338674431 \h </w:instrText>
             </w:r>
             <w:r>
               <w:rPr>
@@ -1047,7 +1047,7 @@
                 <w:noProof/>
                 <w:webHidden/>
               </w:rPr>
-              <w:t>15</w:t>
+              <w:t>16</w:t>
             </w:r>
             <w:r>
               <w:rPr>
@@ -1070,7 +1070,7 @@
               <w:lang w:bidi="ar-SA"/>
             </w:rPr>
           </w:pPr>
-          <w:hyperlink w:anchor="_Toc338196120" w:history="1">
+          <w:hyperlink w:anchor="_Toc338674432" w:history="1">
             <w:r>
               <w:rPr>
                 <w:rStyle w:val="Hyperlink"/>
@@ -1111,7 +1111,7 @@
                 <w:noProof/>
                 <w:webHidden/>
               </w:rPr>
-              <w:instrText xml:space="preserve"> PAGEREF _Toc338196120 \h </w:instrText>
+              <w:instrText xml:space="preserve"> PAGEREF _Toc338674432 \h </w:instrText>
             </w:r>
             <w:r>
               <w:rPr>
@@ -1131,7 +1131,7 @@
                 <w:noProof/>
                 <w:webHidden/>
               </w:rPr>
-              <w:t>19</w:t>
+              <w:t>20</w:t>
             </w:r>
             <w:r>
               <w:rPr>
@@ -1161,7 +1161,7 @@
       <w:pPr>
         <w:pStyle w:val="Heading1"/>
       </w:pPr>
-      <w:bookmarkStart w:id="0" w:name="_Toc338196108"/>
+      <w:bookmarkStart w:id="0" w:name="_Toc338674420"/>
       <w:r>
         <w:lastRenderedPageBreak/>
         <w:t>Introduction</w:t>
@@ -1208,13 +1208,25 @@
         <w:t xml:space="preserve"> in the </w:t>
       </w:r>
       <w:r>
-        <w:t>progression of many diseases</w:t>
+        <w:t xml:space="preserve">progression of many </w:t>
+      </w:r>
+      <w:r>
+        <w:t>types of cancer</w:t>
       </w:r>
       <w:r>
         <w:t xml:space="preserve">. </w:t>
       </w:r>
       <w:r>
-        <w:t>The details of collagen's role in these diseases are the subject of intense biomedical research.</w:t>
+        <w:t>However, t</w:t>
+      </w:r>
+      <w:r>
+        <w:t xml:space="preserve">he details of collagen's role in </w:t>
+      </w:r>
+      <w:r>
+        <w:t>cancer</w:t>
+      </w:r>
+      <w:r>
+        <w:t xml:space="preserve"> are the subject of intense biomedical research.</w:t>
       </w:r>
       <w:r>
         <w:t xml:space="preserve"> </w:t>
@@ -1226,7 +1238,212 @@
         <w:t>laser scanning microscopy techniques, in particular second harmonic generation (SHG) imaging,</w:t>
       </w:r>
       <w:r>
-        <w:t xml:space="preserve"> to capture high-resolution, high-contrast images of individual collagen fibers in tissue and in-vitro tissue models.</w:t>
+        <w:t xml:space="preserve"> to capture high-resolution, high-contrast images of individual collagen fibers in tissue and in-vitro tissue models</w:t>
+      </w:r>
+      <w:r>
+        <w:t xml:space="preserve"> </w:t>
+      </w:r>
+      <w:r>
+        <w:fldChar w:fldCharType="begin">
+          <w:fldData xml:space="preserve">PEVuZE5vdGU+PENpdGU+PEF1dGhvcj5aaXBmZWw8L0F1dGhvcj48WWVhcj4yMDAzPC9ZZWFyPjxJ
+RFRleHQ+TGl2ZSB0aXNzdWUgaW50cmluc2ljIGVtaXNzaW9uIG1pY3Jvc2NvcHkgdXNpbmcgbXVs
+dGlwaG90b24tZXhjaXRlZCBuYXRpdmUgZmx1b3Jlc2NlbmNlIGFuZCBzZWNvbmQgaGFybW9uaWMg
+Z2VuZXJhdGlvbi48L0lEVGV4dD48RGlzcGxheVRleHQ+KDEtMyk8L0Rpc3BsYXlUZXh0PjxyZWNv
+cmQ+PGRhdGVzPjxwdWItZGF0ZXM+PGRhdGU+SnVuPC9kYXRlPjwvcHViLWRhdGVzPjx5ZWFyPjIw
+MDM8L3llYXI+PC9kYXRlcz48a2V5d29yZHM+PGtleXdvcmQ+QWx6aGVpbWVyIERpc2Vhc2U8L2tl
+eXdvcmQ+PGtleXdvcmQ+QW5pbWFsczwva2V5d29yZD48a2V5d29yZD5CaW9waHlzaWNhbCBQaGVu
+b21lbmE8L2tleXdvcmQ+PGtleXdvcmQ+QmlvcGh5c2ljczwva2V5d29yZD48a2V5d29yZD5Db2xs
+YWdlbjwva2V5d29yZD48a2V5d29yZD5GZW1hbGU8L2tleXdvcmQ+PGtleXdvcmQ+Rmx1b3Jlc2Nl
+bnQgRHllczwva2V5d29yZD48a2V5d29yZD5IdW1hbnM8L2tleXdvcmQ+PGtleXdvcmQ+SW5kb2xl
+czwva2V5d29yZD48a2V5d29yZD5NYW1tYXJ5IE5lb3BsYXNtcywgRXhwZXJpbWVudGFsPC9rZXl3
+b3JkPjxrZXl3b3JkPk1pY2U8L2tleXdvcmQ+PGtleXdvcmQ+TWljcm9zY29weSwgRmx1b3Jlc2Nl
+bmNlPC9rZXl3b3JkPjxrZXl3b3JkPk5BRDwva2V5d29yZD48a2V5d29yZD5OZXVyb2ZpYnJpbGxh
+cnkgVGFuZ2xlczwva2V5d29yZD48a2V5d29yZD5QaG90b25zPC9rZXl3b3JkPjxrZXl3b3JkPlZp
+dGFtaW4gQTwva2V5d29yZD48L2tleXdvcmRzPjx1cmxzPjxyZWxhdGVkLXVybHM+PHVybD5odHRw
+Oi8vd3d3Lm5jYmkubmxtLm5paC5nb3YvcHVibWVkLzEyNzU2MzAzPC91cmw+PC9yZWxhdGVkLXVy
+bHM+PC91cmxzPjxpc2JuPjAwMjctODQyNDwvaXNibj48Y3VzdG9tMj5QTUMxNjU4MzI8L2N1c3Rv
+bTI+PHRpdGxlcz48dGl0bGU+TGl2ZSB0aXNzdWUgaW50cmluc2ljIGVtaXNzaW9uIG1pY3Jvc2Nv
+cHkgdXNpbmcgbXVsdGlwaG90b24tZXhjaXRlZCBuYXRpdmUgZmx1b3Jlc2NlbmNlIGFuZCBzZWNv
+bmQgaGFybW9uaWMgZ2VuZXJhdGlvbi48L3RpdGxlPjxzZWNvbmRhcnktdGl0bGU+UHJvYyBOYXRs
+IEFjYWQgU2NpIFUgUyBBPC9zZWNvbmRhcnktdGl0bGU+PC90aXRsZXM+PHBhZ2VzPjcwNzUtODA8
+L3BhZ2VzPjxudW1iZXI+MTI8L251bWJlcj48Y29udHJpYnV0b3JzPjxhdXRob3JzPjxhdXRob3I+
+WmlwZmVsLCBXLiBSLjwvYXV0aG9yPjxhdXRob3I+V2lsbGlhbXMsIFIuIE0uPC9hdXRob3I+PGF1
+dGhvcj5DaHJpc3RpZSwgUi48L2F1dGhvcj48YXV0aG9yPk5pa2l0aW4sIEEuIFkuPC9hdXRob3I+
+PGF1dGhvcj5IeW1hbiwgQi4gVC48L2F1dGhvcj48YXV0aG9yPldlYmIsIFcuIFcuPC9hdXRob3I+
+PC9hdXRob3JzPjwvY29udHJpYnV0b3JzPjxsYW5ndWFnZT5lbmc8L2xhbmd1YWdlPjxhZGRlZC1k
+YXRlIGZvcm1hdD0idXRjIj4xMzM0MTU5NzAwPC9hZGRlZC1kYXRlPjxyZWYtdHlwZSBuYW1lPSJK
+b3VybmFsIEFydGljbGUiPjE3PC9yZWYtdHlwZT48YXV0aC1hZGRyZXNzPkRlcGFydG1lbnQgb2Yg
+QXBwbGllZCBhbmQgRW5naW5lZXJpbmcgUGh5c2ljcywgQ29ybmVsbCBVbml2ZXJzaXR5LCBJdGhh
+Y2EsIE5ZIDE0ODUzLCBVU0EuPC9hdXRoLWFkZHJlc3M+PHJlYy1udW1iZXI+MjA2PC9yZWMtbnVt
+YmVyPjxsYXN0LXVwZGF0ZWQtZGF0ZSBmb3JtYXQ9InV0YyI+MTMzNDE1OTcwMDwvbGFzdC11cGRh
+dGVkLWRhdGU+PGFjY2Vzc2lvbi1udW0+MTI3NTYzMDM8L2FjY2Vzc2lvbi1udW0+PGVsZWN0cm9u
+aWMtcmVzb3VyY2UtbnVtPjA4MzIzMDgxMDAgW3BpaV0mI3hEOyYjeEE7MTAuMTA3My9wbmFzLjA4
+MzIzMDgxMDA8L2VsZWN0cm9uaWMtcmVzb3VyY2UtbnVtPjx2b2x1bWU+MTAwPC92b2x1bWU+PC9y
+ZWNvcmQ+PC9DaXRlPjxDaXRlPjxBdXRob3I+Q294PC9BdXRob3I+PFllYXI+MjAwMzwvWWVhcj48
+SURUZXh0PjMtZGltZW5zaW9uYWwgaW1hZ2luZyBvZiBjb2xsYWdlbiB1c2luZyBzZWNvbmQgaGFy
+bW9uaWMgZ2VuZXJhdGlvbjwvSURUZXh0PjxyZWNvcmQ+PGRhdGVzPjxwdWItZGF0ZXM+PGRhdGU+
+SmFuPC9kYXRlPjwvcHViLWRhdGVzPjx5ZWFyPjIwMDM8L3llYXI+PC9kYXRlcz48dXJscz48cmVs
+YXRlZC11cmxzPjx1cmw+Jmx0O0dvIHRvIElTSSZndDs6Ly9XT1M6MDAwMTgxMjg5NjAwMDA2PC91
+cmw+PC9yZWxhdGVkLXVybHM+PC91cmxzPjxpc2JuPjEwNDctODQ3NzwvaXNibj48dGl0bGVzPjx0
+aXRsZT4zLWRpbWVuc2lvbmFsIGltYWdpbmcgb2YgY29sbGFnZW4gdXNpbmcgc2Vjb25kIGhhcm1v
+bmljIGdlbmVyYXRpb248L3RpdGxlPjxzZWNvbmRhcnktdGl0bGU+Sm91cm5hbCBvZiBTdHJ1Y3R1
+cmFsIEJpb2xvZ3k8L3NlY29uZGFyeS10aXRsZT48L3RpdGxlcz48bnVtYmVyPjE8L251bWJlcj48
+Y29udHJpYnV0b3JzPjxhdXRob3JzPjxhdXRob3I+Q294LCBHLjwvYXV0aG9yPjxhdXRob3I+S2Fi
+bGUsIEUuPC9hdXRob3I+PGF1dGhvcj5Kb25lcywgQS48L2F1dGhvcj48YXV0aG9yPkZyYXNlciwg
+SS4gSy48L2F1dGhvcj48YXV0aG9yPk1hbmNvbmksIEYuPC9hdXRob3I+PGF1dGhvcj5Hb3JyZWxs
+LCBNLiBELjwvYXV0aG9yPjwvYXV0aG9ycz48L2NvbnRyaWJ1dG9ycz48Y3VzdG9tNz5QaWkgczEw
+NDctODQ3NygwMikwMDU3Ni0yPC9jdXN0b203PjxhZGRlZC1kYXRlIGZvcm1hdD0idXRjIj4xMzUw
+Njc4NTk4PC9hZGRlZC1kYXRlPjxyZWYtdHlwZSBuYW1lPSJKb3VybmFsIEFydGljbGUiPjE3PC9y
+ZWYtdHlwZT48cmVjLW51bWJlcj40NDM8L3JlYy1udW1iZXI+PGxhc3QtdXBkYXRlZC1kYXRlIGZv
+cm1hdD0idXRjIj4xMzUwNjc4NTk4PC9sYXN0LXVwZGF0ZWQtZGF0ZT48YWNjZXNzaW9uLW51bT5X
+T1M6MDAwMTgxMjg5NjAwMDA2PC9hY2Nlc3Npb24tbnVtPjxlbGVjdHJvbmljLXJlc291cmNlLW51
+bT4xMC4xMDE2L3MxMDQ3LTg0NzcoMDIpMDA1NzYtMjwvZWxlY3Ryb25pYy1yZXNvdXJjZS1udW0+
+PHZvbHVtZT4xNDE8L3ZvbHVtZT48L3JlY29yZD48L0NpdGU+PENpdGU+PEF1dGhvcj5Qcm92ZW56
+YW5vPC9BdXRob3I+PFllYXI+MjAwODwvWWVhcj48SURUZXh0Pk5vbmxpbmVhciBvcHRpY2FsIGlt
+YWdpbmcgb2YgY2VsbHVsYXIgcHJvY2Vzc2VzIGluIGJyZWFzdCBjYW5jZXIuPC9JRFRleHQ+PHJl
+Y29yZD48ZGF0ZXM+PHB1Yi1kYXRlcz48ZGF0ZT5EZWM8L2RhdGU+PC9wdWItZGF0ZXM+PHllYXI+
+MjAwODwveWVhcj48L2RhdGVzPjxrZXl3b3Jkcz48a2V5d29yZD5BbmltYWxzPC9rZXl3b3JkPjxr
+ZXl3b3JkPkJyZWFzdCBOZW9wbGFzbXM8L2tleXdvcmQ+PGtleXdvcmQ+Q09TIENlbGxzPC9rZXl3
+b3JkPjxrZXl3b3JkPkNlbGwgTGluZSwgVHVtb3I8L2tleXdvcmQ+PGtleXdvcmQ+Q2VsbCBQaHlz
+aW9sb2dpY2FsIFBoZW5vbWVuYTwva2V5d29yZD48a2V5d29yZD5DZXJjb3BpdGhlY3VzIGFldGhp
+b3BzPC9rZXl3b3JkPjxrZXl3b3JkPkZlbWFsZTwva2V5d29yZD48a2V5d29yZD5IdW1hbnM8L2tl
+eXdvcmQ+PGtleXdvcmQ+TWljZTwva2V5d29yZD48a2V5d29yZD5NaWNyb3Njb3B5LCBGbHVvcmVz
+Y2VuY2UsIE11bHRpcGhvdG9uPC9rZXl3b3JkPjxrZXl3b3JkPlNpZ25hbCBUcmFuc2R1Y3Rpb248
+L2tleXdvcmQ+PC9rZXl3b3Jkcz48dXJscz48cmVsYXRlZC11cmxzPjx1cmw+aHR0cDovL3d3dy5u
+Y2JpLm5sbS5uaWguZ292L3B1Ym1lZC8xODk4NjYwNzwvdXJsPjwvcmVsYXRlZC11cmxzPjwvdXJs
+cz48aXNibj4xNDMxLTkyNzY8L2lzYm4+PHRpdGxlcz48dGl0bGU+Tm9ubGluZWFyIG9wdGljYWwg
+aW1hZ2luZyBvZiBjZWxsdWxhciBwcm9jZXNzZXMgaW4gYnJlYXN0IGNhbmNlci48L3RpdGxlPjxz
+ZWNvbmRhcnktdGl0bGU+TWljcm9zYyBNaWNyb2FuYWw8L3NlY29uZGFyeS10aXRsZT48L3RpdGxl
+cz48cGFnZXM+NTMyLTQ4PC9wYWdlcz48bnVtYmVyPjY8L251bWJlcj48Y29udHJpYnV0b3JzPjxh
+dXRob3JzPjxhdXRob3I+UHJvdmVuemFubywgUC4gUC48L2F1dGhvcj48YXV0aG9yPkVsaWNlaXJp
+LCBLLiBXLjwvYXV0aG9yPjxhdXRob3I+WWFuLCBMLjwvYXV0aG9yPjxhdXRob3I+QWRhLU5ndWVt
+YSwgQS48L2F1dGhvcj48YXV0aG9yPkNvbmtsaW4sIE0uIFcuPC9hdXRob3I+PGF1dGhvcj5Jbm1h
+biwgRC4gUi48L2F1dGhvcj48YXV0aG9yPktlZWx5LCBQLiBKLjwvYXV0aG9yPjwvYXV0aG9ycz48
+L2NvbnRyaWJ1dG9ycz48bGFuZ3VhZ2U+ZW5nPC9sYW5ndWFnZT48YWRkZWQtZGF0ZSBmb3JtYXQ9
+InV0YyI+MTMyNjg2NDg4MDwvYWRkZWQtZGF0ZT48cmVmLXR5cGUgbmFtZT0iSm91cm5hbCBBcnRp
+Y2xlIj4xNzwvcmVmLXR5cGU+PGF1dGgtYWRkcmVzcz5EZXBhcnRtZW50IG9mIFBoYXJtYWNvbG9n
+eSwgVW5pdmVyc2l0eSBvZiBXaXNjb25zaW4sIE1hZGlzb24sIFdJIDUzNzA2LCBVU0EuPC9hdXRo
+LWFkZHJlc3M+PHJlYy1udW1iZXI+MzY8L3JlYy1udW1iZXI+PGxhc3QtdXBkYXRlZC1kYXRlIGZv
+cm1hdD0idXRjIj4xMzI2ODY0ODgwPC9sYXN0LXVwZGF0ZWQtZGF0ZT48YWNjZXNzaW9uLW51bT4x
+ODk4NjYwNzwvYWNjZXNzaW9uLW51bT48ZWxlY3Ryb25pYy1yZXNvdXJjZS1udW0+UzE0MzE5Mjc2
+MDgwODA4ODQgW3BpaV0mI3hEOyYjeEE7MTAuMTAxNy9TMTQzMTkyNzYwODA4MDg4NDwvZWxlY3Ry
+b25pYy1yZXNvdXJjZS1udW0+PHZvbHVtZT4xNDwvdm9sdW1lPjwvcmVjb3JkPjwvQ2l0ZT48L0Vu
+ZE5vdGU+AG==
+</w:fldData>
+        </w:fldChar>
+      </w:r>
+      <w:r>
+        <w:instrText xml:space="preserve"> ADDIN EN.CITE </w:instrText>
+      </w:r>
+      <w:r>
+        <w:fldChar w:fldCharType="begin">
+          <w:fldData xml:space="preserve">PEVuZE5vdGU+PENpdGU+PEF1dGhvcj5aaXBmZWw8L0F1dGhvcj48WWVhcj4yMDAzPC9ZZWFyPjxJ
+RFRleHQ+TGl2ZSB0aXNzdWUgaW50cmluc2ljIGVtaXNzaW9uIG1pY3Jvc2NvcHkgdXNpbmcgbXVs
+dGlwaG90b24tZXhjaXRlZCBuYXRpdmUgZmx1b3Jlc2NlbmNlIGFuZCBzZWNvbmQgaGFybW9uaWMg
+Z2VuZXJhdGlvbi48L0lEVGV4dD48RGlzcGxheVRleHQ+KDEtMyk8L0Rpc3BsYXlUZXh0PjxyZWNv
+cmQ+PGRhdGVzPjxwdWItZGF0ZXM+PGRhdGU+SnVuPC9kYXRlPjwvcHViLWRhdGVzPjx5ZWFyPjIw
+MDM8L3llYXI+PC9kYXRlcz48a2V5d29yZHM+PGtleXdvcmQ+QWx6aGVpbWVyIERpc2Vhc2U8L2tl
+eXdvcmQ+PGtleXdvcmQ+QW5pbWFsczwva2V5d29yZD48a2V5d29yZD5CaW9waHlzaWNhbCBQaGVu
+b21lbmE8L2tleXdvcmQ+PGtleXdvcmQ+QmlvcGh5c2ljczwva2V5d29yZD48a2V5d29yZD5Db2xs
+YWdlbjwva2V5d29yZD48a2V5d29yZD5GZW1hbGU8L2tleXdvcmQ+PGtleXdvcmQ+Rmx1b3Jlc2Nl
+bnQgRHllczwva2V5d29yZD48a2V5d29yZD5IdW1hbnM8L2tleXdvcmQ+PGtleXdvcmQ+SW5kb2xl
+czwva2V5d29yZD48a2V5d29yZD5NYW1tYXJ5IE5lb3BsYXNtcywgRXhwZXJpbWVudGFsPC9rZXl3
+b3JkPjxrZXl3b3JkPk1pY2U8L2tleXdvcmQ+PGtleXdvcmQ+TWljcm9zY29weSwgRmx1b3Jlc2Nl
+bmNlPC9rZXl3b3JkPjxrZXl3b3JkPk5BRDwva2V5d29yZD48a2V5d29yZD5OZXVyb2ZpYnJpbGxh
+cnkgVGFuZ2xlczwva2V5d29yZD48a2V5d29yZD5QaG90b25zPC9rZXl3b3JkPjxrZXl3b3JkPlZp
+dGFtaW4gQTwva2V5d29yZD48L2tleXdvcmRzPjx1cmxzPjxyZWxhdGVkLXVybHM+PHVybD5odHRw
+Oi8vd3d3Lm5jYmkubmxtLm5paC5nb3YvcHVibWVkLzEyNzU2MzAzPC91cmw+PC9yZWxhdGVkLXVy
+bHM+PC91cmxzPjxpc2JuPjAwMjctODQyNDwvaXNibj48Y3VzdG9tMj5QTUMxNjU4MzI8L2N1c3Rv
+bTI+PHRpdGxlcz48dGl0bGU+TGl2ZSB0aXNzdWUgaW50cmluc2ljIGVtaXNzaW9uIG1pY3Jvc2Nv
+cHkgdXNpbmcgbXVsdGlwaG90b24tZXhjaXRlZCBuYXRpdmUgZmx1b3Jlc2NlbmNlIGFuZCBzZWNv
+bmQgaGFybW9uaWMgZ2VuZXJhdGlvbi48L3RpdGxlPjxzZWNvbmRhcnktdGl0bGU+UHJvYyBOYXRs
+IEFjYWQgU2NpIFUgUyBBPC9zZWNvbmRhcnktdGl0bGU+PC90aXRsZXM+PHBhZ2VzPjcwNzUtODA8
+L3BhZ2VzPjxudW1iZXI+MTI8L251bWJlcj48Y29udHJpYnV0b3JzPjxhdXRob3JzPjxhdXRob3I+
+WmlwZmVsLCBXLiBSLjwvYXV0aG9yPjxhdXRob3I+V2lsbGlhbXMsIFIuIE0uPC9hdXRob3I+PGF1
+dGhvcj5DaHJpc3RpZSwgUi48L2F1dGhvcj48YXV0aG9yPk5pa2l0aW4sIEEuIFkuPC9hdXRob3I+
+PGF1dGhvcj5IeW1hbiwgQi4gVC48L2F1dGhvcj48YXV0aG9yPldlYmIsIFcuIFcuPC9hdXRob3I+
+PC9hdXRob3JzPjwvY29udHJpYnV0b3JzPjxsYW5ndWFnZT5lbmc8L2xhbmd1YWdlPjxhZGRlZC1k
+YXRlIGZvcm1hdD0idXRjIj4xMzM0MTU5NzAwPC9hZGRlZC1kYXRlPjxyZWYtdHlwZSBuYW1lPSJK
+b3VybmFsIEFydGljbGUiPjE3PC9yZWYtdHlwZT48YXV0aC1hZGRyZXNzPkRlcGFydG1lbnQgb2Yg
+QXBwbGllZCBhbmQgRW5naW5lZXJpbmcgUGh5c2ljcywgQ29ybmVsbCBVbml2ZXJzaXR5LCBJdGhh
+Y2EsIE5ZIDE0ODUzLCBVU0EuPC9hdXRoLWFkZHJlc3M+PHJlYy1udW1iZXI+MjA2PC9yZWMtbnVt
+YmVyPjxsYXN0LXVwZGF0ZWQtZGF0ZSBmb3JtYXQ9InV0YyI+MTMzNDE1OTcwMDwvbGFzdC11cGRh
+dGVkLWRhdGU+PGFjY2Vzc2lvbi1udW0+MTI3NTYzMDM8L2FjY2Vzc2lvbi1udW0+PGVsZWN0cm9u
+aWMtcmVzb3VyY2UtbnVtPjA4MzIzMDgxMDAgW3BpaV0mI3hEOyYjeEE7MTAuMTA3My9wbmFzLjA4
+MzIzMDgxMDA8L2VsZWN0cm9uaWMtcmVzb3VyY2UtbnVtPjx2b2x1bWU+MTAwPC92b2x1bWU+PC9y
+ZWNvcmQ+PC9DaXRlPjxDaXRlPjxBdXRob3I+Q294PC9BdXRob3I+PFllYXI+MjAwMzwvWWVhcj48
+SURUZXh0PjMtZGltZW5zaW9uYWwgaW1hZ2luZyBvZiBjb2xsYWdlbiB1c2luZyBzZWNvbmQgaGFy
+bW9uaWMgZ2VuZXJhdGlvbjwvSURUZXh0PjxyZWNvcmQ+PGRhdGVzPjxwdWItZGF0ZXM+PGRhdGU+
+SmFuPC9kYXRlPjwvcHViLWRhdGVzPjx5ZWFyPjIwMDM8L3llYXI+PC9kYXRlcz48dXJscz48cmVs
+YXRlZC11cmxzPjx1cmw+Jmx0O0dvIHRvIElTSSZndDs6Ly9XT1M6MDAwMTgxMjg5NjAwMDA2PC91
+cmw+PC9yZWxhdGVkLXVybHM+PC91cmxzPjxpc2JuPjEwNDctODQ3NzwvaXNibj48dGl0bGVzPjx0
+aXRsZT4zLWRpbWVuc2lvbmFsIGltYWdpbmcgb2YgY29sbGFnZW4gdXNpbmcgc2Vjb25kIGhhcm1v
+bmljIGdlbmVyYXRpb248L3RpdGxlPjxzZWNvbmRhcnktdGl0bGU+Sm91cm5hbCBvZiBTdHJ1Y3R1
+cmFsIEJpb2xvZ3k8L3NlY29uZGFyeS10aXRsZT48L3RpdGxlcz48bnVtYmVyPjE8L251bWJlcj48
+Y29udHJpYnV0b3JzPjxhdXRob3JzPjxhdXRob3I+Q294LCBHLjwvYXV0aG9yPjxhdXRob3I+S2Fi
+bGUsIEUuPC9hdXRob3I+PGF1dGhvcj5Kb25lcywgQS48L2F1dGhvcj48YXV0aG9yPkZyYXNlciwg
+SS4gSy48L2F1dGhvcj48YXV0aG9yPk1hbmNvbmksIEYuPC9hdXRob3I+PGF1dGhvcj5Hb3JyZWxs
+LCBNLiBELjwvYXV0aG9yPjwvYXV0aG9ycz48L2NvbnRyaWJ1dG9ycz48Y3VzdG9tNz5QaWkgczEw
+NDctODQ3NygwMikwMDU3Ni0yPC9jdXN0b203PjxhZGRlZC1kYXRlIGZvcm1hdD0idXRjIj4xMzUw
+Njc4NTk4PC9hZGRlZC1kYXRlPjxyZWYtdHlwZSBuYW1lPSJKb3VybmFsIEFydGljbGUiPjE3PC9y
+ZWYtdHlwZT48cmVjLW51bWJlcj40NDM8L3JlYy1udW1iZXI+PGxhc3QtdXBkYXRlZC1kYXRlIGZv
+cm1hdD0idXRjIj4xMzUwNjc4NTk4PC9sYXN0LXVwZGF0ZWQtZGF0ZT48YWNjZXNzaW9uLW51bT5X
+T1M6MDAwMTgxMjg5NjAwMDA2PC9hY2Nlc3Npb24tbnVtPjxlbGVjdHJvbmljLXJlc291cmNlLW51
+bT4xMC4xMDE2L3MxMDQ3LTg0NzcoMDIpMDA1NzYtMjwvZWxlY3Ryb25pYy1yZXNvdXJjZS1udW0+
+PHZvbHVtZT4xNDE8L3ZvbHVtZT48L3JlY29yZD48L0NpdGU+PENpdGU+PEF1dGhvcj5Qcm92ZW56
+YW5vPC9BdXRob3I+PFllYXI+MjAwODwvWWVhcj48SURUZXh0Pk5vbmxpbmVhciBvcHRpY2FsIGlt
+YWdpbmcgb2YgY2VsbHVsYXIgcHJvY2Vzc2VzIGluIGJyZWFzdCBjYW5jZXIuPC9JRFRleHQ+PHJl
+Y29yZD48ZGF0ZXM+PHB1Yi1kYXRlcz48ZGF0ZT5EZWM8L2RhdGU+PC9wdWItZGF0ZXM+PHllYXI+
+MjAwODwveWVhcj48L2RhdGVzPjxrZXl3b3Jkcz48a2V5d29yZD5BbmltYWxzPC9rZXl3b3JkPjxr
+ZXl3b3JkPkJyZWFzdCBOZW9wbGFzbXM8L2tleXdvcmQ+PGtleXdvcmQ+Q09TIENlbGxzPC9rZXl3
+b3JkPjxrZXl3b3JkPkNlbGwgTGluZSwgVHVtb3I8L2tleXdvcmQ+PGtleXdvcmQ+Q2VsbCBQaHlz
+aW9sb2dpY2FsIFBoZW5vbWVuYTwva2V5d29yZD48a2V5d29yZD5DZXJjb3BpdGhlY3VzIGFldGhp
+b3BzPC9rZXl3b3JkPjxrZXl3b3JkPkZlbWFsZTwva2V5d29yZD48a2V5d29yZD5IdW1hbnM8L2tl
+eXdvcmQ+PGtleXdvcmQ+TWljZTwva2V5d29yZD48a2V5d29yZD5NaWNyb3Njb3B5LCBGbHVvcmVz
+Y2VuY2UsIE11bHRpcGhvdG9uPC9rZXl3b3JkPjxrZXl3b3JkPlNpZ25hbCBUcmFuc2R1Y3Rpb248
+L2tleXdvcmQ+PC9rZXl3b3Jkcz48dXJscz48cmVsYXRlZC11cmxzPjx1cmw+aHR0cDovL3d3dy5u
+Y2JpLm5sbS5uaWguZ292L3B1Ym1lZC8xODk4NjYwNzwvdXJsPjwvcmVsYXRlZC11cmxzPjwvdXJs
+cz48aXNibj4xNDMxLTkyNzY8L2lzYm4+PHRpdGxlcz48dGl0bGU+Tm9ubGluZWFyIG9wdGljYWwg
+aW1hZ2luZyBvZiBjZWxsdWxhciBwcm9jZXNzZXMgaW4gYnJlYXN0IGNhbmNlci48L3RpdGxlPjxz
+ZWNvbmRhcnktdGl0bGU+TWljcm9zYyBNaWNyb2FuYWw8L3NlY29uZGFyeS10aXRsZT48L3RpdGxl
+cz48cGFnZXM+NTMyLTQ4PC9wYWdlcz48bnVtYmVyPjY8L251bWJlcj48Y29udHJpYnV0b3JzPjxh
+dXRob3JzPjxhdXRob3I+UHJvdmVuemFubywgUC4gUC48L2F1dGhvcj48YXV0aG9yPkVsaWNlaXJp
+LCBLLiBXLjwvYXV0aG9yPjxhdXRob3I+WWFuLCBMLjwvYXV0aG9yPjxhdXRob3I+QWRhLU5ndWVt
+YSwgQS48L2F1dGhvcj48YXV0aG9yPkNvbmtsaW4sIE0uIFcuPC9hdXRob3I+PGF1dGhvcj5Jbm1h
+biwgRC4gUi48L2F1dGhvcj48YXV0aG9yPktlZWx5LCBQLiBKLjwvYXV0aG9yPjwvYXV0aG9ycz48
+L2NvbnRyaWJ1dG9ycz48bGFuZ3VhZ2U+ZW5nPC9sYW5ndWFnZT48YWRkZWQtZGF0ZSBmb3JtYXQ9
+InV0YyI+MTMyNjg2NDg4MDwvYWRkZWQtZGF0ZT48cmVmLXR5cGUgbmFtZT0iSm91cm5hbCBBcnRp
+Y2xlIj4xNzwvcmVmLXR5cGU+PGF1dGgtYWRkcmVzcz5EZXBhcnRtZW50IG9mIFBoYXJtYWNvbG9n
+eSwgVW5pdmVyc2l0eSBvZiBXaXNjb25zaW4sIE1hZGlzb24sIFdJIDUzNzA2LCBVU0EuPC9hdXRo
+LWFkZHJlc3M+PHJlYy1udW1iZXI+MzY8L3JlYy1udW1iZXI+PGxhc3QtdXBkYXRlZC1kYXRlIGZv
+cm1hdD0idXRjIj4xMzI2ODY0ODgwPC9sYXN0LXVwZGF0ZWQtZGF0ZT48YWNjZXNzaW9uLW51bT4x
+ODk4NjYwNzwvYWNjZXNzaW9uLW51bT48ZWxlY3Ryb25pYy1yZXNvdXJjZS1udW0+UzE0MzE5Mjc2
+MDgwODA4ODQgW3BpaV0mI3hEOyYjeEE7MTAuMTAxNy9TMTQzMTkyNzYwODA4MDg4NDwvZWxlY3Ry
+b25pYy1yZXNvdXJjZS1udW0+PHZvbHVtZT4xNDwvdm9sdW1lPjwvcmVjb3JkPjwvQ2l0ZT48L0Vu
+ZE5vdGU+AG==
+</w:fldData>
+        </w:fldChar>
+      </w:r>
+      <w:r>
+        <w:instrText xml:space="preserve"> ADDIN EN.CITE.DATA </w:instrText>
+      </w:r>
+      <w:r>
+        <w:fldChar w:fldCharType="end"/>
+      </w:r>
+      <w:r>
+        <w:fldChar w:fldCharType="separate"/>
+      </w:r>
+      <w:r>
+        <w:rPr>
+          <w:noProof/>
+        </w:rPr>
+        <w:t>(1-3)</w:t>
+      </w:r>
+      <w:r>
+        <w:fldChar w:fldCharType="end"/>
+      </w:r>
+      <w:r>
+        <w:t>.</w:t>
       </w:r>
       <w:r>
         <w:t xml:space="preserve"> For example, </w:t>
@@ -1238,7 +1455,7 @@
         <w:fldChar w:fldCharType="begin"/>
       </w:r>
       <w:r>
-        <w:instrText xml:space="preserve"> ADDIN EN.CITE &lt;EndNote&gt;&lt;Cite&gt;&lt;Author&gt;Conklin&lt;/Author&gt;&lt;Year&gt;2011&lt;/Year&gt;&lt;IDText&gt;Aligned collagen is a prognostic signature for survival in human breast carcinoma.&lt;/IDText&gt;&lt;DisplayText&gt;(1)&lt;/DisplayText&gt;&lt;record&gt;&lt;dates&gt;&lt;pub-dates&gt;&lt;date&gt;Mar&lt;/date&gt;&lt;/pub-dates&gt;&lt;year&gt;2011&lt;/year&gt;&lt;/dates&gt;&lt;keywords&gt;&lt;keyword&gt;Biopsy&lt;/keyword&gt;&lt;keyword&gt;Breast Neoplasms&lt;/keyword&gt;&lt;keyword&gt;Collagen&lt;/keyword&gt;&lt;keyword&gt;Diagnostic Imaging&lt;/keyword&gt;&lt;keyword&gt;Female&lt;/keyword&gt;&lt;keyword&gt;Humans&lt;/keyword&gt;&lt;keyword&gt;Multivariate Analysis&lt;/keyword&gt;&lt;keyword&gt;Prognosis&lt;/keyword&gt;&lt;keyword&gt;Regression Analysis&lt;/keyword&gt;&lt;keyword&gt;Survival Analysis&lt;/keyword&gt;&lt;keyword&gt;Tumor Markers, Biological&lt;/keyword&gt;&lt;/keywords&gt;&lt;urls&gt;&lt;related-urls&gt;&lt;url&gt;http://www.ncbi.nlm.nih.gov/pubmed/21356373&lt;/url&gt;&lt;/related-urls&gt;&lt;/urls&gt;&lt;isbn&gt;1525-2191&lt;/isbn&gt;&lt;custom2&gt;PMC3070581&lt;/custom2&gt;&lt;titles&gt;&lt;title&gt;Aligned collagen is a prognostic signature for survival in human breast carcinoma.&lt;/title&gt;&lt;secondary-title&gt;Am J Pathol&lt;/secondary-title&gt;&lt;/titles&gt;&lt;pages&gt;1221-32&lt;/pages&gt;&lt;number&gt;3&lt;/number&gt;&lt;contributors&gt;&lt;authors&gt;&lt;author&gt;Conklin, M. W.&lt;/author&gt;&lt;author&gt;Eickhoff, J. C.&lt;/author&gt;&lt;author&gt;Riching, K. M.&lt;/author&gt;&lt;author&gt;Pehlke, C. A.&lt;/author&gt;&lt;author&gt;Eliceiri, K. W.&lt;/author&gt;&lt;author&gt;Provenzano, P. P.&lt;/author&gt;&lt;author&gt;Friedl, A.&lt;/author&gt;&lt;author&gt;Keely, P. J.&lt;/author&gt;&lt;/authors&gt;&lt;/contributors&gt;&lt;language&gt;eng&lt;/language&gt;&lt;added-date format="utc"&gt;1326864880&lt;/added-date&gt;&lt;ref-type name="Journal Article"&gt;17&lt;/ref-type&gt;&lt;auth-address&gt;Department of Pharmacology, and the Laboratory for Molecular Biology, University of Wisconsin, Madison, Wisconsin 53706, USA.&lt;/auth-address&gt;&lt;rec-number&gt;28&lt;/rec-number&gt;&lt;last-updated-date format="utc"&gt;1326864880&lt;/last-updated-date&gt;&lt;accession-num&gt;21356373&lt;/accession-num&gt;&lt;electronic-resource-num&gt;S0002-9440(10)00233-6 [pii]&amp;#xD;&amp;#xA;10.1016/j.ajpath.2010.11.076&lt;/electronic-resource-num&gt;&lt;volume&gt;178&lt;/volume&gt;&lt;/record&gt;&lt;/Cite&gt;&lt;/EndNote&gt;</w:instrText>
+        <w:instrText xml:space="preserve"> ADDIN EN.CITE &lt;EndNote&gt;&lt;Cite&gt;&lt;Author&gt;Conklin&lt;/Author&gt;&lt;Year&gt;2011&lt;/Year&gt;&lt;IDText&gt;Aligned collagen is a prognostic signature for survival in human breast carcinoma.&lt;/IDText&gt;&lt;DisplayText&gt;(4)&lt;/DisplayText&gt;&lt;record&gt;&lt;dates&gt;&lt;pub-dates&gt;&lt;date&gt;Mar&lt;/date&gt;&lt;/pub-dates&gt;&lt;year&gt;2011&lt;/year&gt;&lt;/dates&gt;&lt;keywords&gt;&lt;keyword&gt;Biopsy&lt;/keyword&gt;&lt;keyword&gt;Breast Neoplasms&lt;/keyword&gt;&lt;keyword&gt;Collagen&lt;/keyword&gt;&lt;keyword&gt;Diagnostic Imaging&lt;/keyword&gt;&lt;keyword&gt;Female&lt;/keyword&gt;&lt;keyword&gt;Humans&lt;/keyword&gt;&lt;keyword&gt;Multivariate Analysis&lt;/keyword&gt;&lt;keyword&gt;Prognosis&lt;/keyword&gt;&lt;keyword&gt;Regression Analysis&lt;/keyword&gt;&lt;keyword&gt;Survival Analysis&lt;/keyword&gt;&lt;keyword&gt;Tumor Markers, Biological&lt;/keyword&gt;&lt;/keywords&gt;&lt;urls&gt;&lt;related-urls&gt;&lt;url&gt;http://www.ncbi.nlm.nih.gov/pubmed/21356373&lt;/url&gt;&lt;/related-urls&gt;&lt;/urls&gt;&lt;isbn&gt;1525-2191&lt;/isbn&gt;&lt;custom2&gt;PMC3070581&lt;/custom2&gt;&lt;titles&gt;&lt;title&gt;Aligned collagen is a prognostic signature for survival in human breast carcinoma.&lt;/title&gt;&lt;secondary-title&gt;Am J Pathol&lt;/secondary-title&gt;&lt;/titles&gt;&lt;pages&gt;1221-32&lt;/pages&gt;&lt;number&gt;3&lt;/number&gt;&lt;contributors&gt;&lt;authors&gt;&lt;author&gt;Conklin, M. W.&lt;/author&gt;&lt;author&gt;Eickhoff, J. C.&lt;/author&gt;&lt;author&gt;Riching, K. M.&lt;/author&gt;&lt;author&gt;Pehlke, C. A.&lt;/author&gt;&lt;author&gt;Eliceiri, K. W.&lt;/author&gt;&lt;author&gt;Provenzano, P. P.&lt;/author&gt;&lt;author&gt;Friedl, A.&lt;/author&gt;&lt;author&gt;Keely, P. J.&lt;/author&gt;&lt;/authors&gt;&lt;/contributors&gt;&lt;language&gt;eng&lt;/language&gt;&lt;added-date format="utc"&gt;1326864880&lt;/added-date&gt;&lt;ref-type name="Journal Article"&gt;17&lt;/ref-type&gt;&lt;auth-address&gt;Department of Pharmacology, and the Laboratory for Molecular Biology, University of Wisconsin, Madison, Wisconsin 53706, USA.&lt;/auth-address&gt;&lt;rec-number&gt;28&lt;/rec-number&gt;&lt;last-updated-date format="utc"&gt;1326864880&lt;/last-updated-date&gt;&lt;accession-num&gt;21356373&lt;/accession-num&gt;&lt;electronic-resource-num&gt;S0002-9440(10)00233-6 [pii]&amp;#xD;&amp;#xA;10.1016/j.ajpath.2010.11.076&lt;/electronic-resource-num&gt;&lt;volume&gt;178&lt;/volume&gt;&lt;/record&gt;&lt;/Cite&gt;&lt;/EndNote&gt;</w:instrText>
       </w:r>
       <w:r>
         <w:fldChar w:fldCharType="separate"/>
@@ -1247,7 +1464,7 @@
         <w:rPr>
           <w:noProof/>
         </w:rPr>
-        <w:t>(1)</w:t>
+        <w:t>(4)</w:t>
       </w:r>
       <w:r>
         <w:fldChar w:fldCharType="end"/>
@@ -1267,7 +1484,7 @@
         <w:fldChar w:fldCharType="begin"/>
       </w:r>
       <w:r>
-        <w:instrText xml:space="preserve"> ADDIN EN.CITE &lt;EndNote&gt;&lt;Cite&gt;&lt;Author&gt;Raub&lt;/Author&gt;&lt;Year&gt;2007&lt;/Year&gt;&lt;IDText&gt;Noninvasive assessment of collagen gel microstructure and mechanics using multiphoton microscopy.&lt;/IDText&gt;&lt;DisplayText&gt;(2)&lt;/DisplayText&gt;&lt;record&gt;&lt;dates&gt;&lt;pub-dates&gt;&lt;date&gt;Mar&lt;/date&gt;&lt;/pub-dates&gt;&lt;year&gt;2007&lt;/year&gt;&lt;/dates&gt;&lt;keywords&gt;&lt;keyword&gt;Biomechanics&lt;/keyword&gt;&lt;keyword&gt;Collagen Type I&lt;/keyword&gt;&lt;keyword&gt;Elasticity&lt;/keyword&gt;&lt;keyword&gt;Image Interpretation, Computer-Assisted&lt;/keyword&gt;&lt;keyword&gt;Microscopy, Fluorescence, Multiphoton&lt;/keyword&gt;&lt;keyword&gt;Molecular Conformation&lt;/keyword&gt;&lt;keyword&gt;Particle Size&lt;/keyword&gt;&lt;keyword&gt;Stress, Mechanical&lt;/keyword&gt;&lt;/keywords&gt;&lt;urls&gt;&lt;related-urls&gt;&lt;url&gt;http://www.ncbi.nlm.nih.gov/pubmed/17172303&lt;/url&gt;&lt;/related-urls&gt;&lt;/urls&gt;&lt;isbn&gt;0006-3495&lt;/isbn&gt;&lt;custom2&gt;PMC1861799&lt;/custom2&gt;&lt;titles&gt;&lt;title&gt;Noninvasive assessment of collagen gel microstructure and mechanics using multiphoton microscopy.&lt;/title&gt;&lt;secondary-title&gt;Biophys J&lt;/secondary-title&gt;&lt;/titles&gt;&lt;pages&gt;2212-22&lt;/pages&gt;&lt;number&gt;6&lt;/number&gt;&lt;contributors&gt;&lt;authors&gt;&lt;author&gt;Raub, C. B.&lt;/author&gt;&lt;author&gt;Suresh, V.&lt;/author&gt;&lt;author&gt;Krasieva, T.&lt;/author&gt;&lt;author&gt;Lyubovitsky, J.&lt;/author&gt;&lt;author&gt;Mih, J. D.&lt;/author&gt;&lt;author&gt;Putnam, A. J.&lt;/author&gt;&lt;author&gt;Tromberg, B. J.&lt;/author&gt;&lt;author&gt;George, S. C.&lt;/author&gt;&lt;/authors&gt;&lt;/contributors&gt;&lt;language&gt;eng&lt;/language&gt;&lt;added-date format="utc"&gt;1327468958&lt;/added-date&gt;&lt;ref-type name="Journal Article"&gt;17&lt;/ref-type&gt;&lt;auth-address&gt;Department of Biomedical Engineering, University of California Irvine, Irvine, California 92697-2715, USA.&lt;/auth-address&gt;&lt;rec-number&gt;72&lt;/rec-number&gt;&lt;last-updated-date format="utc"&gt;1327468958&lt;/last-updated-date&gt;&lt;accession-num&gt;17172303&lt;/accession-num&gt;&lt;electronic-resource-num&gt;S0006-3495(07)71024-X [pii]&amp;#xD;&amp;#xA;10.1529/biophysj.106.097998&lt;/electronic-resource-num&gt;&lt;volume&gt;92&lt;/volume&gt;&lt;/record&gt;&lt;/Cite&gt;&lt;/EndNote&gt;</w:instrText>
+        <w:instrText xml:space="preserve"> ADDIN EN.CITE &lt;EndNote&gt;&lt;Cite&gt;&lt;Author&gt;Raub&lt;/Author&gt;&lt;Year&gt;2007&lt;/Year&gt;&lt;IDText&gt;Noninvasive assessment of collagen gel microstructure and mechanics using multiphoton microscopy.&lt;/IDText&gt;&lt;DisplayText&gt;(5)&lt;/DisplayText&gt;&lt;record&gt;&lt;dates&gt;&lt;pub-dates&gt;&lt;date&gt;Mar&lt;/date&gt;&lt;/pub-dates&gt;&lt;year&gt;2007&lt;/year&gt;&lt;/dates&gt;&lt;keywords&gt;&lt;keyword&gt;Biomechanics&lt;/keyword&gt;&lt;keyword&gt;Collagen Type I&lt;/keyword&gt;&lt;keyword&gt;Elasticity&lt;/keyword&gt;&lt;keyword&gt;Image Interpretation, Computer-Assisted&lt;/keyword&gt;&lt;keyword&gt;Microscopy, Fluorescence, Multiphoton&lt;/keyword&gt;&lt;keyword&gt;Molecular Conformation&lt;/keyword&gt;&lt;keyword&gt;Particle Size&lt;/keyword&gt;&lt;keyword&gt;Stress, Mechanical&lt;/keyword&gt;&lt;/keywords&gt;&lt;urls&gt;&lt;related-urls&gt;&lt;url&gt;http://www.ncbi.nlm.nih.gov/pubmed/17172303&lt;/url&gt;&lt;/related-urls&gt;&lt;/urls&gt;&lt;isbn&gt;0006-3495&lt;/isbn&gt;&lt;custom2&gt;PMC1861799&lt;/custom2&gt;&lt;titles&gt;&lt;title&gt;Noninvasive assessment of collagen gel microstructure and mechanics using multiphoton microscopy.&lt;/title&gt;&lt;secondary-title&gt;Biophys J&lt;/secondary-title&gt;&lt;/titles&gt;&lt;pages&gt;2212-22&lt;/pages&gt;&lt;number&gt;6&lt;/number&gt;&lt;contributors&gt;&lt;authors&gt;&lt;author&gt;Raub, C. B.&lt;/author&gt;&lt;author&gt;Suresh, V.&lt;/author&gt;&lt;author&gt;Krasieva, T.&lt;/author&gt;&lt;author&gt;Lyubovitsky, J.&lt;/author&gt;&lt;author&gt;Mih, J. D.&lt;/author&gt;&lt;author&gt;Putnam, A. J.&lt;/author&gt;&lt;author&gt;Tromberg, B. J.&lt;/author&gt;&lt;author&gt;George, S. C.&lt;/author&gt;&lt;/authors&gt;&lt;/contributors&gt;&lt;language&gt;eng&lt;/language&gt;&lt;added-date format="utc"&gt;1327468958&lt;/added-date&gt;&lt;ref-type name="Journal Article"&gt;17&lt;/ref-type&gt;&lt;auth-address&gt;Department of Biomedical Engineering, University of California Irvine, Irvine, California 92697-2715, USA.&lt;/auth-address&gt;&lt;rec-number&gt;72&lt;/rec-number&gt;&lt;last-updated-date format="utc"&gt;1327468958&lt;/last-updated-date&gt;&lt;accession-num&gt;17172303&lt;/accession-num&gt;&lt;electronic-resource-num&gt;S0006-3495(07)71024-X [pii]&amp;#xD;&amp;#xA;10.1529/biophysj.106.097998&lt;/electronic-resource-num&gt;&lt;volume&gt;92&lt;/volume&gt;&lt;/record&gt;&lt;/Cite&gt;&lt;/EndNote&gt;</w:instrText>
       </w:r>
       <w:r>
         <w:fldChar w:fldCharType="separate"/>
@@ -1276,7 +1493,7 @@
         <w:rPr>
           <w:noProof/>
         </w:rPr>
-        <w:t>(2)</w:t>
+        <w:t>(5)</w:t>
       </w:r>
       <w:r>
         <w:fldChar w:fldCharType="end"/>
@@ -1293,7 +1510,13 @@
       </w:r>
       <w:proofErr w:type="spellEnd"/>
       <w:r>
-        <w:t xml:space="preserve">, a common in-vitro tissue model. </w:t>
+        <w:t>, a common in-vitro tissue model</w:t>
+      </w:r>
+      <w:r>
+        <w:t xml:space="preserve"> for studying cell motility</w:t>
+      </w:r>
+      <w:r>
+        <w:t xml:space="preserve">. </w:t>
       </w:r>
       <w:proofErr w:type="spellStart"/>
       <w:r>
@@ -1307,7 +1530,7 @@
         <w:fldChar w:fldCharType="begin"/>
       </w:r>
       <w:r>
-        <w:instrText xml:space="preserve"> ADDIN EN.CITE &lt;EndNote&gt;&lt;Cite&gt;&lt;Author&gt;Nadiarnykh&lt;/Author&gt;&lt;Year&gt;2010&lt;/Year&gt;&lt;IDText&gt;Alterations of the extracellular matrix in ovarian cancer studied by Second Harmonic Generation imaging microscopy&lt;/IDText&gt;&lt;DisplayText&gt;(3)&lt;/DisplayText&gt;&lt;record&gt;&lt;dates&gt;&lt;pub-dates&gt;&lt;date&gt;Mar 11&lt;/date&gt;&lt;/pub-dates&gt;&lt;year&gt;2010&lt;/year&gt;&lt;/dates&gt;&lt;urls&gt;&lt;related-urls&gt;&lt;url&gt;&amp;lt;Go to ISI&amp;gt;://WOS:000275797700003&lt;/url&gt;&lt;/related-urls&gt;&lt;/urls&gt;&lt;isbn&gt;1471-2407&lt;/isbn&gt;&lt;titles&gt;&lt;title&gt;Alterations of the extracellular matrix in ovarian cancer studied by Second Harmonic Generation imaging microscopy&lt;/title&gt;&lt;secondary-title&gt;Bmc Cancer&lt;/secondary-title&gt;&lt;/titles&gt;&lt;contributors&gt;&lt;authors&gt;&lt;author&gt;Nadiarnykh, Oleg&lt;/author&gt;&lt;author&gt;LaComb, Ronald B.&lt;/author&gt;&lt;author&gt;Brewer, Molly A.&lt;/author&gt;&lt;author&gt;Campagnola, Paul J.&lt;/author&gt;&lt;/authors&gt;&lt;/contributors&gt;&lt;custom7&gt;94&lt;/custom7&gt;&lt;added-date format="utc"&gt;1347380067&lt;/added-date&gt;&lt;ref-type name="Journal Article"&gt;17&lt;/ref-type&gt;&lt;rec-number&gt;288&lt;/rec-number&gt;&lt;last-updated-date format="utc"&gt;1347380156&lt;/last-updated-date&gt;&lt;accession-num&gt;WOS:000275797700003&lt;/accession-num&gt;&lt;electronic-resource-num&gt;10.1186/1471-2407-10-94&lt;/electronic-resource-num&gt;&lt;volume&gt;10&lt;/volume&gt;&lt;/record&gt;&lt;/Cite&gt;&lt;/EndNote&gt;</w:instrText>
+        <w:instrText xml:space="preserve"> ADDIN EN.CITE &lt;EndNote&gt;&lt;Cite&gt;&lt;Author&gt;Nadiarnykh&lt;/Author&gt;&lt;Year&gt;2010&lt;/Year&gt;&lt;IDText&gt;Alterations of the extracellular matrix in ovarian cancer studied by Second Harmonic Generation imaging microscopy&lt;/IDText&gt;&lt;DisplayText&gt;(6)&lt;/DisplayText&gt;&lt;record&gt;&lt;dates&gt;&lt;pub-dates&gt;&lt;date&gt;Mar 11&lt;/date&gt;&lt;/pub-dates&gt;&lt;year&gt;2010&lt;/year&gt;&lt;/dates&gt;&lt;urls&gt;&lt;related-urls&gt;&lt;url&gt;&amp;lt;Go to ISI&amp;gt;://WOS:000275797700003&lt;/url&gt;&lt;/related-urls&gt;&lt;/urls&gt;&lt;isbn&gt;1471-2407&lt;/isbn&gt;&lt;titles&gt;&lt;title&gt;Alterations of the extracellular matrix in ovarian cancer studied by Second Harmonic Generation imaging microscopy&lt;/title&gt;&lt;secondary-title&gt;Bmc Cancer&lt;/secondary-title&gt;&lt;/titles&gt;&lt;contributors&gt;&lt;authors&gt;&lt;author&gt;Nadiarnykh, Oleg&lt;/author&gt;&lt;author&gt;LaComb, Ronald B.&lt;/author&gt;&lt;author&gt;Brewer, Molly A.&lt;/author&gt;&lt;author&gt;Campagnola, Paul J.&lt;/author&gt;&lt;/authors&gt;&lt;/contributors&gt;&lt;custom7&gt;94&lt;/custom7&gt;&lt;added-date format="utc"&gt;1347380067&lt;/added-date&gt;&lt;ref-type name="Journal Article"&gt;17&lt;/ref-type&gt;&lt;rec-number&gt;288&lt;/rec-number&gt;&lt;last-updated-date format="utc"&gt;1347380156&lt;/last-updated-date&gt;&lt;accession-num&gt;WOS:000275797700003&lt;/accession-num&gt;&lt;electronic-resource-num&gt;10.1186/1471-2407-10-94&lt;/electronic-resource-num&gt;&lt;volume&gt;10&lt;/volume&gt;&lt;/record&gt;&lt;/Cite&gt;&lt;/EndNote&gt;</w:instrText>
       </w:r>
       <w:r>
         <w:fldChar w:fldCharType="separate"/>
@@ -1316,7 +1539,7 @@
         <w:rPr>
           <w:noProof/>
         </w:rPr>
-        <w:t>(3)</w:t>
+        <w:t>(6)</w:t>
       </w:r>
       <w:r>
         <w:fldChar w:fldCharType="end"/>
@@ -1328,7 +1551,7 @@
         <w:fldChar w:fldCharType="begin"/>
       </w:r>
       <w:r>
-        <w:instrText xml:space="preserve"> ADDIN EN.CITE &lt;EndNote&gt;&lt;Cite&gt;&lt;Author&gt;Watson&lt;/Author&gt;&lt;Year&gt;2012&lt;/Year&gt;&lt;IDText&gt;Analysis of second-harmonic-generation microscopy in a mouse model of ovarian carcinoma&lt;/IDText&gt;&lt;DisplayText&gt;(4)&lt;/DisplayText&gt;&lt;record&gt;&lt;dates&gt;&lt;pub-dates&gt;&lt;date&gt;2012-Jul&lt;/date&gt;&lt;/pub-dates&gt;&lt;year&gt;2012&lt;/year&gt;&lt;/dates&gt;&lt;urls&gt;&lt;related-urls&gt;&lt;url&gt;&amp;lt;Go to ISI&amp;gt;://MEDLINE:22894485&lt;/url&gt;&lt;/related-urls&gt;&lt;/urls&gt;&lt;isbn&gt;1560-2281&lt;/isbn&gt;&lt;titles&gt;&lt;title&gt;Analysis of second-harmonic-generation microscopy in a mouse model of ovarian carcinoma&lt;/title&gt;&lt;secondary-title&gt;Journal of biomedical optics&lt;/secondary-title&gt;&lt;/titles&gt;&lt;number&gt;7&lt;/number&gt;&lt;contributors&gt;&lt;authors&gt;&lt;author&gt;Watson, Jennifer M.&lt;/author&gt;&lt;author&gt;Rice, Photini F.&lt;/author&gt;&lt;author&gt;Marion, Samuel L.&lt;/author&gt;&lt;author&gt;Brewer, Molly A.&lt;/author&gt;&lt;author&gt;Davis, John R.&lt;/author&gt;&lt;author&gt;Rodriguez, Jeffrey J.&lt;/author&gt;&lt;author&gt;Utzinger, Urs&lt;/author&gt;&lt;author&gt;Hoyer, Patricia B.&lt;/author&gt;&lt;author&gt;Barton, Jennifer K.&lt;/author&gt;&lt;/authors&gt;&lt;/contributors&gt;&lt;added-date format="utc"&gt;1347381279&lt;/added-date&gt;&lt;ref-type name="Journal Article"&gt;17&lt;/ref-type&gt;&lt;rec-number&gt;291&lt;/rec-number&gt;&lt;last-updated-date format="utc"&gt;1347381872&lt;/last-updated-date&gt;&lt;accession-num&gt;MEDLINE:22894485&lt;/accession-num&gt;&lt;volume&gt;17&lt;/volume&gt;&lt;/record&gt;&lt;/Cite&gt;&lt;/EndNote&gt;</w:instrText>
+        <w:instrText xml:space="preserve"> ADDIN EN.CITE &lt;EndNote&gt;&lt;Cite&gt;&lt;Author&gt;Watson&lt;/Author&gt;&lt;Year&gt;2012&lt;/Year&gt;&lt;IDText&gt;Analysis of second-harmonic-generation microscopy in a mouse model of ovarian carcinoma&lt;/IDText&gt;&lt;DisplayText&gt;(7)&lt;/DisplayText&gt;&lt;record&gt;&lt;dates&gt;&lt;pub-dates&gt;&lt;date&gt;2012-Jul&lt;/date&gt;&lt;/pub-dates&gt;&lt;year&gt;2012&lt;/year&gt;&lt;/dates&gt;&lt;urls&gt;&lt;related-urls&gt;&lt;url&gt;&amp;lt;Go to ISI&amp;gt;://MEDLINE:22894485&lt;/url&gt;&lt;/related-urls&gt;&lt;/urls&gt;&lt;isbn&gt;1560-2281&lt;/isbn&gt;&lt;titles&gt;&lt;title&gt;Analysis of second-harmonic-generation microscopy in a mouse model of ovarian carcinoma&lt;/title&gt;&lt;secondary-title&gt;Journal of biomedical optics&lt;/secondary-title&gt;&lt;/titles&gt;&lt;number&gt;7&lt;/number&gt;&lt;contributors&gt;&lt;authors&gt;&lt;author&gt;Watson, Jennifer M.&lt;/author&gt;&lt;author&gt;Rice, Photini F.&lt;/author&gt;&lt;author&gt;Marion, Samuel L.&lt;/author&gt;&lt;author&gt;Brewer, Molly A.&lt;/author&gt;&lt;author&gt;Davis, John R.&lt;/author&gt;&lt;author&gt;Rodriguez, Jeffrey J.&lt;/author&gt;&lt;author&gt;Utzinger, Urs&lt;/author&gt;&lt;author&gt;Hoyer, Patricia B.&lt;/author&gt;&lt;author&gt;Barton, Jennifer K.&lt;/author&gt;&lt;/authors&gt;&lt;/contributors&gt;&lt;added-date format="utc"&gt;1347381279&lt;/added-date&gt;&lt;ref-type name="Journal Article"&gt;17&lt;/ref-type&gt;&lt;rec-number&gt;291&lt;/rec-number&gt;&lt;last-updated-date format="utc"&gt;1347381872&lt;/last-updated-date&gt;&lt;accession-num&gt;MEDLINE:22894485&lt;/accession-num&gt;&lt;volume&gt;17&lt;/volume&gt;&lt;/record&gt;&lt;/Cite&gt;&lt;/EndNote&gt;</w:instrText>
       </w:r>
       <w:r>
         <w:fldChar w:fldCharType="separate"/>
@@ -1337,7 +1560,7 @@
         <w:rPr>
           <w:noProof/>
         </w:rPr>
-        <w:t>(4)</w:t>
+        <w:t>(7)</w:t>
       </w:r>
       <w:r>
         <w:fldChar w:fldCharType="end"/>
@@ -1682,16 +1905,19 @@
         <w:t>to quantify</w:t>
       </w:r>
       <w:r>
-        <w:t xml:space="preserve"> the architecture of collagen networks in images, n</w:t>
-      </w:r>
-      <w:r>
-        <w:t>o</w:t>
-      </w:r>
-      <w:r>
-        <w:t xml:space="preserve">ne have the ability to extract </w:t>
-      </w:r>
-      <w:r>
-        <w:t>fiber based</w:t>
+        <w:t xml:space="preserve"> the architecture o</w:t>
+      </w:r>
+      <w:r>
+        <w:t>f collagen networks in images, there are limited tools that</w:t>
+      </w:r>
+      <w:r>
+        <w:t xml:space="preserve"> have the ability to extract </w:t>
+      </w:r>
+      <w:r>
+        <w:t xml:space="preserve">fiber </w:t>
+      </w:r>
+      <w:r>
+        <w:t>level</w:t>
       </w:r>
       <w:r>
         <w:t xml:space="preserve"> feature</w:t>
@@ -1738,7 +1964,7 @@
         <w:fldChar w:fldCharType="begin"/>
       </w:r>
       <w:r>
-        <w:instrText xml:space="preserve"> ADDIN EN.CITE &lt;EndNote&gt;&lt;Cite&gt;&lt;Author&gt;G.&lt;/Author&gt;&lt;Year&gt;2008&lt;/Year&gt;&lt;IDText&gt;Analysis of collagen fibre shape changes in breast cancer&lt;/IDText&gt;&lt;DisplayText&gt;(5)&lt;/DisplayText&gt;&lt;record&gt;&lt;urls&gt;&lt;related-urls&gt;&lt;url&gt;http://stacks.iop.org/0031-9155/53/i=23/a=001&lt;/url&gt;&lt;/related-urls&gt;&lt;/urls&gt;&lt;isbn&gt;0031-9155&lt;/isbn&gt;&lt;titles&gt;&lt;title&gt;Analysis of collagen fibre shape changes in breast cancer&lt;/title&gt;&lt;secondary-title&gt;Physics in Medicine and Biology&lt;/secondary-title&gt;&lt;/titles&gt;&lt;pages&gt;6641&lt;/pages&gt;&lt;number&gt;23&lt;/number&gt;&lt;contributors&gt;&lt;authors&gt;&lt;author&gt;G. Falzon and S Pearson and R Murison&lt;/author&gt;&lt;/authors&gt;&lt;/contributors&gt;&lt;added-date format="utc"&gt;1331311043&lt;/added-date&gt;&lt;ref-type name="Journal Article"&gt;17&lt;/ref-type&gt;&lt;dates&gt;&lt;year&gt;2008&lt;/year&gt;&lt;/dates&gt;&lt;rec-number&gt;150&lt;/rec-number&gt;&lt;last-updated-date format="utc"&gt;1331311043&lt;/last-updated-date&gt;&lt;volume&gt;53&lt;/volume&gt;&lt;/record&gt;&lt;/Cite&gt;&lt;/EndNote&gt;</w:instrText>
+        <w:instrText xml:space="preserve"> ADDIN EN.CITE &lt;EndNote&gt;&lt;Cite&gt;&lt;Author&gt;G.&lt;/Author&gt;&lt;Year&gt;2008&lt;/Year&gt;&lt;IDText&gt;Analysis of collagen fibre shape changes in breast cancer&lt;/IDText&gt;&lt;DisplayText&gt;(8)&lt;/DisplayText&gt;&lt;record&gt;&lt;urls&gt;&lt;related-urls&gt;&lt;url&gt;http://stacks.iop.org/0031-9155/53/i=23/a=001&lt;/url&gt;&lt;/related-urls&gt;&lt;/urls&gt;&lt;isbn&gt;0031-9155&lt;/isbn&gt;&lt;titles&gt;&lt;title&gt;Analysis of collagen fibre shape changes in breast cancer&lt;/title&gt;&lt;secondary-title&gt;Physics in Medicine and Biology&lt;/secondary-title&gt;&lt;/titles&gt;&lt;pages&gt;6641&lt;/pages&gt;&lt;number&gt;23&lt;/number&gt;&lt;contributors&gt;&lt;authors&gt;&lt;author&gt;G. Falzon and S Pearson and R Murison&lt;/author&gt;&lt;/authors&gt;&lt;/contributors&gt;&lt;added-date format="utc"&gt;1331311043&lt;/added-date&gt;&lt;ref-type name="Journal Article"&gt;17&lt;/ref-type&gt;&lt;dates&gt;&lt;year&gt;2008&lt;/year&gt;&lt;/dates&gt;&lt;rec-number&gt;150&lt;/rec-number&gt;&lt;last-updated-date format="utc"&gt;1331311043&lt;/last-updated-date&gt;&lt;volume&gt;53&lt;/volume&gt;&lt;/record&gt;&lt;/Cite&gt;&lt;/EndNote&gt;</w:instrText>
       </w:r>
       <w:r>
         <w:fldChar w:fldCharType="separate"/>
@@ -1747,7 +1973,7 @@
         <w:rPr>
           <w:noProof/>
         </w:rPr>
-        <w:t>(5)</w:t>
+        <w:t>(8)</w:t>
       </w:r>
       <w:r>
         <w:fldChar w:fldCharType="end"/>
@@ -1770,7 +1996,7 @@
         <w:fldChar w:fldCharType="begin"/>
       </w:r>
       <w:r>
-        <w:instrText xml:space="preserve"> ADDIN EN.CITE &lt;EndNote&gt;&lt;Cite&gt;&lt;Author&gt;Bayan&lt;/Author&gt;&lt;Year&gt;2009&lt;/Year&gt;&lt;IDText&gt;Fully automated, quantitative, noninvasive assessment of collagen fiber content and organization in thick collagen gels&lt;/IDText&gt;&lt;DisplayText&gt;(6)&lt;/DisplayText&gt;&lt;record&gt;&lt;keywords&gt;&lt;keyword&gt;biomedical optical imaging&lt;/keyword&gt;&lt;keyword&gt;cellular biophysics&lt;/keyword&gt;&lt;keyword&gt;diseases&lt;/keyword&gt;&lt;keyword&gt;feature extraction&lt;/keyword&gt;&lt;keyword&gt;Fourier transforms&lt;/keyword&gt;&lt;keyword&gt;Hough transforms&lt;/keyword&gt;&lt;keyword&gt;laser applications in medicine&lt;/keyword&gt;&lt;keyword&gt;medical image processing&lt;/keyword&gt;&lt;keyword&gt;molecular biophysics&lt;/keyword&gt;&lt;keyword&gt;optical harmonic generation&lt;/keyword&gt;&lt;keyword&gt;proteins&lt;/keyword&gt;&lt;keyword&gt;tissue engineering&lt;/keyword&gt;&lt;/keywords&gt;&lt;urls&gt;&lt;related-urls&gt;&lt;url&gt;http://dx.doi.org/10.1063/1.3116626&lt;/url&gt;&lt;/related-urls&gt;&lt;/urls&gt;&lt;titles&gt;&lt;title&gt;Fully automated, quantitative, noninvasive assessment of collagen fiber content and organization in thick collagen gels&lt;/title&gt;&lt;secondary-title&gt;Journal of Applied Physics&lt;/secondary-title&gt;&lt;/titles&gt;&lt;pages&gt;102042-11&lt;/pages&gt;&lt;number&gt;10&lt;/number&gt;&lt;contributors&gt;&lt;authors&gt;&lt;author&gt;Bayan, Christopher&lt;/author&gt;&lt;author&gt;Levitt, Jonathan M.&lt;/author&gt;&lt;author&gt;Miller, Eric&lt;/author&gt;&lt;author&gt;Kaplan, David&lt;/author&gt;&lt;author&gt;Georgakoudi, Irene&lt;/author&gt;&lt;/authors&gt;&lt;/contributors&gt;&lt;added-date format="utc"&gt;1331311057&lt;/added-date&gt;&lt;ref-type name="Journal Article"&gt;17&lt;/ref-type&gt;&lt;dates&gt;&lt;year&gt;2009&lt;/year&gt;&lt;/dates&gt;&lt;rec-number&gt;151&lt;/rec-number&gt;&lt;publisher&gt;AIP&lt;/publisher&gt;&lt;last-updated-date format="utc"&gt;1331311057&lt;/last-updated-date&gt;&lt;volume&gt;105&lt;/volume&gt;&lt;/record&gt;&lt;/Cite&gt;&lt;/EndNote&gt;</w:instrText>
+        <w:instrText xml:space="preserve"> ADDIN EN.CITE &lt;EndNote&gt;&lt;Cite&gt;&lt;Author&gt;Bayan&lt;/Author&gt;&lt;Year&gt;2009&lt;/Year&gt;&lt;IDText&gt;Fully automated, quantitative, noninvasive assessment of collagen fiber content and organization in thick collagen gels&lt;/IDText&gt;&lt;DisplayText&gt;(9)&lt;/DisplayText&gt;&lt;record&gt;&lt;keywords&gt;&lt;keyword&gt;biomedical optical imaging&lt;/keyword&gt;&lt;keyword&gt;cellular biophysics&lt;/keyword&gt;&lt;keyword&gt;diseases&lt;/keyword&gt;&lt;keyword&gt;feature extraction&lt;/keyword&gt;&lt;keyword&gt;Fourier transforms&lt;/keyword&gt;&lt;keyword&gt;Hough transforms&lt;/keyword&gt;&lt;keyword&gt;laser applications in medicine&lt;/keyword&gt;&lt;keyword&gt;medical image processing&lt;/keyword&gt;&lt;keyword&gt;molecular biophysics&lt;/keyword&gt;&lt;keyword&gt;optical harmonic generation&lt;/keyword&gt;&lt;keyword&gt;proteins&lt;/keyword&gt;&lt;keyword&gt;tissue engineering&lt;/keyword&gt;&lt;/keywords&gt;&lt;urls&gt;&lt;related-urls&gt;&lt;url&gt;http://dx.doi.org/10.1063/1.3116626&lt;/url&gt;&lt;/related-urls&gt;&lt;/urls&gt;&lt;titles&gt;&lt;title&gt;Fully automated, quantitative, noninvasive assessment of collagen fiber content and organization in thick collagen gels&lt;/title&gt;&lt;secondary-title&gt;Journal of Applied Physics&lt;/secondary-title&gt;&lt;/titles&gt;&lt;pages&gt;102042-11&lt;/pages&gt;&lt;number&gt;10&lt;/number&gt;&lt;contributors&gt;&lt;authors&gt;&lt;author&gt;Bayan, Christopher&lt;/author&gt;&lt;author&gt;Levitt, Jonathan M.&lt;/author&gt;&lt;author&gt;Miller, Eric&lt;/author&gt;&lt;author&gt;Kaplan, David&lt;/author&gt;&lt;author&gt;Georgakoudi, Irene&lt;/author&gt;&lt;/authors&gt;&lt;/contributors&gt;&lt;added-date format="utc"&gt;1331311057&lt;/added-date&gt;&lt;ref-type name="Journal Article"&gt;17&lt;/ref-type&gt;&lt;dates&gt;&lt;year&gt;2009&lt;/year&gt;&lt;/dates&gt;&lt;rec-number&gt;151&lt;/rec-number&gt;&lt;publisher&gt;AIP&lt;/publisher&gt;&lt;last-updated-date format="utc"&gt;1331311057&lt;/last-updated-date&gt;&lt;volume&gt;105&lt;/volume&gt;&lt;/record&gt;&lt;/Cite&gt;&lt;/EndNote&gt;</w:instrText>
       </w:r>
       <w:r>
         <w:fldChar w:fldCharType="separate"/>
@@ -1779,7 +2005,7 @@
         <w:rPr>
           <w:noProof/>
         </w:rPr>
-        <w:t>(6)</w:t>
+        <w:t>(9)</w:t>
       </w:r>
       <w:r>
         <w:fldChar w:fldCharType="end"/>
@@ -1789,11 +2015,17 @@
       </w:r>
       <w:proofErr w:type="spellStart"/>
       <w:r>
-        <w:t>Curvelet</w:t>
+        <w:t>Cur</w:t>
+      </w:r>
+      <w:r>
+        <w:t>velet</w:t>
       </w:r>
       <w:proofErr w:type="spellEnd"/>
       <w:r>
-        <w:t xml:space="preserve"> transform method published by </w:t>
+        <w:t xml:space="preserve"> transform method</w:t>
+      </w:r>
+      <w:r>
+        <w:t xml:space="preserve"> by </w:t>
       </w:r>
       <w:proofErr w:type="spellStart"/>
       <w:r>
@@ -1807,7 +2039,7 @@
         <w:fldChar w:fldCharType="begin"/>
       </w:r>
       <w:r>
-        <w:instrText xml:space="preserve"> ADDIN EN.CITE &lt;EndNote&gt;&lt;Cite&gt;&lt;Author&gt;Pehlke&lt;/Author&gt;&lt;Year&gt;In Press&lt;/Year&gt;&lt;IDText&gt;Quantification of Collagen Architecture using the Curvelet Transform&lt;/IDText&gt;&lt;DisplayText&gt;(7)&lt;/DisplayText&gt;&lt;record&gt;&lt;titles&gt;&lt;title&gt;Quantification of Collagen Architecture using the Curvelet Transform&lt;/title&gt;&lt;/titles&gt;&lt;contributors&gt;&lt;authors&gt;&lt;author&gt;Pehlke, Carolyn&lt;/author&gt;&lt;author&gt;Doot, Jared&lt;/author&gt;&lt;author&gt;Sung, Kyung Eun&lt;/author&gt;&lt;author&gt;Provenzano, Paolo&lt;/author&gt;&lt;author&gt;Riching, Kristin&lt;/author&gt;&lt;author&gt;Inman, David&lt;/author&gt;&lt;author&gt;Nowak, Robert&lt;/author&gt;&lt;author&gt;Kouris, Nicholas&lt;/author&gt;&lt;author&gt;Ogle, Brenda&lt;/author&gt;&lt;author&gt;Keely, Patricia&lt;/author&gt;&lt;author&gt;Beebe, David&lt;/author&gt;&lt;author&gt;Eliceiri, Kevin&lt;/author&gt;&lt;/authors&gt;&lt;/contributors&gt;&lt;added-date format="utc"&gt;1337197865&lt;/added-date&gt;&lt;ref-type name="Generic"&gt;13&lt;/ref-type&gt;&lt;dates&gt;&lt;year&gt;In Press&lt;/year&gt;&lt;/dates&gt;&lt;rec-number&gt;269&lt;/rec-number&gt;&lt;last-updated-date format="utc"&gt;1337197973&lt;/last-updated-date&gt;&lt;/record&gt;&lt;/Cite&gt;&lt;/EndNote&gt;</w:instrText>
+        <w:instrText xml:space="preserve"> ADDIN EN.CITE &lt;EndNote&gt;&lt;Cite&gt;&lt;Author&gt;Pehlke&lt;/Author&gt;&lt;Year&gt;In Press&lt;/Year&gt;&lt;IDText&gt;Quantification of Collagen Architecture using the Curvelet Transform&lt;/IDText&gt;&lt;DisplayText&gt;(10)&lt;/DisplayText&gt;&lt;record&gt;&lt;titles&gt;&lt;title&gt;Quantification of Collagen Architecture using the Curvelet Transform&lt;/title&gt;&lt;/titles&gt;&lt;contributors&gt;&lt;authors&gt;&lt;author&gt;Pehlke, Carolyn&lt;/author&gt;&lt;author&gt;Doot, Jared&lt;/author&gt;&lt;author&gt;Sung, Kyung Eun&lt;/author&gt;&lt;author&gt;Provenzano, Paolo&lt;/author&gt;&lt;author&gt;Riching, Kristin&lt;/author&gt;&lt;author&gt;Inman, David&lt;/author&gt;&lt;author&gt;Nowak, Robert&lt;/author&gt;&lt;author&gt;Kouris, Nicholas&lt;/author&gt;&lt;author&gt;Ogle, Brenda&lt;/author&gt;&lt;author&gt;Keely, Patricia&lt;/author&gt;&lt;author&gt;Beebe, David&lt;/author&gt;&lt;author&gt;Eliceiri, Kevin&lt;/author&gt;&lt;/authors&gt;&lt;/contributors&gt;&lt;added-date format="utc"&gt;1337197865&lt;/added-date&gt;&lt;ref-type name="Generic"&gt;13&lt;/ref-type&gt;&lt;dates&gt;&lt;year&gt;In Press&lt;/year&gt;&lt;/dates&gt;&lt;rec-number&gt;269&lt;/rec-number&gt;&lt;last-updated-date format="utc"&gt;1337197973&lt;/last-updated-date&gt;&lt;/record&gt;&lt;/Cite&gt;&lt;/EndNote&gt;</w:instrText>
       </w:r>
       <w:r>
         <w:fldChar w:fldCharType="separate"/>
@@ -1816,7 +2048,7 @@
         <w:rPr>
           <w:noProof/>
         </w:rPr>
-        <w:t>(7)</w:t>
+        <w:t>(10)</w:t>
       </w:r>
       <w:r>
         <w:fldChar w:fldCharType="end"/>
@@ -1834,7 +2066,7 @@
         <w:fldChar w:fldCharType="begin"/>
       </w:r>
       <w:r>
-        <w:instrText xml:space="preserve"> ADDIN EN.CITE &lt;EndNote&gt;&lt;Cite&gt;&lt;Author&gt;Frisch&lt;/Author&gt;&lt;Year&gt;2012&lt;/Year&gt;&lt;IDText&gt;Quantification of collagen organization using fractal dimensions and Fourier transforms&lt;/IDText&gt;&lt;DisplayText&gt;(8)&lt;/DisplayText&gt;&lt;record&gt;&lt;dates&gt;&lt;pub-dates&gt;&lt;date&gt;2012&lt;/date&gt;&lt;/pub-dates&gt;&lt;year&gt;2012&lt;/year&gt;&lt;/dates&gt;&lt;urls&gt;&lt;related-urls&gt;&lt;url&gt;&amp;lt;Go to ISI&amp;gt;://WOS:000301902500010&lt;/url&gt;&lt;/related-urls&gt;&lt;/urls&gt;&lt;isbn&gt;0065-1281&lt;/isbn&gt;&lt;titles&gt;&lt;title&gt;Quantification of collagen organization using fractal dimensions and Fourier transforms&lt;/title&gt;&lt;secondary-title&gt;Acta Histochemica&lt;/secondary-title&gt;&lt;/titles&gt;&lt;number&gt;2&lt;/number&gt;&lt;contributors&gt;&lt;authors&gt;&lt;author&gt;Frisch, Kayt E.&lt;/author&gt;&lt;author&gt;Duenwald-Kuehl, Sarah E.&lt;/author&gt;&lt;author&gt;Kobayashi, Hirohito&lt;/author&gt;&lt;author&gt;Chamberlain, Connie S.&lt;/author&gt;&lt;author&gt;Lakes, Roderic S.&lt;/author&gt;&lt;author&gt;Vanderby, Ray, Jr.&lt;/author&gt;&lt;/authors&gt;&lt;/contributors&gt;&lt;added-date format="utc"&gt;1350315159&lt;/added-date&gt;&lt;ref-type name="Journal Article"&gt;17&lt;/ref-type&gt;&lt;rec-number&gt;403&lt;/rec-number&gt;&lt;last-updated-date format="utc"&gt;1350315174&lt;/last-updated-date&gt;&lt;accession-num&gt;WOS:000301902500010&lt;/accession-num&gt;&lt;electronic-resource-num&gt;10.1016/j.acthis.2011.03.010&lt;/electronic-resource-num&gt;&lt;volume&gt;114&lt;/volume&gt;&lt;/record&gt;&lt;/Cite&gt;&lt;/EndNote&gt;</w:instrText>
+        <w:instrText xml:space="preserve"> ADDIN EN.CITE &lt;EndNote&gt;&lt;Cite&gt;&lt;Author&gt;Frisch&lt;/Author&gt;&lt;Year&gt;2012&lt;/Year&gt;&lt;IDText&gt;Quantification of collagen organization using fractal dimensions and Fourier transforms&lt;/IDText&gt;&lt;DisplayText&gt;(11)&lt;/DisplayText&gt;&lt;record&gt;&lt;dates&gt;&lt;pub-dates&gt;&lt;date&gt;2012&lt;/date&gt;&lt;/pub-dates&gt;&lt;year&gt;2012&lt;/year&gt;&lt;/dates&gt;&lt;urls&gt;&lt;related-urls&gt;&lt;url&gt;&amp;lt;Go to ISI&amp;gt;://WOS:000301902500010&lt;/url&gt;&lt;/related-urls&gt;&lt;/urls&gt;&lt;isbn&gt;0065-1281&lt;/isbn&gt;&lt;titles&gt;&lt;title&gt;Quantification of collagen organization using fractal dimensions and Fourier transforms&lt;/title&gt;&lt;secondary-title&gt;Acta Histochemica&lt;/secondary-title&gt;&lt;/titles&gt;&lt;number&gt;2&lt;/number&gt;&lt;contributors&gt;&lt;authors&gt;&lt;author&gt;Frisch, Kayt E.&lt;/author&gt;&lt;author&gt;Duenwald-Kuehl, Sarah E.&lt;/author&gt;&lt;author&gt;Kobayashi, Hirohito&lt;/author&gt;&lt;author&gt;Chamberlain, Connie S.&lt;/author&gt;&lt;author&gt;Lakes, Roderic S.&lt;/author&gt;&lt;author&gt;Vanderby, Ray, Jr.&lt;/author&gt;&lt;/authors&gt;&lt;/contributors&gt;&lt;added-date format="utc"&gt;1350315159&lt;/added-date&gt;&lt;ref-type name="Journal Article"&gt;17&lt;/ref-type&gt;&lt;rec-number&gt;403&lt;/rec-number&gt;&lt;last-updated-date format="utc"&gt;1350315174&lt;/last-updated-date&gt;&lt;accession-num&gt;WOS:000301902500010&lt;/accession-num&gt;&lt;electronic-resource-num&gt;10.1016/j.acthis.2011.03.010&lt;/electronic-resource-num&gt;&lt;volume&gt;114&lt;/volume&gt;&lt;/record&gt;&lt;/Cite&gt;&lt;/EndNote&gt;</w:instrText>
       </w:r>
       <w:r>
         <w:fldChar w:fldCharType="separate"/>
@@ -1843,7 +2075,7 @@
         <w:rPr>
           <w:noProof/>
         </w:rPr>
-        <w:t>(8)</w:t>
+        <w:t>(11)</w:t>
       </w:r>
       <w:r>
         <w:fldChar w:fldCharType="end"/>
@@ -1866,7 +2098,7 @@
         <w:fldChar w:fldCharType="begin"/>
       </w:r>
       <w:r>
-        <w:instrText xml:space="preserve"> ADDIN EN.CITE &lt;EndNote&gt;&lt;Cite&gt;&lt;Author&gt;Altendorf&lt;/Author&gt;&lt;Year&gt;2012&lt;/Year&gt;&lt;IDText&gt;Imaging and 3D morphological analysis of collagen fibrils&lt;/IDText&gt;&lt;DisplayText&gt;(9)&lt;/DisplayText&gt;&lt;record&gt;&lt;dates&gt;&lt;pub-dates&gt;&lt;date&gt;Aug&lt;/date&gt;&lt;/pub-dates&gt;&lt;year&gt;2012&lt;/year&gt;&lt;/dates&gt;&lt;urls&gt;&lt;related-urls&gt;&lt;url&gt;&amp;lt;Go to ISI&amp;gt;://WOS:000306311800004&lt;/url&gt;&lt;/related-urls&gt;&lt;/urls&gt;&lt;isbn&gt;0022-2720&lt;/isbn&gt;&lt;titles&gt;&lt;title&gt;Imaging and 3D morphological analysis of collagen fibrils&lt;/title&gt;&lt;secondary-title&gt;Journal of Microscopy&lt;/secondary-title&gt;&lt;/titles&gt;&lt;number&gt;2&lt;/number&gt;&lt;contributors&gt;&lt;authors&gt;&lt;author&gt;Altendorf, H.&lt;/author&gt;&lt;author&gt;Decenciere, E.&lt;/author&gt;&lt;author&gt;Jeulin, D.&lt;/author&gt;&lt;author&gt;Peixoto, P. De Sa&lt;/author&gt;&lt;author&gt;Deniset-Besseau, A.&lt;/author&gt;&lt;author&gt;Angelini, E.&lt;/author&gt;&lt;author&gt;Mosser, G.&lt;/author&gt;&lt;author&gt;Schanne-Klein, M. C.&lt;/author&gt;&lt;/authors&gt;&lt;/contributors&gt;&lt;added-date format="utc"&gt;1344879422&lt;/added-date&gt;&lt;ref-type name="Journal Article"&gt;17&lt;/ref-type&gt;&lt;rec-number&gt;284&lt;/rec-number&gt;&lt;last-updated-date format="utc"&gt;1344879498&lt;/last-updated-date&gt;&lt;accession-num&gt;WOS:000306311800004&lt;/accession-num&gt;&lt;electronic-resource-num&gt;10.1111/j.1365-2818.2012.03629.x&lt;/electronic-resource-num&gt;&lt;volume&gt;247&lt;/volume&gt;&lt;/record&gt;&lt;/Cite&gt;&lt;/EndNote&gt;</w:instrText>
+        <w:instrText xml:space="preserve"> ADDIN EN.CITE &lt;EndNote&gt;&lt;Cite&gt;&lt;Author&gt;Altendorf&lt;/Author&gt;&lt;Year&gt;2012&lt;/Year&gt;&lt;IDText&gt;Imaging and 3D morphological analysis of collagen fibrils&lt;/IDText&gt;&lt;DisplayText&gt;(12)&lt;/DisplayText&gt;&lt;record&gt;&lt;dates&gt;&lt;pub-dates&gt;&lt;date&gt;Aug&lt;/date&gt;&lt;/pub-dates&gt;&lt;year&gt;2012&lt;/year&gt;&lt;/dates&gt;&lt;urls&gt;&lt;related-urls&gt;&lt;url&gt;&amp;lt;Go to ISI&amp;gt;://WOS:000306311800004&lt;/url&gt;&lt;/related-urls&gt;&lt;/urls&gt;&lt;isbn&gt;0022-2720&lt;/isbn&gt;&lt;titles&gt;&lt;title&gt;Imaging and 3D morphological analysis of collagen fibrils&lt;/title&gt;&lt;secondary-title&gt;Journal of Microscopy&lt;/secondary-title&gt;&lt;/titles&gt;&lt;number&gt;2&lt;/number&gt;&lt;contributors&gt;&lt;authors&gt;&lt;author&gt;Altendorf, H.&lt;/author&gt;&lt;author&gt;Decenciere, E.&lt;/author&gt;&lt;author&gt;Jeulin, D.&lt;/author&gt;&lt;author&gt;Peixoto, P. De Sa&lt;/author&gt;&lt;author&gt;Deniset-Besseau, A.&lt;/author&gt;&lt;author&gt;Angelini, E.&lt;/author&gt;&lt;author&gt;Mosser, G.&lt;/author&gt;&lt;author&gt;Schanne-Klein, M. C.&lt;/author&gt;&lt;/authors&gt;&lt;/contributors&gt;&lt;added-date format="utc"&gt;1344879422&lt;/added-date&gt;&lt;ref-type name="Journal Article"&gt;17&lt;/ref-type&gt;&lt;rec-number&gt;284&lt;/rec-number&gt;&lt;last-updated-date format="utc"&gt;1344879498&lt;/last-updated-date&gt;&lt;accession-num&gt;WOS:000306311800004&lt;/accession-num&gt;&lt;electronic-resource-num&gt;10.1111/j.1365-2818.2012.03629.x&lt;/electronic-resource-num&gt;&lt;volume&gt;247&lt;/volume&gt;&lt;/record&gt;&lt;/Cite&gt;&lt;/EndNote&gt;</w:instrText>
       </w:r>
       <w:r>
         <w:fldChar w:fldCharType="separate"/>
@@ -1875,7 +2107,7 @@
         <w:rPr>
           <w:noProof/>
         </w:rPr>
-        <w:t>(9)</w:t>
+        <w:t>(12)</w:t>
       </w:r>
       <w:r>
         <w:fldChar w:fldCharType="end"/>
@@ -1909,7 +2141,7 @@
         <w:fldChar w:fldCharType="begin"/>
       </w:r>
       <w:r>
-        <w:instrText xml:space="preserve"> ADDIN EN.CITE &lt;EndNote&gt;&lt;Cite&gt;&lt;Author&gt;Hu&lt;/Author&gt;&lt;Year&gt;2012&lt;/Year&gt;&lt;IDText&gt;Characterization of collagen fibers by means of texture analysis of second harmonic generation images using orientation-dependent gray level co-occurrence matrix method&lt;/IDText&gt;&lt;DisplayText&gt;(10)&lt;/DisplayText&gt;&lt;record&gt;&lt;dates&gt;&lt;pub-dates&gt;&lt;date&gt;Feb&lt;/date&gt;&lt;/pub-dates&gt;&lt;year&gt;2012&lt;/year&gt;&lt;/dates&gt;&lt;urls&gt;&lt;related-urls&gt;&lt;url&gt;&amp;lt;Go to ISI&amp;gt;://WOS:000303033600023&lt;/url&gt;&lt;/related-urls&gt;&lt;/urls&gt;&lt;isbn&gt;1083-3668&lt;/isbn&gt;&lt;titles&gt;&lt;title&gt;Characterization of collagen fibers by means of texture analysis of second harmonic generation images using orientation-dependent gray level co-occurrence matrix method&lt;/title&gt;&lt;secondary-title&gt;Journal of Biomedical Optics&lt;/secondary-title&gt;&lt;/titles&gt;&lt;number&gt;2&lt;/number&gt;&lt;contributors&gt;&lt;authors&gt;&lt;author&gt;Hu, Wenyan&lt;/author&gt;&lt;author&gt;Li, Hui&lt;/author&gt;&lt;author&gt;Wang, Chunyou&lt;/author&gt;&lt;author&gt;Gou, Shanmiao&lt;/author&gt;&lt;author&gt;Fu, Ling&lt;/author&gt;&lt;/authors&gt;&lt;/contributors&gt;&lt;custom7&gt;026007&lt;/custom7&gt;&lt;added-date format="utc"&gt;1347381279&lt;/added-date&gt;&lt;ref-type name="Journal Article"&gt;17&lt;/ref-type&gt;&lt;rec-number&gt;290&lt;/rec-number&gt;&lt;last-updated-date format="utc"&gt;1347381736&lt;/last-updated-date&gt;&lt;accession-num&gt;WOS:000303033600023&lt;/accession-num&gt;&lt;electronic-resource-num&gt;10.1117/1.jbo.17.2.0262007&lt;/electronic-resource-num&gt;&lt;volume&gt;17&lt;/volume&gt;&lt;/record&gt;&lt;/Cite&gt;&lt;/EndNote&gt;</w:instrText>
+        <w:instrText xml:space="preserve"> ADDIN EN.CITE &lt;EndNote&gt;&lt;Cite&gt;&lt;Author&gt;Hu&lt;/Author&gt;&lt;Year&gt;2012&lt;/Year&gt;&lt;IDText&gt;Characterization of collagen fibers by means of texture analysis of second harmonic generation images using orientation-dependent gray level co-occurrence matrix method&lt;/IDText&gt;&lt;DisplayText&gt;(13)&lt;/DisplayText&gt;&lt;record&gt;&lt;dates&gt;&lt;pub-dates&gt;&lt;date&gt;Feb&lt;/date&gt;&lt;/pub-dates&gt;&lt;year&gt;2012&lt;/year&gt;&lt;/dates&gt;&lt;urls&gt;&lt;related-urls&gt;&lt;url&gt;&amp;lt;Go to ISI&amp;gt;://WOS:000303033600023&lt;/url&gt;&lt;/related-urls&gt;&lt;/urls&gt;&lt;isbn&gt;1083-3668&lt;/isbn&gt;&lt;titles&gt;&lt;title&gt;Characterization of collagen fibers by means of texture analysis of second harmonic generation images using orientation-dependent gray level co-occurrence matrix method&lt;/title&gt;&lt;secondary-title&gt;Journal of Biomedical Optics&lt;/secondary-title&gt;&lt;/titles&gt;&lt;number&gt;2&lt;/number&gt;&lt;contributors&gt;&lt;authors&gt;&lt;author&gt;Hu, Wenyan&lt;/author&gt;&lt;author&gt;Li, Hui&lt;/author&gt;&lt;author&gt;Wang, Chunyou&lt;/author&gt;&lt;author&gt;Gou, Shanmiao&lt;/author&gt;&lt;author&gt;Fu, Ling&lt;/author&gt;&lt;/authors&gt;&lt;/contributors&gt;&lt;custom7&gt;026007&lt;/custom7&gt;&lt;added-date format="utc"&gt;1347381279&lt;/added-date&gt;&lt;ref-type name="Journal Article"&gt;17&lt;/ref-type&gt;&lt;rec-number&gt;290&lt;/rec-number&gt;&lt;last-updated-date format="utc"&gt;1347381736&lt;/last-updated-date&gt;&lt;accession-num&gt;WOS:000303033600023&lt;/accession-num&gt;&lt;electronic-resource-num&gt;10.1117/1.jbo.17.2.0262007&lt;/electronic-resource-num&gt;&lt;volume&gt;17&lt;/volume&gt;&lt;/record&gt;&lt;/Cite&gt;&lt;/EndNote&gt;</w:instrText>
       </w:r>
       <w:r>
         <w:fldChar w:fldCharType="separate"/>
@@ -1918,7 +2150,7 @@
         <w:rPr>
           <w:noProof/>
         </w:rPr>
-        <w:t>(10)</w:t>
+        <w:t>(13)</w:t>
       </w:r>
       <w:r>
         <w:fldChar w:fldCharType="end"/>
@@ -1945,17 +2177,17 @@
         <w:t xml:space="preserve"> For example,</w:t>
       </w:r>
       <w:r>
-        <w:t xml:space="preserve"> transform</w:t>
+        <w:t xml:space="preserve"> </w:t>
+      </w:r>
+      <w:r>
+        <w:lastRenderedPageBreak/>
+        <w:t>transform</w:t>
       </w:r>
       <w:r>
         <w:t xml:space="preserve"> based methods provide</w:t>
       </w:r>
       <w:r>
-        <w:t xml:space="preserve"> </w:t>
-      </w:r>
-      <w:r>
-        <w:lastRenderedPageBreak/>
-        <w:t xml:space="preserve">general information about fiber size and direction at each point </w:t>
+        <w:t xml:space="preserve"> general information about fiber size and direction at each point </w:t>
       </w:r>
       <w:r>
         <w:t>in an</w:t>
@@ -2030,7 +2262,7 @@
         <w:fldChar w:fldCharType="begin">
           <w:fldData xml:space="preserve">PEVuZE5vdGU+PENpdGU+PEF1dGhvcj5XdTwvQXV0aG9yPjxZZWFyPjIwMDM8L1llYXI+PElEVGV4
 dD5BbmFseXNpcyBvZiBvcmllbnRhdGlvbnMgb2YgY29sbGFnZW4gZmliZXJzIGJ5IG5vdmVsIGZp
-YmVyLXRyYWNraW5nIHNvZnR3YXJlLjwvSURUZXh0PjxEaXNwbGF5VGV4dD4oMTEsIDEyKTwvRGlz
+YmVyLXRyYWNraW5nIHNvZnR3YXJlLjwvSURUZXh0PjxEaXNwbGF5VGV4dD4oMTQsIDE1KTwvRGlz
 cGxheVRleHQ+PHJlY29yZD48ZGF0ZXM+PHB1Yi1kYXRlcz48ZGF0ZT5EZWM8L2RhdGU+PC9wdWIt
 ZGF0ZXM+PHllYXI+MjAwMzwveWVhcj48L2RhdGVzPjxrZXl3b3Jkcz48a2V5d29yZD5BbGdvcml0
 aG1zPC9rZXl3b3JkPjxrZXl3b3JkPkFuaW1hbHM8L2tleXdvcmQ+PGtleXdvcmQ+Q2F0dGxlPC9r
@@ -2095,7 +2327,7 @@
         <w:fldChar w:fldCharType="begin">
           <w:fldData xml:space="preserve">PEVuZE5vdGU+PENpdGU+PEF1dGhvcj5XdTwvQXV0aG9yPjxZZWFyPjIwMDM8L1llYXI+PElEVGV4
 dD5BbmFseXNpcyBvZiBvcmllbnRhdGlvbnMgb2YgY29sbGFnZW4gZmliZXJzIGJ5IG5vdmVsIGZp
-YmVyLXRyYWNraW5nIHNvZnR3YXJlLjwvSURUZXh0PjxEaXNwbGF5VGV4dD4oMTEsIDEyKTwvRGlz
+YmVyLXRyYWNraW5nIHNvZnR3YXJlLjwvSURUZXh0PjxEaXNwbGF5VGV4dD4oMTQsIDE1KTwvRGlz
 cGxheVRleHQ+PHJlY29yZD48ZGF0ZXM+PHB1Yi1kYXRlcz48ZGF0ZT5EZWM8L2RhdGU+PC9wdWIt
 ZGF0ZXM+PHllYXI+MjAwMzwveWVhcj48L2RhdGVzPjxrZXl3b3Jkcz48a2V5d29yZD5BbGdvcml0
 aG1zPC9rZXl3b3JkPjxrZXl3b3JkPkFuaW1hbHM8L2tleXdvcmQ+PGtleXdvcmQ+Q2F0dGxlPC9r
@@ -2166,7 +2398,7 @@
         <w:rPr>
           <w:noProof/>
         </w:rPr>
-        <w:t>(11, 12)</w:t>
+        <w:t>(14, 15)</w:t>
       </w:r>
       <w:r>
         <w:fldChar w:fldCharType="end"/>
@@ -2178,7 +2410,7 @@
         <w:fldChar w:fldCharType="begin"/>
       </w:r>
       <w:r>
-        <w:instrText xml:space="preserve"> ADDIN EN.CITE &lt;EndNote&gt;&lt;Cite&gt;&lt;Author&gt;Stein&lt;/Author&gt;&lt;Year&gt;2008&lt;/Year&gt;&lt;IDText&gt;An algorithm for extracting the network geometry of three-dimensional collagen gels.&lt;/IDText&gt;&lt;DisplayText&gt;(13)&lt;/DisplayText&gt;&lt;record&gt;&lt;dates&gt;&lt;pub-dates&gt;&lt;date&gt;Dec&lt;/date&gt;&lt;/pub-dates&gt;&lt;year&gt;2008&lt;/year&gt;&lt;/dates&gt;&lt;keywords&gt;&lt;keyword&gt;Algorithms&lt;/keyword&gt;&lt;keyword&gt;Biopolymers&lt;/keyword&gt;&lt;keyword&gt;Collagen&lt;/keyword&gt;&lt;keyword&gt;Computer Simulation&lt;/keyword&gt;&lt;keyword&gt;Gels&lt;/keyword&gt;&lt;/keywords&gt;&lt;urls&gt;&lt;related-urls&gt;&lt;url&gt;http://www.ncbi.nlm.nih.gov/pubmed/19094023&lt;/url&gt;&lt;/related-urls&gt;&lt;/urls&gt;&lt;isbn&gt;1365-2818&lt;/isbn&gt;&lt;titles&gt;&lt;title&gt;An algorithm for extracting the network geometry of three-dimensional collagen gels.&lt;/title&gt;&lt;secondary-title&gt;J Microsc&lt;/secondary-title&gt;&lt;/titles&gt;&lt;pages&gt;463-75&lt;/pages&gt;&lt;number&gt;3&lt;/number&gt;&lt;contributors&gt;&lt;authors&gt;&lt;author&gt;Stein, A. M.&lt;/author&gt;&lt;author&gt;Vader, D. A.&lt;/author&gt;&lt;author&gt;Jawerth, L. M.&lt;/author&gt;&lt;author&gt;Weitz, D. A.&lt;/author&gt;&lt;author&gt;Sander, L. M.&lt;/author&gt;&lt;/authors&gt;&lt;/contributors&gt;&lt;language&gt;eng&lt;/language&gt;&lt;added-date format="utc"&gt;1327419547&lt;/added-date&gt;&lt;ref-type name="Journal Article"&gt;17&lt;/ref-type&gt;&lt;auth-address&gt;Institute for Mathematics and its Applications, University of Minnesota, Minneapolis, MN 55403, USA, +astein@ima.umn.edu+&lt;/auth-address&gt;&lt;rec-number&gt;54&lt;/rec-number&gt;&lt;last-updated-date format="utc"&gt;1327419547&lt;/last-updated-date&gt;&lt;accession-num&gt;19094023&lt;/accession-num&gt;&lt;electronic-resource-num&gt;JMI2141 [pii]&amp;#xD;&amp;#xA;10.1111/j.1365-2818.2008.02141.x&lt;/electronic-resource-num&gt;&lt;volume&gt;232&lt;/volume&gt;&lt;/record&gt;&lt;/Cite&gt;&lt;/EndNote&gt;</w:instrText>
+        <w:instrText xml:space="preserve"> ADDIN EN.CITE &lt;EndNote&gt;&lt;Cite&gt;&lt;Author&gt;Stein&lt;/Author&gt;&lt;Year&gt;2008&lt;/Year&gt;&lt;IDText&gt;An algorithm for extracting the network geometry of three-dimensional collagen gels.&lt;/IDText&gt;&lt;DisplayText&gt;(16)&lt;/DisplayText&gt;&lt;record&gt;&lt;dates&gt;&lt;pub-dates&gt;&lt;date&gt;Dec&lt;/date&gt;&lt;/pub-dates&gt;&lt;year&gt;2008&lt;/year&gt;&lt;/dates&gt;&lt;keywords&gt;&lt;keyword&gt;Algorithms&lt;/keyword&gt;&lt;keyword&gt;Biopolymers&lt;/keyword&gt;&lt;keyword&gt;Collagen&lt;/keyword&gt;&lt;keyword&gt;Computer Simulation&lt;/keyword&gt;&lt;keyword&gt;Gels&lt;/keyword&gt;&lt;/keywords&gt;&lt;urls&gt;&lt;related-urls&gt;&lt;url&gt;http://www.ncbi.nlm.nih.gov/pubmed/19094023&lt;/url&gt;&lt;/related-urls&gt;&lt;/urls&gt;&lt;isbn&gt;1365-2818&lt;/isbn&gt;&lt;titles&gt;&lt;title&gt;An algorithm for extracting the network geometry of three-dimensional collagen gels.&lt;/title&gt;&lt;secondary-title&gt;J Microsc&lt;/secondary-title&gt;&lt;/titles&gt;&lt;pages&gt;463-75&lt;/pages&gt;&lt;number&gt;3&lt;/number&gt;&lt;contributors&gt;&lt;authors&gt;&lt;author&gt;Stein, A. M.&lt;/author&gt;&lt;author&gt;Vader, D. A.&lt;/author&gt;&lt;author&gt;Jawerth, L. M.&lt;/author&gt;&lt;author&gt;Weitz, D. A.&lt;/author&gt;&lt;author&gt;Sander, L. M.&lt;/author&gt;&lt;/authors&gt;&lt;/contributors&gt;&lt;language&gt;eng&lt;/language&gt;&lt;added-date format="utc"&gt;1327419547&lt;/added-date&gt;&lt;ref-type name="Journal Article"&gt;17&lt;/ref-type&gt;&lt;auth-address&gt;Institute for Mathematics and its Applications, University of Minnesota, Minneapolis, MN 55403, USA, +astein@ima.umn.edu+&lt;/auth-address&gt;&lt;rec-number&gt;54&lt;/rec-number&gt;&lt;last-updated-date format="utc"&gt;1327419547&lt;/last-updated-date&gt;&lt;accession-num&gt;19094023&lt;/accession-num&gt;&lt;electronic-resource-num&gt;JMI2141 [pii]&amp;#xD;&amp;#xA;10.1111/j.1365-2818.2008.02141.x&lt;/electronic-resource-num&gt;&lt;volume&gt;232&lt;/volume&gt;&lt;/record&gt;&lt;/Cite&gt;&lt;/EndNote&gt;</w:instrText>
       </w:r>
       <w:r>
         <w:fldChar w:fldCharType="separate"/>
@@ -2187,7 +2419,7 @@
         <w:rPr>
           <w:noProof/>
         </w:rPr>
-        <w:t>(13)</w:t>
+        <w:t>(16)</w:t>
       </w:r>
       <w:r>
         <w:fldChar w:fldCharType="end"/>
@@ -2333,7 +2565,7 @@
         <w:fldChar w:fldCharType="begin"/>
       </w:r>
       <w:r>
-        <w:instrText xml:space="preserve"> ADDIN EN.CITE &lt;EndNote&gt;&lt;Cite&gt;&lt;Author&gt;Stein&lt;/Author&gt;&lt;Year&gt;2008&lt;/Year&gt;&lt;IDText&gt;An algorithm for extracting the network geometry of three-dimensional collagen gels.&lt;/IDText&gt;&lt;DisplayText&gt;(13)&lt;/DisplayText&gt;&lt;record&gt;&lt;dates&gt;&lt;pub-dates&gt;&lt;date&gt;Dec&lt;/date&gt;&lt;/pub-dates&gt;&lt;year&gt;2008&lt;/year&gt;&lt;/dates&gt;&lt;keywords&gt;&lt;keyword&gt;Algorithms&lt;/keyword&gt;&lt;keyword&gt;Biopolymers&lt;/keyword&gt;&lt;keyword&gt;Collagen&lt;/keyword&gt;&lt;keyword&gt;Computer Simulation&lt;/keyword&gt;&lt;keyword&gt;Gels&lt;/keyword&gt;&lt;/keywords&gt;&lt;urls&gt;&lt;related-urls&gt;&lt;url&gt;http://www.ncbi.nlm.nih.gov/pubmed/19094023&lt;/url&gt;&lt;/related-urls&gt;&lt;/urls&gt;&lt;isbn&gt;1365-2818&lt;/isbn&gt;&lt;titles&gt;&lt;title&gt;An algorithm for extracting the network geometry of three-dimensional collagen gels.&lt;/title&gt;&lt;secondary-title&gt;J Microsc&lt;/secondary-title&gt;&lt;/titles&gt;&lt;pages&gt;463-75&lt;/pages&gt;&lt;number&gt;3&lt;/number&gt;&lt;contributors&gt;&lt;authors&gt;&lt;author&gt;Stein, A. M.&lt;/author&gt;&lt;author&gt;Vader, D. A.&lt;/author&gt;&lt;author&gt;Jawerth, L. M.&lt;/author&gt;&lt;author&gt;Weitz, D. A.&lt;/author&gt;&lt;author&gt;Sander, L. M.&lt;/author&gt;&lt;/authors&gt;&lt;/contributors&gt;&lt;language&gt;eng&lt;/language&gt;&lt;added-date format="utc"&gt;1327419547&lt;/added-date&gt;&lt;ref-type name="Journal Article"&gt;17&lt;/ref-type&gt;&lt;auth-address&gt;Institute for Mathematics and its Applications, University of Minnesota, Minneapolis, MN 55403, USA, +astein@ima.umn.edu+&lt;/auth-address&gt;&lt;rec-number&gt;54&lt;/rec-number&gt;&lt;last-updated-date format="utc"&gt;1327419547&lt;/last-updated-date&gt;&lt;accession-num&gt;19094023&lt;/accession-num&gt;&lt;electronic-resource-num&gt;JMI2141 [pii]&amp;#xD;&amp;#xA;10.1111/j.1365-2818.2008.02141.x&lt;/electronic-resource-num&gt;&lt;volume&gt;232&lt;/volume&gt;&lt;/record&gt;&lt;/Cite&gt;&lt;/EndNote&gt;</w:instrText>
+        <w:instrText xml:space="preserve"> ADDIN EN.CITE &lt;EndNote&gt;&lt;Cite&gt;&lt;Author&gt;Stein&lt;/Author&gt;&lt;Year&gt;2008&lt;/Year&gt;&lt;IDText&gt;An algorithm for extracting the network geometry of three-dimensional collagen gels.&lt;/IDText&gt;&lt;DisplayText&gt;(16)&lt;/DisplayText&gt;&lt;record&gt;&lt;dates&gt;&lt;pub-dates&gt;&lt;date&gt;Dec&lt;/date&gt;&lt;/pub-dates&gt;&lt;year&gt;2008&lt;/year&gt;&lt;/dates&gt;&lt;keywords&gt;&lt;keyword&gt;Algorithms&lt;/keyword&gt;&lt;keyword&gt;Biopolymers&lt;/keyword&gt;&lt;keyword&gt;Collagen&lt;/keyword&gt;&lt;keyword&gt;Computer Simulation&lt;/keyword&gt;&lt;keyword&gt;Gels&lt;/keyword&gt;&lt;/keywords&gt;&lt;urls&gt;&lt;related-urls&gt;&lt;url&gt;http://www.ncbi.nlm.nih.gov/pubmed/19094023&lt;/url&gt;&lt;/related-urls&gt;&lt;/urls&gt;&lt;isbn&gt;1365-2818&lt;/isbn&gt;&lt;titles&gt;&lt;title&gt;An algorithm for extracting the network geometry of three-dimensional collagen gels.&lt;/title&gt;&lt;secondary-title&gt;J Microsc&lt;/secondary-title&gt;&lt;/titles&gt;&lt;pages&gt;463-75&lt;/pages&gt;&lt;number&gt;3&lt;/number&gt;&lt;contributors&gt;&lt;authors&gt;&lt;author&gt;Stein, A. M.&lt;/author&gt;&lt;author&gt;Vader, D. A.&lt;/author&gt;&lt;author&gt;Jawerth, L. M.&lt;/author&gt;&lt;author&gt;Weitz, D. A.&lt;/author&gt;&lt;author&gt;Sander, L. M.&lt;/author&gt;&lt;/authors&gt;&lt;/contributors&gt;&lt;language&gt;eng&lt;/language&gt;&lt;added-date format="utc"&gt;1327419547&lt;/added-date&gt;&lt;ref-type name="Journal Article"&gt;17&lt;/ref-type&gt;&lt;auth-address&gt;Institute for Mathematics and its Applications, University of Minnesota, Minneapolis, MN 55403, USA, +astein@ima.umn.edu+&lt;/auth-address&gt;&lt;rec-number&gt;54&lt;/rec-number&gt;&lt;last-updated-date format="utc"&gt;1327419547&lt;/last-updated-date&gt;&lt;accession-num&gt;19094023&lt;/accession-num&gt;&lt;electronic-resource-num&gt;JMI2141 [pii]&amp;#xD;&amp;#xA;10.1111/j.1365-2818.2008.02141.x&lt;/electronic-resource-num&gt;&lt;volume&gt;232&lt;/volume&gt;&lt;/record&gt;&lt;/Cite&gt;&lt;/EndNote&gt;</w:instrText>
       </w:r>
       <w:r>
         <w:fldChar w:fldCharType="separate"/>
@@ -2342,7 +2574,7 @@
         <w:rPr>
           <w:noProof/>
         </w:rPr>
-        <w:t>(13)</w:t>
+        <w:t>(16)</w:t>
       </w:r>
       <w:r>
         <w:fldChar w:fldCharType="end"/>
@@ -2571,13 +2803,16 @@
         <w:t>SPIRAL-</w:t>
       </w:r>
       <w:r>
-        <w:t xml:space="preserve">TVX filter </w:t>
+        <w:t>TV</w:t>
+      </w:r>
+      <w:r>
+        <w:t xml:space="preserve"> filter </w:t>
       </w:r>
       <w:r>
         <w:fldChar w:fldCharType="begin"/>
       </w:r>
       <w:r>
-        <w:instrText xml:space="preserve"> ADDIN EN.CITE &lt;EndNote&gt;&lt;Cite&gt;&lt;Author&gt;Harmany&lt;/Author&gt;&lt;Year&gt;2012&lt;/Year&gt;&lt;IDText&gt;This is SPIRAL-TAP: Sparse Poisson Intensity Reconstruction ALgorithms-Theory and Practice&lt;/IDText&gt;&lt;DisplayText&gt;(14)&lt;/DisplayText&gt;&lt;record&gt;&lt;dates&gt;&lt;pub-dates&gt;&lt;date&gt;Mar&lt;/date&gt;&lt;/pub-dates&gt;&lt;year&gt;2012&lt;/year&gt;&lt;/dates&gt;&lt;urls&gt;&lt;related-urls&gt;&lt;url&gt;&amp;lt;Go to ISI&amp;gt;://WOS:000300510800015&lt;/url&gt;&lt;/related-urls&gt;&lt;/urls&gt;&lt;isbn&gt;1057-7149&lt;/isbn&gt;&lt;titles&gt;&lt;title&gt;This is SPIRAL-TAP: Sparse Poisson Intensity Reconstruction ALgorithms-Theory and Practice&lt;/title&gt;&lt;secondary-title&gt;Ieee Transactions on Image Processing&lt;/secondary-title&gt;&lt;/titles&gt;&lt;number&gt;3&lt;/number&gt;&lt;contributors&gt;&lt;authors&gt;&lt;author&gt;Harmany, Zachary T.&lt;/author&gt;&lt;author&gt;Marcia, Roummel F.&lt;/author&gt;&lt;author&gt;Willett, Rebecca M.&lt;/author&gt;&lt;/authors&gt;&lt;/contributors&gt;&lt;added-date format="utc"&gt;1347593247&lt;/added-date&gt;&lt;ref-type name="Journal Article"&gt;17&lt;/ref-type&gt;&lt;rec-number&gt;294&lt;/rec-number&gt;&lt;last-updated-date format="utc"&gt;1349547571&lt;/last-updated-date&gt;&lt;accession-num&gt;WOS:000300510800015&lt;/accession-num&gt;&lt;electronic-resource-num&gt;10.1109/tip.2011.2168410&lt;/electronic-resource-num&gt;&lt;volume&gt;21&lt;/volume&gt;&lt;/record&gt;&lt;/Cite&gt;&lt;/EndNote&gt;</w:instrText>
+        <w:instrText xml:space="preserve"> ADDIN EN.CITE &lt;EndNote&gt;&lt;Cite&gt;&lt;Author&gt;Harmany&lt;/Author&gt;&lt;Year&gt;2012&lt;/Year&gt;&lt;IDText&gt;This is SPIRAL-TAP: Sparse Poisson Intensity Reconstruction ALgorithms-Theory and Practice&lt;/IDText&gt;&lt;DisplayText&gt;(17)&lt;/DisplayText&gt;&lt;record&gt;&lt;dates&gt;&lt;pub-dates&gt;&lt;date&gt;Mar&lt;/date&gt;&lt;/pub-dates&gt;&lt;year&gt;2012&lt;/year&gt;&lt;/dates&gt;&lt;urls&gt;&lt;related-urls&gt;&lt;url&gt;&amp;lt;Go to ISI&amp;gt;://WOS:000300510800015&lt;/url&gt;&lt;/related-urls&gt;&lt;/urls&gt;&lt;isbn&gt;1057-7149&lt;/isbn&gt;&lt;titles&gt;&lt;title&gt;This is SPIRAL-TAP: Sparse Poisson Intensity Reconstruction ALgorithms-Theory and Practice&lt;/title&gt;&lt;secondary-title&gt;Ieee Transactions on Image Processing&lt;/secondary-title&gt;&lt;/titles&gt;&lt;number&gt;3&lt;/number&gt;&lt;contributors&gt;&lt;authors&gt;&lt;author&gt;Harmany, Zachary T.&lt;/author&gt;&lt;author&gt;Marcia, Roummel F.&lt;/author&gt;&lt;author&gt;Willett, Rebecca M.&lt;/author&gt;&lt;/authors&gt;&lt;/contributors&gt;&lt;added-date format="utc"&gt;1347593247&lt;/added-date&gt;&lt;ref-type name="Journal Article"&gt;17&lt;/ref-type&gt;&lt;rec-number&gt;294&lt;/rec-number&gt;&lt;last-updated-date format="utc"&gt;1349547571&lt;/last-updated-date&gt;&lt;accession-num&gt;WOS:000300510800015&lt;/accession-num&gt;&lt;electronic-resource-num&gt;10.1109/tip.2011.2168410&lt;/electronic-resource-num&gt;&lt;volume&gt;21&lt;/volume&gt;&lt;/record&gt;&lt;/Cite&gt;&lt;/EndNote&gt;</w:instrText>
       </w:r>
       <w:r>
         <w:fldChar w:fldCharType="separate"/>
@@ -2586,7 +2821,7 @@
         <w:rPr>
           <w:noProof/>
         </w:rPr>
-        <w:t>(14)</w:t>
+        <w:t>(17)</w:t>
       </w:r>
       <w:r>
         <w:fldChar w:fldCharType="end"/>
@@ -2606,7 +2841,7 @@
         <w:fldChar w:fldCharType="begin"/>
       </w:r>
       <w:r>
-        <w:instrText xml:space="preserve"> ADDIN EN.CITE &lt;EndNote&gt;&lt;Cite&gt;&lt;Author&gt;Sato&lt;/Author&gt;&lt;Year&gt;1998&lt;/Year&gt;&lt;IDText&gt;Three-dimensional multi-scale line filter for segmentation and visualization of curvilinear structures in medical images&lt;/IDText&gt;&lt;DisplayText&gt;(15)&lt;/DisplayText&gt;&lt;record&gt;&lt;dates&gt;&lt;pub-dates&gt;&lt;date&gt;1998&lt;/date&gt;&lt;/pub-dates&gt;&lt;year&gt;1998&lt;/year&gt;&lt;/dates&gt;&lt;keywords&gt;&lt;keyword&gt;Bronchography. Cerebral Arteries / anatomy &amp;amp; histology. Computer Simulation. *Diagnostic Imaging. Humans. Image Processing, Computer-Assisted / *methods. Magnetic Resonance Angiography. Magnetic Resonance Imaging. Models, Theoretical. Portal Vein / radiography. Radiography, Abdominal. Tomography, X-Ray Computed&lt;/keyword&gt;&lt;keyword&gt;Index Medicus&lt;/keyword&gt;&lt;/keywords&gt;&lt;urls&gt;&lt;related-urls&gt;&lt;url&gt;&amp;lt;Go to ISI&amp;gt;://MEDLINE:10646760&lt;/url&gt;&lt;/related-urls&gt;&lt;/urls&gt;&lt;isbn&gt;1361-8415&lt;/isbn&gt;&lt;work-type&gt;; Research Support, U.S. Gov&amp;apos;t, P.H.S.&lt;/work-type&gt;&lt;titles&gt;&lt;title&gt;Three-dimensional multi-scale line filter for segmentation and visualization of curvilinear structures in medical images&lt;/title&gt;&lt;secondary-title&gt;Medical image analysis&lt;/secondary-title&gt;&lt;/titles&gt;&lt;pages&gt;143-68&lt;/pages&gt;&lt;number&gt;2&lt;/number&gt;&lt;contributors&gt;&lt;authors&gt;&lt;author&gt;Sato, Y.&lt;/author&gt;&lt;author&gt;Nakajima, S.&lt;/author&gt;&lt;author&gt;Shiraga, N.&lt;/author&gt;&lt;author&gt;Atsumi, H.&lt;/author&gt;&lt;author&gt;Yoshida, S.&lt;/author&gt;&lt;author&gt;Koller, T.&lt;/author&gt;&lt;author&gt;Gerig, G.&lt;/author&gt;&lt;author&gt;Kikinis, R.&lt;/author&gt;&lt;/authors&gt;&lt;/contributors&gt;&lt;language&gt;English&lt;/language&gt;&lt;added-date format="utc"&gt;1345554332&lt;/added-date&gt;&lt;ref-type name="Journal Article"&gt;17&lt;/ref-type&gt;&lt;auth-address&gt;Department of Radiology, Harvard Medical School and Brigham and Women&amp;apos;s Hospital, Boston, MA 02115, USA. yoshi@image.med.osaka-u.ac.jp&lt;/auth-address&gt;&lt;rec-number&gt;285&lt;/rec-number&gt;&lt;last-updated-date format="utc"&gt;1347380189&lt;/last-updated-date&gt;&lt;accession-num&gt;MEDLINE:10646760&lt;/accession-num&gt;&lt;electronic-resource-num&gt;10.1016/s1361-8415(98)80009-1&lt;/electronic-resource-num&gt;&lt;volume&gt;2&lt;/volume&gt;&lt;/record&gt;&lt;/Cite&gt;&lt;/EndNote&gt;</w:instrText>
+        <w:instrText xml:space="preserve"> ADDIN EN.CITE &lt;EndNote&gt;&lt;Cite&gt;&lt;Author&gt;Sato&lt;/Author&gt;&lt;Year&gt;1998&lt;/Year&gt;&lt;IDText&gt;Three-dimensional multi-scale line filter for segmentation and visualization of curvilinear structures in medical images&lt;/IDText&gt;&lt;DisplayText&gt;(18)&lt;/DisplayText&gt;&lt;record&gt;&lt;dates&gt;&lt;pub-dates&gt;&lt;date&gt;1998&lt;/date&gt;&lt;/pub-dates&gt;&lt;year&gt;1998&lt;/year&gt;&lt;/dates&gt;&lt;keywords&gt;&lt;keyword&gt;Bronchography. Cerebral Arteries / anatomy &amp;amp; histology. Computer Simulation. *Diagnostic Imaging. Humans. Image Processing, Computer-Assisted / *methods. Magnetic Resonance Angiography. Magnetic Resonance Imaging. Models, Theoretical. Portal Vein / radiography. Radiography, Abdominal. Tomography, X-Ray Computed&lt;/keyword&gt;&lt;keyword&gt;Index Medicus&lt;/keyword&gt;&lt;/keywords&gt;&lt;urls&gt;&lt;related-urls&gt;&lt;url&gt;&amp;lt;Go to ISI&amp;gt;://MEDLINE:10646760&lt;/url&gt;&lt;/related-urls&gt;&lt;/urls&gt;&lt;isbn&gt;1361-8415&lt;/isbn&gt;&lt;work-type&gt;; Research Support, U.S. Gov&amp;apos;t, P.H.S.&lt;/work-type&gt;&lt;titles&gt;&lt;title&gt;Three-dimensional multi-scale line filter for segmentation and visualization of curvilinear structures in medical images&lt;/title&gt;&lt;secondary-title&gt;Medical image analysis&lt;/secondary-title&gt;&lt;/titles&gt;&lt;pages&gt;143-68&lt;/pages&gt;&lt;number&gt;2&lt;/number&gt;&lt;contributors&gt;&lt;authors&gt;&lt;author&gt;Sato, Y.&lt;/author&gt;&lt;author&gt;Nakajima, S.&lt;/author&gt;&lt;author&gt;Shiraga, N.&lt;/author&gt;&lt;author&gt;Atsumi, H.&lt;/author&gt;&lt;author&gt;Yoshida, S.&lt;/author&gt;&lt;author&gt;Koller, T.&lt;/author&gt;&lt;author&gt;Gerig, G.&lt;/author&gt;&lt;author&gt;Kikinis, R.&lt;/author&gt;&lt;/authors&gt;&lt;/contributors&gt;&lt;language&gt;English&lt;/language&gt;&lt;added-date format="utc"&gt;1345554332&lt;/added-date&gt;&lt;ref-type name="Journal Article"&gt;17&lt;/ref-type&gt;&lt;auth-address&gt;Department of Radiology, Harvard Medical School and Brigham and Women&amp;apos;s Hospital, Boston, MA 02115, USA. yoshi@image.med.osaka-u.ac.jp&lt;/auth-address&gt;&lt;rec-number&gt;285&lt;/rec-number&gt;&lt;last-updated-date format="utc"&gt;1347380189&lt;/last-updated-date&gt;&lt;accession-num&gt;MEDLINE:10646760&lt;/accession-num&gt;&lt;electronic-resource-num&gt;10.1016/s1361-8415(98)80009-1&lt;/electronic-resource-num&gt;&lt;volume&gt;2&lt;/volume&gt;&lt;/record&gt;&lt;/Cite&gt;&lt;/EndNote&gt;</w:instrText>
       </w:r>
       <w:r>
         <w:fldChar w:fldCharType="separate"/>
@@ -2615,7 +2850,7 @@
         <w:rPr>
           <w:noProof/>
         </w:rPr>
-        <w:t>(15)</w:t>
+        <w:t>(18)</w:t>
       </w:r>
       <w:r>
         <w:fldChar w:fldCharType="end"/>
@@ -2649,7 +2884,7 @@
         <w:fldChar w:fldCharType="begin"/>
       </w:r>
       <w:r>
-        <w:instrText xml:space="preserve"> ADDIN EN.CITE &lt;EndNote&gt;&lt;Cite&gt;&lt;Author&gt;Starck&lt;/Author&gt;&lt;Year&gt;2002&lt;/Year&gt;&lt;IDText&gt;The curvelet transform for image denoising.&lt;/IDText&gt;&lt;DisplayText&gt;(16, 17)&lt;/DisplayText&gt;&lt;record&gt;&lt;urls&gt;&lt;related-urls&gt;&lt;url&gt;http://www.ncbi.nlm.nih.gov/pubmed/18244665&lt;/url&gt;&lt;/related-urls&gt;&lt;/urls&gt;&lt;isbn&gt;1057-7149&lt;/isbn&gt;&lt;titles&gt;&lt;title&gt;The curvelet transform for image denoising.&lt;/title&gt;&lt;secondary-title&gt;IEEE Trans Image Process&lt;/secondary-title&gt;&lt;/titles&gt;&lt;pages&gt;670-84&lt;/pages&gt;&lt;number&gt;6&lt;/number&gt;&lt;contributors&gt;&lt;authors&gt;&lt;author&gt;Starck, J. L.&lt;/author&gt;&lt;author&gt;Candès, E. J.&lt;/author&gt;&lt;author&gt;Donoho, D. L.&lt;/author&gt;&lt;/authors&gt;&lt;/contributors&gt;&lt;language&gt;eng&lt;/language&gt;&lt;added-date format="utc"&gt;1327419604&lt;/added-date&gt;&lt;ref-type name="Journal Article"&gt;17&lt;/ref-type&gt;&lt;auth-address&gt;Dept. of Stat., Stanford Univ., CA 94305, USA. jstarck@cea.fr&lt;/auth-address&gt;&lt;dates&gt;&lt;year&gt;2002&lt;/year&gt;&lt;/dates&gt;&lt;rec-number&gt;55&lt;/rec-number&gt;&lt;last-updated-date format="utc"&gt;1327419604&lt;/last-updated-date&gt;&lt;accession-num&gt;18244665&lt;/accession-num&gt;&lt;electronic-resource-num&gt;10.1109/TIP.2002.1014998&lt;/electronic-resource-num&gt;&lt;volume&gt;11&lt;/volume&gt;&lt;/record&gt;&lt;/Cite&gt;&lt;Cite&gt;&lt;Author&gt;Candes&lt;/Author&gt;&lt;Year&gt;2006&lt;/Year&gt;&lt;IDText&gt;Fast discrete curvelet transforms&lt;/IDText&gt;&lt;record&gt;&lt;dates&gt;&lt;pub-dates&gt;&lt;date&gt;2006&lt;/date&gt;&lt;/pub-dates&gt;&lt;year&gt;2006&lt;/year&gt;&lt;/dates&gt;&lt;urls&gt;&lt;related-urls&gt;&lt;url&gt;&amp;lt;Go to ISI&amp;gt;://WOS:000242572200007&lt;/url&gt;&lt;/related-urls&gt;&lt;/urls&gt;&lt;isbn&gt;1540-3459&lt;/isbn&gt;&lt;titles&gt;&lt;title&gt;Fast discrete curvelet transforms&lt;/title&gt;&lt;secondary-title&gt;Multiscale Modeling &amp;amp; Simulation&lt;/secondary-title&gt;&lt;/titles&gt;&lt;number&gt;3&lt;/number&gt;&lt;contributors&gt;&lt;authors&gt;&lt;author&gt;Candes, Emmanuel&lt;/author&gt;&lt;author&gt;Demanet, Laurent&lt;/author&gt;&lt;author&gt;Donoho, David&lt;/author&gt;&lt;author&gt;Ying, Lexing&lt;/author&gt;&lt;/authors&gt;&lt;/contributors&gt;&lt;added-date format="utc"&gt;1350316042&lt;/added-date&gt;&lt;ref-type name="Journal Article"&gt;17&lt;/ref-type&gt;&lt;rec-number&gt;404&lt;/rec-number&gt;&lt;last-updated-date format="utc"&gt;1350316042&lt;/last-updated-date&gt;&lt;accession-num&gt;WOS:000242572200007&lt;/accession-num&gt;&lt;electronic-resource-num&gt;10.1137/05064182x&lt;/electronic-resource-num&gt;&lt;volume&gt;5&lt;/volume&gt;&lt;/record&gt;&lt;/Cite&gt;&lt;/EndNote&gt;</w:instrText>
+        <w:instrText xml:space="preserve"> ADDIN EN.CITE &lt;EndNote&gt;&lt;Cite&gt;&lt;Author&gt;Starck&lt;/Author&gt;&lt;Year&gt;2002&lt;/Year&gt;&lt;IDText&gt;The curvelet transform for image denoising.&lt;/IDText&gt;&lt;DisplayText&gt;(19, 20)&lt;/DisplayText&gt;&lt;record&gt;&lt;urls&gt;&lt;related-urls&gt;&lt;url&gt;http://www.ncbi.nlm.nih.gov/pubmed/18244665&lt;/url&gt;&lt;/related-urls&gt;&lt;/urls&gt;&lt;isbn&gt;1057-7149&lt;/isbn&gt;&lt;titles&gt;&lt;title&gt;The curvelet transform for image denoising.&lt;/title&gt;&lt;secondary-title&gt;IEEE Trans Image Process&lt;/secondary-title&gt;&lt;/titles&gt;&lt;pages&gt;670-84&lt;/pages&gt;&lt;number&gt;6&lt;/number&gt;&lt;contributors&gt;&lt;authors&gt;&lt;author&gt;Starck, J. L.&lt;/author&gt;&lt;author&gt;Candès, E. J.&lt;/author&gt;&lt;author&gt;Donoho, D. L.&lt;/author&gt;&lt;/authors&gt;&lt;/contributors&gt;&lt;language&gt;eng&lt;/language&gt;&lt;added-date format="utc"&gt;1327419604&lt;/added-date&gt;&lt;ref-type name="Journal Article"&gt;17&lt;/ref-type&gt;&lt;auth-address&gt;Dept. of Stat., Stanford Univ., CA 94305, USA. jstarck@cea.fr&lt;/auth-address&gt;&lt;dates&gt;&lt;year&gt;2002&lt;/year&gt;&lt;/dates&gt;&lt;rec-number&gt;55&lt;/rec-number&gt;&lt;last-updated-date format="utc"&gt;1327419604&lt;/last-updated-date&gt;&lt;accession-num&gt;18244665&lt;/accession-num&gt;&lt;electronic-resource-num&gt;10.1109/TIP.2002.1014998&lt;/electronic-resource-num&gt;&lt;volume&gt;11&lt;/volume&gt;&lt;/record&gt;&lt;/Cite&gt;&lt;Cite&gt;&lt;Author&gt;Candes&lt;/Author&gt;&lt;Year&gt;2006&lt;/Year&gt;&lt;IDText&gt;Fast discrete curvelet transforms&lt;/IDText&gt;&lt;record&gt;&lt;dates&gt;&lt;pub-dates&gt;&lt;date&gt;2006&lt;/date&gt;&lt;/pub-dates&gt;&lt;year&gt;2006&lt;/year&gt;&lt;/dates&gt;&lt;urls&gt;&lt;related-urls&gt;&lt;url&gt;&amp;lt;Go to ISI&amp;gt;://WOS:000242572200007&lt;/url&gt;&lt;/related-urls&gt;&lt;/urls&gt;&lt;isbn&gt;1540-3459&lt;/isbn&gt;&lt;titles&gt;&lt;title&gt;Fast discrete curvelet transforms&lt;/title&gt;&lt;secondary-title&gt;Multiscale Modeling &amp;amp; Simulation&lt;/secondary-title&gt;&lt;/titles&gt;&lt;number&gt;3&lt;/number&gt;&lt;contributors&gt;&lt;authors&gt;&lt;author&gt;Candes, Emmanuel&lt;/author&gt;&lt;author&gt;Demanet, Laurent&lt;/author&gt;&lt;author&gt;Donoho, David&lt;/author&gt;&lt;author&gt;Ying, Lexing&lt;/author&gt;&lt;/authors&gt;&lt;/contributors&gt;&lt;added-date format="utc"&gt;1350316042&lt;/added-date&gt;&lt;ref-type name="Journal Article"&gt;17&lt;/ref-type&gt;&lt;rec-number&gt;404&lt;/rec-number&gt;&lt;last-updated-date format="utc"&gt;1350316042&lt;/last-updated-date&gt;&lt;accession-num&gt;WOS:000242572200007&lt;/accession-num&gt;&lt;electronic-resource-num&gt;10.1137/05064182x&lt;/electronic-resource-num&gt;&lt;volume&gt;5&lt;/volume&gt;&lt;/record&gt;&lt;/Cite&gt;&lt;/EndNote&gt;</w:instrText>
       </w:r>
       <w:r>
         <w:fldChar w:fldCharType="separate"/>
@@ -2658,7 +2893,7 @@
         <w:rPr>
           <w:noProof/>
         </w:rPr>
-        <w:t>(16, 17)</w:t>
+        <w:t>(19, 20)</w:t>
       </w:r>
       <w:r>
         <w:fldChar w:fldCharType="end"/>
@@ -2688,7 +2923,7 @@
         <w:fldChar w:fldCharType="begin"/>
       </w:r>
       <w:r>
-        <w:instrText xml:space="preserve"> ADDIN EN.CITE &lt;EndNote&gt;&lt;Cite&gt;&lt;Author&gt;Andrew&lt;/Author&gt;&lt;Year&gt;2008&lt;/Year&gt;&lt;IDText&gt;FIRE FIbeR Extraction&lt;/IDText&gt;&lt;DisplayText&gt;(18)&lt;/DisplayText&gt;&lt;record&gt;&lt;urls&gt;&lt;related-urls&gt;&lt;url&gt;http://www.ima.umn.edu/~astein/Andrew%20Stein/Software.html&lt;/url&gt;&lt;/related-urls&gt;&lt;/urls&gt;&lt;titles&gt;&lt;title&gt;FIRE FIbeR Extraction&lt;/title&gt;&lt;/titles&gt;&lt;contributors&gt;&lt;authors&gt;&lt;author&gt;Andrew Stein&lt;/author&gt;&lt;/authors&gt;&lt;/contributors&gt;&lt;added-date format="utc"&gt;1350317261&lt;/added-date&gt;&lt;ref-type name="Web Page"&gt;12&lt;/ref-type&gt;&lt;dates&gt;&lt;year&gt;2008&lt;/year&gt;&lt;/dates&gt;&lt;rec-number&gt;405&lt;/rec-number&gt;&lt;last-updated-date format="utc"&gt;1350317392&lt;/last-updated-date&gt;&lt;volume&gt;2012&lt;/volume&gt;&lt;/record&gt;&lt;/Cite&gt;&lt;/EndNote&gt;</w:instrText>
+        <w:instrText xml:space="preserve"> ADDIN EN.CITE &lt;EndNote&gt;&lt;Cite&gt;&lt;Author&gt;Andrew&lt;/Author&gt;&lt;Year&gt;2008&lt;/Year&gt;&lt;IDText&gt;FIRE FIbeR Extraction&lt;/IDText&gt;&lt;DisplayText&gt;(21)&lt;/DisplayText&gt;&lt;record&gt;&lt;urls&gt;&lt;related-urls&gt;&lt;url&gt;http://www.ima.umn.edu/~astein/Andrew%20Stein/Software.html&lt;/url&gt;&lt;/related-urls&gt;&lt;/urls&gt;&lt;titles&gt;&lt;title&gt;FIRE FIbeR Extraction&lt;/title&gt;&lt;/titles&gt;&lt;contributors&gt;&lt;authors&gt;&lt;author&gt;Andrew Stein&lt;/author&gt;&lt;/authors&gt;&lt;/contributors&gt;&lt;added-date format="utc"&gt;1350317261&lt;/added-date&gt;&lt;ref-type name="Web Page"&gt;12&lt;/ref-type&gt;&lt;dates&gt;&lt;year&gt;2008&lt;/year&gt;&lt;/dates&gt;&lt;rec-number&gt;405&lt;/rec-number&gt;&lt;last-updated-date format="utc"&gt;1350317392&lt;/last-updated-date&gt;&lt;volume&gt;2012&lt;/volume&gt;&lt;/record&gt;&lt;/Cite&gt;&lt;/EndNote&gt;</w:instrText>
       </w:r>
       <w:r>
         <w:fldChar w:fldCharType="separate"/>
@@ -2697,7 +2932,7 @@
         <w:rPr>
           <w:noProof/>
         </w:rPr>
-        <w:t>(18)</w:t>
+        <w:t>(21)</w:t>
       </w:r>
       <w:r>
         <w:fldChar w:fldCharType="end"/>
@@ -2710,7 +2945,7 @@
           <w:fldData xml:space="preserve">PEVuZE5vdGU+PENpdGU+PEF1dGhvcj5ZZXc8L0F1dGhvcj48WWVhcj4yMDA3PC9ZZWFyPjxJRFRl
 eHQ+U2Vjb25kIGhhcm1vbmljIGdlbmVyYXRpb24gcG9sYXJpemF0aW9uIG1pY3Jvc2NvcHkgd2l0
 aCB0aWdodGx5IGZvY3VzZWQgbGluZWFybHkgYW5kIHJhZGlhbGx5IHBvbGFyaXplZCBiZWFtczwv
-SURUZXh0PjxEaXNwbGF5VGV4dD4oMTksIDIwKTwvRGlzcGxheVRleHQ+PHJlY29yZD48ZGF0ZXM+
+SURUZXh0PjxEaXNwbGF5VGV4dD4oMjIsIDIzKTwvRGlzcGxheVRleHQ+PHJlY29yZD48ZGF0ZXM+
 PHB1Yi1kYXRlcz48ZGF0ZT5KdWwgMTU8L2RhdGU+PC9wdWItZGF0ZXM+PHllYXI+MjAwNzwveWVh
 cj48L2RhdGVzPjx1cmxzPjxyZWxhdGVkLXVybHM+PHVybD4mbHQ7R28gdG8gSVNJJmd0OzovL1dP
 UzowMDAyNDczODE1MDAwMjg8L3VybD48L3JlbGF0ZWQtdXJscz48L3VybHM+PGlzYm4+MDAzMC00
@@ -2755,7 +2990,7 @@
           <w:fldData xml:space="preserve">PEVuZE5vdGU+PENpdGU+PEF1dGhvcj5ZZXc8L0F1dGhvcj48WWVhcj4yMDA3PC9ZZWFyPjxJRFRl
 eHQ+U2Vjb25kIGhhcm1vbmljIGdlbmVyYXRpb24gcG9sYXJpemF0aW9uIG1pY3Jvc2NvcHkgd2l0
 aCB0aWdodGx5IGZvY3VzZWQgbGluZWFybHkgYW5kIHJhZGlhbGx5IHBvbGFyaXplZCBiZWFtczwv
-SURUZXh0PjxEaXNwbGF5VGV4dD4oMTksIDIwKTwvRGlzcGxheVRleHQ+PHJlY29yZD48ZGF0ZXM+
+SURUZXh0PjxEaXNwbGF5VGV4dD4oMjIsIDIzKTwvRGlzcGxheVRleHQ+PHJlY29yZD48ZGF0ZXM+
 PHB1Yi1kYXRlcz48ZGF0ZT5KdWwgMTU8L2RhdGU+PC9wdWItZGF0ZXM+PHllYXI+MjAwNzwveWVh
 cj48L2RhdGVzPjx1cmxzPjxyZWxhdGVkLXVybHM+PHVybD4mbHQ7R28gdG8gSVNJJmd0OzovL1dP
 UzowMDAyNDczODE1MDAwMjg8L3VybD48L3JlbGF0ZWQtdXJscz48L3VybHM+PGlzYm4+MDAzMC00
@@ -2805,7 +3040,7 @@
         <w:rPr>
           <w:noProof/>
         </w:rPr>
-        <w:t>(19, 20)</w:t>
+        <w:t>(22, 23)</w:t>
       </w:r>
       <w:r>
         <w:fldChar w:fldCharType="end"/>
@@ -2927,7 +3162,7 @@
       <w:pPr>
         <w:pStyle w:val="Heading1"/>
       </w:pPr>
-      <w:bookmarkStart w:id="4" w:name="_Toc338196109"/>
+      <w:bookmarkStart w:id="4" w:name="_Toc338674421"/>
       <w:r>
         <w:t>Methods</w:t>
       </w:r>
@@ -2962,7 +3197,7 @@
         <w:fldChar w:fldCharType="begin"/>
       </w:r>
       <w:r>
-        <w:instrText xml:space="preserve"> ADDIN EN.CITE &lt;EndNote&gt;&lt;Cite&gt;&lt;Author&gt;Stein&lt;/Author&gt;&lt;Year&gt;2008&lt;/Year&gt;&lt;IDText&gt;An algorithm for extracting the network geometry of three-dimensional collagen gels.&lt;/IDText&gt;&lt;DisplayText&gt;(13)&lt;/DisplayText&gt;&lt;record&gt;&lt;dates&gt;&lt;pub-dates&gt;&lt;date&gt;Dec&lt;/date&gt;&lt;/pub-dates&gt;&lt;year&gt;2008&lt;/year&gt;&lt;/dates&gt;&lt;keywords&gt;&lt;keyword&gt;Algorithms&lt;/keyword&gt;&lt;keyword&gt;Biopolymers&lt;/keyword&gt;&lt;keyword&gt;Collagen&lt;/keyword&gt;&lt;keyword&gt;Computer Simulation&lt;/keyword&gt;&lt;keyword&gt;Gels&lt;/keyword&gt;&lt;/keywords&gt;&lt;urls&gt;&lt;related-urls&gt;&lt;url&gt;http://www.ncbi.nlm.nih.gov/pubmed/19094023&lt;/url&gt;&lt;/related-urls&gt;&lt;/urls&gt;&lt;isbn&gt;1365-2818&lt;/isbn&gt;&lt;titles&gt;&lt;title&gt;An algorithm for extracting the network geometry of three-dimensional collagen gels.&lt;/title&gt;&lt;secondary-title&gt;J Microsc&lt;/secondary-title&gt;&lt;/titles&gt;&lt;pages&gt;463-75&lt;/pages&gt;&lt;number&gt;3&lt;/number&gt;&lt;contributors&gt;&lt;authors&gt;&lt;author&gt;Stein, A. M.&lt;/author&gt;&lt;author&gt;Vader, D. A.&lt;/author&gt;&lt;author&gt;Jawerth, L. M.&lt;/author&gt;&lt;author&gt;Weitz, D. A.&lt;/author&gt;&lt;author&gt;Sander, L. M.&lt;/author&gt;&lt;/authors&gt;&lt;/contributors&gt;&lt;language&gt;eng&lt;/language&gt;&lt;added-date format="utc"&gt;1327419547&lt;/added-date&gt;&lt;ref-type name="Journal Article"&gt;17&lt;/ref-type&gt;&lt;auth-address&gt;Institute for Mathematics and its Applications, University of Minnesota, Minneapolis, MN 55403, USA, +astein@ima.umn.edu+&lt;/auth-address&gt;&lt;rec-number&gt;54&lt;/rec-number&gt;&lt;last-updated-date format="utc"&gt;1327419547&lt;/last-updated-date&gt;&lt;accession-num&gt;19094023&lt;/accession-num&gt;&lt;electronic-resource-num&gt;JMI2141 [pii]&amp;#xD;&amp;#xA;10.1111/j.1365-2818.2008.02141.x&lt;/electronic-resource-num&gt;&lt;volume&gt;232&lt;/volume&gt;&lt;/record&gt;&lt;/Cite&gt;&lt;/EndNote&gt;</w:instrText>
+        <w:instrText xml:space="preserve"> ADDIN EN.CITE &lt;EndNote&gt;&lt;Cite&gt;&lt;Author&gt;Stein&lt;/Author&gt;&lt;Year&gt;2008&lt;/Year&gt;&lt;IDText&gt;An algorithm for extracting the network geometry of three-dimensional collagen gels.&lt;/IDText&gt;&lt;DisplayText&gt;(16)&lt;/DisplayText&gt;&lt;record&gt;&lt;dates&gt;&lt;pub-dates&gt;&lt;date&gt;Dec&lt;/date&gt;&lt;/pub-dates&gt;&lt;year&gt;2008&lt;/year&gt;&lt;/dates&gt;&lt;keywords&gt;&lt;keyword&gt;Algorithms&lt;/keyword&gt;&lt;keyword&gt;Biopolymers&lt;/keyword&gt;&lt;keyword&gt;Collagen&lt;/keyword&gt;&lt;keyword&gt;Computer Simulation&lt;/keyword&gt;&lt;keyword&gt;Gels&lt;/keyword&gt;&lt;/keywords&gt;&lt;urls&gt;&lt;related-urls&gt;&lt;url&gt;http://www.ncbi.nlm.nih.gov/pubmed/19094023&lt;/url&gt;&lt;/related-urls&gt;&lt;/urls&gt;&lt;isbn&gt;1365-2818&lt;/isbn&gt;&lt;titles&gt;&lt;title&gt;An algorithm for extracting the network geometry of three-dimensional collagen gels.&lt;/title&gt;&lt;secondary-title&gt;J Microsc&lt;/secondary-title&gt;&lt;/titles&gt;&lt;pages&gt;463-75&lt;/pages&gt;&lt;number&gt;3&lt;/number&gt;&lt;contributors&gt;&lt;authors&gt;&lt;author&gt;Stein, A. M.&lt;/author&gt;&lt;author&gt;Vader, D. A.&lt;/author&gt;&lt;author&gt;Jawerth, L. M.&lt;/author&gt;&lt;author&gt;Weitz, D. A.&lt;/author&gt;&lt;author&gt;Sander, L. M.&lt;/author&gt;&lt;/authors&gt;&lt;/contributors&gt;&lt;language&gt;eng&lt;/language&gt;&lt;added-date format="utc"&gt;1327419547&lt;/added-date&gt;&lt;ref-type name="Journal Article"&gt;17&lt;/ref-type&gt;&lt;auth-address&gt;Institute for Mathematics and its Applications, University of Minnesota, Minneapolis, MN 55403, USA, +astein@ima.umn.edu+&lt;/auth-address&gt;&lt;rec-number&gt;54&lt;/rec-number&gt;&lt;last-updated-date format="utc"&gt;1327419547&lt;/last-updated-date&gt;&lt;accession-num&gt;19094023&lt;/accession-num&gt;&lt;electronic-resource-num&gt;JMI2141 [pii]&amp;#xD;&amp;#xA;10.1111/j.1365-2818.2008.02141.x&lt;/electronic-resource-num&gt;&lt;volume&gt;232&lt;/volume&gt;&lt;/record&gt;&lt;/Cite&gt;&lt;/EndNote&gt;</w:instrText>
       </w:r>
       <w:r>
         <w:fldChar w:fldCharType="separate"/>
@@ -2971,7 +3206,7 @@
         <w:rPr>
           <w:noProof/>
         </w:rPr>
-        <w:t>(13)</w:t>
+        <w:t>(16)</w:t>
       </w:r>
       <w:r>
         <w:fldChar w:fldCharType="end"/>
@@ -2984,7 +3219,7 @@
       <w:pPr>
         <w:pStyle w:val="Heading2"/>
       </w:pPr>
-      <w:bookmarkStart w:id="5" w:name="_Toc338196110"/>
+      <w:bookmarkStart w:id="5" w:name="_Toc338674422"/>
       <w:r>
         <w:t>FIRE Algorithm</w:t>
       </w:r>
@@ -3028,7 +3263,13 @@
         <w:t xml:space="preserve"> distance transform on the binary image to yield the minimal di</w:t>
       </w:r>
       <w:r>
-        <w:t>stance from the fiber pixel to the background, tracing</w:t>
+        <w:t xml:space="preserve">stance from </w:t>
+      </w:r>
+      <w:r>
+        <w:t>each</w:t>
+      </w:r>
+      <w:r>
+        <w:t xml:space="preserve"> fiber pixel to the background, tracing</w:t>
       </w:r>
       <w:r>
         <w:t xml:space="preserve"> along the maximal ridges of the smoothed distance function to form fiber branches by identifying nucleation points and extending</w:t>
@@ -3080,7 +3321,7 @@
         <w:fldChar w:fldCharType="begin"/>
       </w:r>
       <w:r>
-        <w:instrText xml:space="preserve"> ADDIN EN.CITE &lt;EndNote&gt;&lt;Cite&gt;&lt;Author&gt;Andrew&lt;/Author&gt;&lt;Year&gt;2008&lt;/Year&gt;&lt;IDText&gt;FIRE FIbeR Extraction&lt;/IDText&gt;&lt;DisplayText&gt;(18)&lt;/DisplayText&gt;&lt;record&gt;&lt;urls&gt;&lt;related-urls&gt;&lt;url&gt;http://www.ima.umn.edu/~astein/Andrew%20Stein/Software.html&lt;/url&gt;&lt;/related-urls&gt;&lt;/urls&gt;&lt;titles&gt;&lt;title&gt;FIRE FIbeR Extraction&lt;/title&gt;&lt;/titles&gt;&lt;contributors&gt;&lt;authors&gt;&lt;author&gt;Andrew Stein&lt;/author&gt;&lt;/authors&gt;&lt;/contributors&gt;&lt;added-date format="utc"&gt;1350317261&lt;/added-date&gt;&lt;ref-type name="Web Page"&gt;12&lt;/ref-type&gt;&lt;dates&gt;&lt;year&gt;2008&lt;/year&gt;&lt;/dates&gt;&lt;rec-number&gt;405&lt;/rec-number&gt;&lt;last-updated-date format="utc"&gt;1350317392&lt;/last-updated-date&gt;&lt;volume&gt;2012&lt;/volume&gt;&lt;/record&gt;&lt;/Cite&gt;&lt;/EndNote&gt;</w:instrText>
+        <w:instrText xml:space="preserve"> ADDIN EN.CITE &lt;EndNote&gt;&lt;Cite&gt;&lt;Author&gt;Andrew&lt;/Author&gt;&lt;Year&gt;2008&lt;/Year&gt;&lt;IDText&gt;FIRE FIbeR Extraction&lt;/IDText&gt;&lt;DisplayText&gt;(21)&lt;/DisplayText&gt;&lt;record&gt;&lt;urls&gt;&lt;related-urls&gt;&lt;url&gt;http://www.ima.umn.edu/~astein/Andrew%20Stein/Software.html&lt;/url&gt;&lt;/related-urls&gt;&lt;/urls&gt;&lt;titles&gt;&lt;title&gt;FIRE FIbeR Extraction&lt;/title&gt;&lt;/titles&gt;&lt;contributors&gt;&lt;authors&gt;&lt;author&gt;Andrew Stein&lt;/author&gt;&lt;/authors&gt;&lt;/contributors&gt;&lt;added-date format="utc"&gt;1350317261&lt;/added-date&gt;&lt;ref-type name="Web Page"&gt;12&lt;/ref-type&gt;&lt;dates&gt;&lt;year&gt;2008&lt;/year&gt;&lt;/dates&gt;&lt;rec-number&gt;405&lt;/rec-number&gt;&lt;last-updated-date format="utc"&gt;1350317392&lt;/last-updated-date&gt;&lt;volume&gt;2012&lt;/volume&gt;&lt;/record&gt;&lt;/Cite&gt;&lt;/EndNote&gt;</w:instrText>
       </w:r>
       <w:r>
         <w:fldChar w:fldCharType="separate"/>
@@ -3089,7 +3330,7 @@
         <w:rPr>
           <w:noProof/>
         </w:rPr>
-        <w:t>(18)</w:t>
+        <w:t>(21)</w:t>
       </w:r>
       <w:r>
         <w:fldChar w:fldCharType="end"/>
@@ -3167,14 +3408,23 @@
         <w:t>The only difference is in</w:t>
       </w:r>
       <w:r>
-        <w:t xml:space="preserve"> the first FIRE threshold used for creating the initial binary image. This threshold was hand optimized to produce the highest quality fiber extractions across all test cases.</w:t>
+        <w:t xml:space="preserve"> the</w:t>
+      </w:r>
+      <w:r>
+        <w:t xml:space="preserve"> threshold used for creating the initial binary image. This threshold was hand optimized to produce the highest quality fiber extractions across all test cases</w:t>
+      </w:r>
+      <w:r>
+        <w:t xml:space="preserve"> for each algorithm</w:t>
+      </w:r>
+      <w:r>
+        <w:t>.</w:t>
       </w:r>
     </w:p>
     <w:p>
       <w:pPr>
         <w:pStyle w:val="Heading2"/>
       </w:pPr>
-      <w:bookmarkStart w:id="6" w:name="_Toc338196111"/>
+      <w:bookmarkStart w:id="6" w:name="_Toc338674423"/>
       <w:r>
         <w:t>Preprocessing Algorithms</w:t>
       </w:r>
@@ -3205,55 +3455,163 @@
       <w:r>
         <w:t>s can be found in their respective references.</w:t>
       </w:r>
+      <w:r>
+        <w:t xml:space="preserve"> Each filter was optimized in a manner described by the block diagram in </w:t>
+      </w:r>
+      <w:r>
+        <w:fldChar w:fldCharType="begin"/>
+      </w:r>
+      <w:r>
+        <w:instrText xml:space="preserve"> REF _Ref338674435 \h </w:instrText>
+      </w:r>
+      <w:r>
+        <w:fldChar w:fldCharType="separate"/>
+      </w:r>
+      <w:r>
+        <w:t xml:space="preserve">Figure </w:t>
+      </w:r>
+      <w:r>
+        <w:rPr>
+          <w:noProof/>
+        </w:rPr>
+        <w:t>3</w:t>
+      </w:r>
+      <w:r>
+        <w:fldChar w:fldCharType="end"/>
+      </w:r>
+      <w:r>
+        <w:t>. The normalization parameters used in each filter are described in the following sections.</w:t>
+      </w:r>
     </w:p>
     <w:p>
       <w:pPr>
-        <w:pStyle w:val="Heading3"/>
-      </w:pPr>
-      <w:bookmarkStart w:id="7" w:name="_Toc338196112"/>
-      <w:r>
-        <w:t>Gaussian</w:t>
-      </w:r>
-      <w:bookmarkEnd w:id="7"/>
+        <w:keepNext/>
+      </w:pPr>
+      <w:r>
+        <w:rPr>
+          <w:noProof/>
+          <w:lang w:bidi="ar-SA"/>
+        </w:rPr>
+        <w:drawing>
+          <wp:inline distT="0" distB="0" distL="0" distR="0">
+            <wp:extent cx="5943211" cy="1315616"/>
+            <wp:effectExtent l="19050" t="0" r="389" b="0"/>
+            <wp:docPr id="8" name="Picture 4" descr="PreprocOutputCompare_blck_diag.png"/>
+            <wp:cNvGraphicFramePr>
+              <a:graphicFrameLocks xmlns:a="http://schemas.openxmlformats.org/drawingml/2006/main" noChangeAspect="1"/>
+            </wp:cNvGraphicFramePr>
+            <a:graphic xmlns:a="http://schemas.openxmlformats.org/drawingml/2006/main">
+              <a:graphicData uri="http://schemas.openxmlformats.org/drawingml/2006/picture">
+                <pic:pic xmlns:pic="http://schemas.openxmlformats.org/drawingml/2006/picture">
+                  <pic:nvPicPr>
+                    <pic:cNvPr id="0" name="PreprocOutputCompare_blck_diag.png"/>
+                    <pic:cNvPicPr/>
+                  </pic:nvPicPr>
+                  <pic:blipFill>
+                    <a:blip r:embed="rId8" cstate="print"/>
+                    <a:srcRect t="30126" b="40376"/>
+                    <a:stretch>
+                      <a:fillRect/>
+                    </a:stretch>
+                  </pic:blipFill>
+                  <pic:spPr>
+                    <a:xfrm>
+                      <a:off x="0" y="0"/>
+                      <a:ext cx="5943211" cy="1315616"/>
+                    </a:xfrm>
+                    <a:prstGeom prst="rect">
+                      <a:avLst/>
+                    </a:prstGeom>
+                  </pic:spPr>
+                </pic:pic>
+              </a:graphicData>
+            </a:graphic>
+          </wp:inline>
+        </w:drawing>
+      </w:r>
     </w:p>
     <w:p>
-      <w:r>
-        <w:t xml:space="preserve">A simple 2-D Gaussian filter, whose standard deviation was matched to the average width of </w:t>
-      </w:r>
-      <w:r>
-        <w:t xml:space="preserve">the </w:t>
-      </w:r>
-      <w:r>
-        <w:t>collagen fibers in our images of 1.5 microns</w:t>
-      </w:r>
-      <w:r>
-        <w:t xml:space="preserve">, was used as a baseline </w:t>
-      </w:r>
-      <w:r>
-        <w:t>for comparison</w:t>
-      </w:r>
-      <w:r>
-        <w:t xml:space="preserve"> against the other more advanced filters</w:t>
-      </w:r>
-      <w:r>
-        <w:t>.</w:t>
+      <w:pPr>
+        <w:pStyle w:val="Caption"/>
+      </w:pPr>
+      <w:bookmarkStart w:id="7" w:name="_Ref338674435"/>
+      <w:r>
+        <w:t xml:space="preserve">Figure </w:t>
+      </w:r>
+      <w:fldSimple w:instr=" SEQ Figure \* ARABIC ">
+        <w:r>
+          <w:rPr>
+            <w:noProof/>
+          </w:rPr>
+          <w:t>3</w:t>
+        </w:r>
+      </w:fldSimple>
+      <w:bookmarkEnd w:id="7"/>
+      <w:r>
+        <w:t>. Block diagram describing the iterative process for optimizing the performance of a single image processing filter for fiber tracking.</w:t>
+      </w:r>
+      <w:r>
+        <w:t xml:space="preserve"> The raw image is processed by the image filter using an initial normalization parameter, the result of which is sent to the fiber tracking algorithm (we used the FIRE algorithm in this paper). Fiber extractions were compared against manually performed fiber extractions. Several normalization parameters were evaluated and one optimal parameter was selected for each filter that optimized the fiber evaluation result.</w:t>
       </w:r>
     </w:p>
     <w:p>
       <w:pPr>
         <w:pStyle w:val="Heading3"/>
       </w:pPr>
-      <w:bookmarkStart w:id="8" w:name="_Toc338196113"/>
-      <w:r>
-        <w:t>SPIRAL-</w:t>
-      </w:r>
-      <w:r>
-        <w:t xml:space="preserve"> TV</w:t>
+      <w:bookmarkStart w:id="8" w:name="_Toc338674424"/>
+      <w:r>
+        <w:t>Gaussian</w:t>
+      </w:r>
+      <w:r>
+        <w:t xml:space="preserve"> filter</w:t>
       </w:r>
       <w:bookmarkEnd w:id="8"/>
     </w:p>
     <w:p>
       <w:r>
+        <w:lastRenderedPageBreak/>
+        <w:t xml:space="preserve">A simple 2-D Gaussian filter, whose standard deviation was matched to the average width of </w:t>
+      </w:r>
+      <w:r>
+        <w:t xml:space="preserve">the </w:t>
+      </w:r>
+      <w:r>
+        <w:t>collagen fibers in our images of 1.5 microns</w:t>
+      </w:r>
+      <w:r>
+        <w:t xml:space="preserve">, was used as a baseline </w:t>
+      </w:r>
+      <w:r>
+        <w:t>for comparison</w:t>
+      </w:r>
+      <w:r>
+        <w:t xml:space="preserve"> against the other more advanced filters</w:t>
+      </w:r>
+      <w:r>
+        <w:t>.</w:t>
+      </w:r>
+      <w:r>
+        <w:t xml:space="preserve"> The width of the Gaussian filter was optimized to produce fiber extractions that most closely matched the human observers.</w:t>
+      </w:r>
+    </w:p>
+    <w:p>
+      <w:pPr>
+        <w:pStyle w:val="Heading3"/>
+      </w:pPr>
+      <w:bookmarkStart w:id="9" w:name="_Toc338674425"/>
+      <w:r>
+        <w:t>SPIRAL-</w:t>
+      </w:r>
+      <w:r>
+        <w:t xml:space="preserve"> TV</w:t>
+      </w:r>
+      <w:r>
+        <w:t xml:space="preserve"> filter</w:t>
+      </w:r>
+      <w:bookmarkEnd w:id="9"/>
+    </w:p>
+    <w:p>
+      <w:r>
         <w:t>The SPIRAL-TV</w:t>
       </w:r>
       <w:r>
@@ -3274,7 +3632,7 @@
         <w:fldChar w:fldCharType="begin"/>
       </w:r>
       <w:r>
-        <w:instrText xml:space="preserve"> ADDIN EN.CITE &lt;EndNote&gt;&lt;Cite&gt;&lt;Author&gt;Harmany&lt;/Author&gt;&lt;Year&gt;2012&lt;/Year&gt;&lt;IDText&gt;This is SPIRAL-TAP: Sparse Poisson Intensity Reconstruction ALgorithms-Theory and Practice&lt;/IDText&gt;&lt;DisplayText&gt;(14)&lt;/DisplayText&gt;&lt;record&gt;&lt;dates&gt;&lt;pub-dates&gt;&lt;date&gt;Mar&lt;/date&gt;&lt;/pub-dates&gt;&lt;year&gt;2012&lt;/year&gt;&lt;/dates&gt;&lt;urls&gt;&lt;related-urls&gt;&lt;url&gt;&amp;lt;Go to ISI&amp;gt;://WOS:000300510800015&lt;/url&gt;&lt;/related-urls&gt;&lt;/urls&gt;&lt;isbn&gt;1057-7149&lt;/isbn&gt;&lt;titles&gt;&lt;title&gt;This is SPIRAL-TAP: Sparse Poisson Intensity Reconstruction ALgorithms-Theory and Practice&lt;/title&gt;&lt;secondary-title&gt;Ieee Transactions on Image Processing&lt;/secondary-title&gt;&lt;/titles&gt;&lt;number&gt;3&lt;/number&gt;&lt;contributors&gt;&lt;authors&gt;&lt;author&gt;Harmany, Zachary T.&lt;/author&gt;&lt;author&gt;Marcia, Roummel F.&lt;/author&gt;&lt;author&gt;Willett, Rebecca M.&lt;/author&gt;&lt;/authors&gt;&lt;/contributors&gt;&lt;added-date format="utc"&gt;1347593247&lt;/added-date&gt;&lt;ref-type name="Journal Article"&gt;17&lt;/ref-type&gt;&lt;rec-number&gt;294&lt;/rec-number&gt;&lt;last-updated-date format="utc"&gt;1349547571&lt;/last-updated-date&gt;&lt;accession-num&gt;WOS:000300510800015&lt;/accession-num&gt;&lt;electronic-resource-num&gt;10.1109/tip.2011.2168410&lt;/electronic-resource-num&gt;&lt;volume&gt;21&lt;/volume&gt;&lt;/record&gt;&lt;/Cite&gt;&lt;/EndNote&gt;</w:instrText>
+        <w:instrText xml:space="preserve"> ADDIN EN.CITE &lt;EndNote&gt;&lt;Cite&gt;&lt;Author&gt;Harmany&lt;/Author&gt;&lt;Year&gt;2012&lt;/Year&gt;&lt;IDText&gt;This is SPIRAL-TAP: Sparse Poisson Intensity Reconstruction ALgorithms-Theory and Practice&lt;/IDText&gt;&lt;DisplayText&gt;(17)&lt;/DisplayText&gt;&lt;record&gt;&lt;dates&gt;&lt;pub-dates&gt;&lt;date&gt;Mar&lt;/date&gt;&lt;/pub-dates&gt;&lt;year&gt;2012&lt;/year&gt;&lt;/dates&gt;&lt;urls&gt;&lt;related-urls&gt;&lt;url&gt;&amp;lt;Go to ISI&amp;gt;://WOS:000300510800015&lt;/url&gt;&lt;/related-urls&gt;&lt;/urls&gt;&lt;isbn&gt;1057-7149&lt;/isbn&gt;&lt;titles&gt;&lt;title&gt;This is SPIRAL-TAP: Sparse Poisson Intensity Reconstruction ALgorithms-Theory and Practice&lt;/title&gt;&lt;secondary-title&gt;Ieee Transactions on Image Processing&lt;/secondary-title&gt;&lt;/titles&gt;&lt;number&gt;3&lt;/number&gt;&lt;contributors&gt;&lt;authors&gt;&lt;author&gt;Harmany, Zachary T.&lt;/author&gt;&lt;author&gt;Marcia, Roummel F.&lt;/author&gt;&lt;author&gt;Willett, Rebecca M.&lt;/author&gt;&lt;/authors&gt;&lt;/contributors&gt;&lt;added-date format="utc"&gt;1347593247&lt;/added-date&gt;&lt;ref-type name="Journal Article"&gt;17&lt;/ref-type&gt;&lt;rec-number&gt;294&lt;/rec-number&gt;&lt;last-updated-date format="utc"&gt;1349547571&lt;/last-updated-date&gt;&lt;accession-num&gt;WOS:000300510800015&lt;/accession-num&gt;&lt;electronic-resource-num&gt;10.1109/tip.2011.2168410&lt;/electronic-resource-num&gt;&lt;volume&gt;21&lt;/volume&gt;&lt;/record&gt;&lt;/Cite&gt;&lt;/EndNote&gt;</w:instrText>
       </w:r>
       <w:r>
         <w:fldChar w:fldCharType="separate"/>
@@ -3283,7 +3641,7 @@
         <w:rPr>
           <w:noProof/>
         </w:rPr>
-        <w:t>(14)</w:t>
+        <w:t>(17)</w:t>
       </w:r>
       <w:r>
         <w:fldChar w:fldCharType="end"/>
@@ -3312,15 +3670,13 @@
       </w:r>
       <w:proofErr w:type="spellEnd"/>
       <w:r>
-        <w:t xml:space="preserve"> reconstruction and </w:t>
-      </w:r>
-      <w:proofErr w:type="spellStart"/>
-      <w:r>
-        <w:t>superresolution</w:t>
-      </w:r>
-      <w:proofErr w:type="spellEnd"/>
-      <w:r>
-        <w:t xml:space="preserve"> reconstruction in astronomy</w:t>
+        <w:t xml:space="preserve"> reconstruction and super</w:t>
+      </w:r>
+      <w:r>
+        <w:t>-</w:t>
+      </w:r>
+      <w:r>
+        <w:t>resolution reconstruction in astronomy</w:t>
       </w:r>
       <w:r>
         <w:t>.</w:t>
@@ -3338,10 +3694,13 @@
         <w:t xml:space="preserve"> the</w:t>
       </w:r>
       <w:r>
-        <w:t xml:space="preserve"> minimi</w:t>
-      </w:r>
-      <w:r>
-        <w:t>zation problem given by</w:t>
+        <w:t xml:space="preserve"> </w:t>
+      </w:r>
+      <w:r>
+        <w:t>constrained optimization</w:t>
+      </w:r>
+      <w:r>
+        <w:t xml:space="preserve"> problem given by</w:t>
       </w:r>
     </w:p>
     <w:p>
@@ -3529,7 +3888,6 @@
             <w:rPr>
               <w:rFonts w:ascii="Cambria Math" w:hAnsi="Cambria Math"/>
             </w:rPr>
-            <w:lastRenderedPageBreak/>
             <m:t>subject to f≥0</m:t>
           </m:r>
         </m:oMath>
@@ -3708,13 +4066,21 @@
         <w:t xml:space="preserve">. </w:t>
       </w:r>
       <w:r>
-        <w:t>SPIRAL-TV</w:t>
-      </w:r>
-      <w:r>
-        <w:t>X</w:t>
-      </w:r>
-      <w:r>
-        <w:t xml:space="preserve"> was shown to </w:t>
+        <w:t xml:space="preserve">The parameter </w:t>
+      </w:r>
+      <m:oMath>
+        <m:r>
+          <w:rPr>
+            <w:rFonts w:ascii="Cambria Math" w:hAnsi="Cambria Math"/>
+          </w:rPr>
+          <m:t>τ</m:t>
+        </m:r>
+      </m:oMath>
+      <w:r>
+        <w:t xml:space="preserve">  was optimized to produce the best match when comparing human and automated fiber extractions. </w:t>
+      </w:r>
+      <w:r>
+        <w:t xml:space="preserve">SPIRAL-TV was shown to </w:t>
       </w:r>
       <w:r>
         <w:t xml:space="preserve">perform well at </w:t>
@@ -3738,7 +4104,7 @@
         <w:fldChar w:fldCharType="begin"/>
       </w:r>
       <w:r>
-        <w:instrText xml:space="preserve"> ADDIN EN.CITE &lt;EndNote&gt;&lt;Cite&gt;&lt;Author&gt;Harmany&lt;/Author&gt;&lt;Year&gt;2012&lt;/Year&gt;&lt;IDText&gt;This is SPIRAL-TAP: Sparse Poisson Intensity Reconstruction ALgorithms-Theory and Practice&lt;/IDText&gt;&lt;DisplayText&gt;(14)&lt;/DisplayText&gt;&lt;record&gt;&lt;dates&gt;&lt;pub-dates&gt;&lt;date&gt;Mar&lt;/date&gt;&lt;/pub-dates&gt;&lt;year&gt;2012&lt;/year&gt;&lt;/dates&gt;&lt;urls&gt;&lt;related-urls&gt;&lt;url&gt;&amp;lt;Go to ISI&amp;gt;://WOS:000300510800015&lt;/url&gt;&lt;/related-urls&gt;&lt;/urls&gt;&lt;isbn&gt;1057-7149&lt;/isbn&gt;&lt;titles&gt;&lt;title&gt;This is SPIRAL-TAP: Sparse Poisson Intensity Reconstruction ALgorithms-Theory and Practice&lt;/title&gt;&lt;secondary-title&gt;Ieee Transactions on Image Processing&lt;/secondary-title&gt;&lt;/titles&gt;&lt;number&gt;3&lt;/number&gt;&lt;contributors&gt;&lt;authors&gt;&lt;author&gt;Harmany, Zachary T.&lt;/author&gt;&lt;author&gt;Marcia, Roummel F.&lt;/author&gt;&lt;author&gt;Willett, Rebecca M.&lt;/author&gt;&lt;/authors&gt;&lt;/contributors&gt;&lt;added-date format="utc"&gt;1347593247&lt;/added-date&gt;&lt;ref-type name="Journal Article"&gt;17&lt;/ref-type&gt;&lt;rec-number&gt;294&lt;/rec-number&gt;&lt;last-updated-date format="utc"&gt;1349547571&lt;/last-updated-date&gt;&lt;accession-num&gt;WOS:000300510800015&lt;/accession-num&gt;&lt;electronic-resource-num&gt;10.1109/tip.2011.2168410&lt;/electronic-resource-num&gt;&lt;volume&gt;21&lt;/volume&gt;&lt;/record&gt;&lt;/Cite&gt;&lt;/EndNote&gt;</w:instrText>
+        <w:instrText xml:space="preserve"> ADDIN EN.CITE &lt;EndNote&gt;&lt;Cite&gt;&lt;Author&gt;Harmany&lt;/Author&gt;&lt;Year&gt;2012&lt;/Year&gt;&lt;IDText&gt;This is SPIRAL-TAP: Sparse Poisson Intensity Reconstruction ALgorithms-Theory and Practice&lt;/IDText&gt;&lt;DisplayText&gt;(17)&lt;/DisplayText&gt;&lt;record&gt;&lt;dates&gt;&lt;pub-dates&gt;&lt;date&gt;Mar&lt;/date&gt;&lt;/pub-dates&gt;&lt;year&gt;2012&lt;/year&gt;&lt;/dates&gt;&lt;urls&gt;&lt;related-urls&gt;&lt;url&gt;&amp;lt;Go to ISI&amp;gt;://WOS:000300510800015&lt;/url&gt;&lt;/related-urls&gt;&lt;/urls&gt;&lt;isbn&gt;1057-7149&lt;/isbn&gt;&lt;titles&gt;&lt;title&gt;This is SPIRAL-TAP: Sparse Poisson Intensity Reconstruction ALgorithms-Theory and Practice&lt;/title&gt;&lt;secondary-title&gt;Ieee Transactions on Image Processing&lt;/secondary-title&gt;&lt;/titles&gt;&lt;number&gt;3&lt;/number&gt;&lt;contributors&gt;&lt;authors&gt;&lt;author&gt;Harmany, Zachary T.&lt;/author&gt;&lt;author&gt;Marcia, Roummel F.&lt;/author&gt;&lt;author&gt;Willett, Rebecca M.&lt;/author&gt;&lt;/authors&gt;&lt;/contributors&gt;&lt;added-date format="utc"&gt;1347593247&lt;/added-date&gt;&lt;ref-type name="Journal Article"&gt;17&lt;/ref-type&gt;&lt;rec-number&gt;294&lt;/rec-number&gt;&lt;last-updated-date format="utc"&gt;1349547571&lt;/last-updated-date&gt;&lt;accession-num&gt;WOS:000300510800015&lt;/accession-num&gt;&lt;electronic-resource-num&gt;10.1109/tip.2011.2168410&lt;/electronic-resource-num&gt;&lt;volume&gt;21&lt;/volume&gt;&lt;/record&gt;&lt;/Cite&gt;&lt;/EndNote&gt;</w:instrText>
       </w:r>
       <w:r>
         <w:fldChar w:fldCharType="separate"/>
@@ -3747,7 +4113,7 @@
         <w:rPr>
           <w:noProof/>
         </w:rPr>
-        <w:t>(14)</w:t>
+        <w:t>(17)</w:t>
       </w:r>
       <w:r>
         <w:fldChar w:fldCharType="end"/>
@@ -3756,7 +4122,10 @@
         <w:t xml:space="preserve">. </w:t>
       </w:r>
       <w:r>
-        <w:t xml:space="preserve">The designers of this algorithm have tested it on noisy computed tomography reconstruction data however </w:t>
+        <w:t>The designers of this algorithm have tested it on noisy computed</w:t>
+      </w:r>
+      <w:r>
+        <w:t xml:space="preserve"> tomography reconstruction data however </w:t>
       </w:r>
       <w:r>
         <w:t>it</w:t>
@@ -3769,7 +4138,7 @@
       <w:pPr>
         <w:pStyle w:val="Heading3"/>
       </w:pPr>
-      <w:bookmarkStart w:id="9" w:name="_Toc338196114"/>
+      <w:bookmarkStart w:id="10" w:name="_Toc338674426"/>
       <w:proofErr w:type="spellStart"/>
       <w:r>
         <w:t>T</w:t>
@@ -3781,7 +4150,7 @@
       <w:r>
         <w:t xml:space="preserve"> filter</w:t>
       </w:r>
-      <w:bookmarkEnd w:id="9"/>
+      <w:bookmarkEnd w:id="10"/>
     </w:p>
     <w:p>
       <w:r>
@@ -3845,7 +4214,7 @@
         <w:fldChar w:fldCharType="begin">
           <w:fldData xml:space="preserve">PEVuZE5vdGU+PENpdGU+PEF1dGhvcj5TY2hpbmRlbGluPC9BdXRob3I+PFllYXI+MjAxMjwvWWVh
 cj48SURUZXh0PkZpamk6IGFuIG9wZW4tc291cmNlIHBsYXRmb3JtIGZvciBiaW9sb2dpY2FsLWlt
-YWdlIGFuYWx5c2lzPC9JRFRleHQ+PERpc3BsYXlUZXh0PigyMSk8L0Rpc3BsYXlUZXh0PjxyZWNv
+YWdlIGFuYWx5c2lzPC9JRFRleHQ+PERpc3BsYXlUZXh0PigyNCk8L0Rpc3BsYXlUZXh0PjxyZWNv
 cmQ+PGRhdGVzPjxwdWItZGF0ZXM+PGRhdGU+SnVsPC9kYXRlPjwvcHViLWRhdGVzPjx5ZWFyPjIw
 MTI8L3llYXI+PC9kYXRlcz48a2V5d29yZHM+PGtleXdvcmQ+M0QgVklTVUFMSVpBVElPTjwva2V5
 d29yZD48a2V5d29yZD5HRU5FLUVYUFJFU1NJT048L2tleXdvcmQ+PGtleXdvcmQ+UkVHSVNUUkFU
@@ -3905,7 +4274,7 @@
         <w:fldChar w:fldCharType="begin">
           <w:fldData xml:space="preserve">PEVuZE5vdGU+PENpdGU+PEF1dGhvcj5TY2hpbmRlbGluPC9BdXRob3I+PFllYXI+MjAxMjwvWWVh
 cj48SURUZXh0PkZpamk6IGFuIG9wZW4tc291cmNlIHBsYXRmb3JtIGZvciBiaW9sb2dpY2FsLWlt
-YWdlIGFuYWx5c2lzPC9JRFRleHQ+PERpc3BsYXlUZXh0PigyMSk8L0Rpc3BsYXlUZXh0PjxyZWNv
+YWdlIGFuYWx5c2lzPC9JRFRleHQ+PERpc3BsYXlUZXh0PigyNCk8L0Rpc3BsYXlUZXh0PjxyZWNv
 cmQ+PGRhdGVzPjxwdWItZGF0ZXM+PGRhdGU+SnVsPC9kYXRlPjwvcHViLWRhdGVzPjx5ZWFyPjIw
 MTI8L3llYXI+PC9kYXRlcz48a2V5d29yZHM+PGtleXdvcmQ+M0QgVklTVUFMSVpBVElPTjwva2V5
 d29yZD48a2V5d29yZD5HRU5FLUVYUFJFU1NJT048L2tleXdvcmQ+PGtleXdvcmQ+UkVHSVNUUkFU
@@ -3971,7 +4340,7 @@
         <w:rPr>
           <w:noProof/>
         </w:rPr>
-        <w:t>(21)</w:t>
+        <w:t>(24)</w:t>
       </w:r>
       <w:r>
         <w:fldChar w:fldCharType="end"/>
@@ -3986,7 +4355,7 @@
         <w:fldChar w:fldCharType="begin"/>
       </w:r>
       <w:r>
-        <w:instrText xml:space="preserve"> ADDIN EN.CITE &lt;EndNote&gt;&lt;Cite&gt;&lt;Author&gt;Sato&lt;/Author&gt;&lt;Year&gt;1998&lt;/Year&gt;&lt;IDText&gt;Three-dimensional multi-scale line filter for segmentation and visualization of curvilinear structures in medical images&lt;/IDText&gt;&lt;DisplayText&gt;(15)&lt;/DisplayText&gt;&lt;record&gt;&lt;dates&gt;&lt;pub-dates&gt;&lt;date&gt;1998&lt;/date&gt;&lt;/pub-dates&gt;&lt;year&gt;1998&lt;/year&gt;&lt;/dates&gt;&lt;keywords&gt;&lt;keyword&gt;Bronchography. Cerebral Arteries / anatomy &amp;amp; histology. Computer Simulation. *Diagnostic Imaging. Humans. Image Processing, Computer-Assisted / *methods. Magnetic Resonance Angiography. Magnetic Resonance Imaging. Models, Theoretical. Portal Vein / radiography. Radiography, Abdominal. Tomography, X-Ray Computed&lt;/keyword&gt;&lt;keyword&gt;Index Medicus&lt;/keyword&gt;&lt;/keywords&gt;&lt;urls&gt;&lt;related-urls&gt;&lt;url&gt;&amp;lt;Go to ISI&amp;gt;://MEDLINE:10646760&lt;/url&gt;&lt;/related-urls&gt;&lt;/urls&gt;&lt;isbn&gt;1361-8415&lt;/isbn&gt;&lt;work-type&gt;; Research Support, U.S. Gov&amp;apos;t, P.H.S.&lt;/work-type&gt;&lt;titles&gt;&lt;title&gt;Three-dimensional multi-scale line filter for segmentation and visualization of curvilinear structures in medical images&lt;/title&gt;&lt;secondary-title&gt;Medical image analysis&lt;/secondary-title&gt;&lt;/titles&gt;&lt;pages&gt;143-68&lt;/pages&gt;&lt;number&gt;2&lt;/number&gt;&lt;contributors&gt;&lt;authors&gt;&lt;author&gt;Sato, Y.&lt;/author&gt;&lt;author&gt;Nakajima, S.&lt;/author&gt;&lt;author&gt;Shiraga, N.&lt;/author&gt;&lt;author&gt;Atsumi, H.&lt;/author&gt;&lt;author&gt;Yoshida, S.&lt;/author&gt;&lt;author&gt;Koller, T.&lt;/author&gt;&lt;author&gt;Gerig, G.&lt;/author&gt;&lt;author&gt;Kikinis, R.&lt;/author&gt;&lt;/authors&gt;&lt;/contributors&gt;&lt;language&gt;English&lt;/language&gt;&lt;added-date format="utc"&gt;1345554332&lt;/added-date&gt;&lt;ref-type name="Journal Article"&gt;17&lt;/ref-type&gt;&lt;auth-address&gt;Department of Radiology, Harvard Medical School and Brigham and Women&amp;apos;s Hospital, Boston, MA 02115, USA. yoshi@image.med.osaka-u.ac.jp&lt;/auth-address&gt;&lt;rec-number&gt;285&lt;/rec-number&gt;&lt;last-updated-date format="utc"&gt;1347380189&lt;/last-updated-date&gt;&lt;accession-num&gt;MEDLINE:10646760&lt;/accession-num&gt;&lt;electronic-resource-num&gt;10.1016/s1361-8415(98)80009-1&lt;/electronic-resource-num&gt;&lt;volume&gt;2&lt;/volume&gt;&lt;/record&gt;&lt;/Cite&gt;&lt;/EndNote&gt;</w:instrText>
+        <w:instrText xml:space="preserve"> ADDIN EN.CITE &lt;EndNote&gt;&lt;Cite&gt;&lt;Author&gt;Sato&lt;/Author&gt;&lt;Year&gt;1998&lt;/Year&gt;&lt;IDText&gt;Three-dimensional multi-scale line filter for segmentation and visualization of curvilinear structures in medical images&lt;/IDText&gt;&lt;DisplayText&gt;(18)&lt;/DisplayText&gt;&lt;record&gt;&lt;dates&gt;&lt;pub-dates&gt;&lt;date&gt;1998&lt;/date&gt;&lt;/pub-dates&gt;&lt;year&gt;1998&lt;/year&gt;&lt;/dates&gt;&lt;keywords&gt;&lt;keyword&gt;Bronchography. Cerebral Arteries / anatomy &amp;amp; histology. Computer Simulation. *Diagnostic Imaging. Humans. Image Processing, Computer-Assisted / *methods. Magnetic Resonance Angiography. Magnetic Resonance Imaging. Models, Theoretical. Portal Vein / radiography. Radiography, Abdominal. Tomography, X-Ray Computed&lt;/keyword&gt;&lt;keyword&gt;Index Medicus&lt;/keyword&gt;&lt;/keywords&gt;&lt;urls&gt;&lt;related-urls&gt;&lt;url&gt;&amp;lt;Go to ISI&amp;gt;://MEDLINE:10646760&lt;/url&gt;&lt;/related-urls&gt;&lt;/urls&gt;&lt;isbn&gt;1361-8415&lt;/isbn&gt;&lt;work-type&gt;; Research Support, U.S. Gov&amp;apos;t, P.H.S.&lt;/work-type&gt;&lt;titles&gt;&lt;title&gt;Three-dimensional multi-scale line filter for segmentation and visualization of curvilinear structures in medical images&lt;/title&gt;&lt;secondary-title&gt;Medical image analysis&lt;/secondary-title&gt;&lt;/titles&gt;&lt;pages&gt;143-68&lt;/pages&gt;&lt;number&gt;2&lt;/number&gt;&lt;contributors&gt;&lt;authors&gt;&lt;author&gt;Sato, Y.&lt;/author&gt;&lt;author&gt;Nakajima, S.&lt;/author&gt;&lt;author&gt;Shiraga, N.&lt;/author&gt;&lt;author&gt;Atsumi, H.&lt;/author&gt;&lt;author&gt;Yoshida, S.&lt;/author&gt;&lt;author&gt;Koller, T.&lt;/author&gt;&lt;author&gt;Gerig, G.&lt;/author&gt;&lt;author&gt;Kikinis, R.&lt;/author&gt;&lt;/authors&gt;&lt;/contributors&gt;&lt;language&gt;English&lt;/language&gt;&lt;added-date format="utc"&gt;1345554332&lt;/added-date&gt;&lt;ref-type name="Journal Article"&gt;17&lt;/ref-type&gt;&lt;auth-address&gt;Department of Radiology, Harvard Medical School and Brigham and Women&amp;apos;s Hospital, Boston, MA 02115, USA. yoshi@image.med.osaka-u.ac.jp&lt;/auth-address&gt;&lt;rec-number&gt;285&lt;/rec-number&gt;&lt;last-updated-date format="utc"&gt;1347380189&lt;/last-updated-date&gt;&lt;accession-num&gt;MEDLINE:10646760&lt;/accession-num&gt;&lt;electronic-resource-num&gt;10.1016/s1361-8415(98)80009-1&lt;/electronic-resource-num&gt;&lt;volume&gt;2&lt;/volume&gt;&lt;/record&gt;&lt;/Cite&gt;&lt;/EndNote&gt;</w:instrText>
       </w:r>
       <w:r>
         <w:fldChar w:fldCharType="separate"/>
@@ -3995,7 +4364,7 @@
         <w:rPr>
           <w:noProof/>
         </w:rPr>
-        <w:t>(15)</w:t>
+        <w:t>(18)</w:t>
       </w:r>
       <w:r>
         <w:fldChar w:fldCharType="end"/>
@@ -4010,6 +4379,7 @@
         <w:t xml:space="preserve">like structures in images </w:t>
       </w:r>
       <w:r>
+        <w:lastRenderedPageBreak/>
         <w:t>while</w:t>
       </w:r>
       <w:r>
@@ -4026,7 +4396,7 @@
           <w:fldData xml:space="preserve">PEVuZE5vdGU+PENpdGU+PEF1dGhvcj5TYXRvPC9BdXRob3I+PFllYXI+MTk5ODwvWWVhcj48SURU
 ZXh0PlRocmVlLWRpbWVuc2lvbmFsIG11bHRpLXNjYWxlIGxpbmUgZmlsdGVyIGZvciBzZWdtZW50
 YXRpb24gYW5kIHZpc3VhbGl6YXRpb24gb2YgY3VydmlsaW5lYXIgc3RydWN0dXJlcyBpbiBtZWRp
-Y2FsIGltYWdlczwvSURUZXh0PjxEaXNwbGF5VGV4dD4oMTUsIDIyKTwvRGlzcGxheVRleHQ+PHJl
+Y2FsIGltYWdlczwvSURUZXh0PjxEaXNwbGF5VGV4dD4oMTgsIDI1KTwvRGlzcGxheVRleHQ+PHJl
 Y29yZD48ZGF0ZXM+PHB1Yi1kYXRlcz48ZGF0ZT4xOTk4PC9kYXRlPjwvcHViLWRhdGVzPjx5ZWFy
 PjE5OTg8L3llYXI+PC9kYXRlcz48a2V5d29yZHM+PGtleXdvcmQ+QnJvbmNob2dyYXBoeS4gQ2Vy
 ZWJyYWwgQXJ0ZXJpZXMgLyBhbmF0b215ICZhbXA7IGhpc3RvbG9neS4gQ29tcHV0ZXIgU2ltdWxh
@@ -4098,7 +4468,7 @@
           <w:fldData xml:space="preserve">PEVuZE5vdGU+PENpdGU+PEF1dGhvcj5TYXRvPC9BdXRob3I+PFllYXI+MTk5ODwvWWVhcj48SURU
 ZXh0PlRocmVlLWRpbWVuc2lvbmFsIG11bHRpLXNjYWxlIGxpbmUgZmlsdGVyIGZvciBzZWdtZW50
 YXRpb24gYW5kIHZpc3VhbGl6YXRpb24gb2YgY3VydmlsaW5lYXIgc3RydWN0dXJlcyBpbiBtZWRp
-Y2FsIGltYWdlczwvSURUZXh0PjxEaXNwbGF5VGV4dD4oMTUsIDIyKTwvRGlzcGxheVRleHQ+PHJl
+Y2FsIGltYWdlczwvSURUZXh0PjxEaXNwbGF5VGV4dD4oMTgsIDI1KTwvRGlzcGxheVRleHQ+PHJl
 Y29yZD48ZGF0ZXM+PHB1Yi1kYXRlcz48ZGF0ZT4xOTk4PC9kYXRlPjwvcHViLWRhdGVzPjx5ZWFy
 PjE5OTg8L3llYXI+PC9kYXRlcz48a2V5d29yZHM+PGtleXdvcmQ+QnJvbmNob2dyYXBoeS4gQ2Vy
 ZWJyYWwgQXJ0ZXJpZXMgLyBhbmF0b215ICZhbXA7IGhpc3RvbG9neS4gQ29tcHV0ZXIgU2ltdWxh
@@ -4175,7 +4545,7 @@
         <w:rPr>
           <w:noProof/>
         </w:rPr>
-        <w:t>(15, 22)</w:t>
+        <w:t>(18, 25)</w:t>
       </w:r>
       <w:r>
         <w:fldChar w:fldCharType="end"/>
@@ -4227,7 +4597,7 @@
         <w:t xml:space="preserve"> </w:t>
       </w:r>
       <w:r>
-        <w:t>matched to the width of the fiber</w:t>
+        <w:t>optimized to produce the best overall fiber extractions</w:t>
       </w:r>
       <w:r>
         <w:t>.</w:t>
@@ -4498,7 +4868,7 @@
       <w:pPr>
         <w:pStyle w:val="Heading3"/>
       </w:pPr>
-      <w:bookmarkStart w:id="10" w:name="_Toc338196115"/>
+      <w:bookmarkStart w:id="11" w:name="_Toc338674427"/>
       <w:proofErr w:type="spellStart"/>
       <w:r>
         <w:t>C</w:t>
@@ -4510,14 +4880,20 @@
       <w:r>
         <w:t xml:space="preserve"> filter</w:t>
       </w:r>
-      <w:bookmarkEnd w:id="10"/>
+      <w:bookmarkEnd w:id="11"/>
     </w:p>
     <w:p>
       <w:r>
         <w:t>W</w:t>
       </w:r>
       <w:r>
-        <w:t xml:space="preserve">e have implemented a </w:t>
+        <w:t>e have</w:t>
+      </w:r>
+      <w:r>
+        <w:t xml:space="preserve"> also</w:t>
+      </w:r>
+      <w:r>
+        <w:t xml:space="preserve"> implemented a </w:t>
       </w:r>
       <w:proofErr w:type="spellStart"/>
       <w:r>
@@ -4566,7 +4942,7 @@
         <w:fldChar w:fldCharType="begin"/>
       </w:r>
       <w:r>
-        <w:instrText xml:space="preserve"> ADDIN EN.CITE &lt;EndNote&gt;&lt;Cite&gt;&lt;Author&gt;Candes&lt;/Author&gt;&lt;Year&gt;2002&lt;/Year&gt;&lt;IDText&gt;New multiscale transforms, minimum total variation synthesis: applications to edge-preserving image reconstruction&lt;/IDText&gt;&lt;DisplayText&gt;(23)&lt;/DisplayText&gt;&lt;record&gt;&lt;dates&gt;&lt;pub-dates&gt;&lt;date&gt;Nov&lt;/date&gt;&lt;/pub-dates&gt;&lt;year&gt;2002&lt;/year&gt;&lt;/dates&gt;&lt;urls&gt;&lt;related-urls&gt;&lt;url&gt;&amp;lt;Go to ISI&amp;gt;://WOS:000178707700002&lt;/url&gt;&lt;/related-urls&gt;&lt;/urls&gt;&lt;isbn&gt;0165-1684&lt;/isbn&gt;&lt;titles&gt;&lt;title&gt;New multiscale transforms, minimum total variation synthesis: applications to edge-preserving image reconstruction&lt;/title&gt;&lt;secondary-title&gt;Signal Processing&lt;/secondary-title&gt;&lt;/titles&gt;&lt;number&gt;11&lt;/number&gt;&lt;contributors&gt;&lt;authors&gt;&lt;author&gt;Candes, E. J.&lt;/author&gt;&lt;author&gt;Guo, F.&lt;/author&gt;&lt;/authors&gt;&lt;/contributors&gt;&lt;custom7&gt;Pii s0165-1684(02)00300-6&lt;/custom7&gt;&lt;added-date format="utc"&gt;1350318089&lt;/added-date&gt;&lt;ref-type name="Journal Article"&gt;17&lt;/ref-type&gt;&lt;rec-number&gt;406&lt;/rec-number&gt;&lt;last-updated-date format="utc"&gt;1350318089&lt;/last-updated-date&gt;&lt;accession-num&gt;WOS:000178707700002&lt;/accession-num&gt;&lt;electronic-resource-num&gt;10.1016/s0165-1684(02)00300-6&lt;/electronic-resource-num&gt;&lt;volume&gt;82&lt;/volume&gt;&lt;/record&gt;&lt;/Cite&gt;&lt;/EndNote&gt;</w:instrText>
+        <w:instrText xml:space="preserve"> ADDIN EN.CITE &lt;EndNote&gt;&lt;Cite&gt;&lt;Author&gt;Candes&lt;/Author&gt;&lt;Year&gt;2002&lt;/Year&gt;&lt;IDText&gt;New multiscale transforms, minimum total variation synthesis: applications to edge-preserving image reconstruction&lt;/IDText&gt;&lt;DisplayText&gt;(26)&lt;/DisplayText&gt;&lt;record&gt;&lt;dates&gt;&lt;pub-dates&gt;&lt;date&gt;Nov&lt;/date&gt;&lt;/pub-dates&gt;&lt;year&gt;2002&lt;/year&gt;&lt;/dates&gt;&lt;urls&gt;&lt;related-urls&gt;&lt;url&gt;&amp;lt;Go to ISI&amp;gt;://WOS:000178707700002&lt;/url&gt;&lt;/related-urls&gt;&lt;/urls&gt;&lt;isbn&gt;0165-1684&lt;/isbn&gt;&lt;titles&gt;&lt;title&gt;New multiscale transforms, minimum total variation synthesis: applications to edge-preserving image reconstruction&lt;/title&gt;&lt;secondary-title&gt;Signal Processing&lt;/secondary-title&gt;&lt;/titles&gt;&lt;number&gt;11&lt;/number&gt;&lt;contributors&gt;&lt;authors&gt;&lt;author&gt;Candes, E. J.&lt;/author&gt;&lt;author&gt;Guo, F.&lt;/author&gt;&lt;/authors&gt;&lt;/contributors&gt;&lt;custom7&gt;Pii s0165-1684(02)00300-6&lt;/custom7&gt;&lt;added-date format="utc"&gt;1350318089&lt;/added-date&gt;&lt;ref-type name="Journal Article"&gt;17&lt;/ref-type&gt;&lt;rec-number&gt;406&lt;/rec-number&gt;&lt;last-updated-date format="utc"&gt;1350318089&lt;/last-updated-date&gt;&lt;accession-num&gt;WOS:000178707700002&lt;/accession-num&gt;&lt;electronic-resource-num&gt;10.1016/s0165-1684(02)00300-6&lt;/electronic-resource-num&gt;&lt;volume&gt;82&lt;/volume&gt;&lt;/record&gt;&lt;/Cite&gt;&lt;/EndNote&gt;</w:instrText>
       </w:r>
       <w:r>
         <w:fldChar w:fldCharType="separate"/>
@@ -4575,7 +4951,7 @@
         <w:rPr>
           <w:noProof/>
         </w:rPr>
-        <w:t>(23)</w:t>
+        <w:t>(26)</w:t>
       </w:r>
       <w:r>
         <w:fldChar w:fldCharType="end"/>
@@ -4587,7 +4963,13 @@
         <w:t>to overcome the</w:t>
       </w:r>
       <w:r>
-        <w:t xml:space="preserve"> missing sensitivity </w:t>
+        <w:t xml:space="preserve"> missing </w:t>
+      </w:r>
+      <w:r>
+        <w:t>ability</w:t>
+      </w:r>
+      <w:r>
+        <w:t xml:space="preserve"> </w:t>
       </w:r>
       <w:r>
         <w:t>of the conventional wavelet transform</w:t>
@@ -4602,7 +4984,7 @@
         <w:t xml:space="preserve"> </w:t>
       </w:r>
       <w:r>
-        <w:t>lines and edges.</w:t>
+        <w:t>lines and edges</w:t>
       </w:r>
       <w:r>
         <w:t>.</w:t>
@@ -4612,7 +4994,6 @@
       </w:r>
       <w:proofErr w:type="spellStart"/>
       <w:r>
-        <w:lastRenderedPageBreak/>
         <w:t>curvelet</w:t>
       </w:r>
       <w:proofErr w:type="spellEnd"/>
@@ -4623,7 +5004,7 @@
         <w:fldChar w:fldCharType="begin"/>
       </w:r>
       <w:r>
-        <w:instrText xml:space="preserve"> ADDIN EN.CITE &lt;EndNote&gt;&lt;Cite&gt;&lt;Author&gt;Pehlke&lt;/Author&gt;&lt;Year&gt;In Press&lt;/Year&gt;&lt;IDText&gt;Quantification of Collagen Architecture using the Curvelet Transform&lt;/IDText&gt;&lt;DisplayText&gt;(7)&lt;/DisplayText&gt;&lt;record&gt;&lt;titles&gt;&lt;title&gt;Quantification of Collagen Architecture using the Curvelet Transform&lt;/title&gt;&lt;/titles&gt;&lt;contributors&gt;&lt;authors&gt;&lt;author&gt;Pehlke, Carolyn&lt;/author&gt;&lt;author&gt;Doot, Jared&lt;/author&gt;&lt;author&gt;Sung, Kyung Eun&lt;/author&gt;&lt;author&gt;Provenzano, Paolo&lt;/author&gt;&lt;author&gt;Riching, Kristin&lt;/author&gt;&lt;author&gt;Inman, David&lt;/author&gt;&lt;author&gt;Nowak, Robert&lt;/author&gt;&lt;author&gt;Kouris, Nicholas&lt;/author&gt;&lt;author&gt;Ogle, Brenda&lt;/author&gt;&lt;author&gt;Keely, Patricia&lt;/author&gt;&lt;author&gt;Beebe, David&lt;/author&gt;&lt;author&gt;Eliceiri, Kevin&lt;/author&gt;&lt;/authors&gt;&lt;/contributors&gt;&lt;added-date format="utc"&gt;1337197865&lt;/added-date&gt;&lt;ref-type name="Generic"&gt;13&lt;/ref-type&gt;&lt;dates&gt;&lt;year&gt;In Press&lt;/year&gt;&lt;/dates&gt;&lt;rec-number&gt;269&lt;/rec-number&gt;&lt;last-updated-date format="utc"&gt;1337197973&lt;/last-updated-date&gt;&lt;/record&gt;&lt;/Cite&gt;&lt;/EndNote&gt;</w:instrText>
+        <w:instrText xml:space="preserve"> ADDIN EN.CITE &lt;EndNote&gt;&lt;Cite&gt;&lt;Author&gt;Pehlke&lt;/Author&gt;&lt;Year&gt;In Press&lt;/Year&gt;&lt;IDText&gt;Quantification of Collagen Architecture using the Curvelet Transform&lt;/IDText&gt;&lt;DisplayText&gt;(10)&lt;/DisplayText&gt;&lt;record&gt;&lt;titles&gt;&lt;title&gt;Quantification of Collagen Architecture using the Curvelet Transform&lt;/title&gt;&lt;/titles&gt;&lt;contributors&gt;&lt;authors&gt;&lt;author&gt;Pehlke, Carolyn&lt;/author&gt;&lt;author&gt;Doot, Jared&lt;/author&gt;&lt;author&gt;Sung, Kyung Eun&lt;/author&gt;&lt;author&gt;Provenzano, Paolo&lt;/author&gt;&lt;author&gt;Riching, Kristin&lt;/author&gt;&lt;author&gt;Inman, David&lt;/author&gt;&lt;author&gt;Nowak, Robert&lt;/author&gt;&lt;author&gt;Kouris, Nicholas&lt;/author&gt;&lt;author&gt;Ogle, Brenda&lt;/author&gt;&lt;author&gt;Keely, Patricia&lt;/author&gt;&lt;author&gt;Beebe, David&lt;/author&gt;&lt;author&gt;Eliceiri, Kevin&lt;/author&gt;&lt;/authors&gt;&lt;/contributors&gt;&lt;added-date format="utc"&gt;1337197865&lt;/added-date&gt;&lt;ref-type name="Generic"&gt;13&lt;/ref-type&gt;&lt;dates&gt;&lt;year&gt;In Press&lt;/year&gt;&lt;/dates&gt;&lt;rec-number&gt;269&lt;/rec-number&gt;&lt;last-updated-date format="utc"&gt;1337197973&lt;/last-updated-date&gt;&lt;/record&gt;&lt;/Cite&gt;&lt;/EndNote&gt;</w:instrText>
       </w:r>
       <w:r>
         <w:fldChar w:fldCharType="separate"/>
@@ -4632,7 +5013,7 @@
         <w:rPr>
           <w:noProof/>
         </w:rPr>
-        <w:t>(7)</w:t>
+        <w:t>(10)</w:t>
       </w:r>
       <w:r>
         <w:fldChar w:fldCharType="end"/>
@@ -4691,7 +5072,28 @@
         <w:t xml:space="preserve"> is </w:t>
       </w:r>
       <w:r>
-        <w:t xml:space="preserve">described in (Stark 2002) and is </w:t>
+        <w:t xml:space="preserve">described in </w:t>
+      </w:r>
+      <w:r>
+        <w:fldChar w:fldCharType="begin"/>
+      </w:r>
+      <w:r>
+        <w:instrText xml:space="preserve"> ADDIN EN.CITE &lt;EndNote&gt;&lt;Cite&gt;&lt;Author&gt;Starck&lt;/Author&gt;&lt;Year&gt;2002&lt;/Year&gt;&lt;IDText&gt;The curvelet transform for image denoising.&lt;/IDText&gt;&lt;DisplayText&gt;(19)&lt;/DisplayText&gt;&lt;record&gt;&lt;urls&gt;&lt;related-urls&gt;&lt;url&gt;http://www.ncbi.nlm.nih.gov/pubmed/18244665&lt;/url&gt;&lt;/related-urls&gt;&lt;/urls&gt;&lt;isbn&gt;1057-7149&lt;/isbn&gt;&lt;titles&gt;&lt;title&gt;The curvelet transform for image denoising.&lt;/title&gt;&lt;secondary-title&gt;IEEE Trans Image Process&lt;/secondary-title&gt;&lt;/titles&gt;&lt;pages&gt;670-84&lt;/pages&gt;&lt;number&gt;6&lt;/number&gt;&lt;contributors&gt;&lt;authors&gt;&lt;author&gt;Starck, J. L.&lt;/author&gt;&lt;author&gt;Candès, E. J.&lt;/author&gt;&lt;author&gt;Donoho, D. L.&lt;/author&gt;&lt;/authors&gt;&lt;/contributors&gt;&lt;language&gt;eng&lt;/language&gt;&lt;added-date format="utc"&gt;1327419604&lt;/added-date&gt;&lt;ref-type name="Journal Article"&gt;17&lt;/ref-type&gt;&lt;auth-address&gt;Dept. of Stat., Stanford Univ., CA 94305, USA. jstarck@cea.fr&lt;/auth-address&gt;&lt;dates&gt;&lt;year&gt;2002&lt;/year&gt;&lt;/dates&gt;&lt;rec-number&gt;55&lt;/rec-number&gt;&lt;last-updated-date format="utc"&gt;1327419604&lt;/last-updated-date&gt;&lt;accession-num&gt;18244665&lt;/accession-num&gt;&lt;electronic-resource-num&gt;10.1109/TIP.2002.1014998&lt;/electronic-resource-num&gt;&lt;volume&gt;11&lt;/volume&gt;&lt;/record&gt;&lt;/Cite&gt;&lt;/EndNote&gt;</w:instrText>
+      </w:r>
+      <w:r>
+        <w:fldChar w:fldCharType="separate"/>
+      </w:r>
+      <w:r>
+        <w:rPr>
+          <w:noProof/>
+        </w:rPr>
+        <w:t>(19)</w:t>
+      </w:r>
+      <w:r>
+        <w:fldChar w:fldCharType="end"/>
+      </w:r>
+      <w:r>
+        <w:t xml:space="preserve"> and is </w:t>
       </w:r>
       <w:r>
         <w:t>given by</w:t>
@@ -4963,10 +5365,32 @@
         <w:t xml:space="preserve"> wavelet transforms</w:t>
       </w:r>
       <w:r>
-        <w:t xml:space="preserve"> (Stark 2002). Our </w:t>
+        <w:t xml:space="preserve"> </w:t>
+      </w:r>
+      <w:r>
+        <w:fldChar w:fldCharType="begin"/>
+      </w:r>
+      <w:r>
+        <w:instrText xml:space="preserve"> ADDIN EN.CITE &lt;EndNote&gt;&lt;Cite&gt;&lt;Author&gt;Starck&lt;/Author&gt;&lt;Year&gt;2002&lt;/Year&gt;&lt;IDText&gt;The curvelet transform for image denoising.&lt;/IDText&gt;&lt;DisplayText&gt;(19)&lt;/DisplayText&gt;&lt;record&gt;&lt;urls&gt;&lt;related-urls&gt;&lt;url&gt;http://www.ncbi.nlm.nih.gov/pubmed/18244665&lt;/url&gt;&lt;/related-urls&gt;&lt;/urls&gt;&lt;isbn&gt;1057-7149&lt;/isbn&gt;&lt;titles&gt;&lt;title&gt;The curvelet transform for image denoising.&lt;/title&gt;&lt;secondary-title&gt;IEEE Trans Image Process&lt;/secondary-title&gt;&lt;/titles&gt;&lt;pages&gt;670-84&lt;/pages&gt;&lt;number&gt;6&lt;/number&gt;&lt;contributors&gt;&lt;authors&gt;&lt;author&gt;Starck, J. L.&lt;/author&gt;&lt;author&gt;Candès, E. J.&lt;/author&gt;&lt;author&gt;Donoho, D. L.&lt;/author&gt;&lt;/authors&gt;&lt;/contributors&gt;&lt;language&gt;eng&lt;/language&gt;&lt;added-date format="utc"&gt;1327419604&lt;/added-date&gt;&lt;ref-type name="Journal Article"&gt;17&lt;/ref-type&gt;&lt;auth-address&gt;Dept. of Stat., Stanford Univ., CA 94305, USA. jstarck@cea.fr&lt;/auth-address&gt;&lt;dates&gt;&lt;year&gt;2002&lt;/year&gt;&lt;/dates&gt;&lt;rec-number&gt;55&lt;/rec-number&gt;&lt;last-updated-date format="utc"&gt;1327419604&lt;/last-updated-date&gt;&lt;accession-num&gt;18244665&lt;/accession-num&gt;&lt;electronic-resource-num&gt;10.1109/TIP.2002.1014998&lt;/electronic-resource-num&gt;&lt;volume&gt;11&lt;/volume&gt;&lt;/record&gt;&lt;/Cite&gt;&lt;/EndNote&gt;</w:instrText>
+      </w:r>
+      <w:r>
+        <w:fldChar w:fldCharType="separate"/>
+      </w:r>
+      <w:r>
+        <w:rPr>
+          <w:noProof/>
+        </w:rPr>
+        <w:t>(19)</w:t>
+      </w:r>
+      <w:r>
+        <w:fldChar w:fldCharType="end"/>
+      </w:r>
+      <w:r>
+        <w:t xml:space="preserve">. Our </w:t>
       </w:r>
       <w:proofErr w:type="spellStart"/>
       <w:r>
+        <w:lastRenderedPageBreak/>
         <w:t>denoising</w:t>
       </w:r>
       <w:proofErr w:type="spellEnd"/>
@@ -4977,10 +5401,21 @@
         <w:t>implementation</w:t>
       </w:r>
       <w:r>
-        <w:t xml:space="preserve"> reconstructs images using the top </w:t>
-      </w:r>
-      <w:r>
-        <w:t>20%</w:t>
+        <w:t xml:space="preserve"> reconstructs images using the top</w:t>
+      </w:r>
+      <m:oMath>
+        <m:r>
+          <w:rPr>
+            <w:rFonts w:ascii="Cambria Math" w:hAnsi="Cambria Math"/>
+          </w:rPr>
+          <m:t>x</m:t>
+        </m:r>
+      </m:oMath>
+      <w:r>
+        <w:t xml:space="preserve"> </w:t>
+      </w:r>
+      <w:r>
+        <w:t>%</w:t>
       </w:r>
       <w:r>
         <w:t xml:space="preserve"> of </w:t>
@@ -5022,31 +5457,65 @@
       </w:r>
       <w:r>
         <w:t>scales (1-3) did not represent the size of the fibers in our images and were therefore discarded.</w:t>
+      </w:r>
+      <w:r>
+        <w:t xml:space="preserve"> The parameter </w:t>
+      </w:r>
+      <m:oMath>
+        <m:r>
+          <w:rPr>
+            <w:rFonts w:ascii="Cambria Math" w:hAnsi="Cambria Math"/>
+          </w:rPr>
+          <m:t>x</m:t>
+        </m:r>
+      </m:oMath>
+      <w:r>
+        <w:t xml:space="preserve"> was optimized to produce the best overall results according to the block diagram in </w:t>
+      </w:r>
+      <w:r>
+        <w:fldChar w:fldCharType="begin"/>
+      </w:r>
+      <w:r>
+        <w:instrText xml:space="preserve"> REF _Ref338674435 \h </w:instrText>
+      </w:r>
+      <w:r>
+        <w:fldChar w:fldCharType="separate"/>
+      </w:r>
+      <w:r>
+        <w:t xml:space="preserve">Figure </w:t>
+      </w:r>
+      <w:r>
+        <w:rPr>
+          <w:noProof/>
+        </w:rPr>
+        <w:t>3</w:t>
+      </w:r>
+      <w:r>
+        <w:fldChar w:fldCharType="end"/>
+      </w:r>
+      <w:r>
+        <w:t>.</w:t>
       </w:r>
     </w:p>
     <w:p>
       <w:pPr>
         <w:pStyle w:val="Heading2"/>
       </w:pPr>
-      <w:bookmarkStart w:id="11" w:name="_Toc338196116"/>
+      <w:bookmarkStart w:id="12" w:name="_Toc338674428"/>
       <w:r>
         <w:t xml:space="preserve">Test case selection and </w:t>
       </w:r>
       <w:r>
         <w:t>segmentation evaluation</w:t>
       </w:r>
-      <w:bookmarkEnd w:id="11"/>
+      <w:bookmarkEnd w:id="12"/>
     </w:p>
     <w:p>
       <w:r>
         <w:t xml:space="preserve">Image segmentation quality was evaluated by comparison with expert human segmentation on 25 real test case images. Twenty of the images were of human breast tissue and five of the images were of mouse mammary tissue. Ten of the images were captured using a forward SHG microscope configuration, and 15 of the images were captured with a backward generated SHG configuration. Fifteen of the test cases represented SNR and contrast challenged imaging situations, while 10 of the images represented dense collagen situations. Within the 25 test images, the human observers </w:t>
       </w:r>
       <w:r>
-        <w:t xml:space="preserve">were </w:t>
-      </w:r>
-      <w:r>
-        <w:lastRenderedPageBreak/>
-        <w:t>asked to manually segment all fibers in each of the test images</w:t>
+        <w:t>were asked to manually segment all fibers in each of the test images</w:t>
       </w:r>
       <w:r>
         <w:t>.</w:t>
@@ -5082,7 +5551,7 @@
         <w:fldChar w:fldCharType="begin"/>
       </w:r>
       <w:r>
-        <w:instrText xml:space="preserve"> ADDIN EN.CITE &lt;EndNote&gt;&lt;Cite&gt;&lt;Author&gt;Sage&lt;/Author&gt;&lt;IDText&gt;A Java package for bi-directional communication and data exchange from Matlab to ImageJ/Fiji&lt;/IDText&gt;&lt;DisplayText&gt;(24)&lt;/DisplayText&gt;&lt;record&gt;&lt;urls&gt;&lt;related-urls&gt;&lt;url&gt;http://bigwww.epfl.ch/sage/soft/mij/&lt;/url&gt;&lt;url&gt;http://fiji.sc/Miji&lt;/url&gt;&lt;/related-urls&gt;&lt;/urls&gt;&lt;custom1&gt;2012&lt;/custom1&gt;&lt;titles&gt;&lt;title&gt;&lt;style face="bold" font="default" size="100%"&gt;A Java package for bi-directional communication and data exchange from Matlab to ImageJ/Fiji&lt;/style&gt;&lt;/title&gt;&lt;/titles&gt;&lt;contributors&gt;&lt;authors&gt;&lt;author&gt;Sage, Daniel&lt;/author&gt;&lt;author&gt;Prodanov, Dimiter&lt;/author&gt;&lt;author&gt;Ortiz, Carlos&lt;/author&gt;&lt;author&gt;Tivenez, Jean-Yves&lt;/author&gt;&lt;author&gt;Pecreaux, Jacques&lt;/author&gt;&lt;author&gt;Schindelin, Johannes&lt;/author&gt;&lt;/authors&gt;&lt;/contributors&gt;&lt;added-date format="utc"&gt;1350329263&lt;/added-date&gt;&lt;ref-type name="Web Page"&gt;12&lt;/ref-type&gt;&lt;rec-number&gt;410&lt;/rec-number&gt;&lt;last-updated-date format="utc"&gt;1350329389&lt;/last-updated-date&gt;&lt;/record&gt;&lt;/Cite&gt;&lt;/EndNote&gt;</w:instrText>
+        <w:instrText xml:space="preserve"> ADDIN EN.CITE &lt;EndNote&gt;&lt;Cite&gt;&lt;Author&gt;Sage&lt;/Author&gt;&lt;IDText&gt;A Java package for bi-directional communication and data exchange from Matlab to ImageJ/Fiji&lt;/IDText&gt;&lt;DisplayText&gt;(27)&lt;/DisplayText&gt;&lt;record&gt;&lt;urls&gt;&lt;related-urls&gt;&lt;url&gt;http://bigwww.epfl.ch/sage/soft/mij/&lt;/url&gt;&lt;url&gt;http://fiji.sc/Miji&lt;/url&gt;&lt;/related-urls&gt;&lt;/urls&gt;&lt;custom1&gt;2012&lt;/custom1&gt;&lt;titles&gt;&lt;title&gt;&lt;style face="bold" font="default" size="100%"&gt;A Java package for bi-directional communication and data exchange from Matlab to ImageJ/Fiji&lt;/style&gt;&lt;/title&gt;&lt;/titles&gt;&lt;contributors&gt;&lt;authors&gt;&lt;author&gt;Sage, Daniel&lt;/author&gt;&lt;author&gt;Prodanov, Dimiter&lt;/author&gt;&lt;author&gt;Ortiz, Carlos&lt;/author&gt;&lt;author&gt;Tivenez, Jean-Yves&lt;/author&gt;&lt;author&gt;Pecreaux, Jacques&lt;/author&gt;&lt;author&gt;Schindelin, Johannes&lt;/author&gt;&lt;/authors&gt;&lt;/contributors&gt;&lt;added-date format="utc"&gt;1350329263&lt;/added-date&gt;&lt;ref-type name="Web Page"&gt;12&lt;/ref-type&gt;&lt;rec-number&gt;410&lt;/rec-number&gt;&lt;last-updated-date format="utc"&gt;1350329389&lt;/last-updated-date&gt;&lt;/record&gt;&lt;/Cite&gt;&lt;/EndNote&gt;</w:instrText>
       </w:r>
       <w:r>
         <w:fldChar w:fldCharType="separate"/>
@@ -5091,7 +5560,7 @@
         <w:rPr>
           <w:noProof/>
         </w:rPr>
-        <w:t>(24)</w:t>
+        <w:t>(27)</w:t>
       </w:r>
       <w:r>
         <w:fldChar w:fldCharType="end"/>
@@ -5184,7 +5653,11 @@
         <w:t>found</w:t>
       </w:r>
       <w:r>
-        <w:t xml:space="preserve"> by counting the number of associated manual fibers, unassociated automated fibers, and unassociated manual fibers respectively</w:t>
+        <w:t xml:space="preserve"> by counting the number of associated manual fibers, unassociated </w:t>
+      </w:r>
+      <w:r>
+        <w:lastRenderedPageBreak/>
+        <w:t>automated fibers, and unassociated manual fibers respectively</w:t>
       </w:r>
       <w:r>
         <w:t xml:space="preserve"> for each test case</w:t>
@@ -5277,7 +5750,13 @@
                 <w:rPr>
                   <w:rFonts w:ascii="Cambria Math" w:hAnsi="Cambria Math"/>
                 </w:rPr>
-                <m:t>Precision*Recall</m:t>
+                <m:t>Pre</m:t>
+              </m:r>
+              <m:r>
+                <w:rPr>
+                  <w:rFonts w:ascii="Cambria Math" w:hAnsi="Cambria Math"/>
+                </w:rPr>
+                <m:t>cision*Recall</m:t>
               </m:r>
             </m:num>
             <m:den>
@@ -5334,13 +5813,33 @@
               <w:rPr>
                 <w:rFonts w:ascii="Cambria Math" w:hAnsi="Cambria Math"/>
               </w:rPr>
-              <m:t>1</m:t>
+              <m:t>n</m:t>
             </m:r>
           </m:sub>
         </m:sSub>
       </m:oMath>
       <w:r>
-        <w:t xml:space="preserve">. Then the </w:t>
+        <w:t xml:space="preserve">, where </w:t>
+      </w:r>
+      <m:oMath>
+        <m:r>
+          <w:rPr>
+            <w:rFonts w:ascii="Cambria Math" w:hAnsi="Cambria Math"/>
+          </w:rPr>
+          <m:t>n</m:t>
+        </m:r>
+      </m:oMath>
+      <w:r>
+        <w:t xml:space="preserve"> represents observer number</w:t>
+      </w:r>
+      <w:r>
+        <w:t>. Then</w:t>
+      </w:r>
+      <w:r>
+        <w:t>,</w:t>
+      </w:r>
+      <w:r>
+        <w:t xml:space="preserve"> the </w:t>
       </w:r>
       <m:oMath>
         <m:sSub>
@@ -5365,7 +5864,7 @@
               <w:rPr>
                 <w:rFonts w:ascii="Cambria Math" w:hAnsi="Cambria Math"/>
               </w:rPr>
-              <m:t>1</m:t>
+              <m:t>n</m:t>
             </m:r>
           </m:sub>
         </m:sSub>
@@ -5378,72 +5877,248 @@
       <w:pPr>
         <w:pStyle w:val="Heading2"/>
       </w:pPr>
-      <w:bookmarkStart w:id="12" w:name="_Toc338196117"/>
+      <w:bookmarkStart w:id="13" w:name="_Toc338674429"/>
       <w:r>
         <w:t>Simulated test cases</w:t>
-      </w:r>
-      <w:bookmarkEnd w:id="12"/>
-    </w:p>
-    <w:p>
-      <w:r>
-        <w:t>Segmentation quality of the CT-</w:t>
-      </w:r>
-      <w:r>
-        <w:t xml:space="preserve">FIRE algorithm was further verified by segmenting fibers out of simulated fiber images where fiber number, fiber length, and fiber angle information was perfectly known. Simulated test cases were created using a similar algorithm to the one reported by Stein (2008). </w:t>
-      </w:r>
-      <w:r>
-        <w:t xml:space="preserve">Fibers are drawn into the image one at a time. The initial position and direction of each fiber is selected </w:t>
-      </w:r>
-      <w:r>
-        <w:lastRenderedPageBreak/>
-        <w:t xml:space="preserve">from a uniform random distribution and overall </w:t>
-      </w:r>
-      <w:r>
-        <w:t>fiber length</w:t>
-      </w:r>
-      <w:r>
-        <w:t xml:space="preserve"> was drawn from a Poisson distribution. At each st</w:t>
-      </w:r>
-      <w:r>
-        <w:t>ep, a new fiber trajectory is computed by drawing from a scaled uniform random variable and adding the result to the previous trajectory. The scale factor defines the curviness of the fibers in the images.</w:t>
-      </w:r>
-      <w:r>
-        <w:t xml:space="preserve"> In our test cases, we created images </w:t>
-      </w:r>
-      <w:r>
-        <w:t>containing half of the fibers at</w:t>
-      </w:r>
-      <w:r>
-        <w:t xml:space="preserve"> similar angles and half of the fib</w:t>
-      </w:r>
-      <w:r>
-        <w:t xml:space="preserve">ers at random angles, to </w:t>
-      </w:r>
-      <w:r>
-        <w:t>create a</w:t>
-      </w:r>
-      <w:r>
-        <w:t xml:space="preserve"> feature </w:t>
-      </w:r>
-      <w:r>
-        <w:t xml:space="preserve">for histogram comparison </w:t>
-      </w:r>
-      <w:r>
-        <w:t>between the true and measured fiber angles.</w:t>
-      </w:r>
-    </w:p>
-    <w:p>
-      <w:pPr>
-        <w:pStyle w:val="Heading1"/>
-      </w:pPr>
-      <w:bookmarkStart w:id="13" w:name="_Toc338196118"/>
-      <w:r>
-        <w:t>Results</w:t>
       </w:r>
       <w:bookmarkEnd w:id="13"/>
     </w:p>
     <w:p>
       <w:r>
+        <w:t>Segmentation quality of the CT-</w:t>
+      </w:r>
+      <w:r>
+        <w:t xml:space="preserve">FIRE algorithm was further verified by segmenting fibers out of simulated fiber images where fiber number, fiber length, and fiber angle information was perfectly known. Simulated test cases were created using a similar algorithm to the one reported </w:t>
+      </w:r>
+      <w:r>
+        <w:t xml:space="preserve">previously </w:t>
+      </w:r>
+      <w:r>
+        <w:fldChar w:fldCharType="begin"/>
+      </w:r>
+      <w:r>
+        <w:instrText xml:space="preserve"> ADDIN EN.CITE &lt;EndNote&gt;&lt;Cite&gt;&lt;Author&gt;Stein&lt;/Author&gt;&lt;Year&gt;2008&lt;/Year&gt;&lt;IDText&gt;An algorithm for extracting the network geometry of three-dimensional collagen gels.&lt;/IDText&gt;&lt;DisplayText&gt;(16)&lt;/DisplayText&gt;&lt;record&gt;&lt;dates&gt;&lt;pub-dates&gt;&lt;date&gt;Dec&lt;/date&gt;&lt;/pub-dates&gt;&lt;year&gt;2008&lt;/year&gt;&lt;/dates&gt;&lt;keywords&gt;&lt;keyword&gt;Algorithms&lt;/keyword&gt;&lt;keyword&gt;Biopolymers&lt;/keyword&gt;&lt;keyword&gt;Collagen&lt;/keyword&gt;&lt;keyword&gt;Computer Simulation&lt;/keyword&gt;&lt;keyword&gt;Gels&lt;/keyword&gt;&lt;/keywords&gt;&lt;urls&gt;&lt;related-urls&gt;&lt;url&gt;http://www.ncbi.nlm.nih.gov/pubmed/19094023&lt;/url&gt;&lt;/related-urls&gt;&lt;/urls&gt;&lt;isbn&gt;1365-2818&lt;/isbn&gt;&lt;titles&gt;&lt;title&gt;An algorithm for extracting the network geometry of three-dimensional collagen gels.&lt;/title&gt;&lt;secondary-title&gt;J Microsc&lt;/secondary-title&gt;&lt;/titles&gt;&lt;pages&gt;463-75&lt;/pages&gt;&lt;number&gt;3&lt;/number&gt;&lt;contributors&gt;&lt;authors&gt;&lt;author&gt;Stein, A. M.&lt;/author&gt;&lt;author&gt;Vader, D. A.&lt;/author&gt;&lt;author&gt;Jawerth, L. M.&lt;/author&gt;&lt;author&gt;Weitz, D. A.&lt;/author&gt;&lt;author&gt;Sander, L. M.&lt;/author&gt;&lt;/authors&gt;&lt;/contributors&gt;&lt;language&gt;eng&lt;/language&gt;&lt;added-date format="utc"&gt;1327419547&lt;/added-date&gt;&lt;ref-type name="Journal Article"&gt;17&lt;/ref-type&gt;&lt;auth-address&gt;Institute for Mathematics and its Applications, University of Minnesota, Minneapolis, MN 55403, USA, +astein@ima.umn.edu+&lt;/auth-address&gt;&lt;rec-number&gt;54&lt;/rec-number&gt;&lt;last-updated-date format="utc"&gt;1327419547&lt;/last-updated-date&gt;&lt;accession-num&gt;19094023&lt;/accession-num&gt;&lt;electronic-resource-num&gt;JMI2141 [pii]&amp;#xD;&amp;#xA;10.1111/j.1365-2818.2008.02141.x&lt;/electronic-resource-num&gt;&lt;volume&gt;232&lt;/volume&gt;&lt;/record&gt;&lt;/Cite&gt;&lt;/EndNote&gt;</w:instrText>
+      </w:r>
+      <w:r>
+        <w:fldChar w:fldCharType="separate"/>
+      </w:r>
+      <w:r>
+        <w:rPr>
+          <w:noProof/>
+        </w:rPr>
+        <w:t>(16)</w:t>
+      </w:r>
+      <w:r>
+        <w:fldChar w:fldCharType="end"/>
+      </w:r>
+      <w:r>
+        <w:t xml:space="preserve">. </w:t>
+      </w:r>
+      <w:r>
+        <w:t xml:space="preserve">Fibers are drawn into the image one at a time. The initial position and direction of each fiber is selected from a uniform random distribution and overall </w:t>
+      </w:r>
+      <w:r>
+        <w:t>fiber length</w:t>
+      </w:r>
+      <w:r>
+        <w:t xml:space="preserve"> was drawn from a Poisson distribution. At each st</w:t>
+      </w:r>
+      <w:r>
+        <w:t>ep, a new fiber trajectory is computed by drawing from a scaled uniform random variable and adding the result to the previous trajectory. The scale factor defines the curviness of the fibers in the images.</w:t>
+      </w:r>
+      <w:r>
+        <w:t xml:space="preserve"> In our test cases, we created images </w:t>
+      </w:r>
+      <w:r>
+        <w:t>containing half of the fibers at</w:t>
+      </w:r>
+      <w:r>
+        <w:t xml:space="preserve"> similar angles and half of the fib</w:t>
+      </w:r>
+      <w:r>
+        <w:t xml:space="preserve">ers at random angles, to </w:t>
+      </w:r>
+      <w:r>
+        <w:t>create a</w:t>
+      </w:r>
+      <w:r>
+        <w:t xml:space="preserve"> feature </w:t>
+      </w:r>
+      <w:r>
+        <w:t xml:space="preserve">for histogram comparison </w:t>
+      </w:r>
+      <w:r>
+        <w:t>between the true and measured fiber angles.</w:t>
+      </w:r>
+    </w:p>
+    <w:p>
+      <w:pPr>
+        <w:pStyle w:val="Heading1"/>
+      </w:pPr>
+      <w:bookmarkStart w:id="14" w:name="_Toc338674430"/>
+      <w:r>
+        <w:t>Results</w:t>
+      </w:r>
+      <w:bookmarkEnd w:id="14"/>
+    </w:p>
+    <w:p>
+      <w:r>
+        <w:t xml:space="preserve">Comparing image processing techniques to each other reveals </w:t>
+      </w:r>
+      <w:r>
+        <w:t xml:space="preserve">that edge preserving filters such as </w:t>
+      </w:r>
+      <w:proofErr w:type="spellStart"/>
+      <w:r>
+        <w:t>SpiralTVX</w:t>
+      </w:r>
+      <w:proofErr w:type="spellEnd"/>
+      <w:r>
+        <w:t xml:space="preserve">, although effective for </w:t>
+      </w:r>
+      <w:proofErr w:type="spellStart"/>
+      <w:r>
+        <w:t>denoising</w:t>
+      </w:r>
+      <w:proofErr w:type="spellEnd"/>
+      <w:r>
+        <w:t xml:space="preserve"> without loss of edge information, does not lend itself well to the fiber tracking process. On the other hand, the TF and CT create ridges along fiber centers, helping to </w:t>
+      </w:r>
+      <w:r>
+        <w:lastRenderedPageBreak/>
+        <w:t xml:space="preserve">ease the difficulty of threshold selection and helps the fiber tracking algorithm to follow thick or noisy fibers. </w:t>
+      </w:r>
+      <w:r>
+        <w:fldChar w:fldCharType="begin"/>
+      </w:r>
+      <w:r>
+        <w:instrText xml:space="preserve"> REF _Ref338429156 \h </w:instrText>
+      </w:r>
+      <w:r>
+        <w:fldChar w:fldCharType="separate"/>
+      </w:r>
+      <w:r>
+        <w:t xml:space="preserve">Figure </w:t>
+      </w:r>
+      <w:r>
+        <w:rPr>
+          <w:noProof/>
+        </w:rPr>
+        <w:t>4</w:t>
+      </w:r>
+      <w:r>
+        <w:fldChar w:fldCharType="end"/>
+      </w:r>
+      <w:r>
+        <w:t xml:space="preserve"> compares the output of the image filter step (row 1) and the output of the fiber tracking step (row 2) of our process.</w:t>
+      </w:r>
+    </w:p>
+    <w:p>
+      <w:pPr>
+        <w:keepNext/>
+      </w:pPr>
+      <w:r>
+        <w:rPr>
+          <w:noProof/>
+          <w:lang w:bidi="ar-SA"/>
+        </w:rPr>
+        <w:drawing>
+          <wp:inline distT="0" distB="0" distL="0" distR="0">
+            <wp:extent cx="5943211" cy="2258008"/>
+            <wp:effectExtent l="19050" t="0" r="389" b="0"/>
+            <wp:docPr id="4" name="Picture 3" descr="PreprocOutputCompare.png"/>
+            <wp:cNvGraphicFramePr>
+              <a:graphicFrameLocks xmlns:a="http://schemas.openxmlformats.org/drawingml/2006/main" noChangeAspect="1"/>
+            </wp:cNvGraphicFramePr>
+            <a:graphic xmlns:a="http://schemas.openxmlformats.org/drawingml/2006/main">
+              <a:graphicData uri="http://schemas.openxmlformats.org/drawingml/2006/picture">
+                <pic:pic xmlns:pic="http://schemas.openxmlformats.org/drawingml/2006/picture">
+                  <pic:nvPicPr>
+                    <pic:cNvPr id="0" name="PreprocOutputCompare.png"/>
+                    <pic:cNvPicPr/>
+                  </pic:nvPicPr>
+                  <pic:blipFill>
+                    <a:blip r:embed="rId9" cstate="print"/>
+                    <a:srcRect t="2723" b="46594"/>
+                    <a:stretch>
+                      <a:fillRect/>
+                    </a:stretch>
+                  </pic:blipFill>
+                  <pic:spPr>
+                    <a:xfrm>
+                      <a:off x="0" y="0"/>
+                      <a:ext cx="5943211" cy="2258008"/>
+                    </a:xfrm>
+                    <a:prstGeom prst="rect">
+                      <a:avLst/>
+                    </a:prstGeom>
+                  </pic:spPr>
+                </pic:pic>
+              </a:graphicData>
+            </a:graphic>
+          </wp:inline>
+        </w:drawing>
+      </w:r>
+    </w:p>
+    <w:p>
+      <w:pPr>
+        <w:pStyle w:val="Caption"/>
+      </w:pPr>
+      <w:bookmarkStart w:id="15" w:name="_Ref338429156"/>
+      <w:r>
+        <w:t xml:space="preserve">Figure </w:t>
+      </w:r>
+      <w:fldSimple w:instr=" SEQ Figure \* ARABIC ">
+        <w:r>
+          <w:rPr>
+            <w:noProof/>
+          </w:rPr>
+          <w:t>4</w:t>
+        </w:r>
+      </w:fldSimple>
+      <w:bookmarkEnd w:id="15"/>
+      <w:r>
+        <w:t>. Output of the image processing techniques</w:t>
+      </w:r>
+      <w:r>
+        <w:t xml:space="preserve"> (row 1) and output of the fiber tracking algorithm (row 2)</w:t>
+      </w:r>
+      <w:r>
+        <w:t xml:space="preserve">. </w:t>
+      </w:r>
+      <w:r>
+        <w:t xml:space="preserve">Column A is the result of no processing, B Gaussian filter, C SPTV filter, D </w:t>
+      </w:r>
+      <w:proofErr w:type="spellStart"/>
+      <w:r>
+        <w:t>tubeness</w:t>
+      </w:r>
+      <w:proofErr w:type="spellEnd"/>
+      <w:r>
+        <w:t xml:space="preserve"> filter, and E </w:t>
+      </w:r>
+      <w:proofErr w:type="spellStart"/>
+      <w:r>
+        <w:t>cuvelet</w:t>
+      </w:r>
+      <w:proofErr w:type="spellEnd"/>
+      <w:r>
+        <w:t xml:space="preserve"> transform </w:t>
+      </w:r>
+      <w:proofErr w:type="spellStart"/>
+      <w:r>
+        <w:t>denoising</w:t>
+      </w:r>
+      <w:proofErr w:type="spellEnd"/>
+      <w:r>
+        <w:t xml:space="preserve"> filter. </w:t>
+      </w:r>
+      <w:r>
+        <w:t>Scale bar corresponds to 25 microns.</w:t>
+      </w:r>
+    </w:p>
+    <w:p>
+      <w:r>
         <w:t xml:space="preserve">The segmentation results for a selection of representative test cases are shown in </w:t>
       </w:r>
       <w:r>
@@ -5462,7 +6137,7 @@
         <w:rPr>
           <w:noProof/>
         </w:rPr>
-        <w:t>3</w:t>
+        <w:t>5</w:t>
       </w:r>
       <w:r>
         <w:fldChar w:fldCharType="end"/>
@@ -5582,6 +6257,7 @@
         <w:t xml:space="preserve">in row A and B </w:t>
       </w:r>
       <w:r>
+        <w:lastRenderedPageBreak/>
         <w:t>have a fairly low signal to noise ratio, their results from each of the four algorithms are</w:t>
       </w:r>
       <w:r>
@@ -5597,11 +6273,7 @@
         <w:t xml:space="preserve"> </w:t>
       </w:r>
       <w:r>
-        <w:t xml:space="preserve">However, if we look at the area in case C indicated by the arrow, where 3 fibers run in parallel producing a relative plateau in signal level, we see </w:t>
-      </w:r>
-      <w:r>
-        <w:lastRenderedPageBreak/>
-        <w:t xml:space="preserve">that the Gaussian and </w:t>
+        <w:t xml:space="preserve">However, if we look at the area in case C indicated by the arrow, where 3 fibers run in parallel producing a relative plateau in signal level, we see that the Gaussian and </w:t>
       </w:r>
       <w:r>
         <w:t>SPIRAL-</w:t>
@@ -5699,7 +6371,7 @@
                     <pic:cNvPicPr/>
                   </pic:nvPicPr>
                   <pic:blipFill>
-                    <a:blip r:embed="rId8" cstate="print"/>
+                    <a:blip r:embed="rId10" cstate="print"/>
                     <a:srcRect r="10573"/>
                     <a:stretch>
                       <a:fillRect/>
@@ -5725,7 +6397,7 @@
       <w:pPr>
         <w:pStyle w:val="Caption"/>
       </w:pPr>
-      <w:bookmarkStart w:id="14" w:name="_Ref332804357"/>
+      <w:bookmarkStart w:id="16" w:name="_Ref332804357"/>
       <w:r>
         <w:t xml:space="preserve">Figure </w:t>
       </w:r>
@@ -5742,7 +6414,7 @@
         <w:rPr>
           <w:noProof/>
         </w:rPr>
-        <w:t>3</w:t>
+        <w:t>5</w:t>
       </w:r>
       <w:r>
         <w:rPr>
@@ -5750,7 +6422,7 @@
         </w:rPr>
         <w:fldChar w:fldCharType="end"/>
       </w:r>
-      <w:bookmarkEnd w:id="14"/>
+      <w:bookmarkEnd w:id="16"/>
       <w:r>
         <w:t xml:space="preserve">. Five different test cases (A-E), showing different </w:t>
       </w:r>
@@ -5881,7 +6553,7 @@
         <w:rPr>
           <w:noProof/>
         </w:rPr>
-        <w:t>4</w:t>
+        <w:t>6</w:t>
       </w:r>
       <w:r>
         <w:fldChar w:fldCharType="end"/>
@@ -5942,7 +6614,7 @@
                     </pic:cNvPicPr>
                   </pic:nvPicPr>
                   <pic:blipFill>
-                    <a:blip r:embed="rId9" cstate="print"/>
+                    <a:blip r:embed="rId11" cstate="print"/>
                     <a:srcRect t="6527" b="6527"/>
                     <a:stretch>
                       <a:fillRect/>
@@ -5975,7 +6647,7 @@
       <w:pPr>
         <w:pStyle w:val="Caption"/>
       </w:pPr>
-      <w:bookmarkStart w:id="15" w:name="_Ref335120694"/>
+      <w:bookmarkStart w:id="17" w:name="_Ref335120694"/>
       <w:r>
         <w:t xml:space="preserve">Figure </w:t>
       </w:r>
@@ -5992,7 +6664,7 @@
         <w:rPr>
           <w:noProof/>
         </w:rPr>
-        <w:t>4</w:t>
+        <w:t>6</w:t>
       </w:r>
       <w:r>
         <w:rPr>
@@ -6000,7 +6672,7 @@
         </w:rPr>
         <w:fldChar w:fldCharType="end"/>
       </w:r>
-      <w:bookmarkEnd w:id="15"/>
+      <w:bookmarkEnd w:id="17"/>
       <w:r>
         <w:t xml:space="preserve">. F measure result comparing the automated segmentation techniques to the manual segmentations of three independent raters, for 25 test cases, representing a total of 9290 fiber evaluations. The error bars indicate the standard deviation between </w:t>
       </w:r>
@@ -6060,7 +6732,7 @@
         <w:rPr>
           <w:noProof/>
         </w:rPr>
-        <w:t>5</w:t>
+        <w:t>7</w:t>
       </w:r>
       <w:r>
         <w:fldChar w:fldCharType="end"/>
@@ -6100,7 +6772,7 @@
                     </pic:cNvPicPr>
                   </pic:nvPicPr>
                   <pic:blipFill>
-                    <a:blip r:embed="rId10" cstate="print"/>
+                    <a:blip r:embed="rId12" cstate="print"/>
                     <a:srcRect l="6907" t="6918" r="7535" b="7862"/>
                     <a:stretch>
                       <a:fillRect/>
@@ -6157,7 +6829,7 @@
                     </pic:cNvPicPr>
                   </pic:nvPicPr>
                   <pic:blipFill>
-                    <a:blip r:embed="rId11" cstate="print"/>
+                    <a:blip r:embed="rId13" cstate="print"/>
                     <a:srcRect l="6750" t="7547" r="8006" b="8176"/>
                     <a:stretch>
                       <a:fillRect/>
@@ -6190,7 +6862,7 @@
       <w:pPr>
         <w:pStyle w:val="Caption"/>
       </w:pPr>
-      <w:bookmarkStart w:id="16" w:name="_Ref335122993"/>
+      <w:bookmarkStart w:id="18" w:name="_Ref335122993"/>
       <w:r>
         <w:t xml:space="preserve">Figure </w:t>
       </w:r>
@@ -6207,7 +6879,7 @@
         <w:rPr>
           <w:noProof/>
         </w:rPr>
-        <w:t>5</w:t>
+        <w:t>7</w:t>
       </w:r>
       <w:r>
         <w:rPr>
@@ -6215,7 +6887,7 @@
         </w:rPr>
         <w:fldChar w:fldCharType="end"/>
       </w:r>
-      <w:bookmarkEnd w:id="16"/>
+      <w:bookmarkEnd w:id="18"/>
       <w:r>
         <w:t>. Distribution of lengths (top row) and angles (bottom row) of all fibers in all simulated test cases. Ground truth data is on the left and the results of the automated CT+FIRE algorithm are shown on the right.</w:t>
       </w:r>
@@ -6224,11 +6896,11 @@
       <w:pPr>
         <w:pStyle w:val="Heading1"/>
       </w:pPr>
-      <w:bookmarkStart w:id="17" w:name="_Toc338196119"/>
+      <w:bookmarkStart w:id="19" w:name="_Toc338674431"/>
       <w:r>
         <w:t>Discussion</w:t>
       </w:r>
-      <w:bookmarkEnd w:id="17"/>
+      <w:bookmarkEnd w:id="19"/>
     </w:p>
     <w:p>
       <w:r>
@@ -6340,7 +7012,7 @@
         <w:fldChar w:fldCharType="begin"/>
       </w:r>
       <w:r>
-        <w:instrText xml:space="preserve"> ADDIN EN.CITE &lt;EndNote&gt;&lt;Cite&gt;&lt;Author&gt;Conklin&lt;/Author&gt;&lt;Year&gt;2011&lt;/Year&gt;&lt;IDText&gt;Aligned collagen is a prognostic signature for survival in human breast carcinoma.&lt;/IDText&gt;&lt;DisplayText&gt;(1)&lt;/DisplayText&gt;&lt;record&gt;&lt;dates&gt;&lt;pub-dates&gt;&lt;date&gt;Mar&lt;/date&gt;&lt;/pub-dates&gt;&lt;year&gt;2011&lt;/year&gt;&lt;/dates&gt;&lt;keywords&gt;&lt;keyword&gt;Biopsy&lt;/keyword&gt;&lt;keyword&gt;Breast Neoplasms&lt;/keyword&gt;&lt;keyword&gt;Collagen&lt;/keyword&gt;&lt;keyword&gt;Diagnostic Imaging&lt;/keyword&gt;&lt;keyword&gt;Female&lt;/keyword&gt;&lt;keyword&gt;Humans&lt;/keyword&gt;&lt;keyword&gt;Multivariate Analysis&lt;/keyword&gt;&lt;keyword&gt;Prognosis&lt;/keyword&gt;&lt;keyword&gt;Regression Analysis&lt;/keyword&gt;&lt;keyword&gt;Survival Analysis&lt;/keyword&gt;&lt;keyword&gt;Tumor Markers, Biological&lt;/keyword&gt;&lt;/keywords&gt;&lt;urls&gt;&lt;related-urls&gt;&lt;url&gt;http://www.ncbi.nlm.nih.gov/pubmed/21356373&lt;/url&gt;&lt;/related-urls&gt;&lt;/urls&gt;&lt;isbn&gt;1525-2191&lt;/isbn&gt;&lt;custom2&gt;PMC3070581&lt;/custom2&gt;&lt;titles&gt;&lt;title&gt;Aligned collagen is a prognostic signature for survival in human breast carcinoma.&lt;/title&gt;&lt;secondary-title&gt;Am J Pathol&lt;/secondary-title&gt;&lt;/titles&gt;&lt;pages&gt;1221-32&lt;/pages&gt;&lt;number&gt;3&lt;/number&gt;&lt;contributors&gt;&lt;authors&gt;&lt;author&gt;Conklin, M. W.&lt;/author&gt;&lt;author&gt;Eickhoff, J. C.&lt;/author&gt;&lt;author&gt;Riching, K. M.&lt;/author&gt;&lt;author&gt;Pehlke, C. A.&lt;/author&gt;&lt;author&gt;Eliceiri, K. W.&lt;/author&gt;&lt;author&gt;Provenzano, P. P.&lt;/author&gt;&lt;author&gt;Friedl, A.&lt;/author&gt;&lt;author&gt;Keely, P. J.&lt;/author&gt;&lt;/authors&gt;&lt;/contributors&gt;&lt;language&gt;eng&lt;/language&gt;&lt;added-date format="utc"&gt;1326864880&lt;/added-date&gt;&lt;ref-type name="Journal Article"&gt;17&lt;/ref-type&gt;&lt;auth-address&gt;Department of Pharmacology, and the Laboratory for Molecular Biology, University of Wisconsin, Madison, Wisconsin 53706, USA.&lt;/auth-address&gt;&lt;rec-number&gt;28&lt;/rec-number&gt;&lt;last-updated-date format="utc"&gt;1326864880&lt;/last-updated-date&gt;&lt;accession-num&gt;21356373&lt;/accession-num&gt;&lt;electronic-resource-num&gt;S0002-9440(10)00233-6 [pii]&amp;#xD;&amp;#xA;10.1016/j.ajpath.2010.11.076&lt;/electronic-resource-num&gt;&lt;volume&gt;178&lt;/volume&gt;&lt;/record&gt;&lt;/Cite&gt;&lt;/EndNote&gt;</w:instrText>
+        <w:instrText xml:space="preserve"> ADDIN EN.CITE &lt;EndNote&gt;&lt;Cite&gt;&lt;Author&gt;Conklin&lt;/Author&gt;&lt;Year&gt;2011&lt;/Year&gt;&lt;IDText&gt;Aligned collagen is a prognostic signature for survival in human breast carcinoma.&lt;/IDText&gt;&lt;DisplayText&gt;(4)&lt;/DisplayText&gt;&lt;record&gt;&lt;dates&gt;&lt;pub-dates&gt;&lt;date&gt;Mar&lt;/date&gt;&lt;/pub-dates&gt;&lt;year&gt;2011&lt;/year&gt;&lt;/dates&gt;&lt;keywords&gt;&lt;keyword&gt;Biopsy&lt;/keyword&gt;&lt;keyword&gt;Breast Neoplasms&lt;/keyword&gt;&lt;keyword&gt;Collagen&lt;/keyword&gt;&lt;keyword&gt;Diagnostic Imaging&lt;/keyword&gt;&lt;keyword&gt;Female&lt;/keyword&gt;&lt;keyword&gt;Humans&lt;/keyword&gt;&lt;keyword&gt;Multivariate Analysis&lt;/keyword&gt;&lt;keyword&gt;Prognosis&lt;/keyword&gt;&lt;keyword&gt;Regression Analysis&lt;/keyword&gt;&lt;keyword&gt;Survival Analysis&lt;/keyword&gt;&lt;keyword&gt;Tumor Markers, Biological&lt;/keyword&gt;&lt;/keywords&gt;&lt;urls&gt;&lt;related-urls&gt;&lt;url&gt;http://www.ncbi.nlm.nih.gov/pubmed/21356373&lt;/url&gt;&lt;/related-urls&gt;&lt;/urls&gt;&lt;isbn&gt;1525-2191&lt;/isbn&gt;&lt;custom2&gt;PMC3070581&lt;/custom2&gt;&lt;titles&gt;&lt;title&gt;Aligned collagen is a prognostic signature for survival in human breast carcinoma.&lt;/title&gt;&lt;secondary-title&gt;Am J Pathol&lt;/secondary-title&gt;&lt;/titles&gt;&lt;pages&gt;1221-32&lt;/pages&gt;&lt;number&gt;3&lt;/number&gt;&lt;contributors&gt;&lt;authors&gt;&lt;author&gt;Conklin, M. W.&lt;/author&gt;&lt;author&gt;Eickhoff, J. C.&lt;/author&gt;&lt;author&gt;Riching, K. M.&lt;/author&gt;&lt;author&gt;Pehlke, C. A.&lt;/author&gt;&lt;author&gt;Eliceiri, K. W.&lt;/author&gt;&lt;author&gt;Provenzano, P. P.&lt;/author&gt;&lt;author&gt;Friedl, A.&lt;/author&gt;&lt;author&gt;Keely, P. J.&lt;/author&gt;&lt;/authors&gt;&lt;/contributors&gt;&lt;language&gt;eng&lt;/language&gt;&lt;added-date format="utc"&gt;1326864880&lt;/added-date&gt;&lt;ref-type name="Journal Article"&gt;17&lt;/ref-type&gt;&lt;auth-address&gt;Department of Pharmacology, and the Laboratory for Molecular Biology, University of Wisconsin, Madison, Wisconsin 53706, USA.&lt;/auth-address&gt;&lt;rec-number&gt;28&lt;/rec-number&gt;&lt;last-updated-date format="utc"&gt;1326864880&lt;/last-updated-date&gt;&lt;accession-num&gt;21356373&lt;/accession-num&gt;&lt;electronic-resource-num&gt;S0002-9440(10)00233-6 [pii]&amp;#xD;&amp;#xA;10.1016/j.ajpath.2010.11.076&lt;/electronic-resource-num&gt;&lt;volume&gt;178&lt;/volume&gt;&lt;/record&gt;&lt;/Cite&gt;&lt;/EndNote&gt;</w:instrText>
       </w:r>
       <w:r>
         <w:fldChar w:fldCharType="separate"/>
@@ -6349,7 +7021,7 @@
         <w:rPr>
           <w:noProof/>
         </w:rPr>
-        <w:t>(1)</w:t>
+        <w:t>(4)</w:t>
       </w:r>
       <w:r>
         <w:fldChar w:fldCharType="end"/>
@@ -6480,7 +7152,7 @@
           <w:fldData xml:space="preserve">PEVuZE5vdGU+PENpdGU+PEF1dGhvcj5XYW5nPC9BdXRob3I+PFllYXI+MjAxMjwvWWVhcj48SURU
 ZXh0PlN0YXRpc3RpY2FsIHRyYWNraW5nIG9mIHRyZWUtbGlrZSB0dWJ1bGFyIHN0cnVjdHVyZXMg
 d2l0aCBlZmZpY2llbnQgYnJhbmNoaW5nIGRldGVjdGlvbiBpbiAzRCBtZWRpY2FsIGltYWdlIGRh
-dGE8L0lEVGV4dD48RGlzcGxheVRleHQ+KDI1LTI3KTwvRGlzcGxheVRleHQ+PHJlY29yZD48ZGF0
+dGE8L0lEVGV4dD48RGlzcGxheVRleHQ+KDI4LTMwKTwvRGlzcGxheVRleHQ+PHJlY29yZD48ZGF0
 ZXM+PHB1Yi1kYXRlcz48ZGF0ZT5BdWc8L2RhdGU+PC9wdWItZGF0ZXM+PHllYXI+MjAxMjwveWVh
 cj48L2RhdGVzPjxrZXl3b3Jkcz48a2V5d29yZD5TRVFVRU5USUFMIE1PTlRFLUNBUkxPPC9rZXl3
 b3JkPjxrZXl3b3JkPkJBWUVTSUFOIFRSQUNLSU5HPC9rZXl3b3JkPjxrZXl3b3JkPlBBUlRJQ0xF
@@ -6612,7 +7284,7 @@
           <w:fldData xml:space="preserve">PEVuZE5vdGU+PENpdGU+PEF1dGhvcj5XYW5nPC9BdXRob3I+PFllYXI+MjAxMjwvWWVhcj48SURU
 ZXh0PlN0YXRpc3RpY2FsIHRyYWNraW5nIG9mIHRyZWUtbGlrZSB0dWJ1bGFyIHN0cnVjdHVyZXMg
 d2l0aCBlZmZpY2llbnQgYnJhbmNoaW5nIGRldGVjdGlvbiBpbiAzRCBtZWRpY2FsIGltYWdlIGRh
-dGE8L0lEVGV4dD48RGlzcGxheVRleHQ+KDI1LTI3KTwvRGlzcGxheVRleHQ+PHJlY29yZD48ZGF0
+dGE8L0lEVGV4dD48RGlzcGxheVRleHQ+KDI4LTMwKTwvRGlzcGxheVRleHQ+PHJlY29yZD48ZGF0
 ZXM+PHB1Yi1kYXRlcz48ZGF0ZT5BdWc8L2RhdGU+PC9wdWItZGF0ZXM+PHllYXI+MjAxMjwveWVh
 cj48L2RhdGVzPjxrZXl3b3Jkcz48a2V5d29yZD5TRVFVRU5USUFMIE1PTlRFLUNBUkxPPC9rZXl3
 b3JkPjxrZXl3b3JkPkJBWUVTSUFOIFRSQUNLSU5HPC9rZXl3b3JkPjxrZXl3b3JkPlBBUlRJQ0xF
@@ -6749,7 +7421,7 @@
         <w:rPr>
           <w:noProof/>
         </w:rPr>
-        <w:t>(25-27)</w:t>
+        <w:t>(28-30)</w:t>
       </w:r>
       <w:r>
         <w:fldChar w:fldCharType="end"/>
@@ -6797,7 +7469,7 @@
         <w:fldChar w:fldCharType="begin"/>
       </w:r>
       <w:r>
-        <w:instrText xml:space="preserve"> ADDIN EN.CITE &lt;EndNote&gt;&lt;Cite&gt;&lt;Author&gt;Ma&lt;/Author&gt;&lt;Year&gt;2010&lt;/Year&gt;&lt;IDText&gt;The Curvelet Transform&lt;/IDText&gt;&lt;DisplayText&gt;(28)&lt;/DisplayText&gt;&lt;record&gt;&lt;dates&gt;&lt;pub-dates&gt;&lt;date&gt;Mar&lt;/date&gt;&lt;/pub-dates&gt;&lt;year&gt;2010&lt;/year&gt;&lt;/dates&gt;&lt;urls&gt;&lt;related-urls&gt;&lt;url&gt;&amp;lt;Go to ISI&amp;gt;://WOS:000276068100015&lt;/url&gt;&lt;/related-urls&gt;&lt;/urls&gt;&lt;isbn&gt;1053-5888&lt;/isbn&gt;&lt;titles&gt;&lt;title&gt;The Curvelet Transform&lt;/title&gt;&lt;secondary-title&gt;Ieee Signal Processing Magazine&lt;/secondary-title&gt;&lt;/titles&gt;&lt;number&gt;2&lt;/number&gt;&lt;contributors&gt;&lt;authors&gt;&lt;author&gt;Ma, Jianwei&lt;/author&gt;&lt;author&gt;Plonka, Gerlind&lt;/author&gt;&lt;/authors&gt;&lt;/contributors&gt;&lt;added-date format="utc"&gt;1350318461&lt;/added-date&gt;&lt;ref-type name="Journal Article"&gt;17&lt;/ref-type&gt;&lt;rec-number&gt;407&lt;/rec-number&gt;&lt;last-updated-date format="utc"&gt;1350318461&lt;/last-updated-date&gt;&lt;accession-num&gt;WOS:000276068100015&lt;/accession-num&gt;&lt;electronic-resource-num&gt;10.1109/msp.2009.935453&lt;/electronic-resource-num&gt;&lt;volume&gt;27&lt;/volume&gt;&lt;/record&gt;&lt;/Cite&gt;&lt;/EndNote&gt;</w:instrText>
+        <w:instrText xml:space="preserve"> ADDIN EN.CITE &lt;EndNote&gt;&lt;Cite&gt;&lt;Author&gt;Ma&lt;/Author&gt;&lt;Year&gt;2010&lt;/Year&gt;&lt;IDText&gt;The Curvelet Transform&lt;/IDText&gt;&lt;DisplayText&gt;(31)&lt;/DisplayText&gt;&lt;record&gt;&lt;dates&gt;&lt;pub-dates&gt;&lt;date&gt;Mar&lt;/date&gt;&lt;/pub-dates&gt;&lt;year&gt;2010&lt;/year&gt;&lt;/dates&gt;&lt;urls&gt;&lt;related-urls&gt;&lt;url&gt;&amp;lt;Go to ISI&amp;gt;://WOS:000276068100015&lt;/url&gt;&lt;/related-urls&gt;&lt;/urls&gt;&lt;isbn&gt;1053-5888&lt;/isbn&gt;&lt;titles&gt;&lt;title&gt;The Curvelet Transform&lt;/title&gt;&lt;secondary-title&gt;Ieee Signal Processing Magazine&lt;/secondary-title&gt;&lt;/titles&gt;&lt;number&gt;2&lt;/number&gt;&lt;contributors&gt;&lt;authors&gt;&lt;author&gt;Ma, Jianwei&lt;/author&gt;&lt;author&gt;Plonka, Gerlind&lt;/author&gt;&lt;/authors&gt;&lt;/contributors&gt;&lt;added-date format="utc"&gt;1350318461&lt;/added-date&gt;&lt;ref-type name="Journal Article"&gt;17&lt;/ref-type&gt;&lt;rec-number&gt;407&lt;/rec-number&gt;&lt;last-updated-date format="utc"&gt;1350318461&lt;/last-updated-date&gt;&lt;accession-num&gt;WOS:000276068100015&lt;/accession-num&gt;&lt;electronic-resource-num&gt;10.1109/msp.2009.935453&lt;/electronic-resource-num&gt;&lt;volume&gt;27&lt;/volume&gt;&lt;/record&gt;&lt;/Cite&gt;&lt;/EndNote&gt;</w:instrText>
       </w:r>
       <w:r>
         <w:fldChar w:fldCharType="separate"/>
@@ -6806,7 +7478,7 @@
         <w:rPr>
           <w:noProof/>
         </w:rPr>
-        <w:t>(28)</w:t>
+        <w:t>(31)</w:t>
       </w:r>
       <w:r>
         <w:fldChar w:fldCharType="end"/>
@@ -6889,7 +7561,7 @@
         <w:fldChar w:fldCharType="begin"/>
       </w:r>
       <w:r>
-        <w:instrText xml:space="preserve"> ADDIN EN.CITE &lt;EndNote&gt;&lt;Cite&gt;&lt;Author&gt;Pal&lt;/Author&gt;&lt;Year&gt;1993&lt;/Year&gt;&lt;IDText&gt;A REVIEW ON IMAGE SEGMENTATION TECHNIQUES&lt;/IDText&gt;&lt;DisplayText&gt;(29)&lt;/DisplayText&gt;&lt;record&gt;&lt;dates&gt;&lt;pub-dates&gt;&lt;date&gt;Sep&lt;/date&gt;&lt;/pub-dates&gt;&lt;year&gt;1993&lt;/year&gt;&lt;/dates&gt;&lt;keywords&gt;&lt;keyword&gt;IMAGE SEGMENTATION&lt;/keyword&gt;&lt;keyword&gt;FUZZY SETS&lt;/keyword&gt;&lt;keyword&gt;THRESHOLDING&lt;/keyword&gt;&lt;keyword&gt;EDGE DETECTION&lt;/keyword&gt;&lt;keyword&gt;&lt;/keyword&gt;&lt;keyword&gt;CLUSTERING&lt;/keyword&gt;&lt;keyword&gt;RELAXATION&lt;/keyword&gt;&lt;keyword&gt;MARKOV RANDOM FIELD&lt;/keyword&gt;&lt;keyword&gt;THRESHOLD SELECTION METHOD&lt;/keyword&gt;&lt;keyword&gt;LOW-LEVEL SEGMENTATION&lt;/keyword&gt;&lt;keyword&gt;EDGE DETECTOR&lt;/keyword&gt;&lt;keyword&gt;DESIGN&lt;/keyword&gt;&lt;keyword&gt;NEURAL NETWORK&lt;/keyword&gt;&lt;keyword&gt;HISTOGRAM MODIFICATION&lt;/keyword&gt;&lt;keyword&gt;PICTURE SEGMENTATION&lt;/keyword&gt;&lt;keyword&gt;&lt;/keyword&gt;&lt;keyword&gt;RANDOM-FIELDS&lt;/keyword&gt;&lt;keyword&gt;FUZZY-SETS&lt;/keyword&gt;&lt;keyword&gt;ENTROPY&lt;/keyword&gt;&lt;keyword&gt;RELAXATION&lt;/keyword&gt;&lt;/keywords&gt;&lt;urls&gt;&lt;related-urls&gt;&lt;url&gt;&amp;lt;Go to ISI&amp;gt;://WOS:A1993ME10000001&lt;/url&gt;&lt;/related-urls&gt;&lt;/urls&gt;&lt;isbn&gt;0031-3203&lt;/isbn&gt;&lt;work-type&gt;Review&lt;/work-type&gt;&lt;titles&gt;&lt;title&gt;A REVIEW ON IMAGE SEGMENTATION TECHNIQUES&lt;/title&gt;&lt;secondary-title&gt;Pattern Recognition&lt;/secondary-title&gt;&lt;alt-title&gt;Pattern Recognit.&lt;/alt-title&gt;&lt;/titles&gt;&lt;pages&gt;1277-1294&lt;/pages&gt;&lt;number&gt;9&lt;/number&gt;&lt;contributors&gt;&lt;authors&gt;&lt;author&gt;Pal, N. R.&lt;/author&gt;&lt;author&gt;Pal, S. K.&lt;/author&gt;&lt;/authors&gt;&lt;/contributors&gt;&lt;language&gt;English&lt;/language&gt;&lt;added-date format="utc"&gt;1350319203&lt;/added-date&gt;&lt;ref-type name="Journal Article"&gt;17&lt;/ref-type&gt;&lt;auth-address&gt;PAL, NR (reprint author), INDIAN STAT INST,MACHINE INTELLIGENCE UNIT,203 BT RD,CALCUTTA 700035,W BENGAL,INDIA.&lt;/auth-address&gt;&lt;rec-number&gt;408&lt;/rec-number&gt;&lt;last-updated-date format="utc"&gt;1350319203&lt;/last-updated-date&gt;&lt;accession-num&gt;WOS:A1993ME10000001&lt;/accession-num&gt;&lt;electronic-resource-num&gt;10.1016/0031-3203(93)90135-j&lt;/electronic-resource-num&gt;&lt;volume&gt;26&lt;/volume&gt;&lt;/record&gt;&lt;/Cite&gt;&lt;/EndNote&gt;</w:instrText>
+        <w:instrText xml:space="preserve"> ADDIN EN.CITE &lt;EndNote&gt;&lt;Cite&gt;&lt;Author&gt;Pal&lt;/Author&gt;&lt;Year&gt;1993&lt;/Year&gt;&lt;IDText&gt;A REVIEW ON IMAGE SEGMENTATION TECHNIQUES&lt;/IDText&gt;&lt;DisplayText&gt;(32)&lt;/DisplayText&gt;&lt;record&gt;&lt;dates&gt;&lt;pub-dates&gt;&lt;date&gt;Sep&lt;/date&gt;&lt;/pub-dates&gt;&lt;year&gt;1993&lt;/year&gt;&lt;/dates&gt;&lt;keywords&gt;&lt;keyword&gt;IMAGE SEGMENTATION&lt;/keyword&gt;&lt;keyword&gt;FUZZY SETS&lt;/keyword&gt;&lt;keyword&gt;THRESHOLDING&lt;/keyword&gt;&lt;keyword&gt;EDGE DETECTION&lt;/keyword&gt;&lt;keyword&gt;&lt;/keyword&gt;&lt;keyword&gt;CLUSTERING&lt;/keyword&gt;&lt;keyword&gt;RELAXATION&lt;/keyword&gt;&lt;keyword&gt;MARKOV RANDOM FIELD&lt;/keyword&gt;&lt;keyword&gt;THRESHOLD SELECTION METHOD&lt;/keyword&gt;&lt;keyword&gt;LOW-LEVEL SEGMENTATION&lt;/keyword&gt;&lt;keyword&gt;EDGE DETECTOR&lt;/keyword&gt;&lt;keyword&gt;DESIGN&lt;/keyword&gt;&lt;keyword&gt;NEURAL NETWORK&lt;/keyword&gt;&lt;keyword&gt;HISTOGRAM MODIFICATION&lt;/keyword&gt;&lt;keyword&gt;PICTURE SEGMENTATION&lt;/keyword&gt;&lt;keyword&gt;&lt;/keyword&gt;&lt;keyword&gt;RANDOM-FIELDS&lt;/keyword&gt;&lt;keyword&gt;FUZZY-SETS&lt;/keyword&gt;&lt;keyword&gt;ENTROPY&lt;/keyword&gt;&lt;keyword&gt;RELAXATION&lt;/keyword&gt;&lt;/keywords&gt;&lt;urls&gt;&lt;related-urls&gt;&lt;url&gt;&amp;lt;Go to ISI&amp;gt;://WOS:A1993ME10000001&lt;/url&gt;&lt;/related-urls&gt;&lt;/urls&gt;&lt;isbn&gt;0031-3203&lt;/isbn&gt;&lt;work-type&gt;Review&lt;/work-type&gt;&lt;titles&gt;&lt;title&gt;A REVIEW ON IMAGE SEGMENTATION TECHNIQUES&lt;/title&gt;&lt;secondary-title&gt;Pattern Recognition&lt;/secondary-title&gt;&lt;alt-title&gt;Pattern Recognit.&lt;/alt-title&gt;&lt;/titles&gt;&lt;pages&gt;1277-1294&lt;/pages&gt;&lt;number&gt;9&lt;/number&gt;&lt;contributors&gt;&lt;authors&gt;&lt;author&gt;Pal, N. R.&lt;/author&gt;&lt;author&gt;Pal, S. K.&lt;/author&gt;&lt;/authors&gt;&lt;/contributors&gt;&lt;language&gt;English&lt;/language&gt;&lt;added-date format="utc"&gt;1350319203&lt;/added-date&gt;&lt;ref-type name="Journal Article"&gt;17&lt;/ref-type&gt;&lt;auth-address&gt;PAL, NR (reprint author), INDIAN STAT INST,MACHINE INTELLIGENCE UNIT,203 BT RD,CALCUTTA 700035,W BENGAL,INDIA.&lt;/auth-address&gt;&lt;rec-number&gt;408&lt;/rec-number&gt;&lt;last-updated-date format="utc"&gt;1350319203&lt;/last-updated-date&gt;&lt;accession-num&gt;WOS:A1993ME10000001&lt;/accession-num&gt;&lt;electronic-resource-num&gt;10.1016/0031-3203(93)90135-j&lt;/electronic-resource-num&gt;&lt;volume&gt;26&lt;/volume&gt;&lt;/record&gt;&lt;/Cite&gt;&lt;/EndNote&gt;</w:instrText>
       </w:r>
       <w:r>
         <w:fldChar w:fldCharType="separate"/>
@@ -6898,7 +7570,7 @@
         <w:rPr>
           <w:noProof/>
         </w:rPr>
-        <w:t>(29)</w:t>
+        <w:t>(32)</w:t>
       </w:r>
       <w:r>
         <w:fldChar w:fldCharType="end"/>
@@ -6913,7 +7585,7 @@
         <w:fldChar w:fldCharType="begin"/>
       </w:r>
       <w:r>
-        <w:instrText xml:space="preserve"> ADDIN EN.CITE &lt;EndNote&gt;&lt;Cite&gt;&lt;Author&gt;Molchanov&lt;/Author&gt;&lt;Year&gt;2003&lt;/Year&gt;&lt;IDText&gt;Distance transforms for real-valued functions&lt;/IDText&gt;&lt;DisplayText&gt;(30)&lt;/DisplayText&gt;&lt;record&gt;&lt;dates&gt;&lt;pub-dates&gt;&lt;date&gt;Feb 15&lt;/date&gt;&lt;/pub-dates&gt;&lt;year&gt;2003&lt;/year&gt;&lt;/dates&gt;&lt;urls&gt;&lt;related-urls&gt;&lt;url&gt;&amp;lt;Go to ISI&amp;gt;://WOS:000182274000015&lt;/url&gt;&lt;/related-urls&gt;&lt;/urls&gt;&lt;isbn&gt;0022-247X&lt;/isbn&gt;&lt;titles&gt;&lt;title&gt;Distance transforms for real-valued functions&lt;/title&gt;&lt;secondary-title&gt;Journal of Mathematical Analysis and Applications&lt;/secondary-title&gt;&lt;/titles&gt;&lt;number&gt;2&lt;/number&gt;&lt;contributors&gt;&lt;authors&gt;&lt;author&gt;Molchanov, I. S.&lt;/author&gt;&lt;author&gt;Teran, P.&lt;/author&gt;&lt;/authors&gt;&lt;/contributors&gt;&lt;added-date format="utc"&gt;1350319950&lt;/added-date&gt;&lt;ref-type name="Journal Article"&gt;17&lt;/ref-type&gt;&lt;rec-number&gt;409&lt;/rec-number&gt;&lt;last-updated-date format="utc"&gt;1350319950&lt;/last-updated-date&gt;&lt;accession-num&gt;WOS:000182274000015&lt;/accession-num&gt;&lt;electronic-resource-num&gt;10.1016/s0022-247x(02)00719-9&lt;/electronic-resource-num&gt;&lt;volume&gt;278&lt;/volume&gt;&lt;/record&gt;&lt;/Cite&gt;&lt;/EndNote&gt;</w:instrText>
+        <w:instrText xml:space="preserve"> ADDIN EN.CITE &lt;EndNote&gt;&lt;Cite&gt;&lt;Author&gt;Molchanov&lt;/Author&gt;&lt;Year&gt;2003&lt;/Year&gt;&lt;IDText&gt;Distance transforms for real-valued functions&lt;/IDText&gt;&lt;DisplayText&gt;(33)&lt;/DisplayText&gt;&lt;record&gt;&lt;dates&gt;&lt;pub-dates&gt;&lt;date&gt;Feb 15&lt;/date&gt;&lt;/pub-dates&gt;&lt;year&gt;2003&lt;/year&gt;&lt;/dates&gt;&lt;urls&gt;&lt;related-urls&gt;&lt;url&gt;&amp;lt;Go to ISI&amp;gt;://WOS:000182274000015&lt;/url&gt;&lt;/related-urls&gt;&lt;/urls&gt;&lt;isbn&gt;0022-247X&lt;/isbn&gt;&lt;titles&gt;&lt;title&gt;Distance transforms for real-valued functions&lt;/title&gt;&lt;secondary-title&gt;Journal of Mathematical Analysis and Applications&lt;/secondary-title&gt;&lt;/titles&gt;&lt;number&gt;2&lt;/number&gt;&lt;contributors&gt;&lt;authors&gt;&lt;author&gt;Molchanov, I. S.&lt;/author&gt;&lt;author&gt;Teran, P.&lt;/author&gt;&lt;/authors&gt;&lt;/contributors&gt;&lt;added-date format="utc"&gt;1350319950&lt;/added-date&gt;&lt;ref-type name="Journal Article"&gt;17&lt;/ref-type&gt;&lt;rec-number&gt;409&lt;/rec-number&gt;&lt;last-updated-date format="utc"&gt;1350319950&lt;/last-updated-date&gt;&lt;accession-num&gt;WOS:000182274000015&lt;/accession-num&gt;&lt;electronic-resource-num&gt;10.1016/s0022-247x(02)00719-9&lt;/electronic-resource-num&gt;&lt;volume&gt;278&lt;/volume&gt;&lt;/record&gt;&lt;/Cite&gt;&lt;/EndNote&gt;</w:instrText>
       </w:r>
       <w:r>
         <w:fldChar w:fldCharType="separate"/>
@@ -6922,7 +7594,7 @@
         <w:rPr>
           <w:noProof/>
         </w:rPr>
-        <w:t>(30)</w:t>
+        <w:t>(33)</w:t>
       </w:r>
       <w:r>
         <w:fldChar w:fldCharType="end"/>
@@ -7039,7 +7711,7 @@
         <w:fldChar w:fldCharType="begin"/>
       </w:r>
       <w:r>
-        <w:instrText xml:space="preserve"> ADDIN EN.CITE &lt;EndNote&gt;&lt;Cite&gt;&lt;Author&gt;Pehlke&lt;/Author&gt;&lt;Year&gt;In Press&lt;/Year&gt;&lt;IDText&gt;Quantification of Collagen Architecture using the Curvelet Transform&lt;/IDText&gt;&lt;DisplayText&gt;(7)&lt;/DisplayText&gt;&lt;record&gt;&lt;titles&gt;&lt;title&gt;Quantification of Collagen Architecture using the Curvelet Transform&lt;/title&gt;&lt;/titles&gt;&lt;contributors&gt;&lt;authors&gt;&lt;author&gt;Pehlke, Carolyn&lt;/author&gt;&lt;author&gt;Doot, Jared&lt;/author&gt;&lt;author&gt;Sung, Kyung Eun&lt;/author&gt;&lt;author&gt;Provenzano, Paolo&lt;/author&gt;&lt;author&gt;Riching, Kristin&lt;/author&gt;&lt;author&gt;Inman, David&lt;/author&gt;&lt;author&gt;Nowak, Robert&lt;/author&gt;&lt;author&gt;Kouris, Nicholas&lt;/author&gt;&lt;author&gt;Ogle, Brenda&lt;/author&gt;&lt;author&gt;Keely, Patricia&lt;/author&gt;&lt;author&gt;Beebe, David&lt;/author&gt;&lt;author&gt;Eliceiri, Kevin&lt;/author&gt;&lt;/authors&gt;&lt;/contributors&gt;&lt;added-date format="utc"&gt;1337197865&lt;/added-date&gt;&lt;ref-type name="Generic"&gt;13&lt;/ref-type&gt;&lt;dates&gt;&lt;year&gt;In Press&lt;/year&gt;&lt;/dates&gt;&lt;rec-number&gt;269&lt;/rec-number&gt;&lt;last-updated-date format="utc"&gt;1337197973&lt;/last-updated-date&gt;&lt;/record&gt;&lt;/Cite&gt;&lt;/EndNote&gt;</w:instrText>
+        <w:instrText xml:space="preserve"> ADDIN EN.CITE &lt;EndNote&gt;&lt;Cite&gt;&lt;Author&gt;Pehlke&lt;/Author&gt;&lt;Year&gt;In Press&lt;/Year&gt;&lt;IDText&gt;Quantification of Collagen Architecture using the Curvelet Transform&lt;/IDText&gt;&lt;DisplayText&gt;(10)&lt;/DisplayText&gt;&lt;record&gt;&lt;titles&gt;&lt;title&gt;Quantification of Collagen Architecture using the Curvelet Transform&lt;/title&gt;&lt;/titles&gt;&lt;contributors&gt;&lt;authors&gt;&lt;author&gt;Pehlke, Carolyn&lt;/author&gt;&lt;author&gt;Doot, Jared&lt;/author&gt;&lt;author&gt;Sung, Kyung Eun&lt;/author&gt;&lt;author&gt;Provenzano, Paolo&lt;/author&gt;&lt;author&gt;Riching, Kristin&lt;/author&gt;&lt;author&gt;Inman, David&lt;/author&gt;&lt;author&gt;Nowak, Robert&lt;/author&gt;&lt;author&gt;Kouris, Nicholas&lt;/author&gt;&lt;author&gt;Ogle, Brenda&lt;/author&gt;&lt;author&gt;Keely, Patricia&lt;/author&gt;&lt;author&gt;Beebe, David&lt;/author&gt;&lt;author&gt;Eliceiri, Kevin&lt;/author&gt;&lt;/authors&gt;&lt;/contributors&gt;&lt;added-date format="utc"&gt;1337197865&lt;/added-date&gt;&lt;ref-type name="Generic"&gt;13&lt;/ref-type&gt;&lt;dates&gt;&lt;year&gt;In Press&lt;/year&gt;&lt;/dates&gt;&lt;rec-number&gt;269&lt;/rec-number&gt;&lt;last-updated-date format="utc"&gt;1337197973&lt;/last-updated-date&gt;&lt;/record&gt;&lt;/Cite&gt;&lt;/EndNote&gt;</w:instrText>
       </w:r>
       <w:r>
         <w:fldChar w:fldCharType="separate"/>
@@ -7048,7 +7720,7 @@
         <w:rPr>
           <w:noProof/>
         </w:rPr>
-        <w:t>(7)</w:t>
+        <w:t>(10)</w:t>
       </w:r>
       <w:r>
         <w:fldChar w:fldCharType="end"/>
@@ -7209,11 +7881,11 @@
       <w:pPr>
         <w:pStyle w:val="Heading1"/>
       </w:pPr>
-      <w:bookmarkStart w:id="18" w:name="_Toc338196120"/>
+      <w:bookmarkStart w:id="20" w:name="_Toc338674432"/>
       <w:r>
         <w:t>Conclusion</w:t>
       </w:r>
-      <w:bookmarkEnd w:id="18"/>
+      <w:bookmarkEnd w:id="20"/>
     </w:p>
     <w:p>
       <w:r>
@@ -7236,7 +7908,7 @@
     <w:p/>
     <w:p/>
     <w:p/>
-    <w:bookmarkStart w:id="19" w:name="_ENREF_30"/>
+    <w:bookmarkStart w:id="21" w:name="_ENREF_33"/>
     <w:p>
       <w:pPr>
         <w:spacing w:line="240" w:lineRule="auto"/>
@@ -7254,7 +7926,7 @@
       <w:r>
         <w:fldChar w:fldCharType="separate"/>
       </w:r>
-      <w:bookmarkStart w:id="20" w:name="_ENREF_1"/>
+      <w:bookmarkStart w:id="22" w:name="_ENREF_1"/>
       <w:r>
         <w:rPr>
           <w:rFonts w:ascii="Calibri" w:hAnsi="Calibri" w:cs="Calibri"/>
@@ -7262,6 +7934,137 @@
         </w:rPr>
         <w:t>1.</w:t>
       </w:r>
+      <w:r>
+        <w:rPr>
+          <w:rFonts w:ascii="Calibri" w:hAnsi="Calibri" w:cs="Calibri"/>
+          <w:noProof/>
+        </w:rPr>
+        <w:tab/>
+        <w:t>Zipfel WR, Williams RM, Christie R, Nikitin AY, Hyman BT, Webb WW. Live tissue intrinsic emission microscopy using multiphoton-excited native fluorescence and second harmonic generation. Proc Natl Acad Sci U S A. 2003;100(12):7075-80. doi: 0832308100 [pii]</w:t>
+      </w:r>
+    </w:p>
+    <w:p>
+      <w:pPr>
+        <w:spacing w:line="240" w:lineRule="auto"/>
+        <w:rPr>
+          <w:rFonts w:ascii="Calibri" w:hAnsi="Calibri" w:cs="Calibri"/>
+          <w:noProof/>
+        </w:rPr>
+      </w:pPr>
+      <w:r>
+        <w:rPr>
+          <w:rFonts w:ascii="Calibri" w:hAnsi="Calibri" w:cs="Calibri"/>
+          <w:noProof/>
+        </w:rPr>
+        <w:t>10.1073/pnas.0832308100. PubMed PMID: 12756303; PubMed Central PMCID: PMCPMC165832.</w:t>
+      </w:r>
+    </w:p>
+    <w:bookmarkEnd w:id="22"/>
+    <w:p>
+      <w:pPr>
+        <w:spacing w:after="0" w:line="240" w:lineRule="auto"/>
+        <w:rPr>
+          <w:rFonts w:ascii="Calibri" w:hAnsi="Calibri" w:cs="Calibri"/>
+          <w:noProof/>
+        </w:rPr>
+      </w:pPr>
+      <w:r>
+        <w:rPr>
+          <w:rFonts w:ascii="Calibri" w:hAnsi="Calibri" w:cs="Calibri"/>
+          <w:noProof/>
+        </w:rPr>
+        <w:t>2</w:t>
+      </w:r>
+      <w:bookmarkStart w:id="23" w:name="_ENREF_2"/>
+      <w:r>
+        <w:rPr>
+          <w:rFonts w:ascii="Calibri" w:hAnsi="Calibri" w:cs="Calibri"/>
+          <w:noProof/>
+        </w:rPr>
+        <w:t>.</w:t>
+      </w:r>
+      <w:r>
+        <w:rPr>
+          <w:rFonts w:ascii="Calibri" w:hAnsi="Calibri" w:cs="Calibri"/>
+          <w:noProof/>
+        </w:rPr>
+        <w:tab/>
+        <w:t>Cox G, Kable E, Jones A, Fraser IK, Manconi F, Gorrell MD. 3-dimensional imaging of collagen using second harmonic generation. Journal of Structural Biology. 2003;141(1). doi: 10.1016/s1047-8477(02)00576-2. PubMed PMID: WOS:000181289600006.</w:t>
+      </w:r>
+    </w:p>
+    <w:bookmarkEnd w:id="23"/>
+    <w:p>
+      <w:pPr>
+        <w:spacing w:after="0" w:line="240" w:lineRule="auto"/>
+        <w:rPr>
+          <w:rFonts w:ascii="Calibri" w:hAnsi="Calibri" w:cs="Calibri"/>
+          <w:noProof/>
+        </w:rPr>
+      </w:pPr>
+      <w:r>
+        <w:rPr>
+          <w:rFonts w:ascii="Calibri" w:hAnsi="Calibri" w:cs="Calibri"/>
+          <w:noProof/>
+        </w:rPr>
+        <w:t>3</w:t>
+      </w:r>
+      <w:bookmarkStart w:id="24" w:name="_ENREF_3"/>
+      <w:r>
+        <w:rPr>
+          <w:rFonts w:ascii="Calibri" w:hAnsi="Calibri" w:cs="Calibri"/>
+          <w:noProof/>
+        </w:rPr>
+        <w:t>.</w:t>
+      </w:r>
+      <w:r>
+        <w:rPr>
+          <w:rFonts w:ascii="Calibri" w:hAnsi="Calibri" w:cs="Calibri"/>
+          <w:noProof/>
+        </w:rPr>
+        <w:tab/>
+        <w:t>Provenzano PP, Eliceiri KW, Yan L, Ada-Nguema A, Conklin MW, Inman DR, et al. Nonlinear optical imaging of cellular processes in breast cancer. Microsc Microanal. 2008;14(6):532-48. doi: S1431927608080884 [pii]</w:t>
+      </w:r>
+    </w:p>
+    <w:p>
+      <w:pPr>
+        <w:spacing w:line="240" w:lineRule="auto"/>
+        <w:rPr>
+          <w:rFonts w:ascii="Calibri" w:hAnsi="Calibri" w:cs="Calibri"/>
+          <w:noProof/>
+        </w:rPr>
+      </w:pPr>
+      <w:r>
+        <w:rPr>
+          <w:rFonts w:ascii="Calibri" w:hAnsi="Calibri" w:cs="Calibri"/>
+          <w:noProof/>
+        </w:rPr>
+        <w:t>10.1017/S1431927608080884. PubMed PMID: 18986607.</w:t>
+      </w:r>
+    </w:p>
+    <w:p>
+      <w:pPr>
+        <w:spacing w:after="0" w:line="240" w:lineRule="auto"/>
+        <w:rPr>
+          <w:rFonts w:ascii="Calibri" w:hAnsi="Calibri" w:cs="Calibri"/>
+          <w:noProof/>
+        </w:rPr>
+      </w:pPr>
+      <w:r>
+        <w:rPr>
+          <w:rFonts w:ascii="Calibri" w:hAnsi="Calibri" w:cs="Calibri"/>
+          <w:noProof/>
+        </w:rPr>
+        <w:t>4</w:t>
+      </w:r>
+      <w:bookmarkEnd w:id="24"/>
+      <w:r>
+        <w:rPr>
+          <w:rFonts w:ascii="Calibri" w:hAnsi="Calibri" w:cs="Calibri"/>
+          <w:noProof/>
+        </w:rPr>
+        <w:t>.</w:t>
+      </w:r>
+      <w:bookmarkStart w:id="25" w:name="_ENREF_4"/>
       <w:r>
         <w:rPr>
           <w:rFonts w:ascii="Calibri" w:hAnsi="Calibri" w:cs="Calibri"/>
@@ -7287,7 +8090,6 @@
         <w:t>10.1016/j.ajpath.2010.11.076. PubMed PMID: 21356373; PubMed Central PMCID: PMCPMC3070581.</w:t>
       </w:r>
     </w:p>
-    <w:bookmarkEnd w:id="20"/>
     <w:p>
       <w:pPr>
         <w:spacing w:after="0" w:line="240" w:lineRule="auto"/>
@@ -7301,22 +8103,23 @@
           <w:rFonts w:ascii="Calibri" w:hAnsi="Calibri" w:cs="Calibri"/>
           <w:noProof/>
         </w:rPr>
-        <w:t>2</w:t>
-      </w:r>
-      <w:bookmarkStart w:id="21" w:name="_ENREF_2"/>
-      <w:r>
-        <w:rPr>
-          <w:rFonts w:ascii="Calibri" w:hAnsi="Calibri" w:cs="Calibri"/>
-          <w:noProof/>
-        </w:rPr>
-        <w:t>.</w:t>
-      </w:r>
+        <w:lastRenderedPageBreak/>
+        <w:t>5.</w:t>
+      </w:r>
+      <w:bookmarkEnd w:id="25"/>
       <w:r>
         <w:rPr>
           <w:rFonts w:ascii="Calibri" w:hAnsi="Calibri" w:cs="Calibri"/>
           <w:noProof/>
         </w:rPr>
         <w:tab/>
+      </w:r>
+      <w:bookmarkStart w:id="26" w:name="_ENREF_5"/>
+      <w:r>
+        <w:rPr>
+          <w:rFonts w:ascii="Calibri" w:hAnsi="Calibri" w:cs="Calibri"/>
+          <w:noProof/>
+        </w:rPr>
         <w:t>Raub CB, Suresh V, Krasieva T, Lyubovitsky J, Mih JD, Putnam AJ, et al. Noninvasive assessment of collagen gel microstructure and mechanics using multiphoton microscopy. Biophys J. 2007;92(6):2212-22. doi: S0006-3495(07)71024-X [pii]</w:t>
       </w:r>
     </w:p>
@@ -7349,24 +8152,30 @@
           <w:rFonts w:ascii="Calibri" w:hAnsi="Calibri" w:cs="Calibri"/>
           <w:noProof/>
         </w:rPr>
-        <w:t>3</w:t>
-      </w:r>
-      <w:bookmarkEnd w:id="21"/>
-      <w:r>
-        <w:rPr>
-          <w:rFonts w:ascii="Calibri" w:hAnsi="Calibri" w:cs="Calibri"/>
-          <w:noProof/>
-        </w:rPr>
-        <w:t>.</w:t>
-      </w:r>
-      <w:bookmarkStart w:id="22" w:name="_ENREF_3"/>
+        <w:t>6.</w:t>
+      </w:r>
       <w:r>
         <w:rPr>
           <w:rFonts w:ascii="Calibri" w:hAnsi="Calibri" w:cs="Calibri"/>
           <w:noProof/>
         </w:rPr>
         <w:tab/>
-        <w:t>Nadiarnykh O, LaComb RB, Brewer MA, Campagnola PJ. Alterations of the extracellular matrix in ovarian cancer studied by Second Harmonic Generation imaging microscopy. Bmc Cancer. 2010;10. doi: 10.1186/1471-2407-10-94. PubMed PMID: WOS:000275797700003.</w:t>
+      </w:r>
+      <w:bookmarkEnd w:id="26"/>
+      <w:r>
+        <w:rPr>
+          <w:rFonts w:ascii="Calibri" w:hAnsi="Calibri" w:cs="Calibri"/>
+          <w:noProof/>
+        </w:rPr>
+        <w:t>N</w:t>
+      </w:r>
+      <w:bookmarkStart w:id="27" w:name="_ENREF_6"/>
+      <w:r>
+        <w:rPr>
+          <w:rFonts w:ascii="Calibri" w:hAnsi="Calibri" w:cs="Calibri"/>
+          <w:noProof/>
+        </w:rPr>
+        <w:t>adiarnykh O, LaComb RB, Brewer MA, Campagnola PJ. Alterations of the extracellular matrix in ovarian cancer studied by Second Harmonic Generation imaging microscopy. Bmc Cancer. 2010;10. doi: 10.1186/1471-2407-10-94. PubMed PMID: WOS:000275797700003.</w:t>
       </w:r>
     </w:p>
     <w:p>
@@ -7382,24 +8191,30 @@
           <w:rFonts w:ascii="Calibri" w:hAnsi="Calibri" w:cs="Calibri"/>
           <w:noProof/>
         </w:rPr>
-        <w:t>4</w:t>
-      </w:r>
-      <w:bookmarkEnd w:id="22"/>
-      <w:r>
-        <w:rPr>
-          <w:rFonts w:ascii="Calibri" w:hAnsi="Calibri" w:cs="Calibri"/>
-          <w:noProof/>
-        </w:rPr>
-        <w:t>.</w:t>
-      </w:r>
-      <w:bookmarkStart w:id="23" w:name="_ENREF_4"/>
+        <w:t>7.</w:t>
+      </w:r>
       <w:r>
         <w:rPr>
           <w:rFonts w:ascii="Calibri" w:hAnsi="Calibri" w:cs="Calibri"/>
           <w:noProof/>
         </w:rPr>
         <w:tab/>
-        <w:t>Watson JM, Rice PF, Marion SL, Brewer MA, Davis JR, Rodriguez JJ, et al. Analysis of second-harmonic-generation microscopy in a mouse model of ovarian carcinoma. Journal of biomedical optics. 2012;17(7). PubMed PMID: MEDLINE:22894485.</w:t>
+      </w:r>
+      <w:bookmarkEnd w:id="27"/>
+      <w:r>
+        <w:rPr>
+          <w:rFonts w:ascii="Calibri" w:hAnsi="Calibri" w:cs="Calibri"/>
+          <w:noProof/>
+        </w:rPr>
+        <w:t>W</w:t>
+      </w:r>
+      <w:bookmarkStart w:id="28" w:name="_ENREF_7"/>
+      <w:r>
+        <w:rPr>
+          <w:rFonts w:ascii="Calibri" w:hAnsi="Calibri" w:cs="Calibri"/>
+          <w:noProof/>
+        </w:rPr>
+        <w:t>atson JM, Rice PF, Marion SL, Brewer MA, Davis JR, Rodriguez JJ, et al. Analysis of second-harmonic-generation microscopy in a mouse model of ovarian carcinoma. Journal of biomedical optics. 2012;17(7). PubMed PMID: MEDLINE:22894485.</w:t>
       </w:r>
     </w:p>
     <w:p>
@@ -7415,24 +8230,30 @@
           <w:rFonts w:ascii="Calibri" w:hAnsi="Calibri" w:cs="Calibri"/>
           <w:noProof/>
         </w:rPr>
-        <w:t>5</w:t>
-      </w:r>
-      <w:bookmarkEnd w:id="23"/>
-      <w:r>
-        <w:rPr>
-          <w:rFonts w:ascii="Calibri" w:hAnsi="Calibri" w:cs="Calibri"/>
-          <w:noProof/>
-        </w:rPr>
-        <w:t>.</w:t>
-      </w:r>
-      <w:bookmarkStart w:id="24" w:name="_ENREF_5"/>
+        <w:t>8.</w:t>
+      </w:r>
       <w:r>
         <w:rPr>
           <w:rFonts w:ascii="Calibri" w:hAnsi="Calibri" w:cs="Calibri"/>
           <w:noProof/>
         </w:rPr>
         <w:tab/>
-        <w:t>Murison GFaSPaR. Analysis of collagen fibre shape changes in breast cancer. Physics in Medicine and Biology. 2008;53(23):6641.</w:t>
+      </w:r>
+      <w:bookmarkEnd w:id="28"/>
+      <w:r>
+        <w:rPr>
+          <w:rFonts w:ascii="Calibri" w:hAnsi="Calibri" w:cs="Calibri"/>
+          <w:noProof/>
+        </w:rPr>
+        <w:t>M</w:t>
+      </w:r>
+      <w:bookmarkStart w:id="29" w:name="_ENREF_8"/>
+      <w:r>
+        <w:rPr>
+          <w:rFonts w:ascii="Calibri" w:hAnsi="Calibri" w:cs="Calibri"/>
+          <w:noProof/>
+        </w:rPr>
+        <w:t>urison GFaSPaR. Analysis of collagen fibre shape changes in breast cancer. Physics in Medicine and Biology. 2008;53(23):6641.</w:t>
       </w:r>
     </w:p>
     <w:p>
@@ -7448,25 +8269,30 @@
           <w:rFonts w:ascii="Calibri" w:hAnsi="Calibri" w:cs="Calibri"/>
           <w:noProof/>
         </w:rPr>
-        <w:lastRenderedPageBreak/>
-        <w:t>6</w:t>
-      </w:r>
-      <w:bookmarkEnd w:id="24"/>
-      <w:r>
-        <w:rPr>
-          <w:rFonts w:ascii="Calibri" w:hAnsi="Calibri" w:cs="Calibri"/>
-          <w:noProof/>
-        </w:rPr>
-        <w:t>.</w:t>
-      </w:r>
-      <w:bookmarkStart w:id="25" w:name="_ENREF_6"/>
+        <w:t>9.</w:t>
+      </w:r>
       <w:r>
         <w:rPr>
           <w:rFonts w:ascii="Calibri" w:hAnsi="Calibri" w:cs="Calibri"/>
           <w:noProof/>
         </w:rPr>
         <w:tab/>
-        <w:t>Bayan C, Levitt JM, Miller E, Kaplan D, Georgakoudi I. Fully automated, quantitative, noninvasive assessment of collagen fiber content and organization in thick collagen gels. Journal of Applied Physics. 2009;105(10):102042-11.</w:t>
+      </w:r>
+      <w:bookmarkEnd w:id="29"/>
+      <w:r>
+        <w:rPr>
+          <w:rFonts w:ascii="Calibri" w:hAnsi="Calibri" w:cs="Calibri"/>
+          <w:noProof/>
+        </w:rPr>
+        <w:t>B</w:t>
+      </w:r>
+      <w:bookmarkStart w:id="30" w:name="_ENREF_9"/>
+      <w:r>
+        <w:rPr>
+          <w:rFonts w:ascii="Calibri" w:hAnsi="Calibri" w:cs="Calibri"/>
+          <w:noProof/>
+        </w:rPr>
+        <w:t>ayan C, Levitt JM, Miller E, Kaplan D, Georgakoudi I. Fully automated, quantitative, noninvasive assessment of collagen fiber content and organization in thick collagen gels. Journal of Applied Physics. 2009;105(10):102042-11.</w:t>
       </w:r>
     </w:p>
     <w:p>
@@ -7482,23 +8308,22 @@
           <w:rFonts w:ascii="Calibri" w:hAnsi="Calibri" w:cs="Calibri"/>
           <w:noProof/>
         </w:rPr>
-        <w:t>7</w:t>
-      </w:r>
-      <w:bookmarkEnd w:id="25"/>
-      <w:r>
-        <w:rPr>
-          <w:rFonts w:ascii="Calibri" w:hAnsi="Calibri" w:cs="Calibri"/>
-          <w:noProof/>
-        </w:rPr>
-        <w:t>.</w:t>
-      </w:r>
-      <w:bookmarkStart w:id="26" w:name="_ENREF_7"/>
+        <w:t>10.</w:t>
+      </w:r>
+      <w:bookmarkEnd w:id="30"/>
       <w:r>
         <w:rPr>
           <w:rFonts w:ascii="Calibri" w:hAnsi="Calibri" w:cs="Calibri"/>
           <w:noProof/>
         </w:rPr>
         <w:tab/>
+      </w:r>
+      <w:bookmarkStart w:id="31" w:name="_ENREF_10"/>
+      <w:r>
+        <w:rPr>
+          <w:rFonts w:ascii="Calibri" w:hAnsi="Calibri" w:cs="Calibri"/>
+          <w:noProof/>
+        </w:rPr>
         <w:t>Pehlke C, Doot J, Sung KE, Provenzano P, Riching K, Inman D, et al. Quantification of Collagen Architecture using the Curvelet Transform. In Press.</w:t>
       </w:r>
     </w:p>
@@ -7515,23 +8340,22 @@
           <w:rFonts w:ascii="Calibri" w:hAnsi="Calibri" w:cs="Calibri"/>
           <w:noProof/>
         </w:rPr>
-        <w:t>8</w:t>
-      </w:r>
-      <w:bookmarkEnd w:id="26"/>
-      <w:r>
-        <w:rPr>
-          <w:rFonts w:ascii="Calibri" w:hAnsi="Calibri" w:cs="Calibri"/>
-          <w:noProof/>
-        </w:rPr>
-        <w:t>.</w:t>
-      </w:r>
-      <w:bookmarkStart w:id="27" w:name="_ENREF_8"/>
+        <w:t>11.</w:t>
+      </w:r>
+      <w:bookmarkEnd w:id="31"/>
       <w:r>
         <w:rPr>
           <w:rFonts w:ascii="Calibri" w:hAnsi="Calibri" w:cs="Calibri"/>
           <w:noProof/>
         </w:rPr>
         <w:tab/>
+      </w:r>
+      <w:bookmarkStart w:id="32" w:name="_ENREF_11"/>
+      <w:r>
+        <w:rPr>
+          <w:rFonts w:ascii="Calibri" w:hAnsi="Calibri" w:cs="Calibri"/>
+          <w:noProof/>
+        </w:rPr>
         <w:t>Frisch KE, Duenwald-Kuehl SE, Kobayashi H, Chamberlain CS, Lakes RS, Vanderby R, Jr. Quantification of collagen organization using fractal dimensions and Fourier transforms. Acta Histochemica. 2012;114(2). doi: 10.1016/j.acthis.2011.03.010. PubMed PMID: WOS:000301902500010.</w:t>
       </w:r>
     </w:p>
@@ -7548,23 +8372,22 @@
           <w:rFonts w:ascii="Calibri" w:hAnsi="Calibri" w:cs="Calibri"/>
           <w:noProof/>
         </w:rPr>
-        <w:t>9</w:t>
-      </w:r>
-      <w:bookmarkEnd w:id="27"/>
-      <w:r>
-        <w:rPr>
-          <w:rFonts w:ascii="Calibri" w:hAnsi="Calibri" w:cs="Calibri"/>
-          <w:noProof/>
-        </w:rPr>
-        <w:t>.</w:t>
-      </w:r>
-      <w:bookmarkStart w:id="28" w:name="_ENREF_9"/>
+        <w:t>12.</w:t>
+      </w:r>
+      <w:bookmarkEnd w:id="32"/>
       <w:r>
         <w:rPr>
           <w:rFonts w:ascii="Calibri" w:hAnsi="Calibri" w:cs="Calibri"/>
           <w:noProof/>
         </w:rPr>
         <w:tab/>
+      </w:r>
+      <w:bookmarkStart w:id="33" w:name="_ENREF_12"/>
+      <w:r>
+        <w:rPr>
+          <w:rFonts w:ascii="Calibri" w:hAnsi="Calibri" w:cs="Calibri"/>
+          <w:noProof/>
+        </w:rPr>
         <w:t>Altendorf H, Decenciere E, Jeulin D, Peixoto PDS, Deniset-Besseau A, Angelini E, et al. Imaging and 3D morphological analysis of collagen fibrils. Journal of Microscopy. 2012;247(2). doi: 10.1111/j.1365-2818.2012.03629.x. PubMed PMID: WOS:000306311800004.</w:t>
       </w:r>
     </w:p>
@@ -7581,30 +8404,22 @@
           <w:rFonts w:ascii="Calibri" w:hAnsi="Calibri" w:cs="Calibri"/>
           <w:noProof/>
         </w:rPr>
-        <w:t>1</w:t>
-      </w:r>
-      <w:bookmarkEnd w:id="28"/>
-      <w:r>
-        <w:rPr>
-          <w:rFonts w:ascii="Calibri" w:hAnsi="Calibri" w:cs="Calibri"/>
-          <w:noProof/>
-        </w:rPr>
-        <w:t>0</w:t>
-      </w:r>
-      <w:bookmarkStart w:id="29" w:name="_ENREF_10"/>
-      <w:r>
-        <w:rPr>
-          <w:rFonts w:ascii="Calibri" w:hAnsi="Calibri" w:cs="Calibri"/>
-          <w:noProof/>
-        </w:rPr>
-        <w:t>.</w:t>
-      </w:r>
+        <w:t>13.</w:t>
+      </w:r>
+      <w:bookmarkEnd w:id="33"/>
       <w:r>
         <w:rPr>
           <w:rFonts w:ascii="Calibri" w:hAnsi="Calibri" w:cs="Calibri"/>
           <w:noProof/>
         </w:rPr>
         <w:tab/>
+      </w:r>
+      <w:bookmarkStart w:id="34" w:name="_ENREF_13"/>
+      <w:r>
+        <w:rPr>
+          <w:rFonts w:ascii="Calibri" w:hAnsi="Calibri" w:cs="Calibri"/>
+          <w:noProof/>
+        </w:rPr>
         <w:t>Hu W, Li H, Wang C, Gou S, Fu L. Characterization of collagen fibers by means of texture analysis of second harmonic generation images using orientation-dependent gray level co-occurrence matrix method. Journal of Biomedical Optics. 2012;17(2). doi: 10.1117/1.jbo.17.2.0262007. PubMed PMID: WOS:000303033600023.</w:t>
       </w:r>
     </w:p>
@@ -7621,30 +8436,22 @@
           <w:rFonts w:ascii="Calibri" w:hAnsi="Calibri" w:cs="Calibri"/>
           <w:noProof/>
         </w:rPr>
-        <w:t>1</w:t>
-      </w:r>
-      <w:bookmarkEnd w:id="29"/>
-      <w:r>
-        <w:rPr>
-          <w:rFonts w:ascii="Calibri" w:hAnsi="Calibri" w:cs="Calibri"/>
-          <w:noProof/>
-        </w:rPr>
-        <w:t>1</w:t>
-      </w:r>
-      <w:bookmarkStart w:id="30" w:name="_ENREF_11"/>
-      <w:r>
-        <w:rPr>
-          <w:rFonts w:ascii="Calibri" w:hAnsi="Calibri" w:cs="Calibri"/>
-          <w:noProof/>
-        </w:rPr>
-        <w:t>.</w:t>
-      </w:r>
+        <w:t>14.</w:t>
+      </w:r>
+      <w:bookmarkEnd w:id="34"/>
       <w:r>
         <w:rPr>
           <w:rFonts w:ascii="Calibri" w:hAnsi="Calibri" w:cs="Calibri"/>
           <w:noProof/>
         </w:rPr>
         <w:tab/>
+      </w:r>
+      <w:bookmarkStart w:id="35" w:name="_ENREF_14"/>
+      <w:r>
+        <w:rPr>
+          <w:rFonts w:ascii="Calibri" w:hAnsi="Calibri" w:cs="Calibri"/>
+          <w:noProof/>
+        </w:rPr>
         <w:t>Wu J, Rajwa B, Filmer DL, Hoffmann CM, Yuan B, Chiang CS, et al. Analysis of orientations of collagen fibers by novel fiber-tracking software. Microsc Microanal. 2003;9(6):574-80. doi: S1431927603030277 [pii]</w:t>
       </w:r>
     </w:p>
@@ -7677,24 +8484,30 @@
           <w:rFonts w:ascii="Calibri" w:hAnsi="Calibri" w:cs="Calibri"/>
           <w:noProof/>
         </w:rPr>
-        <w:t>12</w:t>
-      </w:r>
-      <w:bookmarkEnd w:id="30"/>
-      <w:r>
-        <w:rPr>
-          <w:rFonts w:ascii="Calibri" w:hAnsi="Calibri" w:cs="Calibri"/>
-          <w:noProof/>
-        </w:rPr>
-        <w:t>.</w:t>
-      </w:r>
-      <w:bookmarkStart w:id="31" w:name="_ENREF_12"/>
+        <w:t>15.</w:t>
+      </w:r>
       <w:r>
         <w:rPr>
           <w:rFonts w:ascii="Calibri" w:hAnsi="Calibri" w:cs="Calibri"/>
           <w:noProof/>
         </w:rPr>
         <w:tab/>
-        <w:t>Wu J, Rajwa B, Filmer DL, Hoffmann CM, Yuan B, Chiang C, et al. Automated quantification and reconstruction of collagen matrix from 3D confocal datasets. J Microsc. 2003;210(Pt 2):158-65. doi: 1191 [pii]. PubMed PMID: 12753098.</w:t>
+      </w:r>
+      <w:bookmarkEnd w:id="35"/>
+      <w:r>
+        <w:rPr>
+          <w:rFonts w:ascii="Calibri" w:hAnsi="Calibri" w:cs="Calibri"/>
+          <w:noProof/>
+        </w:rPr>
+        <w:t>W</w:t>
+      </w:r>
+      <w:bookmarkStart w:id="36" w:name="_ENREF_15"/>
+      <w:r>
+        <w:rPr>
+          <w:rFonts w:ascii="Calibri" w:hAnsi="Calibri" w:cs="Calibri"/>
+          <w:noProof/>
+        </w:rPr>
+        <w:t>u J, Rajwa B, Filmer DL, Hoffmann CM, Yuan B, Chiang C, et al. Automated quantification and reconstruction of collagen matrix from 3D confocal datasets. J Microsc. 2003;210(Pt 2):158-65. doi: 1191 [pii]. PubMed PMID: 12753098.</w:t>
       </w:r>
     </w:p>
     <w:p>
@@ -7710,24 +8523,30 @@
           <w:rFonts w:ascii="Calibri" w:hAnsi="Calibri" w:cs="Calibri"/>
           <w:noProof/>
         </w:rPr>
-        <w:t>13</w:t>
-      </w:r>
-      <w:bookmarkEnd w:id="31"/>
-      <w:r>
-        <w:rPr>
-          <w:rFonts w:ascii="Calibri" w:hAnsi="Calibri" w:cs="Calibri"/>
-          <w:noProof/>
-        </w:rPr>
-        <w:t>.</w:t>
-      </w:r>
-      <w:bookmarkStart w:id="32" w:name="_ENREF_13"/>
+        <w:t>16.</w:t>
+      </w:r>
       <w:r>
         <w:rPr>
           <w:rFonts w:ascii="Calibri" w:hAnsi="Calibri" w:cs="Calibri"/>
           <w:noProof/>
         </w:rPr>
         <w:tab/>
-        <w:t>Stein AM, Vader DA, Jawerth LM, Weitz DA, Sander LM. An algorithm for extracting the network geometry of three-dimensional collagen gels. J Microsc. 2008;232(3):463-75. doi: JMI2141 [pii]</w:t>
+      </w:r>
+      <w:bookmarkEnd w:id="36"/>
+      <w:r>
+        <w:rPr>
+          <w:rFonts w:ascii="Calibri" w:hAnsi="Calibri" w:cs="Calibri"/>
+          <w:noProof/>
+        </w:rPr>
+        <w:t>S</w:t>
+      </w:r>
+      <w:bookmarkStart w:id="37" w:name="_ENREF_16"/>
+      <w:r>
+        <w:rPr>
+          <w:rFonts w:ascii="Calibri" w:hAnsi="Calibri" w:cs="Calibri"/>
+          <w:noProof/>
+        </w:rPr>
+        <w:t>tein AM, Vader DA, Jawerth LM, Weitz DA, Sander LM. An algorithm for extracting the network geometry of three-dimensional collagen gels. J Microsc. 2008;232(3):463-75. doi: JMI2141 [pii]</w:t>
       </w:r>
     </w:p>
     <w:p>
@@ -7759,23 +8578,31 @@
           <w:rFonts w:ascii="Calibri" w:hAnsi="Calibri" w:cs="Calibri"/>
           <w:noProof/>
         </w:rPr>
-        <w:t>14.</w:t>
-      </w:r>
-      <w:bookmarkEnd w:id="32"/>
+        <w:t>17.</w:t>
+      </w:r>
       <w:r>
         <w:rPr>
           <w:rFonts w:ascii="Calibri" w:hAnsi="Calibri" w:cs="Calibri"/>
           <w:noProof/>
         </w:rPr>
         <w:tab/>
-      </w:r>
-      <w:bookmarkStart w:id="33" w:name="_ENREF_14"/>
-      <w:r>
-        <w:rPr>
-          <w:rFonts w:ascii="Calibri" w:hAnsi="Calibri" w:cs="Calibri"/>
-          <w:noProof/>
-        </w:rPr>
-        <w:t>Harmany ZT, Marcia RF, Willett RM. This is SPIRAL-TAP: Sparse Poisson Intensity Reconstruction ALgorithms-Theory and Practice. Ieee Transactions on Image Processing. 2012;21(3). doi: 10.1109/tip.2011.2168410. PubMed PMID: WOS:000300510800015.</w:t>
+        <w:t>H</w:t>
+      </w:r>
+      <w:bookmarkEnd w:id="37"/>
+      <w:r>
+        <w:rPr>
+          <w:rFonts w:ascii="Calibri" w:hAnsi="Calibri" w:cs="Calibri"/>
+          <w:noProof/>
+        </w:rPr>
+        <w:t>a</w:t>
+      </w:r>
+      <w:bookmarkStart w:id="38" w:name="_ENREF_17"/>
+      <w:r>
+        <w:rPr>
+          <w:rFonts w:ascii="Calibri" w:hAnsi="Calibri" w:cs="Calibri"/>
+          <w:noProof/>
+        </w:rPr>
+        <w:t>rmany ZT, Marcia RF, Willett RM. This is SPIRAL-TAP: Sparse Poisson Intensity Reconstruction ALgorithms-Theory and Practice. Ieee Transactions on Image Processing. 2012;21(3). doi: 10.1109/tip.2011.2168410. PubMed PMID: WOS:000300510800015.</w:t>
       </w:r>
     </w:p>
     <w:p>
@@ -7791,23 +8618,31 @@
           <w:rFonts w:ascii="Calibri" w:hAnsi="Calibri" w:cs="Calibri"/>
           <w:noProof/>
         </w:rPr>
-        <w:t>15.</w:t>
-      </w:r>
-      <w:bookmarkEnd w:id="33"/>
+        <w:t>18.</w:t>
+      </w:r>
       <w:r>
         <w:rPr>
           <w:rFonts w:ascii="Calibri" w:hAnsi="Calibri" w:cs="Calibri"/>
           <w:noProof/>
         </w:rPr>
         <w:tab/>
-      </w:r>
-      <w:bookmarkStart w:id="34" w:name="_ENREF_15"/>
-      <w:r>
-        <w:rPr>
-          <w:rFonts w:ascii="Calibri" w:hAnsi="Calibri" w:cs="Calibri"/>
-          <w:noProof/>
-        </w:rPr>
-        <w:t>Sato Y, Nakajima S, Shiraga N, Atsumi H, Yoshida S, Koller T, et al. Three-dimensional multi-scale line filter for segmentation and visualization of curvilinear structures in medical images. Medical image analysis. 1998;2(2):143-68. doi: 10.1016/s1361-8415(98)80009-1. PubMed PMID: MEDLINE:10646760.</w:t>
+        <w:t>S</w:t>
+      </w:r>
+      <w:bookmarkEnd w:id="38"/>
+      <w:r>
+        <w:rPr>
+          <w:rFonts w:ascii="Calibri" w:hAnsi="Calibri" w:cs="Calibri"/>
+          <w:noProof/>
+        </w:rPr>
+        <w:t>a</w:t>
+      </w:r>
+      <w:bookmarkStart w:id="39" w:name="_ENREF_18"/>
+      <w:r>
+        <w:rPr>
+          <w:rFonts w:ascii="Calibri" w:hAnsi="Calibri" w:cs="Calibri"/>
+          <w:noProof/>
+        </w:rPr>
+        <w:t>to Y, Nakajima S, Shiraga N, Atsumi H, Yoshida S, Koller T, et al. Three-dimensional multi-scale line filter for segmentation and visualization of curvilinear structures in medical images. Medical image analysis. 1998;2(2):143-68. doi: 10.1016/s1361-8415(98)80009-1. PubMed PMID: MEDLINE:10646760.</w:t>
       </w:r>
     </w:p>
     <w:p>
@@ -7823,23 +8658,31 @@
           <w:rFonts w:ascii="Calibri" w:hAnsi="Calibri" w:cs="Calibri"/>
           <w:noProof/>
         </w:rPr>
-        <w:t>16.</w:t>
-      </w:r>
-      <w:bookmarkEnd w:id="34"/>
+        <w:t>19.</w:t>
+      </w:r>
       <w:r>
         <w:rPr>
           <w:rFonts w:ascii="Calibri" w:hAnsi="Calibri" w:cs="Calibri"/>
           <w:noProof/>
         </w:rPr>
         <w:tab/>
-      </w:r>
-      <w:bookmarkStart w:id="35" w:name="_ENREF_16"/>
-      <w:r>
-        <w:rPr>
-          <w:rFonts w:ascii="Calibri" w:hAnsi="Calibri" w:cs="Calibri"/>
-          <w:noProof/>
-        </w:rPr>
-        <w:t>Starck JL, Candès EJ, Donoho DL. The curvelet transform for image denoising. IEEE Trans Image Process. 2002;11(6):670-84. doi: 10.1109/TIP.2002.1014998. PubMed PMID: 18244665.</w:t>
+        <w:t>S</w:t>
+      </w:r>
+      <w:bookmarkEnd w:id="39"/>
+      <w:r>
+        <w:rPr>
+          <w:rFonts w:ascii="Calibri" w:hAnsi="Calibri" w:cs="Calibri"/>
+          <w:noProof/>
+        </w:rPr>
+        <w:t>t</w:t>
+      </w:r>
+      <w:bookmarkStart w:id="40" w:name="_ENREF_19"/>
+      <w:r>
+        <w:rPr>
+          <w:rFonts w:ascii="Calibri" w:hAnsi="Calibri" w:cs="Calibri"/>
+          <w:noProof/>
+        </w:rPr>
+        <w:t>arck JL, Candès EJ, Donoho DL. The curvelet transform for image denoising. IEEE Trans Image Process. 2002;11(6):670-84. doi: 10.1109/TIP.2002.1014998. PubMed PMID: 18244665.</w:t>
       </w:r>
     </w:p>
     <w:p>
@@ -7855,23 +8698,32 @@
           <w:rFonts w:ascii="Calibri" w:hAnsi="Calibri" w:cs="Calibri"/>
           <w:noProof/>
         </w:rPr>
-        <w:t>17.</w:t>
-      </w:r>
-      <w:bookmarkEnd w:id="35"/>
+        <w:lastRenderedPageBreak/>
+        <w:t>20.</w:t>
+      </w:r>
       <w:r>
         <w:rPr>
           <w:rFonts w:ascii="Calibri" w:hAnsi="Calibri" w:cs="Calibri"/>
           <w:noProof/>
         </w:rPr>
         <w:tab/>
-      </w:r>
-      <w:bookmarkStart w:id="36" w:name="_ENREF_17"/>
-      <w:r>
-        <w:rPr>
-          <w:rFonts w:ascii="Calibri" w:hAnsi="Calibri" w:cs="Calibri"/>
-          <w:noProof/>
-        </w:rPr>
-        <w:t>Candes E, Demanet L, Donoho D, Ying L. Fast discrete curvelet transforms. Multiscale Modeling &amp; Simulation. 2006;5(3). doi: 10.1137/05064182x. PubMed PMID: WOS:000242572200007.</w:t>
+        <w:t>C</w:t>
+      </w:r>
+      <w:bookmarkEnd w:id="40"/>
+      <w:r>
+        <w:rPr>
+          <w:rFonts w:ascii="Calibri" w:hAnsi="Calibri" w:cs="Calibri"/>
+          <w:noProof/>
+        </w:rPr>
+        <w:t>a</w:t>
+      </w:r>
+      <w:bookmarkStart w:id="41" w:name="_ENREF_20"/>
+      <w:r>
+        <w:rPr>
+          <w:rFonts w:ascii="Calibri" w:hAnsi="Calibri" w:cs="Calibri"/>
+          <w:noProof/>
+        </w:rPr>
+        <w:t>ndes E, Demanet L, Donoho D, Ying L. Fast discrete curvelet transforms. Multiscale Modeling &amp; Simulation. 2006;5(3). doi: 10.1137/05064182x. PubMed PMID: WOS:000242572200007.</w:t>
       </w:r>
     </w:p>
     <w:p>
@@ -7887,23 +8739,31 @@
           <w:rFonts w:ascii="Calibri" w:hAnsi="Calibri" w:cs="Calibri"/>
           <w:noProof/>
         </w:rPr>
-        <w:t>18.</w:t>
-      </w:r>
-      <w:bookmarkEnd w:id="36"/>
+        <w:t>21.</w:t>
+      </w:r>
       <w:r>
         <w:rPr>
           <w:rFonts w:ascii="Calibri" w:hAnsi="Calibri" w:cs="Calibri"/>
           <w:noProof/>
         </w:rPr>
         <w:tab/>
-      </w:r>
-      <w:bookmarkStart w:id="37" w:name="_ENREF_18"/>
-      <w:r>
-        <w:rPr>
-          <w:rFonts w:ascii="Calibri" w:hAnsi="Calibri" w:cs="Calibri"/>
-          <w:noProof/>
-        </w:rPr>
-        <w:t>Stein A. FIRE FIbeR Extraction 2008 [cited 2012]. Available from: http://www.ima.umn.edu/~astein/Andrew%20Stein/Software.html.</w:t>
+        <w:t>S</w:t>
+      </w:r>
+      <w:bookmarkEnd w:id="41"/>
+      <w:r>
+        <w:rPr>
+          <w:rFonts w:ascii="Calibri" w:hAnsi="Calibri" w:cs="Calibri"/>
+          <w:noProof/>
+        </w:rPr>
+        <w:t>t</w:t>
+      </w:r>
+      <w:bookmarkStart w:id="42" w:name="_ENREF_21"/>
+      <w:r>
+        <w:rPr>
+          <w:rFonts w:ascii="Calibri" w:hAnsi="Calibri" w:cs="Calibri"/>
+          <w:noProof/>
+        </w:rPr>
+        <w:t>ein A. FIRE FIbeR Extraction 2008 [cited 2012]. Available from: http://www.ima.umn.edu/~astein/Andrew%20Stein/Software.html.</w:t>
       </w:r>
     </w:p>
     <w:p>
@@ -7919,23 +8779,31 @@
           <w:rFonts w:ascii="Calibri" w:hAnsi="Calibri" w:cs="Calibri"/>
           <w:noProof/>
         </w:rPr>
-        <w:t>19.</w:t>
-      </w:r>
-      <w:bookmarkEnd w:id="37"/>
+        <w:t>22.</w:t>
+      </w:r>
       <w:r>
         <w:rPr>
           <w:rFonts w:ascii="Calibri" w:hAnsi="Calibri" w:cs="Calibri"/>
           <w:noProof/>
         </w:rPr>
         <w:tab/>
-      </w:r>
-      <w:bookmarkStart w:id="38" w:name="_ENREF_19"/>
-      <w:r>
-        <w:rPr>
-          <w:rFonts w:ascii="Calibri" w:hAnsi="Calibri" w:cs="Calibri"/>
-          <w:noProof/>
-        </w:rPr>
-        <w:t>Yew EYS, Sheppard CJR. Second harmonic generation polarization microscopy with tightly focused linearly and radially polarized beams. Optics Communications. 2007;275(2):453-7. doi: 10.1016/j.optcom.2007.03.065. PubMed PMID: WOS:000247381500028.</w:t>
+        <w:t>Y</w:t>
+      </w:r>
+      <w:bookmarkEnd w:id="42"/>
+      <w:r>
+        <w:rPr>
+          <w:rFonts w:ascii="Calibri" w:hAnsi="Calibri" w:cs="Calibri"/>
+          <w:noProof/>
+        </w:rPr>
+        <w:t>e</w:t>
+      </w:r>
+      <w:bookmarkStart w:id="43" w:name="_ENREF_22"/>
+      <w:r>
+        <w:rPr>
+          <w:rFonts w:ascii="Calibri" w:hAnsi="Calibri" w:cs="Calibri"/>
+          <w:noProof/>
+        </w:rPr>
+        <w:t>w EYS, Sheppard CJR. Second harmonic generation polarization microscopy with tightly focused linearly and radially polarized beams. Optics Communications. 2007;275(2):453-7. doi: 10.1016/j.optcom.2007.03.065. PubMed PMID: WOS:000247381500028.</w:t>
       </w:r>
     </w:p>
     <w:p>
@@ -7951,23 +8819,31 @@
           <w:rFonts w:ascii="Calibri" w:hAnsi="Calibri" w:cs="Calibri"/>
           <w:noProof/>
         </w:rPr>
-        <w:t>20.</w:t>
-      </w:r>
-      <w:bookmarkEnd w:id="38"/>
+        <w:t>23.</w:t>
+      </w:r>
       <w:r>
         <w:rPr>
           <w:rFonts w:ascii="Calibri" w:hAnsi="Calibri" w:cs="Calibri"/>
           <w:noProof/>
         </w:rPr>
         <w:tab/>
-      </w:r>
-      <w:bookmarkStart w:id="39" w:name="_ENREF_20"/>
-      <w:r>
-        <w:rPr>
-          <w:rFonts w:ascii="Calibri" w:hAnsi="Calibri" w:cs="Calibri"/>
-          <w:noProof/>
-        </w:rPr>
-        <w:t>Yew EYS, Sheppard CJR. Effects of axial field components on second harmonic generation microscopy. Optics Express. 2006;14(3):1167-74. doi: 10.1364/oe.14.001167. PubMed PMID: WOS:000235184500020.</w:t>
+        <w:t>Y</w:t>
+      </w:r>
+      <w:bookmarkEnd w:id="43"/>
+      <w:r>
+        <w:rPr>
+          <w:rFonts w:ascii="Calibri" w:hAnsi="Calibri" w:cs="Calibri"/>
+          <w:noProof/>
+        </w:rPr>
+        <w:t>e</w:t>
+      </w:r>
+      <w:bookmarkStart w:id="44" w:name="_ENREF_23"/>
+      <w:r>
+        <w:rPr>
+          <w:rFonts w:ascii="Calibri" w:hAnsi="Calibri" w:cs="Calibri"/>
+          <w:noProof/>
+        </w:rPr>
+        <w:t>w EYS, Sheppard CJR. Effects of axial field components on second harmonic generation microscopy. Optics Express. 2006;14(3):1167-74. doi: 10.1364/oe.14.001167. PubMed PMID: WOS:000235184500020.</w:t>
       </w:r>
     </w:p>
     <w:p>
@@ -7983,23 +8859,31 @@
           <w:rFonts w:ascii="Calibri" w:hAnsi="Calibri" w:cs="Calibri"/>
           <w:noProof/>
         </w:rPr>
-        <w:t>21.</w:t>
-      </w:r>
-      <w:bookmarkEnd w:id="39"/>
+        <w:t>24.</w:t>
+      </w:r>
       <w:r>
         <w:rPr>
           <w:rFonts w:ascii="Calibri" w:hAnsi="Calibri" w:cs="Calibri"/>
           <w:noProof/>
         </w:rPr>
         <w:tab/>
-      </w:r>
-      <w:bookmarkStart w:id="40" w:name="_ENREF_21"/>
-      <w:r>
-        <w:rPr>
-          <w:rFonts w:ascii="Calibri" w:hAnsi="Calibri" w:cs="Calibri"/>
-          <w:noProof/>
-        </w:rPr>
-        <w:t>Schindelin J, Arganda-Carreras I, Frise E, Kaynig V, Longair M, Pietzsch T, et al. Fiji: an open-source platform for biological-image analysis. Nature Methods. 2012;9(7):676-82. doi: 10.1038/nmeth.2019. PubMed PMID: WOS:000305942200021.</w:t>
+        <w:t>S</w:t>
+      </w:r>
+      <w:bookmarkEnd w:id="44"/>
+      <w:r>
+        <w:rPr>
+          <w:rFonts w:ascii="Calibri" w:hAnsi="Calibri" w:cs="Calibri"/>
+          <w:noProof/>
+        </w:rPr>
+        <w:t>c</w:t>
+      </w:r>
+      <w:bookmarkStart w:id="45" w:name="_ENREF_24"/>
+      <w:r>
+        <w:rPr>
+          <w:rFonts w:ascii="Calibri" w:hAnsi="Calibri" w:cs="Calibri"/>
+          <w:noProof/>
+        </w:rPr>
+        <w:t>hindelin J, Arganda-Carreras I, Frise E, Kaynig V, Longair M, Pietzsch T, et al. Fiji: an open-source platform for biological-image analysis. Nature Methods. 2012;9(7):676-82. doi: 10.1038/nmeth.2019. PubMed PMID: WOS:000305942200021.</w:t>
       </w:r>
     </w:p>
     <w:p>
@@ -8015,24 +8899,31 @@
           <w:rFonts w:ascii="Calibri" w:hAnsi="Calibri" w:cs="Calibri"/>
           <w:noProof/>
         </w:rPr>
-        <w:lastRenderedPageBreak/>
-        <w:t>22.</w:t>
-      </w:r>
-      <w:bookmarkEnd w:id="40"/>
+        <w:t>25.</w:t>
+      </w:r>
       <w:r>
         <w:rPr>
           <w:rFonts w:ascii="Calibri" w:hAnsi="Calibri" w:cs="Calibri"/>
           <w:noProof/>
         </w:rPr>
         <w:tab/>
-      </w:r>
-      <w:bookmarkStart w:id="41" w:name="_ENREF_22"/>
-      <w:r>
-        <w:rPr>
-          <w:rFonts w:ascii="Calibri" w:hAnsi="Calibri" w:cs="Calibri"/>
-          <w:noProof/>
-        </w:rPr>
-        <w:t>Longair MH, Baker DA, Armstrong JD. Simple Neurite Tracer: open source software for reconstruction, visualization and analysis of neuronal processes. Bioinformatics. 2011;27(17):2453-4. doi: 10.1093/bioinformatics/btr390. PubMed PMID: WOS:000294067300027.</w:t>
+        <w:t>L</w:t>
+      </w:r>
+      <w:bookmarkEnd w:id="45"/>
+      <w:r>
+        <w:rPr>
+          <w:rFonts w:ascii="Calibri" w:hAnsi="Calibri" w:cs="Calibri"/>
+          <w:noProof/>
+        </w:rPr>
+        <w:t>o</w:t>
+      </w:r>
+      <w:bookmarkStart w:id="46" w:name="_ENREF_25"/>
+      <w:r>
+        <w:rPr>
+          <w:rFonts w:ascii="Calibri" w:hAnsi="Calibri" w:cs="Calibri"/>
+          <w:noProof/>
+        </w:rPr>
+        <w:t>ngair MH, Baker DA, Armstrong JD. Simple Neurite Tracer: open source software for reconstruction, visualization and analysis of neuronal processes. Bioinformatics. 2011;27(17):2453-4. doi: 10.1093/bioinformatics/btr390. PubMed PMID: WOS:000294067300027.</w:t>
       </w:r>
     </w:p>
     <w:p>
@@ -8048,23 +8939,31 @@
           <w:rFonts w:ascii="Calibri" w:hAnsi="Calibri" w:cs="Calibri"/>
           <w:noProof/>
         </w:rPr>
-        <w:t>23.</w:t>
-      </w:r>
-      <w:bookmarkEnd w:id="41"/>
+        <w:t>26.</w:t>
+      </w:r>
       <w:r>
         <w:rPr>
           <w:rFonts w:ascii="Calibri" w:hAnsi="Calibri" w:cs="Calibri"/>
           <w:noProof/>
         </w:rPr>
         <w:tab/>
-      </w:r>
-      <w:bookmarkStart w:id="42" w:name="_ENREF_23"/>
-      <w:r>
-        <w:rPr>
-          <w:rFonts w:ascii="Calibri" w:hAnsi="Calibri" w:cs="Calibri"/>
-          <w:noProof/>
-        </w:rPr>
-        <w:t>Candes EJ, Guo F. New multiscale transforms, minimum total variation synthesis: applications to edge-preserving image reconstruction. Signal Processing. 2002;82(11). doi: 10.1016/s0165-1684(02)00300-6. PubMed PMID: WOS:000178707700002.</w:t>
+        <w:t>C</w:t>
+      </w:r>
+      <w:bookmarkEnd w:id="46"/>
+      <w:r>
+        <w:rPr>
+          <w:rFonts w:ascii="Calibri" w:hAnsi="Calibri" w:cs="Calibri"/>
+          <w:noProof/>
+        </w:rPr>
+        <w:t>a</w:t>
+      </w:r>
+      <w:bookmarkStart w:id="47" w:name="_ENREF_26"/>
+      <w:r>
+        <w:rPr>
+          <w:rFonts w:ascii="Calibri" w:hAnsi="Calibri" w:cs="Calibri"/>
+          <w:noProof/>
+        </w:rPr>
+        <w:t>ndes EJ, Guo F. New multiscale transforms, minimum total variation synthesis: applications to edge-preserving image reconstruction. Signal Processing. 2002;82(11). doi: 10.1016/s0165-1684(02)00300-6. PubMed PMID: WOS:000178707700002.</w:t>
       </w:r>
     </w:p>
     <w:p>
@@ -8080,23 +8979,31 @@
           <w:rFonts w:ascii="Calibri" w:hAnsi="Calibri" w:cs="Calibri"/>
           <w:noProof/>
         </w:rPr>
-        <w:t>24.</w:t>
-      </w:r>
-      <w:bookmarkEnd w:id="42"/>
+        <w:t>27.</w:t>
+      </w:r>
       <w:r>
         <w:rPr>
           <w:rFonts w:ascii="Calibri" w:hAnsi="Calibri" w:cs="Calibri"/>
           <w:noProof/>
         </w:rPr>
         <w:tab/>
-      </w:r>
-      <w:bookmarkStart w:id="43" w:name="_ENREF_24"/>
-      <w:r>
-        <w:rPr>
-          <w:rFonts w:ascii="Calibri" w:hAnsi="Calibri" w:cs="Calibri"/>
-          <w:noProof/>
-        </w:rPr>
-        <w:t>Sage D, Prodanov D, Ortiz C, Tivenez J-Y, Pecreaux J, Schindelin J. A Ja</w:t>
+        <w:t>S</w:t>
+      </w:r>
+      <w:bookmarkEnd w:id="47"/>
+      <w:r>
+        <w:rPr>
+          <w:rFonts w:ascii="Calibri" w:hAnsi="Calibri" w:cs="Calibri"/>
+          <w:noProof/>
+        </w:rPr>
+        <w:t>a</w:t>
+      </w:r>
+      <w:bookmarkStart w:id="48" w:name="_ENREF_27"/>
+      <w:r>
+        <w:rPr>
+          <w:rFonts w:ascii="Calibri" w:hAnsi="Calibri" w:cs="Calibri"/>
+          <w:noProof/>
+        </w:rPr>
+        <w:t>ge D, Prodanov D, Ortiz C, Tivenez J-Y, Pecreaux J, Schindelin J. A Java</w:t>
       </w:r>
       <w:r>
         <w:rPr>
@@ -8104,14 +9011,14 @@
           <w:b/>
           <w:noProof/>
         </w:rPr>
-        <w:t>va package for bi-directional communication and data exchange from Matlab to ImageJ/Fiji. Av</w:t>
-      </w:r>
-      <w:r>
-        <w:rPr>
-          <w:rFonts w:ascii="Calibri" w:hAnsi="Calibri" w:cs="Calibri"/>
-          <w:noProof/>
-        </w:rPr>
-        <w:t>ailable from: http://bigwww.epfl.ch/sage/soft/mij/Available from: http://fiji.sc/Miji.</w:t>
+        <w:t xml:space="preserve"> package for bi-directional communication and data exchange from Matlab to ImageJ/Fiji. Avai</w:t>
+      </w:r>
+      <w:r>
+        <w:rPr>
+          <w:rFonts w:ascii="Calibri" w:hAnsi="Calibri" w:cs="Calibri"/>
+          <w:noProof/>
+        </w:rPr>
+        <w:t>lable from: http://bigwww.epfl.ch/sage/soft/mij/Available from: http://fiji.sc/Miji.</w:t>
       </w:r>
     </w:p>
     <w:p>
@@ -8127,23 +9034,31 @@
           <w:rFonts w:ascii="Calibri" w:hAnsi="Calibri" w:cs="Calibri"/>
           <w:noProof/>
         </w:rPr>
-        <w:t>25.</w:t>
-      </w:r>
-      <w:bookmarkEnd w:id="43"/>
+        <w:t>28.</w:t>
+      </w:r>
       <w:r>
         <w:rPr>
           <w:rFonts w:ascii="Calibri" w:hAnsi="Calibri" w:cs="Calibri"/>
           <w:noProof/>
         </w:rPr>
         <w:tab/>
-      </w:r>
-      <w:bookmarkStart w:id="44" w:name="_ENREF_25"/>
-      <w:r>
-        <w:rPr>
-          <w:rFonts w:ascii="Calibri" w:hAnsi="Calibri" w:cs="Calibri"/>
-          <w:noProof/>
-        </w:rPr>
-        <w:t>Wang X, Heimann T, Lo P, Sumkauskaite M, Puderbach M, de Bruijne M, et al. Statistical tracking of tree-like tubular structures with efficient branching detection in 3D medical image data. Physics in Medicine and Biology. 2012;57(16):18. doi: 10.1088/0031-9155/57/16/5325. PubMed PMID: WOS:000307112600018.</w:t>
+        <w:t>W</w:t>
+      </w:r>
+      <w:bookmarkEnd w:id="48"/>
+      <w:r>
+        <w:rPr>
+          <w:rFonts w:ascii="Calibri" w:hAnsi="Calibri" w:cs="Calibri"/>
+          <w:noProof/>
+        </w:rPr>
+        <w:t>a</w:t>
+      </w:r>
+      <w:bookmarkStart w:id="49" w:name="_ENREF_28"/>
+      <w:r>
+        <w:rPr>
+          <w:rFonts w:ascii="Calibri" w:hAnsi="Calibri" w:cs="Calibri"/>
+          <w:noProof/>
+        </w:rPr>
+        <w:t>ng X, Heimann T, Lo P, Sumkauskaite M, Puderbach M, de Bruijne M, et al. Statistical tracking of tree-like tubular structures with efficient branching detection in 3D medical image data. Physics in Medicine and Biology. 2012;57(16):18. doi: 10.1088/0031-9155/57/16/5325. PubMed PMID: WOS:000307112600018.</w:t>
       </w:r>
     </w:p>
     <w:p>
@@ -8159,23 +9074,31 @@
           <w:rFonts w:ascii="Calibri" w:hAnsi="Calibri" w:cs="Calibri"/>
           <w:noProof/>
         </w:rPr>
-        <w:t>26.</w:t>
-      </w:r>
-      <w:bookmarkEnd w:id="44"/>
+        <w:t>29.</w:t>
+      </w:r>
       <w:r>
         <w:rPr>
           <w:rFonts w:ascii="Calibri" w:hAnsi="Calibri" w:cs="Calibri"/>
           <w:noProof/>
         </w:rPr>
         <w:tab/>
-      </w:r>
-      <w:bookmarkStart w:id="45" w:name="_ENREF_26"/>
-      <w:r>
-        <w:rPr>
-          <w:rFonts w:ascii="Calibri" w:hAnsi="Calibri" w:cs="Calibri"/>
-          <w:noProof/>
-        </w:rPr>
-        <w:t>Mohan V, Sundaramoorthi G, Tannenbaum A. Tubular Surface Segmentation for Extracting Anatomical Structures From Medical Imagery. Ieee Transactions on Medical Imaging. 2010;29(12):1945-58. doi: 10.1109/tmi.2010.2050896. PubMed PMID: WOS:000284848700001.</w:t>
+        <w:t>M</w:t>
+      </w:r>
+      <w:bookmarkEnd w:id="49"/>
+      <w:r>
+        <w:rPr>
+          <w:rFonts w:ascii="Calibri" w:hAnsi="Calibri" w:cs="Calibri"/>
+          <w:noProof/>
+        </w:rPr>
+        <w:t>o</w:t>
+      </w:r>
+      <w:bookmarkStart w:id="50" w:name="_ENREF_29"/>
+      <w:r>
+        <w:rPr>
+          <w:rFonts w:ascii="Calibri" w:hAnsi="Calibri" w:cs="Calibri"/>
+          <w:noProof/>
+        </w:rPr>
+        <w:t>han V, Sundaramoorthi G, Tannenbaum A. Tubular Surface Segmentation for Extracting Anatomical Structures From Medical Imagery. Ieee Transactions on Medical Imaging. 2010;29(12):1945-58. doi: 10.1109/tmi.2010.2050896. PubMed PMID: WOS:000284848700001.</w:t>
       </w:r>
     </w:p>
     <w:p>
@@ -8191,23 +9114,31 @@
           <w:rFonts w:ascii="Calibri" w:hAnsi="Calibri" w:cs="Calibri"/>
           <w:noProof/>
         </w:rPr>
-        <w:t>27.</w:t>
-      </w:r>
-      <w:bookmarkEnd w:id="45"/>
+        <w:t>30.</w:t>
+      </w:r>
       <w:r>
         <w:rPr>
           <w:rFonts w:ascii="Calibri" w:hAnsi="Calibri" w:cs="Calibri"/>
           <w:noProof/>
         </w:rPr>
         <w:tab/>
-      </w:r>
-      <w:bookmarkStart w:id="46" w:name="_ENREF_27"/>
-      <w:r>
-        <w:rPr>
-          <w:rFonts w:ascii="Calibri" w:hAnsi="Calibri" w:cs="Calibri"/>
-          <w:noProof/>
-        </w:rPr>
-        <w:t>Friman O, Hindennach M, Kuhnel C, Peitgen HO. Multiple hypothesis template tracking of small 3D vessel structures. Medical Image Analysis. 2010;14(2):160-71. doi: 10.1016/j.media.2009.12.003. PubMed PMID: WOS:000275619400006.</w:t>
+        <w:t>F</w:t>
+      </w:r>
+      <w:bookmarkEnd w:id="50"/>
+      <w:r>
+        <w:rPr>
+          <w:rFonts w:ascii="Calibri" w:hAnsi="Calibri" w:cs="Calibri"/>
+          <w:noProof/>
+        </w:rPr>
+        <w:t>r</w:t>
+      </w:r>
+      <w:bookmarkStart w:id="51" w:name="_ENREF_30"/>
+      <w:r>
+        <w:rPr>
+          <w:rFonts w:ascii="Calibri" w:hAnsi="Calibri" w:cs="Calibri"/>
+          <w:noProof/>
+        </w:rPr>
+        <w:t>iman O, Hindennach M, Kuhnel C, Peitgen HO. Multiple hypothesis template tracking of small 3D vessel structures. Medical Image Analysis. 2010;14(2):160-71. doi: 10.1016/j.media.2009.12.003. PubMed PMID: WOS:000275619400006.</w:t>
       </w:r>
     </w:p>
     <w:p>
@@ -8223,23 +9154,31 @@
           <w:rFonts w:ascii="Calibri" w:hAnsi="Calibri" w:cs="Calibri"/>
           <w:noProof/>
         </w:rPr>
-        <w:t>28.</w:t>
-      </w:r>
-      <w:bookmarkEnd w:id="46"/>
+        <w:t>31.</w:t>
+      </w:r>
       <w:r>
         <w:rPr>
           <w:rFonts w:ascii="Calibri" w:hAnsi="Calibri" w:cs="Calibri"/>
           <w:noProof/>
         </w:rPr>
         <w:tab/>
-      </w:r>
-      <w:bookmarkStart w:id="47" w:name="_ENREF_28"/>
-      <w:r>
-        <w:rPr>
-          <w:rFonts w:ascii="Calibri" w:hAnsi="Calibri" w:cs="Calibri"/>
-          <w:noProof/>
-        </w:rPr>
-        <w:t>Ma J, Plonka G. The Curvelet Transform. Ieee Signal Processing Magazine. 2010;27(2). doi: 10.1109/msp.2009.935453. PubMed PMID: WOS:000276068100015.</w:t>
+        <w:t>M</w:t>
+      </w:r>
+      <w:bookmarkEnd w:id="51"/>
+      <w:r>
+        <w:rPr>
+          <w:rFonts w:ascii="Calibri" w:hAnsi="Calibri" w:cs="Calibri"/>
+          <w:noProof/>
+        </w:rPr>
+        <w:t>a</w:t>
+      </w:r>
+      <w:bookmarkStart w:id="52" w:name="_ENREF_31"/>
+      <w:r>
+        <w:rPr>
+          <w:rFonts w:ascii="Calibri" w:hAnsi="Calibri" w:cs="Calibri"/>
+          <w:noProof/>
+        </w:rPr>
+        <w:t xml:space="preserve"> J, Plonka G. The Curvelet Transform. Ieee Signal Processing Magazine. 2010;27(2). doi: 10.1109/msp.2009.935453. PubMed PMID: WOS:000276068100015.</w:t>
       </w:r>
     </w:p>
     <w:p>
@@ -8255,23 +9194,31 @@
           <w:rFonts w:ascii="Calibri" w:hAnsi="Calibri" w:cs="Calibri"/>
           <w:noProof/>
         </w:rPr>
-        <w:t>29.</w:t>
-      </w:r>
-      <w:bookmarkEnd w:id="47"/>
+        <w:t>32.</w:t>
+      </w:r>
       <w:r>
         <w:rPr>
           <w:rFonts w:ascii="Calibri" w:hAnsi="Calibri" w:cs="Calibri"/>
           <w:noProof/>
         </w:rPr>
         <w:tab/>
-      </w:r>
-      <w:bookmarkStart w:id="48" w:name="_ENREF_29"/>
-      <w:r>
-        <w:rPr>
-          <w:rFonts w:ascii="Calibri" w:hAnsi="Calibri" w:cs="Calibri"/>
-          <w:noProof/>
-        </w:rPr>
-        <w:t>Pal NR, Pal SK. A REVIEW ON IMAGE SEGMENTATION TECHNIQUES. Pattern Recognition. 1993;26(9):1277-94. doi: 10.1016/0031-3203(93)90135-j. PubMed PMID: WOS:A1993ME10000001.</w:t>
+        <w:t>P</w:t>
+      </w:r>
+      <w:bookmarkEnd w:id="52"/>
+      <w:r>
+        <w:rPr>
+          <w:rFonts w:ascii="Calibri" w:hAnsi="Calibri" w:cs="Calibri"/>
+          <w:noProof/>
+        </w:rPr>
+        <w:t>a</w:t>
+      </w:r>
+      <w:bookmarkStart w:id="53" w:name="_ENREF_32"/>
+      <w:r>
+        <w:rPr>
+          <w:rFonts w:ascii="Calibri" w:hAnsi="Calibri" w:cs="Calibri"/>
+          <w:noProof/>
+        </w:rPr>
+        <w:t>l NR, Pal SK. A REVIEW ON IMAGE SEGMENTATION TECHNIQUES. Pattern Recognition. 1993;26(9):1277-94. doi: 10.1016/0031-3203(93)90135-j. PubMed PMID: WOS:A1993ME10000001.</w:t>
       </w:r>
     </w:p>
     <w:p>
@@ -8287,16 +9234,23 @@
           <w:rFonts w:ascii="Calibri" w:hAnsi="Calibri" w:cs="Calibri"/>
           <w:noProof/>
         </w:rPr>
-        <w:t>30.</w:t>
-      </w:r>
-      <w:bookmarkEnd w:id="48"/>
+        <w:t>33.</w:t>
+      </w:r>
       <w:r>
         <w:rPr>
           <w:rFonts w:ascii="Calibri" w:hAnsi="Calibri" w:cs="Calibri"/>
           <w:noProof/>
         </w:rPr>
         <w:tab/>
-        <w:t>Molchanov IS, Teran P. Distance transforms for real-valued functions. Journal of Mathematical Analysis and Applications. 2003;278(2). doi: 10.1016/s0022-247x(02)00719-9. PubMed PMID: WOS:000182274000015.</w:t>
+        <w:t>M</w:t>
+      </w:r>
+      <w:bookmarkEnd w:id="53"/>
+      <w:r>
+        <w:rPr>
+          <w:rFonts w:ascii="Calibri" w:hAnsi="Calibri" w:cs="Calibri"/>
+          <w:noProof/>
+        </w:rPr>
+        <w:t>olchanov IS, Teran P. Distance transforms for real-valued functions. Journal of Mathematical Analysis and Applications. 2003;278(2). doi: 10.1016/s0022-247x(02)00719-9. PubMed PMID: WOS:000182274000015.</w:t>
       </w:r>
     </w:p>
     <w:p>
@@ -8312,7 +9266,7 @@
       <w:r>
         <w:fldChar w:fldCharType="end"/>
       </w:r>
-      <w:bookmarkEnd w:id="19"/>
+      <w:bookmarkEnd w:id="21"/>
     </w:p>
     <w:sectPr>
       <w:pgSz w:w="12240" w:h="15840"/>
@@ -10270,6 +11224,313 @@
 </w:styles>
 </file>
 
+<file path=word/glossary/document.xml><?xml version="1.0" encoding="utf-8"?>
+<w:glossaryDocument xmlns:ve="http://schemas.openxmlformats.org/markup-compatibility/2006" xmlns:o="urn:schemas-microsoft-com:office:office" xmlns:r="http://schemas.openxmlformats.org/officeDocument/2006/relationships" xmlns:m="http://schemas.openxmlformats.org/officeDocument/2006/math" xmlns:v="urn:schemas-microsoft-com:vml" xmlns:wp="http://schemas.openxmlformats.org/drawingml/2006/wordprocessingDrawing" xmlns:w10="urn:schemas-microsoft-com:office:word" xmlns:w="http://schemas.openxmlformats.org/wordprocessingml/2006/main" xmlns:wne="http://schemas.microsoft.com/office/word/2006/wordml">
+  <w:docParts/>
+</w:glossaryDocument>
+</file>
+
+<file path=word/glossary/fontTable.xml><?xml version="1.0" encoding="utf-8"?>
+<w:fonts xmlns:r="http://schemas.openxmlformats.org/officeDocument/2006/relationships" xmlns:w="http://schemas.openxmlformats.org/wordprocessingml/2006/main">
+  <w:font w:name="Wingdings">
+    <w:panose1 w:val="05000000000000000000"/>
+    <w:charset w:val="02"/>
+    <w:family w:val="auto"/>
+    <w:pitch w:val="variable"/>
+    <w:sig w:usb0="00000000" w:usb1="10000000" w:usb2="00000000" w:usb3="00000000" w:csb0="80000000" w:csb1="00000000"/>
+  </w:font>
+  <w:font w:name="Times New Roman">
+    <w:panose1 w:val="02020603050405020304"/>
+    <w:charset w:val="00"/>
+    <w:family w:val="roman"/>
+    <w:pitch w:val="variable"/>
+    <w:sig w:usb0="E0002AFF" w:usb1="C0007841" w:usb2="00000009" w:usb3="00000000" w:csb0="000001FF" w:csb1="00000000"/>
+  </w:font>
+  <w:font w:name="Courier New">
+    <w:panose1 w:val="02070309020205020404"/>
+    <w:charset w:val="00"/>
+    <w:family w:val="modern"/>
+    <w:pitch w:val="fixed"/>
+    <w:sig w:usb0="E0002AFF" w:usb1="C0007843" w:usb2="00000009" w:usb3="00000000" w:csb0="000001FF" w:csb1="00000000"/>
+  </w:font>
+  <w:font w:name="Symbol">
+    <w:panose1 w:val="05050102010706020507"/>
+    <w:charset w:val="02"/>
+    <w:family w:val="roman"/>
+    <w:pitch w:val="variable"/>
+    <w:sig w:usb0="00000000" w:usb1="10000000" w:usb2="00000000" w:usb3="00000000" w:csb0="80000000" w:csb1="00000000"/>
+  </w:font>
+  <w:font w:name="Calibri">
+    <w:panose1 w:val="020F0502020204030204"/>
+    <w:charset w:val="00"/>
+    <w:family w:val="swiss"/>
+    <w:pitch w:val="variable"/>
+    <w:sig w:usb0="E10002FF" w:usb1="4000ACFF" w:usb2="00000009" w:usb3="00000000" w:csb0="0000019F" w:csb1="00000000"/>
+  </w:font>
+  <w:font w:name="Cambria">
+    <w:panose1 w:val="02040503050406030204"/>
+    <w:charset w:val="00"/>
+    <w:family w:val="roman"/>
+    <w:pitch w:val="variable"/>
+    <w:sig w:usb0="E00002FF" w:usb1="400004FF" w:usb2="00000000" w:usb3="00000000" w:csb0="0000019F" w:csb1="00000000"/>
+  </w:font>
+  <w:font w:name="Tahoma">
+    <w:panose1 w:val="020B0604030504040204"/>
+    <w:charset w:val="00"/>
+    <w:family w:val="swiss"/>
+    <w:pitch w:val="variable"/>
+    <w:sig w:usb0="E1002EFF" w:usb1="C000605B" w:usb2="00000029" w:usb3="00000000" w:csb0="000101FF" w:csb1="00000000"/>
+  </w:font>
+  <w:font w:name="Cambria Math">
+    <w:panose1 w:val="02040503050406030204"/>
+    <w:charset w:val="00"/>
+    <w:family w:val="roman"/>
+    <w:pitch w:val="variable"/>
+    <w:sig w:usb0="E00002FF" w:usb1="420024FF" w:usb2="00000000" w:usb3="00000000" w:csb0="0000019F" w:csb1="00000000"/>
+  </w:font>
+</w:fonts>
+</file>
+
+<file path=word/glossary/settings.xml><?xml version="1.0" encoding="utf-8"?>
+<w:settings xmlns:o="urn:schemas-microsoft-com:office:office" xmlns:r="http://schemas.openxmlformats.org/officeDocument/2006/relationships" xmlns:m="http://schemas.openxmlformats.org/officeDocument/2006/math" xmlns:v="urn:schemas-microsoft-com:vml" xmlns:w10="urn:schemas-microsoft-com:office:word" xmlns:w="http://schemas.openxmlformats.org/wordprocessingml/2006/main" xmlns:sl="http://schemas.openxmlformats.org/schemaLibrary/2006/main">
+  <w:view w:val="normal"/>
+  <w:defaultTabStop w:val="720"/>
+  <w:characterSpacingControl w:val="doNotCompress"/>
+  <w:compat>
+    <w:useFELayout/>
+  </w:compat>
+  <w:rsids>
+    <w:rsidRoot w:val="005D5E62"/>
+    <w:rsid w:val="005D5E62"/>
+    <w:rsid w:val="00923D6F"/>
+  </w:rsids>
+  <m:mathPr>
+    <m:mathFont m:val="Cambria Math"/>
+    <m:brkBin m:val="before"/>
+    <m:brkBinSub m:val="--"/>
+    <m:smallFrac m:val="off"/>
+    <m:dispDef/>
+    <m:lMargin m:val="0"/>
+    <m:rMargin m:val="0"/>
+    <m:defJc m:val="centerGroup"/>
+    <m:wrapIndent m:val="1440"/>
+    <m:intLim m:val="subSup"/>
+    <m:naryLim m:val="undOvr"/>
+  </m:mathPr>
+  <w:themeFontLang w:val="en-US"/>
+  <w:clrSchemeMapping w:bg1="light1" w:t1="dark1" w:bg2="light2" w:t2="dark2" w:accent1="accent1" w:accent2="accent2" w:accent3="accent3" w:accent4="accent4" w:accent5="accent5" w:accent6="accent6" w:hyperlink="hyperlink" w:followedHyperlink="followedHyperlink"/>
+  <w:decimalSymbol w:val="."/>
+  <w:listSeparator w:val=","/>
+</w:settings>
+</file>
+
+<file path=word/glossary/styles.xml><?xml version="1.0" encoding="utf-8"?>
+<w:styles xmlns:r="http://schemas.openxmlformats.org/officeDocument/2006/relationships" xmlns:w="http://schemas.openxmlformats.org/wordprocessingml/2006/main">
+  <w:docDefaults>
+    <w:rPrDefault>
+      <w:rPr>
+        <w:rFonts w:asciiTheme="minorHAnsi" w:eastAsiaTheme="minorEastAsia" w:hAnsiTheme="minorHAnsi" w:cstheme="minorBidi"/>
+        <w:sz w:val="22"/>
+        <w:szCs w:val="22"/>
+        <w:lang w:val="en-US" w:eastAsia="en-US" w:bidi="ar-SA"/>
+      </w:rPr>
+    </w:rPrDefault>
+    <w:pPrDefault>
+      <w:pPr>
+        <w:spacing w:after="200" w:line="276" w:lineRule="auto"/>
+      </w:pPr>
+    </w:pPrDefault>
+  </w:docDefaults>
+  <w:latentStyles w:defLockedState="0" w:defUIPriority="99" w:defSemiHidden="1" w:defUnhideWhenUsed="1" w:defQFormat="0" w:count="267">
+    <w:lsdException w:name="Normal" w:semiHidden="0" w:uiPriority="0" w:unhideWhenUsed="0" w:qFormat="1"/>
+    <w:lsdException w:name="heading 1" w:semiHidden="0" w:uiPriority="9" w:unhideWhenUsed="0" w:qFormat="1"/>
+    <w:lsdException w:name="heading 2" w:uiPriority="9" w:qFormat="1"/>
+    <w:lsdException w:name="heading 3" w:uiPriority="9" w:qFormat="1"/>
+    <w:lsdException w:name="heading 4" w:uiPriority="9" w:qFormat="1"/>
+    <w:lsdException w:name="heading 5" w:uiPriority="9" w:qFormat="1"/>
+    <w:lsdException w:name="heading 6" w:uiPriority="9" w:qFormat="1"/>
+    <w:lsdException w:name="heading 7" w:uiPriority="9" w:qFormat="1"/>
+    <w:lsdException w:name="heading 8" w:uiPriority="9" w:qFormat="1"/>
+    <w:lsdException w:name="heading 9" w:uiPriority="9" w:qFormat="1"/>
+    <w:lsdException w:name="toc 1" w:uiPriority="39"/>
+    <w:lsdException w:name="toc 2" w:uiPriority="39"/>
+    <w:lsdException w:name="toc 3" w:uiPriority="39"/>
+    <w:lsdException w:name="toc 4" w:uiPriority="39"/>
+    <w:lsdException w:name="toc 5" w:uiPriority="39"/>
+    <w:lsdException w:name="toc 6" w:uiPriority="39"/>
+    <w:lsdException w:name="toc 7" w:uiPriority="39"/>
+    <w:lsdException w:name="toc 8" w:uiPriority="39"/>
+    <w:lsdException w:name="toc 9" w:uiPriority="39"/>
+    <w:lsdException w:name="caption" w:uiPriority="35" w:qFormat="1"/>
+    <w:lsdException w:name="Title" w:semiHidden="0" w:uiPriority="10" w:unhideWhenUsed="0" w:qFormat="1"/>
+    <w:lsdException w:name="Default Paragraph Font" w:uiPriority="1"/>
+    <w:lsdException w:name="Subtitle" w:semiHidden="0" w:uiPriority="11" w:unhideWhenUsed="0" w:qFormat="1"/>
+    <w:lsdException w:name="Strong" w:semiHidden="0" w:uiPriority="22" w:unhideWhenUsed="0" w:qFormat="1"/>
+    <w:lsdException w:name="Emphasis" w:semiHidden="0" w:uiPriority="20" w:unhideWhenUsed="0" w:qFormat="1"/>
+    <w:lsdException w:name="Table Grid" w:semiHidden="0" w:uiPriority="59" w:unhideWhenUsed="0"/>
+    <w:lsdException w:name="Placeholder Text" w:unhideWhenUsed="0"/>
+    <w:lsdException w:name="No Spacing" w:semiHidden="0" w:uiPriority="1" w:unhideWhenUsed="0" w:qFormat="1"/>
+    <w:lsdException w:name="Light Shading" w:semiHidden="0" w:uiPriority="60" w:unhideWhenUsed="0"/>
+    <w:lsdException w:name="Light List" w:semiHidden="0" w:uiPriority="61" w:unhideWhenUsed="0"/>
+    <w:lsdException w:name="Light Grid" w:semiHidden="0" w:uiPriority="62" w:unhideWhenUsed="0"/>
+    <w:lsdException w:name="Medium Shading 1" w:semiHidden="0" w:uiPriority="63" w:unhideWhenUsed="0"/>
+    <w:lsdException w:name="Medium Shading 2" w:semiHidden="0" w:uiPriority="64" w:unhideWhenUsed="0"/>
+    <w:lsdException w:name="Medium List 1" w:semiHidden="0" w:uiPriority="65" w:unhideWhenUsed="0"/>
+    <w:lsdException w:name="Medium List 2" w:semiHidden="0" w:uiPriority="66" w:unhideWhenUsed="0"/>
+    <w:lsdException w:name="Medium Grid 1" w:semiHidden="0" w:uiPriority="67" w:unhideWhenUsed="0"/>
+    <w:lsdException w:name="Medium Grid 2" w:semiHidden="0" w:uiPriority="68" w:unhideWhenUsed="0"/>
+    <w:lsdException w:name="Medium Grid 3" w:semiHidden="0" w:uiPriority="69" w:unhideWhenUsed="0"/>
+    <w:lsdException w:name="Dark List" w:semiHidden="0" w:uiPriority="70" w:unhideWhenUsed="0"/>
+    <w:lsdException w:name="Colorful Shading" w:semiHidden="0" w:uiPriority="71" w:unhideWhenUsed="0"/>
+    <w:lsdException w:name="Colorful List" w:semiHidden="0" w:uiPriority="72" w:unhideWhenUsed="0"/>
+    <w:lsdException w:name="Colorful Grid" w:semiHidden="0" w:uiPriority="73" w:unhideWhenUsed="0"/>
+    <w:lsdException w:name="Light Shading Accent 1" w:semiHidden="0" w:uiPriority="60" w:unhideWhenUsed="0"/>
+    <w:lsdException w:name="Light List Accent 1" w:semiHidden="0" w:uiPriority="61" w:unhideWhenUsed="0"/>
+    <w:lsdException w:name="Light Grid Accent 1" w:semiHidden="0" w:uiPriority="62" w:unhideWhenUsed="0"/>
+    <w:lsdException w:name="Medium Shading 1 Accent 1" w:semiHidden="0" w:uiPriority="63" w:unhideWhenUsed="0"/>
+    <w:lsdException w:name="Medium Shading 2 Accent 1" w:semiHidden="0" w:uiPriority="64" w:unhideWhenUsed="0"/>
+    <w:lsdException w:name="Medium List 1 Accent 1" w:semiHidden="0" w:uiPriority="65" w:unhideWhenUsed="0"/>
+    <w:lsdException w:name="Revision" w:unhideWhenUsed="0"/>
+    <w:lsdException w:name="List Paragraph" w:semiHidden="0" w:uiPriority="34" w:unhideWhenUsed="0" w:qFormat="1"/>
+    <w:lsdException w:name="Quote" w:semiHidden="0" w:uiPriority="29" w:unhideWhenUsed="0" w:qFormat="1"/>
+    <w:lsdException w:name="Intense Quote" w:semiHidden="0" w:uiPriority="30" w:unhideWhenUsed="0" w:qFormat="1"/>
+    <w:lsdException w:name="Medium List 2 Accent 1" w:semiHidden="0" w:uiPriority="66" w:unhideWhenUsed="0"/>
+    <w:lsdException w:name="Medium Grid 1 Accent 1" w:semiHidden="0" w:uiPriority="67" w:unhideWhenUsed="0"/>
+    <w:lsdException w:name="Medium Grid 2 Accent 1" w:semiHidden="0" w:uiPriority="68" w:unhideWhenUsed="0"/>
+    <w:lsdException w:name="Medium Grid 3 Accent 1" w:semiHidden="0" w:uiPriority="69" w:unhideWhenUsed="0"/>
+    <w:lsdException w:name="Dark List Accent 1" w:semiHidden="0" w:uiPriority="70" w:unhideWhenUsed="0"/>
+    <w:lsdException w:name="Colorful Shading Accent 1" w:semiHidden="0" w:uiPriority="71" w:unhideWhenUsed="0"/>
+    <w:lsdException w:name="Colorful List Accent 1" w:semiHidden="0" w:uiPriority="72" w:unhideWhenUsed="0"/>
+    <w:lsdException w:name="Colorful Grid Accent 1" w:semiHidden="0" w:uiPriority="73" w:unhideWhenUsed="0"/>
+    <w:lsdException w:name="Light Shading Accent 2" w:semiHidden="0" w:uiPriority="60" w:unhideWhenUsed="0"/>
+    <w:lsdException w:name="Light List Accent 2" w:semiHidden="0" w:uiPriority="61" w:unhideWhenUsed="0"/>
+    <w:lsdException w:name="Light Grid Accent 2" w:semiHidden="0" w:uiPriority="62" w:unhideWhenUsed="0"/>
+    <w:lsdException w:name="Medium Shading 1 Accent 2" w:semiHidden="0" w:uiPriority="63" w:unhideWhenUsed="0"/>
+    <w:lsdException w:name="Medium Shading 2 Accent 2" w:semiHidden="0" w:uiPriority="64" w:unhideWhenUsed="0"/>
+    <w:lsdException w:name="Medium List 1 Accent 2" w:semiHidden="0" w:uiPriority="65" w:unhideWhenUsed="0"/>
+    <w:lsdException w:name="Medium List 2 Accent 2" w:semiHidden="0" w:uiPriority="66" w:unhideWhenUsed="0"/>
+    <w:lsdException w:name="Medium Grid 1 Accent 2" w:semiHidden="0" w:uiPriority="67" w:unhideWhenUsed="0"/>
+    <w:lsdException w:name="Medium Grid 2 Accent 2" w:semiHidden="0" w:uiPriority="68" w:unhideWhenUsed="0"/>
+    <w:lsdException w:name="Medium Grid 3 Accent 2" w:semiHidden="0" w:uiPriority="69" w:unhideWhenUsed="0"/>
+    <w:lsdException w:name="Dark List Accent 2" w:semiHidden="0" w:uiPriority="70" w:unhideWhenUsed="0"/>
+    <w:lsdException w:name="Colorful Shading Accent 2" w:semiHidden="0" w:uiPriority="71" w:unhideWhenUsed="0"/>
+    <w:lsdException w:name="Colorful List Accent 2" w:semiHidden="0" w:uiPriority="72" w:unhideWhenUsed="0"/>
+    <w:lsdException w:name="Colorful Grid Accent 2" w:semiHidden="0" w:uiPriority="73" w:unhideWhenUsed="0"/>
+    <w:lsdException w:name="Light Shading Accent 3" w:semiHidden="0" w:uiPriority="60" w:unhideWhenUsed="0"/>
+    <w:lsdException w:name="Light List Accent 3" w:semiHidden="0" w:uiPriority="61" w:unhideWhenUsed="0"/>
+    <w:lsdException w:name="Light Grid Accent 3" w:semiHidden="0" w:uiPriority="62" w:unhideWhenUsed="0"/>
+    <w:lsdException w:name="Medium Shading 1 Accent 3" w:semiHidden="0" w:uiPriority="63" w:unhideWhenUsed="0"/>
+    <w:lsdException w:name="Medium Shading 2 Accent 3" w:semiHidden="0" w:uiPriority="64" w:unhideWhenUsed="0"/>
+    <w:lsdException w:name="Medium List 1 Accent 3" w:semiHidden="0" w:uiPriority="65" w:unhideWhenUsed="0"/>
+    <w:lsdException w:name="Medium List 2 Accent 3" w:semiHidden="0" w:uiPriority="66" w:unhideWhenUsed="0"/>
+    <w:lsdException w:name="Medium Grid 1 Accent 3" w:semiHidden="0" w:uiPriority="67" w:unhideWhenUsed="0"/>
+    <w:lsdException w:name="Medium Grid 2 Accent 3" w:semiHidden="0" w:uiPriority="68" w:unhideWhenUsed="0"/>
+    <w:lsdException w:name="Medium Grid 3 Accent 3" w:semiHidden="0" w:uiPriority="69" w:unhideWhenUsed="0"/>
+    <w:lsdException w:name="Dark List Accent 3" w:semiHidden="0" w:uiPriority="70" w:unhideWhenUsed="0"/>
+    <w:lsdException w:name="Colorful Shading Accent 3" w:semiHidden="0" w:uiPriority="71" w:unhideWhenUsed="0"/>
+    <w:lsdException w:name="Colorful List Accent 3" w:semiHidden="0" w:uiPriority="72" w:unhideWhenUsed="0"/>
+    <w:lsdException w:name="Colorful Grid Accent 3" w:semiHidden="0" w:uiPriority="73" w:unhideWhenUsed="0"/>
+    <w:lsdException w:name="Light Shading Accent 4" w:semiHidden="0" w:uiPriority="60" w:unhideWhenUsed="0"/>
+    <w:lsdException w:name="Light List Accent 4" w:semiHidden="0" w:uiPriority="61" w:unhideWhenUsed="0"/>
+    <w:lsdException w:name="Light Grid Accent 4" w:semiHidden="0" w:uiPriority="62" w:unhideWhenUsed="0"/>
+    <w:lsdException w:name="Medium Shading 1 Accent 4" w:semiHidden="0" w:uiPriority="63" w:unhideWhenUsed="0"/>
+    <w:lsdException w:name="Medium Shading 2 Accent 4" w:semiHidden="0" w:uiPriority="64" w:unhideWhenUsed="0"/>
+    <w:lsdException w:name="Medium List 1 Accent 4" w:semiHidden="0" w:uiPriority="65" w:unhideWhenUsed="0"/>
+    <w:lsdException w:name="Medium List 2 Accent 4" w:semiHidden="0" w:uiPriority="66" w:unhideWhenUsed="0"/>
+    <w:lsdException w:name="Medium Grid 1 Accent 4" w:semiHidden="0" w:uiPriority="67" w:unhideWhenUsed="0"/>
+    <w:lsdException w:name="Medium Grid 2 Accent 4" w:semiHidden="0" w:uiPriority="68" w:unhideWhenUsed="0"/>
+    <w:lsdException w:name="Medium Grid 3 Accent 4" w:semiHidden="0" w:uiPriority="69" w:unhideWhenUsed="0"/>
+    <w:lsdException w:name="Dark List Accent 4" w:semiHidden="0" w:uiPriority="70" w:unhideWhenUsed="0"/>
+    <w:lsdException w:name="Colorful Shading Accent 4" w:semiHidden="0" w:uiPriority="71" w:unhideWhenUsed="0"/>
+    <w:lsdException w:name="Colorful List Accent 4" w:semiHidden="0" w:uiPriority="72" w:unhideWhenUsed="0"/>
+    <w:lsdException w:name="Colorful Grid Accent 4" w:semiHidden="0" w:uiPriority="73" w:unhideWhenUsed="0"/>
+    <w:lsdException w:name="Light Shading Accent 5" w:semiHidden="0" w:uiPriority="60" w:unhideWhenUsed="0"/>
+    <w:lsdException w:name="Light List Accent 5" w:semiHidden="0" w:uiPriority="61" w:unhideWhenUsed="0"/>
+    <w:lsdException w:name="Light Grid Accent 5" w:semiHidden="0" w:uiPriority="62" w:unhideWhenUsed="0"/>
+    <w:lsdException w:name="Medium Shading 1 Accent 5" w:semiHidden="0" w:uiPriority="63" w:unhideWhenUsed="0"/>
+    <w:lsdException w:name="Medium Shading 2 Accent 5" w:semiHidden="0" w:uiPriority="64" w:unhideWhenUsed="0"/>
+    <w:lsdException w:name="Medium List 1 Accent 5" w:semiHidden="0" w:uiPriority="65" w:unhideWhenUsed="0"/>
+    <w:lsdException w:name="Medium List 2 Accent 5" w:semiHidden="0" w:uiPriority="66" w:unhideWhenUsed="0"/>
+    <w:lsdException w:name="Medium Grid 1 Accent 5" w:semiHidden="0" w:uiPriority="67" w:unhideWhenUsed="0"/>
+    <w:lsdException w:name="Medium Grid 2 Accent 5" w:semiHidden="0" w:uiPriority="68" w:unhideWhenUsed="0"/>
+    <w:lsdException w:name="Medium Grid 3 Accent 5" w:semiHidden="0" w:uiPriority="69" w:unhideWhenUsed="0"/>
+    <w:lsdException w:name="Dark List Accent 5" w:semiHidden="0" w:uiPriority="70" w:unhideWhenUsed="0"/>
+    <w:lsdException w:name="Colorful Shading Accent 5" w:semiHidden="0" w:uiPriority="71" w:unhideWhenUsed="0"/>
+    <w:lsdException w:name="Colorful List Accent 5" w:semiHidden="0" w:uiPriority="72" w:unhideWhenUsed="0"/>
+    <w:lsdException w:name="Colorful Grid Accent 5" w:semiHidden="0" w:uiPriority="73" w:unhideWhenUsed="0"/>
+    <w:lsdException w:name="Light Shading Accent 6" w:semiHidden="0" w:uiPriority="60" w:unhideWhenUsed="0"/>
+    <w:lsdException w:name="Light List Accent 6" w:semiHidden="0" w:uiPriority="61" w:unhideWhenUsed="0"/>
+    <w:lsdException w:name="Light Grid Accent 6" w:semiHidden="0" w:uiPriority="62" w:unhideWhenUsed="0"/>
+    <w:lsdException w:name="Medium Shading 1 Accent 6" w:semiHidden="0" w:uiPriority="63" w:unhideWhenUsed="0"/>
+    <w:lsdException w:name="Medium Shading 2 Accent 6" w:semiHidden="0" w:uiPriority="64" w:unhideWhenUsed="0"/>
+    <w:lsdException w:name="Medium List 1 Accent 6" w:semiHidden="0" w:uiPriority="65" w:unhideWhenUsed="0"/>
+    <w:lsdException w:name="Medium List 2 Accent 6" w:semiHidden="0" w:uiPriority="66" w:unhideWhenUsed="0"/>
+    <w:lsdException w:name="Medium Grid 1 Accent 6" w:semiHidden="0" w:uiPriority="67" w:unhideWhenUsed="0"/>
+    <w:lsdException w:name="Medium Grid 2 Accent 6" w:semiHidden="0" w:uiPriority="68" w:unhideWhenUsed="0"/>
+    <w:lsdException w:name="Medium Grid 3 Accent 6" w:semiHidden="0" w:uiPriority="69" w:unhideWhenUsed="0"/>
+    <w:lsdException w:name="Dark List Accent 6" w:semiHidden="0" w:uiPriority="70" w:unhideWhenUsed="0"/>
+    <w:lsdException w:name="Colorful Shading Accent 6" w:semiHidden="0" w:uiPriority="71" w:unhideWhenUsed="0"/>
+    <w:lsdException w:name="Colorful List Accent 6" w:semiHidden="0" w:uiPriority="72" w:unhideWhenUsed="0"/>
+    <w:lsdException w:name="Colorful Grid Accent 6" w:semiHidden="0" w:uiPriority="73" w:unhideWhenUsed="0"/>
+    <w:lsdException w:name="Subtle Emphasis" w:semiHidden="0" w:uiPriority="19" w:unhideWhenUsed="0" w:qFormat="1"/>
+    <w:lsdException w:name="Intense Emphasis" w:semiHidden="0" w:uiPriority="21" w:unhideWhenUsed="0" w:qFormat="1"/>
+    <w:lsdException w:name="Subtle Reference" w:semiHidden="0" w:uiPriority="31" w:unhideWhenUsed="0" w:qFormat="1"/>
+    <w:lsdException w:name="Intense Reference" w:semiHidden="0" w:uiPriority="32" w:unhideWhenUsed="0" w:qFormat="1"/>
+    <w:lsdException w:name="Book Title" w:semiHidden="0" w:uiPriority="33" w:unhideWhenUsed="0" w:qFormat="1"/>
+    <w:lsdException w:name="Bibliography" w:uiPriority="37"/>
+    <w:lsdException w:name="TOC Heading" w:uiPriority="39" w:qFormat="1"/>
+  </w:latentStyles>
+  <w:style w:type="paragraph" w:default="1" w:styleId="Normal">
+    <w:name w:val="Normal"/>
+    <w:qFormat/>
+  </w:style>
+  <w:style w:type="character" w:default="1" w:styleId="DefaultParagraphFont">
+    <w:name w:val="Default Paragraph Font"/>
+    <w:uiPriority w:val="1"/>
+    <w:semiHidden/>
+    <w:unhideWhenUsed/>
+  </w:style>
+  <w:style w:type="table" w:default="1" w:styleId="TableNormal">
+    <w:name w:val="Normal Table"/>
+    <w:uiPriority w:val="99"/>
+    <w:semiHidden/>
+    <w:unhideWhenUsed/>
+    <w:qFormat/>
+    <w:tblPr>
+      <w:tblInd w:w="0" w:type="dxa"/>
+      <w:tblCellMar>
+        <w:top w:w="0" w:type="dxa"/>
+        <w:left w:w="108" w:type="dxa"/>
+        <w:bottom w:w="0" w:type="dxa"/>
+        <w:right w:w="108" w:type="dxa"/>
+      </w:tblCellMar>
+    </w:tblPr>
+  </w:style>
+  <w:style w:type="numbering" w:default="1" w:styleId="NoList">
+    <w:name w:val="No List"/>
+    <w:uiPriority w:val="99"/>
+    <w:semiHidden/>
+    <w:unhideWhenUsed/>
+  </w:style>
+  <w:style w:type="character" w:styleId="PlaceholderText">
+    <w:name w:val="Placeholder Text"/>
+    <w:basedOn w:val="DefaultParagraphFont"/>
+    <w:uiPriority w:val="99"/>
+    <w:semiHidden/>
+    <w:rsid w:val="005D5E62"/>
+    <w:rPr>
+      <w:color w:val="808080"/>
+    </w:rPr>
+  </w:style>
+</w:styles>
+</file>
+
+<file path=word/glossary/webSettings.xml><?xml version="1.0" encoding="utf-8"?>
+<w:webSettings xmlns:r="http://schemas.openxmlformats.org/officeDocument/2006/relationships" xmlns:w="http://schemas.openxmlformats.org/wordprocessingml/2006/main">
+  <w:optimizeForBrowser/>
+</w:webSettings>
+</file>
+
 <file path=word/theme/theme1.xml><?xml version="1.0" encoding="utf-8"?>
 <a:theme xmlns:a="http://schemas.openxmlformats.org/drawingml/2006/main" name="Office Theme">
   <a:themeElements>
@@ -10558,7 +11819,7 @@
 </file>
 
 <file path=customXml/itemProps1.xml><?xml version="1.0" encoding="utf-8"?>
-<ds:datastoreItem xmlns:ds="http://schemas.openxmlformats.org/officeDocument/2006/customXml" ds:itemID="{B1B997F6-835F-4ABA-8F16-BA05E6B0C42A}">
+<ds:datastoreItem xmlns:ds="http://schemas.openxmlformats.org/officeDocument/2006/customXml" ds:itemID="{014C5380-6041-406B-BCF2-61D89E6537E5}">
   <ds:schemaRefs>
     <ds:schemaRef ds:uri="http://schemas.openxmlformats.org/officeDocument/2006/bibliography"/>
   </ds:schemaRefs>

</xml_diff>

<commit_message>
Updates to half of the results section
</commit_message>
<xml_diff>
--- a/fire-related/paper_FIRE_preproc/FIRE_Preproc_Paper.docx
+++ b/fire-related/paper_FIRE_preproc/FIRE_Preproc_Paper.docx
@@ -62,7 +62,7 @@
           <w:r>
             <w:fldChar w:fldCharType="separate"/>
           </w:r>
-          <w:hyperlink w:anchor="_Toc338674420" w:history="1">
+          <w:hyperlink w:anchor="_Toc338676507" w:history="1">
             <w:r>
               <w:rPr>
                 <w:rStyle w:val="Hyperlink"/>
@@ -103,7 +103,7 @@
                 <w:noProof/>
                 <w:webHidden/>
               </w:rPr>
-              <w:instrText xml:space="preserve"> PAGEREF _Toc338674420 \h </w:instrText>
+              <w:instrText xml:space="preserve"> PAGEREF _Toc338676507 \h </w:instrText>
             </w:r>
             <w:r>
               <w:rPr>
@@ -146,7 +146,7 @@
               <w:lang w:bidi="ar-SA"/>
             </w:rPr>
           </w:pPr>
-          <w:hyperlink w:anchor="_Toc338674421" w:history="1">
+          <w:hyperlink w:anchor="_Toc338676508" w:history="1">
             <w:r>
               <w:rPr>
                 <w:rStyle w:val="Hyperlink"/>
@@ -187,7 +187,7 @@
                 <w:noProof/>
                 <w:webHidden/>
               </w:rPr>
-              <w:instrText xml:space="preserve"> PAGEREF _Toc338674421 \h </w:instrText>
+              <w:instrText xml:space="preserve"> PAGEREF _Toc338676508 \h </w:instrText>
             </w:r>
             <w:r>
               <w:rPr>
@@ -230,7 +230,7 @@
               <w:lang w:bidi="ar-SA"/>
             </w:rPr>
           </w:pPr>
-          <w:hyperlink w:anchor="_Toc338674422" w:history="1">
+          <w:hyperlink w:anchor="_Toc338676509" w:history="1">
             <w:r>
               <w:rPr>
                 <w:rStyle w:val="Hyperlink"/>
@@ -271,7 +271,7 @@
                 <w:noProof/>
                 <w:webHidden/>
               </w:rPr>
-              <w:instrText xml:space="preserve"> PAGEREF _Toc338674422 \h </w:instrText>
+              <w:instrText xml:space="preserve"> PAGEREF _Toc338676509 \h </w:instrText>
             </w:r>
             <w:r>
               <w:rPr>
@@ -314,7 +314,7 @@
               <w:lang w:bidi="ar-SA"/>
             </w:rPr>
           </w:pPr>
-          <w:hyperlink w:anchor="_Toc338674423" w:history="1">
+          <w:hyperlink w:anchor="_Toc338676510" w:history="1">
             <w:r>
               <w:rPr>
                 <w:rStyle w:val="Hyperlink"/>
@@ -355,7 +355,7 @@
                 <w:noProof/>
                 <w:webHidden/>
               </w:rPr>
-              <w:instrText xml:space="preserve"> PAGEREF _Toc338674423 \h </w:instrText>
+              <w:instrText xml:space="preserve"> PAGEREF _Toc338676510 \h </w:instrText>
             </w:r>
             <w:r>
               <w:rPr>
@@ -398,7 +398,7 @@
               <w:lang w:bidi="ar-SA"/>
             </w:rPr>
           </w:pPr>
-          <w:hyperlink w:anchor="_Toc338674424" w:history="1">
+          <w:hyperlink w:anchor="_Toc338676511" w:history="1">
             <w:r>
               <w:rPr>
                 <w:rStyle w:val="Hyperlink"/>
@@ -439,7 +439,7 @@
                 <w:noProof/>
                 <w:webHidden/>
               </w:rPr>
-              <w:instrText xml:space="preserve"> PAGEREF _Toc338674424 \h </w:instrText>
+              <w:instrText xml:space="preserve"> PAGEREF _Toc338676511 \h </w:instrText>
             </w:r>
             <w:r>
               <w:rPr>
@@ -482,7 +482,7 @@
               <w:lang w:bidi="ar-SA"/>
             </w:rPr>
           </w:pPr>
-          <w:hyperlink w:anchor="_Toc338674425" w:history="1">
+          <w:hyperlink w:anchor="_Toc338676512" w:history="1">
             <w:r>
               <w:rPr>
                 <w:rStyle w:val="Hyperlink"/>
@@ -523,7 +523,7 @@
                 <w:noProof/>
                 <w:webHidden/>
               </w:rPr>
-              <w:instrText xml:space="preserve"> PAGEREF _Toc338674425 \h </w:instrText>
+              <w:instrText xml:space="preserve"> PAGEREF _Toc338676512 \h </w:instrText>
             </w:r>
             <w:r>
               <w:rPr>
@@ -566,7 +566,7 @@
               <w:lang w:bidi="ar-SA"/>
             </w:rPr>
           </w:pPr>
-          <w:hyperlink w:anchor="_Toc338674426" w:history="1">
+          <w:hyperlink w:anchor="_Toc338676513" w:history="1">
             <w:r>
               <w:rPr>
                 <w:rStyle w:val="Hyperlink"/>
@@ -607,7 +607,7 @@
                 <w:noProof/>
                 <w:webHidden/>
               </w:rPr>
-              <w:instrText xml:space="preserve"> PAGEREF _Toc338674426 \h </w:instrText>
+              <w:instrText xml:space="preserve"> PAGEREF _Toc338676513 \h </w:instrText>
             </w:r>
             <w:r>
               <w:rPr>
@@ -650,7 +650,7 @@
               <w:lang w:bidi="ar-SA"/>
             </w:rPr>
           </w:pPr>
-          <w:hyperlink w:anchor="_Toc338674427" w:history="1">
+          <w:hyperlink w:anchor="_Toc338676514" w:history="1">
             <w:r>
               <w:rPr>
                 <w:rStyle w:val="Hyperlink"/>
@@ -691,7 +691,7 @@
                 <w:noProof/>
                 <w:webHidden/>
               </w:rPr>
-              <w:instrText xml:space="preserve"> PAGEREF _Toc338674427 \h </w:instrText>
+              <w:instrText xml:space="preserve"> PAGEREF _Toc338676514 \h </w:instrText>
             </w:r>
             <w:r>
               <w:rPr>
@@ -734,7 +734,7 @@
               <w:lang w:bidi="ar-SA"/>
             </w:rPr>
           </w:pPr>
-          <w:hyperlink w:anchor="_Toc338674428" w:history="1">
+          <w:hyperlink w:anchor="_Toc338676515" w:history="1">
             <w:r>
               <w:rPr>
                 <w:rStyle w:val="Hyperlink"/>
@@ -775,7 +775,7 @@
                 <w:noProof/>
                 <w:webHidden/>
               </w:rPr>
-              <w:instrText xml:space="preserve"> PAGEREF _Toc338674428 \h </w:instrText>
+              <w:instrText xml:space="preserve"> PAGEREF _Toc338676515 \h </w:instrText>
             </w:r>
             <w:r>
               <w:rPr>
@@ -818,7 +818,7 @@
               <w:lang w:bidi="ar-SA"/>
             </w:rPr>
           </w:pPr>
-          <w:hyperlink w:anchor="_Toc338674429" w:history="1">
+          <w:hyperlink w:anchor="_Toc338676516" w:history="1">
             <w:r>
               <w:rPr>
                 <w:rStyle w:val="Hyperlink"/>
@@ -859,7 +859,7 @@
                 <w:noProof/>
                 <w:webHidden/>
               </w:rPr>
-              <w:instrText xml:space="preserve"> PAGEREF _Toc338674429 \h </w:instrText>
+              <w:instrText xml:space="preserve"> PAGEREF _Toc338676516 \h </w:instrText>
             </w:r>
             <w:r>
               <w:rPr>
@@ -902,7 +902,7 @@
               <w:lang w:bidi="ar-SA"/>
             </w:rPr>
           </w:pPr>
-          <w:hyperlink w:anchor="_Toc338674430" w:history="1">
+          <w:hyperlink w:anchor="_Toc338676517" w:history="1">
             <w:r>
               <w:rPr>
                 <w:rStyle w:val="Hyperlink"/>
@@ -943,7 +943,7 @@
                 <w:noProof/>
                 <w:webHidden/>
               </w:rPr>
-              <w:instrText xml:space="preserve"> PAGEREF _Toc338674430 \h </w:instrText>
+              <w:instrText xml:space="preserve"> PAGEREF _Toc338676517 \h </w:instrText>
             </w:r>
             <w:r>
               <w:rPr>
@@ -986,7 +986,7 @@
               <w:lang w:bidi="ar-SA"/>
             </w:rPr>
           </w:pPr>
-          <w:hyperlink w:anchor="_Toc338674431" w:history="1">
+          <w:hyperlink w:anchor="_Toc338676518" w:history="1">
             <w:r>
               <w:rPr>
                 <w:rStyle w:val="Hyperlink"/>
@@ -1027,7 +1027,7 @@
                 <w:noProof/>
                 <w:webHidden/>
               </w:rPr>
-              <w:instrText xml:space="preserve"> PAGEREF _Toc338674431 \h </w:instrText>
+              <w:instrText xml:space="preserve"> PAGEREF _Toc338676518 \h </w:instrText>
             </w:r>
             <w:r>
               <w:rPr>
@@ -1070,7 +1070,7 @@
               <w:lang w:bidi="ar-SA"/>
             </w:rPr>
           </w:pPr>
-          <w:hyperlink w:anchor="_Toc338674432" w:history="1">
+          <w:hyperlink w:anchor="_Toc338676519" w:history="1">
             <w:r>
               <w:rPr>
                 <w:rStyle w:val="Hyperlink"/>
@@ -1111,7 +1111,7 @@
                 <w:noProof/>
                 <w:webHidden/>
               </w:rPr>
-              <w:instrText xml:space="preserve"> PAGEREF _Toc338674432 \h </w:instrText>
+              <w:instrText xml:space="preserve"> PAGEREF _Toc338676519 \h </w:instrText>
             </w:r>
             <w:r>
               <w:rPr>
@@ -1161,7 +1161,7 @@
       <w:pPr>
         <w:pStyle w:val="Heading1"/>
       </w:pPr>
-      <w:bookmarkStart w:id="0" w:name="_Toc338674420"/>
+      <w:bookmarkStart w:id="0" w:name="_Toc338676507"/>
       <w:r>
         <w:lastRenderedPageBreak/>
         <w:t>Introduction</w:t>
@@ -1443,6 +1443,17 @@
         <w:fldChar w:fldCharType="end"/>
       </w:r>
       <w:r>
+        <w:t xml:space="preserve">(add </w:t>
+      </w:r>
+      <w:proofErr w:type="spellStart"/>
+      <w:r>
+        <w:t>condelis</w:t>
+      </w:r>
+      <w:proofErr w:type="spellEnd"/>
+      <w:r>
+        <w:t xml:space="preserve"> ref)</w:t>
+      </w:r>
+      <w:r>
         <w:t>.</w:t>
       </w:r>
       <w:r>
@@ -1470,7 +1481,13 @@
         <w:fldChar w:fldCharType="end"/>
       </w:r>
       <w:r>
-        <w:t xml:space="preserve"> showed that patterns in SHG images of collagen can be used to predict breast cancer patient outcome. </w:t>
+        <w:t xml:space="preserve"> showed that patterns in SHG im</w:t>
+      </w:r>
+      <w:r>
+        <w:t xml:space="preserve">ages of collagen can </w:t>
+      </w:r>
+      <w:r>
+        <w:t xml:space="preserve">predict breast cancer patient outcome. </w:t>
       </w:r>
       <w:proofErr w:type="spellStart"/>
       <w:r>
@@ -1502,7 +1519,10 @@
         <w:t xml:space="preserve"> showed that SHG image characteristics</w:t>
       </w:r>
       <w:r>
-        <w:t xml:space="preserve"> could be used to predict bulk mechanical properties of collagen </w:t>
+        <w:t xml:space="preserve"> can</w:t>
+      </w:r>
+      <w:r>
+        <w:t xml:space="preserve"> be used to predict bulk mechanical properties of collagen </w:t>
       </w:r>
       <w:proofErr w:type="spellStart"/>
       <w:r>
@@ -1608,7 +1628,21 @@
         <w:t xml:space="preserve"> validation. </w:t>
       </w:r>
       <w:r>
-        <w:t xml:space="preserve">Manual analysis has been attempted, however inter-observer and intra-observer variance can be significant and time requirements prohibitive. </w:t>
+        <w:t>Manual analysis has been attempted</w:t>
+      </w:r>
+      <w:r>
+        <w:t xml:space="preserve"> (ref </w:t>
+      </w:r>
+      <w:proofErr w:type="spellStart"/>
+      <w:r>
+        <w:t>Provenzano</w:t>
+      </w:r>
+      <w:proofErr w:type="spellEnd"/>
+      <w:r>
+        <w:t>)</w:t>
+      </w:r>
+      <w:r>
+        <w:t xml:space="preserve">, however inter-observer and intra-observer variance can be significant and time requirements prohibitive. </w:t>
       </w:r>
       <w:r>
         <w:t>Computer assisted image feature extraction is poised to help solve this challenge.</w:t>
@@ -1659,7 +1693,19 @@
         <w:t xml:space="preserve"> high-level fiber information is </w:t>
       </w:r>
       <w:r>
-        <w:t xml:space="preserve">necessary for understanding how cells interact with individual collagen fibers. </w:t>
+        <w:t>neces</w:t>
+      </w:r>
+      <w:r>
+        <w:t>sary for understanding cellular</w:t>
+      </w:r>
+      <w:r>
+        <w:t xml:space="preserve"> interact</w:t>
+      </w:r>
+      <w:r>
+        <w:t>ions</w:t>
+      </w:r>
+      <w:r>
+        <w:t xml:space="preserve"> with individual collagen fibers. </w:t>
       </w:r>
       <w:r>
         <w:t xml:space="preserve">In addition, </w:t>
@@ -1926,7 +1972,13 @@
         <w:t>s</w:t>
       </w:r>
       <w:r>
-        <w:t xml:space="preserve"> from such a diversity of patterns. </w:t>
+        <w:t xml:space="preserve"> from such a diversity of </w:t>
+      </w:r>
+      <w:r>
+        <w:t>fiber architectures</w:t>
+      </w:r>
+      <w:r>
+        <w:t xml:space="preserve">. </w:t>
       </w:r>
       <w:r>
         <w:t>T</w:t>
@@ -2235,16 +2287,159 @@
         <w:t xml:space="preserve">curvy </w:t>
       </w:r>
       <w:r>
-        <w:t>fibers.</w:t>
-      </w:r>
-      <w:r>
-        <w:t xml:space="preserve"> They would have difficulty sensing changes to fiber length, curvature or number and would be challenged to identify cellular interactions with individual fibers.</w:t>
+        <w:t>fibers, features that may help to classify patients into high and low risk groups for ovarian cancer</w:t>
+      </w:r>
+      <w:r>
+        <w:t xml:space="preserve"> (</w:t>
+      </w:r>
+      <w:proofErr w:type="spellStart"/>
+      <w:r>
+        <w:t>Campagnola</w:t>
+      </w:r>
+      <w:proofErr w:type="spellEnd"/>
+      <w:r>
+        <w:t xml:space="preserve"> ref)</w:t>
+      </w:r>
+      <w:r>
+        <w:t>.</w:t>
       </w:r>
       <w:r>
         <w:t xml:space="preserve"> </w:t>
       </w:r>
       <w:r>
-        <w:t>On the other hand, f</w:t>
+        <w:t xml:space="preserve">In addition, angle distributions generated by these </w:t>
+      </w:r>
+      <w:r>
+        <w:t>low-level</w:t>
+      </w:r>
+      <w:r>
+        <w:t xml:space="preserve"> algorithms would generally produce bias toward longer</w:t>
+      </w:r>
+      <w:r>
+        <w:t xml:space="preserve"> and potentially thicker or</w:t>
+      </w:r>
+      <w:r>
+        <w:t xml:space="preserve"> brighter</w:t>
+      </w:r>
+      <w:r>
+        <w:t xml:space="preserve"> fibers. This final point is of particular importance </w:t>
+      </w:r>
+      <w:r>
+        <w:t xml:space="preserve">to </w:t>
+      </w:r>
+      <w:r>
+        <w:t>our group and others</w:t>
+      </w:r>
+      <w:r>
+        <w:t xml:space="preserve"> who</w:t>
+      </w:r>
+      <w:r>
+        <w:t xml:space="preserve"> have hypothesized that fiber angle distribution may help predict </w:t>
+      </w:r>
+      <w:r>
+        <w:t>metastatic potential of</w:t>
+      </w:r>
+      <w:r>
+        <w:t xml:space="preserve"> </w:t>
+      </w:r>
+      <w:r>
+        <w:t>cancer</w:t>
+      </w:r>
+      <w:r>
+        <w:t xml:space="preserve"> cells</w:t>
+      </w:r>
+      <w:r>
+        <w:t xml:space="preserve"> (ref </w:t>
+      </w:r>
+      <w:proofErr w:type="spellStart"/>
+      <w:r>
+        <w:t>Provenz</w:t>
+      </w:r>
+      <w:proofErr w:type="spellEnd"/>
+      <w:r>
+        <w:t xml:space="preserve">, </w:t>
+      </w:r>
+      <w:proofErr w:type="spellStart"/>
+      <w:r>
+        <w:t>riching</w:t>
+      </w:r>
+      <w:proofErr w:type="spellEnd"/>
+      <w:r>
+        <w:t xml:space="preserve">, </w:t>
+      </w:r>
+      <w:proofErr w:type="spellStart"/>
+      <w:r>
+        <w:t>conklin</w:t>
+      </w:r>
+      <w:proofErr w:type="spellEnd"/>
+      <w:r>
+        <w:t xml:space="preserve">, </w:t>
+      </w:r>
+      <w:proofErr w:type="spellStart"/>
+      <w:r>
+        <w:t>condelis</w:t>
+      </w:r>
+      <w:proofErr w:type="spellEnd"/>
+      <w:r>
+        <w:t>, anyone else with similar hypothesis)</w:t>
+      </w:r>
+      <w:r>
+        <w:t>.</w:t>
+      </w:r>
+      <w:r>
+        <w:t xml:space="preserve"> </w:t>
+      </w:r>
+      <w:r>
+        <w:t xml:space="preserve">This biological hypothesis and the desire to produce highly accurate angle distributions motivates the work reported here. </w:t>
+      </w:r>
+      <w:r>
+        <w:t>(</w:t>
+      </w:r>
+      <w:r>
+        <w:rPr>
+          <w:highlight w:val="yellow"/>
+        </w:rPr>
+        <w:t xml:space="preserve">How do these limitations really limit the important biological questions, how does having this information really help with the important biological problem, fiber segment </w:t>
+      </w:r>
+      <w:proofErr w:type="spellStart"/>
+      <w:r>
+        <w:rPr>
+          <w:highlight w:val="yellow"/>
+        </w:rPr>
+        <w:t>vs</w:t>
+      </w:r>
+      <w:proofErr w:type="spellEnd"/>
+      <w:r>
+        <w:rPr>
+          <w:highlight w:val="yellow"/>
+        </w:rPr>
+        <w:t xml:space="preserve"> fiber angle distribution, identifying difference between curved and straight fibers, why is this important</w:t>
+      </w:r>
+      <w:r>
+        <w:t>, stress importance of the high level information)</w:t>
+      </w:r>
+      <w:r>
+        <w:t xml:space="preserve"> </w:t>
+      </w:r>
+    </w:p>
+    <w:p>
+      <w:r>
+        <w:t xml:space="preserve">As opposed to </w:t>
+      </w:r>
+      <w:r>
+        <w:t>these low-</w:t>
+      </w:r>
+      <w:r>
+        <w:t xml:space="preserve">level </w:t>
+      </w:r>
+      <w:r>
+        <w:t xml:space="preserve">image analysis </w:t>
+      </w:r>
+      <w:r>
+        <w:t>algorithms</w:t>
+      </w:r>
+      <w:r>
+        <w:t>, f</w:t>
       </w:r>
       <w:r>
         <w:t>iber tracking and extraction methods</w:t>
@@ -2425,6 +2620,9 @@
         <w:fldChar w:fldCharType="end"/>
       </w:r>
       <w:r>
+        <w:t>,</w:t>
+      </w:r>
+      <w:r>
         <w:t xml:space="preserve"> </w:t>
       </w:r>
       <w:r>
@@ -2458,7 +2656,13 @@
         <w:t xml:space="preserve"> parameters such as</w:t>
       </w:r>
       <w:r>
-        <w:t xml:space="preserve"> fiber length and curvature</w:t>
+        <w:t xml:space="preserve"> fiber length</w:t>
+      </w:r>
+      <w:r>
+        <w:t>, number</w:t>
+      </w:r>
+      <w:r>
+        <w:t xml:space="preserve"> and curvature</w:t>
       </w:r>
       <w:r>
         <w:t>, but</w:t>
@@ -2656,6 +2860,31 @@
       </w:r>
       <w:r>
         <w:t xml:space="preserve"> in SHG images of tissue</w:t>
+      </w:r>
+      <w:r>
+        <w:t>.</w:t>
+      </w:r>
+      <w:r>
+        <w:t xml:space="preserve"> Improved fiber extractions will</w:t>
+      </w:r>
+      <w:r>
+        <w:t xml:space="preserve"> produce</w:t>
+      </w:r>
+      <w:r>
+        <w:t xml:space="preserve"> more accurate fiber angle </w:t>
+      </w:r>
+      <w:r>
+        <w:lastRenderedPageBreak/>
+        <w:t xml:space="preserve">distributions, </w:t>
+      </w:r>
+      <w:r>
+        <w:t xml:space="preserve">thus </w:t>
+      </w:r>
+      <w:r>
+        <w:t>allowing for increased sensitivity</w:t>
+      </w:r>
+      <w:r>
+        <w:t xml:space="preserve"> to detect collagen alignment changes related to cancer progression</w:t>
       </w:r>
       <w:r>
         <w:t>.</w:t>
@@ -2671,7 +2900,6 @@
           <w:noProof/>
           <w:lang w:bidi="ar-SA"/>
         </w:rPr>
-        <w:lastRenderedPageBreak/>
         <w:drawing>
           <wp:inline distT="0" distB="0" distL="0" distR="0">
             <wp:extent cx="5036029" cy="3303917"/>
@@ -3055,7 +3283,11 @@
         <w:t xml:space="preserve"> </w:t>
       </w:r>
       <w:r>
-        <w:t>We demonstrate here that the application</w:t>
+        <w:t xml:space="preserve">We demonstrate here that </w:t>
+      </w:r>
+      <w:r>
+        <w:lastRenderedPageBreak/>
+        <w:t>the application</w:t>
       </w:r>
       <w:r>
         <w:t xml:space="preserve"> of</w:t>
@@ -3086,17 +3318,16 @@
         <w:t xml:space="preserve">a process we call CT-FIRE, </w:t>
       </w:r>
       <w:r>
-        <w:t xml:space="preserve">performs more accurate fiber segmentations than </w:t>
-      </w:r>
-      <w:r>
-        <w:t xml:space="preserve">any of the other techniques </w:t>
-      </w:r>
-      <w:r>
-        <w:lastRenderedPageBreak/>
-        <w:t>we investigated</w:t>
-      </w:r>
-      <w:r>
-        <w:t>,</w:t>
+        <w:t>performs more accurate fiber segmentations</w:t>
+      </w:r>
+      <w:r>
+        <w:t>, compared to human segmentations,</w:t>
+      </w:r>
+      <w:r>
+        <w:t xml:space="preserve"> than </w:t>
+      </w:r>
+      <w:r>
+        <w:t>the other techniques we investigated</w:t>
       </w:r>
       <w:r>
         <w:t xml:space="preserve"> in a variety of collagen images of </w:t>
@@ -3162,7 +3393,7 @@
       <w:pPr>
         <w:pStyle w:val="Heading1"/>
       </w:pPr>
-      <w:bookmarkStart w:id="4" w:name="_Toc338674421"/>
+      <w:bookmarkStart w:id="4" w:name="_Toc338676508"/>
       <w:r>
         <w:t>Methods</w:t>
       </w:r>
@@ -3219,7 +3450,7 @@
       <w:pPr>
         <w:pStyle w:val="Heading2"/>
       </w:pPr>
-      <w:bookmarkStart w:id="5" w:name="_Toc338674422"/>
+      <w:bookmarkStart w:id="5" w:name="_Toc338676509"/>
       <w:r>
         <w:t>FIRE Algorithm</w:t>
       </w:r>
@@ -3287,6 +3518,7 @@
         <w:t xml:space="preserve"> </w:t>
       </w:r>
       <w:r>
+        <w:lastRenderedPageBreak/>
         <w:t xml:space="preserve">Short fiber branches are then pruned </w:t>
       </w:r>
       <w:r>
@@ -3311,11 +3543,7 @@
         <w:t xml:space="preserve"> </w:t>
       </w:r>
       <w:r>
-        <w:t xml:space="preserve">the </w:t>
-      </w:r>
-      <w:r>
-        <w:lastRenderedPageBreak/>
-        <w:t xml:space="preserve">web  </w:t>
+        <w:t xml:space="preserve">the web  </w:t>
       </w:r>
       <w:r>
         <w:fldChar w:fldCharType="begin"/>
@@ -3424,7 +3652,7 @@
       <w:pPr>
         <w:pStyle w:val="Heading2"/>
       </w:pPr>
-      <w:bookmarkStart w:id="6" w:name="_Toc338674423"/>
+      <w:bookmarkStart w:id="6" w:name="_Toc338676510"/>
       <w:r>
         <w:t>Preprocessing Algorithms</w:t>
       </w:r>
@@ -3558,8 +3786,9 @@
       <w:pPr>
         <w:pStyle w:val="Heading3"/>
       </w:pPr>
-      <w:bookmarkStart w:id="8" w:name="_Toc338674424"/>
-      <w:r>
+      <w:bookmarkStart w:id="8" w:name="_Toc338676511"/>
+      <w:r>
+        <w:lastRenderedPageBreak/>
         <w:t>Gaussian</w:t>
       </w:r>
       <w:r>
@@ -3569,7 +3798,6 @@
     </w:p>
     <w:p>
       <w:r>
-        <w:lastRenderedPageBreak/>
         <w:t xml:space="preserve">A simple 2-D Gaussian filter, whose standard deviation was matched to the average width of </w:t>
       </w:r>
       <w:r>
@@ -3591,14 +3819,41 @@
         <w:t>.</w:t>
       </w:r>
       <w:r>
-        <w:t xml:space="preserve"> The width of the Gaussian filter was optimized to produce fiber extractions that most closely matched the human observers.</w:t>
+        <w:t xml:space="preserve"> The width of the Gaussian filter was optimized to produce fiber extractions that most closely matched the human observers</w:t>
+      </w:r>
+      <w:r>
+        <w:t xml:space="preserve"> using the iterative approach diagramed in </w:t>
+      </w:r>
+      <w:r>
+        <w:fldChar w:fldCharType="begin"/>
+      </w:r>
+      <w:r>
+        <w:instrText xml:space="preserve"> REF _Ref338674435 \h </w:instrText>
+      </w:r>
+      <w:r>
+        <w:fldChar w:fldCharType="separate"/>
+      </w:r>
+      <w:r>
+        <w:t xml:space="preserve">Figure </w:t>
+      </w:r>
+      <w:r>
+        <w:rPr>
+          <w:noProof/>
+        </w:rPr>
+        <w:t>3</w:t>
+      </w:r>
+      <w:r>
+        <w:fldChar w:fldCharType="end"/>
+      </w:r>
+      <w:r>
+        <w:t>.</w:t>
       </w:r>
     </w:p>
     <w:p>
       <w:pPr>
         <w:pStyle w:val="Heading3"/>
       </w:pPr>
-      <w:bookmarkStart w:id="9" w:name="_Toc338674425"/>
+      <w:bookmarkStart w:id="9" w:name="_Toc338676512"/>
       <w:r>
         <w:t>SPIRAL-</w:t>
       </w:r>
@@ -3959,21 +4214,18 @@
         </m:d>
       </m:oMath>
       <w:r>
-        <w:t xml:space="preserve"> is the negative </w:t>
-      </w:r>
-      <w:proofErr w:type="spellStart"/>
-      <w:r>
-        <w:t>Possion</w:t>
-      </w:r>
-      <w:proofErr w:type="spellEnd"/>
-      <w:r>
-        <w:t xml:space="preserve"> log-likelihood fun</w:t>
-      </w:r>
+        <w:t xml:space="preserve"> is the negative Possion log-likelihood fun</w:t>
+      </w:r>
+      <w:proofErr w:type="spellStart"/>
       <w:r>
         <w:t>c</w:t>
       </w:r>
       <w:r>
-        <w:t xml:space="preserve">tion at iteration </w:t>
+        <w:t>tion</w:t>
+      </w:r>
+      <w:proofErr w:type="spellEnd"/>
+      <w:r>
+        <w:t xml:space="preserve"> at iteration </w:t>
       </w:r>
       <w:r>
         <w:rPr>
@@ -4138,7 +4390,7 @@
       <w:pPr>
         <w:pStyle w:val="Heading3"/>
       </w:pPr>
-      <w:bookmarkStart w:id="10" w:name="_Toc338674426"/>
+      <w:bookmarkStart w:id="10" w:name="_Toc338676513"/>
       <w:proofErr w:type="spellStart"/>
       <w:r>
         <w:t>T</w:t>
@@ -4154,6 +4406,7 @@
     </w:p>
     <w:p>
       <w:r>
+        <w:lastRenderedPageBreak/>
         <w:t xml:space="preserve">The </w:t>
       </w:r>
       <w:proofErr w:type="spellStart"/>
@@ -4379,7 +4632,6 @@
         <w:t xml:space="preserve">like structures in images </w:t>
       </w:r>
       <w:r>
-        <w:lastRenderedPageBreak/>
         <w:t>while</w:t>
       </w:r>
       <w:r>
@@ -4868,7 +5120,7 @@
       <w:pPr>
         <w:pStyle w:val="Heading3"/>
       </w:pPr>
-      <w:bookmarkStart w:id="11" w:name="_Toc338674427"/>
+      <w:bookmarkStart w:id="11" w:name="_Toc338676514"/>
       <w:proofErr w:type="spellStart"/>
       <w:r>
         <w:t>C</w:t>
@@ -5331,6 +5583,7 @@
       </w:r>
       <w:proofErr w:type="spellStart"/>
       <w:r>
+        <w:lastRenderedPageBreak/>
         <w:t>curvelet</w:t>
       </w:r>
       <w:proofErr w:type="spellEnd"/>
@@ -5390,7 +5643,6 @@
       </w:r>
       <w:proofErr w:type="spellStart"/>
       <w:r>
-        <w:lastRenderedPageBreak/>
         <w:t>denoising</w:t>
       </w:r>
       <w:proofErr w:type="spellEnd"/>
@@ -5402,6 +5654,9 @@
       </w:r>
       <w:r>
         <w:t xml:space="preserve"> reconstructs images using the top</w:t>
+      </w:r>
+      <w:r>
+        <w:t xml:space="preserve"> </w:t>
       </w:r>
       <m:oMath>
         <m:r>
@@ -5412,27 +5667,27 @@
         </m:r>
       </m:oMath>
       <w:r>
+        <w:t>%</w:t>
+      </w:r>
+      <w:r>
+        <w:t xml:space="preserve"> of </w:t>
+      </w:r>
+      <w:proofErr w:type="spellStart"/>
+      <w:r>
+        <w:t>curvelet</w:t>
+      </w:r>
+      <w:proofErr w:type="spellEnd"/>
+      <w:r>
         <w:t xml:space="preserve"> </w:t>
       </w:r>
       <w:r>
-        <w:t>%</w:t>
-      </w:r>
-      <w:r>
-        <w:t xml:space="preserve"> of </w:t>
-      </w:r>
-      <w:proofErr w:type="spellStart"/>
-      <w:r>
-        <w:t>curvelet</w:t>
-      </w:r>
-      <w:proofErr w:type="spellEnd"/>
-      <w:r>
-        <w:t xml:space="preserve"> </w:t>
-      </w:r>
-      <w:r>
         <w:t>coefficients from the intermediate scales 4, 5, and 6</w:t>
       </w:r>
       <w:r>
-        <w:t xml:space="preserve"> with 7 </w:t>
+        <w:t xml:space="preserve"> out of</w:t>
+      </w:r>
+      <w:r>
+        <w:t xml:space="preserve"> 7 </w:t>
       </w:r>
       <w:r>
         <w:t xml:space="preserve">total </w:t>
@@ -5448,6 +5703,9 @@
       </w:r>
       <w:r>
         <w:t>scale</w:t>
+      </w:r>
+      <w:r>
+        <w:t xml:space="preserve"> (7)</w:t>
       </w:r>
       <w:r>
         <w:t xml:space="preserve"> due to the high noise content present at this scale. The </w:t>
@@ -5501,7 +5759,7 @@
       <w:pPr>
         <w:pStyle w:val="Heading2"/>
       </w:pPr>
-      <w:bookmarkStart w:id="12" w:name="_Toc338674428"/>
+      <w:bookmarkStart w:id="12" w:name="_Toc338676515"/>
       <w:r>
         <w:t xml:space="preserve">Test case selection and </w:t>
       </w:r>
@@ -5590,7 +5848,11 @@
         <w:t>The average angle of a fiber was computed by finding the absolute angle of the line connecting the end points of the fiber.</w:t>
       </w:r>
       <w:r>
-        <w:t xml:space="preserve"> Fiber length was computed as the Cartesian distance along the fiber. Distance between fibers was computed as the sum of the distance between the nearest neighboring points between the manual and automatically segmented fibers.</w:t>
+        <w:t xml:space="preserve"> Fiber length was computed as the Cartesian distance along the fiber. Distance between fibers was computed as the sum of the distance between the nearest neighboring points between the manual and </w:t>
+      </w:r>
+      <w:r>
+        <w:lastRenderedPageBreak/>
+        <w:t>automatically segmented fibers.</w:t>
       </w:r>
       <w:r>
         <w:t xml:space="preserve"> </w:t>
@@ -5653,11 +5915,7 @@
         <w:t>found</w:t>
       </w:r>
       <w:r>
-        <w:t xml:space="preserve"> by counting the number of associated manual fibers, unassociated </w:t>
-      </w:r>
-      <w:r>
-        <w:lastRenderedPageBreak/>
-        <w:t>automated fibers, and unassociated manual fibers respectively</w:t>
+        <w:t xml:space="preserve"> by counting the number of associated manual fibers, unassociated automated fibers, and unassociated manual fibers respectively</w:t>
       </w:r>
       <w:r>
         <w:t xml:space="preserve"> for each test case</w:t>
@@ -5750,13 +6008,7 @@
                 <w:rPr>
                   <w:rFonts w:ascii="Cambria Math" w:hAnsi="Cambria Math"/>
                 </w:rPr>
-                <m:t>Pre</m:t>
-              </m:r>
-              <m:r>
-                <w:rPr>
-                  <w:rFonts w:ascii="Cambria Math" w:hAnsi="Cambria Math"/>
-                </w:rPr>
-                <m:t>cision*Recall</m:t>
+                <m:t>Precision*Recall</m:t>
               </m:r>
             </m:num>
             <m:den>
@@ -5788,7 +6040,15 @@
         </m:r>
       </m:oMath>
       <w:r>
-        <w:t xml:space="preserve"> result for each of the preprocessing algorithms was averaged over all test cases for a given observer, producing </w:t>
+        <w:t xml:space="preserve"> result for each of the preprocessing algorithms was averaged o</w:t>
+      </w:r>
+      <w:proofErr w:type="spellStart"/>
+      <w:r>
+        <w:t>ver</w:t>
+      </w:r>
+      <w:proofErr w:type="spellEnd"/>
+      <w:r>
+        <w:t xml:space="preserve"> all test cases for a given observer, producing </w:t>
       </w:r>
       <m:oMath>
         <m:sSub>
@@ -5877,7 +6137,7 @@
       <w:pPr>
         <w:pStyle w:val="Heading2"/>
       </w:pPr>
-      <w:bookmarkStart w:id="13" w:name="_Toc338674429"/>
+      <w:bookmarkStart w:id="13" w:name="_Toc338676516"/>
       <w:r>
         <w:t>Simulated test cases</w:t>
       </w:r>
@@ -5955,7 +6215,7 @@
       <w:pPr>
         <w:pStyle w:val="Heading1"/>
       </w:pPr>
-      <w:bookmarkStart w:id="14" w:name="_Toc338674430"/>
+      <w:bookmarkStart w:id="14" w:name="_Toc338676517"/>
       <w:r>
         <w:t>Results</w:t>
       </w:r>
@@ -5963,14 +6223,48 @@
     </w:p>
     <w:p>
       <w:r>
-        <w:t xml:space="preserve">Comparing image processing techniques to each other reveals </w:t>
+        <w:lastRenderedPageBreak/>
+        <w:t>Comparing image processing techniques to each other</w:t>
+      </w:r>
+      <w:r>
+        <w:t xml:space="preserve">, as shown in row 1 of </w:t>
+      </w:r>
+      <w:r>
+        <w:fldChar w:fldCharType="begin"/>
+      </w:r>
+      <w:r>
+        <w:instrText xml:space="preserve"> REF _Ref338429156 \h </w:instrText>
+      </w:r>
+      <w:r>
+        <w:fldChar w:fldCharType="separate"/>
+      </w:r>
+      <w:r>
+        <w:t xml:space="preserve">Figure </w:t>
+      </w:r>
+      <w:r>
+        <w:rPr>
+          <w:noProof/>
+        </w:rPr>
+        <w:t>4</w:t>
+      </w:r>
+      <w:r>
+        <w:fldChar w:fldCharType="end"/>
+      </w:r>
+      <w:r>
+        <w:t xml:space="preserve">, </w:t>
+      </w:r>
+      <w:r>
+        <w:t xml:space="preserve">reveals </w:t>
       </w:r>
       <w:r>
         <w:t xml:space="preserve">that edge preserving filters such as </w:t>
       </w:r>
       <w:proofErr w:type="spellStart"/>
       <w:r>
-        <w:t>SpiralTVX</w:t>
+        <w:t>Sp</w:t>
+      </w:r>
+      <w:r>
+        <w:t>iralTV</w:t>
       </w:r>
       <w:proofErr w:type="spellEnd"/>
       <w:r>
@@ -5982,11 +6276,61 @@
       </w:r>
       <w:proofErr w:type="spellEnd"/>
       <w:r>
-        <w:t xml:space="preserve"> without loss of edge information, does not lend itself well to the fiber tracking process. On the other hand, the TF and CT create ridges along fiber centers, helping to </w:t>
-      </w:r>
-      <w:r>
-        <w:lastRenderedPageBreak/>
-        <w:t xml:space="preserve">ease the difficulty of threshold selection and helps the fiber tracking algorithm to follow thick or noisy fibers. </w:t>
+        <w:t xml:space="preserve"> withou</w:t>
+      </w:r>
+      <w:r>
+        <w:t>t loss of edge information, do not lend themselves</w:t>
+      </w:r>
+      <w:r>
+        <w:t xml:space="preserve"> well to the fiber tracking process. On the other hand, the TF and CT create ridges along fiber centers, helping to ease the difficulty of threshold selection a</w:t>
+      </w:r>
+      <w:r>
+        <w:t>nd helping</w:t>
+      </w:r>
+      <w:r>
+        <w:t xml:space="preserve"> the fiber tracking algorithm to follow</w:t>
+      </w:r>
+      <w:r>
+        <w:t xml:space="preserve"> the centers of</w:t>
+      </w:r>
+      <w:r>
+        <w:t xml:space="preserve"> thick or noisy fibers. </w:t>
+      </w:r>
+      <w:r>
+        <w:t>Examination of t</w:t>
+      </w:r>
+      <w:r>
+        <w:t>he result of the fiber tracking algorithm</w:t>
+      </w:r>
+      <w:r>
+        <w:t xml:space="preserve"> shows many completely erroneous fiber tracks for the unprocessed, Gaussian filtered and </w:t>
+      </w:r>
+      <w:proofErr w:type="spellStart"/>
+      <w:r>
+        <w:t>SpiralTV</w:t>
+      </w:r>
+      <w:proofErr w:type="spellEnd"/>
+      <w:r>
+        <w:t xml:space="preserve"> filtered cases, whereas the </w:t>
+      </w:r>
+      <w:proofErr w:type="spellStart"/>
+      <w:r>
+        <w:t>tubeness</w:t>
+      </w:r>
+      <w:proofErr w:type="spellEnd"/>
+      <w:r>
+        <w:t xml:space="preserve"> and </w:t>
+      </w:r>
+      <w:proofErr w:type="spellStart"/>
+      <w:r>
+        <w:t>curvelet</w:t>
+      </w:r>
+      <w:proofErr w:type="spellEnd"/>
+      <w:r>
+        <w:t xml:space="preserve"> filtered results show several properly segmented fibers.</w:t>
+      </w:r>
+      <w:r>
+        <w:t xml:space="preserve"> Each or the images in </w:t>
       </w:r>
       <w:r>
         <w:fldChar w:fldCharType="begin"/>
@@ -6010,7 +6354,7 @@
         <w:fldChar w:fldCharType="end"/>
       </w:r>
       <w:r>
-        <w:t xml:space="preserve"> compares the output of the image filter step (row 1) and the output of the fiber tracking step (row 2) of our process.</w:t>
+        <w:t xml:space="preserve"> are 128 by 128 pixel regions cropped out of larger images.</w:t>
       </w:r>
     </w:p>
     <w:p>
@@ -6065,6 +6409,7 @@
         <w:pStyle w:val="Caption"/>
       </w:pPr>
       <w:bookmarkStart w:id="15" w:name="_Ref338429156"/>
+      <w:bookmarkStart w:id="16" w:name="_Ref338679630"/>
       <w:r>
         <w:t xml:space="preserve">Figure </w:t>
       </w:r>
@@ -6084,6 +6429,9 @@
         <w:t xml:space="preserve"> (row 1) and output of the fiber tracking algorithm (row 2)</w:t>
       </w:r>
       <w:r>
+        <w:t xml:space="preserve"> for a single test case</w:t>
+      </w:r>
+      <w:r>
         <w:t xml:space="preserve">. </w:t>
       </w:r>
       <w:r>
@@ -6116,6 +6464,7 @@
       <w:r>
         <w:t>Scale bar corresponds to 25 microns.</w:t>
       </w:r>
+      <w:bookmarkEnd w:id="16"/>
     </w:p>
     <w:p>
       <w:r>
@@ -6163,7 +6512,10 @@
         <w:t>SPIRAL-</w:t>
       </w:r>
       <w:r>
-        <w:t xml:space="preserve">TVX filter, </w:t>
+        <w:t>TV</w:t>
+      </w:r>
+      <w:r>
+        <w:t xml:space="preserve"> filter, </w:t>
       </w:r>
       <w:proofErr w:type="spellStart"/>
       <w:r>
@@ -6200,7 +6552,11 @@
         <w:t>Although we had 3 observers manually segment each of the test cases, t</w:t>
       </w:r>
       <w:r>
-        <w:t>he manual segmentati</w:t>
+        <w:t xml:space="preserve">he manual </w:t>
+      </w:r>
+      <w:r>
+        <w:lastRenderedPageBreak/>
+        <w:t>segmentati</w:t>
       </w:r>
       <w:r>
         <w:t>ons shown in column 2 represent</w:t>
@@ -6221,68 +6577,41 @@
         <w:t xml:space="preserve"> </w:t>
       </w:r>
       <w:r>
-        <w:t xml:space="preserve">The test cases in rows A and B were taken with a backward SHG microscope, and are images of five micron thick sections of Invasive </w:t>
-      </w:r>
-      <w:proofErr w:type="spellStart"/>
-      <w:r>
-        <w:t>Ductal</w:t>
-      </w:r>
-      <w:proofErr w:type="spellEnd"/>
-      <w:r>
-        <w:t xml:space="preserve"> Carcinoma.</w:t>
-      </w:r>
-      <w:r>
-        <w:t xml:space="preserve"> The test case in row C was taken with a backward SHG microscope and is an image of a </w:t>
-      </w:r>
-      <w:proofErr w:type="spellStart"/>
-      <w:r>
-        <w:t>resected</w:t>
-      </w:r>
-      <w:proofErr w:type="spellEnd"/>
-      <w:r>
-        <w:t xml:space="preserve"> mouse mammary tumor. The test cases in rows D and E were taken with a forward SHG microscope and are images of five micron this sections of </w:t>
-      </w:r>
-      <w:proofErr w:type="spellStart"/>
-      <w:r>
-        <w:t>Ductal</w:t>
-      </w:r>
-      <w:proofErr w:type="spellEnd"/>
-      <w:r>
-        <w:t xml:space="preserve"> Carcinoma In-Situ. Even though the</w:t>
-      </w:r>
-      <w:r>
-        <w:t xml:space="preserve"> images </w:t>
-      </w:r>
-      <w:r>
-        <w:t xml:space="preserve">in row A and B </w:t>
-      </w:r>
-      <w:r>
-        <w:lastRenderedPageBreak/>
-        <w:t>have a fairly low signal to noise ratio, their results from each of the four algorithms are</w:t>
-      </w:r>
-      <w:r>
-        <w:t xml:space="preserve"> comparably similar</w:t>
-      </w:r>
-      <w:r>
-        <w:t>.</w:t>
-      </w:r>
-      <w:r>
-        <w:t xml:space="preserve"> For example, in the lower left corner of test case A, we can see that all methods at least partially segmented the long curved fiber indicated by the arrow.</w:t>
-      </w:r>
-      <w:r>
-        <w:t xml:space="preserve"> </w:t>
-      </w:r>
-      <w:r>
-        <w:t xml:space="preserve">However, if we look at the area in case C indicated by the arrow, where 3 fibers run in parallel producing a relative plateau in signal level, we see that the Gaussian and </w:t>
-      </w:r>
-      <w:r>
-        <w:t>SPIRAL-</w:t>
-      </w:r>
-      <w:r>
-        <w:t>TVX filters lose the ability to find fiber centers and begin to produce false star patterns.</w:t>
-      </w:r>
-      <w:r>
-        <w:t xml:space="preserve"> The </w:t>
+        <w:t>I</w:t>
+      </w:r>
+      <w:r>
+        <w:t xml:space="preserve">f we look at </w:t>
+      </w:r>
+      <w:r>
+        <w:t>fiber indicated by the arrow in</w:t>
+      </w:r>
+      <w:r>
+        <w:t xml:space="preserve"> case</w:t>
+      </w:r>
+      <w:r>
+        <w:t xml:space="preserve"> A</w:t>
+      </w:r>
+      <w:r>
+        <w:t>,</w:t>
+      </w:r>
+      <w:r>
+        <w:t xml:space="preserve"> we see that the </w:t>
+      </w:r>
+      <w:proofErr w:type="spellStart"/>
+      <w:r>
+        <w:t>curvelet</w:t>
+      </w:r>
+      <w:proofErr w:type="spellEnd"/>
+      <w:r>
+        <w:t xml:space="preserve"> transform, allows for the most closely matching fiber extraction compared to the other methods. In case B, the fiber indicated by the arrow is not properly segmented by the Gaussian or </w:t>
+      </w:r>
+      <w:proofErr w:type="spellStart"/>
+      <w:r>
+        <w:t>SpiralTV</w:t>
+      </w:r>
+      <w:proofErr w:type="spellEnd"/>
+      <w:r>
+        <w:t xml:space="preserve"> filters, but is accurately segmented by the </w:t>
       </w:r>
       <w:proofErr w:type="spellStart"/>
       <w:r>
@@ -6298,13 +6627,7 @@
       </w:r>
       <w:proofErr w:type="spellEnd"/>
       <w:r>
-        <w:t xml:space="preserve"> filters do not perform perfectly in this situation, however, they are able to identify at least one of the three fibers in the bundle. This problem is more obvious in test case D, where many densely packed fibers are running in parallel to each other. In this case, Gaussian and </w:t>
-      </w:r>
-      <w:r>
-        <w:t>SPIRAL-</w:t>
-      </w:r>
-      <w:r>
-        <w:t xml:space="preserve">TVX filters create false star patterns while the </w:t>
+        <w:t xml:space="preserve"> filters. After observing the improved performance of </w:t>
       </w:r>
       <w:proofErr w:type="spellStart"/>
       <w:r>
@@ -6320,29 +6643,13 @@
       </w:r>
       <w:proofErr w:type="spellEnd"/>
       <w:r>
-        <w:t xml:space="preserve"> filters are able to successfully identify many of the fiber centers. In case E, we see that the fiber indicated by the arrow is most accurately extracted after </w:t>
-      </w:r>
-      <w:proofErr w:type="spellStart"/>
-      <w:r>
-        <w:t>curvelet</w:t>
-      </w:r>
-      <w:proofErr w:type="spellEnd"/>
-      <w:r>
-        <w:t xml:space="preserve"> filte</w:t>
-      </w:r>
-      <w:r>
-        <w:t>r</w:t>
-      </w:r>
-      <w:r>
-        <w:t xml:space="preserve">ing compared to all other methods. This is one example of many where the fibers extracted after </w:t>
-      </w:r>
-      <w:proofErr w:type="spellStart"/>
-      <w:r>
-        <w:t>curvelet</w:t>
-      </w:r>
-      <w:proofErr w:type="spellEnd"/>
-      <w:r>
-        <w:t xml:space="preserve"> filtering most closely match the manual segmentation.</w:t>
+        <w:t xml:space="preserve"> filters in a few cases, we now </w:t>
+      </w:r>
+      <w:r>
+        <w:t>turn to the evaluation of</w:t>
+      </w:r>
+      <w:r>
+        <w:t xml:space="preserve"> their performance over a collection of test cases.</w:t>
       </w:r>
     </w:p>
     <w:p>
@@ -6354,12 +6661,11 @@
           <w:noProof/>
           <w:lang w:bidi="ar-SA"/>
         </w:rPr>
-        <w:lastRenderedPageBreak/>
         <w:drawing>
           <wp:inline distT="0" distB="0" distL="0" distR="0">
-            <wp:extent cx="5723382" cy="4809744"/>
-            <wp:effectExtent l="19050" t="0" r="0" b="0"/>
-            <wp:docPr id="9" name="Picture 8" descr="FiberSegmentations _preProcAll_arrows.png"/>
+            <wp:extent cx="5363485" cy="1922107"/>
+            <wp:effectExtent l="19050" t="0" r="8615" b="0"/>
+            <wp:docPr id="5" name="Picture 4" descr="FiberSegmentations _v2.png"/>
             <wp:cNvGraphicFramePr>
               <a:graphicFrameLocks xmlns:a="http://schemas.openxmlformats.org/drawingml/2006/main" noChangeAspect="1"/>
             </wp:cNvGraphicFramePr>
@@ -6367,12 +6673,12 @@
               <a:graphicData uri="http://schemas.openxmlformats.org/drawingml/2006/picture">
                 <pic:pic xmlns:pic="http://schemas.openxmlformats.org/drawingml/2006/picture">
                   <pic:nvPicPr>
-                    <pic:cNvPr id="0" name="FiberSegmentations _preProcAll_arrows.png"/>
+                    <pic:cNvPr id="0" name="FiberSegmentations _v2.png"/>
                     <pic:cNvPicPr/>
                   </pic:nvPicPr>
                   <pic:blipFill>
                     <a:blip r:embed="rId10" cstate="print"/>
-                    <a:srcRect r="10573"/>
+                    <a:srcRect r="9754" b="56845"/>
                     <a:stretch>
                       <a:fillRect/>
                     </a:stretch>
@@ -6380,7 +6686,7 @@
                   <pic:spPr>
                     <a:xfrm>
                       <a:off x="0" y="0"/>
-                      <a:ext cx="5723382" cy="4809744"/>
+                      <a:ext cx="5363485" cy="1922107"/>
                     </a:xfrm>
                     <a:prstGeom prst="rect">
                       <a:avLst/>
@@ -6397,7 +6703,7 @@
       <w:pPr>
         <w:pStyle w:val="Caption"/>
       </w:pPr>
-      <w:bookmarkStart w:id="16" w:name="_Ref332804357"/>
+      <w:bookmarkStart w:id="17" w:name="_Ref332804357"/>
       <w:r>
         <w:t xml:space="preserve">Figure </w:t>
       </w:r>
@@ -6422,9 +6728,15 @@
         </w:rPr>
         <w:fldChar w:fldCharType="end"/>
       </w:r>
-      <w:bookmarkEnd w:id="16"/>
-      <w:r>
-        <w:t xml:space="preserve">. Five different test cases (A-E), showing different </w:t>
+      <w:bookmarkEnd w:id="17"/>
+      <w:r>
+        <w:t xml:space="preserve">. </w:t>
+      </w:r>
+      <w:r>
+        <w:t>Two test cases (A&amp;B</w:t>
+      </w:r>
+      <w:r>
+        <w:t xml:space="preserve">), showing different </w:t>
       </w:r>
       <w:r>
         <w:t>processing</w:t>
@@ -6481,17 +6793,15 @@
       </w:r>
       <w:r>
         <w:t xml:space="preserve"> (column 6).</w:t>
+      </w:r>
+      <w:r>
+        <w:t xml:space="preserve"> Scale bar represents 25 microns.</w:t>
       </w:r>
     </w:p>
     <w:p>
       <w:pPr>
         <w:keepNext/>
       </w:pPr>
-    </w:p>
-    <w:p>
-      <w:pPr>
-        <w:keepNext/>
-      </w:pPr>
       <w:r>
         <w:t>The result</w:t>
       </w:r>
@@ -6525,49 +6835,49 @@
         <w:t xml:space="preserve"> false negatives (misses) and all remaining unassociated </w:t>
       </w:r>
       <w:r>
-        <w:t xml:space="preserve">automatic fibers </w:t>
+        <w:t>automatic fibers were counted</w:t>
+      </w:r>
+      <w:r>
+        <w:t xml:space="preserve"> false positives (false hits).</w:t>
+      </w:r>
+      <w:r>
+        <w:t xml:space="preserve"> Precision, recall and their harmonic sum (F-measure) were computed and compiled for all test cases and all observers. Overall average F-measure scores for each of the preprocessing algorithms are shown in </w:t>
+      </w:r>
+      <w:r>
+        <w:fldChar w:fldCharType="begin"/>
+      </w:r>
+      <w:r>
+        <w:instrText xml:space="preserve"> REF _Ref335120694 \h </w:instrText>
+      </w:r>
+      <w:r>
+        <w:fldChar w:fldCharType="separate"/>
+      </w:r>
+      <w:r>
+        <w:t xml:space="preserve">Figure </w:t>
+      </w:r>
+      <w:r>
+        <w:rPr>
+          <w:noProof/>
+        </w:rPr>
+        <w:t>6</w:t>
+      </w:r>
+      <w:r>
+        <w:fldChar w:fldCharType="end"/>
+      </w:r>
+      <w:r>
+        <w:t xml:space="preserve">. The average F-measure score for the </w:t>
+      </w:r>
+      <w:proofErr w:type="spellStart"/>
+      <w:r>
+        <w:t>curvelet</w:t>
+      </w:r>
+      <w:proofErr w:type="spellEnd"/>
+      <w:r>
+        <w:t xml:space="preserve"> </w:t>
       </w:r>
       <w:r>
         <w:lastRenderedPageBreak/>
-        <w:t>were counted</w:t>
-      </w:r>
-      <w:r>
-        <w:t xml:space="preserve"> false positives (false hits).</w:t>
-      </w:r>
-      <w:r>
-        <w:t xml:space="preserve"> Precision, recall and their harmonic sum (F-measure) were computed and compiled for all test cases and all observers. Overall average F-measure scores for each of the preprocessing algorithms are shown in </w:t>
-      </w:r>
-      <w:r>
-        <w:fldChar w:fldCharType="begin"/>
-      </w:r>
-      <w:r>
-        <w:instrText xml:space="preserve"> REF _Ref335120694 \h </w:instrText>
-      </w:r>
-      <w:r>
-        <w:fldChar w:fldCharType="separate"/>
-      </w:r>
-      <w:r>
-        <w:t xml:space="preserve">Figure </w:t>
-      </w:r>
-      <w:r>
-        <w:rPr>
-          <w:noProof/>
-        </w:rPr>
-        <w:t>6</w:t>
-      </w:r>
-      <w:r>
-        <w:fldChar w:fldCharType="end"/>
-      </w:r>
-      <w:r>
-        <w:t xml:space="preserve">. The average F-measure score for the </w:t>
-      </w:r>
-      <w:proofErr w:type="spellStart"/>
-      <w:r>
-        <w:t>curvelet</w:t>
-      </w:r>
-      <w:proofErr w:type="spellEnd"/>
-      <w:r>
-        <w:t xml:space="preserve"> filter was the highest followed by the </w:t>
+        <w:t xml:space="preserve">filter was the highest followed by the </w:t>
       </w:r>
       <w:proofErr w:type="spellStart"/>
       <w:r>
@@ -6647,7 +6957,7 @@
       <w:pPr>
         <w:pStyle w:val="Caption"/>
       </w:pPr>
-      <w:bookmarkStart w:id="17" w:name="_Ref335120694"/>
+      <w:bookmarkStart w:id="18" w:name="_Ref335120694"/>
       <w:r>
         <w:t xml:space="preserve">Figure </w:t>
       </w:r>
@@ -6672,7 +6982,7 @@
         </w:rPr>
         <w:fldChar w:fldCharType="end"/>
       </w:r>
-      <w:bookmarkEnd w:id="17"/>
+      <w:bookmarkEnd w:id="18"/>
       <w:r>
         <w:t xml:space="preserve">. F measure result comparing the automated segmentation techniques to the manual segmentations of three independent raters, for 25 test cases, representing a total of 9290 fiber evaluations. The error bars indicate the standard deviation between </w:t>
       </w:r>
@@ -6716,7 +7026,6 @@
         <w:t xml:space="preserve"> The results of this test are shown in </w:t>
       </w:r>
       <w:r>
-        <w:lastRenderedPageBreak/>
         <w:fldChar w:fldCharType="begin"/>
       </w:r>
       <w:r>
@@ -6754,6 +7063,7 @@
           <w:noProof/>
           <w:lang w:bidi="ar-SA"/>
         </w:rPr>
+        <w:lastRenderedPageBreak/>
         <w:drawing>
           <wp:inline distT="0" distB="0" distL="0" distR="0">
             <wp:extent cx="5085183" cy="2528596"/>
@@ -6862,7 +7172,7 @@
       <w:pPr>
         <w:pStyle w:val="Caption"/>
       </w:pPr>
-      <w:bookmarkStart w:id="18" w:name="_Ref335122993"/>
+      <w:bookmarkStart w:id="19" w:name="_Ref335122993"/>
       <w:r>
         <w:t xml:space="preserve">Figure </w:t>
       </w:r>
@@ -6887,7 +7197,7 @@
         </w:rPr>
         <w:fldChar w:fldCharType="end"/>
       </w:r>
-      <w:bookmarkEnd w:id="18"/>
+      <w:bookmarkEnd w:id="19"/>
       <w:r>
         <w:t>. Distribution of lengths (top row) and angles (bottom row) of all fibers in all simulated test cases. Ground truth data is on the left and the results of the automated CT+FIRE algorithm are shown on the right.</w:t>
       </w:r>
@@ -6896,11 +7206,11 @@
       <w:pPr>
         <w:pStyle w:val="Heading1"/>
       </w:pPr>
-      <w:bookmarkStart w:id="19" w:name="_Toc338674431"/>
+      <w:bookmarkStart w:id="20" w:name="_Toc338676518"/>
       <w:r>
         <w:t>Discussion</w:t>
       </w:r>
-      <w:bookmarkEnd w:id="19"/>
+      <w:bookmarkEnd w:id="20"/>
     </w:p>
     <w:p>
       <w:r>
@@ -6909,8 +7219,11 @@
     </w:p>
     <w:p>
       <w:r>
+        <w:t xml:space="preserve">What are pros and cons of each method? Discussion should include computation time, expandability to larger images, ability to handle noise, dense fibers, curvy fibers, fibers of varying thickness and </w:t>
+      </w:r>
+      <w:r>
         <w:lastRenderedPageBreak/>
-        <w:t xml:space="preserve">What are pros and cons of each method? Discussion should include computation time, expandability to larger images, ability to handle noise, dense fibers, curvy fibers, fibers of varying thickness and brightness, fibers of varying outline shape (like does the fiber look like a string of pearls </w:t>
+        <w:t xml:space="preserve">brightness, fibers of varying outline shape (like does the fiber look like a string of pearls </w:t>
       </w:r>
       <w:proofErr w:type="spellStart"/>
       <w:r>
@@ -7059,49 +7372,49 @@
         <w:t xml:space="preserve">when collagen fibers are densely packed or image quality is degraded. </w:t>
       </w:r>
       <w:r>
-        <w:t xml:space="preserve">Our work aimed to </w:t>
+        <w:t>Our work aimed to extend FIRE's applications to complicated SHG images</w:t>
+      </w:r>
+      <w:r>
+        <w:t xml:space="preserve"> in tissue</w:t>
+      </w:r>
+      <w:r>
+        <w:t xml:space="preserve"> and to quantitatively compare the performance of a </w:t>
+      </w:r>
+      <w:r>
+        <w:t>selection</w:t>
+      </w:r>
+      <w:r>
+        <w:t xml:space="preserve"> of preprocessing algorithms.</w:t>
+      </w:r>
+      <w:r>
+        <w:t xml:space="preserve">  </w:t>
+      </w:r>
+      <w:r>
+        <w:t xml:space="preserve">Our </w:t>
+      </w:r>
+      <w:r>
+        <w:t xml:space="preserve">results show </w:t>
+      </w:r>
+      <w:r>
+        <w:t xml:space="preserve">that </w:t>
+      </w:r>
+      <w:r>
+        <w:t xml:space="preserve">both </w:t>
+      </w:r>
+      <w:r>
+        <w:t xml:space="preserve">the </w:t>
+      </w:r>
+      <w:proofErr w:type="spellStart"/>
+      <w:r>
+        <w:t>curvelet</w:t>
+      </w:r>
+      <w:proofErr w:type="spellEnd"/>
+      <w:r>
+        <w:t xml:space="preserve"> </w:t>
       </w:r>
       <w:r>
         <w:lastRenderedPageBreak/>
-        <w:t>extend FIRE's applications to complicated SHG images</w:t>
-      </w:r>
-      <w:r>
-        <w:t xml:space="preserve"> in tissue</w:t>
-      </w:r>
-      <w:r>
-        <w:t xml:space="preserve"> and to quantitatively compare the performance of a </w:t>
-      </w:r>
-      <w:r>
-        <w:t>selection</w:t>
-      </w:r>
-      <w:r>
-        <w:t xml:space="preserve"> of preprocessing algorithms.</w:t>
-      </w:r>
-      <w:r>
-        <w:t xml:space="preserve">  </w:t>
-      </w:r>
-      <w:r>
-        <w:t xml:space="preserve">Our </w:t>
-      </w:r>
-      <w:r>
-        <w:t xml:space="preserve">results show </w:t>
-      </w:r>
-      <w:r>
-        <w:t xml:space="preserve">that </w:t>
-      </w:r>
-      <w:r>
-        <w:t xml:space="preserve">both </w:t>
-      </w:r>
-      <w:r>
-        <w:t xml:space="preserve">the </w:t>
-      </w:r>
-      <w:proofErr w:type="spellStart"/>
-      <w:r>
-        <w:t>curvelet</w:t>
-      </w:r>
-      <w:proofErr w:type="spellEnd"/>
-      <w:r>
-        <w:t xml:space="preserve"> transform and </w:t>
+        <w:t xml:space="preserve">transform and </w:t>
       </w:r>
       <w:r>
         <w:t xml:space="preserve">the </w:t>
@@ -7746,11 +8059,11 @@
         <w:t>s</w:t>
       </w:r>
       <w:r>
-        <w:t xml:space="preserve"> of </w:t>
+        <w:t xml:space="preserve"> of the fiber edges at a specified scale may also be helpful for choosing the optimal scales and threshold of </w:t>
       </w:r>
       <w:r>
         <w:lastRenderedPageBreak/>
-        <w:t xml:space="preserve">the fiber edges at a specified scale may also be helpful for choosing the optimal scales and threshold of the </w:t>
+        <w:t xml:space="preserve">the </w:t>
       </w:r>
       <w:proofErr w:type="spellStart"/>
       <w:r>
@@ -7881,11 +8194,11 @@
       <w:pPr>
         <w:pStyle w:val="Heading1"/>
       </w:pPr>
-      <w:bookmarkStart w:id="20" w:name="_Toc338674432"/>
+      <w:bookmarkStart w:id="21" w:name="_Toc338676519"/>
       <w:r>
         <w:t>Conclusion</w:t>
       </w:r>
-      <w:bookmarkEnd w:id="20"/>
+      <w:bookmarkEnd w:id="21"/>
     </w:p>
     <w:p>
       <w:r>
@@ -7908,7 +8221,7 @@
     <w:p/>
     <w:p/>
     <w:p/>
-    <w:bookmarkStart w:id="21" w:name="_ENREF_33"/>
+    <w:bookmarkStart w:id="22" w:name="_ENREF_33"/>
     <w:p>
       <w:pPr>
         <w:spacing w:line="240" w:lineRule="auto"/>
@@ -7926,7 +8239,7 @@
       <w:r>
         <w:fldChar w:fldCharType="separate"/>
       </w:r>
-      <w:bookmarkStart w:id="22" w:name="_ENREF_1"/>
+      <w:bookmarkStart w:id="23" w:name="_ENREF_1"/>
       <w:r>
         <w:rPr>
           <w:rFonts w:ascii="Calibri" w:hAnsi="Calibri" w:cs="Calibri"/>
@@ -7957,39 +8270,6 @@
           <w:noProof/>
         </w:rPr>
         <w:t>10.1073/pnas.0832308100. PubMed PMID: 12756303; PubMed Central PMCID: PMCPMC165832.</w:t>
-      </w:r>
-    </w:p>
-    <w:bookmarkEnd w:id="22"/>
-    <w:p>
-      <w:pPr>
-        <w:spacing w:after="0" w:line="240" w:lineRule="auto"/>
-        <w:rPr>
-          <w:rFonts w:ascii="Calibri" w:hAnsi="Calibri" w:cs="Calibri"/>
-          <w:noProof/>
-        </w:rPr>
-      </w:pPr>
-      <w:r>
-        <w:rPr>
-          <w:rFonts w:ascii="Calibri" w:hAnsi="Calibri" w:cs="Calibri"/>
-          <w:noProof/>
-        </w:rPr>
-        <w:t>2</w:t>
-      </w:r>
-      <w:bookmarkStart w:id="23" w:name="_ENREF_2"/>
-      <w:r>
-        <w:rPr>
-          <w:rFonts w:ascii="Calibri" w:hAnsi="Calibri" w:cs="Calibri"/>
-          <w:noProof/>
-        </w:rPr>
-        <w:t>.</w:t>
-      </w:r>
-      <w:r>
-        <w:rPr>
-          <w:rFonts w:ascii="Calibri" w:hAnsi="Calibri" w:cs="Calibri"/>
-          <w:noProof/>
-        </w:rPr>
-        <w:tab/>
-        <w:t>Cox G, Kable E, Jones A, Fraser IK, Manconi F, Gorrell MD. 3-dimensional imaging of collagen using second harmonic generation. Journal of Structural Biology. 2003;141(1). doi: 10.1016/s1047-8477(02)00576-2. PubMed PMID: WOS:000181289600006.</w:t>
       </w:r>
     </w:p>
     <w:bookmarkEnd w:id="23"/>
@@ -8006,9 +8286,42 @@
           <w:rFonts w:ascii="Calibri" w:hAnsi="Calibri" w:cs="Calibri"/>
           <w:noProof/>
         </w:rPr>
+        <w:t>2</w:t>
+      </w:r>
+      <w:bookmarkStart w:id="24" w:name="_ENREF_2"/>
+      <w:r>
+        <w:rPr>
+          <w:rFonts w:ascii="Calibri" w:hAnsi="Calibri" w:cs="Calibri"/>
+          <w:noProof/>
+        </w:rPr>
+        <w:t>.</w:t>
+      </w:r>
+      <w:r>
+        <w:rPr>
+          <w:rFonts w:ascii="Calibri" w:hAnsi="Calibri" w:cs="Calibri"/>
+          <w:noProof/>
+        </w:rPr>
+        <w:tab/>
+        <w:t>Cox G, Kable E, Jones A, Fraser IK, Manconi F, Gorrell MD. 3-dimensional imaging of collagen using second harmonic generation. Journal of Structural Biology. 2003;141(1). doi: 10.1016/s1047-8477(02)00576-2. PubMed PMID: WOS:000181289600006.</w:t>
+      </w:r>
+    </w:p>
+    <w:bookmarkEnd w:id="24"/>
+    <w:p>
+      <w:pPr>
+        <w:spacing w:after="0" w:line="240" w:lineRule="auto"/>
+        <w:rPr>
+          <w:rFonts w:ascii="Calibri" w:hAnsi="Calibri" w:cs="Calibri"/>
+          <w:noProof/>
+        </w:rPr>
+      </w:pPr>
+      <w:r>
+        <w:rPr>
+          <w:rFonts w:ascii="Calibri" w:hAnsi="Calibri" w:cs="Calibri"/>
+          <w:noProof/>
+        </w:rPr>
         <w:t>3</w:t>
       </w:r>
-      <w:bookmarkStart w:id="24" w:name="_ENREF_3"/>
+      <w:bookmarkStart w:id="25" w:name="_ENREF_3"/>
       <w:r>
         <w:rPr>
           <w:rFonts w:ascii="Calibri" w:hAnsi="Calibri" w:cs="Calibri"/>
@@ -8056,7 +8369,7 @@
         </w:rPr>
         <w:t>4</w:t>
       </w:r>
-      <w:bookmarkEnd w:id="24"/>
+      <w:bookmarkEnd w:id="25"/>
       <w:r>
         <w:rPr>
           <w:rFonts w:ascii="Calibri" w:hAnsi="Calibri" w:cs="Calibri"/>
@@ -8064,7 +8377,7 @@
         </w:rPr>
         <w:t>.</w:t>
       </w:r>
-      <w:bookmarkStart w:id="25" w:name="_ENREF_4"/>
+      <w:bookmarkStart w:id="26" w:name="_ENREF_4"/>
       <w:r>
         <w:rPr>
           <w:rFonts w:ascii="Calibri" w:hAnsi="Calibri" w:cs="Calibri"/>
@@ -8106,7 +8419,7 @@
         <w:lastRenderedPageBreak/>
         <w:t>5.</w:t>
       </w:r>
-      <w:bookmarkEnd w:id="25"/>
+      <w:bookmarkEnd w:id="26"/>
       <w:r>
         <w:rPr>
           <w:rFonts w:ascii="Calibri" w:hAnsi="Calibri" w:cs="Calibri"/>
@@ -8114,7 +8427,7 @@
         </w:rPr>
         <w:tab/>
       </w:r>
-      <w:bookmarkStart w:id="26" w:name="_ENREF_5"/>
+      <w:bookmarkStart w:id="27" w:name="_ENREF_5"/>
       <w:r>
         <w:rPr>
           <w:rFonts w:ascii="Calibri" w:hAnsi="Calibri" w:cs="Calibri"/>
@@ -8161,7 +8474,7 @@
         </w:rPr>
         <w:tab/>
       </w:r>
-      <w:bookmarkEnd w:id="26"/>
+      <w:bookmarkEnd w:id="27"/>
       <w:r>
         <w:rPr>
           <w:rFonts w:ascii="Calibri" w:hAnsi="Calibri" w:cs="Calibri"/>
@@ -8169,7 +8482,7 @@
         </w:rPr>
         <w:t>N</w:t>
       </w:r>
-      <w:bookmarkStart w:id="27" w:name="_ENREF_6"/>
+      <w:bookmarkStart w:id="28" w:name="_ENREF_6"/>
       <w:r>
         <w:rPr>
           <w:rFonts w:ascii="Calibri" w:hAnsi="Calibri" w:cs="Calibri"/>
@@ -8200,7 +8513,7 @@
         </w:rPr>
         <w:tab/>
       </w:r>
-      <w:bookmarkEnd w:id="27"/>
+      <w:bookmarkEnd w:id="28"/>
       <w:r>
         <w:rPr>
           <w:rFonts w:ascii="Calibri" w:hAnsi="Calibri" w:cs="Calibri"/>
@@ -8208,7 +8521,7 @@
         </w:rPr>
         <w:t>W</w:t>
       </w:r>
-      <w:bookmarkStart w:id="28" w:name="_ENREF_7"/>
+      <w:bookmarkStart w:id="29" w:name="_ENREF_7"/>
       <w:r>
         <w:rPr>
           <w:rFonts w:ascii="Calibri" w:hAnsi="Calibri" w:cs="Calibri"/>
@@ -8239,7 +8552,7 @@
         </w:rPr>
         <w:tab/>
       </w:r>
-      <w:bookmarkEnd w:id="28"/>
+      <w:bookmarkEnd w:id="29"/>
       <w:r>
         <w:rPr>
           <w:rFonts w:ascii="Calibri" w:hAnsi="Calibri" w:cs="Calibri"/>
@@ -8247,7 +8560,7 @@
         </w:rPr>
         <w:t>M</w:t>
       </w:r>
-      <w:bookmarkStart w:id="29" w:name="_ENREF_8"/>
+      <w:bookmarkStart w:id="30" w:name="_ENREF_8"/>
       <w:r>
         <w:rPr>
           <w:rFonts w:ascii="Calibri" w:hAnsi="Calibri" w:cs="Calibri"/>
@@ -8278,7 +8591,7 @@
         </w:rPr>
         <w:tab/>
       </w:r>
-      <w:bookmarkEnd w:id="29"/>
+      <w:bookmarkEnd w:id="30"/>
       <w:r>
         <w:rPr>
           <w:rFonts w:ascii="Calibri" w:hAnsi="Calibri" w:cs="Calibri"/>
@@ -8286,7 +8599,7 @@
         </w:rPr>
         <w:t>B</w:t>
       </w:r>
-      <w:bookmarkStart w:id="30" w:name="_ENREF_9"/>
+      <w:bookmarkStart w:id="31" w:name="_ENREF_9"/>
       <w:r>
         <w:rPr>
           <w:rFonts w:ascii="Calibri" w:hAnsi="Calibri" w:cs="Calibri"/>
@@ -8310,7 +8623,7 @@
         </w:rPr>
         <w:t>10.</w:t>
       </w:r>
-      <w:bookmarkEnd w:id="30"/>
+      <w:bookmarkEnd w:id="31"/>
       <w:r>
         <w:rPr>
           <w:rFonts w:ascii="Calibri" w:hAnsi="Calibri" w:cs="Calibri"/>
@@ -8318,7 +8631,7 @@
         </w:rPr>
         <w:tab/>
       </w:r>
-      <w:bookmarkStart w:id="31" w:name="_ENREF_10"/>
+      <w:bookmarkStart w:id="32" w:name="_ENREF_10"/>
       <w:r>
         <w:rPr>
           <w:rFonts w:ascii="Calibri" w:hAnsi="Calibri" w:cs="Calibri"/>
@@ -8342,7 +8655,7 @@
         </w:rPr>
         <w:t>11.</w:t>
       </w:r>
-      <w:bookmarkEnd w:id="31"/>
+      <w:bookmarkEnd w:id="32"/>
       <w:r>
         <w:rPr>
           <w:rFonts w:ascii="Calibri" w:hAnsi="Calibri" w:cs="Calibri"/>
@@ -8350,7 +8663,7 @@
         </w:rPr>
         <w:tab/>
       </w:r>
-      <w:bookmarkStart w:id="32" w:name="_ENREF_11"/>
+      <w:bookmarkStart w:id="33" w:name="_ENREF_11"/>
       <w:r>
         <w:rPr>
           <w:rFonts w:ascii="Calibri" w:hAnsi="Calibri" w:cs="Calibri"/>
@@ -8374,7 +8687,7 @@
         </w:rPr>
         <w:t>12.</w:t>
       </w:r>
-      <w:bookmarkEnd w:id="32"/>
+      <w:bookmarkEnd w:id="33"/>
       <w:r>
         <w:rPr>
           <w:rFonts w:ascii="Calibri" w:hAnsi="Calibri" w:cs="Calibri"/>
@@ -8382,7 +8695,7 @@
         </w:rPr>
         <w:tab/>
       </w:r>
-      <w:bookmarkStart w:id="33" w:name="_ENREF_12"/>
+      <w:bookmarkStart w:id="34" w:name="_ENREF_12"/>
       <w:r>
         <w:rPr>
           <w:rFonts w:ascii="Calibri" w:hAnsi="Calibri" w:cs="Calibri"/>
@@ -8406,7 +8719,7 @@
         </w:rPr>
         <w:t>13.</w:t>
       </w:r>
-      <w:bookmarkEnd w:id="33"/>
+      <w:bookmarkEnd w:id="34"/>
       <w:r>
         <w:rPr>
           <w:rFonts w:ascii="Calibri" w:hAnsi="Calibri" w:cs="Calibri"/>
@@ -8414,7 +8727,7 @@
         </w:rPr>
         <w:tab/>
       </w:r>
-      <w:bookmarkStart w:id="34" w:name="_ENREF_13"/>
+      <w:bookmarkStart w:id="35" w:name="_ENREF_13"/>
       <w:r>
         <w:rPr>
           <w:rFonts w:ascii="Calibri" w:hAnsi="Calibri" w:cs="Calibri"/>
@@ -8438,7 +8751,7 @@
         </w:rPr>
         <w:t>14.</w:t>
       </w:r>
-      <w:bookmarkEnd w:id="34"/>
+      <w:bookmarkEnd w:id="35"/>
       <w:r>
         <w:rPr>
           <w:rFonts w:ascii="Calibri" w:hAnsi="Calibri" w:cs="Calibri"/>
@@ -8446,7 +8759,7 @@
         </w:rPr>
         <w:tab/>
       </w:r>
-      <w:bookmarkStart w:id="35" w:name="_ENREF_14"/>
+      <w:bookmarkStart w:id="36" w:name="_ENREF_14"/>
       <w:r>
         <w:rPr>
           <w:rFonts w:ascii="Calibri" w:hAnsi="Calibri" w:cs="Calibri"/>
@@ -8493,7 +8806,7 @@
         </w:rPr>
         <w:tab/>
       </w:r>
-      <w:bookmarkEnd w:id="35"/>
+      <w:bookmarkEnd w:id="36"/>
       <w:r>
         <w:rPr>
           <w:rFonts w:ascii="Calibri" w:hAnsi="Calibri" w:cs="Calibri"/>
@@ -8501,7 +8814,7 @@
         </w:rPr>
         <w:t>W</w:t>
       </w:r>
-      <w:bookmarkStart w:id="36" w:name="_ENREF_15"/>
+      <w:bookmarkStart w:id="37" w:name="_ENREF_15"/>
       <w:r>
         <w:rPr>
           <w:rFonts w:ascii="Calibri" w:hAnsi="Calibri" w:cs="Calibri"/>
@@ -8532,7 +8845,7 @@
         </w:rPr>
         <w:tab/>
       </w:r>
-      <w:bookmarkEnd w:id="36"/>
+      <w:bookmarkEnd w:id="37"/>
       <w:r>
         <w:rPr>
           <w:rFonts w:ascii="Calibri" w:hAnsi="Calibri" w:cs="Calibri"/>
@@ -8540,7 +8853,7 @@
         </w:rPr>
         <w:t>S</w:t>
       </w:r>
-      <w:bookmarkStart w:id="37" w:name="_ENREF_16"/>
+      <w:bookmarkStart w:id="38" w:name="_ENREF_16"/>
       <w:r>
         <w:rPr>
           <w:rFonts w:ascii="Calibri" w:hAnsi="Calibri" w:cs="Calibri"/>
@@ -8588,7 +8901,7 @@
         <w:tab/>
         <w:t>H</w:t>
       </w:r>
-      <w:bookmarkEnd w:id="37"/>
+      <w:bookmarkEnd w:id="38"/>
       <w:r>
         <w:rPr>
           <w:rFonts w:ascii="Calibri" w:hAnsi="Calibri" w:cs="Calibri"/>
@@ -8596,7 +8909,7 @@
         </w:rPr>
         <w:t>a</w:t>
       </w:r>
-      <w:bookmarkStart w:id="38" w:name="_ENREF_17"/>
+      <w:bookmarkStart w:id="39" w:name="_ENREF_17"/>
       <w:r>
         <w:rPr>
           <w:rFonts w:ascii="Calibri" w:hAnsi="Calibri" w:cs="Calibri"/>
@@ -8628,7 +8941,7 @@
         <w:tab/>
         <w:t>S</w:t>
       </w:r>
-      <w:bookmarkEnd w:id="38"/>
+      <w:bookmarkEnd w:id="39"/>
       <w:r>
         <w:rPr>
           <w:rFonts w:ascii="Calibri" w:hAnsi="Calibri" w:cs="Calibri"/>
@@ -8636,7 +8949,7 @@
         </w:rPr>
         <w:t>a</w:t>
       </w:r>
-      <w:bookmarkStart w:id="39" w:name="_ENREF_18"/>
+      <w:bookmarkStart w:id="40" w:name="_ENREF_18"/>
       <w:r>
         <w:rPr>
           <w:rFonts w:ascii="Calibri" w:hAnsi="Calibri" w:cs="Calibri"/>
@@ -8668,7 +8981,7 @@
         <w:tab/>
         <w:t>S</w:t>
       </w:r>
-      <w:bookmarkEnd w:id="39"/>
+      <w:bookmarkEnd w:id="40"/>
       <w:r>
         <w:rPr>
           <w:rFonts w:ascii="Calibri" w:hAnsi="Calibri" w:cs="Calibri"/>
@@ -8676,7 +8989,7 @@
         </w:rPr>
         <w:t>t</w:t>
       </w:r>
-      <w:bookmarkStart w:id="40" w:name="_ENREF_19"/>
+      <w:bookmarkStart w:id="41" w:name="_ENREF_19"/>
       <w:r>
         <w:rPr>
           <w:rFonts w:ascii="Calibri" w:hAnsi="Calibri" w:cs="Calibri"/>
@@ -8709,7 +9022,7 @@
         <w:tab/>
         <w:t>C</w:t>
       </w:r>
-      <w:bookmarkEnd w:id="40"/>
+      <w:bookmarkEnd w:id="41"/>
       <w:r>
         <w:rPr>
           <w:rFonts w:ascii="Calibri" w:hAnsi="Calibri" w:cs="Calibri"/>
@@ -8717,7 +9030,7 @@
         </w:rPr>
         <w:t>a</w:t>
       </w:r>
-      <w:bookmarkStart w:id="41" w:name="_ENREF_20"/>
+      <w:bookmarkStart w:id="42" w:name="_ENREF_20"/>
       <w:r>
         <w:rPr>
           <w:rFonts w:ascii="Calibri" w:hAnsi="Calibri" w:cs="Calibri"/>
@@ -8749,7 +9062,7 @@
         <w:tab/>
         <w:t>S</w:t>
       </w:r>
-      <w:bookmarkEnd w:id="41"/>
+      <w:bookmarkEnd w:id="42"/>
       <w:r>
         <w:rPr>
           <w:rFonts w:ascii="Calibri" w:hAnsi="Calibri" w:cs="Calibri"/>
@@ -8757,7 +9070,7 @@
         </w:rPr>
         <w:t>t</w:t>
       </w:r>
-      <w:bookmarkStart w:id="42" w:name="_ENREF_21"/>
+      <w:bookmarkStart w:id="43" w:name="_ENREF_21"/>
       <w:r>
         <w:rPr>
           <w:rFonts w:ascii="Calibri" w:hAnsi="Calibri" w:cs="Calibri"/>
@@ -8789,7 +9102,7 @@
         <w:tab/>
         <w:t>Y</w:t>
       </w:r>
-      <w:bookmarkEnd w:id="42"/>
+      <w:bookmarkEnd w:id="43"/>
       <w:r>
         <w:rPr>
           <w:rFonts w:ascii="Calibri" w:hAnsi="Calibri" w:cs="Calibri"/>
@@ -8797,7 +9110,7 @@
         </w:rPr>
         <w:t>e</w:t>
       </w:r>
-      <w:bookmarkStart w:id="43" w:name="_ENREF_22"/>
+      <w:bookmarkStart w:id="44" w:name="_ENREF_22"/>
       <w:r>
         <w:rPr>
           <w:rFonts w:ascii="Calibri" w:hAnsi="Calibri" w:cs="Calibri"/>
@@ -8829,7 +9142,7 @@
         <w:tab/>
         <w:t>Y</w:t>
       </w:r>
-      <w:bookmarkEnd w:id="43"/>
+      <w:bookmarkEnd w:id="44"/>
       <w:r>
         <w:rPr>
           <w:rFonts w:ascii="Calibri" w:hAnsi="Calibri" w:cs="Calibri"/>
@@ -8837,7 +9150,7 @@
         </w:rPr>
         <w:t>e</w:t>
       </w:r>
-      <w:bookmarkStart w:id="44" w:name="_ENREF_23"/>
+      <w:bookmarkStart w:id="45" w:name="_ENREF_23"/>
       <w:r>
         <w:rPr>
           <w:rFonts w:ascii="Calibri" w:hAnsi="Calibri" w:cs="Calibri"/>
@@ -8869,7 +9182,7 @@
         <w:tab/>
         <w:t>S</w:t>
       </w:r>
-      <w:bookmarkEnd w:id="44"/>
+      <w:bookmarkEnd w:id="45"/>
       <w:r>
         <w:rPr>
           <w:rFonts w:ascii="Calibri" w:hAnsi="Calibri" w:cs="Calibri"/>
@@ -8877,7 +9190,7 @@
         </w:rPr>
         <w:t>c</w:t>
       </w:r>
-      <w:bookmarkStart w:id="45" w:name="_ENREF_24"/>
+      <w:bookmarkStart w:id="46" w:name="_ENREF_24"/>
       <w:r>
         <w:rPr>
           <w:rFonts w:ascii="Calibri" w:hAnsi="Calibri" w:cs="Calibri"/>
@@ -8909,7 +9222,7 @@
         <w:tab/>
         <w:t>L</w:t>
       </w:r>
-      <w:bookmarkEnd w:id="45"/>
+      <w:bookmarkEnd w:id="46"/>
       <w:r>
         <w:rPr>
           <w:rFonts w:ascii="Calibri" w:hAnsi="Calibri" w:cs="Calibri"/>
@@ -8917,7 +9230,7 @@
         </w:rPr>
         <w:t>o</w:t>
       </w:r>
-      <w:bookmarkStart w:id="46" w:name="_ENREF_25"/>
+      <w:bookmarkStart w:id="47" w:name="_ENREF_25"/>
       <w:r>
         <w:rPr>
           <w:rFonts w:ascii="Calibri" w:hAnsi="Calibri" w:cs="Calibri"/>
@@ -8949,7 +9262,7 @@
         <w:tab/>
         <w:t>C</w:t>
       </w:r>
-      <w:bookmarkEnd w:id="46"/>
+      <w:bookmarkEnd w:id="47"/>
       <w:r>
         <w:rPr>
           <w:rFonts w:ascii="Calibri" w:hAnsi="Calibri" w:cs="Calibri"/>
@@ -8957,7 +9270,7 @@
         </w:rPr>
         <w:t>a</w:t>
       </w:r>
-      <w:bookmarkStart w:id="47" w:name="_ENREF_26"/>
+      <w:bookmarkStart w:id="48" w:name="_ENREF_26"/>
       <w:r>
         <w:rPr>
           <w:rFonts w:ascii="Calibri" w:hAnsi="Calibri" w:cs="Calibri"/>
@@ -8989,7 +9302,7 @@
         <w:tab/>
         <w:t>S</w:t>
       </w:r>
-      <w:bookmarkEnd w:id="47"/>
+      <w:bookmarkEnd w:id="48"/>
       <w:r>
         <w:rPr>
           <w:rFonts w:ascii="Calibri" w:hAnsi="Calibri" w:cs="Calibri"/>
@@ -8997,7 +9310,7 @@
         </w:rPr>
         <w:t>a</w:t>
       </w:r>
-      <w:bookmarkStart w:id="48" w:name="_ENREF_27"/>
+      <w:bookmarkStart w:id="49" w:name="_ENREF_27"/>
       <w:r>
         <w:rPr>
           <w:rFonts w:ascii="Calibri" w:hAnsi="Calibri" w:cs="Calibri"/>
@@ -9044,7 +9357,7 @@
         <w:tab/>
         <w:t>W</w:t>
       </w:r>
-      <w:bookmarkEnd w:id="48"/>
+      <w:bookmarkEnd w:id="49"/>
       <w:r>
         <w:rPr>
           <w:rFonts w:ascii="Calibri" w:hAnsi="Calibri" w:cs="Calibri"/>
@@ -9052,7 +9365,7 @@
         </w:rPr>
         <w:t>a</w:t>
       </w:r>
-      <w:bookmarkStart w:id="49" w:name="_ENREF_28"/>
+      <w:bookmarkStart w:id="50" w:name="_ENREF_28"/>
       <w:r>
         <w:rPr>
           <w:rFonts w:ascii="Calibri" w:hAnsi="Calibri" w:cs="Calibri"/>
@@ -9084,7 +9397,7 @@
         <w:tab/>
         <w:t>M</w:t>
       </w:r>
-      <w:bookmarkEnd w:id="49"/>
+      <w:bookmarkEnd w:id="50"/>
       <w:r>
         <w:rPr>
           <w:rFonts w:ascii="Calibri" w:hAnsi="Calibri" w:cs="Calibri"/>
@@ -9092,7 +9405,7 @@
         </w:rPr>
         <w:t>o</w:t>
       </w:r>
-      <w:bookmarkStart w:id="50" w:name="_ENREF_29"/>
+      <w:bookmarkStart w:id="51" w:name="_ENREF_29"/>
       <w:r>
         <w:rPr>
           <w:rFonts w:ascii="Calibri" w:hAnsi="Calibri" w:cs="Calibri"/>
@@ -9124,7 +9437,7 @@
         <w:tab/>
         <w:t>F</w:t>
       </w:r>
-      <w:bookmarkEnd w:id="50"/>
+      <w:bookmarkEnd w:id="51"/>
       <w:r>
         <w:rPr>
           <w:rFonts w:ascii="Calibri" w:hAnsi="Calibri" w:cs="Calibri"/>
@@ -9132,7 +9445,7 @@
         </w:rPr>
         <w:t>r</w:t>
       </w:r>
-      <w:bookmarkStart w:id="51" w:name="_ENREF_30"/>
+      <w:bookmarkStart w:id="52" w:name="_ENREF_30"/>
       <w:r>
         <w:rPr>
           <w:rFonts w:ascii="Calibri" w:hAnsi="Calibri" w:cs="Calibri"/>
@@ -9164,7 +9477,7 @@
         <w:tab/>
         <w:t>M</w:t>
       </w:r>
-      <w:bookmarkEnd w:id="51"/>
+      <w:bookmarkEnd w:id="52"/>
       <w:r>
         <w:rPr>
           <w:rFonts w:ascii="Calibri" w:hAnsi="Calibri" w:cs="Calibri"/>
@@ -9172,7 +9485,7 @@
         </w:rPr>
         <w:t>a</w:t>
       </w:r>
-      <w:bookmarkStart w:id="52" w:name="_ENREF_31"/>
+      <w:bookmarkStart w:id="53" w:name="_ENREF_31"/>
       <w:r>
         <w:rPr>
           <w:rFonts w:ascii="Calibri" w:hAnsi="Calibri" w:cs="Calibri"/>
@@ -9204,7 +9517,7 @@
         <w:tab/>
         <w:t>P</w:t>
       </w:r>
-      <w:bookmarkEnd w:id="52"/>
+      <w:bookmarkEnd w:id="53"/>
       <w:r>
         <w:rPr>
           <w:rFonts w:ascii="Calibri" w:hAnsi="Calibri" w:cs="Calibri"/>
@@ -9212,7 +9525,7 @@
         </w:rPr>
         <w:t>a</w:t>
       </w:r>
-      <w:bookmarkStart w:id="53" w:name="_ENREF_32"/>
+      <w:bookmarkStart w:id="54" w:name="_ENREF_32"/>
       <w:r>
         <w:rPr>
           <w:rFonts w:ascii="Calibri" w:hAnsi="Calibri" w:cs="Calibri"/>
@@ -9244,7 +9557,7 @@
         <w:tab/>
         <w:t>M</w:t>
       </w:r>
-      <w:bookmarkEnd w:id="53"/>
+      <w:bookmarkEnd w:id="54"/>
       <w:r>
         <w:rPr>
           <w:rFonts w:ascii="Calibri" w:hAnsi="Calibri" w:cs="Calibri"/>
@@ -9266,7 +9579,7 @@
       <w:r>
         <w:fldChar w:fldCharType="end"/>
       </w:r>
-      <w:bookmarkEnd w:id="21"/>
+      <w:bookmarkEnd w:id="22"/>
     </w:p>
     <w:sectPr>
       <w:pgSz w:w="12240" w:h="15840"/>
@@ -11224,313 +11537,6 @@
 </w:styles>
 </file>
 
-<file path=word/glossary/document.xml><?xml version="1.0" encoding="utf-8"?>
-<w:glossaryDocument xmlns:ve="http://schemas.openxmlformats.org/markup-compatibility/2006" xmlns:o="urn:schemas-microsoft-com:office:office" xmlns:r="http://schemas.openxmlformats.org/officeDocument/2006/relationships" xmlns:m="http://schemas.openxmlformats.org/officeDocument/2006/math" xmlns:v="urn:schemas-microsoft-com:vml" xmlns:wp="http://schemas.openxmlformats.org/drawingml/2006/wordprocessingDrawing" xmlns:w10="urn:schemas-microsoft-com:office:word" xmlns:w="http://schemas.openxmlformats.org/wordprocessingml/2006/main" xmlns:wne="http://schemas.microsoft.com/office/word/2006/wordml">
-  <w:docParts/>
-</w:glossaryDocument>
-</file>
-
-<file path=word/glossary/fontTable.xml><?xml version="1.0" encoding="utf-8"?>
-<w:fonts xmlns:r="http://schemas.openxmlformats.org/officeDocument/2006/relationships" xmlns:w="http://schemas.openxmlformats.org/wordprocessingml/2006/main">
-  <w:font w:name="Wingdings">
-    <w:panose1 w:val="05000000000000000000"/>
-    <w:charset w:val="02"/>
-    <w:family w:val="auto"/>
-    <w:pitch w:val="variable"/>
-    <w:sig w:usb0="00000000" w:usb1="10000000" w:usb2="00000000" w:usb3="00000000" w:csb0="80000000" w:csb1="00000000"/>
-  </w:font>
-  <w:font w:name="Times New Roman">
-    <w:panose1 w:val="02020603050405020304"/>
-    <w:charset w:val="00"/>
-    <w:family w:val="roman"/>
-    <w:pitch w:val="variable"/>
-    <w:sig w:usb0="E0002AFF" w:usb1="C0007841" w:usb2="00000009" w:usb3="00000000" w:csb0="000001FF" w:csb1="00000000"/>
-  </w:font>
-  <w:font w:name="Courier New">
-    <w:panose1 w:val="02070309020205020404"/>
-    <w:charset w:val="00"/>
-    <w:family w:val="modern"/>
-    <w:pitch w:val="fixed"/>
-    <w:sig w:usb0="E0002AFF" w:usb1="C0007843" w:usb2="00000009" w:usb3="00000000" w:csb0="000001FF" w:csb1="00000000"/>
-  </w:font>
-  <w:font w:name="Symbol">
-    <w:panose1 w:val="05050102010706020507"/>
-    <w:charset w:val="02"/>
-    <w:family w:val="roman"/>
-    <w:pitch w:val="variable"/>
-    <w:sig w:usb0="00000000" w:usb1="10000000" w:usb2="00000000" w:usb3="00000000" w:csb0="80000000" w:csb1="00000000"/>
-  </w:font>
-  <w:font w:name="Calibri">
-    <w:panose1 w:val="020F0502020204030204"/>
-    <w:charset w:val="00"/>
-    <w:family w:val="swiss"/>
-    <w:pitch w:val="variable"/>
-    <w:sig w:usb0="E10002FF" w:usb1="4000ACFF" w:usb2="00000009" w:usb3="00000000" w:csb0="0000019F" w:csb1="00000000"/>
-  </w:font>
-  <w:font w:name="Cambria">
-    <w:panose1 w:val="02040503050406030204"/>
-    <w:charset w:val="00"/>
-    <w:family w:val="roman"/>
-    <w:pitch w:val="variable"/>
-    <w:sig w:usb0="E00002FF" w:usb1="400004FF" w:usb2="00000000" w:usb3="00000000" w:csb0="0000019F" w:csb1="00000000"/>
-  </w:font>
-  <w:font w:name="Tahoma">
-    <w:panose1 w:val="020B0604030504040204"/>
-    <w:charset w:val="00"/>
-    <w:family w:val="swiss"/>
-    <w:pitch w:val="variable"/>
-    <w:sig w:usb0="E1002EFF" w:usb1="C000605B" w:usb2="00000029" w:usb3="00000000" w:csb0="000101FF" w:csb1="00000000"/>
-  </w:font>
-  <w:font w:name="Cambria Math">
-    <w:panose1 w:val="02040503050406030204"/>
-    <w:charset w:val="00"/>
-    <w:family w:val="roman"/>
-    <w:pitch w:val="variable"/>
-    <w:sig w:usb0="E00002FF" w:usb1="420024FF" w:usb2="00000000" w:usb3="00000000" w:csb0="0000019F" w:csb1="00000000"/>
-  </w:font>
-</w:fonts>
-</file>
-
-<file path=word/glossary/settings.xml><?xml version="1.0" encoding="utf-8"?>
-<w:settings xmlns:o="urn:schemas-microsoft-com:office:office" xmlns:r="http://schemas.openxmlformats.org/officeDocument/2006/relationships" xmlns:m="http://schemas.openxmlformats.org/officeDocument/2006/math" xmlns:v="urn:schemas-microsoft-com:vml" xmlns:w10="urn:schemas-microsoft-com:office:word" xmlns:w="http://schemas.openxmlformats.org/wordprocessingml/2006/main" xmlns:sl="http://schemas.openxmlformats.org/schemaLibrary/2006/main">
-  <w:view w:val="normal"/>
-  <w:defaultTabStop w:val="720"/>
-  <w:characterSpacingControl w:val="doNotCompress"/>
-  <w:compat>
-    <w:useFELayout/>
-  </w:compat>
-  <w:rsids>
-    <w:rsidRoot w:val="005D5E62"/>
-    <w:rsid w:val="005D5E62"/>
-    <w:rsid w:val="00923D6F"/>
-  </w:rsids>
-  <m:mathPr>
-    <m:mathFont m:val="Cambria Math"/>
-    <m:brkBin m:val="before"/>
-    <m:brkBinSub m:val="--"/>
-    <m:smallFrac m:val="off"/>
-    <m:dispDef/>
-    <m:lMargin m:val="0"/>
-    <m:rMargin m:val="0"/>
-    <m:defJc m:val="centerGroup"/>
-    <m:wrapIndent m:val="1440"/>
-    <m:intLim m:val="subSup"/>
-    <m:naryLim m:val="undOvr"/>
-  </m:mathPr>
-  <w:themeFontLang w:val="en-US"/>
-  <w:clrSchemeMapping w:bg1="light1" w:t1="dark1" w:bg2="light2" w:t2="dark2" w:accent1="accent1" w:accent2="accent2" w:accent3="accent3" w:accent4="accent4" w:accent5="accent5" w:accent6="accent6" w:hyperlink="hyperlink" w:followedHyperlink="followedHyperlink"/>
-  <w:decimalSymbol w:val="."/>
-  <w:listSeparator w:val=","/>
-</w:settings>
-</file>
-
-<file path=word/glossary/styles.xml><?xml version="1.0" encoding="utf-8"?>
-<w:styles xmlns:r="http://schemas.openxmlformats.org/officeDocument/2006/relationships" xmlns:w="http://schemas.openxmlformats.org/wordprocessingml/2006/main">
-  <w:docDefaults>
-    <w:rPrDefault>
-      <w:rPr>
-        <w:rFonts w:asciiTheme="minorHAnsi" w:eastAsiaTheme="minorEastAsia" w:hAnsiTheme="minorHAnsi" w:cstheme="minorBidi"/>
-        <w:sz w:val="22"/>
-        <w:szCs w:val="22"/>
-        <w:lang w:val="en-US" w:eastAsia="en-US" w:bidi="ar-SA"/>
-      </w:rPr>
-    </w:rPrDefault>
-    <w:pPrDefault>
-      <w:pPr>
-        <w:spacing w:after="200" w:line="276" w:lineRule="auto"/>
-      </w:pPr>
-    </w:pPrDefault>
-  </w:docDefaults>
-  <w:latentStyles w:defLockedState="0" w:defUIPriority="99" w:defSemiHidden="1" w:defUnhideWhenUsed="1" w:defQFormat="0" w:count="267">
-    <w:lsdException w:name="Normal" w:semiHidden="0" w:uiPriority="0" w:unhideWhenUsed="0" w:qFormat="1"/>
-    <w:lsdException w:name="heading 1" w:semiHidden="0" w:uiPriority="9" w:unhideWhenUsed="0" w:qFormat="1"/>
-    <w:lsdException w:name="heading 2" w:uiPriority="9" w:qFormat="1"/>
-    <w:lsdException w:name="heading 3" w:uiPriority="9" w:qFormat="1"/>
-    <w:lsdException w:name="heading 4" w:uiPriority="9" w:qFormat="1"/>
-    <w:lsdException w:name="heading 5" w:uiPriority="9" w:qFormat="1"/>
-    <w:lsdException w:name="heading 6" w:uiPriority="9" w:qFormat="1"/>
-    <w:lsdException w:name="heading 7" w:uiPriority="9" w:qFormat="1"/>
-    <w:lsdException w:name="heading 8" w:uiPriority="9" w:qFormat="1"/>
-    <w:lsdException w:name="heading 9" w:uiPriority="9" w:qFormat="1"/>
-    <w:lsdException w:name="toc 1" w:uiPriority="39"/>
-    <w:lsdException w:name="toc 2" w:uiPriority="39"/>
-    <w:lsdException w:name="toc 3" w:uiPriority="39"/>
-    <w:lsdException w:name="toc 4" w:uiPriority="39"/>
-    <w:lsdException w:name="toc 5" w:uiPriority="39"/>
-    <w:lsdException w:name="toc 6" w:uiPriority="39"/>
-    <w:lsdException w:name="toc 7" w:uiPriority="39"/>
-    <w:lsdException w:name="toc 8" w:uiPriority="39"/>
-    <w:lsdException w:name="toc 9" w:uiPriority="39"/>
-    <w:lsdException w:name="caption" w:uiPriority="35" w:qFormat="1"/>
-    <w:lsdException w:name="Title" w:semiHidden="0" w:uiPriority="10" w:unhideWhenUsed="0" w:qFormat="1"/>
-    <w:lsdException w:name="Default Paragraph Font" w:uiPriority="1"/>
-    <w:lsdException w:name="Subtitle" w:semiHidden="0" w:uiPriority="11" w:unhideWhenUsed="0" w:qFormat="1"/>
-    <w:lsdException w:name="Strong" w:semiHidden="0" w:uiPriority="22" w:unhideWhenUsed="0" w:qFormat="1"/>
-    <w:lsdException w:name="Emphasis" w:semiHidden="0" w:uiPriority="20" w:unhideWhenUsed="0" w:qFormat="1"/>
-    <w:lsdException w:name="Table Grid" w:semiHidden="0" w:uiPriority="59" w:unhideWhenUsed="0"/>
-    <w:lsdException w:name="Placeholder Text" w:unhideWhenUsed="0"/>
-    <w:lsdException w:name="No Spacing" w:semiHidden="0" w:uiPriority="1" w:unhideWhenUsed="0" w:qFormat="1"/>
-    <w:lsdException w:name="Light Shading" w:semiHidden="0" w:uiPriority="60" w:unhideWhenUsed="0"/>
-    <w:lsdException w:name="Light List" w:semiHidden="0" w:uiPriority="61" w:unhideWhenUsed="0"/>
-    <w:lsdException w:name="Light Grid" w:semiHidden="0" w:uiPriority="62" w:unhideWhenUsed="0"/>
-    <w:lsdException w:name="Medium Shading 1" w:semiHidden="0" w:uiPriority="63" w:unhideWhenUsed="0"/>
-    <w:lsdException w:name="Medium Shading 2" w:semiHidden="0" w:uiPriority="64" w:unhideWhenUsed="0"/>
-    <w:lsdException w:name="Medium List 1" w:semiHidden="0" w:uiPriority="65" w:unhideWhenUsed="0"/>
-    <w:lsdException w:name="Medium List 2" w:semiHidden="0" w:uiPriority="66" w:unhideWhenUsed="0"/>
-    <w:lsdException w:name="Medium Grid 1" w:semiHidden="0" w:uiPriority="67" w:unhideWhenUsed="0"/>
-    <w:lsdException w:name="Medium Grid 2" w:semiHidden="0" w:uiPriority="68" w:unhideWhenUsed="0"/>
-    <w:lsdException w:name="Medium Grid 3" w:semiHidden="0" w:uiPriority="69" w:unhideWhenUsed="0"/>
-    <w:lsdException w:name="Dark List" w:semiHidden="0" w:uiPriority="70" w:unhideWhenUsed="0"/>
-    <w:lsdException w:name="Colorful Shading" w:semiHidden="0" w:uiPriority="71" w:unhideWhenUsed="0"/>
-    <w:lsdException w:name="Colorful List" w:semiHidden="0" w:uiPriority="72" w:unhideWhenUsed="0"/>
-    <w:lsdException w:name="Colorful Grid" w:semiHidden="0" w:uiPriority="73" w:unhideWhenUsed="0"/>
-    <w:lsdException w:name="Light Shading Accent 1" w:semiHidden="0" w:uiPriority="60" w:unhideWhenUsed="0"/>
-    <w:lsdException w:name="Light List Accent 1" w:semiHidden="0" w:uiPriority="61" w:unhideWhenUsed="0"/>
-    <w:lsdException w:name="Light Grid Accent 1" w:semiHidden="0" w:uiPriority="62" w:unhideWhenUsed="0"/>
-    <w:lsdException w:name="Medium Shading 1 Accent 1" w:semiHidden="0" w:uiPriority="63" w:unhideWhenUsed="0"/>
-    <w:lsdException w:name="Medium Shading 2 Accent 1" w:semiHidden="0" w:uiPriority="64" w:unhideWhenUsed="0"/>
-    <w:lsdException w:name="Medium List 1 Accent 1" w:semiHidden="0" w:uiPriority="65" w:unhideWhenUsed="0"/>
-    <w:lsdException w:name="Revision" w:unhideWhenUsed="0"/>
-    <w:lsdException w:name="List Paragraph" w:semiHidden="0" w:uiPriority="34" w:unhideWhenUsed="0" w:qFormat="1"/>
-    <w:lsdException w:name="Quote" w:semiHidden="0" w:uiPriority="29" w:unhideWhenUsed="0" w:qFormat="1"/>
-    <w:lsdException w:name="Intense Quote" w:semiHidden="0" w:uiPriority="30" w:unhideWhenUsed="0" w:qFormat="1"/>
-    <w:lsdException w:name="Medium List 2 Accent 1" w:semiHidden="0" w:uiPriority="66" w:unhideWhenUsed="0"/>
-    <w:lsdException w:name="Medium Grid 1 Accent 1" w:semiHidden="0" w:uiPriority="67" w:unhideWhenUsed="0"/>
-    <w:lsdException w:name="Medium Grid 2 Accent 1" w:semiHidden="0" w:uiPriority="68" w:unhideWhenUsed="0"/>
-    <w:lsdException w:name="Medium Grid 3 Accent 1" w:semiHidden="0" w:uiPriority="69" w:unhideWhenUsed="0"/>
-    <w:lsdException w:name="Dark List Accent 1" w:semiHidden="0" w:uiPriority="70" w:unhideWhenUsed="0"/>
-    <w:lsdException w:name="Colorful Shading Accent 1" w:semiHidden="0" w:uiPriority="71" w:unhideWhenUsed="0"/>
-    <w:lsdException w:name="Colorful List Accent 1" w:semiHidden="0" w:uiPriority="72" w:unhideWhenUsed="0"/>
-    <w:lsdException w:name="Colorful Grid Accent 1" w:semiHidden="0" w:uiPriority="73" w:unhideWhenUsed="0"/>
-    <w:lsdException w:name="Light Shading Accent 2" w:semiHidden="0" w:uiPriority="60" w:unhideWhenUsed="0"/>
-    <w:lsdException w:name="Light List Accent 2" w:semiHidden="0" w:uiPriority="61" w:unhideWhenUsed="0"/>
-    <w:lsdException w:name="Light Grid Accent 2" w:semiHidden="0" w:uiPriority="62" w:unhideWhenUsed="0"/>
-    <w:lsdException w:name="Medium Shading 1 Accent 2" w:semiHidden="0" w:uiPriority="63" w:unhideWhenUsed="0"/>
-    <w:lsdException w:name="Medium Shading 2 Accent 2" w:semiHidden="0" w:uiPriority="64" w:unhideWhenUsed="0"/>
-    <w:lsdException w:name="Medium List 1 Accent 2" w:semiHidden="0" w:uiPriority="65" w:unhideWhenUsed="0"/>
-    <w:lsdException w:name="Medium List 2 Accent 2" w:semiHidden="0" w:uiPriority="66" w:unhideWhenUsed="0"/>
-    <w:lsdException w:name="Medium Grid 1 Accent 2" w:semiHidden="0" w:uiPriority="67" w:unhideWhenUsed="0"/>
-    <w:lsdException w:name="Medium Grid 2 Accent 2" w:semiHidden="0" w:uiPriority="68" w:unhideWhenUsed="0"/>
-    <w:lsdException w:name="Medium Grid 3 Accent 2" w:semiHidden="0" w:uiPriority="69" w:unhideWhenUsed="0"/>
-    <w:lsdException w:name="Dark List Accent 2" w:semiHidden="0" w:uiPriority="70" w:unhideWhenUsed="0"/>
-    <w:lsdException w:name="Colorful Shading Accent 2" w:semiHidden="0" w:uiPriority="71" w:unhideWhenUsed="0"/>
-    <w:lsdException w:name="Colorful List Accent 2" w:semiHidden="0" w:uiPriority="72" w:unhideWhenUsed="0"/>
-    <w:lsdException w:name="Colorful Grid Accent 2" w:semiHidden="0" w:uiPriority="73" w:unhideWhenUsed="0"/>
-    <w:lsdException w:name="Light Shading Accent 3" w:semiHidden="0" w:uiPriority="60" w:unhideWhenUsed="0"/>
-    <w:lsdException w:name="Light List Accent 3" w:semiHidden="0" w:uiPriority="61" w:unhideWhenUsed="0"/>
-    <w:lsdException w:name="Light Grid Accent 3" w:semiHidden="0" w:uiPriority="62" w:unhideWhenUsed="0"/>
-    <w:lsdException w:name="Medium Shading 1 Accent 3" w:semiHidden="0" w:uiPriority="63" w:unhideWhenUsed="0"/>
-    <w:lsdException w:name="Medium Shading 2 Accent 3" w:semiHidden="0" w:uiPriority="64" w:unhideWhenUsed="0"/>
-    <w:lsdException w:name="Medium List 1 Accent 3" w:semiHidden="0" w:uiPriority="65" w:unhideWhenUsed="0"/>
-    <w:lsdException w:name="Medium List 2 Accent 3" w:semiHidden="0" w:uiPriority="66" w:unhideWhenUsed="0"/>
-    <w:lsdException w:name="Medium Grid 1 Accent 3" w:semiHidden="0" w:uiPriority="67" w:unhideWhenUsed="0"/>
-    <w:lsdException w:name="Medium Grid 2 Accent 3" w:semiHidden="0" w:uiPriority="68" w:unhideWhenUsed="0"/>
-    <w:lsdException w:name="Medium Grid 3 Accent 3" w:semiHidden="0" w:uiPriority="69" w:unhideWhenUsed="0"/>
-    <w:lsdException w:name="Dark List Accent 3" w:semiHidden="0" w:uiPriority="70" w:unhideWhenUsed="0"/>
-    <w:lsdException w:name="Colorful Shading Accent 3" w:semiHidden="0" w:uiPriority="71" w:unhideWhenUsed="0"/>
-    <w:lsdException w:name="Colorful List Accent 3" w:semiHidden="0" w:uiPriority="72" w:unhideWhenUsed="0"/>
-    <w:lsdException w:name="Colorful Grid Accent 3" w:semiHidden="0" w:uiPriority="73" w:unhideWhenUsed="0"/>
-    <w:lsdException w:name="Light Shading Accent 4" w:semiHidden="0" w:uiPriority="60" w:unhideWhenUsed="0"/>
-    <w:lsdException w:name="Light List Accent 4" w:semiHidden="0" w:uiPriority="61" w:unhideWhenUsed="0"/>
-    <w:lsdException w:name="Light Grid Accent 4" w:semiHidden="0" w:uiPriority="62" w:unhideWhenUsed="0"/>
-    <w:lsdException w:name="Medium Shading 1 Accent 4" w:semiHidden="0" w:uiPriority="63" w:unhideWhenUsed="0"/>
-    <w:lsdException w:name="Medium Shading 2 Accent 4" w:semiHidden="0" w:uiPriority="64" w:unhideWhenUsed="0"/>
-    <w:lsdException w:name="Medium List 1 Accent 4" w:semiHidden="0" w:uiPriority="65" w:unhideWhenUsed="0"/>
-    <w:lsdException w:name="Medium List 2 Accent 4" w:semiHidden="0" w:uiPriority="66" w:unhideWhenUsed="0"/>
-    <w:lsdException w:name="Medium Grid 1 Accent 4" w:semiHidden="0" w:uiPriority="67" w:unhideWhenUsed="0"/>
-    <w:lsdException w:name="Medium Grid 2 Accent 4" w:semiHidden="0" w:uiPriority="68" w:unhideWhenUsed="0"/>
-    <w:lsdException w:name="Medium Grid 3 Accent 4" w:semiHidden="0" w:uiPriority="69" w:unhideWhenUsed="0"/>
-    <w:lsdException w:name="Dark List Accent 4" w:semiHidden="0" w:uiPriority="70" w:unhideWhenUsed="0"/>
-    <w:lsdException w:name="Colorful Shading Accent 4" w:semiHidden="0" w:uiPriority="71" w:unhideWhenUsed="0"/>
-    <w:lsdException w:name="Colorful List Accent 4" w:semiHidden="0" w:uiPriority="72" w:unhideWhenUsed="0"/>
-    <w:lsdException w:name="Colorful Grid Accent 4" w:semiHidden="0" w:uiPriority="73" w:unhideWhenUsed="0"/>
-    <w:lsdException w:name="Light Shading Accent 5" w:semiHidden="0" w:uiPriority="60" w:unhideWhenUsed="0"/>
-    <w:lsdException w:name="Light List Accent 5" w:semiHidden="0" w:uiPriority="61" w:unhideWhenUsed="0"/>
-    <w:lsdException w:name="Light Grid Accent 5" w:semiHidden="0" w:uiPriority="62" w:unhideWhenUsed="0"/>
-    <w:lsdException w:name="Medium Shading 1 Accent 5" w:semiHidden="0" w:uiPriority="63" w:unhideWhenUsed="0"/>
-    <w:lsdException w:name="Medium Shading 2 Accent 5" w:semiHidden="0" w:uiPriority="64" w:unhideWhenUsed="0"/>
-    <w:lsdException w:name="Medium List 1 Accent 5" w:semiHidden="0" w:uiPriority="65" w:unhideWhenUsed="0"/>
-    <w:lsdException w:name="Medium List 2 Accent 5" w:semiHidden="0" w:uiPriority="66" w:unhideWhenUsed="0"/>
-    <w:lsdException w:name="Medium Grid 1 Accent 5" w:semiHidden="0" w:uiPriority="67" w:unhideWhenUsed="0"/>
-    <w:lsdException w:name="Medium Grid 2 Accent 5" w:semiHidden="0" w:uiPriority="68" w:unhideWhenUsed="0"/>
-    <w:lsdException w:name="Medium Grid 3 Accent 5" w:semiHidden="0" w:uiPriority="69" w:unhideWhenUsed="0"/>
-    <w:lsdException w:name="Dark List Accent 5" w:semiHidden="0" w:uiPriority="70" w:unhideWhenUsed="0"/>
-    <w:lsdException w:name="Colorful Shading Accent 5" w:semiHidden="0" w:uiPriority="71" w:unhideWhenUsed="0"/>
-    <w:lsdException w:name="Colorful List Accent 5" w:semiHidden="0" w:uiPriority="72" w:unhideWhenUsed="0"/>
-    <w:lsdException w:name="Colorful Grid Accent 5" w:semiHidden="0" w:uiPriority="73" w:unhideWhenUsed="0"/>
-    <w:lsdException w:name="Light Shading Accent 6" w:semiHidden="0" w:uiPriority="60" w:unhideWhenUsed="0"/>
-    <w:lsdException w:name="Light List Accent 6" w:semiHidden="0" w:uiPriority="61" w:unhideWhenUsed="0"/>
-    <w:lsdException w:name="Light Grid Accent 6" w:semiHidden="0" w:uiPriority="62" w:unhideWhenUsed="0"/>
-    <w:lsdException w:name="Medium Shading 1 Accent 6" w:semiHidden="0" w:uiPriority="63" w:unhideWhenUsed="0"/>
-    <w:lsdException w:name="Medium Shading 2 Accent 6" w:semiHidden="0" w:uiPriority="64" w:unhideWhenUsed="0"/>
-    <w:lsdException w:name="Medium List 1 Accent 6" w:semiHidden="0" w:uiPriority="65" w:unhideWhenUsed="0"/>
-    <w:lsdException w:name="Medium List 2 Accent 6" w:semiHidden="0" w:uiPriority="66" w:unhideWhenUsed="0"/>
-    <w:lsdException w:name="Medium Grid 1 Accent 6" w:semiHidden="0" w:uiPriority="67" w:unhideWhenUsed="0"/>
-    <w:lsdException w:name="Medium Grid 2 Accent 6" w:semiHidden="0" w:uiPriority="68" w:unhideWhenUsed="0"/>
-    <w:lsdException w:name="Medium Grid 3 Accent 6" w:semiHidden="0" w:uiPriority="69" w:unhideWhenUsed="0"/>
-    <w:lsdException w:name="Dark List Accent 6" w:semiHidden="0" w:uiPriority="70" w:unhideWhenUsed="0"/>
-    <w:lsdException w:name="Colorful Shading Accent 6" w:semiHidden="0" w:uiPriority="71" w:unhideWhenUsed="0"/>
-    <w:lsdException w:name="Colorful List Accent 6" w:semiHidden="0" w:uiPriority="72" w:unhideWhenUsed="0"/>
-    <w:lsdException w:name="Colorful Grid Accent 6" w:semiHidden="0" w:uiPriority="73" w:unhideWhenUsed="0"/>
-    <w:lsdException w:name="Subtle Emphasis" w:semiHidden="0" w:uiPriority="19" w:unhideWhenUsed="0" w:qFormat="1"/>
-    <w:lsdException w:name="Intense Emphasis" w:semiHidden="0" w:uiPriority="21" w:unhideWhenUsed="0" w:qFormat="1"/>
-    <w:lsdException w:name="Subtle Reference" w:semiHidden="0" w:uiPriority="31" w:unhideWhenUsed="0" w:qFormat="1"/>
-    <w:lsdException w:name="Intense Reference" w:semiHidden="0" w:uiPriority="32" w:unhideWhenUsed="0" w:qFormat="1"/>
-    <w:lsdException w:name="Book Title" w:semiHidden="0" w:uiPriority="33" w:unhideWhenUsed="0" w:qFormat="1"/>
-    <w:lsdException w:name="Bibliography" w:uiPriority="37"/>
-    <w:lsdException w:name="TOC Heading" w:uiPriority="39" w:qFormat="1"/>
-  </w:latentStyles>
-  <w:style w:type="paragraph" w:default="1" w:styleId="Normal">
-    <w:name w:val="Normal"/>
-    <w:qFormat/>
-  </w:style>
-  <w:style w:type="character" w:default="1" w:styleId="DefaultParagraphFont">
-    <w:name w:val="Default Paragraph Font"/>
-    <w:uiPriority w:val="1"/>
-    <w:semiHidden/>
-    <w:unhideWhenUsed/>
-  </w:style>
-  <w:style w:type="table" w:default="1" w:styleId="TableNormal">
-    <w:name w:val="Normal Table"/>
-    <w:uiPriority w:val="99"/>
-    <w:semiHidden/>
-    <w:unhideWhenUsed/>
-    <w:qFormat/>
-    <w:tblPr>
-      <w:tblInd w:w="0" w:type="dxa"/>
-      <w:tblCellMar>
-        <w:top w:w="0" w:type="dxa"/>
-        <w:left w:w="108" w:type="dxa"/>
-        <w:bottom w:w="0" w:type="dxa"/>
-        <w:right w:w="108" w:type="dxa"/>
-      </w:tblCellMar>
-    </w:tblPr>
-  </w:style>
-  <w:style w:type="numbering" w:default="1" w:styleId="NoList">
-    <w:name w:val="No List"/>
-    <w:uiPriority w:val="99"/>
-    <w:semiHidden/>
-    <w:unhideWhenUsed/>
-  </w:style>
-  <w:style w:type="character" w:styleId="PlaceholderText">
-    <w:name w:val="Placeholder Text"/>
-    <w:basedOn w:val="DefaultParagraphFont"/>
-    <w:uiPriority w:val="99"/>
-    <w:semiHidden/>
-    <w:rsid w:val="005D5E62"/>
-    <w:rPr>
-      <w:color w:val="808080"/>
-    </w:rPr>
-  </w:style>
-</w:styles>
-</file>
-
-<file path=word/glossary/webSettings.xml><?xml version="1.0" encoding="utf-8"?>
-<w:webSettings xmlns:r="http://schemas.openxmlformats.org/officeDocument/2006/relationships" xmlns:w="http://schemas.openxmlformats.org/wordprocessingml/2006/main">
-  <w:optimizeForBrowser/>
-</w:webSettings>
-</file>
-
 <file path=word/theme/theme1.xml><?xml version="1.0" encoding="utf-8"?>
 <a:theme xmlns:a="http://schemas.openxmlformats.org/drawingml/2006/main" name="Office Theme">
   <a:themeElements>
@@ -11819,7 +11825,7 @@
 </file>
 
 <file path=customXml/itemProps1.xml><?xml version="1.0" encoding="utf-8"?>
-<ds:datastoreItem xmlns:ds="http://schemas.openxmlformats.org/officeDocument/2006/customXml" ds:itemID="{014C5380-6041-406B-BCF2-61D89E6537E5}">
+<ds:datastoreItem xmlns:ds="http://schemas.openxmlformats.org/officeDocument/2006/customXml" ds:itemID="{B4061D28-2F10-4752-B514-5846F8873C21}">
   <ds:schemaRefs>
     <ds:schemaRef ds:uri="http://schemas.openxmlformats.org/officeDocument/2006/bibliography"/>
   </ds:schemaRefs>

</xml_diff>